<commit_message>
[VM:Doug.Stearns@8/21/2014 8:39:30 AM] ecl phase 2 - omr status to be pending manager review only
git-tfs-id: [https://tfs.omnicloud.local/tfs/cco%20program/]$/eCoaching_V2;C13689
</commit_message>
<xml_diff>
--- a/Requirements/CCO_eCoaching_Log_OMR_Layout.docx
+++ b/Requirements/CCO_eCoaching_Log_OMR_Layout.docx
@@ -7,9 +7,7 @@
         <w:pStyle w:val="Title1"/>
       </w:pPr>
       <w:bookmarkStart w:id="0" w:name="_Ref29370327"/>
-      <w:bookmarkStart w:id="1" w:name="_GoBack"/>
       <w:bookmarkEnd w:id="0"/>
-      <w:bookmarkEnd w:id="1"/>
       <w:r>
         <w:t>__________________________</w:t>
       </w:r>
@@ -1480,7 +1478,7 @@
       <w:pPr>
         <w:pStyle w:val="Heading1"/>
       </w:pPr>
-      <w:bookmarkStart w:id="2" w:name="_Toc321377922"/>
+      <w:bookmarkStart w:id="1" w:name="_Toc321377922"/>
       <w:proofErr w:type="spellStart"/>
       <w:proofErr w:type="gramStart"/>
       <w:r>
@@ -1492,7 +1490,7 @@
       <w:r>
         <w:t xml:space="preserve"> Log Scorecard Data Files Requirements</w:t>
       </w:r>
-      <w:bookmarkEnd w:id="2"/>
+      <w:bookmarkEnd w:id="1"/>
     </w:p>
     <w:p>
       <w:pPr>
@@ -1546,7 +1544,7 @@
       <w:pPr>
         <w:pStyle w:val="Heading1"/>
       </w:pPr>
-      <w:bookmarkStart w:id="3" w:name="_Toc321377924"/>
+      <w:bookmarkStart w:id="2" w:name="_Toc321377924"/>
       <w:proofErr w:type="spellStart"/>
       <w:proofErr w:type="gramStart"/>
       <w:r>
@@ -1560,7 +1558,7 @@
       <w:r>
         <w:t xml:space="preserve"> Scorecard Data File</w:t>
       </w:r>
-      <w:bookmarkEnd w:id="3"/>
+      <w:bookmarkEnd w:id="2"/>
     </w:p>
     <w:p>
       <w:pPr>
@@ -2763,40 +2761,10 @@
                 <w:sz w:val="24"/>
                 <w:szCs w:val="24"/>
               </w:rPr>
-              <w:t xml:space="preserve">Pending CSR </w:t>
-            </w:r>
-            <w:proofErr w:type="spellStart"/>
-            <w:r>
-              <w:rPr>
-                <w:sz w:val="24"/>
-                <w:szCs w:val="24"/>
-              </w:rPr>
-              <w:t>Review,Pending</w:t>
-            </w:r>
-            <w:proofErr w:type="spellEnd"/>
-            <w:r>
-              <w:rPr>
-                <w:sz w:val="24"/>
-                <w:szCs w:val="24"/>
-              </w:rPr>
-              <w:t xml:space="preserve"> Manager </w:t>
-            </w:r>
-            <w:proofErr w:type="spellStart"/>
-            <w:r>
-              <w:rPr>
-                <w:sz w:val="24"/>
-                <w:szCs w:val="24"/>
-              </w:rPr>
-              <w:t>Review,Pending</w:t>
-            </w:r>
-            <w:proofErr w:type="spellEnd"/>
-            <w:r>
-              <w:rPr>
-                <w:sz w:val="24"/>
-                <w:szCs w:val="24"/>
-              </w:rPr>
-              <w:t xml:space="preserve"> Supervisor Review</w:t>
-            </w:r>
+              <w:t>Pending Manager Review</w:t>
+            </w:r>
+            <w:bookmarkStart w:id="3" w:name="_GoBack"/>
+            <w:bookmarkEnd w:id="3"/>
             <w:r>
               <w:rPr>
                 <w:sz w:val="24"/>
@@ -5315,7 +5283,7 @@
         <w:noProof/>
         <w:sz w:val="18"/>
       </w:rPr>
-      <w:t>1</w:t>
+      <w:t>3</w:t>
     </w:r>
     <w:r>
       <w:rPr>
@@ -7920,7 +7888,6 @@
     <w:basedOn w:val="TableNormal"/>
     <w:rsid w:val="003E45E0"/>
     <w:tblPr>
-      <w:tblInd w:w="0" w:type="dxa"/>
       <w:tblBorders>
         <w:top w:val="single" w:sz="4" w:space="0" w:color="auto"/>
         <w:left w:val="single" w:sz="4" w:space="0" w:color="auto"/>
@@ -7929,12 +7896,6 @@
         <w:insideH w:val="single" w:sz="4" w:space="0" w:color="auto"/>
         <w:insideV w:val="single" w:sz="4" w:space="0" w:color="auto"/>
       </w:tblBorders>
-      <w:tblCellMar>
-        <w:top w:w="0" w:type="dxa"/>
-        <w:left w:w="108" w:type="dxa"/>
-        <w:bottom w:w="0" w:type="dxa"/>
-        <w:right w:w="108" w:type="dxa"/>
-      </w:tblCellMar>
     </w:tblPr>
   </w:style>
   <w:style w:type="character" w:styleId="Strong">
@@ -8925,7 +8886,6 @@
     <w:basedOn w:val="TableNormal"/>
     <w:rsid w:val="003E45E0"/>
     <w:tblPr>
-      <w:tblInd w:w="0" w:type="dxa"/>
       <w:tblBorders>
         <w:top w:val="single" w:sz="4" w:space="0" w:color="auto"/>
         <w:left w:val="single" w:sz="4" w:space="0" w:color="auto"/>
@@ -8934,12 +8894,6 @@
         <w:insideH w:val="single" w:sz="4" w:space="0" w:color="auto"/>
         <w:insideV w:val="single" w:sz="4" w:space="0" w:color="auto"/>
       </w:tblBorders>
-      <w:tblCellMar>
-        <w:top w:w="0" w:type="dxa"/>
-        <w:left w:w="108" w:type="dxa"/>
-        <w:bottom w:w="0" w:type="dxa"/>
-        <w:right w:w="108" w:type="dxa"/>
-      </w:tblCellMar>
     </w:tblPr>
   </w:style>
   <w:style w:type="character" w:styleId="Strong">
@@ -9289,6 +9243,21 @@
 </file>
 
 <file path=customXml/item1.xml><?xml version="1.0" encoding="utf-8"?>
+<?mso-contentType ?>
+<FormTemplates xmlns="http://schemas.microsoft.com/sharepoint/v3/contenttype/forms">
+  <Display>DocumentLibraryForm</Display>
+  <Edit>DocumentLibraryForm</Edit>
+  <New>DocumentLibraryForm</New>
+</FormTemplates>
+</file>
+
+<file path=customXml/item2.xml><?xml version="1.0" encoding="utf-8"?>
+<p:properties xmlns:p="http://schemas.microsoft.com/office/2006/metadata/properties" xmlns:xsi="http://www.w3.org/2001/XMLSchema-instance" xmlns:pc="http://schemas.microsoft.com/office/infopath/2007/PartnerControls">
+  <documentManagement/>
+</p:properties>
+</file>
+
+<file path=customXml/item3.xml><?xml version="1.0" encoding="utf-8"?>
 <ct:contentTypeSchema xmlns:ct="http://schemas.microsoft.com/office/2006/metadata/contentType" xmlns:ma="http://schemas.microsoft.com/office/2006/metadata/properties/metaAttributes" ct:_="" ma:_="" ma:contentTypeName="Document" ma:contentTypeID="0x010100DFEC865D7254EB4A8B6C8590FD20E39F" ma:contentTypeVersion="0" ma:contentTypeDescription="Create a new document." ma:contentTypeScope="" ma:versionID="dc620579c55658ff994e4edfb59cdcf1">
   <xsd:schema xmlns:xsd="http://www.w3.org/2001/XMLSchema" xmlns:xs="http://www.w3.org/2001/XMLSchema" xmlns:p="http://schemas.microsoft.com/office/2006/metadata/properties" targetNamespace="http://schemas.microsoft.com/office/2006/metadata/properties" ma:root="true" ma:fieldsID="c64490b4aec6201516c3a874156f37b2">
     <xsd:element name="properties">
@@ -9402,26 +9371,28 @@
 </ct:contentTypeSchema>
 </file>
 
-<file path=customXml/item2.xml><?xml version="1.0" encoding="utf-8"?>
-<p:properties xmlns:p="http://schemas.microsoft.com/office/2006/metadata/properties" xmlns:xsi="http://www.w3.org/2001/XMLSchema-instance" xmlns:pc="http://schemas.microsoft.com/office/infopath/2007/PartnerControls">
-  <documentManagement/>
-</p:properties>
-</file>
-
-<file path=customXml/item3.xml><?xml version="1.0" encoding="utf-8"?>
-<?mso-contentType ?>
-<FormTemplates xmlns="http://schemas.microsoft.com/sharepoint/v3/contenttype/forms">
-  <Display>DocumentLibraryForm</Display>
-  <Edit>DocumentLibraryForm</Edit>
-  <New>DocumentLibraryForm</New>
-</FormTemplates>
-</file>
-
 <file path=customXml/item4.xml><?xml version="1.0" encoding="utf-8"?>
 <b:Sources xmlns:b="http://schemas.openxmlformats.org/officeDocument/2006/bibliography" xmlns="http://schemas.openxmlformats.org/officeDocument/2006/bibliography" SelectedStyle="\APA.XSL" StyleName="APA"/>
 </file>
 
 <file path=customXml/itemProps1.xml><?xml version="1.0" encoding="utf-8"?>
+<ds:datastoreItem xmlns:ds="http://schemas.openxmlformats.org/officeDocument/2006/customXml" ds:itemID="{A885B2DB-42DA-4318-9EB7-6D24C272F932}">
+  <ds:schemaRefs>
+    <ds:schemaRef ds:uri="http://schemas.microsoft.com/sharepoint/v3/contenttype/forms"/>
+  </ds:schemaRefs>
+</ds:datastoreItem>
+</file>
+
+<file path=customXml/itemProps2.xml><?xml version="1.0" encoding="utf-8"?>
+<ds:datastoreItem xmlns:ds="http://schemas.openxmlformats.org/officeDocument/2006/customXml" ds:itemID="{FAB5EBB6-5E22-4A93-8A88-BE0203FA85CB}">
+  <ds:schemaRefs>
+    <ds:schemaRef ds:uri="http://schemas.microsoft.com/office/2006/metadata/properties"/>
+    <ds:schemaRef ds:uri="http://schemas.microsoft.com/office/infopath/2007/PartnerControls"/>
+  </ds:schemaRefs>
+</ds:datastoreItem>
+</file>
+
+<file path=customXml/itemProps3.xml><?xml version="1.0" encoding="utf-8"?>
 <ds:datastoreItem xmlns:ds="http://schemas.openxmlformats.org/officeDocument/2006/customXml" ds:itemID="{3EC30AF7-F6FD-4FB6-B723-1340D7FE908C}">
   <ds:schemaRefs>
     <ds:schemaRef ds:uri="http://schemas.microsoft.com/office/2006/metadata/contentType"/>
@@ -9437,25 +9408,8 @@
 </ds:datastoreItem>
 </file>
 
-<file path=customXml/itemProps2.xml><?xml version="1.0" encoding="utf-8"?>
-<ds:datastoreItem xmlns:ds="http://schemas.openxmlformats.org/officeDocument/2006/customXml" ds:itemID="{FAB5EBB6-5E22-4A93-8A88-BE0203FA85CB}">
-  <ds:schemaRefs>
-    <ds:schemaRef ds:uri="http://schemas.microsoft.com/office/2006/metadata/properties"/>
-    <ds:schemaRef ds:uri="http://schemas.microsoft.com/office/infopath/2007/PartnerControls"/>
-  </ds:schemaRefs>
-</ds:datastoreItem>
-</file>
-
-<file path=customXml/itemProps3.xml><?xml version="1.0" encoding="utf-8"?>
-<ds:datastoreItem xmlns:ds="http://schemas.openxmlformats.org/officeDocument/2006/customXml" ds:itemID="{A885B2DB-42DA-4318-9EB7-6D24C272F932}">
-  <ds:schemaRefs>
-    <ds:schemaRef ds:uri="http://schemas.microsoft.com/sharepoint/v3/contenttype/forms"/>
-  </ds:schemaRefs>
-</ds:datastoreItem>
-</file>
-
 <file path=customXml/itemProps4.xml><?xml version="1.0" encoding="utf-8"?>
-<ds:datastoreItem xmlns:ds="http://schemas.openxmlformats.org/officeDocument/2006/customXml" ds:itemID="{A9B43660-60A0-4169-A905-5F5D43D6CB32}">
+<ds:datastoreItem xmlns:ds="http://schemas.openxmlformats.org/officeDocument/2006/customXml" ds:itemID="{3E35559A-C19D-4BE0-A21C-CBB96773561C}">
   <ds:schemaRefs>
     <ds:schemaRef ds:uri="http://schemas.openxmlformats.org/officeDocument/2006/bibliography"/>
   </ds:schemaRefs>

</xml_diff>

<commit_message>
[VM:Doug.Stearns@12/18/2014 12:35:38 PM] p14028 - ecl omr ffm tr2 transfers TTuser/items:Doug Stearns(stead1) Resolution for SCCB-P14028: eCoaching Log - Develop OMR Inappropriate Marketplace Tier 2 Transfers - Verification & Validation - Doug Stearns
git-tfs-id: [https://tfs.omnicloud.local/tfs/cco%20program/]$/eCoaching_V2;C13865
</commit_message>
<xml_diff>
--- a/Requirements/CCO_eCoaching_Log_OMR_Layout.docx
+++ b/Requirements/CCO_eCoaching_Log_OMR_Layout.docx
@@ -1104,6 +1104,9 @@
               <w:ind w:left="0"/>
               <w:jc w:val="left"/>
             </w:pPr>
+            <w:r>
+              <w:t>12/18/2014</w:t>
+            </w:r>
           </w:p>
         </w:tc>
         <w:tc>
@@ -1116,6 +1119,41 @@
               <w:ind w:left="0"/>
               <w:jc w:val="left"/>
             </w:pPr>
+            <w:r>
+              <w:t xml:space="preserve">P14028 – </w:t>
+            </w:r>
+            <w:proofErr w:type="spellStart"/>
+            <w:r>
+              <w:t>eCL</w:t>
+            </w:r>
+            <w:proofErr w:type="spellEnd"/>
+            <w:r>
+              <w:t xml:space="preserve"> </w:t>
+            </w:r>
+            <w:r>
+              <w:t xml:space="preserve">OMR </w:t>
+            </w:r>
+            <w:bookmarkStart w:id="1" w:name="_GoBack"/>
+            <w:bookmarkEnd w:id="1"/>
+            <w:r>
+              <w:t xml:space="preserve">FFM T2 Transfers </w:t>
+            </w:r>
+          </w:p>
+          <w:p>
+            <w:pPr>
+              <w:pStyle w:val="hdr1"/>
+              <w:ind w:left="0"/>
+              <w:jc w:val="left"/>
+            </w:pPr>
+            <w:r>
+              <w:t xml:space="preserve">Added </w:t>
+            </w:r>
+            <w:r>
+              <w:t>OMR: FFM T2 Transfers</w:t>
+            </w:r>
+            <w:r>
+              <w:t xml:space="preserve"> to field 4 description </w:t>
+            </w:r>
           </w:p>
         </w:tc>
         <w:tc>
@@ -1128,6 +1166,9 @@
               <w:ind w:left="0"/>
               <w:jc w:val="center"/>
             </w:pPr>
+            <w:r>
+              <w:t>Doug Stearns</w:t>
+            </w:r>
           </w:p>
         </w:tc>
       </w:tr>
@@ -1478,7 +1519,7 @@
       <w:pPr>
         <w:pStyle w:val="Heading1"/>
       </w:pPr>
-      <w:bookmarkStart w:id="1" w:name="_Toc321377922"/>
+      <w:bookmarkStart w:id="2" w:name="_Toc321377922"/>
       <w:proofErr w:type="spellStart"/>
       <w:proofErr w:type="gramStart"/>
       <w:r>
@@ -1490,7 +1531,7 @@
       <w:r>
         <w:t xml:space="preserve"> Log Scorecard Data Files Requirements</w:t>
       </w:r>
-      <w:bookmarkEnd w:id="1"/>
+      <w:bookmarkEnd w:id="2"/>
     </w:p>
     <w:p>
       <w:pPr>
@@ -1544,7 +1585,7 @@
       <w:pPr>
         <w:pStyle w:val="Heading1"/>
       </w:pPr>
-      <w:bookmarkStart w:id="2" w:name="_Toc321377924"/>
+      <w:bookmarkStart w:id="3" w:name="_Toc321377924"/>
       <w:proofErr w:type="spellStart"/>
       <w:proofErr w:type="gramStart"/>
       <w:r>
@@ -1558,7 +1599,7 @@
       <w:r>
         <w:t xml:space="preserve"> Scorecard Data File</w:t>
       </w:r>
-      <w:bookmarkEnd w:id="2"/>
+      <w:bookmarkEnd w:id="3"/>
     </w:p>
     <w:p>
       <w:pPr>
@@ -2384,254 +2425,314 @@
                 <w:sz w:val="22"/>
                 <w:szCs w:val="22"/>
               </w:rPr>
-              <w:t>Report Name (</w:t>
-            </w:r>
-            <w:r>
-              <w:rPr>
-                <w:sz w:val="22"/>
-                <w:szCs w:val="22"/>
-              </w:rPr>
-              <w:t xml:space="preserve">OMR: Inappropriate ACO </w:t>
-            </w:r>
-            <w:proofErr w:type="spellStart"/>
-            <w:r>
-              <w:rPr>
-                <w:sz w:val="22"/>
-                <w:szCs w:val="22"/>
-              </w:rPr>
-              <w:t>Escalation,OMR</w:t>
-            </w:r>
-            <w:proofErr w:type="spellEnd"/>
-            <w:r>
-              <w:rPr>
-                <w:sz w:val="22"/>
-                <w:szCs w:val="22"/>
-              </w:rPr>
-              <w:t xml:space="preserve">: ACW,OMR: AHT,OMR: Cancelled </w:t>
-            </w:r>
-            <w:proofErr w:type="spellStart"/>
-            <w:r>
-              <w:rPr>
-                <w:sz w:val="22"/>
-                <w:szCs w:val="22"/>
-              </w:rPr>
-              <w:t>Calls,OMR</w:t>
-            </w:r>
-            <w:proofErr w:type="spellEnd"/>
-            <w:r>
-              <w:rPr>
-                <w:sz w:val="22"/>
-                <w:szCs w:val="22"/>
-              </w:rPr>
-              <w:t xml:space="preserve">: Default </w:t>
-            </w:r>
-            <w:proofErr w:type="spellStart"/>
-            <w:r>
-              <w:rPr>
-                <w:sz w:val="22"/>
-                <w:szCs w:val="22"/>
-              </w:rPr>
-              <w:t>Qualifiers,OMR</w:t>
-            </w:r>
-            <w:proofErr w:type="spellEnd"/>
-            <w:r>
-              <w:rPr>
-                <w:sz w:val="22"/>
-                <w:szCs w:val="22"/>
-              </w:rPr>
-              <w:t xml:space="preserve">: Inappropriate ARC </w:t>
-            </w:r>
-            <w:proofErr w:type="spellStart"/>
-            <w:r>
-              <w:rPr>
-                <w:sz w:val="22"/>
-                <w:szCs w:val="22"/>
-              </w:rPr>
-              <w:t>Escalation,OMR</w:t>
-            </w:r>
-            <w:proofErr w:type="spellEnd"/>
-            <w:r>
-              <w:rPr>
-                <w:sz w:val="22"/>
-                <w:szCs w:val="22"/>
-              </w:rPr>
-              <w:t xml:space="preserve">: Inappropriate DME </w:t>
-            </w:r>
-            <w:proofErr w:type="spellStart"/>
-            <w:r>
-              <w:rPr>
-                <w:sz w:val="22"/>
-                <w:szCs w:val="22"/>
-              </w:rPr>
-              <w:t>Escalation,OMR</w:t>
-            </w:r>
-            <w:proofErr w:type="spellEnd"/>
-            <w:r>
-              <w:rPr>
-                <w:sz w:val="22"/>
-                <w:szCs w:val="22"/>
-              </w:rPr>
-              <w:t xml:space="preserve">: Inappropriate EE/MM </w:t>
-            </w:r>
-            <w:proofErr w:type="spellStart"/>
-            <w:r>
-              <w:rPr>
-                <w:sz w:val="22"/>
-                <w:szCs w:val="22"/>
-              </w:rPr>
-              <w:t>Escalation,OMR</w:t>
-            </w:r>
-            <w:proofErr w:type="spellEnd"/>
-            <w:r>
-              <w:rPr>
-                <w:sz w:val="22"/>
-                <w:szCs w:val="22"/>
-              </w:rPr>
-              <w:t xml:space="preserve">: Inappropriate NGD </w:t>
-            </w:r>
-            <w:proofErr w:type="spellStart"/>
-            <w:r>
-              <w:rPr>
-                <w:sz w:val="22"/>
-                <w:szCs w:val="22"/>
-              </w:rPr>
-              <w:t>Feedback,OMR</w:t>
-            </w:r>
-            <w:proofErr w:type="spellEnd"/>
-            <w:r>
-              <w:rPr>
-                <w:sz w:val="22"/>
-                <w:szCs w:val="22"/>
-              </w:rPr>
-              <w:t xml:space="preserve">: ISG </w:t>
-            </w:r>
-            <w:proofErr w:type="spellStart"/>
-            <w:r>
-              <w:rPr>
-                <w:sz w:val="22"/>
-                <w:szCs w:val="22"/>
-              </w:rPr>
-              <w:t>Consults,OMR</w:t>
-            </w:r>
-            <w:proofErr w:type="spellEnd"/>
-            <w:r>
-              <w:rPr>
-                <w:sz w:val="22"/>
-                <w:szCs w:val="22"/>
-              </w:rPr>
-              <w:t xml:space="preserve">: Short Calls – </w:t>
-            </w:r>
-            <w:proofErr w:type="spellStart"/>
-            <w:r>
-              <w:rPr>
-                <w:sz w:val="22"/>
-                <w:szCs w:val="22"/>
-              </w:rPr>
-              <w:t>Inbound,OMR</w:t>
-            </w:r>
-            <w:proofErr w:type="spellEnd"/>
-            <w:r>
-              <w:rPr>
-                <w:sz w:val="22"/>
-                <w:szCs w:val="22"/>
-              </w:rPr>
-              <w:t xml:space="preserve">: Low CSAT,OMR: Scripts </w:t>
-            </w:r>
-            <w:proofErr w:type="spellStart"/>
-            <w:r>
-              <w:rPr>
-                <w:sz w:val="22"/>
-                <w:szCs w:val="22"/>
-              </w:rPr>
-              <w:t>Logged,OMR</w:t>
-            </w:r>
-            <w:proofErr w:type="spellEnd"/>
-            <w:r>
-              <w:rPr>
-                <w:sz w:val="22"/>
-                <w:szCs w:val="22"/>
-              </w:rPr>
-              <w:t xml:space="preserve">: NGD Inappropriate </w:t>
-            </w:r>
-            <w:proofErr w:type="spellStart"/>
-            <w:r>
-              <w:rPr>
-                <w:sz w:val="22"/>
-                <w:szCs w:val="22"/>
-              </w:rPr>
-              <w:t>Transfer,OMR</w:t>
-            </w:r>
-            <w:proofErr w:type="spellEnd"/>
-            <w:r>
-              <w:rPr>
-                <w:sz w:val="22"/>
-                <w:szCs w:val="22"/>
-              </w:rPr>
-              <w:t xml:space="preserve">: Open </w:t>
-            </w:r>
-            <w:proofErr w:type="spellStart"/>
-            <w:r>
-              <w:rPr>
-                <w:sz w:val="22"/>
-                <w:szCs w:val="22"/>
-              </w:rPr>
-              <w:t>Calls,OMR</w:t>
-            </w:r>
-            <w:proofErr w:type="spellEnd"/>
-            <w:r>
-              <w:rPr>
-                <w:sz w:val="22"/>
-                <w:szCs w:val="22"/>
-              </w:rPr>
-              <w:t xml:space="preserve">: Short Calls – </w:t>
-            </w:r>
-            <w:proofErr w:type="spellStart"/>
-            <w:r>
-              <w:rPr>
-                <w:sz w:val="22"/>
-                <w:szCs w:val="22"/>
-              </w:rPr>
-              <w:t>Outbound,OMR</w:t>
-            </w:r>
-            <w:proofErr w:type="spellEnd"/>
-            <w:r>
-              <w:rPr>
-                <w:sz w:val="22"/>
-                <w:szCs w:val="22"/>
-              </w:rPr>
-              <w:t xml:space="preserve">: Returned MAC </w:t>
-            </w:r>
-            <w:proofErr w:type="spellStart"/>
-            <w:r>
-              <w:rPr>
-                <w:sz w:val="22"/>
-                <w:szCs w:val="22"/>
-              </w:rPr>
-              <w:t>Escalation,OMR</w:t>
-            </w:r>
-            <w:proofErr w:type="spellEnd"/>
-            <w:r>
-              <w:rPr>
-                <w:sz w:val="22"/>
-                <w:szCs w:val="22"/>
-              </w:rPr>
-              <w:t xml:space="preserve">: BCC Security and Privacy Incident </w:t>
-            </w:r>
-            <w:proofErr w:type="spellStart"/>
-            <w:r>
-              <w:rPr>
-                <w:sz w:val="22"/>
-                <w:szCs w:val="22"/>
-              </w:rPr>
-              <w:t>Coaching,OMR</w:t>
-            </w:r>
-            <w:proofErr w:type="spellEnd"/>
-            <w:r>
-              <w:rPr>
-                <w:sz w:val="22"/>
-                <w:szCs w:val="22"/>
-              </w:rPr>
-              <w:t>: Transfers</w:t>
+              <w:t>Report Name</w:t>
+            </w:r>
+          </w:p>
+          <w:p>
+            <w:pPr>
+              <w:rPr>
+                <w:sz w:val="22"/>
+                <w:szCs w:val="22"/>
+              </w:rPr>
+            </w:pPr>
+            <w:r>
+              <w:rPr>
+                <w:sz w:val="22"/>
+                <w:szCs w:val="22"/>
+              </w:rPr>
+              <w:t>OMR: Inappropriate ACO Escalation,</w:t>
+            </w:r>
+          </w:p>
+          <w:p>
+            <w:pPr>
+              <w:rPr>
+                <w:sz w:val="22"/>
+                <w:szCs w:val="22"/>
+              </w:rPr>
+            </w:pPr>
+            <w:r>
+              <w:rPr>
+                <w:sz w:val="22"/>
+                <w:szCs w:val="22"/>
+              </w:rPr>
+              <w:t>OMR: ACW,</w:t>
+            </w:r>
+          </w:p>
+          <w:p>
+            <w:pPr>
+              <w:rPr>
+                <w:sz w:val="22"/>
+                <w:szCs w:val="22"/>
+              </w:rPr>
+            </w:pPr>
+            <w:r>
+              <w:rPr>
+                <w:sz w:val="22"/>
+                <w:szCs w:val="22"/>
+              </w:rPr>
+              <w:t>OMR: AHT,</w:t>
+            </w:r>
+          </w:p>
+          <w:p>
+            <w:pPr>
+              <w:rPr>
+                <w:sz w:val="22"/>
+                <w:szCs w:val="22"/>
+              </w:rPr>
+            </w:pPr>
+            <w:r>
+              <w:rPr>
+                <w:sz w:val="22"/>
+                <w:szCs w:val="22"/>
+              </w:rPr>
+              <w:t>OMR: Cancelled Calls,</w:t>
+            </w:r>
+          </w:p>
+          <w:p>
+            <w:pPr>
+              <w:rPr>
+                <w:sz w:val="22"/>
+                <w:szCs w:val="22"/>
+              </w:rPr>
+            </w:pPr>
+            <w:r>
+              <w:rPr>
+                <w:sz w:val="22"/>
+                <w:szCs w:val="22"/>
+              </w:rPr>
+              <w:t>OMR: Default Qualifiers,</w:t>
+            </w:r>
+          </w:p>
+          <w:p>
+            <w:pPr>
+              <w:rPr>
+                <w:sz w:val="22"/>
+                <w:szCs w:val="22"/>
+              </w:rPr>
+            </w:pPr>
+            <w:r>
+              <w:rPr>
+                <w:sz w:val="22"/>
+                <w:szCs w:val="22"/>
+              </w:rPr>
+              <w:t>OMR: Inappropriate ARC Escalation,</w:t>
+            </w:r>
+          </w:p>
+          <w:p>
+            <w:pPr>
+              <w:rPr>
+                <w:sz w:val="22"/>
+                <w:szCs w:val="22"/>
+              </w:rPr>
+            </w:pPr>
+            <w:r>
+              <w:rPr>
+                <w:sz w:val="22"/>
+                <w:szCs w:val="22"/>
+              </w:rPr>
+              <w:t>OMR: Inappropriate DME Escalation,</w:t>
+            </w:r>
+          </w:p>
+          <w:p>
+            <w:pPr>
+              <w:rPr>
+                <w:sz w:val="22"/>
+                <w:szCs w:val="22"/>
+              </w:rPr>
+            </w:pPr>
+            <w:r>
+              <w:rPr>
+                <w:sz w:val="22"/>
+                <w:szCs w:val="22"/>
+              </w:rPr>
+              <w:t>OMR: Inappropriate EE/MM Escalation,</w:t>
+            </w:r>
+          </w:p>
+          <w:p>
+            <w:pPr>
+              <w:rPr>
+                <w:sz w:val="22"/>
+                <w:szCs w:val="22"/>
+              </w:rPr>
+            </w:pPr>
+            <w:r>
+              <w:rPr>
+                <w:sz w:val="22"/>
+                <w:szCs w:val="22"/>
+              </w:rPr>
+              <w:t>OMR: Inappropriate NGD Feedback,</w:t>
+            </w:r>
+          </w:p>
+          <w:p>
+            <w:pPr>
+              <w:rPr>
+                <w:sz w:val="22"/>
+                <w:szCs w:val="22"/>
+              </w:rPr>
+            </w:pPr>
+            <w:r>
+              <w:rPr>
+                <w:sz w:val="22"/>
+                <w:szCs w:val="22"/>
+              </w:rPr>
+              <w:t>OMR: ISG Consults,</w:t>
+            </w:r>
+          </w:p>
+          <w:p>
+            <w:pPr>
+              <w:rPr>
+                <w:sz w:val="22"/>
+                <w:szCs w:val="22"/>
+              </w:rPr>
+            </w:pPr>
+            <w:r>
+              <w:rPr>
+                <w:sz w:val="22"/>
+                <w:szCs w:val="22"/>
+              </w:rPr>
+              <w:t>OMR: Short Calls – Inbound,</w:t>
+            </w:r>
+          </w:p>
+          <w:p>
+            <w:pPr>
+              <w:rPr>
+                <w:sz w:val="22"/>
+                <w:szCs w:val="22"/>
+              </w:rPr>
+            </w:pPr>
+            <w:r>
+              <w:rPr>
+                <w:sz w:val="22"/>
+                <w:szCs w:val="22"/>
+              </w:rPr>
+              <w:t>OMR: Low CSAT,</w:t>
+            </w:r>
+          </w:p>
+          <w:p>
+            <w:pPr>
+              <w:rPr>
+                <w:sz w:val="22"/>
+                <w:szCs w:val="22"/>
+              </w:rPr>
+            </w:pPr>
+            <w:r>
+              <w:rPr>
+                <w:sz w:val="22"/>
+                <w:szCs w:val="22"/>
+              </w:rPr>
+              <w:t>OMR: Scripts Logged,</w:t>
+            </w:r>
+          </w:p>
+          <w:p>
+            <w:pPr>
+              <w:rPr>
+                <w:sz w:val="22"/>
+                <w:szCs w:val="22"/>
+              </w:rPr>
+            </w:pPr>
+            <w:r>
+              <w:rPr>
+                <w:sz w:val="22"/>
+                <w:szCs w:val="22"/>
+              </w:rPr>
+              <w:t>OMR: NGD Inappropriate Transfer,</w:t>
+            </w:r>
+          </w:p>
+          <w:p>
+            <w:pPr>
+              <w:rPr>
+                <w:sz w:val="22"/>
+                <w:szCs w:val="22"/>
+              </w:rPr>
+            </w:pPr>
+            <w:r>
+              <w:rPr>
+                <w:sz w:val="22"/>
+                <w:szCs w:val="22"/>
+              </w:rPr>
+              <w:t>OMR: Open Calls,</w:t>
+            </w:r>
+          </w:p>
+          <w:p>
+            <w:pPr>
+              <w:rPr>
+                <w:sz w:val="22"/>
+                <w:szCs w:val="22"/>
+              </w:rPr>
+            </w:pPr>
+            <w:r>
+              <w:rPr>
+                <w:sz w:val="22"/>
+                <w:szCs w:val="22"/>
+              </w:rPr>
+              <w:t>OMR: Short Calls – Outbound,</w:t>
+            </w:r>
+          </w:p>
+          <w:p>
+            <w:pPr>
+              <w:rPr>
+                <w:sz w:val="22"/>
+                <w:szCs w:val="22"/>
+              </w:rPr>
+            </w:pPr>
+            <w:r>
+              <w:rPr>
+                <w:sz w:val="22"/>
+                <w:szCs w:val="22"/>
+              </w:rPr>
+              <w:t>OMR: Returned MAC Escalation,</w:t>
+            </w:r>
+          </w:p>
+          <w:p>
+            <w:pPr>
+              <w:rPr>
+                <w:sz w:val="22"/>
+                <w:szCs w:val="22"/>
+              </w:rPr>
+            </w:pPr>
+            <w:r>
+              <w:rPr>
+                <w:sz w:val="22"/>
+                <w:szCs w:val="22"/>
+              </w:rPr>
+              <w:t>OMR: BCC Security and Privacy Incident Coaching,</w:t>
+            </w:r>
+          </w:p>
+          <w:p>
+            <w:pPr>
+              <w:rPr>
+                <w:sz w:val="22"/>
+                <w:szCs w:val="22"/>
+              </w:rPr>
+            </w:pPr>
+            <w:r>
+              <w:rPr>
+                <w:sz w:val="22"/>
+                <w:szCs w:val="22"/>
+              </w:rPr>
+              <w:t>OMR: Transfers</w:t>
+            </w:r>
+            <w:r>
+              <w:rPr>
+                <w:sz w:val="22"/>
+                <w:szCs w:val="22"/>
+              </w:rPr>
+              <w:t>,</w:t>
+            </w:r>
+          </w:p>
+          <w:p>
+            <w:pPr>
+              <w:rPr>
+                <w:sz w:val="22"/>
+                <w:szCs w:val="22"/>
+              </w:rPr>
+            </w:pPr>
+            <w:r>
+              <w:rPr>
+                <w:sz w:val="22"/>
+                <w:szCs w:val="22"/>
+              </w:rPr>
+              <w:t>OMR: FFM T2 Transfers</w:t>
             </w:r>
             <w:r>
               <w:rPr>
@@ -2763,8 +2864,6 @@
               </w:rPr>
               <w:t>Pending Manager Review</w:t>
             </w:r>
-            <w:bookmarkStart w:id="3" w:name="_GoBack"/>
-            <w:bookmarkEnd w:id="3"/>
             <w:r>
               <w:rPr>
                 <w:sz w:val="24"/>
@@ -5283,7 +5382,7 @@
         <w:noProof/>
         <w:sz w:val="18"/>
       </w:rPr>
-      <w:t>3</w:t>
+      <w:t>2</w:t>
     </w:r>
     <w:r>
       <w:rPr>
@@ -9409,7 +9508,7 @@
 </file>
 
 <file path=customXml/itemProps4.xml><?xml version="1.0" encoding="utf-8"?>
-<ds:datastoreItem xmlns:ds="http://schemas.openxmlformats.org/officeDocument/2006/customXml" ds:itemID="{3E35559A-C19D-4BE0-A21C-CBB96773561C}">
+<ds:datastoreItem xmlns:ds="http://schemas.openxmlformats.org/officeDocument/2006/customXml" ds:itemID="{459CE993-B72B-409C-A299-4AD5AAE5158D}">
   <ds:schemaRefs>
     <ds:schemaRef ds:uri="http://schemas.openxmlformats.org/officeDocument/2006/bibliography"/>
   </ds:schemaRefs>

</xml_diff>

<commit_message>
[VM:Doug.Stearns@5/18/2015 12:19:00 PM] p14818 - ecl lcsat feed TTuser/items:Doug Stearns(stead1) Resolution for SCCB-S14818.DV.1: CCO eCoaching - Incorporate Low CSAT feed into eCL (R&T) - Pending Development - Doug Stearns
git-tfs-id: [https://tfs.omnicloud.local/tfs/cco%20program/]$/eCoaching_V2;C14096
</commit_message>
<xml_diff>
--- a/Requirements/CCO_eCoaching_Log_OMR_Layout.docx
+++ b/Requirements/CCO_eCoaching_Log_OMR_Layout.docx
@@ -1556,6 +1556,12 @@
                 <w:szCs w:val="24"/>
               </w:rPr>
             </w:pPr>
+            <w:r>
+              <w:rPr>
+                <w:szCs w:val="24"/>
+              </w:rPr>
+              <w:t>04/30/2015</w:t>
+            </w:r>
           </w:p>
         </w:tc>
         <w:tc>
@@ -1572,6 +1578,116 @@
                 <w:szCs w:val="24"/>
               </w:rPr>
             </w:pPr>
+            <w:r>
+              <w:rPr>
+                <w:szCs w:val="24"/>
+              </w:rPr>
+              <w:t xml:space="preserve">P14818 – </w:t>
+            </w:r>
+            <w:proofErr w:type="spellStart"/>
+            <w:r>
+              <w:rPr>
+                <w:szCs w:val="24"/>
+              </w:rPr>
+              <w:t>eCL</w:t>
+            </w:r>
+            <w:proofErr w:type="spellEnd"/>
+            <w:r>
+              <w:rPr>
+                <w:szCs w:val="24"/>
+              </w:rPr>
+              <w:t xml:space="preserve"> Low CSAT data feed</w:t>
+            </w:r>
+          </w:p>
+          <w:p>
+            <w:pPr>
+              <w:pStyle w:val="hdr1"/>
+              <w:spacing w:before="0"/>
+              <w:ind w:left="0"/>
+              <w:jc w:val="left"/>
+              <w:rPr>
+                <w:szCs w:val="24"/>
+              </w:rPr>
+            </w:pPr>
+            <w:r>
+              <w:rPr>
+                <w:szCs w:val="24"/>
+              </w:rPr>
+              <w:t>Changed the following:</w:t>
+            </w:r>
+          </w:p>
+          <w:p>
+            <w:pPr>
+              <w:pStyle w:val="hdr1"/>
+              <w:spacing w:before="0"/>
+              <w:ind w:left="0"/>
+              <w:jc w:val="left"/>
+              <w:rPr>
+                <w:szCs w:val="24"/>
+              </w:rPr>
+            </w:pPr>
+            <w:r>
+              <w:rPr>
+                <w:szCs w:val="24"/>
+              </w:rPr>
+              <w:t xml:space="preserve">File layout - 11 </w:t>
+            </w:r>
+            <w:proofErr w:type="spellStart"/>
+            <w:r>
+              <w:rPr>
+                <w:szCs w:val="24"/>
+              </w:rPr>
+              <w:t>strCSR</w:t>
+            </w:r>
+            <w:proofErr w:type="spellEnd"/>
+            <w:r>
+              <w:rPr>
+                <w:szCs w:val="24"/>
+              </w:rPr>
+              <w:t>/</w:t>
+            </w:r>
+            <w:proofErr w:type="spellStart"/>
+            <w:r>
+              <w:rPr>
+                <w:szCs w:val="24"/>
+              </w:rPr>
+              <w:t>EmpID</w:t>
+            </w:r>
+            <w:proofErr w:type="spellEnd"/>
+            <w:r>
+              <w:rPr>
+                <w:szCs w:val="24"/>
+              </w:rPr>
+              <w:t xml:space="preserve">, 16 </w:t>
+            </w:r>
+            <w:proofErr w:type="spellStart"/>
+            <w:r>
+              <w:rPr>
+                <w:szCs w:val="24"/>
+              </w:rPr>
+              <w:t>ManagerID</w:t>
+            </w:r>
+            <w:proofErr w:type="spellEnd"/>
+            <w:r>
+              <w:rPr>
+                <w:szCs w:val="24"/>
+              </w:rPr>
+              <w:t xml:space="preserve">, note on </w:t>
+            </w:r>
+            <w:proofErr w:type="spellStart"/>
+            <w:r>
+              <w:rPr>
+                <w:szCs w:val="24"/>
+              </w:rPr>
+              <w:t>txtDescription</w:t>
+            </w:r>
+            <w:proofErr w:type="spellEnd"/>
+            <w:r>
+              <w:rPr>
+                <w:szCs w:val="24"/>
+              </w:rPr>
+              <w:t>, and sample screen shot</w:t>
+            </w:r>
           </w:p>
         </w:tc>
         <w:tc>
@@ -1588,6 +1704,12 @@
                 <w:szCs w:val="24"/>
               </w:rPr>
             </w:pPr>
+            <w:r>
+              <w:rPr>
+                <w:szCs w:val="24"/>
+              </w:rPr>
+              <w:t>Doug Stearns</w:t>
+            </w:r>
           </w:p>
         </w:tc>
       </w:tr>
@@ -1867,17 +1989,17 @@
           <w:noProof/>
         </w:rPr>
       </w:pPr>
-      <w:bookmarkStart w:id="1" w:name="_GoBack"/>
       <w:r>
         <w:br w:type="page"/>
       </w:r>
+      <w:bookmarkStart w:id="1" w:name="_GoBack"/>
+      <w:bookmarkEnd w:id="1"/>
     </w:p>
     <w:p>
       <w:pPr>
         <w:pStyle w:val="Heading1"/>
       </w:pPr>
       <w:bookmarkStart w:id="2" w:name="_Toc321377922"/>
-      <w:bookmarkEnd w:id="1"/>
       <w:proofErr w:type="spellStart"/>
       <w:proofErr w:type="gramStart"/>
       <w:r>
@@ -1887,7 +2009,13 @@
       <w:proofErr w:type="spellEnd"/>
       <w:proofErr w:type="gramEnd"/>
       <w:r>
-        <w:t xml:space="preserve"> Log Scorecard Data Files Requirements</w:t>
+        <w:t xml:space="preserve"> Log </w:t>
+      </w:r>
+      <w:r>
+        <w:t xml:space="preserve">Outlier Management Report </w:t>
+      </w:r>
+      <w:r>
+        <w:t>Data Files Requirements</w:t>
       </w:r>
       <w:bookmarkEnd w:id="2"/>
     </w:p>
@@ -1929,7 +2057,21 @@
           <w:rStyle w:val="Strong"/>
           <w:b w:val="0"/>
         </w:rPr>
-        <w:t xml:space="preserve"> Log Scorecard Data F</w:t>
+        <w:t xml:space="preserve"> Log </w:t>
+      </w:r>
+      <w:r>
+        <w:rPr>
+          <w:rStyle w:val="Strong"/>
+          <w:b w:val="0"/>
+        </w:rPr>
+        <w:t xml:space="preserve">OMR </w:t>
+      </w:r>
+      <w:r>
+        <w:rPr>
+          <w:rStyle w:val="Strong"/>
+          <w:b w:val="0"/>
+        </w:rPr>
+        <w:t>Data F</w:t>
       </w:r>
       <w:r>
         <w:rPr>
@@ -1955,7 +2097,13 @@
         <w:t xml:space="preserve"> Log</w:t>
       </w:r>
       <w:r>
-        <w:t xml:space="preserve"> Scorecard Data File</w:t>
+        <w:t xml:space="preserve"> </w:t>
+      </w:r>
+      <w:r>
+        <w:t xml:space="preserve">OMR </w:t>
+      </w:r>
+      <w:r>
+        <w:t>Data File</w:t>
       </w:r>
       <w:bookmarkEnd w:id="3"/>
     </w:p>
@@ -1980,6 +2128,12 @@
           <w:sz w:val="22"/>
         </w:rPr>
         <w:t xml:space="preserve"> </w:t>
+      </w:r>
+      <w:r>
+        <w:rPr>
+          <w:sz w:val="22"/>
+        </w:rPr>
+        <w:t xml:space="preserve">Management Report </w:t>
       </w:r>
       <w:r>
         <w:rPr>
@@ -2023,7 +2177,21 @@
           <w:sz w:val="24"/>
           <w:szCs w:val="24"/>
         </w:rPr>
-        <w:t xml:space="preserve"> scorecard data file. </w:t>
+        <w:t xml:space="preserve"> </w:t>
+      </w:r>
+      <w:r>
+        <w:rPr>
+          <w:sz w:val="24"/>
+          <w:szCs w:val="24"/>
+        </w:rPr>
+        <w:t xml:space="preserve">OMR </w:t>
+      </w:r>
+      <w:r>
+        <w:rPr>
+          <w:sz w:val="24"/>
+          <w:szCs w:val="24"/>
+        </w:rPr>
+        <w:t xml:space="preserve">data file. </w:t>
       </w:r>
       <w:r>
         <w:rPr>
@@ -2135,14 +2303,44 @@
           <w:sz w:val="22"/>
           <w:szCs w:val="22"/>
         </w:rPr>
-        <w:t xml:space="preserve">Scorecard records should only be present in the file if they are new or there is a change in the scorecard’s information.  </w:t>
+        <w:t xml:space="preserve">The data </w:t>
+      </w:r>
+      <w:r>
+        <w:rPr>
+          <w:rFonts w:cs="Arial"/>
+          <w:sz w:val="22"/>
+          <w:szCs w:val="22"/>
+        </w:rPr>
+        <w:t>records should only be present in the file if they are new.</w:t>
+      </w:r>
+      <w:r>
+        <w:rPr>
+          <w:rFonts w:cs="Arial"/>
+          <w:sz w:val="22"/>
+          <w:szCs w:val="22"/>
+        </w:rPr>
+        <w:t xml:space="preserve">  </w:t>
       </w:r>
       <w:r>
         <w:rPr>
           <w:sz w:val="22"/>
           <w:szCs w:val="22"/>
         </w:rPr>
-        <w:t xml:space="preserve">  If there are no new or changed records, the file should be empty.  </w:t>
+        <w:t>If there are no new records, the file should be empty</w:t>
+      </w:r>
+      <w:r>
+        <w:rPr>
+          <w:sz w:val="22"/>
+          <w:szCs w:val="22"/>
+        </w:rPr>
+        <w:t xml:space="preserve"> or not exist.</w:t>
+      </w:r>
+      <w:r>
+        <w:rPr>
+          <w:sz w:val="22"/>
+          <w:szCs w:val="22"/>
+        </w:rPr>
+        <w:t xml:space="preserve">  </w:t>
       </w:r>
     </w:p>
     <w:p/>
@@ -2408,7 +2606,14 @@
                 <w:sz w:val="22"/>
                 <w:szCs w:val="22"/>
               </w:rPr>
-              <w:t>table.</w:t>
+              <w:t>record</w:t>
+            </w:r>
+            <w:r>
+              <w:rPr>
+                <w:sz w:val="22"/>
+                <w:szCs w:val="22"/>
+              </w:rPr>
+              <w:t>.</w:t>
             </w:r>
           </w:p>
         </w:tc>
@@ -2541,7 +2746,118 @@
               <w:t xml:space="preserve">  (</w:t>
             </w:r>
             <w:r>
-              <w:t>ACO,ACW,AHT,CAN,DFQ,IAE,IDE,IEE,INF,ISG,ISQ,LCS,SLG,NIT,OPN,OSC,RME,SPI,TRN</w:t>
+              <w:t>ACO,</w:t>
+            </w:r>
+            <w:r>
+              <w:t xml:space="preserve"> </w:t>
+            </w:r>
+            <w:r>
+              <w:t>ACW,</w:t>
+            </w:r>
+            <w:r>
+              <w:t xml:space="preserve"> </w:t>
+            </w:r>
+            <w:r>
+              <w:t>AHT,</w:t>
+            </w:r>
+            <w:r>
+              <w:t xml:space="preserve"> </w:t>
+            </w:r>
+            <w:r>
+              <w:t>CAN,</w:t>
+            </w:r>
+            <w:r>
+              <w:t xml:space="preserve"> </w:t>
+            </w:r>
+            <w:r>
+              <w:t>DFQ,</w:t>
+            </w:r>
+            <w:r>
+              <w:t xml:space="preserve"> </w:t>
+            </w:r>
+            <w:r>
+              <w:t>IAE,</w:t>
+            </w:r>
+            <w:r>
+              <w:t xml:space="preserve"> </w:t>
+            </w:r>
+            <w:r>
+              <w:t>IDE,</w:t>
+            </w:r>
+            <w:r>
+              <w:t xml:space="preserve"> </w:t>
+            </w:r>
+            <w:r>
+              <w:t>IEE,</w:t>
+            </w:r>
+            <w:r>
+              <w:t xml:space="preserve"> </w:t>
+            </w:r>
+            <w:r>
+              <w:t>INF,</w:t>
+            </w:r>
+            <w:r>
+              <w:t xml:space="preserve"> </w:t>
+            </w:r>
+            <w:r>
+              <w:t>ISG,</w:t>
+            </w:r>
+            <w:r>
+              <w:t xml:space="preserve"> </w:t>
+            </w:r>
+            <w:r>
+              <w:t>ISQ,</w:t>
+            </w:r>
+            <w:r>
+              <w:t xml:space="preserve"> </w:t>
+            </w:r>
+            <w:r>
+              <w:t>LCS,</w:t>
+            </w:r>
+            <w:r>
+              <w:t xml:space="preserve"> </w:t>
+            </w:r>
+            <w:r>
+              <w:t>SLG,</w:t>
+            </w:r>
+            <w:r>
+              <w:t xml:space="preserve"> </w:t>
+            </w:r>
+            <w:r>
+              <w:t>NIT,</w:t>
+            </w:r>
+            <w:r>
+              <w:t xml:space="preserve"> </w:t>
+            </w:r>
+            <w:r>
+              <w:t>OPN,</w:t>
+            </w:r>
+            <w:r>
+              <w:t xml:space="preserve"> </w:t>
+            </w:r>
+            <w:r>
+              <w:t>OSC,</w:t>
+            </w:r>
+            <w:r>
+              <w:t xml:space="preserve"> </w:t>
+            </w:r>
+            <w:r>
+              <w:t>RME,</w:t>
+            </w:r>
+            <w:r>
+              <w:t xml:space="preserve"> </w:t>
+            </w:r>
+            <w:r>
+              <w:t>SPI,</w:t>
+            </w:r>
+            <w:r>
+              <w:t xml:space="preserve"> </w:t>
+            </w:r>
+            <w:r>
+              <w:t>TRN</w:t>
+            </w:r>
+            <w:r>
+              <w:t>, TR2</w:t>
             </w:r>
             <w:r>
               <w:t>)</w:t>
@@ -4856,6 +5172,25 @@
             </w:r>
             <w:proofErr w:type="spellEnd"/>
           </w:p>
+          <w:p>
+            <w:pPr>
+              <w:pStyle w:val="NormalWeb"/>
+              <w:spacing w:before="0" w:beforeAutospacing="0"/>
+              <w:rPr>
+                <w:sz w:val="22"/>
+                <w:szCs w:val="22"/>
+              </w:rPr>
+            </w:pPr>
+            <w:proofErr w:type="spellStart"/>
+            <w:r>
+              <w:rPr>
+                <w:sz w:val="22"/>
+                <w:szCs w:val="22"/>
+              </w:rPr>
+              <w:t>EmpID</w:t>
+            </w:r>
+            <w:proofErr w:type="spellEnd"/>
+          </w:p>
         </w:tc>
         <w:tc>
           <w:tcPr>
@@ -4920,6 +5255,43 @@
                 <w:szCs w:val="22"/>
               </w:rPr>
               <w:t>LAN ID of the CSR</w:t>
+            </w:r>
+          </w:p>
+          <w:p>
+            <w:pPr>
+              <w:rPr>
+                <w:sz w:val="22"/>
+                <w:szCs w:val="22"/>
+              </w:rPr>
+            </w:pPr>
+          </w:p>
+          <w:p>
+            <w:pPr>
+              <w:rPr>
+                <w:sz w:val="22"/>
+                <w:szCs w:val="22"/>
+              </w:rPr>
+            </w:pPr>
+            <w:r>
+              <w:rPr>
+                <w:sz w:val="22"/>
+                <w:szCs w:val="22"/>
+              </w:rPr>
+              <w:t>Empl</w:t>
+            </w:r>
+            <w:r>
+              <w:rPr>
+                <w:sz w:val="22"/>
+                <w:szCs w:val="22"/>
+              </w:rPr>
+              <w:t xml:space="preserve">oyee ID of the CSR (for Low CSAT/LSC </w:t>
+            </w:r>
+            <w:r>
+              <w:rPr>
+                <w:sz w:val="22"/>
+                <w:szCs w:val="22"/>
+              </w:rPr>
+              <w:t>feed only)</w:t>
             </w:r>
           </w:p>
         </w:tc>
@@ -5321,13 +5693,16 @@
           </w:tcPr>
           <w:p>
             <w:pPr>
-              <w:spacing w:before="120"/>
-              <w:rPr>
-                <w:sz w:val="22"/>
-                <w:szCs w:val="22"/>
-              </w:rPr>
-            </w:pPr>
-            <w:r>
+              <w:rPr>
+                <w:sz w:val="22"/>
+                <w:szCs w:val="22"/>
+              </w:rPr>
+            </w:pPr>
+            <w:r>
+              <w:rPr>
+                <w:sz w:val="22"/>
+                <w:szCs w:val="22"/>
+              </w:rPr>
               <w:t>Details for the reason for the Coaching</w:t>
             </w:r>
           </w:p>
@@ -5429,10 +5804,135 @@
           </w:tcPr>
           <w:p>
             <w:pPr>
-              <w:spacing w:before="120"/>
-            </w:pPr>
-            <w:r>
+              <w:rPr>
+                <w:sz w:val="22"/>
+                <w:szCs w:val="22"/>
+              </w:rPr>
+            </w:pPr>
+            <w:r>
+              <w:rPr>
+                <w:sz w:val="22"/>
+                <w:szCs w:val="22"/>
+              </w:rPr>
               <w:t>Identifies whether the coaching record is for Medicare or Marketplace</w:t>
+            </w:r>
+          </w:p>
+        </w:tc>
+      </w:tr>
+      <w:tr>
+        <w:trPr>
+          <w:tblHeader/>
+        </w:trPr>
+        <w:tc>
+          <w:tcPr>
+            <w:tcW w:w="1253" w:type="dxa"/>
+            <w:tcBorders>
+              <w:top w:val="single" w:sz="4" w:space="0" w:color="auto"/>
+              <w:left w:val="single" w:sz="4" w:space="0" w:color="auto"/>
+              <w:bottom w:val="single" w:sz="4" w:space="0" w:color="auto"/>
+              <w:right w:val="single" w:sz="4" w:space="0" w:color="auto"/>
+            </w:tcBorders>
+          </w:tcPr>
+          <w:p>
+            <w:pPr>
+              <w:pStyle w:val="TableText"/>
+              <w:numPr>
+                <w:ilvl w:val="0"/>
+                <w:numId w:val="4"/>
+              </w:numPr>
+              <w:rPr>
+                <w:b w:val="0"/>
+                <w:szCs w:val="22"/>
+              </w:rPr>
+            </w:pPr>
+          </w:p>
+        </w:tc>
+        <w:tc>
+          <w:tcPr>
+            <w:tcW w:w="2250" w:type="dxa"/>
+            <w:tcBorders>
+              <w:top w:val="single" w:sz="4" w:space="0" w:color="auto"/>
+              <w:left w:val="single" w:sz="4" w:space="0" w:color="auto"/>
+              <w:bottom w:val="single" w:sz="4" w:space="0" w:color="auto"/>
+              <w:right w:val="single" w:sz="4" w:space="0" w:color="auto"/>
+            </w:tcBorders>
+          </w:tcPr>
+          <w:p>
+            <w:pPr>
+              <w:pStyle w:val="NormalWeb"/>
+              <w:spacing w:before="0" w:beforeAutospacing="0"/>
+              <w:rPr>
+                <w:sz w:val="22"/>
+                <w:szCs w:val="22"/>
+              </w:rPr>
+            </w:pPr>
+            <w:proofErr w:type="spellStart"/>
+            <w:r>
+              <w:rPr>
+                <w:sz w:val="22"/>
+                <w:szCs w:val="22"/>
+              </w:rPr>
+              <w:t>ManagerID</w:t>
+            </w:r>
+            <w:proofErr w:type="spellEnd"/>
+          </w:p>
+        </w:tc>
+        <w:tc>
+          <w:tcPr>
+            <w:tcW w:w="1800" w:type="dxa"/>
+            <w:tcBorders>
+              <w:top w:val="single" w:sz="4" w:space="0" w:color="auto"/>
+              <w:left w:val="single" w:sz="4" w:space="0" w:color="auto"/>
+              <w:bottom w:val="single" w:sz="4" w:space="0" w:color="auto"/>
+              <w:right w:val="single" w:sz="4" w:space="0" w:color="auto"/>
+            </w:tcBorders>
+          </w:tcPr>
+          <w:p>
+            <w:pPr>
+              <w:rPr>
+                <w:sz w:val="22"/>
+                <w:szCs w:val="22"/>
+              </w:rPr>
+            </w:pPr>
+            <w:r>
+              <w:rPr>
+                <w:sz w:val="22"/>
+                <w:szCs w:val="22"/>
+              </w:rPr>
+              <w:t>6 bytes, Alpha/Numeric</w:t>
+            </w:r>
+          </w:p>
+        </w:tc>
+        <w:tc>
+          <w:tcPr>
+            <w:tcW w:w="4510" w:type="dxa"/>
+            <w:tcBorders>
+              <w:top w:val="single" w:sz="4" w:space="0" w:color="auto"/>
+              <w:left w:val="single" w:sz="4" w:space="0" w:color="auto"/>
+              <w:bottom w:val="single" w:sz="4" w:space="0" w:color="auto"/>
+              <w:right w:val="single" w:sz="4" w:space="0" w:color="auto"/>
+            </w:tcBorders>
+          </w:tcPr>
+          <w:p>
+            <w:pPr>
+              <w:rPr>
+                <w:sz w:val="22"/>
+                <w:szCs w:val="22"/>
+              </w:rPr>
+            </w:pPr>
+            <w:r>
+              <w:rPr>
+                <w:sz w:val="22"/>
+                <w:szCs w:val="22"/>
+              </w:rPr>
+              <w:t>Identifies the employee ID of the manager who will be conducting the research</w:t>
+            </w:r>
+            <w:r>
+              <w:rPr>
+                <w:sz w:val="22"/>
+                <w:szCs w:val="22"/>
+              </w:rPr>
+              <w:t xml:space="preserve"> (for Low CSAT/LSC feed only).</w:t>
             </w:r>
           </w:p>
         </w:tc>
@@ -5447,12 +5947,230 @@
         </w:rPr>
       </w:pPr>
     </w:p>
+    <w:p>
+      <w:pPr>
+        <w:rPr>
+          <w:sz w:val="22"/>
+          <w:szCs w:val="22"/>
+        </w:rPr>
+      </w:pPr>
+      <w:r>
+        <w:rPr>
+          <w:sz w:val="22"/>
+          <w:szCs w:val="22"/>
+        </w:rPr>
+        <w:t xml:space="preserve">Note: For Low CSAT data feed, </w:t>
+      </w:r>
+      <w:proofErr w:type="spellStart"/>
+      <w:r>
+        <w:rPr>
+          <w:sz w:val="22"/>
+          <w:szCs w:val="22"/>
+        </w:rPr>
+        <w:t>txtDescription</w:t>
+      </w:r>
+      <w:proofErr w:type="spellEnd"/>
+      <w:r>
+        <w:rPr>
+          <w:sz w:val="22"/>
+          <w:szCs w:val="22"/>
+        </w:rPr>
+        <w:t xml:space="preserve"> will contain </w:t>
+      </w:r>
+      <w:proofErr w:type="spellStart"/>
+      <w:r>
+        <w:rPr>
+          <w:sz w:val="22"/>
+          <w:szCs w:val="22"/>
+        </w:rPr>
+        <w:t>Verint</w:t>
+      </w:r>
+      <w:proofErr w:type="spellEnd"/>
+      <w:r>
+        <w:rPr>
+          <w:sz w:val="22"/>
+          <w:szCs w:val="22"/>
+        </w:rPr>
+        <w:t xml:space="preserve"> identifier.  This value should be appended to the text “The call associated with this Low CSAT is </w:t>
+      </w:r>
+      <w:proofErr w:type="spellStart"/>
+      <w:r>
+        <w:rPr>
+          <w:sz w:val="22"/>
+          <w:szCs w:val="22"/>
+        </w:rPr>
+        <w:t>Verint</w:t>
+      </w:r>
+      <w:proofErr w:type="spellEnd"/>
+      <w:r>
+        <w:rPr>
+          <w:sz w:val="22"/>
+          <w:szCs w:val="22"/>
+        </w:rPr>
+        <w:t xml:space="preserve"> ID:” prior to saving in the database.</w:t>
+      </w:r>
+    </w:p>
+    <w:p>
+      <w:pPr>
+        <w:rPr>
+          <w:b/>
+          <w:sz w:val="24"/>
+          <w:szCs w:val="24"/>
+        </w:rPr>
+      </w:pPr>
+    </w:p>
+    <w:p>
+      <w:pPr>
+        <w:rPr>
+          <w:b/>
+          <w:sz w:val="24"/>
+          <w:szCs w:val="24"/>
+        </w:rPr>
+      </w:pPr>
+    </w:p>
+    <w:p>
+      <w:pPr>
+        <w:rPr>
+          <w:sz w:val="22"/>
+          <w:szCs w:val="22"/>
+        </w:rPr>
+      </w:pPr>
+    </w:p>
+    <w:p>
+      <w:r>
+        <w:rPr>
+          <w:sz w:val="22"/>
+          <w:szCs w:val="22"/>
+        </w:rPr>
+        <w:t>Sample Outlier Feed:</w:t>
+      </w:r>
+      <w:r>
+        <w:br w:type="textWrapping" w:clear="all"/>
+      </w:r>
+      <w:r>
+        <w:rPr>
+          <w:noProof/>
+        </w:rPr>
+        <w:drawing>
+          <wp:inline distT="0" distB="0" distL="0" distR="0" wp14:anchorId="6C898164" wp14:editId="7235C6DF">
+            <wp:extent cx="6769100" cy="390525"/>
+            <wp:effectExtent l="0" t="0" r="0" b="0"/>
+            <wp:docPr id="1" name="Picture 1"/>
+            <wp:cNvGraphicFramePr>
+              <a:graphicFrameLocks xmlns:a="http://schemas.openxmlformats.org/drawingml/2006/main" noChangeAspect="1"/>
+            </wp:cNvGraphicFramePr>
+            <a:graphic xmlns:a="http://schemas.openxmlformats.org/drawingml/2006/main">
+              <a:graphicData uri="http://schemas.openxmlformats.org/drawingml/2006/picture">
+                <pic:pic xmlns:pic="http://schemas.openxmlformats.org/drawingml/2006/picture">
+                  <pic:nvPicPr>
+                    <pic:cNvPr id="0" name="Picture 1"/>
+                    <pic:cNvPicPr>
+                      <a:picLocks noChangeAspect="1" noChangeArrowheads="1"/>
+                    </pic:cNvPicPr>
+                  </pic:nvPicPr>
+                  <pic:blipFill>
+                    <a:blip r:embed="rId13">
+                      <a:extLst>
+                        <a:ext uri="{28A0092B-C50C-407E-A947-70E740481C1C}">
+                          <a14:useLocalDpi xmlns:a14="http://schemas.microsoft.com/office/drawing/2010/main" val="0"/>
+                        </a:ext>
+                      </a:extLst>
+                    </a:blip>
+                    <a:srcRect/>
+                    <a:stretch>
+                      <a:fillRect/>
+                    </a:stretch>
+                  </pic:blipFill>
+                  <pic:spPr bwMode="auto">
+                    <a:xfrm>
+                      <a:off x="0" y="0"/>
+                      <a:ext cx="6769100" cy="390525"/>
+                    </a:xfrm>
+                    <a:prstGeom prst="rect">
+                      <a:avLst/>
+                    </a:prstGeom>
+                    <a:noFill/>
+                    <a:ln>
+                      <a:noFill/>
+                    </a:ln>
+                  </pic:spPr>
+                </pic:pic>
+              </a:graphicData>
+            </a:graphic>
+          </wp:inline>
+        </w:drawing>
+      </w:r>
+    </w:p>
+    <w:p>
+      <w:r>
+        <w:rPr>
+          <w:noProof/>
+        </w:rPr>
+        <w:drawing>
+          <wp:inline distT="0" distB="0" distL="0" distR="0" wp14:anchorId="141B486F" wp14:editId="75B681B1">
+            <wp:extent cx="5943600" cy="533400"/>
+            <wp:effectExtent l="0" t="0" r="0" b="0"/>
+            <wp:docPr id="11" name="Picture 11"/>
+            <wp:cNvGraphicFramePr>
+              <a:graphicFrameLocks xmlns:a="http://schemas.openxmlformats.org/drawingml/2006/main" noChangeAspect="1"/>
+            </wp:cNvGraphicFramePr>
+            <a:graphic xmlns:a="http://schemas.openxmlformats.org/drawingml/2006/main">
+              <a:graphicData uri="http://schemas.openxmlformats.org/drawingml/2006/picture">
+                <pic:pic xmlns:pic="http://schemas.openxmlformats.org/drawingml/2006/picture">
+                  <pic:nvPicPr>
+                    <pic:cNvPr id="0" name="Picture 2"/>
+                    <pic:cNvPicPr>
+                      <a:picLocks noChangeAspect="1" noChangeArrowheads="1"/>
+                    </pic:cNvPicPr>
+                  </pic:nvPicPr>
+                  <pic:blipFill>
+                    <a:blip r:embed="rId14">
+                      <a:extLst>
+                        <a:ext uri="{28A0092B-C50C-407E-A947-70E740481C1C}">
+                          <a14:useLocalDpi xmlns:a14="http://schemas.microsoft.com/office/drawing/2010/main" val="0"/>
+                        </a:ext>
+                      </a:extLst>
+                    </a:blip>
+                    <a:srcRect/>
+                    <a:stretch>
+                      <a:fillRect/>
+                    </a:stretch>
+                  </pic:blipFill>
+                  <pic:spPr bwMode="auto">
+                    <a:xfrm>
+                      <a:off x="0" y="0"/>
+                      <a:ext cx="5943600" cy="533400"/>
+                    </a:xfrm>
+                    <a:prstGeom prst="rect">
+                      <a:avLst/>
+                    </a:prstGeom>
+                    <a:noFill/>
+                    <a:ln>
+                      <a:noFill/>
+                    </a:ln>
+                  </pic:spPr>
+                </pic:pic>
+              </a:graphicData>
+            </a:graphic>
+          </wp:inline>
+        </w:drawing>
+      </w:r>
+    </w:p>
+    <w:p>
+      <w:pPr>
+        <w:rPr>
+          <w:b/>
+          <w:sz w:val="24"/>
+          <w:szCs w:val="24"/>
+        </w:rPr>
+      </w:pPr>
+    </w:p>
     <w:sectPr>
-      <w:headerReference w:type="default" r:id="rId13"/>
-      <w:footerReference w:type="even" r:id="rId14"/>
-      <w:footerReference w:type="default" r:id="rId15"/>
-      <w:headerReference w:type="first" r:id="rId16"/>
-      <w:footerReference w:type="first" r:id="rId17"/>
+      <w:headerReference w:type="default" r:id="rId15"/>
+      <w:footerReference w:type="even" r:id="rId16"/>
+      <w:footerReference w:type="default" r:id="rId17"/>
+      <w:headerReference w:type="first" r:id="rId18"/>
+      <w:footerReference w:type="first" r:id="rId19"/>
       <w:type w:val="oddPage"/>
       <w:pgSz w:w="12240" w:h="15840"/>
       <w:pgMar w:top="1440" w:right="1080" w:bottom="1440" w:left="1440" w:header="720" w:footer="504" w:gutter="0"/>
@@ -9873,7 +10591,7 @@
 </file>
 
 <file path=customXml/itemProps4.xml><?xml version="1.0" encoding="utf-8"?>
-<ds:datastoreItem xmlns:ds="http://schemas.openxmlformats.org/officeDocument/2006/customXml" ds:itemID="{C01BB576-D679-4F09-B677-6F58C22A12C6}">
+<ds:datastoreItem xmlns:ds="http://schemas.openxmlformats.org/officeDocument/2006/customXml" ds:itemID="{51AD208F-47BA-478D-8441-0BD8926EEACC}">
   <ds:schemaRefs>
     <ds:schemaRef ds:uri="http://schemas.openxmlformats.org/officeDocument/2006/bibliography"/>
   </ds:schemaRefs>

</xml_diff>

<commit_message>
tfs6377 - ecl break feed for qs and sups
git-tfs-id: [https://tfs.omnicloud.local/tfs/cco%20program/]$/eCoaching_V2;C37142
</commit_message>
<xml_diff>
--- a/Requirements/CCO_eCoaching_Log_OMR_Layout.docx
+++ b/Requirements/CCO_eCoaching_Log_OMR_Layout.docx
@@ -7,9 +7,7 @@
         <w:pStyle w:val="Title1"/>
       </w:pPr>
       <w:bookmarkStart w:id="0" w:name="_Ref29370327"/>
-      <w:bookmarkStart w:id="1" w:name="_GoBack"/>
       <w:bookmarkEnd w:id="0"/>
-      <w:bookmarkEnd w:id="1"/>
       <w:r>
         <w:t>__________________________</w:t>
       </w:r>
@@ -149,7 +147,6 @@
         </w:rPr>
         <w:t xml:space="preserve"> </w:t>
       </w:r>
-      <w:proofErr w:type="spellStart"/>
       <w:r>
         <w:rPr>
           <w:rFonts w:ascii="Arial Black" w:hAnsi="Arial Black"/>
@@ -164,16 +161,7 @@
           <w:b/>
           <w:sz w:val="32"/>
         </w:rPr>
-        <w:t>Coaching</w:t>
-      </w:r>
-      <w:proofErr w:type="spellEnd"/>
-      <w:r>
-        <w:rPr>
-          <w:rFonts w:ascii="Arial Black" w:hAnsi="Arial Black"/>
-          <w:b/>
-          <w:sz w:val="32"/>
-        </w:rPr>
-        <w:t xml:space="preserve"> Log</w:t>
+        <w:t>Coaching Log</w:t>
       </w:r>
       <w:r>
         <w:rPr>
@@ -306,7 +294,7 @@
           </mc:Choice>
           <mc:Fallback>
             <w:pict>
-              <v:line w14:anchorId="0151B2FC" id="Line 232" o:spid="_x0000_s1026" style="position:absolute;z-index:251658240;visibility:visible;mso-wrap-style:square;mso-width-percent:0;mso-height-percent:0;mso-wrap-distance-left:9pt;mso-wrap-distance-top:0;mso-wrap-distance-right:9pt;mso-wrap-distance-bottom:0;mso-position-horizontal:absolute;mso-position-horizontal-relative:text;mso-position-vertical:absolute;mso-position-vertical-relative:text;mso-width-percent:0;mso-height-percent:0;mso-width-relative:page;mso-height-relative:page" from="367.2pt,33.3pt" to="439.25pt,33.35pt" o:gfxdata="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" o:allowincell="f">
+              <v:line w14:anchorId="65014102" id="Line 232" o:spid="_x0000_s1026" style="position:absolute;z-index:251658240;visibility:visible;mso-wrap-style:square;mso-width-percent:0;mso-height-percent:0;mso-wrap-distance-left:9pt;mso-wrap-distance-top:0;mso-wrap-distance-right:9pt;mso-wrap-distance-bottom:0;mso-position-horizontal:absolute;mso-position-horizontal-relative:text;mso-position-vertical:absolute;mso-position-vertical-relative:text;mso-width-percent:0;mso-height-percent:0;mso-width-relative:page;mso-height-relative:page" from="367.2pt,33.3pt" to="439.25pt,33.35pt" o:gfxdata="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" o:allowincell="f">
                 <v:stroke startarrowwidth="narrow" startarrowlength="short" endarrowwidth="narrow" endarrowlength="short"/>
               </v:line>
             </w:pict>
@@ -384,7 +372,7 @@
           </mc:Choice>
           <mc:Fallback>
             <w:pict>
-              <v:line w14:anchorId="07E9A973" id="Line 230" o:spid="_x0000_s1026" style="position:absolute;z-index:251656192;visibility:visible;mso-wrap-style:square;mso-width-percent:0;mso-height-percent:0;mso-wrap-distance-left:9pt;mso-wrap-distance-top:0;mso-wrap-distance-right:9pt;mso-wrap-distance-bottom:0;mso-position-horizontal:absolute;mso-position-horizontal-relative:text;mso-position-vertical:absolute;mso-position-vertical-relative:text;mso-width-percent:0;mso-height-percent:0;mso-width-relative:page;mso-height-relative:page" from="1in,33.3pt" to="266.45pt,33.35pt" o:gfxdata="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" o:allowincell="f">
+              <v:line w14:anchorId="06A6C6DA" id="Line 230" o:spid="_x0000_s1026" style="position:absolute;z-index:251656192;visibility:visible;mso-wrap-style:square;mso-width-percent:0;mso-height-percent:0;mso-wrap-distance-left:9pt;mso-wrap-distance-top:0;mso-wrap-distance-right:9pt;mso-wrap-distance-bottom:0;mso-position-horizontal:absolute;mso-position-horizontal-relative:text;mso-position-vertical:absolute;mso-position-vertical-relative:text;mso-width-percent:0;mso-height-percent:0;mso-width-relative:page;mso-height-relative:page" from="1in,33.3pt" to="266.45pt,33.35pt" o:gfxdata="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" o:allowincell="f">
                 <v:stroke startarrowwidth="narrow" startarrowlength="short" endarrowwidth="narrow" endarrowlength="short"/>
               </v:line>
             </w:pict>
@@ -580,7 +568,7 @@
           </mc:Choice>
           <mc:Fallback>
             <w:pict>
-              <v:line w14:anchorId="6AEC0534" id="Line 234" o:spid="_x0000_s1026" style="position:absolute;z-index:251659776;visibility:visible;mso-wrap-style:square;mso-width-percent:0;mso-height-percent:0;mso-wrap-distance-left:9pt;mso-wrap-distance-top:0;mso-wrap-distance-right:9pt;mso-wrap-distance-bottom:0;mso-position-horizontal:absolute;mso-position-horizontal-relative:text;mso-position-vertical:absolute;mso-position-vertical-relative:text;mso-width-percent:0;mso-height-percent:0;mso-width-relative:page;mso-height-relative:page" from="115.2pt,.6pt" to="309.6pt,.6pt" o:gfxdata="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" o:allowincell="f">
+              <v:line w14:anchorId="45448F11" id="Line 234" o:spid="_x0000_s1026" style="position:absolute;z-index:251659776;visibility:visible;mso-wrap-style:square;mso-width-percent:0;mso-height-percent:0;mso-wrap-distance-left:9pt;mso-wrap-distance-top:0;mso-wrap-distance-right:9pt;mso-wrap-distance-bottom:0;mso-position-horizontal:absolute;mso-position-horizontal-relative:text;mso-position-vertical:absolute;mso-position-vertical-relative:text;mso-width-percent:0;mso-height-percent:0;mso-width-relative:page;mso-height-relative:page" from="115.2pt,.6pt" to="309.6pt,.6pt" o:gfxdata="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" o:allowincell="f">
                 <v:stroke startarrowwidth="narrow" startarrowlength="short" endarrowwidth="narrow" endarrowlength="short"/>
               </v:line>
             </w:pict>
@@ -686,7 +674,7 @@
           </mc:Choice>
           <mc:Fallback>
             <w:pict>
-              <v:line w14:anchorId="53644399" id="Line 233" o:spid="_x0000_s1026" style="position:absolute;z-index:251658752;visibility:visible;mso-wrap-style:square;mso-width-percent:0;mso-height-percent:0;mso-wrap-distance-left:9pt;mso-wrap-distance-top:0;mso-wrap-distance-right:9pt;mso-wrap-distance-bottom:0;mso-position-horizontal:absolute;mso-position-horizontal-relative:text;mso-position-vertical:absolute;mso-position-vertical-relative:text;mso-width-percent:0;mso-height-percent:0;mso-width-relative:page;mso-height-relative:page" from="374.4pt,34.75pt" to="446.45pt,34.8pt" o:gfxdata="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" o:allowincell="f">
+              <v:line w14:anchorId="6DC9C75F" id="Line 233" o:spid="_x0000_s1026" style="position:absolute;z-index:251658752;visibility:visible;mso-wrap-style:square;mso-width-percent:0;mso-height-percent:0;mso-wrap-distance-left:9pt;mso-wrap-distance-top:0;mso-wrap-distance-right:9pt;mso-wrap-distance-bottom:0;mso-position-horizontal:absolute;mso-position-horizontal-relative:text;mso-position-vertical:absolute;mso-position-vertical-relative:text;mso-width-percent:0;mso-height-percent:0;mso-width-relative:page;mso-height-relative:page" from="374.4pt,34.75pt" to="446.45pt,34.8pt" o:gfxdata="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" o:allowincell="f">
                 <v:stroke startarrowwidth="narrow" startarrowlength="short" endarrowwidth="narrow" endarrowlength="short"/>
               </v:line>
             </w:pict>
@@ -764,7 +752,7 @@
           </mc:Choice>
           <mc:Fallback>
             <w:pict>
-              <v:line w14:anchorId="03541B31" id="Line 231" o:spid="_x0000_s1026" style="position:absolute;z-index:251656704;visibility:visible;mso-wrap-style:square;mso-width-percent:0;mso-height-percent:0;mso-wrap-distance-left:9pt;mso-wrap-distance-top:0;mso-wrap-distance-right:9pt;mso-wrap-distance-bottom:0;mso-position-horizontal:absolute;mso-position-horizontal-relative:text;mso-position-vertical:absolute;mso-position-vertical-relative:text;mso-width-percent:0;mso-height-percent:0;mso-width-relative:page;mso-height-relative:page" from="1in,32.75pt" to="266.45pt,32.8pt" o:gfxdata="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" o:allowincell="f">
+              <v:line w14:anchorId="04D1C7ED" id="Line 231" o:spid="_x0000_s1026" style="position:absolute;z-index:251656704;visibility:visible;mso-wrap-style:square;mso-width-percent:0;mso-height-percent:0;mso-wrap-distance-left:9pt;mso-wrap-distance-top:0;mso-wrap-distance-right:9pt;mso-wrap-distance-bottom:0;mso-position-horizontal:absolute;mso-position-horizontal-relative:text;mso-position-vertical:absolute;mso-position-vertical-relative:text;mso-width-percent:0;mso-height-percent:0;mso-width-relative:page;mso-height-relative:page" from="1in,32.75pt" to="266.45pt,32.8pt" o:gfxdata="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" o:allowincell="f">
                 <v:stroke startarrowwidth="narrow" startarrowlength="short" endarrowwidth="narrow" endarrowlength="short"/>
               </v:line>
             </w:pict>
@@ -1068,21 +1056,7 @@
               <w:rPr>
                 <w:sz w:val="20"/>
               </w:rPr>
-              <w:t xml:space="preserve">P11841 – </w:t>
-            </w:r>
-            <w:proofErr w:type="spellStart"/>
-            <w:r>
-              <w:rPr>
-                <w:sz w:val="20"/>
-              </w:rPr>
-              <w:t>eCL</w:t>
-            </w:r>
-            <w:proofErr w:type="spellEnd"/>
-            <w:r>
-              <w:rPr>
-                <w:sz w:val="20"/>
-              </w:rPr>
-              <w:t xml:space="preserve"> Database Redesign</w:t>
+              <w:t>P11841 – eCL Database Redesign</w:t>
             </w:r>
           </w:p>
           <w:p>
@@ -1170,21 +1144,7 @@
               <w:rPr>
                 <w:sz w:val="20"/>
               </w:rPr>
-              <w:t xml:space="preserve">P14028 – </w:t>
-            </w:r>
-            <w:proofErr w:type="spellStart"/>
-            <w:r>
-              <w:rPr>
-                <w:sz w:val="20"/>
-              </w:rPr>
-              <w:t>eCL</w:t>
-            </w:r>
-            <w:proofErr w:type="spellEnd"/>
-            <w:r>
-              <w:rPr>
-                <w:sz w:val="20"/>
-              </w:rPr>
-              <w:t xml:space="preserve"> </w:t>
+              <w:t xml:space="preserve">P14028 – eCL </w:t>
             </w:r>
             <w:r>
               <w:rPr>
@@ -1284,21 +1244,7 @@
               <w:rPr>
                 <w:sz w:val="20"/>
               </w:rPr>
-              <w:t xml:space="preserve">P13276 – </w:t>
-            </w:r>
-            <w:proofErr w:type="spellStart"/>
-            <w:r>
-              <w:rPr>
-                <w:sz w:val="20"/>
-              </w:rPr>
-              <w:t>eCL</w:t>
-            </w:r>
-            <w:proofErr w:type="spellEnd"/>
-            <w:r>
-              <w:rPr>
-                <w:sz w:val="20"/>
-              </w:rPr>
-              <w:t xml:space="preserve"> Change BCC to CCO </w:t>
+              <w:t xml:space="preserve">P13276 – eCL Change BCC to CCO </w:t>
             </w:r>
           </w:p>
           <w:p>
@@ -1311,33 +1257,11 @@
                 <w:sz w:val="20"/>
               </w:rPr>
             </w:pPr>
-            <w:proofErr w:type="spellStart"/>
             <w:r>
               <w:rPr>
                 <w:sz w:val="20"/>
               </w:rPr>
-              <w:t>Chagned</w:t>
-            </w:r>
-            <w:proofErr w:type="spellEnd"/>
-            <w:r>
-              <w:rPr>
-                <w:sz w:val="20"/>
-              </w:rPr>
-              <w:t xml:space="preserve"> </w:t>
-            </w:r>
-            <w:proofErr w:type="spellStart"/>
-            <w:r>
-              <w:rPr>
-                <w:sz w:val="20"/>
-              </w:rPr>
-              <w:t>Vangent</w:t>
-            </w:r>
-            <w:proofErr w:type="spellEnd"/>
-            <w:r>
-              <w:rPr>
-                <w:sz w:val="20"/>
-              </w:rPr>
-              <w:t xml:space="preserve"> logo to GDIT</w:t>
+              <w:t>Chagned Vangent logo to GDIT</w:t>
             </w:r>
           </w:p>
           <w:p>
@@ -1354,21 +1278,7 @@
               <w:rPr>
                 <w:sz w:val="20"/>
               </w:rPr>
-              <w:t xml:space="preserve">4 </w:t>
-            </w:r>
-            <w:proofErr w:type="spellStart"/>
-            <w:r>
-              <w:rPr>
-                <w:sz w:val="20"/>
-              </w:rPr>
-              <w:t>strSouce</w:t>
-            </w:r>
-            <w:proofErr w:type="spellEnd"/>
-            <w:r>
-              <w:rPr>
-                <w:sz w:val="20"/>
-              </w:rPr>
-              <w:t xml:space="preserve"> – BCC Security and Privacy Incident Coaching</w:t>
+              <w:t>4 strSouce – BCC Security and Privacy Incident Coaching</w:t>
             </w:r>
           </w:p>
           <w:p>
@@ -1456,21 +1366,7 @@
               <w:rPr>
                 <w:sz w:val="20"/>
               </w:rPr>
-              <w:t xml:space="preserve">P13276 – </w:t>
-            </w:r>
-            <w:proofErr w:type="spellStart"/>
-            <w:r>
-              <w:rPr>
-                <w:sz w:val="20"/>
-              </w:rPr>
-              <w:t>eCL</w:t>
-            </w:r>
-            <w:proofErr w:type="spellEnd"/>
-            <w:r>
-              <w:rPr>
-                <w:sz w:val="20"/>
-              </w:rPr>
-              <w:t xml:space="preserve"> Change BCC to CCO </w:t>
+              <w:t xml:space="preserve">P13276 – eCL Change BCC to CCO </w:t>
             </w:r>
           </w:p>
           <w:p>
@@ -1483,33 +1379,11 @@
                 <w:sz w:val="20"/>
               </w:rPr>
             </w:pPr>
-            <w:proofErr w:type="spellStart"/>
             <w:r>
               <w:rPr>
                 <w:sz w:val="20"/>
               </w:rPr>
-              <w:t>Chagned</w:t>
-            </w:r>
-            <w:proofErr w:type="spellEnd"/>
-            <w:r>
-              <w:rPr>
-                <w:sz w:val="20"/>
-              </w:rPr>
-              <w:t xml:space="preserve"> </w:t>
-            </w:r>
-            <w:proofErr w:type="spellStart"/>
-            <w:r>
-              <w:rPr>
-                <w:sz w:val="20"/>
-              </w:rPr>
-              <w:t>Vangent</w:t>
-            </w:r>
-            <w:proofErr w:type="spellEnd"/>
-            <w:r>
-              <w:rPr>
-                <w:sz w:val="20"/>
-              </w:rPr>
-              <w:t xml:space="preserve"> to GDIT in footer</w:t>
+              <w:t>Chagned Vangent to GDIT in footer</w:t>
             </w:r>
           </w:p>
         </w:tc>
@@ -1580,21 +1454,7 @@
               <w:rPr>
                 <w:sz w:val="20"/>
               </w:rPr>
-              <w:t xml:space="preserve">P14818 – </w:t>
-            </w:r>
-            <w:proofErr w:type="spellStart"/>
-            <w:r>
-              <w:rPr>
-                <w:sz w:val="20"/>
-              </w:rPr>
-              <w:t>eCL</w:t>
-            </w:r>
-            <w:proofErr w:type="spellEnd"/>
-            <w:r>
-              <w:rPr>
-                <w:sz w:val="20"/>
-              </w:rPr>
-              <w:t xml:space="preserve"> Low CSAT data feed</w:t>
+              <w:t>P14818 – eCL Low CSAT data feed</w:t>
             </w:r>
           </w:p>
           <w:p>
@@ -1628,58 +1488,8 @@
               <w:rPr>
                 <w:sz w:val="20"/>
               </w:rPr>
-              <w:t xml:space="preserve">File layout - 11 </w:t>
-            </w:r>
-            <w:proofErr w:type="spellStart"/>
-            <w:r>
-              <w:rPr>
-                <w:sz w:val="20"/>
-              </w:rPr>
-              <w:t>strCSR</w:t>
-            </w:r>
-            <w:proofErr w:type="spellEnd"/>
-            <w:r>
-              <w:rPr>
-                <w:sz w:val="20"/>
-              </w:rPr>
-              <w:t>/</w:t>
-            </w:r>
-            <w:proofErr w:type="spellStart"/>
-            <w:r>
-              <w:rPr>
-                <w:sz w:val="20"/>
-              </w:rPr>
-              <w:t>EmpID</w:t>
-            </w:r>
-            <w:proofErr w:type="spellEnd"/>
-            <w:r>
-              <w:rPr>
-                <w:sz w:val="20"/>
-              </w:rPr>
-              <w:t xml:space="preserve">, 16 </w:t>
-            </w:r>
-            <w:proofErr w:type="spellStart"/>
-            <w:r>
-              <w:rPr>
-                <w:sz w:val="20"/>
-              </w:rPr>
-              <w:t>ManagerID</w:t>
-            </w:r>
-            <w:proofErr w:type="spellEnd"/>
-            <w:r>
-              <w:rPr>
-                <w:sz w:val="20"/>
-              </w:rPr>
-              <w:t xml:space="preserve">, note on </w:t>
-            </w:r>
-            <w:proofErr w:type="spellStart"/>
-            <w:r>
-              <w:rPr>
-                <w:sz w:val="20"/>
-              </w:rPr>
-              <w:t>txtDescription</w:t>
-            </w:r>
-            <w:proofErr w:type="spellEnd"/>
+              <w:t>File layout - 11 strCSR/EmpID, 16 ManagerID, note on txtDescription</w:t>
+            </w:r>
             <w:r>
               <w:rPr>
                 <w:sz w:val="20"/>
@@ -1767,21 +1577,7 @@
               <w:rPr>
                 <w:sz w:val="20"/>
               </w:rPr>
-              <w:t xml:space="preserve">TFS644 – </w:t>
-            </w:r>
-            <w:proofErr w:type="spellStart"/>
-            <w:r>
-              <w:rPr>
-                <w:sz w:val="20"/>
-              </w:rPr>
-              <w:t>eCL</w:t>
-            </w:r>
-            <w:proofErr w:type="spellEnd"/>
-            <w:r>
-              <w:rPr>
-                <w:sz w:val="20"/>
-              </w:rPr>
-              <w:t xml:space="preserve"> OMR Inappropriate ARC Escalation feed</w:t>
+              <w:t>TFS644 – eCL OMR Inappropriate ARC Escalation feed</w:t>
             </w:r>
           </w:p>
           <w:p>
@@ -1881,21 +1677,7 @@
               <w:rPr>
                 <w:sz w:val="20"/>
               </w:rPr>
-              <w:t xml:space="preserve">TFS644 – </w:t>
-            </w:r>
-            <w:proofErr w:type="spellStart"/>
-            <w:r>
-              <w:rPr>
-                <w:sz w:val="20"/>
-              </w:rPr>
-              <w:t>eCL</w:t>
-            </w:r>
-            <w:proofErr w:type="spellEnd"/>
-            <w:r>
-              <w:rPr>
-                <w:sz w:val="20"/>
-              </w:rPr>
-              <w:t xml:space="preserve"> OMR Inappropriate ARC Escalation feed</w:t>
+              <w:t>TFS644 – eCL OMR Inappropriate ARC Escalation feed</w:t>
             </w:r>
           </w:p>
           <w:p>
@@ -1946,16 +1728,8 @@
               <w:rPr>
                 <w:sz w:val="20"/>
               </w:rPr>
-              <w:t xml:space="preserve">- #2 </w:t>
-            </w:r>
-            <w:proofErr w:type="spellStart"/>
-            <w:r>
-              <w:rPr>
-                <w:sz w:val="20"/>
-              </w:rPr>
-              <w:t>strReportCode</w:t>
-            </w:r>
-            <w:proofErr w:type="spellEnd"/>
+              <w:t>- #2 strReportCode</w:t>
+            </w:r>
           </w:p>
           <w:p>
             <w:pPr>
@@ -1971,16 +1745,8 @@
               <w:rPr>
                 <w:sz w:val="20"/>
               </w:rPr>
-              <w:t xml:space="preserve">- #4 </w:t>
-            </w:r>
-            <w:proofErr w:type="spellStart"/>
-            <w:r>
-              <w:rPr>
-                <w:sz w:val="20"/>
-              </w:rPr>
-              <w:t>strSource</w:t>
-            </w:r>
-            <w:proofErr w:type="spellEnd"/>
+              <w:t>- #4 strSource</w:t>
+            </w:r>
           </w:p>
           <w:p>
             <w:pPr>
@@ -2013,16 +1779,8 @@
               <w:rPr>
                 <w:sz w:val="20"/>
               </w:rPr>
-              <w:t xml:space="preserve">- #2 </w:t>
-            </w:r>
-            <w:proofErr w:type="spellStart"/>
-            <w:r>
-              <w:rPr>
-                <w:sz w:val="20"/>
-              </w:rPr>
-              <w:t>strReportCode</w:t>
-            </w:r>
-            <w:proofErr w:type="spellEnd"/>
+              <w:t>- #2 strReportCode</w:t>
+            </w:r>
           </w:p>
           <w:p>
             <w:pPr>
@@ -2038,16 +1796,8 @@
               <w:rPr>
                 <w:sz w:val="20"/>
               </w:rPr>
-              <w:t xml:space="preserve">- #4 </w:t>
-            </w:r>
-            <w:proofErr w:type="spellStart"/>
-            <w:r>
-              <w:rPr>
-                <w:sz w:val="20"/>
-              </w:rPr>
-              <w:t>strSource</w:t>
-            </w:r>
-            <w:proofErr w:type="spellEnd"/>
+              <w:t>- #4 strSource</w:t>
+            </w:r>
           </w:p>
         </w:tc>
         <w:tc>
@@ -2129,21 +1879,7 @@
               <w:rPr>
                 <w:sz w:val="20"/>
               </w:rPr>
-              <w:t xml:space="preserve">TFS1075 – </w:t>
-            </w:r>
-            <w:proofErr w:type="spellStart"/>
-            <w:r>
-              <w:rPr>
-                <w:sz w:val="20"/>
-              </w:rPr>
-              <w:t>eCL</w:t>
-            </w:r>
-            <w:proofErr w:type="spellEnd"/>
-            <w:r>
-              <w:rPr>
-                <w:sz w:val="20"/>
-              </w:rPr>
-              <w:t xml:space="preserve"> Requirement Peer Review </w:t>
+              <w:t xml:space="preserve">TFS1075 – eCL Requirement Peer Review </w:t>
             </w:r>
           </w:p>
           <w:p>
@@ -2243,21 +1979,7 @@
               <w:rPr>
                 <w:sz w:val="20"/>
               </w:rPr>
-              <w:t xml:space="preserve">TFS5149 – </w:t>
-            </w:r>
-            <w:proofErr w:type="spellStart"/>
-            <w:r>
-              <w:rPr>
-                <w:sz w:val="20"/>
-              </w:rPr>
-              <w:t>eCL</w:t>
-            </w:r>
-            <w:proofErr w:type="spellEnd"/>
-            <w:r>
-              <w:rPr>
-                <w:sz w:val="20"/>
-              </w:rPr>
-              <w:t xml:space="preserve"> Requirement Document Cleanup</w:t>
+              <w:t>TFS5149 – eCL Requirement Document Cleanup</w:t>
             </w:r>
           </w:p>
           <w:p>
@@ -2291,35 +2013,7 @@
               <w:rPr>
                 <w:sz w:val="20"/>
               </w:rPr>
-              <w:t xml:space="preserve">Changed </w:t>
-            </w:r>
-            <w:proofErr w:type="spellStart"/>
-            <w:r>
-              <w:rPr>
-                <w:sz w:val="20"/>
-              </w:rPr>
-              <w:t>strCSR</w:t>
-            </w:r>
-            <w:proofErr w:type="spellEnd"/>
-            <w:r>
-              <w:rPr>
-                <w:sz w:val="20"/>
-              </w:rPr>
-              <w:t xml:space="preserve"> and </w:t>
-            </w:r>
-            <w:proofErr w:type="spellStart"/>
-            <w:r>
-              <w:rPr>
-                <w:sz w:val="20"/>
-              </w:rPr>
-              <w:t>ManagerID</w:t>
-            </w:r>
-            <w:proofErr w:type="spellEnd"/>
-            <w:r>
-              <w:rPr>
-                <w:sz w:val="20"/>
-              </w:rPr>
-              <w:t xml:space="preserve"> to 20 bytes </w:t>
+              <w:t xml:space="preserve">Changed strCSR and ManagerID to 20 bytes </w:t>
             </w:r>
           </w:p>
           <w:p>
@@ -2407,21 +2101,7 @@
               <w:rPr>
                 <w:sz w:val="20"/>
               </w:rPr>
-              <w:t xml:space="preserve">TFS6145 – </w:t>
-            </w:r>
-            <w:proofErr w:type="spellStart"/>
-            <w:r>
-              <w:rPr>
-                <w:sz w:val="20"/>
-              </w:rPr>
-              <w:t>eCL</w:t>
-            </w:r>
-            <w:proofErr w:type="spellEnd"/>
-            <w:r>
-              <w:rPr>
-                <w:sz w:val="20"/>
-              </w:rPr>
-              <w:t xml:space="preserve"> Break Feeds</w:t>
+              <w:t>TFS6145 – eCL Break Feeds</w:t>
             </w:r>
           </w:p>
           <w:p>
@@ -2450,21 +2130,7 @@
               <w:rPr>
                 <w:sz w:val="20"/>
               </w:rPr>
-              <w:t xml:space="preserve"> – </w:t>
-            </w:r>
-            <w:proofErr w:type="spellStart"/>
-            <w:r>
-              <w:rPr>
-                <w:sz w:val="20"/>
-              </w:rPr>
-              <w:t>eCL</w:t>
-            </w:r>
-            <w:proofErr w:type="spellEnd"/>
-            <w:r>
-              <w:rPr>
-                <w:sz w:val="20"/>
-              </w:rPr>
-              <w:t xml:space="preserve"> </w:t>
+              <w:t xml:space="preserve"> – eCL </w:t>
             </w:r>
             <w:r>
               <w:rPr>
@@ -2506,6 +2172,253 @@
               </w:rPr>
               <w:t>1.4 – added new layout for feeds</w:t>
             </w:r>
+          </w:p>
+        </w:tc>
+        <w:tc>
+          <w:tcPr>
+            <w:tcW w:w="1822" w:type="dxa"/>
+          </w:tcPr>
+          <w:p>
+            <w:pPr>
+              <w:pStyle w:val="hdr1"/>
+              <w:spacing w:before="0"/>
+              <w:ind w:left="0"/>
+              <w:jc w:val="left"/>
+              <w:rPr>
+                <w:sz w:val="20"/>
+              </w:rPr>
+            </w:pPr>
+            <w:r>
+              <w:rPr>
+                <w:sz w:val="20"/>
+              </w:rPr>
+              <w:t>Doug Stearns</w:t>
+            </w:r>
+          </w:p>
+        </w:tc>
+      </w:tr>
+      <w:tr>
+        <w:trPr>
+          <w:jc w:val="center"/>
+        </w:trPr>
+        <w:tc>
+          <w:tcPr>
+            <w:tcW w:w="1440" w:type="dxa"/>
+          </w:tcPr>
+          <w:p>
+            <w:pPr>
+              <w:pStyle w:val="hdr1"/>
+              <w:spacing w:before="0"/>
+              <w:ind w:left="0"/>
+              <w:jc w:val="left"/>
+              <w:rPr>
+                <w:sz w:val="20"/>
+              </w:rPr>
+            </w:pPr>
+            <w:r>
+              <w:rPr>
+                <w:sz w:val="20"/>
+              </w:rPr>
+              <w:t>04/17/2017</w:t>
+            </w:r>
+          </w:p>
+        </w:tc>
+        <w:tc>
+          <w:tcPr>
+            <w:tcW w:w="6152" w:type="dxa"/>
+          </w:tcPr>
+          <w:p>
+            <w:pPr>
+              <w:pStyle w:val="hdr1"/>
+              <w:spacing w:before="0"/>
+              <w:ind w:left="0"/>
+              <w:jc w:val="left"/>
+              <w:rPr>
+                <w:sz w:val="20"/>
+              </w:rPr>
+            </w:pPr>
+            <w:r>
+              <w:rPr>
+                <w:sz w:val="20"/>
+              </w:rPr>
+              <w:t>TFS</w:t>
+            </w:r>
+            <w:r>
+              <w:rPr>
+                <w:sz w:val="20"/>
+              </w:rPr>
+              <w:t>6147</w:t>
+            </w:r>
+            <w:r>
+              <w:rPr>
+                <w:sz w:val="20"/>
+              </w:rPr>
+              <w:t xml:space="preserve"> – eCL </w:t>
+            </w:r>
+            <w:r>
+              <w:rPr>
+                <w:sz w:val="20"/>
+              </w:rPr>
+              <w:t>Performance Scorecard Feeds</w:t>
+            </w:r>
+          </w:p>
+          <w:p>
+            <w:pPr>
+              <w:pStyle w:val="hdr1"/>
+              <w:spacing w:before="0"/>
+              <w:ind w:left="0"/>
+              <w:jc w:val="left"/>
+              <w:rPr>
+                <w:sz w:val="20"/>
+              </w:rPr>
+            </w:pPr>
+            <w:r>
+              <w:rPr>
+                <w:sz w:val="20"/>
+              </w:rPr>
+              <w:t xml:space="preserve">Modified the following </w:t>
+            </w:r>
+          </w:p>
+          <w:p>
+            <w:pPr>
+              <w:pStyle w:val="hdr1"/>
+              <w:spacing w:before="0"/>
+              <w:ind w:left="0"/>
+              <w:jc w:val="left"/>
+              <w:rPr>
+                <w:sz w:val="20"/>
+              </w:rPr>
+            </w:pPr>
+            <w:r>
+              <w:rPr>
+                <w:sz w:val="20"/>
+              </w:rPr>
+              <w:t>1.4 #13 – changed to Reinforcement</w:t>
+            </w:r>
+          </w:p>
+        </w:tc>
+        <w:tc>
+          <w:tcPr>
+            <w:tcW w:w="1822" w:type="dxa"/>
+          </w:tcPr>
+          <w:p>
+            <w:pPr>
+              <w:pStyle w:val="hdr1"/>
+              <w:spacing w:before="0"/>
+              <w:ind w:left="0"/>
+              <w:jc w:val="left"/>
+              <w:rPr>
+                <w:sz w:val="20"/>
+              </w:rPr>
+            </w:pPr>
+            <w:r>
+              <w:rPr>
+                <w:sz w:val="20"/>
+              </w:rPr>
+              <w:t>Doug Stearns</w:t>
+            </w:r>
+          </w:p>
+        </w:tc>
+      </w:tr>
+      <w:tr>
+        <w:trPr>
+          <w:jc w:val="center"/>
+        </w:trPr>
+        <w:tc>
+          <w:tcPr>
+            <w:tcW w:w="1440" w:type="dxa"/>
+          </w:tcPr>
+          <w:p>
+            <w:pPr>
+              <w:pStyle w:val="hdr1"/>
+              <w:spacing w:before="0"/>
+              <w:ind w:left="0"/>
+              <w:jc w:val="left"/>
+              <w:rPr>
+                <w:sz w:val="20"/>
+              </w:rPr>
+            </w:pPr>
+            <w:r>
+              <w:rPr>
+                <w:sz w:val="20"/>
+              </w:rPr>
+              <w:t>04/20/2017</w:t>
+            </w:r>
+          </w:p>
+        </w:tc>
+        <w:tc>
+          <w:tcPr>
+            <w:tcW w:w="6152" w:type="dxa"/>
+          </w:tcPr>
+          <w:p>
+            <w:pPr>
+              <w:pStyle w:val="hdr1"/>
+              <w:spacing w:before="0"/>
+              <w:ind w:left="0"/>
+              <w:jc w:val="left"/>
+              <w:rPr>
+                <w:sz w:val="20"/>
+              </w:rPr>
+            </w:pPr>
+            <w:r>
+              <w:rPr>
+                <w:sz w:val="20"/>
+              </w:rPr>
+              <w:t>TFS6377 – eCL Break feed for QS and Sups</w:t>
+            </w:r>
+          </w:p>
+          <w:p>
+            <w:pPr>
+              <w:pStyle w:val="hdr1"/>
+              <w:spacing w:before="0"/>
+              <w:ind w:left="0"/>
+              <w:jc w:val="left"/>
+              <w:rPr>
+                <w:sz w:val="20"/>
+              </w:rPr>
+            </w:pPr>
+            <w:bookmarkStart w:id="1" w:name="_GoBack"/>
+            <w:r>
+              <w:rPr>
+                <w:sz w:val="20"/>
+              </w:rPr>
+              <w:t>Modified the following</w:t>
+            </w:r>
+          </w:p>
+          <w:p>
+            <w:pPr>
+              <w:pStyle w:val="hdr1"/>
+              <w:spacing w:before="0"/>
+              <w:ind w:left="0"/>
+              <w:jc w:val="left"/>
+              <w:rPr>
+                <w:sz w:val="20"/>
+              </w:rPr>
+            </w:pPr>
+            <w:r>
+              <w:rPr>
+                <w:sz w:val="20"/>
+              </w:rPr>
+              <w:t>Corrected typos in 1.4 and 1.4 #4</w:t>
+            </w:r>
+          </w:p>
+          <w:p>
+            <w:pPr>
+              <w:pStyle w:val="hdr1"/>
+              <w:spacing w:before="0"/>
+              <w:ind w:left="0"/>
+              <w:jc w:val="left"/>
+              <w:rPr>
+                <w:sz w:val="20"/>
+              </w:rPr>
+            </w:pPr>
+            <w:r>
+              <w:rPr>
+                <w:sz w:val="20"/>
+              </w:rPr>
+              <w:t>Added information to 1.4 #5 for status</w:t>
+            </w:r>
+            <w:bookmarkEnd w:id="1"/>
           </w:p>
         </w:tc>
         <w:tc>
@@ -2557,16 +2470,9 @@
         </w:rPr>
       </w:pPr>
       <w:bookmarkStart w:id="2" w:name="_Toc321377922"/>
-      <w:proofErr w:type="spellStart"/>
-      <w:proofErr w:type="gramStart"/>
       <w:r>
         <w:lastRenderedPageBreak/>
-        <w:t>eCoaching</w:t>
-      </w:r>
-      <w:proofErr w:type="spellEnd"/>
-      <w:proofErr w:type="gramEnd"/>
-      <w:r>
-        <w:t xml:space="preserve"> Log </w:t>
+        <w:t xml:space="preserve">eCoaching Log </w:t>
       </w:r>
       <w:r>
         <w:t xml:space="preserve">Outlier Management Report </w:t>
@@ -2637,21 +2543,12 @@
         </w:rPr>
         <w:t xml:space="preserve">nd layout format for the </w:t>
       </w:r>
-      <w:proofErr w:type="spellStart"/>
       <w:r>
         <w:rPr>
           <w:b w:val="0"/>
           <w:szCs w:val="24"/>
         </w:rPr>
-        <w:t>eCoaching</w:t>
-      </w:r>
-      <w:proofErr w:type="spellEnd"/>
-      <w:r>
-        <w:rPr>
-          <w:b w:val="0"/>
-          <w:szCs w:val="24"/>
-        </w:rPr>
-        <w:t xml:space="preserve"> Log</w:t>
+        <w:t>eCoaching Log</w:t>
       </w:r>
       <w:r>
         <w:rPr>
@@ -2872,7 +2769,6 @@
                 <w:szCs w:val="22"/>
               </w:rPr>
             </w:pPr>
-            <w:proofErr w:type="spellStart"/>
             <w:r>
               <w:rPr>
                 <w:sz w:val="22"/>
@@ -2880,7 +2776,6 @@
               </w:rPr>
               <w:t>numReportID</w:t>
             </w:r>
-            <w:proofErr w:type="spellEnd"/>
           </w:p>
         </w:tc>
         <w:tc>
@@ -2995,7 +2890,6 @@
                 <w:szCs w:val="22"/>
               </w:rPr>
             </w:pPr>
-            <w:proofErr w:type="spellStart"/>
             <w:r>
               <w:rPr>
                 <w:sz w:val="22"/>
@@ -3003,7 +2897,6 @@
               </w:rPr>
               <w:t>strReportCode</w:t>
             </w:r>
-            <w:proofErr w:type="spellEnd"/>
           </w:p>
         </w:tc>
         <w:tc>
@@ -3349,7 +3242,6 @@
                 <w:szCs w:val="22"/>
               </w:rPr>
             </w:pPr>
-            <w:proofErr w:type="spellStart"/>
             <w:r>
               <w:rPr>
                 <w:sz w:val="22"/>
@@ -3357,7 +3249,6 @@
               </w:rPr>
               <w:t>strFormType</w:t>
             </w:r>
-            <w:proofErr w:type="spellEnd"/>
           </w:p>
         </w:tc>
         <w:tc>
@@ -3458,7 +3349,6 @@
                 <w:szCs w:val="22"/>
               </w:rPr>
             </w:pPr>
-            <w:proofErr w:type="spellStart"/>
             <w:r>
               <w:rPr>
                 <w:sz w:val="22"/>
@@ -3466,7 +3356,6 @@
               </w:rPr>
               <w:t>strSource</w:t>
             </w:r>
-            <w:proofErr w:type="spellEnd"/>
           </w:p>
         </w:tc>
         <w:tc>
@@ -3865,7 +3754,6 @@
                 <w:szCs w:val="22"/>
               </w:rPr>
             </w:pPr>
-            <w:proofErr w:type="spellStart"/>
             <w:r>
               <w:rPr>
                 <w:sz w:val="22"/>
@@ -3873,7 +3761,6 @@
               </w:rPr>
               <w:t>strFormStatus</w:t>
             </w:r>
-            <w:proofErr w:type="spellEnd"/>
           </w:p>
         </w:tc>
         <w:tc>
@@ -3982,7 +3869,6 @@
                 <w:szCs w:val="22"/>
               </w:rPr>
             </w:pPr>
-            <w:proofErr w:type="spellStart"/>
             <w:r>
               <w:rPr>
                 <w:sz w:val="22"/>
@@ -3990,7 +3876,6 @@
               </w:rPr>
               <w:t>EventDate</w:t>
             </w:r>
-            <w:proofErr w:type="spellEnd"/>
           </w:p>
         </w:tc>
         <w:tc>
@@ -4561,7 +4446,6 @@
                 <w:szCs w:val="22"/>
               </w:rPr>
             </w:pPr>
-            <w:proofErr w:type="spellStart"/>
             <w:r>
               <w:rPr>
                 <w:sz w:val="22"/>
@@ -4569,7 +4453,6 @@
               </w:rPr>
               <w:t>SubmittedDate</w:t>
             </w:r>
-            <w:proofErr w:type="spellEnd"/>
           </w:p>
         </w:tc>
         <w:tc>
@@ -5141,7 +5024,6 @@
                 <w:szCs w:val="22"/>
               </w:rPr>
             </w:pPr>
-            <w:proofErr w:type="spellStart"/>
             <w:r>
               <w:rPr>
                 <w:sz w:val="22"/>
@@ -5149,7 +5031,6 @@
               </w:rPr>
               <w:t>StartDate</w:t>
             </w:r>
-            <w:proofErr w:type="spellEnd"/>
           </w:p>
         </w:tc>
         <w:tc>
@@ -5250,7 +5131,6 @@
                 <w:szCs w:val="22"/>
               </w:rPr>
             </w:pPr>
-            <w:proofErr w:type="spellStart"/>
             <w:r>
               <w:rPr>
                 <w:sz w:val="22"/>
@@ -5258,7 +5138,6 @@
               </w:rPr>
               <w:t>strSubmitterName</w:t>
             </w:r>
-            <w:proofErr w:type="spellEnd"/>
           </w:p>
         </w:tc>
         <w:tc>
@@ -5368,7 +5247,6 @@
                 <w:szCs w:val="22"/>
               </w:rPr>
             </w:pPr>
-            <w:proofErr w:type="spellStart"/>
             <w:r>
               <w:rPr>
                 <w:sz w:val="22"/>
@@ -5376,7 +5254,6 @@
               </w:rPr>
               <w:t>strSubmitterEmail</w:t>
             </w:r>
-            <w:proofErr w:type="spellEnd"/>
           </w:p>
           <w:p>
             <w:pPr>
@@ -5437,23 +5314,12 @@
                 <w:szCs w:val="22"/>
               </w:rPr>
             </w:pPr>
-            <w:proofErr w:type="spellStart"/>
-            <w:proofErr w:type="gramStart"/>
-            <w:r>
-              <w:rPr>
-                <w:sz w:val="22"/>
-                <w:szCs w:val="22"/>
-              </w:rPr>
-              <w:t>eMail</w:t>
-            </w:r>
-            <w:proofErr w:type="spellEnd"/>
-            <w:proofErr w:type="gramEnd"/>
-            <w:r>
-              <w:rPr>
-                <w:sz w:val="22"/>
-                <w:szCs w:val="22"/>
-              </w:rPr>
-              <w:t xml:space="preserve"> address of the submitter.</w:t>
+            <w:r>
+              <w:rPr>
+                <w:sz w:val="22"/>
+                <w:szCs w:val="22"/>
+              </w:rPr>
+              <w:t>eMail address of the submitter.</w:t>
             </w:r>
           </w:p>
         </w:tc>
@@ -5505,7 +5371,6 @@
                 <w:szCs w:val="22"/>
               </w:rPr>
             </w:pPr>
-            <w:proofErr w:type="spellStart"/>
             <w:r>
               <w:rPr>
                 <w:sz w:val="22"/>
@@ -5513,7 +5378,6 @@
               </w:rPr>
               <w:t>strCSR</w:t>
             </w:r>
-            <w:proofErr w:type="spellEnd"/>
           </w:p>
         </w:tc>
         <w:tc>
@@ -5623,7 +5487,6 @@
                 <w:szCs w:val="22"/>
               </w:rPr>
             </w:pPr>
-            <w:proofErr w:type="spellStart"/>
             <w:r>
               <w:rPr>
                 <w:sz w:val="22"/>
@@ -5631,7 +5494,6 @@
               </w:rPr>
               <w:t>strCSRSite</w:t>
             </w:r>
-            <w:proofErr w:type="spellEnd"/>
           </w:p>
         </w:tc>
         <w:tc>
@@ -5764,7 +5626,6 @@
                 <w:szCs w:val="22"/>
               </w:rPr>
             </w:pPr>
-            <w:proofErr w:type="spellStart"/>
             <w:r>
               <w:rPr>
                 <w:sz w:val="22"/>
@@ -5772,7 +5633,6 @@
               </w:rPr>
               <w:t>strCoachReason_Current_Coaching_Initiatives</w:t>
             </w:r>
-            <w:proofErr w:type="spellEnd"/>
           </w:p>
         </w:tc>
         <w:tc>
@@ -5927,7 +5787,6 @@
                 <w:szCs w:val="22"/>
               </w:rPr>
             </w:pPr>
-            <w:proofErr w:type="spellStart"/>
             <w:r>
               <w:rPr>
                 <w:sz w:val="22"/>
@@ -5935,7 +5794,6 @@
               </w:rPr>
               <w:t>txtDescription</w:t>
             </w:r>
-            <w:proofErr w:type="spellEnd"/>
           </w:p>
         </w:tc>
         <w:tc>
@@ -6045,7 +5903,6 @@
                 <w:szCs w:val="22"/>
               </w:rPr>
             </w:pPr>
-            <w:proofErr w:type="spellStart"/>
             <w:r>
               <w:rPr>
                 <w:sz w:val="22"/>
@@ -6053,7 +5910,6 @@
               </w:rPr>
               <w:t>strProgram</w:t>
             </w:r>
-            <w:proofErr w:type="spellEnd"/>
           </w:p>
         </w:tc>
         <w:tc>
@@ -6170,46 +6026,14 @@
           <w:szCs w:val="24"/>
         </w:rPr>
         <w:lastRenderedPageBreak/>
-        <w:t xml:space="preserve">The following chart defines the Outlier Management Report Data File Elements and layout format for the </w:t>
-      </w:r>
-      <w:proofErr w:type="spellStart"/>
-      <w:r>
-        <w:rPr>
-          <w:b w:val="0"/>
-          <w:szCs w:val="24"/>
-        </w:rPr>
-        <w:t>eCoaching</w:t>
-      </w:r>
-      <w:proofErr w:type="spellEnd"/>
-      <w:r>
-        <w:rPr>
-          <w:b w:val="0"/>
-          <w:szCs w:val="24"/>
-        </w:rPr>
-        <w:t xml:space="preserve"> Log OMR LCS (Low Customer </w:t>
-      </w:r>
-      <w:proofErr w:type="spellStart"/>
-      <w:r>
-        <w:rPr>
-          <w:b w:val="0"/>
-          <w:szCs w:val="24"/>
-        </w:rPr>
-        <w:t>Sati</w:t>
+        <w:t>The following chart defines the Outlier Management Report Data File Elements and layout format for the eCoaching Log OMR LCS (Low Customer Sati</w:t>
       </w:r>
       <w:r>
         <w:rPr>
           <w:b w:val="0"/>
           <w:szCs w:val="24"/>
         </w:rPr>
-        <w:t>faciton</w:t>
-      </w:r>
-      <w:proofErr w:type="spellEnd"/>
-      <w:r>
-        <w:rPr>
-          <w:b w:val="0"/>
-          <w:szCs w:val="24"/>
-        </w:rPr>
-        <w:t xml:space="preserve"> – Low CSAT) data file.</w:t>
+        <w:t>faciton – Low CSAT) data file.</w:t>
       </w:r>
     </w:p>
     <w:p>
@@ -6410,7 +6234,6 @@
                 <w:szCs w:val="22"/>
               </w:rPr>
             </w:pPr>
-            <w:proofErr w:type="spellStart"/>
             <w:r>
               <w:rPr>
                 <w:sz w:val="22"/>
@@ -6418,7 +6241,6 @@
               </w:rPr>
               <w:t>numReportID</w:t>
             </w:r>
-            <w:proofErr w:type="spellEnd"/>
           </w:p>
         </w:tc>
         <w:tc>
@@ -6519,7 +6341,6 @@
                 <w:szCs w:val="22"/>
               </w:rPr>
             </w:pPr>
-            <w:proofErr w:type="spellStart"/>
             <w:r>
               <w:rPr>
                 <w:sz w:val="22"/>
@@ -6527,7 +6348,6 @@
               </w:rPr>
               <w:t>strReportCode</w:t>
             </w:r>
-            <w:proofErr w:type="spellEnd"/>
           </w:p>
         </w:tc>
         <w:tc>
@@ -6642,7 +6462,6 @@
                 <w:szCs w:val="22"/>
               </w:rPr>
             </w:pPr>
-            <w:proofErr w:type="spellStart"/>
             <w:r>
               <w:rPr>
                 <w:sz w:val="22"/>
@@ -6650,7 +6469,6 @@
               </w:rPr>
               <w:t>strFormType</w:t>
             </w:r>
-            <w:proofErr w:type="spellEnd"/>
           </w:p>
         </w:tc>
         <w:tc>
@@ -6751,7 +6569,6 @@
                 <w:szCs w:val="22"/>
               </w:rPr>
             </w:pPr>
-            <w:proofErr w:type="spellStart"/>
             <w:r>
               <w:rPr>
                 <w:sz w:val="22"/>
@@ -6759,7 +6576,6 @@
               </w:rPr>
               <w:t>strSource</w:t>
             </w:r>
-            <w:proofErr w:type="spellEnd"/>
           </w:p>
         </w:tc>
         <w:tc>
@@ -6875,7 +6691,6 @@
                 <w:szCs w:val="22"/>
               </w:rPr>
             </w:pPr>
-            <w:proofErr w:type="spellStart"/>
             <w:r>
               <w:rPr>
                 <w:sz w:val="22"/>
@@ -6883,7 +6698,6 @@
               </w:rPr>
               <w:t>strFormStatus</w:t>
             </w:r>
-            <w:proofErr w:type="spellEnd"/>
           </w:p>
         </w:tc>
         <w:tc>
@@ -6985,7 +6799,6 @@
                 <w:szCs w:val="22"/>
               </w:rPr>
             </w:pPr>
-            <w:proofErr w:type="spellStart"/>
             <w:r>
               <w:rPr>
                 <w:sz w:val="22"/>
@@ -6993,7 +6806,6 @@
               </w:rPr>
               <w:t>EventDate</w:t>
             </w:r>
-            <w:proofErr w:type="spellEnd"/>
           </w:p>
         </w:tc>
         <w:tc>
@@ -7550,7 +7362,6 @@
                 <w:szCs w:val="22"/>
               </w:rPr>
             </w:pPr>
-            <w:proofErr w:type="spellStart"/>
             <w:r>
               <w:rPr>
                 <w:sz w:val="22"/>
@@ -7558,7 +7369,6 @@
               </w:rPr>
               <w:t>SubmittedDate</w:t>
             </w:r>
-            <w:proofErr w:type="spellEnd"/>
           </w:p>
         </w:tc>
         <w:tc>
@@ -8123,7 +7933,6 @@
                 <w:szCs w:val="22"/>
               </w:rPr>
             </w:pPr>
-            <w:proofErr w:type="spellStart"/>
             <w:r>
               <w:rPr>
                 <w:sz w:val="22"/>
@@ -8131,7 +7940,6 @@
               </w:rPr>
               <w:t>StartDate</w:t>
             </w:r>
-            <w:proofErr w:type="spellEnd"/>
           </w:p>
         </w:tc>
         <w:tc>
@@ -8232,7 +8040,6 @@
                 <w:szCs w:val="22"/>
               </w:rPr>
             </w:pPr>
-            <w:proofErr w:type="spellStart"/>
             <w:r>
               <w:rPr>
                 <w:sz w:val="22"/>
@@ -8240,7 +8047,6 @@
               </w:rPr>
               <w:t>strSubmitterName</w:t>
             </w:r>
-            <w:proofErr w:type="spellEnd"/>
           </w:p>
         </w:tc>
         <w:tc>
@@ -8343,7 +8149,6 @@
                 <w:szCs w:val="22"/>
               </w:rPr>
             </w:pPr>
-            <w:proofErr w:type="spellStart"/>
             <w:r>
               <w:rPr>
                 <w:sz w:val="22"/>
@@ -8351,7 +8156,6 @@
               </w:rPr>
               <w:t>strSubmitterEmail</w:t>
             </w:r>
-            <w:proofErr w:type="spellEnd"/>
           </w:p>
           <w:p>
             <w:pPr>
@@ -8405,23 +8209,12 @@
                 <w:szCs w:val="22"/>
               </w:rPr>
             </w:pPr>
-            <w:proofErr w:type="spellStart"/>
-            <w:proofErr w:type="gramStart"/>
-            <w:r>
-              <w:rPr>
-                <w:sz w:val="22"/>
-                <w:szCs w:val="22"/>
-              </w:rPr>
-              <w:t>eMail</w:t>
-            </w:r>
-            <w:proofErr w:type="spellEnd"/>
-            <w:proofErr w:type="gramEnd"/>
-            <w:r>
-              <w:rPr>
-                <w:sz w:val="22"/>
-                <w:szCs w:val="22"/>
-              </w:rPr>
-              <w:t xml:space="preserve"> address of the submitter.</w:t>
+            <w:r>
+              <w:rPr>
+                <w:sz w:val="22"/>
+                <w:szCs w:val="22"/>
+              </w:rPr>
+              <w:t>eMail address of the submitter.</w:t>
             </w:r>
           </w:p>
         </w:tc>
@@ -8473,7 +8266,6 @@
                 <w:szCs w:val="22"/>
               </w:rPr>
             </w:pPr>
-            <w:proofErr w:type="spellStart"/>
             <w:r>
               <w:rPr>
                 <w:sz w:val="22"/>
@@ -8481,7 +8273,6 @@
               </w:rPr>
               <w:t>strCSR</w:t>
             </w:r>
-            <w:proofErr w:type="spellEnd"/>
           </w:p>
         </w:tc>
         <w:tc>
@@ -8591,7 +8382,6 @@
                 <w:szCs w:val="22"/>
               </w:rPr>
             </w:pPr>
-            <w:proofErr w:type="spellStart"/>
             <w:r>
               <w:rPr>
                 <w:sz w:val="22"/>
@@ -8599,7 +8389,6 @@
               </w:rPr>
               <w:t>strCSRSite</w:t>
             </w:r>
-            <w:proofErr w:type="spellEnd"/>
           </w:p>
         </w:tc>
         <w:tc>
@@ -8718,7 +8507,6 @@
                 <w:szCs w:val="22"/>
               </w:rPr>
             </w:pPr>
-            <w:proofErr w:type="spellStart"/>
             <w:r>
               <w:rPr>
                 <w:sz w:val="22"/>
@@ -8726,7 +8514,6 @@
               </w:rPr>
               <w:t>strCoachReason_Current_Coaching_Initiatives</w:t>
             </w:r>
-            <w:proofErr w:type="spellEnd"/>
           </w:p>
         </w:tc>
         <w:tc>
@@ -8874,7 +8661,6 @@
                 <w:szCs w:val="22"/>
               </w:rPr>
             </w:pPr>
-            <w:proofErr w:type="spellStart"/>
             <w:r>
               <w:rPr>
                 <w:sz w:val="22"/>
@@ -8882,7 +8668,6 @@
               </w:rPr>
               <w:t>txtDescription</w:t>
             </w:r>
-            <w:proofErr w:type="spellEnd"/>
           </w:p>
         </w:tc>
         <w:tc>
@@ -8985,7 +8770,6 @@
                 <w:szCs w:val="22"/>
               </w:rPr>
             </w:pPr>
-            <w:proofErr w:type="spellStart"/>
             <w:r>
               <w:rPr>
                 <w:sz w:val="22"/>
@@ -8993,7 +8777,6 @@
               </w:rPr>
               <w:t>strProgram</w:t>
             </w:r>
-            <w:proofErr w:type="spellEnd"/>
           </w:p>
         </w:tc>
         <w:tc>
@@ -9096,7 +8879,6 @@
                 <w:szCs w:val="22"/>
               </w:rPr>
             </w:pPr>
-            <w:proofErr w:type="spellStart"/>
             <w:r>
               <w:rPr>
                 <w:sz w:val="22"/>
@@ -9104,7 +8886,6 @@
               </w:rPr>
               <w:t>ManagerID</w:t>
             </w:r>
-            <w:proofErr w:type="spellEnd"/>
           </w:p>
         </w:tc>
         <w:tc>
@@ -9218,23 +8999,7 @@
           <w:szCs w:val="24"/>
         </w:rPr>
         <w:lastRenderedPageBreak/>
-        <w:t xml:space="preserve">The following chart defines the Outlier Management Report Data File Elements and layout format for the </w:t>
-      </w:r>
-      <w:proofErr w:type="spellStart"/>
-      <w:r>
-        <w:rPr>
-          <w:b w:val="0"/>
-          <w:szCs w:val="24"/>
-        </w:rPr>
-        <w:t>eCoaching</w:t>
-      </w:r>
-      <w:proofErr w:type="spellEnd"/>
-      <w:r>
-        <w:rPr>
-          <w:b w:val="0"/>
-          <w:szCs w:val="24"/>
-        </w:rPr>
-        <w:t xml:space="preserve"> Log OMR IAE (Inappropriate ARC Escalation)</w:t>
+        <w:t>The following chart defines the Outlier Management Report Data File Elements and layout format for the eCoaching Log OMR IAE (Inappropriate ARC Escalation)</w:t>
       </w:r>
       <w:r>
         <w:rPr>
@@ -9483,7 +9248,6 @@
                 <w:szCs w:val="22"/>
               </w:rPr>
             </w:pPr>
-            <w:proofErr w:type="spellStart"/>
             <w:r>
               <w:rPr>
                 <w:sz w:val="22"/>
@@ -9491,7 +9255,6 @@
               </w:rPr>
               <w:t>numReportID</w:t>
             </w:r>
-            <w:proofErr w:type="spellEnd"/>
           </w:p>
         </w:tc>
         <w:tc>
@@ -9592,7 +9355,6 @@
                 <w:szCs w:val="22"/>
               </w:rPr>
             </w:pPr>
-            <w:proofErr w:type="spellStart"/>
             <w:r>
               <w:rPr>
                 <w:sz w:val="22"/>
@@ -9600,7 +9362,6 @@
               </w:rPr>
               <w:t>strReportCode</w:t>
             </w:r>
-            <w:proofErr w:type="spellEnd"/>
           </w:p>
         </w:tc>
         <w:tc>
@@ -9729,7 +9490,6 @@
                 <w:szCs w:val="22"/>
               </w:rPr>
             </w:pPr>
-            <w:proofErr w:type="spellStart"/>
             <w:r>
               <w:rPr>
                 <w:sz w:val="22"/>
@@ -9737,7 +9497,6 @@
               </w:rPr>
               <w:t>strFormType</w:t>
             </w:r>
-            <w:proofErr w:type="spellEnd"/>
           </w:p>
         </w:tc>
         <w:tc>
@@ -9838,7 +9597,6 @@
                 <w:szCs w:val="22"/>
               </w:rPr>
             </w:pPr>
-            <w:proofErr w:type="spellStart"/>
             <w:r>
               <w:rPr>
                 <w:sz w:val="22"/>
@@ -9846,7 +9604,6 @@
               </w:rPr>
               <w:t>strSource</w:t>
             </w:r>
-            <w:proofErr w:type="spellEnd"/>
           </w:p>
         </w:tc>
         <w:tc>
@@ -9977,7 +9734,6 @@
                 <w:szCs w:val="22"/>
               </w:rPr>
             </w:pPr>
-            <w:proofErr w:type="spellStart"/>
             <w:r>
               <w:rPr>
                 <w:sz w:val="22"/>
@@ -9985,7 +9741,6 @@
               </w:rPr>
               <w:t>strFormStatus</w:t>
             </w:r>
-            <w:proofErr w:type="spellEnd"/>
           </w:p>
         </w:tc>
         <w:tc>
@@ -10087,7 +9842,6 @@
                 <w:szCs w:val="22"/>
               </w:rPr>
             </w:pPr>
-            <w:proofErr w:type="spellStart"/>
             <w:r>
               <w:rPr>
                 <w:sz w:val="22"/>
@@ -10095,7 +9849,6 @@
               </w:rPr>
               <w:t>EventDate</w:t>
             </w:r>
-            <w:proofErr w:type="spellEnd"/>
           </w:p>
         </w:tc>
         <w:tc>
@@ -10652,7 +10405,6 @@
                 <w:szCs w:val="22"/>
               </w:rPr>
             </w:pPr>
-            <w:proofErr w:type="spellStart"/>
             <w:r>
               <w:rPr>
                 <w:sz w:val="22"/>
@@ -10660,7 +10412,6 @@
               </w:rPr>
               <w:t>SubmittedDate</w:t>
             </w:r>
-            <w:proofErr w:type="spellEnd"/>
           </w:p>
         </w:tc>
         <w:tc>
@@ -11225,7 +10976,6 @@
                 <w:szCs w:val="22"/>
               </w:rPr>
             </w:pPr>
-            <w:proofErr w:type="spellStart"/>
             <w:r>
               <w:rPr>
                 <w:sz w:val="22"/>
@@ -11233,7 +10983,6 @@
               </w:rPr>
               <w:t>StartDate</w:t>
             </w:r>
-            <w:proofErr w:type="spellEnd"/>
           </w:p>
         </w:tc>
         <w:tc>
@@ -11334,7 +11083,6 @@
                 <w:szCs w:val="22"/>
               </w:rPr>
             </w:pPr>
-            <w:proofErr w:type="spellStart"/>
             <w:r>
               <w:rPr>
                 <w:sz w:val="22"/>
@@ -11342,7 +11090,6 @@
               </w:rPr>
               <w:t>strSubmitterName</w:t>
             </w:r>
-            <w:proofErr w:type="spellEnd"/>
           </w:p>
         </w:tc>
         <w:tc>
@@ -11445,7 +11192,6 @@
                 <w:szCs w:val="22"/>
               </w:rPr>
             </w:pPr>
-            <w:proofErr w:type="spellStart"/>
             <w:r>
               <w:rPr>
                 <w:sz w:val="22"/>
@@ -11453,7 +11199,6 @@
               </w:rPr>
               <w:t>strSubmitterEmail</w:t>
             </w:r>
-            <w:proofErr w:type="spellEnd"/>
           </w:p>
         </w:tc>
         <w:tc>
@@ -11499,23 +11244,12 @@
                 <w:szCs w:val="22"/>
               </w:rPr>
             </w:pPr>
-            <w:proofErr w:type="spellStart"/>
-            <w:proofErr w:type="gramStart"/>
-            <w:r>
-              <w:rPr>
-                <w:sz w:val="22"/>
-                <w:szCs w:val="22"/>
-              </w:rPr>
-              <w:t>eMail</w:t>
-            </w:r>
-            <w:proofErr w:type="spellEnd"/>
-            <w:proofErr w:type="gramEnd"/>
-            <w:r>
-              <w:rPr>
-                <w:sz w:val="22"/>
-                <w:szCs w:val="22"/>
-              </w:rPr>
-              <w:t xml:space="preserve"> address of the submitter.</w:t>
+            <w:r>
+              <w:rPr>
+                <w:sz w:val="22"/>
+                <w:szCs w:val="22"/>
+              </w:rPr>
+              <w:t>eMail address of the submitter.</w:t>
             </w:r>
           </w:p>
         </w:tc>
@@ -11567,7 +11301,6 @@
                 <w:szCs w:val="22"/>
               </w:rPr>
             </w:pPr>
-            <w:proofErr w:type="spellStart"/>
             <w:r>
               <w:rPr>
                 <w:sz w:val="22"/>
@@ -11575,7 +11308,6 @@
               </w:rPr>
               <w:t>EmpID</w:t>
             </w:r>
-            <w:proofErr w:type="spellEnd"/>
           </w:p>
         </w:tc>
         <w:tc>
@@ -11685,7 +11417,6 @@
                 <w:szCs w:val="22"/>
               </w:rPr>
             </w:pPr>
-            <w:proofErr w:type="spellStart"/>
             <w:r>
               <w:rPr>
                 <w:sz w:val="22"/>
@@ -11693,7 +11424,6 @@
               </w:rPr>
               <w:t>strCSRSite</w:t>
             </w:r>
-            <w:proofErr w:type="spellEnd"/>
           </w:p>
         </w:tc>
         <w:tc>
@@ -11812,7 +11542,6 @@
                 <w:szCs w:val="22"/>
               </w:rPr>
             </w:pPr>
-            <w:proofErr w:type="spellStart"/>
             <w:r>
               <w:rPr>
                 <w:sz w:val="22"/>
@@ -11820,7 +11549,6 @@
               </w:rPr>
               <w:t>strCoachReason_Current_Coaching_Initiatives</w:t>
             </w:r>
-            <w:proofErr w:type="spellEnd"/>
           </w:p>
         </w:tc>
         <w:tc>
@@ -11968,7 +11696,6 @@
                 <w:szCs w:val="22"/>
               </w:rPr>
             </w:pPr>
-            <w:proofErr w:type="spellStart"/>
             <w:r>
               <w:rPr>
                 <w:sz w:val="22"/>
@@ -11976,7 +11703,6 @@
               </w:rPr>
               <w:t>txtDescription</w:t>
             </w:r>
-            <w:proofErr w:type="spellEnd"/>
           </w:p>
         </w:tc>
         <w:tc>
@@ -12079,7 +11805,6 @@
                 <w:szCs w:val="22"/>
               </w:rPr>
             </w:pPr>
-            <w:proofErr w:type="spellStart"/>
             <w:r>
               <w:rPr>
                 <w:sz w:val="22"/>
@@ -12087,7 +11812,6 @@
               </w:rPr>
               <w:t>strProgram</w:t>
             </w:r>
-            <w:proofErr w:type="spellEnd"/>
           </w:p>
         </w:tc>
         <w:tc>
@@ -12408,23 +12132,7 @@
           <w:szCs w:val="24"/>
         </w:rPr>
         <w:lastRenderedPageBreak/>
-        <w:t xml:space="preserve">The following chart defines the Outlier Management Report Data File Elements and layout format for the </w:t>
-      </w:r>
-      <w:proofErr w:type="spellStart"/>
-      <w:r>
-        <w:rPr>
-          <w:b w:val="0"/>
-          <w:szCs w:val="24"/>
-        </w:rPr>
-        <w:t>eCoaching</w:t>
-      </w:r>
-      <w:proofErr w:type="spellEnd"/>
-      <w:r>
-        <w:rPr>
-          <w:b w:val="0"/>
-          <w:szCs w:val="24"/>
-        </w:rPr>
-        <w:t xml:space="preserve"> Log OMR </w:t>
+        <w:t xml:space="preserve">The following chart defines the Outlier Management Report Data File Elements and layout format for the eCoaching Log OMR </w:t>
       </w:r>
       <w:r>
         <w:rPr>
@@ -12468,37 +12176,26 @@
         </w:rPr>
         <w:t xml:space="preserve"> (</w:t>
       </w:r>
-      <w:proofErr w:type="spellStart"/>
       <w:r>
         <w:rPr>
           <w:b w:val="0"/>
           <w:szCs w:val="24"/>
         </w:rPr>
-        <w:t>Exceen</w:t>
+        <w:t>Excee</w:t>
       </w:r>
-      <w:proofErr w:type="spellEnd"/>
       <w:r>
         <w:rPr>
           <w:b w:val="0"/>
           <w:szCs w:val="24"/>
         </w:rPr>
-        <w:t xml:space="preserve"> </w:t>
+        <w:t>d</w:t>
       </w:r>
-      <w:proofErr w:type="spellStart"/>
       <w:r>
         <w:rPr>
           <w:b w:val="0"/>
           <w:szCs w:val="24"/>
         </w:rPr>
-        <w:t>brealk</w:t>
-      </w:r>
-      <w:proofErr w:type="spellEnd"/>
-      <w:r>
-        <w:rPr>
-          <w:b w:val="0"/>
-          <w:szCs w:val="24"/>
-        </w:rPr>
-        <w:t xml:space="preserve"> length</w:t>
+        <w:t xml:space="preserve"> break length</w:t>
       </w:r>
       <w:r>
         <w:rPr>
@@ -12720,7 +12417,6 @@
                 <w:szCs w:val="22"/>
               </w:rPr>
             </w:pPr>
-            <w:proofErr w:type="spellStart"/>
             <w:r>
               <w:rPr>
                 <w:sz w:val="22"/>
@@ -12728,7 +12424,6 @@
               </w:rPr>
               <w:t>numReportID</w:t>
             </w:r>
-            <w:proofErr w:type="spellEnd"/>
           </w:p>
         </w:tc>
         <w:tc>
@@ -12829,7 +12524,6 @@
                 <w:szCs w:val="22"/>
               </w:rPr>
             </w:pPr>
-            <w:proofErr w:type="spellStart"/>
             <w:r>
               <w:rPr>
                 <w:sz w:val="22"/>
@@ -12837,7 +12531,6 @@
               </w:rPr>
               <w:t>strReportCode</w:t>
             </w:r>
-            <w:proofErr w:type="spellEnd"/>
           </w:p>
         </w:tc>
         <w:tc>
@@ -12888,7 +12581,22 @@
                 <w:sz w:val="22"/>
                 <w:szCs w:val="22"/>
               </w:rPr>
-              <w:t>Outlier report code that corresponds to the specific report and date.  (</w:t>
+              <w:t xml:space="preserve">Outlier report code that corresponds to the specific report and date.  </w:t>
+            </w:r>
+          </w:p>
+          <w:p>
+            <w:pPr>
+              <w:rPr>
+                <w:sz w:val="22"/>
+                <w:szCs w:val="22"/>
+              </w:rPr>
+            </w:pPr>
+            <w:r>
+              <w:rPr>
+                <w:sz w:val="22"/>
+                <w:szCs w:val="22"/>
+              </w:rPr>
+              <w:t>(</w:t>
             </w:r>
             <w:r>
               <w:rPr>
@@ -12952,7 +12660,6 @@
                 <w:szCs w:val="22"/>
               </w:rPr>
             </w:pPr>
-            <w:proofErr w:type="spellStart"/>
             <w:r>
               <w:rPr>
                 <w:sz w:val="22"/>
@@ -12960,7 +12667,6 @@
               </w:rPr>
               <w:t>strFormType</w:t>
             </w:r>
-            <w:proofErr w:type="spellEnd"/>
           </w:p>
         </w:tc>
         <w:tc>
@@ -13061,7 +12767,6 @@
                 <w:szCs w:val="22"/>
               </w:rPr>
             </w:pPr>
-            <w:proofErr w:type="spellStart"/>
             <w:r>
               <w:rPr>
                 <w:sz w:val="22"/>
@@ -13069,7 +12774,6 @@
               </w:rPr>
               <w:t>strSource</w:t>
             </w:r>
-            <w:proofErr w:type="spellEnd"/>
           </w:p>
         </w:tc>
         <w:tc>
@@ -13145,15 +12849,20 @@
                 <w:szCs w:val="22"/>
               </w:rPr>
             </w:pPr>
-            <w:proofErr w:type="spellStart"/>
-            <w:r>
-              <w:rPr>
-                <w:sz w:val="22"/>
-                <w:szCs w:val="22"/>
-              </w:rPr>
-              <w:t>Exceen</w:t>
-            </w:r>
-            <w:proofErr w:type="spellEnd"/>
+            <w:r>
+              <w:rPr>
+                <w:sz w:val="22"/>
+                <w:szCs w:val="22"/>
+              </w:rPr>
+              <w:t>Excee</w:t>
+            </w:r>
+            <w:r>
+              <w:rPr>
+                <w:sz w:val="22"/>
+                <w:szCs w:val="22"/>
+              </w:rPr>
+              <w:t>d</w:t>
+            </w:r>
             <w:r>
               <w:rPr>
                 <w:sz w:val="22"/>
@@ -13239,7 +12948,6 @@
                 <w:szCs w:val="22"/>
               </w:rPr>
             </w:pPr>
-            <w:proofErr w:type="spellStart"/>
             <w:r>
               <w:rPr>
                 <w:sz w:val="22"/>
@@ -13247,7 +12955,6 @@
               </w:rPr>
               <w:t>strFormStatus</w:t>
             </w:r>
-            <w:proofErr w:type="spellEnd"/>
           </w:p>
         </w:tc>
         <w:tc>
@@ -13313,29 +13020,66 @@
                 <w:sz w:val="22"/>
                 <w:szCs w:val="22"/>
               </w:rPr>
-              <w:t>BRN – Pending Supervisor Review</w:t>
-            </w:r>
-          </w:p>
-          <w:p>
-            <w:pPr>
-              <w:rPr>
-                <w:sz w:val="22"/>
-                <w:szCs w:val="22"/>
-              </w:rPr>
-            </w:pPr>
-            <w:r>
-              <w:rPr>
-                <w:sz w:val="22"/>
-                <w:szCs w:val="22"/>
-              </w:rPr>
-              <w:t xml:space="preserve">BRL – </w:t>
-            </w:r>
-            <w:r>
-              <w:rPr>
-                <w:sz w:val="22"/>
-                <w:szCs w:val="22"/>
-              </w:rPr>
-              <w:t>Pending Supervisor Review</w:t>
+              <w:t xml:space="preserve">BRN </w:t>
+            </w:r>
+          </w:p>
+          <w:p>
+            <w:pPr>
+              <w:rPr>
+                <w:sz w:val="22"/>
+                <w:szCs w:val="22"/>
+              </w:rPr>
+            </w:pPr>
+            <w:r>
+              <w:rPr>
+                <w:sz w:val="22"/>
+                <w:szCs w:val="22"/>
+              </w:rPr>
+              <w:t>– Pending Supervisor Review</w:t>
+            </w:r>
+            <w:r>
+              <w:rPr>
+                <w:sz w:val="22"/>
+                <w:szCs w:val="22"/>
+              </w:rPr>
+              <w:t>/Pending Manager Review/Pending Quality Lead Review</w:t>
+            </w:r>
+          </w:p>
+          <w:p>
+            <w:pPr>
+              <w:rPr>
+                <w:sz w:val="22"/>
+                <w:szCs w:val="22"/>
+              </w:rPr>
+            </w:pPr>
+            <w:r>
+              <w:rPr>
+                <w:sz w:val="22"/>
+                <w:szCs w:val="22"/>
+              </w:rPr>
+              <w:t xml:space="preserve">BRL </w:t>
+            </w:r>
+          </w:p>
+          <w:p>
+            <w:pPr>
+              <w:rPr>
+                <w:sz w:val="22"/>
+                <w:szCs w:val="22"/>
+              </w:rPr>
+            </w:pPr>
+            <w:r>
+              <w:rPr>
+                <w:sz w:val="22"/>
+                <w:szCs w:val="22"/>
+              </w:rPr>
+              <w:t xml:space="preserve">– </w:t>
+            </w:r>
+            <w:r>
+              <w:rPr>
+                <w:sz w:val="22"/>
+                <w:szCs w:val="22"/>
+              </w:rPr>
+              <w:t>Pending Supervisor Review/Pending Manager Review/Pending Quality Lead Review</w:t>
             </w:r>
           </w:p>
           <w:p>
@@ -13416,7 +13160,6 @@
                 <w:szCs w:val="22"/>
               </w:rPr>
             </w:pPr>
-            <w:proofErr w:type="spellStart"/>
             <w:r>
               <w:rPr>
                 <w:sz w:val="22"/>
@@ -13424,7 +13167,6 @@
               </w:rPr>
               <w:t>EventDate</w:t>
             </w:r>
-            <w:proofErr w:type="spellEnd"/>
           </w:p>
         </w:tc>
         <w:tc>
@@ -13981,7 +13723,6 @@
                 <w:szCs w:val="22"/>
               </w:rPr>
             </w:pPr>
-            <w:proofErr w:type="spellStart"/>
             <w:r>
               <w:rPr>
                 <w:sz w:val="22"/>
@@ -13989,7 +13730,6 @@
               </w:rPr>
               <w:t>SubmittedDate</w:t>
             </w:r>
-            <w:proofErr w:type="spellEnd"/>
           </w:p>
         </w:tc>
         <w:tc>
@@ -14554,7 +14294,6 @@
                 <w:szCs w:val="22"/>
               </w:rPr>
             </w:pPr>
-            <w:proofErr w:type="spellStart"/>
             <w:r>
               <w:rPr>
                 <w:sz w:val="22"/>
@@ -14562,7 +14301,6 @@
               </w:rPr>
               <w:t>StartDate</w:t>
             </w:r>
-            <w:proofErr w:type="spellEnd"/>
           </w:p>
         </w:tc>
         <w:tc>
@@ -14663,7 +14401,6 @@
                 <w:szCs w:val="22"/>
               </w:rPr>
             </w:pPr>
-            <w:proofErr w:type="spellStart"/>
             <w:r>
               <w:rPr>
                 <w:sz w:val="22"/>
@@ -14671,7 +14408,6 @@
               </w:rPr>
               <w:t>strSubmitterName</w:t>
             </w:r>
-            <w:proofErr w:type="spellEnd"/>
           </w:p>
         </w:tc>
         <w:tc>
@@ -14774,7 +14510,6 @@
                 <w:szCs w:val="22"/>
               </w:rPr>
             </w:pPr>
-            <w:proofErr w:type="spellStart"/>
             <w:r>
               <w:rPr>
                 <w:sz w:val="22"/>
@@ -14782,7 +14517,6 @@
               </w:rPr>
               <w:t>strSubmitterEmail</w:t>
             </w:r>
-            <w:proofErr w:type="spellEnd"/>
           </w:p>
         </w:tc>
         <w:tc>
@@ -14828,23 +14562,12 @@
                 <w:szCs w:val="22"/>
               </w:rPr>
             </w:pPr>
-            <w:proofErr w:type="spellStart"/>
-            <w:proofErr w:type="gramStart"/>
-            <w:r>
-              <w:rPr>
-                <w:sz w:val="22"/>
-                <w:szCs w:val="22"/>
-              </w:rPr>
-              <w:t>eMail</w:t>
-            </w:r>
-            <w:proofErr w:type="spellEnd"/>
-            <w:proofErr w:type="gramEnd"/>
-            <w:r>
-              <w:rPr>
-                <w:sz w:val="22"/>
-                <w:szCs w:val="22"/>
-              </w:rPr>
-              <w:t xml:space="preserve"> address of the submitter.</w:t>
+            <w:r>
+              <w:rPr>
+                <w:sz w:val="22"/>
+                <w:szCs w:val="22"/>
+              </w:rPr>
+              <w:t>eMail address of the submitter.</w:t>
             </w:r>
           </w:p>
         </w:tc>
@@ -14896,7 +14619,6 @@
                 <w:szCs w:val="22"/>
               </w:rPr>
             </w:pPr>
-            <w:proofErr w:type="spellStart"/>
             <w:r>
               <w:rPr>
                 <w:sz w:val="22"/>
@@ -14904,7 +14626,6 @@
               </w:rPr>
               <w:t>EmpID</w:t>
             </w:r>
-            <w:proofErr w:type="spellEnd"/>
           </w:p>
         </w:tc>
         <w:tc>
@@ -15014,7 +14735,6 @@
                 <w:szCs w:val="22"/>
               </w:rPr>
             </w:pPr>
-            <w:proofErr w:type="spellStart"/>
             <w:r>
               <w:rPr>
                 <w:sz w:val="22"/>
@@ -15022,7 +14742,6 @@
               </w:rPr>
               <w:t>strCSRSite</w:t>
             </w:r>
-            <w:proofErr w:type="spellEnd"/>
           </w:p>
         </w:tc>
         <w:tc>
@@ -15155,7 +14874,6 @@
                 <w:szCs w:val="22"/>
               </w:rPr>
             </w:pPr>
-            <w:proofErr w:type="spellStart"/>
             <w:r>
               <w:rPr>
                 <w:sz w:val="22"/>
@@ -15163,7 +14881,6 @@
               </w:rPr>
               <w:t>strCoachReason_Current_Coaching_Initiatives</w:t>
             </w:r>
-            <w:proofErr w:type="spellEnd"/>
           </w:p>
         </w:tc>
         <w:tc>
@@ -15264,9 +14981,8 @@
               <w:rPr>
                 <w:sz w:val="22"/>
                 <w:szCs w:val="22"/>
-                <w:highlight w:val="yellow"/>
-              </w:rPr>
-              <w:t>TBD</w:t>
+              </w:rPr>
+              <w:t>Reinforcement</w:t>
             </w:r>
           </w:p>
           <w:p>
@@ -15287,9 +15003,8 @@
               <w:rPr>
                 <w:sz w:val="22"/>
                 <w:szCs w:val="22"/>
-                <w:highlight w:val="yellow"/>
-              </w:rPr>
-              <w:t>TBD</w:t>
+              </w:rPr>
+              <w:t>Reinforcement</w:t>
             </w:r>
           </w:p>
         </w:tc>
@@ -15341,7 +15056,6 @@
                 <w:szCs w:val="22"/>
               </w:rPr>
             </w:pPr>
-            <w:proofErr w:type="spellStart"/>
             <w:r>
               <w:rPr>
                 <w:sz w:val="22"/>
@@ -15349,7 +15063,6 @@
               </w:rPr>
               <w:t>txtDescription</w:t>
             </w:r>
-            <w:proofErr w:type="spellEnd"/>
           </w:p>
         </w:tc>
         <w:tc>
@@ -15452,7 +15165,6 @@
                 <w:szCs w:val="22"/>
               </w:rPr>
             </w:pPr>
-            <w:proofErr w:type="spellStart"/>
             <w:r>
               <w:rPr>
                 <w:sz w:val="22"/>
@@ -15460,7 +15172,6 @@
               </w:rPr>
               <w:t>strProgram</w:t>
             </w:r>
-            <w:proofErr w:type="spellEnd"/>
           </w:p>
         </w:tc>
         <w:tc>
@@ -15679,7 +15390,7 @@
         </mc:Choice>
         <mc:Fallback>
           <w:pict>
-            <v:line w14:anchorId="3A442B03" id="Line 39" o:spid="_x0000_s1026" style="position:absolute;z-index:251658240;visibility:visible;mso-wrap-style:square;mso-width-percent:0;mso-height-percent:0;mso-wrap-distance-left:9pt;mso-wrap-distance-top:0;mso-wrap-distance-right:9pt;mso-wrap-distance-bottom:0;mso-position-horizontal:absolute;mso-position-horizontal-relative:text;mso-position-vertical:absolute;mso-position-vertical-relative:text;mso-width-percent:0;mso-height-percent:0;mso-width-relative:page;mso-height-relative:page" from="0,1.8pt" to="475.2pt,1.8pt" o:gfxdata="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" o:allowincell="f"/>
+            <v:line w14:anchorId="3F6A9DE3" id="Line 39" o:spid="_x0000_s1026" style="position:absolute;z-index:251658240;visibility:visible;mso-wrap-style:square;mso-width-percent:0;mso-height-percent:0;mso-wrap-distance-left:9pt;mso-wrap-distance-top:0;mso-wrap-distance-right:9pt;mso-wrap-distance-bottom:0;mso-position-horizontal:absolute;mso-position-horizontal-relative:text;mso-position-vertical:absolute;mso-position-vertical-relative:text;mso-width-percent:0;mso-height-percent:0;mso-width-relative:page;mso-height-relative:page" from="0,1.8pt" to="475.2pt,1.8pt" o:gfxdata="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" o:allowincell="f"/>
           </w:pict>
         </mc:Fallback>
       </mc:AlternateContent>
@@ -15826,7 +15537,7 @@
         <w:noProof/>
         <w:sz w:val="18"/>
       </w:rPr>
-      <w:t>2</w:t>
+      <w:t>3</w:t>
     </w:r>
     <w:r>
       <w:rPr>
@@ -15922,7 +15633,7 @@
         </mc:Choice>
         <mc:Fallback>
           <w:pict>
-            <v:line w14:anchorId="2E1B3967" id="Line 32" o:spid="_x0000_s1026" style="position:absolute;z-index:251657216;visibility:visible;mso-wrap-style:square;mso-width-percent:0;mso-height-percent:0;mso-wrap-distance-left:9pt;mso-wrap-distance-top:0;mso-wrap-distance-right:9pt;mso-wrap-distance-bottom:0;mso-position-horizontal:absolute;mso-position-horizontal-relative:page;mso-position-vertical:absolute;mso-position-vertical-relative:page;mso-width-percent:0;mso-height-percent:0;mso-width-relative:page;mso-height-relative:page" from="1in,750.3pt" to="540pt,750.3pt" o:gfxdata="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" o:allowincell="f">
+            <v:line w14:anchorId="442A43B2" id="Line 32" o:spid="_x0000_s1026" style="position:absolute;z-index:251657216;visibility:visible;mso-wrap-style:square;mso-width-percent:0;mso-height-percent:0;mso-wrap-distance-left:9pt;mso-wrap-distance-top:0;mso-wrap-distance-right:9pt;mso-wrap-distance-bottom:0;mso-position-horizontal:absolute;mso-position-horizontal-relative:page;mso-position-vertical:absolute;mso-position-vertical-relative:page;mso-width-percent:0;mso-height-percent:0;mso-width-relative:page;mso-height-relative:page" from="1in,750.3pt" to="540pt,750.3pt" o:gfxdata="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" o:allowincell="f">
               <w10:wrap anchorx="page" anchory="page"/>
             </v:line>
           </w:pict>
@@ -16078,7 +15789,7 @@
         </mc:Choice>
         <mc:Fallback>
           <w:pict>
-            <v:line w14:anchorId="7F8EC536" id="Line 38" o:spid="_x0000_s1026" style="position:absolute;z-index:251659264;visibility:visible;mso-wrap-style:square;mso-width-percent:0;mso-height-percent:0;mso-wrap-distance-left:9pt;mso-wrap-distance-top:0;mso-wrap-distance-right:9pt;mso-wrap-distance-bottom:0;mso-position-horizontal:absolute;mso-position-horizontal-relative:page;mso-position-vertical:absolute;mso-position-vertical-relative:page;mso-width-percent:0;mso-height-percent:0;mso-width-relative:page;mso-height-relative:page" from="1in,50.4pt" to="561.6pt,50.4pt" o:gfxdata="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" o:allowincell="f">
+            <v:line w14:anchorId="085B2255" id="Line 38" o:spid="_x0000_s1026" style="position:absolute;z-index:251659264;visibility:visible;mso-wrap-style:square;mso-width-percent:0;mso-height-percent:0;mso-wrap-distance-left:9pt;mso-wrap-distance-top:0;mso-wrap-distance-right:9pt;mso-wrap-distance-bottom:0;mso-position-horizontal:absolute;mso-position-horizontal-relative:page;mso-position-vertical:absolute;mso-position-vertical-relative:page;mso-width-percent:0;mso-height-percent:0;mso-width-relative:page;mso-height-relative:page" from="1in,50.4pt" to="561.6pt,50.4pt" o:gfxdata="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" o:allowincell="f">
               <w10:wrap anchorx="page" anchory="page"/>
             </v:line>
           </w:pict>
@@ -16191,7 +15902,7 @@
         </mc:Choice>
         <mc:Fallback>
           <w:pict>
-            <v:line w14:anchorId="4C6A86AC" id="Line 30" o:spid="_x0000_s1026" style="position:absolute;z-index:251656192;visibility:visible;mso-wrap-style:square;mso-width-percent:0;mso-height-percent:0;mso-wrap-distance-left:9pt;mso-wrap-distance-top:0;mso-wrap-distance-right:9pt;mso-wrap-distance-bottom:0;mso-position-horizontal:absolute;mso-position-horizontal-relative:page;mso-position-vertical:absolute;mso-position-vertical-relative:page;mso-width-percent:0;mso-height-percent:0;mso-width-relative:page;mso-height-relative:page" from="1in,50.4pt" to="540pt,50.4pt" o:gfxdata="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" o:allowincell="f">
+            <v:line w14:anchorId="104285E7" id="Line 30" o:spid="_x0000_s1026" style="position:absolute;z-index:251656192;visibility:visible;mso-wrap-style:square;mso-width-percent:0;mso-height-percent:0;mso-wrap-distance-left:9pt;mso-wrap-distance-top:0;mso-wrap-distance-right:9pt;mso-wrap-distance-bottom:0;mso-position-horizontal:absolute;mso-position-horizontal-relative:page;mso-position-vertical:absolute;mso-position-vertical-relative:page;mso-width-percent:0;mso-height-percent:0;mso-width-relative:page;mso-height-relative:page" from="1in,50.4pt" to="540pt,50.4pt" o:gfxdata="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" o:allowincell="f">
               <w10:wrap anchorx="page" anchory="page"/>
             </v:line>
           </w:pict>
@@ -19413,18 +19124,18 @@
 </file>
 
 <file path=customXml/item2.xml><?xml version="1.0" encoding="utf-8"?>
+<p:properties xmlns:p="http://schemas.microsoft.com/office/2006/metadata/properties" xmlns:xsi="http://www.w3.org/2001/XMLSchema-instance" xmlns:pc="http://schemas.microsoft.com/office/infopath/2007/PartnerControls">
+  <documentManagement/>
+</p:properties>
+</file>
+
+<file path=customXml/item3.xml><?xml version="1.0" encoding="utf-8"?>
 <?mso-contentType ?>
 <FormTemplates xmlns="http://schemas.microsoft.com/sharepoint/v3/contenttype/forms">
   <Display>DocumentLibraryForm</Display>
   <Edit>DocumentLibraryForm</Edit>
   <New>DocumentLibraryForm</New>
 </FormTemplates>
-</file>
-
-<file path=customXml/item3.xml><?xml version="1.0" encoding="utf-8"?>
-<p:properties xmlns:p="http://schemas.microsoft.com/office/2006/metadata/properties" xmlns:xsi="http://www.w3.org/2001/XMLSchema-instance" xmlns:pc="http://schemas.microsoft.com/office/infopath/2007/PartnerControls">
-  <documentManagement/>
-</p:properties>
 </file>
 
 <file path=customXml/item4.xml><?xml version="1.0" encoding="utf-8"?>
@@ -19448,14 +19159,6 @@
 </file>
 
 <file path=customXml/itemProps2.xml><?xml version="1.0" encoding="utf-8"?>
-<ds:datastoreItem xmlns:ds="http://schemas.openxmlformats.org/officeDocument/2006/customXml" ds:itemID="{A885B2DB-42DA-4318-9EB7-6D24C272F932}">
-  <ds:schemaRefs>
-    <ds:schemaRef ds:uri="http://schemas.microsoft.com/sharepoint/v3/contenttype/forms"/>
-  </ds:schemaRefs>
-</ds:datastoreItem>
-</file>
-
-<file path=customXml/itemProps3.xml><?xml version="1.0" encoding="utf-8"?>
 <ds:datastoreItem xmlns:ds="http://schemas.openxmlformats.org/officeDocument/2006/customXml" ds:itemID="{FAB5EBB6-5E22-4A93-8A88-BE0203FA85CB}">
   <ds:schemaRefs>
     <ds:schemaRef ds:uri="http://schemas.microsoft.com/office/2006/metadata/properties"/>
@@ -19464,8 +19167,16 @@
 </ds:datastoreItem>
 </file>
 
+<file path=customXml/itemProps3.xml><?xml version="1.0" encoding="utf-8"?>
+<ds:datastoreItem xmlns:ds="http://schemas.openxmlformats.org/officeDocument/2006/customXml" ds:itemID="{A885B2DB-42DA-4318-9EB7-6D24C272F932}">
+  <ds:schemaRefs>
+    <ds:schemaRef ds:uri="http://schemas.microsoft.com/sharepoint/v3/contenttype/forms"/>
+  </ds:schemaRefs>
+</ds:datastoreItem>
+</file>
+
 <file path=customXml/itemProps4.xml><?xml version="1.0" encoding="utf-8"?>
-<ds:datastoreItem xmlns:ds="http://schemas.openxmlformats.org/officeDocument/2006/customXml" ds:itemID="{D51D9E18-126E-4E2C-AA5F-A72669175C94}">
+<ds:datastoreItem xmlns:ds="http://schemas.openxmlformats.org/officeDocument/2006/customXml" ds:itemID="{5E7D0E28-2495-453C-A191-AB1E3EDC1378}">
   <ds:schemaRefs>
     <ds:schemaRef ds:uri="http://schemas.openxmlformats.org/officeDocument/2006/bibliography"/>
   </ds:schemaRefs>

</xml_diff>

<commit_message>
tfs6625 - ecl longer site names
git-tfs-id: [https://tfs.omnicloud.local/tfs/cco%20program/]$/eCoaching_V2;C37438
</commit_message>
<xml_diff>
--- a/Requirements/CCO_eCoaching_Log_OMR_Layout.docx
+++ b/Requirements/CCO_eCoaching_Log_OMR_Layout.docx
@@ -294,7 +294,7 @@
           </mc:Choice>
           <mc:Fallback>
             <w:pict>
-              <v:line w14:anchorId="65014102" id="Line 232" o:spid="_x0000_s1026" style="position:absolute;z-index:251658240;visibility:visible;mso-wrap-style:square;mso-width-percent:0;mso-height-percent:0;mso-wrap-distance-left:9pt;mso-wrap-distance-top:0;mso-wrap-distance-right:9pt;mso-wrap-distance-bottom:0;mso-position-horizontal:absolute;mso-position-horizontal-relative:text;mso-position-vertical:absolute;mso-position-vertical-relative:text;mso-width-percent:0;mso-height-percent:0;mso-width-relative:page;mso-height-relative:page" from="367.2pt,33.3pt" to="439.25pt,33.35pt" o:gfxdata="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" o:allowincell="f">
+              <v:line w14:anchorId="4F1B5542" id="Line 232" o:spid="_x0000_s1026" style="position:absolute;z-index:251658240;visibility:visible;mso-wrap-style:square;mso-width-percent:0;mso-height-percent:0;mso-wrap-distance-left:9pt;mso-wrap-distance-top:0;mso-wrap-distance-right:9pt;mso-wrap-distance-bottom:0;mso-position-horizontal:absolute;mso-position-horizontal-relative:text;mso-position-vertical:absolute;mso-position-vertical-relative:text;mso-width-percent:0;mso-height-percent:0;mso-width-relative:page;mso-height-relative:page" from="367.2pt,33.3pt" to="439.25pt,33.35pt" o:gfxdata="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" o:allowincell="f">
                 <v:stroke startarrowwidth="narrow" startarrowlength="short" endarrowwidth="narrow" endarrowlength="short"/>
               </v:line>
             </w:pict>
@@ -372,7 +372,7 @@
           </mc:Choice>
           <mc:Fallback>
             <w:pict>
-              <v:line w14:anchorId="06A6C6DA" id="Line 230" o:spid="_x0000_s1026" style="position:absolute;z-index:251656192;visibility:visible;mso-wrap-style:square;mso-width-percent:0;mso-height-percent:0;mso-wrap-distance-left:9pt;mso-wrap-distance-top:0;mso-wrap-distance-right:9pt;mso-wrap-distance-bottom:0;mso-position-horizontal:absolute;mso-position-horizontal-relative:text;mso-position-vertical:absolute;mso-position-vertical-relative:text;mso-width-percent:0;mso-height-percent:0;mso-width-relative:page;mso-height-relative:page" from="1in,33.3pt" to="266.45pt,33.35pt" o:gfxdata="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" o:allowincell="f">
+              <v:line w14:anchorId="5F9FAC9E" id="Line 230" o:spid="_x0000_s1026" style="position:absolute;z-index:251656192;visibility:visible;mso-wrap-style:square;mso-width-percent:0;mso-height-percent:0;mso-wrap-distance-left:9pt;mso-wrap-distance-top:0;mso-wrap-distance-right:9pt;mso-wrap-distance-bottom:0;mso-position-horizontal:absolute;mso-position-horizontal-relative:text;mso-position-vertical:absolute;mso-position-vertical-relative:text;mso-width-percent:0;mso-height-percent:0;mso-width-relative:page;mso-height-relative:page" from="1in,33.3pt" to="266.45pt,33.35pt" o:gfxdata="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" o:allowincell="f">
                 <v:stroke startarrowwidth="narrow" startarrowlength="short" endarrowwidth="narrow" endarrowlength="short"/>
               </v:line>
             </w:pict>
@@ -568,7 +568,7 @@
           </mc:Choice>
           <mc:Fallback>
             <w:pict>
-              <v:line w14:anchorId="45448F11" id="Line 234" o:spid="_x0000_s1026" style="position:absolute;z-index:251659776;visibility:visible;mso-wrap-style:square;mso-width-percent:0;mso-height-percent:0;mso-wrap-distance-left:9pt;mso-wrap-distance-top:0;mso-wrap-distance-right:9pt;mso-wrap-distance-bottom:0;mso-position-horizontal:absolute;mso-position-horizontal-relative:text;mso-position-vertical:absolute;mso-position-vertical-relative:text;mso-width-percent:0;mso-height-percent:0;mso-width-relative:page;mso-height-relative:page" from="115.2pt,.6pt" to="309.6pt,.6pt" o:gfxdata="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" o:allowincell="f">
+              <v:line w14:anchorId="43C1E5E6" id="Line 234" o:spid="_x0000_s1026" style="position:absolute;z-index:251659776;visibility:visible;mso-wrap-style:square;mso-width-percent:0;mso-height-percent:0;mso-wrap-distance-left:9pt;mso-wrap-distance-top:0;mso-wrap-distance-right:9pt;mso-wrap-distance-bottom:0;mso-position-horizontal:absolute;mso-position-horizontal-relative:text;mso-position-vertical:absolute;mso-position-vertical-relative:text;mso-width-percent:0;mso-height-percent:0;mso-width-relative:page;mso-height-relative:page" from="115.2pt,.6pt" to="309.6pt,.6pt" o:gfxdata="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" o:allowincell="f">
                 <v:stroke startarrowwidth="narrow" startarrowlength="short" endarrowwidth="narrow" endarrowlength="short"/>
               </v:line>
             </w:pict>
@@ -674,7 +674,7 @@
           </mc:Choice>
           <mc:Fallback>
             <w:pict>
-              <v:line w14:anchorId="6DC9C75F" id="Line 233" o:spid="_x0000_s1026" style="position:absolute;z-index:251658752;visibility:visible;mso-wrap-style:square;mso-width-percent:0;mso-height-percent:0;mso-wrap-distance-left:9pt;mso-wrap-distance-top:0;mso-wrap-distance-right:9pt;mso-wrap-distance-bottom:0;mso-position-horizontal:absolute;mso-position-horizontal-relative:text;mso-position-vertical:absolute;mso-position-vertical-relative:text;mso-width-percent:0;mso-height-percent:0;mso-width-relative:page;mso-height-relative:page" from="374.4pt,34.75pt" to="446.45pt,34.8pt" o:gfxdata="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" o:allowincell="f">
+              <v:line w14:anchorId="02E40DF3" id="Line 233" o:spid="_x0000_s1026" style="position:absolute;z-index:251658752;visibility:visible;mso-wrap-style:square;mso-width-percent:0;mso-height-percent:0;mso-wrap-distance-left:9pt;mso-wrap-distance-top:0;mso-wrap-distance-right:9pt;mso-wrap-distance-bottom:0;mso-position-horizontal:absolute;mso-position-horizontal-relative:text;mso-position-vertical:absolute;mso-position-vertical-relative:text;mso-width-percent:0;mso-height-percent:0;mso-width-relative:page;mso-height-relative:page" from="374.4pt,34.75pt" to="446.45pt,34.8pt" o:gfxdata="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" o:allowincell="f">
                 <v:stroke startarrowwidth="narrow" startarrowlength="short" endarrowwidth="narrow" endarrowlength="short"/>
               </v:line>
             </w:pict>
@@ -752,7 +752,7 @@
           </mc:Choice>
           <mc:Fallback>
             <w:pict>
-              <v:line w14:anchorId="04D1C7ED" id="Line 231" o:spid="_x0000_s1026" style="position:absolute;z-index:251656704;visibility:visible;mso-wrap-style:square;mso-width-percent:0;mso-height-percent:0;mso-wrap-distance-left:9pt;mso-wrap-distance-top:0;mso-wrap-distance-right:9pt;mso-wrap-distance-bottom:0;mso-position-horizontal:absolute;mso-position-horizontal-relative:text;mso-position-vertical:absolute;mso-position-vertical-relative:text;mso-width-percent:0;mso-height-percent:0;mso-width-relative:page;mso-height-relative:page" from="1in,32.75pt" to="266.45pt,32.8pt" o:gfxdata="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" o:allowincell="f">
+              <v:line w14:anchorId="0762DA6E" id="Line 231" o:spid="_x0000_s1026" style="position:absolute;z-index:251656704;visibility:visible;mso-wrap-style:square;mso-width-percent:0;mso-height-percent:0;mso-wrap-distance-left:9pt;mso-wrap-distance-top:0;mso-wrap-distance-right:9pt;mso-wrap-distance-bottom:0;mso-position-horizontal:absolute;mso-position-horizontal-relative:text;mso-position-vertical:absolute;mso-position-vertical-relative:text;mso-width-percent:0;mso-height-percent:0;mso-width-relative:page;mso-height-relative:page" from="1in,32.75pt" to="266.45pt,32.8pt" o:gfxdata="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" o:allowincell="f">
                 <v:stroke startarrowwidth="narrow" startarrowlength="short" endarrowwidth="narrow" endarrowlength="short"/>
               </v:line>
             </w:pict>
@@ -2377,7 +2377,6 @@
                 <w:sz w:val="20"/>
               </w:rPr>
             </w:pPr>
-            <w:bookmarkStart w:id="1" w:name="_GoBack"/>
             <w:r>
               <w:rPr>
                 <w:sz w:val="20"/>
@@ -2418,6 +2417,112 @@
               </w:rPr>
               <w:t>Added information to 1.4 #5 for status</w:t>
             </w:r>
+          </w:p>
+        </w:tc>
+        <w:tc>
+          <w:tcPr>
+            <w:tcW w:w="1822" w:type="dxa"/>
+          </w:tcPr>
+          <w:p>
+            <w:pPr>
+              <w:pStyle w:val="hdr1"/>
+              <w:spacing w:before="0"/>
+              <w:ind w:left="0"/>
+              <w:jc w:val="left"/>
+              <w:rPr>
+                <w:sz w:val="20"/>
+              </w:rPr>
+            </w:pPr>
+            <w:r>
+              <w:rPr>
+                <w:sz w:val="20"/>
+              </w:rPr>
+              <w:t>Doug Stearns</w:t>
+            </w:r>
+          </w:p>
+        </w:tc>
+      </w:tr>
+      <w:tr>
+        <w:trPr>
+          <w:jc w:val="center"/>
+        </w:trPr>
+        <w:tc>
+          <w:tcPr>
+            <w:tcW w:w="1440" w:type="dxa"/>
+          </w:tcPr>
+          <w:p>
+            <w:pPr>
+              <w:pStyle w:val="hdr1"/>
+              <w:spacing w:before="0"/>
+              <w:ind w:left="0"/>
+              <w:jc w:val="left"/>
+              <w:rPr>
+                <w:sz w:val="20"/>
+              </w:rPr>
+            </w:pPr>
+            <w:r>
+              <w:rPr>
+                <w:sz w:val="20"/>
+              </w:rPr>
+              <w:t>05/12/2017</w:t>
+            </w:r>
+          </w:p>
+        </w:tc>
+        <w:tc>
+          <w:tcPr>
+            <w:tcW w:w="6152" w:type="dxa"/>
+          </w:tcPr>
+          <w:p>
+            <w:pPr>
+              <w:pStyle w:val="hdr1"/>
+              <w:spacing w:before="0"/>
+              <w:ind w:left="0"/>
+              <w:jc w:val="left"/>
+              <w:rPr>
+                <w:sz w:val="20"/>
+              </w:rPr>
+            </w:pPr>
+            <w:r>
+              <w:rPr>
+                <w:sz w:val="20"/>
+              </w:rPr>
+              <w:t>TFS6625 – eCL Longer Site Names</w:t>
+            </w:r>
+          </w:p>
+          <w:p>
+            <w:pPr>
+              <w:pStyle w:val="hdr1"/>
+              <w:spacing w:before="0"/>
+              <w:ind w:left="0"/>
+              <w:jc w:val="left"/>
+              <w:rPr>
+                <w:sz w:val="20"/>
+              </w:rPr>
+            </w:pPr>
+            <w:r>
+              <w:rPr>
+                <w:sz w:val="20"/>
+              </w:rPr>
+              <w:t>Modified the following by documenting site as 30 characters</w:t>
+            </w:r>
+          </w:p>
+          <w:p>
+            <w:pPr>
+              <w:pStyle w:val="hdr1"/>
+              <w:spacing w:before="0"/>
+              <w:ind w:left="0"/>
+              <w:jc w:val="left"/>
+              <w:rPr>
+                <w:sz w:val="20"/>
+              </w:rPr>
+            </w:pPr>
+            <w:r>
+              <w:rPr>
+                <w:sz w:val="20"/>
+              </w:rPr>
+              <w:t>1.1 #12, 1.2 #12, 1.3 #12, 1.4 #12</w:t>
+            </w:r>
+            <w:bookmarkStart w:id="1" w:name="_GoBack"/>
             <w:bookmarkEnd w:id="1"/>
           </w:p>
         </w:tc>
@@ -5518,7 +5623,14 @@
                 <w:sz w:val="22"/>
                 <w:szCs w:val="22"/>
               </w:rPr>
-              <w:t>20</w:t>
+              <w:t>3</w:t>
+            </w:r>
+            <w:r>
+              <w:rPr>
+                <w:sz w:val="22"/>
+                <w:szCs w:val="22"/>
+              </w:rPr>
+              <w:t>0</w:t>
             </w:r>
             <w:r>
               <w:rPr>
@@ -8413,7 +8525,14 @@
                 <w:sz w:val="22"/>
                 <w:szCs w:val="22"/>
               </w:rPr>
-              <w:t>20 bytes. Alpha</w:t>
+              <w:t>3</w:t>
+            </w:r>
+            <w:r>
+              <w:rPr>
+                <w:sz w:val="22"/>
+                <w:szCs w:val="22"/>
+              </w:rPr>
+              <w:t>0 bytes. Alpha</w:t>
             </w:r>
           </w:p>
           <w:p>
@@ -11448,7 +11567,14 @@
                 <w:sz w:val="22"/>
                 <w:szCs w:val="22"/>
               </w:rPr>
-              <w:t>20 bytes. Alpha</w:t>
+              <w:t>3</w:t>
+            </w:r>
+            <w:r>
+              <w:rPr>
+                <w:sz w:val="22"/>
+                <w:szCs w:val="22"/>
+              </w:rPr>
+              <w:t>0 bytes. Alpha</w:t>
             </w:r>
           </w:p>
           <w:p>
@@ -14766,7 +14892,14 @@
                 <w:sz w:val="22"/>
                 <w:szCs w:val="22"/>
               </w:rPr>
-              <w:t>20 bytes. Alpha</w:t>
+              <w:t>3</w:t>
+            </w:r>
+            <w:r>
+              <w:rPr>
+                <w:sz w:val="22"/>
+                <w:szCs w:val="22"/>
+              </w:rPr>
+              <w:t>0 bytes. Alpha</w:t>
             </w:r>
           </w:p>
           <w:p>
@@ -15390,7 +15523,7 @@
         </mc:Choice>
         <mc:Fallback>
           <w:pict>
-            <v:line w14:anchorId="3F6A9DE3" id="Line 39" o:spid="_x0000_s1026" style="position:absolute;z-index:251658240;visibility:visible;mso-wrap-style:square;mso-width-percent:0;mso-height-percent:0;mso-wrap-distance-left:9pt;mso-wrap-distance-top:0;mso-wrap-distance-right:9pt;mso-wrap-distance-bottom:0;mso-position-horizontal:absolute;mso-position-horizontal-relative:text;mso-position-vertical:absolute;mso-position-vertical-relative:text;mso-width-percent:0;mso-height-percent:0;mso-width-relative:page;mso-height-relative:page" from="0,1.8pt" to="475.2pt,1.8pt" o:gfxdata="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" o:allowincell="f"/>
+            <v:line w14:anchorId="2157356E" id="Line 39" o:spid="_x0000_s1026" style="position:absolute;z-index:251658240;visibility:visible;mso-wrap-style:square;mso-width-percent:0;mso-height-percent:0;mso-wrap-distance-left:9pt;mso-wrap-distance-top:0;mso-wrap-distance-right:9pt;mso-wrap-distance-bottom:0;mso-position-horizontal:absolute;mso-position-horizontal-relative:text;mso-position-vertical:absolute;mso-position-vertical-relative:text;mso-width-percent:0;mso-height-percent:0;mso-width-relative:page;mso-height-relative:page" from="0,1.8pt" to="475.2pt,1.8pt" o:gfxdata="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" o:allowincell="f"/>
           </w:pict>
         </mc:Fallback>
       </mc:AlternateContent>
@@ -15537,7 +15670,7 @@
         <w:noProof/>
         <w:sz w:val="18"/>
       </w:rPr>
-      <w:t>3</w:t>
+      <w:t>2</w:t>
     </w:r>
     <w:r>
       <w:rPr>
@@ -15633,7 +15766,7 @@
         </mc:Choice>
         <mc:Fallback>
           <w:pict>
-            <v:line w14:anchorId="442A43B2" id="Line 32" o:spid="_x0000_s1026" style="position:absolute;z-index:251657216;visibility:visible;mso-wrap-style:square;mso-width-percent:0;mso-height-percent:0;mso-wrap-distance-left:9pt;mso-wrap-distance-top:0;mso-wrap-distance-right:9pt;mso-wrap-distance-bottom:0;mso-position-horizontal:absolute;mso-position-horizontal-relative:page;mso-position-vertical:absolute;mso-position-vertical-relative:page;mso-width-percent:0;mso-height-percent:0;mso-width-relative:page;mso-height-relative:page" from="1in,750.3pt" to="540pt,750.3pt" o:gfxdata="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" o:allowincell="f">
+            <v:line w14:anchorId="23D19390" id="Line 32" o:spid="_x0000_s1026" style="position:absolute;z-index:251657216;visibility:visible;mso-wrap-style:square;mso-width-percent:0;mso-height-percent:0;mso-wrap-distance-left:9pt;mso-wrap-distance-top:0;mso-wrap-distance-right:9pt;mso-wrap-distance-bottom:0;mso-position-horizontal:absolute;mso-position-horizontal-relative:page;mso-position-vertical:absolute;mso-position-vertical-relative:page;mso-width-percent:0;mso-height-percent:0;mso-width-relative:page;mso-height-relative:page" from="1in,750.3pt" to="540pt,750.3pt" o:gfxdata="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" o:allowincell="f">
               <w10:wrap anchorx="page" anchory="page"/>
             </v:line>
           </w:pict>
@@ -15789,7 +15922,7 @@
         </mc:Choice>
         <mc:Fallback>
           <w:pict>
-            <v:line w14:anchorId="085B2255" id="Line 38" o:spid="_x0000_s1026" style="position:absolute;z-index:251659264;visibility:visible;mso-wrap-style:square;mso-width-percent:0;mso-height-percent:0;mso-wrap-distance-left:9pt;mso-wrap-distance-top:0;mso-wrap-distance-right:9pt;mso-wrap-distance-bottom:0;mso-position-horizontal:absolute;mso-position-horizontal-relative:page;mso-position-vertical:absolute;mso-position-vertical-relative:page;mso-width-percent:0;mso-height-percent:0;mso-width-relative:page;mso-height-relative:page" from="1in,50.4pt" to="561.6pt,50.4pt" o:gfxdata="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" o:allowincell="f">
+            <v:line w14:anchorId="1B4D0B2C" id="Line 38" o:spid="_x0000_s1026" style="position:absolute;z-index:251659264;visibility:visible;mso-wrap-style:square;mso-width-percent:0;mso-height-percent:0;mso-wrap-distance-left:9pt;mso-wrap-distance-top:0;mso-wrap-distance-right:9pt;mso-wrap-distance-bottom:0;mso-position-horizontal:absolute;mso-position-horizontal-relative:page;mso-position-vertical:absolute;mso-position-vertical-relative:page;mso-width-percent:0;mso-height-percent:0;mso-width-relative:page;mso-height-relative:page" from="1in,50.4pt" to="561.6pt,50.4pt" o:gfxdata="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" o:allowincell="f">
               <w10:wrap anchorx="page" anchory="page"/>
             </v:line>
           </w:pict>
@@ -15902,7 +16035,7 @@
         </mc:Choice>
         <mc:Fallback>
           <w:pict>
-            <v:line w14:anchorId="104285E7" id="Line 30" o:spid="_x0000_s1026" style="position:absolute;z-index:251656192;visibility:visible;mso-wrap-style:square;mso-width-percent:0;mso-height-percent:0;mso-wrap-distance-left:9pt;mso-wrap-distance-top:0;mso-wrap-distance-right:9pt;mso-wrap-distance-bottom:0;mso-position-horizontal:absolute;mso-position-horizontal-relative:page;mso-position-vertical:absolute;mso-position-vertical-relative:page;mso-width-percent:0;mso-height-percent:0;mso-width-relative:page;mso-height-relative:page" from="1in,50.4pt" to="540pt,50.4pt" o:gfxdata="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" o:allowincell="f">
+            <v:line w14:anchorId="7BFA3AE9" id="Line 30" o:spid="_x0000_s1026" style="position:absolute;z-index:251656192;visibility:visible;mso-wrap-style:square;mso-width-percent:0;mso-height-percent:0;mso-wrap-distance-left:9pt;mso-wrap-distance-top:0;mso-wrap-distance-right:9pt;mso-wrap-distance-bottom:0;mso-position-horizontal:absolute;mso-position-horizontal-relative:page;mso-position-vertical:absolute;mso-position-vertical-relative:page;mso-width-percent:0;mso-height-percent:0;mso-width-relative:page;mso-height-relative:page" from="1in,50.4pt" to="540pt,50.4pt" o:gfxdata="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" o:allowincell="f">
               <w10:wrap anchorx="page" anchory="page"/>
             </v:line>
           </w:pict>
@@ -19010,6 +19143,21 @@
 </file>
 
 <file path=customXml/item1.xml><?xml version="1.0" encoding="utf-8"?>
+<?mso-contentType ?>
+<FormTemplates xmlns="http://schemas.microsoft.com/sharepoint/v3/contenttype/forms">
+  <Display>DocumentLibraryForm</Display>
+  <Edit>DocumentLibraryForm</Edit>
+  <New>DocumentLibraryForm</New>
+</FormTemplates>
+</file>
+
+<file path=customXml/item2.xml><?xml version="1.0" encoding="utf-8"?>
+<p:properties xmlns:p="http://schemas.microsoft.com/office/2006/metadata/properties" xmlns:xsi="http://www.w3.org/2001/XMLSchema-instance" xmlns:pc="http://schemas.microsoft.com/office/infopath/2007/PartnerControls">
+  <documentManagement/>
+</p:properties>
+</file>
+
+<file path=customXml/item3.xml><?xml version="1.0" encoding="utf-8"?>
 <ct:contentTypeSchema xmlns:ct="http://schemas.microsoft.com/office/2006/metadata/contentType" xmlns:ma="http://schemas.microsoft.com/office/2006/metadata/properties/metaAttributes" ct:_="" ma:_="" ma:contentTypeName="Document" ma:contentTypeID="0x010100DFEC865D7254EB4A8B6C8590FD20E39F" ma:contentTypeVersion="0" ma:contentTypeDescription="Create a new document." ma:contentTypeScope="" ma:versionID="dc620579c55658ff994e4edfb59cdcf1">
   <xsd:schema xmlns:xsd="http://www.w3.org/2001/XMLSchema" xmlns:xs="http://www.w3.org/2001/XMLSchema" xmlns:p="http://schemas.microsoft.com/office/2006/metadata/properties" targetNamespace="http://schemas.microsoft.com/office/2006/metadata/properties" ma:root="true" ma:fieldsID="c64490b4aec6201516c3a874156f37b2">
     <xsd:element name="properties">
@@ -19123,26 +19271,28 @@
 </ct:contentTypeSchema>
 </file>
 
-<file path=customXml/item2.xml><?xml version="1.0" encoding="utf-8"?>
-<p:properties xmlns:p="http://schemas.microsoft.com/office/2006/metadata/properties" xmlns:xsi="http://www.w3.org/2001/XMLSchema-instance" xmlns:pc="http://schemas.microsoft.com/office/infopath/2007/PartnerControls">
-  <documentManagement/>
-</p:properties>
-</file>
-
-<file path=customXml/item3.xml><?xml version="1.0" encoding="utf-8"?>
-<?mso-contentType ?>
-<FormTemplates xmlns="http://schemas.microsoft.com/sharepoint/v3/contenttype/forms">
-  <Display>DocumentLibraryForm</Display>
-  <Edit>DocumentLibraryForm</Edit>
-  <New>DocumentLibraryForm</New>
-</FormTemplates>
-</file>
-
 <file path=customXml/item4.xml><?xml version="1.0" encoding="utf-8"?>
 <b:Sources xmlns:b="http://schemas.openxmlformats.org/officeDocument/2006/bibliography" xmlns="http://schemas.openxmlformats.org/officeDocument/2006/bibliography" SelectedStyle="\APA.XSL" StyleName="APA"/>
 </file>
 
 <file path=customXml/itemProps1.xml><?xml version="1.0" encoding="utf-8"?>
+<ds:datastoreItem xmlns:ds="http://schemas.openxmlformats.org/officeDocument/2006/customXml" ds:itemID="{A885B2DB-42DA-4318-9EB7-6D24C272F932}">
+  <ds:schemaRefs>
+    <ds:schemaRef ds:uri="http://schemas.microsoft.com/sharepoint/v3/contenttype/forms"/>
+  </ds:schemaRefs>
+</ds:datastoreItem>
+</file>
+
+<file path=customXml/itemProps2.xml><?xml version="1.0" encoding="utf-8"?>
+<ds:datastoreItem xmlns:ds="http://schemas.openxmlformats.org/officeDocument/2006/customXml" ds:itemID="{FAB5EBB6-5E22-4A93-8A88-BE0203FA85CB}">
+  <ds:schemaRefs>
+    <ds:schemaRef ds:uri="http://schemas.microsoft.com/office/2006/metadata/properties"/>
+    <ds:schemaRef ds:uri="http://schemas.microsoft.com/office/infopath/2007/PartnerControls"/>
+  </ds:schemaRefs>
+</ds:datastoreItem>
+</file>
+
+<file path=customXml/itemProps3.xml><?xml version="1.0" encoding="utf-8"?>
 <ds:datastoreItem xmlns:ds="http://schemas.openxmlformats.org/officeDocument/2006/customXml" ds:itemID="{3EC30AF7-F6FD-4FB6-B723-1340D7FE908C}">
   <ds:schemaRefs>
     <ds:schemaRef ds:uri="http://schemas.microsoft.com/office/2006/metadata/contentType"/>
@@ -19158,25 +19308,8 @@
 </ds:datastoreItem>
 </file>
 
-<file path=customXml/itemProps2.xml><?xml version="1.0" encoding="utf-8"?>
-<ds:datastoreItem xmlns:ds="http://schemas.openxmlformats.org/officeDocument/2006/customXml" ds:itemID="{FAB5EBB6-5E22-4A93-8A88-BE0203FA85CB}">
-  <ds:schemaRefs>
-    <ds:schemaRef ds:uri="http://schemas.microsoft.com/office/2006/metadata/properties"/>
-    <ds:schemaRef ds:uri="http://schemas.microsoft.com/office/infopath/2007/PartnerControls"/>
-  </ds:schemaRefs>
-</ds:datastoreItem>
-</file>
-
-<file path=customXml/itemProps3.xml><?xml version="1.0" encoding="utf-8"?>
-<ds:datastoreItem xmlns:ds="http://schemas.openxmlformats.org/officeDocument/2006/customXml" ds:itemID="{A885B2DB-42DA-4318-9EB7-6D24C272F932}">
-  <ds:schemaRefs>
-    <ds:schemaRef ds:uri="http://schemas.microsoft.com/sharepoint/v3/contenttype/forms"/>
-  </ds:schemaRefs>
-</ds:datastoreItem>
-</file>
-
 <file path=customXml/itemProps4.xml><?xml version="1.0" encoding="utf-8"?>
-<ds:datastoreItem xmlns:ds="http://schemas.openxmlformats.org/officeDocument/2006/customXml" ds:itemID="{5E7D0E28-2495-453C-A191-AB1E3EDC1378}">
+<ds:datastoreItem xmlns:ds="http://schemas.openxmlformats.org/officeDocument/2006/customXml" ds:itemID="{F0EC2E56-3F1E-49F4-BC33-EAFE0EC56496}">
   <ds:schemaRefs>
     <ds:schemaRef ds:uri="http://schemas.openxmlformats.org/officeDocument/2006/bibliography"/>
   </ds:schemaRefs>

</xml_diff>

<commit_message>
tfs6147 - ecl perf scrd feed - latest updates from program
git-tfs-id: [https://tfs.omnicloud.local/tfs/cco%20program/]$/eCoaching_V2;C37678
</commit_message>
<xml_diff>
--- a/Requirements/CCO_eCoaching_Log_OMR_Layout.docx
+++ b/Requirements/CCO_eCoaching_Log_OMR_Layout.docx
@@ -7,7 +7,9 @@
         <w:pStyle w:val="Title1"/>
       </w:pPr>
       <w:bookmarkStart w:id="0" w:name="_Ref29370327"/>
+      <w:bookmarkStart w:id="1" w:name="_GoBack"/>
       <w:bookmarkEnd w:id="0"/>
+      <w:bookmarkEnd w:id="1"/>
       <w:r>
         <w:t>__________________________</w:t>
       </w:r>
@@ -294,7 +296,7 @@
           </mc:Choice>
           <mc:Fallback>
             <w:pict>
-              <v:line w14:anchorId="4F1B5542" id="Line 232" o:spid="_x0000_s1026" style="position:absolute;z-index:251658240;visibility:visible;mso-wrap-style:square;mso-width-percent:0;mso-height-percent:0;mso-wrap-distance-left:9pt;mso-wrap-distance-top:0;mso-wrap-distance-right:9pt;mso-wrap-distance-bottom:0;mso-position-horizontal:absolute;mso-position-horizontal-relative:text;mso-position-vertical:absolute;mso-position-vertical-relative:text;mso-width-percent:0;mso-height-percent:0;mso-width-relative:page;mso-height-relative:page" from="367.2pt,33.3pt" to="439.25pt,33.35pt" o:gfxdata="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" o:allowincell="f">
+              <v:line w14:anchorId="378D7088" id="Line 232" o:spid="_x0000_s1026" style="position:absolute;z-index:251658240;visibility:visible;mso-wrap-style:square;mso-width-percent:0;mso-height-percent:0;mso-wrap-distance-left:9pt;mso-wrap-distance-top:0;mso-wrap-distance-right:9pt;mso-wrap-distance-bottom:0;mso-position-horizontal:absolute;mso-position-horizontal-relative:text;mso-position-vertical:absolute;mso-position-vertical-relative:text;mso-width-percent:0;mso-height-percent:0;mso-width-relative:page;mso-height-relative:page" from="367.2pt,33.3pt" to="439.25pt,33.35pt" o:gfxdata="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" o:allowincell="f">
                 <v:stroke startarrowwidth="narrow" startarrowlength="short" endarrowwidth="narrow" endarrowlength="short"/>
               </v:line>
             </w:pict>
@@ -372,7 +374,7 @@
           </mc:Choice>
           <mc:Fallback>
             <w:pict>
-              <v:line w14:anchorId="5F9FAC9E" id="Line 230" o:spid="_x0000_s1026" style="position:absolute;z-index:251656192;visibility:visible;mso-wrap-style:square;mso-width-percent:0;mso-height-percent:0;mso-wrap-distance-left:9pt;mso-wrap-distance-top:0;mso-wrap-distance-right:9pt;mso-wrap-distance-bottom:0;mso-position-horizontal:absolute;mso-position-horizontal-relative:text;mso-position-vertical:absolute;mso-position-vertical-relative:text;mso-width-percent:0;mso-height-percent:0;mso-width-relative:page;mso-height-relative:page" from="1in,33.3pt" to="266.45pt,33.35pt" o:gfxdata="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" o:allowincell="f">
+              <v:line w14:anchorId="60158088" id="Line 230" o:spid="_x0000_s1026" style="position:absolute;z-index:251656192;visibility:visible;mso-wrap-style:square;mso-width-percent:0;mso-height-percent:0;mso-wrap-distance-left:9pt;mso-wrap-distance-top:0;mso-wrap-distance-right:9pt;mso-wrap-distance-bottom:0;mso-position-horizontal:absolute;mso-position-horizontal-relative:text;mso-position-vertical:absolute;mso-position-vertical-relative:text;mso-width-percent:0;mso-height-percent:0;mso-width-relative:page;mso-height-relative:page" from="1in,33.3pt" to="266.45pt,33.35pt" o:gfxdata="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" o:allowincell="f">
                 <v:stroke startarrowwidth="narrow" startarrowlength="short" endarrowwidth="narrow" endarrowlength="short"/>
               </v:line>
             </w:pict>
@@ -568,7 +570,7 @@
           </mc:Choice>
           <mc:Fallback>
             <w:pict>
-              <v:line w14:anchorId="43C1E5E6" id="Line 234" o:spid="_x0000_s1026" style="position:absolute;z-index:251659776;visibility:visible;mso-wrap-style:square;mso-width-percent:0;mso-height-percent:0;mso-wrap-distance-left:9pt;mso-wrap-distance-top:0;mso-wrap-distance-right:9pt;mso-wrap-distance-bottom:0;mso-position-horizontal:absolute;mso-position-horizontal-relative:text;mso-position-vertical:absolute;mso-position-vertical-relative:text;mso-width-percent:0;mso-height-percent:0;mso-width-relative:page;mso-height-relative:page" from="115.2pt,.6pt" to="309.6pt,.6pt" o:gfxdata="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" o:allowincell="f">
+              <v:line w14:anchorId="4CD88D28" id="Line 234" o:spid="_x0000_s1026" style="position:absolute;z-index:251659776;visibility:visible;mso-wrap-style:square;mso-width-percent:0;mso-height-percent:0;mso-wrap-distance-left:9pt;mso-wrap-distance-top:0;mso-wrap-distance-right:9pt;mso-wrap-distance-bottom:0;mso-position-horizontal:absolute;mso-position-horizontal-relative:text;mso-position-vertical:absolute;mso-position-vertical-relative:text;mso-width-percent:0;mso-height-percent:0;mso-width-relative:page;mso-height-relative:page" from="115.2pt,.6pt" to="309.6pt,.6pt" o:gfxdata="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" o:allowincell="f">
                 <v:stroke startarrowwidth="narrow" startarrowlength="short" endarrowwidth="narrow" endarrowlength="short"/>
               </v:line>
             </w:pict>
@@ -674,7 +676,7 @@
           </mc:Choice>
           <mc:Fallback>
             <w:pict>
-              <v:line w14:anchorId="02E40DF3" id="Line 233" o:spid="_x0000_s1026" style="position:absolute;z-index:251658752;visibility:visible;mso-wrap-style:square;mso-width-percent:0;mso-height-percent:0;mso-wrap-distance-left:9pt;mso-wrap-distance-top:0;mso-wrap-distance-right:9pt;mso-wrap-distance-bottom:0;mso-position-horizontal:absolute;mso-position-horizontal-relative:text;mso-position-vertical:absolute;mso-position-vertical-relative:text;mso-width-percent:0;mso-height-percent:0;mso-width-relative:page;mso-height-relative:page" from="374.4pt,34.75pt" to="446.45pt,34.8pt" o:gfxdata="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" o:allowincell="f">
+              <v:line w14:anchorId="0F4DC700" id="Line 233" o:spid="_x0000_s1026" style="position:absolute;z-index:251658752;visibility:visible;mso-wrap-style:square;mso-width-percent:0;mso-height-percent:0;mso-wrap-distance-left:9pt;mso-wrap-distance-top:0;mso-wrap-distance-right:9pt;mso-wrap-distance-bottom:0;mso-position-horizontal:absolute;mso-position-horizontal-relative:text;mso-position-vertical:absolute;mso-position-vertical-relative:text;mso-width-percent:0;mso-height-percent:0;mso-width-relative:page;mso-height-relative:page" from="374.4pt,34.75pt" to="446.45pt,34.8pt" o:gfxdata="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" o:allowincell="f">
                 <v:stroke startarrowwidth="narrow" startarrowlength="short" endarrowwidth="narrow" endarrowlength="short"/>
               </v:line>
             </w:pict>
@@ -752,7 +754,7 @@
           </mc:Choice>
           <mc:Fallback>
             <w:pict>
-              <v:line w14:anchorId="0762DA6E" id="Line 231" o:spid="_x0000_s1026" style="position:absolute;z-index:251656704;visibility:visible;mso-wrap-style:square;mso-width-percent:0;mso-height-percent:0;mso-wrap-distance-left:9pt;mso-wrap-distance-top:0;mso-wrap-distance-right:9pt;mso-wrap-distance-bottom:0;mso-position-horizontal:absolute;mso-position-horizontal-relative:text;mso-position-vertical:absolute;mso-position-vertical-relative:text;mso-width-percent:0;mso-height-percent:0;mso-width-relative:page;mso-height-relative:page" from="1in,32.75pt" to="266.45pt,32.8pt" o:gfxdata="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" o:allowincell="f">
+              <v:line w14:anchorId="1066C63B" id="Line 231" o:spid="_x0000_s1026" style="position:absolute;z-index:251656704;visibility:visible;mso-wrap-style:square;mso-width-percent:0;mso-height-percent:0;mso-wrap-distance-left:9pt;mso-wrap-distance-top:0;mso-wrap-distance-right:9pt;mso-wrap-distance-bottom:0;mso-position-horizontal:absolute;mso-position-horizontal-relative:text;mso-position-vertical:absolute;mso-position-vertical-relative:text;mso-width-percent:0;mso-height-percent:0;mso-width-relative:page;mso-height-relative:page" from="1in,32.75pt" to="266.45pt,32.8pt" o:gfxdata="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" o:allowincell="f">
                 <v:stroke startarrowwidth="narrow" startarrowlength="short" endarrowwidth="narrow" endarrowlength="short"/>
               </v:line>
             </w:pict>
@@ -2522,8 +2524,6 @@
               </w:rPr>
               <w:t>1.1 #12, 1.2 #12, 1.3 #12, 1.4 #12</w:t>
             </w:r>
-            <w:bookmarkStart w:id="1" w:name="_GoBack"/>
-            <w:bookmarkEnd w:id="1"/>
           </w:p>
         </w:tc>
         <w:tc>
@@ -2546,6 +2546,240 @@
               </w:rPr>
               <w:t>Doug Stearns</w:t>
             </w:r>
+          </w:p>
+        </w:tc>
+      </w:tr>
+      <w:tr>
+        <w:trPr>
+          <w:jc w:val="center"/>
+        </w:trPr>
+        <w:tc>
+          <w:tcPr>
+            <w:tcW w:w="1440" w:type="dxa"/>
+          </w:tcPr>
+          <w:p>
+            <w:pPr>
+              <w:pStyle w:val="hdr1"/>
+              <w:spacing w:before="0"/>
+              <w:ind w:left="0"/>
+              <w:jc w:val="left"/>
+              <w:rPr>
+                <w:sz w:val="20"/>
+              </w:rPr>
+            </w:pPr>
+            <w:r>
+              <w:rPr>
+                <w:sz w:val="20"/>
+              </w:rPr>
+              <w:t>05/31/2017</w:t>
+            </w:r>
+          </w:p>
+        </w:tc>
+        <w:tc>
+          <w:tcPr>
+            <w:tcW w:w="6152" w:type="dxa"/>
+          </w:tcPr>
+          <w:p>
+            <w:pPr>
+              <w:pStyle w:val="hdr1"/>
+              <w:spacing w:before="0"/>
+              <w:ind w:left="0"/>
+              <w:jc w:val="left"/>
+              <w:rPr>
+                <w:sz w:val="20"/>
+              </w:rPr>
+            </w:pPr>
+            <w:r>
+              <w:rPr>
+                <w:sz w:val="20"/>
+              </w:rPr>
+              <w:t>TFS</w:t>
+            </w:r>
+            <w:r>
+              <w:rPr>
+                <w:sz w:val="20"/>
+              </w:rPr>
+              <w:t>6147</w:t>
+            </w:r>
+            <w:r>
+              <w:rPr>
+                <w:sz w:val="20"/>
+              </w:rPr>
+              <w:t xml:space="preserve"> – eCL </w:t>
+            </w:r>
+            <w:r>
+              <w:rPr>
+                <w:sz w:val="20"/>
+              </w:rPr>
+              <w:t>Performance Scorecard Feeds</w:t>
+            </w:r>
+          </w:p>
+          <w:p>
+            <w:pPr>
+              <w:pStyle w:val="hdr1"/>
+              <w:spacing w:before="0"/>
+              <w:ind w:left="0"/>
+              <w:jc w:val="left"/>
+              <w:rPr>
+                <w:sz w:val="20"/>
+              </w:rPr>
+            </w:pPr>
+            <w:r>
+              <w:rPr>
+                <w:sz w:val="20"/>
+              </w:rPr>
+              <w:t xml:space="preserve">Modified the following </w:t>
+            </w:r>
+          </w:p>
+          <w:p>
+            <w:pPr>
+              <w:pStyle w:val="hdr1"/>
+              <w:spacing w:before="0"/>
+              <w:ind w:left="0"/>
+              <w:jc w:val="left"/>
+              <w:rPr>
+                <w:sz w:val="20"/>
+              </w:rPr>
+            </w:pPr>
+            <w:r>
+              <w:rPr>
+                <w:sz w:val="20"/>
+              </w:rPr>
+              <w:t xml:space="preserve">1.4 #4 – changed </w:t>
+            </w:r>
+            <w:r>
+              <w:rPr>
+                <w:sz w:val="20"/>
+              </w:rPr>
+              <w:t xml:space="preserve">MSR/MSRS to </w:t>
+            </w:r>
+            <w:r>
+              <w:rPr>
+                <w:sz w:val="20"/>
+              </w:rPr>
+              <w:t>Performance Scorecard</w:t>
+            </w:r>
+          </w:p>
+          <w:p>
+            <w:pPr>
+              <w:pStyle w:val="hdr1"/>
+              <w:spacing w:before="0"/>
+              <w:ind w:left="0"/>
+              <w:jc w:val="left"/>
+              <w:rPr>
+                <w:sz w:val="20"/>
+              </w:rPr>
+            </w:pPr>
+            <w:r>
+              <w:rPr>
+                <w:sz w:val="20"/>
+              </w:rPr>
+              <w:t xml:space="preserve">1.4 #13 – changed </w:t>
+            </w:r>
+            <w:r>
+              <w:rPr>
+                <w:sz w:val="20"/>
+              </w:rPr>
+              <w:t>MSR/MSRS</w:t>
+            </w:r>
+            <w:r>
+              <w:rPr>
+                <w:sz w:val="20"/>
+              </w:rPr>
+              <w:t xml:space="preserve"> to Current Coaching Initiatives</w:t>
+            </w:r>
+          </w:p>
+          <w:p>
+            <w:pPr>
+              <w:pStyle w:val="hdr1"/>
+              <w:spacing w:before="0"/>
+              <w:ind w:left="0"/>
+              <w:jc w:val="left"/>
+              <w:rPr>
+                <w:sz w:val="20"/>
+              </w:rPr>
+            </w:pPr>
+            <w:r>
+              <w:rPr>
+                <w:sz w:val="20"/>
+              </w:rPr>
+              <w:t>1.4 #15 – added NA</w:t>
+            </w:r>
+          </w:p>
+        </w:tc>
+        <w:tc>
+          <w:tcPr>
+            <w:tcW w:w="1822" w:type="dxa"/>
+          </w:tcPr>
+          <w:p>
+            <w:pPr>
+              <w:pStyle w:val="hdr1"/>
+              <w:spacing w:before="0"/>
+              <w:ind w:left="0"/>
+              <w:jc w:val="left"/>
+              <w:rPr>
+                <w:sz w:val="20"/>
+              </w:rPr>
+            </w:pPr>
+            <w:r>
+              <w:rPr>
+                <w:sz w:val="20"/>
+              </w:rPr>
+              <w:t>Doug Stearns</w:t>
+            </w:r>
+          </w:p>
+        </w:tc>
+      </w:tr>
+      <w:tr>
+        <w:trPr>
+          <w:jc w:val="center"/>
+        </w:trPr>
+        <w:tc>
+          <w:tcPr>
+            <w:tcW w:w="1440" w:type="dxa"/>
+          </w:tcPr>
+          <w:p>
+            <w:pPr>
+              <w:pStyle w:val="hdr1"/>
+              <w:spacing w:before="0"/>
+              <w:ind w:left="0"/>
+              <w:jc w:val="left"/>
+              <w:rPr>
+                <w:sz w:val="20"/>
+              </w:rPr>
+            </w:pPr>
+          </w:p>
+        </w:tc>
+        <w:tc>
+          <w:tcPr>
+            <w:tcW w:w="6152" w:type="dxa"/>
+          </w:tcPr>
+          <w:p>
+            <w:pPr>
+              <w:pStyle w:val="hdr1"/>
+              <w:spacing w:before="0"/>
+              <w:ind w:left="0"/>
+              <w:jc w:val="left"/>
+              <w:rPr>
+                <w:sz w:val="20"/>
+              </w:rPr>
+            </w:pPr>
+          </w:p>
+        </w:tc>
+        <w:tc>
+          <w:tcPr>
+            <w:tcW w:w="1822" w:type="dxa"/>
+          </w:tcPr>
+          <w:p>
+            <w:pPr>
+              <w:pStyle w:val="hdr1"/>
+              <w:spacing w:before="0"/>
+              <w:ind w:left="0"/>
+              <w:jc w:val="left"/>
+              <w:rPr>
+                <w:sz w:val="20"/>
+              </w:rPr>
+            </w:pPr>
           </w:p>
         </w:tc>
       </w:tr>
@@ -12950,16 +13184,15 @@
                 <w:sz w:val="22"/>
                 <w:szCs w:val="22"/>
               </w:rPr>
-              <w:t>Report Name</w:t>
-            </w:r>
-          </w:p>
-          <w:p>
-            <w:pPr>
-              <w:rPr>
-                <w:sz w:val="22"/>
-                <w:szCs w:val="22"/>
-              </w:rPr>
-            </w:pPr>
+              <w:t>BRN</w:t>
+            </w:r>
+            <w:r>
+              <w:rPr>
+                <w:sz w:val="22"/>
+                <w:szCs w:val="22"/>
+              </w:rPr>
+              <w:t xml:space="preserve"> – </w:t>
+            </w:r>
             <w:r>
               <w:rPr>
                 <w:sz w:val="22"/>
@@ -12980,6 +13213,20 @@
                 <w:sz w:val="22"/>
                 <w:szCs w:val="22"/>
               </w:rPr>
+              <w:t>BRL</w:t>
+            </w:r>
+            <w:r>
+              <w:rPr>
+                <w:sz w:val="22"/>
+                <w:szCs w:val="22"/>
+              </w:rPr>
+              <w:t xml:space="preserve"> – </w:t>
+            </w:r>
+            <w:r>
+              <w:rPr>
+                <w:sz w:val="22"/>
+                <w:szCs w:val="22"/>
+              </w:rPr>
               <w:t>Excee</w:t>
             </w:r>
             <w:r>
@@ -13009,22 +13256,50 @@
                 <w:sz w:val="22"/>
                 <w:szCs w:val="22"/>
               </w:rPr>
-              <w:t>Monthly Scorecard Review</w:t>
-            </w:r>
-          </w:p>
-          <w:p>
-            <w:pPr>
-              <w:rPr>
-                <w:sz w:val="22"/>
-                <w:szCs w:val="22"/>
-              </w:rPr>
-            </w:pPr>
-            <w:r>
-              <w:rPr>
-                <w:sz w:val="22"/>
-                <w:szCs w:val="22"/>
-              </w:rPr>
-              <w:t>Monthly Scorecard Review – Supervisor</w:t>
+              <w:t>MSR</w:t>
+            </w:r>
+            <w:r>
+              <w:rPr>
+                <w:sz w:val="22"/>
+                <w:szCs w:val="22"/>
+              </w:rPr>
+              <w:t xml:space="preserve"> – </w:t>
+            </w:r>
+            <w:r>
+              <w:rPr>
+                <w:sz w:val="22"/>
+                <w:szCs w:val="22"/>
+              </w:rPr>
+              <w:t>Performance Scorecard</w:t>
+            </w:r>
+          </w:p>
+          <w:p>
+            <w:pPr>
+              <w:rPr>
+                <w:sz w:val="22"/>
+                <w:szCs w:val="22"/>
+              </w:rPr>
+            </w:pPr>
+            <w:r>
+              <w:rPr>
+                <w:sz w:val="22"/>
+                <w:szCs w:val="22"/>
+              </w:rPr>
+              <w:t>MSRS</w:t>
+            </w:r>
+            <w:r>
+              <w:rPr>
+                <w:sz w:val="22"/>
+                <w:szCs w:val="22"/>
+              </w:rPr>
+              <w:t xml:space="preserve"> – </w:t>
+            </w:r>
+            <w:r>
+              <w:rPr>
+                <w:sz w:val="22"/>
+                <w:szCs w:val="22"/>
+              </w:rPr>
+              <w:t>Performance Scorecard</w:t>
             </w:r>
           </w:p>
         </w:tc>
@@ -15115,7 +15390,7 @@
                 <w:sz w:val="22"/>
                 <w:szCs w:val="22"/>
               </w:rPr>
-              <w:t>Reinforcement</w:t>
+              <w:t>Current Coaching Initiatives</w:t>
             </w:r>
           </w:p>
           <w:p>
@@ -15137,7 +15412,7 @@
                 <w:sz w:val="22"/>
                 <w:szCs w:val="22"/>
               </w:rPr>
-              <w:t>Reinforcement</w:t>
+              <w:t>Current Coaching Initiatives</w:t>
             </w:r>
           </w:p>
         </w:tc>
@@ -15355,7 +15630,28 @@
                 <w:sz w:val="22"/>
                 <w:szCs w:val="22"/>
               </w:rPr>
-              <w:t>Identifies whether the coaching record is for Medicare or Marketplace</w:t>
+              <w:t>Identifies whether the coaching record is for Medicare</w:t>
+            </w:r>
+            <w:r>
+              <w:rPr>
+                <w:sz w:val="22"/>
+                <w:szCs w:val="22"/>
+              </w:rPr>
+              <w:t xml:space="preserve">, </w:t>
+            </w:r>
+            <w:r>
+              <w:rPr>
+                <w:sz w:val="22"/>
+                <w:szCs w:val="22"/>
+              </w:rPr>
+              <w:t>Marketplace</w:t>
+            </w:r>
+            <w:r>
+              <w:rPr>
+                <w:sz w:val="22"/>
+                <w:szCs w:val="22"/>
+              </w:rPr>
+              <w:t>, or NA</w:t>
             </w:r>
           </w:p>
         </w:tc>
@@ -15523,7 +15819,7 @@
         </mc:Choice>
         <mc:Fallback>
           <w:pict>
-            <v:line w14:anchorId="2157356E" id="Line 39" o:spid="_x0000_s1026" style="position:absolute;z-index:251658240;visibility:visible;mso-wrap-style:square;mso-width-percent:0;mso-height-percent:0;mso-wrap-distance-left:9pt;mso-wrap-distance-top:0;mso-wrap-distance-right:9pt;mso-wrap-distance-bottom:0;mso-position-horizontal:absolute;mso-position-horizontal-relative:text;mso-position-vertical:absolute;mso-position-vertical-relative:text;mso-width-percent:0;mso-height-percent:0;mso-width-relative:page;mso-height-relative:page" from="0,1.8pt" to="475.2pt,1.8pt" o:gfxdata="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" o:allowincell="f"/>
+            <v:line w14:anchorId="2F32B9EF" id="Line 39" o:spid="_x0000_s1026" style="position:absolute;z-index:251658240;visibility:visible;mso-wrap-style:square;mso-width-percent:0;mso-height-percent:0;mso-wrap-distance-left:9pt;mso-wrap-distance-top:0;mso-wrap-distance-right:9pt;mso-wrap-distance-bottom:0;mso-position-horizontal:absolute;mso-position-horizontal-relative:text;mso-position-vertical:absolute;mso-position-vertical-relative:text;mso-width-percent:0;mso-height-percent:0;mso-width-relative:page;mso-height-relative:page" from="0,1.8pt" to="475.2pt,1.8pt" o:gfxdata="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" o:allowincell="f"/>
           </w:pict>
         </mc:Fallback>
       </mc:AlternateContent>
@@ -15670,7 +15966,7 @@
         <w:noProof/>
         <w:sz w:val="18"/>
       </w:rPr>
-      <w:t>2</w:t>
+      <w:t>1</w:t>
     </w:r>
     <w:r>
       <w:rPr>
@@ -15766,7 +16062,7 @@
         </mc:Choice>
         <mc:Fallback>
           <w:pict>
-            <v:line w14:anchorId="23D19390" id="Line 32" o:spid="_x0000_s1026" style="position:absolute;z-index:251657216;visibility:visible;mso-wrap-style:square;mso-width-percent:0;mso-height-percent:0;mso-wrap-distance-left:9pt;mso-wrap-distance-top:0;mso-wrap-distance-right:9pt;mso-wrap-distance-bottom:0;mso-position-horizontal:absolute;mso-position-horizontal-relative:page;mso-position-vertical:absolute;mso-position-vertical-relative:page;mso-width-percent:0;mso-height-percent:0;mso-width-relative:page;mso-height-relative:page" from="1in,750.3pt" to="540pt,750.3pt" o:gfxdata="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" o:allowincell="f">
+            <v:line w14:anchorId="524D1CD8" id="Line 32" o:spid="_x0000_s1026" style="position:absolute;z-index:251657216;visibility:visible;mso-wrap-style:square;mso-width-percent:0;mso-height-percent:0;mso-wrap-distance-left:9pt;mso-wrap-distance-top:0;mso-wrap-distance-right:9pt;mso-wrap-distance-bottom:0;mso-position-horizontal:absolute;mso-position-horizontal-relative:page;mso-position-vertical:absolute;mso-position-vertical-relative:page;mso-width-percent:0;mso-height-percent:0;mso-width-relative:page;mso-height-relative:page" from="1in,750.3pt" to="540pt,750.3pt" o:gfxdata="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" o:allowincell="f">
               <w10:wrap anchorx="page" anchory="page"/>
             </v:line>
           </w:pict>
@@ -15922,7 +16218,7 @@
         </mc:Choice>
         <mc:Fallback>
           <w:pict>
-            <v:line w14:anchorId="1B4D0B2C" id="Line 38" o:spid="_x0000_s1026" style="position:absolute;z-index:251659264;visibility:visible;mso-wrap-style:square;mso-width-percent:0;mso-height-percent:0;mso-wrap-distance-left:9pt;mso-wrap-distance-top:0;mso-wrap-distance-right:9pt;mso-wrap-distance-bottom:0;mso-position-horizontal:absolute;mso-position-horizontal-relative:page;mso-position-vertical:absolute;mso-position-vertical-relative:page;mso-width-percent:0;mso-height-percent:0;mso-width-relative:page;mso-height-relative:page" from="1in,50.4pt" to="561.6pt,50.4pt" o:gfxdata="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" o:allowincell="f">
+            <v:line w14:anchorId="320D2778" id="Line 38" o:spid="_x0000_s1026" style="position:absolute;z-index:251659264;visibility:visible;mso-wrap-style:square;mso-width-percent:0;mso-height-percent:0;mso-wrap-distance-left:9pt;mso-wrap-distance-top:0;mso-wrap-distance-right:9pt;mso-wrap-distance-bottom:0;mso-position-horizontal:absolute;mso-position-horizontal-relative:page;mso-position-vertical:absolute;mso-position-vertical-relative:page;mso-width-percent:0;mso-height-percent:0;mso-width-relative:page;mso-height-relative:page" from="1in,50.4pt" to="561.6pt,50.4pt" o:gfxdata="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" o:allowincell="f">
               <w10:wrap anchorx="page" anchory="page"/>
             </v:line>
           </w:pict>
@@ -16035,7 +16331,7 @@
         </mc:Choice>
         <mc:Fallback>
           <w:pict>
-            <v:line w14:anchorId="7BFA3AE9" id="Line 30" o:spid="_x0000_s1026" style="position:absolute;z-index:251656192;visibility:visible;mso-wrap-style:square;mso-width-percent:0;mso-height-percent:0;mso-wrap-distance-left:9pt;mso-wrap-distance-top:0;mso-wrap-distance-right:9pt;mso-wrap-distance-bottom:0;mso-position-horizontal:absolute;mso-position-horizontal-relative:page;mso-position-vertical:absolute;mso-position-vertical-relative:page;mso-width-percent:0;mso-height-percent:0;mso-width-relative:page;mso-height-relative:page" from="1in,50.4pt" to="540pt,50.4pt" o:gfxdata="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" o:allowincell="f">
+            <v:line w14:anchorId="4EF25C27" id="Line 30" o:spid="_x0000_s1026" style="position:absolute;z-index:251656192;visibility:visible;mso-wrap-style:square;mso-width-percent:0;mso-height-percent:0;mso-wrap-distance-left:9pt;mso-wrap-distance-top:0;mso-wrap-distance-right:9pt;mso-wrap-distance-bottom:0;mso-position-horizontal:absolute;mso-position-horizontal-relative:page;mso-position-vertical:absolute;mso-position-vertical-relative:page;mso-width-percent:0;mso-height-percent:0;mso-width-relative:page;mso-height-relative:page" from="1in,50.4pt" to="540pt,50.4pt" o:gfxdata="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" o:allowincell="f">
               <w10:wrap anchorx="page" anchory="page"/>
             </v:line>
           </w:pict>
@@ -19143,21 +19439,6 @@
 </file>
 
 <file path=customXml/item1.xml><?xml version="1.0" encoding="utf-8"?>
-<?mso-contentType ?>
-<FormTemplates xmlns="http://schemas.microsoft.com/sharepoint/v3/contenttype/forms">
-  <Display>DocumentLibraryForm</Display>
-  <Edit>DocumentLibraryForm</Edit>
-  <New>DocumentLibraryForm</New>
-</FormTemplates>
-</file>
-
-<file path=customXml/item2.xml><?xml version="1.0" encoding="utf-8"?>
-<p:properties xmlns:p="http://schemas.microsoft.com/office/2006/metadata/properties" xmlns:xsi="http://www.w3.org/2001/XMLSchema-instance" xmlns:pc="http://schemas.microsoft.com/office/infopath/2007/PartnerControls">
-  <documentManagement/>
-</p:properties>
-</file>
-
-<file path=customXml/item3.xml><?xml version="1.0" encoding="utf-8"?>
 <ct:contentTypeSchema xmlns:ct="http://schemas.microsoft.com/office/2006/metadata/contentType" xmlns:ma="http://schemas.microsoft.com/office/2006/metadata/properties/metaAttributes" ct:_="" ma:_="" ma:contentTypeName="Document" ma:contentTypeID="0x010100DFEC865D7254EB4A8B6C8590FD20E39F" ma:contentTypeVersion="0" ma:contentTypeDescription="Create a new document." ma:contentTypeScope="" ma:versionID="dc620579c55658ff994e4edfb59cdcf1">
   <xsd:schema xmlns:xsd="http://www.w3.org/2001/XMLSchema" xmlns:xs="http://www.w3.org/2001/XMLSchema" xmlns:p="http://schemas.microsoft.com/office/2006/metadata/properties" targetNamespace="http://schemas.microsoft.com/office/2006/metadata/properties" ma:root="true" ma:fieldsID="c64490b4aec6201516c3a874156f37b2">
     <xsd:element name="properties">
@@ -19271,28 +19552,26 @@
 </ct:contentTypeSchema>
 </file>
 
+<file path=customXml/item2.xml><?xml version="1.0" encoding="utf-8"?>
+<?mso-contentType ?>
+<FormTemplates xmlns="http://schemas.microsoft.com/sharepoint/v3/contenttype/forms">
+  <Display>DocumentLibraryForm</Display>
+  <Edit>DocumentLibraryForm</Edit>
+  <New>DocumentLibraryForm</New>
+</FormTemplates>
+</file>
+
+<file path=customXml/item3.xml><?xml version="1.0" encoding="utf-8"?>
+<p:properties xmlns:p="http://schemas.microsoft.com/office/2006/metadata/properties" xmlns:xsi="http://www.w3.org/2001/XMLSchema-instance" xmlns:pc="http://schemas.microsoft.com/office/infopath/2007/PartnerControls">
+  <documentManagement/>
+</p:properties>
+</file>
+
 <file path=customXml/item4.xml><?xml version="1.0" encoding="utf-8"?>
 <b:Sources xmlns:b="http://schemas.openxmlformats.org/officeDocument/2006/bibliography" xmlns="http://schemas.openxmlformats.org/officeDocument/2006/bibliography" SelectedStyle="\APA.XSL" StyleName="APA"/>
 </file>
 
 <file path=customXml/itemProps1.xml><?xml version="1.0" encoding="utf-8"?>
-<ds:datastoreItem xmlns:ds="http://schemas.openxmlformats.org/officeDocument/2006/customXml" ds:itemID="{A885B2DB-42DA-4318-9EB7-6D24C272F932}">
-  <ds:schemaRefs>
-    <ds:schemaRef ds:uri="http://schemas.microsoft.com/sharepoint/v3/contenttype/forms"/>
-  </ds:schemaRefs>
-</ds:datastoreItem>
-</file>
-
-<file path=customXml/itemProps2.xml><?xml version="1.0" encoding="utf-8"?>
-<ds:datastoreItem xmlns:ds="http://schemas.openxmlformats.org/officeDocument/2006/customXml" ds:itemID="{FAB5EBB6-5E22-4A93-8A88-BE0203FA85CB}">
-  <ds:schemaRefs>
-    <ds:schemaRef ds:uri="http://schemas.microsoft.com/office/2006/metadata/properties"/>
-    <ds:schemaRef ds:uri="http://schemas.microsoft.com/office/infopath/2007/PartnerControls"/>
-  </ds:schemaRefs>
-</ds:datastoreItem>
-</file>
-
-<file path=customXml/itemProps3.xml><?xml version="1.0" encoding="utf-8"?>
 <ds:datastoreItem xmlns:ds="http://schemas.openxmlformats.org/officeDocument/2006/customXml" ds:itemID="{3EC30AF7-F6FD-4FB6-B723-1340D7FE908C}">
   <ds:schemaRefs>
     <ds:schemaRef ds:uri="http://schemas.microsoft.com/office/2006/metadata/contentType"/>
@@ -19308,8 +19587,25 @@
 </ds:datastoreItem>
 </file>
 
+<file path=customXml/itemProps2.xml><?xml version="1.0" encoding="utf-8"?>
+<ds:datastoreItem xmlns:ds="http://schemas.openxmlformats.org/officeDocument/2006/customXml" ds:itemID="{A885B2DB-42DA-4318-9EB7-6D24C272F932}">
+  <ds:schemaRefs>
+    <ds:schemaRef ds:uri="http://schemas.microsoft.com/sharepoint/v3/contenttype/forms"/>
+  </ds:schemaRefs>
+</ds:datastoreItem>
+</file>
+
+<file path=customXml/itemProps3.xml><?xml version="1.0" encoding="utf-8"?>
+<ds:datastoreItem xmlns:ds="http://schemas.openxmlformats.org/officeDocument/2006/customXml" ds:itemID="{FAB5EBB6-5E22-4A93-8A88-BE0203FA85CB}">
+  <ds:schemaRefs>
+    <ds:schemaRef ds:uri="http://schemas.microsoft.com/office/2006/metadata/properties"/>
+    <ds:schemaRef ds:uri="http://schemas.microsoft.com/office/infopath/2007/PartnerControls"/>
+  </ds:schemaRefs>
+</ds:datastoreItem>
+</file>
+
 <file path=customXml/itemProps4.xml><?xml version="1.0" encoding="utf-8"?>
-<ds:datastoreItem xmlns:ds="http://schemas.openxmlformats.org/officeDocument/2006/customXml" ds:itemID="{F0EC2E56-3F1E-49F4-BC33-EAFE0EC56496}">
+<ds:datastoreItem xmlns:ds="http://schemas.openxmlformats.org/officeDocument/2006/customXml" ds:itemID="{44CEA649-9FC5-40CB-815B-BA7A64EB1435}">
   <ds:schemaRefs>
     <ds:schemaRef ds:uri="http://schemas.openxmlformats.org/officeDocument/2006/bibliography"/>
   </ds:schemaRefs>

</xml_diff>

<commit_message>
tfs6147 - ecl performance scorecard feed
git-tfs-id: [https://tfs.omnicloud.local/tfs/cco%20program/]$/eCoaching_V2;C37709
</commit_message>
<xml_diff>
--- a/Requirements/CCO_eCoaching_Log_OMR_Layout.docx
+++ b/Requirements/CCO_eCoaching_Log_OMR_Layout.docx
@@ -7,9 +7,7 @@
         <w:pStyle w:val="Title1"/>
       </w:pPr>
       <w:bookmarkStart w:id="0" w:name="_Ref29370327"/>
-      <w:bookmarkStart w:id="1" w:name="_GoBack"/>
       <w:bookmarkEnd w:id="0"/>
-      <w:bookmarkEnd w:id="1"/>
       <w:r>
         <w:t>__________________________</w:t>
       </w:r>
@@ -296,7 +294,7 @@
           </mc:Choice>
           <mc:Fallback>
             <w:pict>
-              <v:line w14:anchorId="378D7088" id="Line 232" o:spid="_x0000_s1026" style="position:absolute;z-index:251658240;visibility:visible;mso-wrap-style:square;mso-width-percent:0;mso-height-percent:0;mso-wrap-distance-left:9pt;mso-wrap-distance-top:0;mso-wrap-distance-right:9pt;mso-wrap-distance-bottom:0;mso-position-horizontal:absolute;mso-position-horizontal-relative:text;mso-position-vertical:absolute;mso-position-vertical-relative:text;mso-width-percent:0;mso-height-percent:0;mso-width-relative:page;mso-height-relative:page" from="367.2pt,33.3pt" to="439.25pt,33.35pt" o:gfxdata="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" o:allowincell="f">
+              <v:line w14:anchorId="05BF06E3" id="Line 232" o:spid="_x0000_s1026" style="position:absolute;z-index:251658240;visibility:visible;mso-wrap-style:square;mso-width-percent:0;mso-height-percent:0;mso-wrap-distance-left:9pt;mso-wrap-distance-top:0;mso-wrap-distance-right:9pt;mso-wrap-distance-bottom:0;mso-position-horizontal:absolute;mso-position-horizontal-relative:text;mso-position-vertical:absolute;mso-position-vertical-relative:text;mso-width-percent:0;mso-height-percent:0;mso-width-relative:page;mso-height-relative:page" from="367.2pt,33.3pt" to="439.25pt,33.35pt" o:gfxdata="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" o:allowincell="f">
                 <v:stroke startarrowwidth="narrow" startarrowlength="short" endarrowwidth="narrow" endarrowlength="short"/>
               </v:line>
             </w:pict>
@@ -374,7 +372,7 @@
           </mc:Choice>
           <mc:Fallback>
             <w:pict>
-              <v:line w14:anchorId="60158088" id="Line 230" o:spid="_x0000_s1026" style="position:absolute;z-index:251656192;visibility:visible;mso-wrap-style:square;mso-width-percent:0;mso-height-percent:0;mso-wrap-distance-left:9pt;mso-wrap-distance-top:0;mso-wrap-distance-right:9pt;mso-wrap-distance-bottom:0;mso-position-horizontal:absolute;mso-position-horizontal-relative:text;mso-position-vertical:absolute;mso-position-vertical-relative:text;mso-width-percent:0;mso-height-percent:0;mso-width-relative:page;mso-height-relative:page" from="1in,33.3pt" to="266.45pt,33.35pt" o:gfxdata="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" o:allowincell="f">
+              <v:line w14:anchorId="38F3F2C4" id="Line 230" o:spid="_x0000_s1026" style="position:absolute;z-index:251656192;visibility:visible;mso-wrap-style:square;mso-width-percent:0;mso-height-percent:0;mso-wrap-distance-left:9pt;mso-wrap-distance-top:0;mso-wrap-distance-right:9pt;mso-wrap-distance-bottom:0;mso-position-horizontal:absolute;mso-position-horizontal-relative:text;mso-position-vertical:absolute;mso-position-vertical-relative:text;mso-width-percent:0;mso-height-percent:0;mso-width-relative:page;mso-height-relative:page" from="1in,33.3pt" to="266.45pt,33.35pt" o:gfxdata="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" o:allowincell="f">
                 <v:stroke startarrowwidth="narrow" startarrowlength="short" endarrowwidth="narrow" endarrowlength="short"/>
               </v:line>
             </w:pict>
@@ -570,7 +568,7 @@
           </mc:Choice>
           <mc:Fallback>
             <w:pict>
-              <v:line w14:anchorId="4CD88D28" id="Line 234" o:spid="_x0000_s1026" style="position:absolute;z-index:251659776;visibility:visible;mso-wrap-style:square;mso-width-percent:0;mso-height-percent:0;mso-wrap-distance-left:9pt;mso-wrap-distance-top:0;mso-wrap-distance-right:9pt;mso-wrap-distance-bottom:0;mso-position-horizontal:absolute;mso-position-horizontal-relative:text;mso-position-vertical:absolute;mso-position-vertical-relative:text;mso-width-percent:0;mso-height-percent:0;mso-width-relative:page;mso-height-relative:page" from="115.2pt,.6pt" to="309.6pt,.6pt" o:gfxdata="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" o:allowincell="f">
+              <v:line w14:anchorId="23822F02" id="Line 234" o:spid="_x0000_s1026" style="position:absolute;z-index:251659776;visibility:visible;mso-wrap-style:square;mso-width-percent:0;mso-height-percent:0;mso-wrap-distance-left:9pt;mso-wrap-distance-top:0;mso-wrap-distance-right:9pt;mso-wrap-distance-bottom:0;mso-position-horizontal:absolute;mso-position-horizontal-relative:text;mso-position-vertical:absolute;mso-position-vertical-relative:text;mso-width-percent:0;mso-height-percent:0;mso-width-relative:page;mso-height-relative:page" from="115.2pt,.6pt" to="309.6pt,.6pt" o:gfxdata="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" o:allowincell="f">
                 <v:stroke startarrowwidth="narrow" startarrowlength="short" endarrowwidth="narrow" endarrowlength="short"/>
               </v:line>
             </w:pict>
@@ -676,7 +674,7 @@
           </mc:Choice>
           <mc:Fallback>
             <w:pict>
-              <v:line w14:anchorId="0F4DC700" id="Line 233" o:spid="_x0000_s1026" style="position:absolute;z-index:251658752;visibility:visible;mso-wrap-style:square;mso-width-percent:0;mso-height-percent:0;mso-wrap-distance-left:9pt;mso-wrap-distance-top:0;mso-wrap-distance-right:9pt;mso-wrap-distance-bottom:0;mso-position-horizontal:absolute;mso-position-horizontal-relative:text;mso-position-vertical:absolute;mso-position-vertical-relative:text;mso-width-percent:0;mso-height-percent:0;mso-width-relative:page;mso-height-relative:page" from="374.4pt,34.75pt" to="446.45pt,34.8pt" o:gfxdata="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" o:allowincell="f">
+              <v:line w14:anchorId="221E0880" id="Line 233" o:spid="_x0000_s1026" style="position:absolute;z-index:251658752;visibility:visible;mso-wrap-style:square;mso-width-percent:0;mso-height-percent:0;mso-wrap-distance-left:9pt;mso-wrap-distance-top:0;mso-wrap-distance-right:9pt;mso-wrap-distance-bottom:0;mso-position-horizontal:absolute;mso-position-horizontal-relative:text;mso-position-vertical:absolute;mso-position-vertical-relative:text;mso-width-percent:0;mso-height-percent:0;mso-width-relative:page;mso-height-relative:page" from="374.4pt,34.75pt" to="446.45pt,34.8pt" o:gfxdata="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" o:allowincell="f">
                 <v:stroke startarrowwidth="narrow" startarrowlength="short" endarrowwidth="narrow" endarrowlength="short"/>
               </v:line>
             </w:pict>
@@ -754,7 +752,7 @@
           </mc:Choice>
           <mc:Fallback>
             <w:pict>
-              <v:line w14:anchorId="1066C63B" id="Line 231" o:spid="_x0000_s1026" style="position:absolute;z-index:251656704;visibility:visible;mso-wrap-style:square;mso-width-percent:0;mso-height-percent:0;mso-wrap-distance-left:9pt;mso-wrap-distance-top:0;mso-wrap-distance-right:9pt;mso-wrap-distance-bottom:0;mso-position-horizontal:absolute;mso-position-horizontal-relative:text;mso-position-vertical:absolute;mso-position-vertical-relative:text;mso-width-percent:0;mso-height-percent:0;mso-width-relative:page;mso-height-relative:page" from="1in,32.75pt" to="266.45pt,32.8pt" o:gfxdata="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" o:allowincell="f">
+              <v:line w14:anchorId="4B522B78" id="Line 231" o:spid="_x0000_s1026" style="position:absolute;z-index:251656704;visibility:visible;mso-wrap-style:square;mso-width-percent:0;mso-height-percent:0;mso-wrap-distance-left:9pt;mso-wrap-distance-top:0;mso-wrap-distance-right:9pt;mso-wrap-distance-bottom:0;mso-position-horizontal:absolute;mso-position-horizontal-relative:text;mso-position-vertical:absolute;mso-position-vertical-relative:text;mso-width-percent:0;mso-height-percent:0;mso-width-relative:page;mso-height-relative:page" from="1in,32.75pt" to="266.45pt,32.8pt" o:gfxdata="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" o:allowincell="f">
                 <v:stroke startarrowwidth="narrow" startarrowlength="short" endarrowwidth="narrow" endarrowlength="short"/>
               </v:line>
             </w:pict>
@@ -2674,19 +2672,7 @@
               <w:rPr>
                 <w:sz w:val="20"/>
               </w:rPr>
-              <w:t xml:space="preserve">1.4 #13 – changed </w:t>
-            </w:r>
-            <w:r>
-              <w:rPr>
-                <w:sz w:val="20"/>
-              </w:rPr>
-              <w:t>MSR/MSRS</w:t>
-            </w:r>
-            <w:r>
-              <w:rPr>
-                <w:sz w:val="20"/>
-              </w:rPr>
-              <w:t xml:space="preserve"> to Current Coaching Initiatives</w:t>
+              <w:t>1.4 #13 – changed MSR/MSRS to Current Coaching Initiatives</w:t>
             </w:r>
           </w:p>
           <w:p>
@@ -2748,6 +2734,13 @@
                 <w:sz w:val="20"/>
               </w:rPr>
             </w:pPr>
+            <w:r>
+              <w:rPr>
+                <w:sz w:val="20"/>
+              </w:rPr>
+              <w:lastRenderedPageBreak/>
+              <w:t>06/02/2017</w:t>
+            </w:r>
           </w:p>
         </w:tc>
         <w:tc>
@@ -2764,12 +2757,31 @@
                 <w:sz w:val="20"/>
               </w:rPr>
             </w:pPr>
-          </w:p>
-        </w:tc>
-        <w:tc>
-          <w:tcPr>
-            <w:tcW w:w="1822" w:type="dxa"/>
-          </w:tcPr>
+            <w:r>
+              <w:rPr>
+                <w:sz w:val="20"/>
+              </w:rPr>
+              <w:t>TFS</w:t>
+            </w:r>
+            <w:r>
+              <w:rPr>
+                <w:sz w:val="20"/>
+              </w:rPr>
+              <w:t>6147</w:t>
+            </w:r>
+            <w:r>
+              <w:rPr>
+                <w:sz w:val="20"/>
+              </w:rPr>
+              <w:t xml:space="preserve"> – eCL </w:t>
+            </w:r>
+            <w:r>
+              <w:rPr>
+                <w:sz w:val="20"/>
+              </w:rPr>
+              <w:t>Performance Scorecard Feeds</w:t>
+            </w:r>
+          </w:p>
           <w:p>
             <w:pPr>
               <w:pStyle w:val="hdr1"/>
@@ -2780,6 +2792,57 @@
                 <w:sz w:val="20"/>
               </w:rPr>
             </w:pPr>
+            <w:r>
+              <w:rPr>
+                <w:sz w:val="20"/>
+              </w:rPr>
+              <w:t xml:space="preserve">Modified the following </w:t>
+            </w:r>
+          </w:p>
+          <w:p>
+            <w:pPr>
+              <w:pStyle w:val="hdr1"/>
+              <w:spacing w:before="0"/>
+              <w:ind w:left="0"/>
+              <w:jc w:val="left"/>
+              <w:rPr>
+                <w:sz w:val="20"/>
+              </w:rPr>
+            </w:pPr>
+            <w:r>
+              <w:rPr>
+                <w:sz w:val="20"/>
+              </w:rPr>
+              <w:t xml:space="preserve">1.4 #13 – changed MSR/MSRS to </w:t>
+            </w:r>
+            <w:r>
+              <w:rPr>
+                <w:sz w:val="20"/>
+              </w:rPr>
+              <w:t>Reinforcement</w:t>
+            </w:r>
+          </w:p>
+        </w:tc>
+        <w:tc>
+          <w:tcPr>
+            <w:tcW w:w="1822" w:type="dxa"/>
+          </w:tcPr>
+          <w:p>
+            <w:pPr>
+              <w:pStyle w:val="hdr1"/>
+              <w:spacing w:before="0"/>
+              <w:ind w:left="0"/>
+              <w:jc w:val="left"/>
+              <w:rPr>
+                <w:sz w:val="20"/>
+              </w:rPr>
+            </w:pPr>
+            <w:r>
+              <w:rPr>
+                <w:sz w:val="20"/>
+              </w:rPr>
+              <w:t>Doug Steanrs</w:t>
+            </w:r>
           </w:p>
         </w:tc>
       </w:tr>
@@ -2808,7 +2871,7 @@
           <w:szCs w:val="24"/>
         </w:rPr>
       </w:pPr>
-      <w:bookmarkStart w:id="2" w:name="_Toc321377922"/>
+      <w:bookmarkStart w:id="1" w:name="_Toc321377922"/>
       <w:r>
         <w:lastRenderedPageBreak/>
         <w:t xml:space="preserve">eCoaching Log </w:t>
@@ -2819,7 +2882,7 @@
       <w:r>
         <w:t>Data Files Requirements</w:t>
       </w:r>
-      <w:bookmarkEnd w:id="2"/>
+      <w:bookmarkEnd w:id="1"/>
       <w:r>
         <w:br/>
       </w:r>
@@ -13213,14 +13276,7 @@
                 <w:sz w:val="22"/>
                 <w:szCs w:val="22"/>
               </w:rPr>
-              <w:t>BRL</w:t>
-            </w:r>
-            <w:r>
-              <w:rPr>
-                <w:sz w:val="22"/>
-                <w:szCs w:val="22"/>
-              </w:rPr>
-              <w:t xml:space="preserve"> – </w:t>
+              <w:t xml:space="preserve">BRL – </w:t>
             </w:r>
             <w:r>
               <w:rPr>
@@ -13263,14 +13319,7 @@
                 <w:sz w:val="22"/>
                 <w:szCs w:val="22"/>
               </w:rPr>
-              <w:t xml:space="preserve"> – </w:t>
-            </w:r>
-            <w:r>
-              <w:rPr>
-                <w:sz w:val="22"/>
-                <w:szCs w:val="22"/>
-              </w:rPr>
-              <w:t>Performance Scorecard</w:t>
+              <w:t xml:space="preserve"> – Performance Scorecard</w:t>
             </w:r>
           </w:p>
           <w:p>
@@ -13292,14 +13341,7 @@
                 <w:sz w:val="22"/>
                 <w:szCs w:val="22"/>
               </w:rPr>
-              <w:t xml:space="preserve"> – </w:t>
-            </w:r>
-            <w:r>
-              <w:rPr>
-                <w:sz w:val="22"/>
-                <w:szCs w:val="22"/>
-              </w:rPr>
-              <w:t>Performance Scorecard</w:t>
+              <w:t xml:space="preserve"> – Performance Scorecard</w:t>
             </w:r>
           </w:p>
         </w:tc>
@@ -15390,8 +15432,10 @@
                 <w:sz w:val="22"/>
                 <w:szCs w:val="22"/>
               </w:rPr>
-              <w:t>Current Coaching Initiatives</w:t>
-            </w:r>
+              <w:t>Reinforcement</w:t>
+            </w:r>
+            <w:bookmarkStart w:id="2" w:name="_GoBack"/>
+            <w:bookmarkEnd w:id="2"/>
           </w:p>
           <w:p>
             <w:pPr>
@@ -15412,7 +15456,7 @@
                 <w:sz w:val="22"/>
                 <w:szCs w:val="22"/>
               </w:rPr>
-              <w:t>Current Coaching Initiatives</w:t>
+              <w:t>Reinforcement</w:t>
             </w:r>
           </w:p>
         </w:tc>
@@ -15819,7 +15863,7 @@
         </mc:Choice>
         <mc:Fallback>
           <w:pict>
-            <v:line w14:anchorId="2F32B9EF" id="Line 39" o:spid="_x0000_s1026" style="position:absolute;z-index:251658240;visibility:visible;mso-wrap-style:square;mso-width-percent:0;mso-height-percent:0;mso-wrap-distance-left:9pt;mso-wrap-distance-top:0;mso-wrap-distance-right:9pt;mso-wrap-distance-bottom:0;mso-position-horizontal:absolute;mso-position-horizontal-relative:text;mso-position-vertical:absolute;mso-position-vertical-relative:text;mso-width-percent:0;mso-height-percent:0;mso-width-relative:page;mso-height-relative:page" from="0,1.8pt" to="475.2pt,1.8pt" o:gfxdata="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" o:allowincell="f"/>
+            <v:line w14:anchorId="66DBF8C4" id="Line 39" o:spid="_x0000_s1026" style="position:absolute;z-index:251658240;visibility:visible;mso-wrap-style:square;mso-width-percent:0;mso-height-percent:0;mso-wrap-distance-left:9pt;mso-wrap-distance-top:0;mso-wrap-distance-right:9pt;mso-wrap-distance-bottom:0;mso-position-horizontal:absolute;mso-position-horizontal-relative:text;mso-position-vertical:absolute;mso-position-vertical-relative:text;mso-width-percent:0;mso-height-percent:0;mso-width-relative:page;mso-height-relative:page" from="0,1.8pt" to="475.2pt,1.8pt" o:gfxdata="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" o:allowincell="f"/>
           </w:pict>
         </mc:Fallback>
       </mc:AlternateContent>
@@ -15966,7 +16010,7 @@
         <w:noProof/>
         <w:sz w:val="18"/>
       </w:rPr>
-      <w:t>1</w:t>
+      <w:t>8</w:t>
     </w:r>
     <w:r>
       <w:rPr>
@@ -16062,7 +16106,7 @@
         </mc:Choice>
         <mc:Fallback>
           <w:pict>
-            <v:line w14:anchorId="524D1CD8" id="Line 32" o:spid="_x0000_s1026" style="position:absolute;z-index:251657216;visibility:visible;mso-wrap-style:square;mso-width-percent:0;mso-height-percent:0;mso-wrap-distance-left:9pt;mso-wrap-distance-top:0;mso-wrap-distance-right:9pt;mso-wrap-distance-bottom:0;mso-position-horizontal:absolute;mso-position-horizontal-relative:page;mso-position-vertical:absolute;mso-position-vertical-relative:page;mso-width-percent:0;mso-height-percent:0;mso-width-relative:page;mso-height-relative:page" from="1in,750.3pt" to="540pt,750.3pt" o:gfxdata="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" o:allowincell="f">
+            <v:line w14:anchorId="631C1D5A" id="Line 32" o:spid="_x0000_s1026" style="position:absolute;z-index:251657216;visibility:visible;mso-wrap-style:square;mso-width-percent:0;mso-height-percent:0;mso-wrap-distance-left:9pt;mso-wrap-distance-top:0;mso-wrap-distance-right:9pt;mso-wrap-distance-bottom:0;mso-position-horizontal:absolute;mso-position-horizontal-relative:page;mso-position-vertical:absolute;mso-position-vertical-relative:page;mso-width-percent:0;mso-height-percent:0;mso-width-relative:page;mso-height-relative:page" from="1in,750.3pt" to="540pt,750.3pt" o:gfxdata="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" o:allowincell="f">
               <w10:wrap anchorx="page" anchory="page"/>
             </v:line>
           </w:pict>
@@ -16218,7 +16262,7 @@
         </mc:Choice>
         <mc:Fallback>
           <w:pict>
-            <v:line w14:anchorId="320D2778" id="Line 38" o:spid="_x0000_s1026" style="position:absolute;z-index:251659264;visibility:visible;mso-wrap-style:square;mso-width-percent:0;mso-height-percent:0;mso-wrap-distance-left:9pt;mso-wrap-distance-top:0;mso-wrap-distance-right:9pt;mso-wrap-distance-bottom:0;mso-position-horizontal:absolute;mso-position-horizontal-relative:page;mso-position-vertical:absolute;mso-position-vertical-relative:page;mso-width-percent:0;mso-height-percent:0;mso-width-relative:page;mso-height-relative:page" from="1in,50.4pt" to="561.6pt,50.4pt" o:gfxdata="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" o:allowincell="f">
+            <v:line w14:anchorId="4BD3F439" id="Line 38" o:spid="_x0000_s1026" style="position:absolute;z-index:251659264;visibility:visible;mso-wrap-style:square;mso-width-percent:0;mso-height-percent:0;mso-wrap-distance-left:9pt;mso-wrap-distance-top:0;mso-wrap-distance-right:9pt;mso-wrap-distance-bottom:0;mso-position-horizontal:absolute;mso-position-horizontal-relative:page;mso-position-vertical:absolute;mso-position-vertical-relative:page;mso-width-percent:0;mso-height-percent:0;mso-width-relative:page;mso-height-relative:page" from="1in,50.4pt" to="561.6pt,50.4pt" o:gfxdata="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" o:allowincell="f">
               <w10:wrap anchorx="page" anchory="page"/>
             </v:line>
           </w:pict>
@@ -16331,7 +16375,7 @@
         </mc:Choice>
         <mc:Fallback>
           <w:pict>
-            <v:line w14:anchorId="4EF25C27" id="Line 30" o:spid="_x0000_s1026" style="position:absolute;z-index:251656192;visibility:visible;mso-wrap-style:square;mso-width-percent:0;mso-height-percent:0;mso-wrap-distance-left:9pt;mso-wrap-distance-top:0;mso-wrap-distance-right:9pt;mso-wrap-distance-bottom:0;mso-position-horizontal:absolute;mso-position-horizontal-relative:page;mso-position-vertical:absolute;mso-position-vertical-relative:page;mso-width-percent:0;mso-height-percent:0;mso-width-relative:page;mso-height-relative:page" from="1in,50.4pt" to="540pt,50.4pt" o:gfxdata="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" o:allowincell="f">
+            <v:line w14:anchorId="51F03BD0" id="Line 30" o:spid="_x0000_s1026" style="position:absolute;z-index:251656192;visibility:visible;mso-wrap-style:square;mso-width-percent:0;mso-height-percent:0;mso-wrap-distance-left:9pt;mso-wrap-distance-top:0;mso-wrap-distance-right:9pt;mso-wrap-distance-bottom:0;mso-position-horizontal:absolute;mso-position-horizontal-relative:page;mso-position-vertical:absolute;mso-position-vertical-relative:page;mso-width-percent:0;mso-height-percent:0;mso-width-relative:page;mso-height-relative:page" from="1in,50.4pt" to="540pt,50.4pt" o:gfxdata="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" o:allowincell="f">
               <w10:wrap anchorx="page" anchory="page"/>
             </v:line>
           </w:pict>
@@ -19439,6 +19483,21 @@
 </file>
 
 <file path=customXml/item1.xml><?xml version="1.0" encoding="utf-8"?>
+<p:properties xmlns:p="http://schemas.microsoft.com/office/2006/metadata/properties" xmlns:xsi="http://www.w3.org/2001/XMLSchema-instance" xmlns:pc="http://schemas.microsoft.com/office/infopath/2007/PartnerControls">
+  <documentManagement/>
+</p:properties>
+</file>
+
+<file path=customXml/item2.xml><?xml version="1.0" encoding="utf-8"?>
+<?mso-contentType ?>
+<FormTemplates xmlns="http://schemas.microsoft.com/sharepoint/v3/contenttype/forms">
+  <Display>DocumentLibraryForm</Display>
+  <Edit>DocumentLibraryForm</Edit>
+  <New>DocumentLibraryForm</New>
+</FormTemplates>
+</file>
+
+<file path=customXml/item3.xml><?xml version="1.0" encoding="utf-8"?>
 <ct:contentTypeSchema xmlns:ct="http://schemas.microsoft.com/office/2006/metadata/contentType" xmlns:ma="http://schemas.microsoft.com/office/2006/metadata/properties/metaAttributes" ct:_="" ma:_="" ma:contentTypeName="Document" ma:contentTypeID="0x010100DFEC865D7254EB4A8B6C8590FD20E39F" ma:contentTypeVersion="0" ma:contentTypeDescription="Create a new document." ma:contentTypeScope="" ma:versionID="dc620579c55658ff994e4edfb59cdcf1">
   <xsd:schema xmlns:xsd="http://www.w3.org/2001/XMLSchema" xmlns:xs="http://www.w3.org/2001/XMLSchema" xmlns:p="http://schemas.microsoft.com/office/2006/metadata/properties" targetNamespace="http://schemas.microsoft.com/office/2006/metadata/properties" ma:root="true" ma:fieldsID="c64490b4aec6201516c3a874156f37b2">
     <xsd:element name="properties">
@@ -19552,26 +19611,28 @@
 </ct:contentTypeSchema>
 </file>
 
-<file path=customXml/item2.xml><?xml version="1.0" encoding="utf-8"?>
-<?mso-contentType ?>
-<FormTemplates xmlns="http://schemas.microsoft.com/sharepoint/v3/contenttype/forms">
-  <Display>DocumentLibraryForm</Display>
-  <Edit>DocumentLibraryForm</Edit>
-  <New>DocumentLibraryForm</New>
-</FormTemplates>
-</file>
-
-<file path=customXml/item3.xml><?xml version="1.0" encoding="utf-8"?>
-<p:properties xmlns:p="http://schemas.microsoft.com/office/2006/metadata/properties" xmlns:xsi="http://www.w3.org/2001/XMLSchema-instance" xmlns:pc="http://schemas.microsoft.com/office/infopath/2007/PartnerControls">
-  <documentManagement/>
-</p:properties>
-</file>
-
 <file path=customXml/item4.xml><?xml version="1.0" encoding="utf-8"?>
 <b:Sources xmlns:b="http://schemas.openxmlformats.org/officeDocument/2006/bibliography" xmlns="http://schemas.openxmlformats.org/officeDocument/2006/bibliography" SelectedStyle="\APA.XSL" StyleName="APA"/>
 </file>
 
 <file path=customXml/itemProps1.xml><?xml version="1.0" encoding="utf-8"?>
+<ds:datastoreItem xmlns:ds="http://schemas.openxmlformats.org/officeDocument/2006/customXml" ds:itemID="{FAB5EBB6-5E22-4A93-8A88-BE0203FA85CB}">
+  <ds:schemaRefs>
+    <ds:schemaRef ds:uri="http://schemas.microsoft.com/office/2006/metadata/properties"/>
+    <ds:schemaRef ds:uri="http://schemas.microsoft.com/office/infopath/2007/PartnerControls"/>
+  </ds:schemaRefs>
+</ds:datastoreItem>
+</file>
+
+<file path=customXml/itemProps2.xml><?xml version="1.0" encoding="utf-8"?>
+<ds:datastoreItem xmlns:ds="http://schemas.openxmlformats.org/officeDocument/2006/customXml" ds:itemID="{A885B2DB-42DA-4318-9EB7-6D24C272F932}">
+  <ds:schemaRefs>
+    <ds:schemaRef ds:uri="http://schemas.microsoft.com/sharepoint/v3/contenttype/forms"/>
+  </ds:schemaRefs>
+</ds:datastoreItem>
+</file>
+
+<file path=customXml/itemProps3.xml><?xml version="1.0" encoding="utf-8"?>
 <ds:datastoreItem xmlns:ds="http://schemas.openxmlformats.org/officeDocument/2006/customXml" ds:itemID="{3EC30AF7-F6FD-4FB6-B723-1340D7FE908C}">
   <ds:schemaRefs>
     <ds:schemaRef ds:uri="http://schemas.microsoft.com/office/2006/metadata/contentType"/>
@@ -19587,25 +19648,8 @@
 </ds:datastoreItem>
 </file>
 
-<file path=customXml/itemProps2.xml><?xml version="1.0" encoding="utf-8"?>
-<ds:datastoreItem xmlns:ds="http://schemas.openxmlformats.org/officeDocument/2006/customXml" ds:itemID="{A885B2DB-42DA-4318-9EB7-6D24C272F932}">
-  <ds:schemaRefs>
-    <ds:schemaRef ds:uri="http://schemas.microsoft.com/sharepoint/v3/contenttype/forms"/>
-  </ds:schemaRefs>
-</ds:datastoreItem>
-</file>
-
-<file path=customXml/itemProps3.xml><?xml version="1.0" encoding="utf-8"?>
-<ds:datastoreItem xmlns:ds="http://schemas.openxmlformats.org/officeDocument/2006/customXml" ds:itemID="{FAB5EBB6-5E22-4A93-8A88-BE0203FA85CB}">
-  <ds:schemaRefs>
-    <ds:schemaRef ds:uri="http://schemas.microsoft.com/office/2006/metadata/properties"/>
-    <ds:schemaRef ds:uri="http://schemas.microsoft.com/office/infopath/2007/PartnerControls"/>
-  </ds:schemaRefs>
-</ds:datastoreItem>
-</file>
-
 <file path=customXml/itemProps4.xml><?xml version="1.0" encoding="utf-8"?>
-<ds:datastoreItem xmlns:ds="http://schemas.openxmlformats.org/officeDocument/2006/customXml" ds:itemID="{44CEA649-9FC5-40CB-815B-BA7A64EB1435}">
+<ds:datastoreItem xmlns:ds="http://schemas.openxmlformats.org/officeDocument/2006/customXml" ds:itemID="{FBF36FC0-0DBB-4C4F-A6AC-A99CF542E439}">
   <ds:schemaRefs>
     <ds:schemaRef ds:uri="http://schemas.openxmlformats.org/officeDocument/2006/bibliography"/>
   </ds:schemaRefs>

</xml_diff>

<commit_message>
tfs8793 - ecl non exempt break feed
git-tfs-id: [https://tfs.omnicloud.local/tfs/cco%20program/]$/eCoaching_V2;C39027
</commit_message>
<xml_diff>
--- a/Requirements/CCO_eCoaching_Log_OMR_Layout.docx
+++ b/Requirements/CCO_eCoaching_Log_OMR_Layout.docx
@@ -294,7 +294,7 @@
           </mc:Choice>
           <mc:Fallback>
             <w:pict>
-              <v:line w14:anchorId="05BF06E3" id="Line 232" o:spid="_x0000_s1026" style="position:absolute;z-index:251658240;visibility:visible;mso-wrap-style:square;mso-width-percent:0;mso-height-percent:0;mso-wrap-distance-left:9pt;mso-wrap-distance-top:0;mso-wrap-distance-right:9pt;mso-wrap-distance-bottom:0;mso-position-horizontal:absolute;mso-position-horizontal-relative:text;mso-position-vertical:absolute;mso-position-vertical-relative:text;mso-width-percent:0;mso-height-percent:0;mso-width-relative:page;mso-height-relative:page" from="367.2pt,33.3pt" to="439.25pt,33.35pt" o:gfxdata="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" o:allowincell="f">
+              <v:line w14:anchorId="0D72C31E" id="Line 232" o:spid="_x0000_s1026" style="position:absolute;z-index:251658240;visibility:visible;mso-wrap-style:square;mso-width-percent:0;mso-height-percent:0;mso-wrap-distance-left:9pt;mso-wrap-distance-top:0;mso-wrap-distance-right:9pt;mso-wrap-distance-bottom:0;mso-position-horizontal:absolute;mso-position-horizontal-relative:text;mso-position-vertical:absolute;mso-position-vertical-relative:text;mso-width-percent:0;mso-height-percent:0;mso-width-relative:page;mso-height-relative:page" from="367.2pt,33.3pt" to="439.25pt,33.35pt" o:gfxdata="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" o:allowincell="f">
                 <v:stroke startarrowwidth="narrow" startarrowlength="short" endarrowwidth="narrow" endarrowlength="short"/>
               </v:line>
             </w:pict>
@@ -372,7 +372,7 @@
           </mc:Choice>
           <mc:Fallback>
             <w:pict>
-              <v:line w14:anchorId="38F3F2C4" id="Line 230" o:spid="_x0000_s1026" style="position:absolute;z-index:251656192;visibility:visible;mso-wrap-style:square;mso-width-percent:0;mso-height-percent:0;mso-wrap-distance-left:9pt;mso-wrap-distance-top:0;mso-wrap-distance-right:9pt;mso-wrap-distance-bottom:0;mso-position-horizontal:absolute;mso-position-horizontal-relative:text;mso-position-vertical:absolute;mso-position-vertical-relative:text;mso-width-percent:0;mso-height-percent:0;mso-width-relative:page;mso-height-relative:page" from="1in,33.3pt" to="266.45pt,33.35pt" o:gfxdata="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" o:allowincell="f">
+              <v:line w14:anchorId="74ECCA5F" id="Line 230" o:spid="_x0000_s1026" style="position:absolute;z-index:251656192;visibility:visible;mso-wrap-style:square;mso-width-percent:0;mso-height-percent:0;mso-wrap-distance-left:9pt;mso-wrap-distance-top:0;mso-wrap-distance-right:9pt;mso-wrap-distance-bottom:0;mso-position-horizontal:absolute;mso-position-horizontal-relative:text;mso-position-vertical:absolute;mso-position-vertical-relative:text;mso-width-percent:0;mso-height-percent:0;mso-width-relative:page;mso-height-relative:page" from="1in,33.3pt" to="266.45pt,33.35pt" o:gfxdata="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" o:allowincell="f">
                 <v:stroke startarrowwidth="narrow" startarrowlength="short" endarrowwidth="narrow" endarrowlength="short"/>
               </v:line>
             </w:pict>
@@ -568,7 +568,7 @@
           </mc:Choice>
           <mc:Fallback>
             <w:pict>
-              <v:line w14:anchorId="23822F02" id="Line 234" o:spid="_x0000_s1026" style="position:absolute;z-index:251659776;visibility:visible;mso-wrap-style:square;mso-width-percent:0;mso-height-percent:0;mso-wrap-distance-left:9pt;mso-wrap-distance-top:0;mso-wrap-distance-right:9pt;mso-wrap-distance-bottom:0;mso-position-horizontal:absolute;mso-position-horizontal-relative:text;mso-position-vertical:absolute;mso-position-vertical-relative:text;mso-width-percent:0;mso-height-percent:0;mso-width-relative:page;mso-height-relative:page" from="115.2pt,.6pt" to="309.6pt,.6pt" o:gfxdata="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" o:allowincell="f">
+              <v:line w14:anchorId="1489E748" id="Line 234" o:spid="_x0000_s1026" style="position:absolute;z-index:251659776;visibility:visible;mso-wrap-style:square;mso-width-percent:0;mso-height-percent:0;mso-wrap-distance-left:9pt;mso-wrap-distance-top:0;mso-wrap-distance-right:9pt;mso-wrap-distance-bottom:0;mso-position-horizontal:absolute;mso-position-horizontal-relative:text;mso-position-vertical:absolute;mso-position-vertical-relative:text;mso-width-percent:0;mso-height-percent:0;mso-width-relative:page;mso-height-relative:page" from="115.2pt,.6pt" to="309.6pt,.6pt" o:gfxdata="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" o:allowincell="f">
                 <v:stroke startarrowwidth="narrow" startarrowlength="short" endarrowwidth="narrow" endarrowlength="short"/>
               </v:line>
             </w:pict>
@@ -674,7 +674,7 @@
           </mc:Choice>
           <mc:Fallback>
             <w:pict>
-              <v:line w14:anchorId="221E0880" id="Line 233" o:spid="_x0000_s1026" style="position:absolute;z-index:251658752;visibility:visible;mso-wrap-style:square;mso-width-percent:0;mso-height-percent:0;mso-wrap-distance-left:9pt;mso-wrap-distance-top:0;mso-wrap-distance-right:9pt;mso-wrap-distance-bottom:0;mso-position-horizontal:absolute;mso-position-horizontal-relative:text;mso-position-vertical:absolute;mso-position-vertical-relative:text;mso-width-percent:0;mso-height-percent:0;mso-width-relative:page;mso-height-relative:page" from="374.4pt,34.75pt" to="446.45pt,34.8pt" o:gfxdata="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" o:allowincell="f">
+              <v:line w14:anchorId="5D3A33B2" id="Line 233" o:spid="_x0000_s1026" style="position:absolute;z-index:251658752;visibility:visible;mso-wrap-style:square;mso-width-percent:0;mso-height-percent:0;mso-wrap-distance-left:9pt;mso-wrap-distance-top:0;mso-wrap-distance-right:9pt;mso-wrap-distance-bottom:0;mso-position-horizontal:absolute;mso-position-horizontal-relative:text;mso-position-vertical:absolute;mso-position-vertical-relative:text;mso-width-percent:0;mso-height-percent:0;mso-width-relative:page;mso-height-relative:page" from="374.4pt,34.75pt" to="446.45pt,34.8pt" o:gfxdata="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" o:allowincell="f">
                 <v:stroke startarrowwidth="narrow" startarrowlength="short" endarrowwidth="narrow" endarrowlength="short"/>
               </v:line>
             </w:pict>
@@ -752,7 +752,7 @@
           </mc:Choice>
           <mc:Fallback>
             <w:pict>
-              <v:line w14:anchorId="4B522B78" id="Line 231" o:spid="_x0000_s1026" style="position:absolute;z-index:251656704;visibility:visible;mso-wrap-style:square;mso-width-percent:0;mso-height-percent:0;mso-wrap-distance-left:9pt;mso-wrap-distance-top:0;mso-wrap-distance-right:9pt;mso-wrap-distance-bottom:0;mso-position-horizontal:absolute;mso-position-horizontal-relative:text;mso-position-vertical:absolute;mso-position-vertical-relative:text;mso-width-percent:0;mso-height-percent:0;mso-width-relative:page;mso-height-relative:page" from="1in,32.75pt" to="266.45pt,32.8pt" o:gfxdata="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" o:allowincell="f">
+              <v:line w14:anchorId="5B673358" id="Line 231" o:spid="_x0000_s1026" style="position:absolute;z-index:251656704;visibility:visible;mso-wrap-style:square;mso-width-percent:0;mso-height-percent:0;mso-wrap-distance-left:9pt;mso-wrap-distance-top:0;mso-wrap-distance-right:9pt;mso-wrap-distance-bottom:0;mso-position-horizontal:absolute;mso-position-horizontal-relative:text;mso-position-vertical:absolute;mso-position-vertical-relative:text;mso-width-percent:0;mso-height-percent:0;mso-width-relative:page;mso-height-relative:page" from="1in,32.75pt" to="266.45pt,32.8pt" o:gfxdata="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" o:allowincell="f">
                 <v:stroke startarrowwidth="narrow" startarrowlength="short" endarrowwidth="narrow" endarrowlength="short"/>
               </v:line>
             </w:pict>
@@ -2813,13 +2813,7 @@
               <w:rPr>
                 <w:sz w:val="20"/>
               </w:rPr>
-              <w:t xml:space="preserve">1.4 #13 – changed MSR/MSRS to </w:t>
-            </w:r>
-            <w:r>
-              <w:rPr>
-                <w:sz w:val="20"/>
-              </w:rPr>
-              <w:t>Reinforcement</w:t>
+              <w:t>1.4 #13 – changed MSR/MSRS to Reinforcement</w:t>
             </w:r>
           </w:p>
         </w:tc>
@@ -2842,6 +2836,111 @@
                 <w:sz w:val="20"/>
               </w:rPr>
               <w:t>Doug Steanrs</w:t>
+            </w:r>
+          </w:p>
+        </w:tc>
+      </w:tr>
+      <w:tr>
+        <w:trPr>
+          <w:jc w:val="center"/>
+        </w:trPr>
+        <w:tc>
+          <w:tcPr>
+            <w:tcW w:w="1440" w:type="dxa"/>
+          </w:tcPr>
+          <w:p>
+            <w:pPr>
+              <w:pStyle w:val="hdr1"/>
+              <w:spacing w:before="0"/>
+              <w:ind w:left="0"/>
+              <w:jc w:val="left"/>
+              <w:rPr>
+                <w:sz w:val="20"/>
+              </w:rPr>
+            </w:pPr>
+            <w:r>
+              <w:rPr>
+                <w:sz w:val="20"/>
+              </w:rPr>
+              <w:t>11/06/2017</w:t>
+            </w:r>
+          </w:p>
+        </w:tc>
+        <w:tc>
+          <w:tcPr>
+            <w:tcW w:w="6152" w:type="dxa"/>
+          </w:tcPr>
+          <w:p>
+            <w:pPr>
+              <w:pStyle w:val="hdr1"/>
+              <w:spacing w:before="0"/>
+              <w:ind w:left="0"/>
+              <w:jc w:val="left"/>
+              <w:rPr>
+                <w:sz w:val="20"/>
+              </w:rPr>
+            </w:pPr>
+            <w:r>
+              <w:rPr>
+                <w:sz w:val="20"/>
+              </w:rPr>
+              <w:t>TFS8793 – eCL BRL/BRN feed for non-exempts</w:t>
+            </w:r>
+          </w:p>
+          <w:p>
+            <w:pPr>
+              <w:pStyle w:val="hdr1"/>
+              <w:spacing w:before="0"/>
+              <w:ind w:left="0"/>
+              <w:jc w:val="left"/>
+              <w:rPr>
+                <w:sz w:val="20"/>
+              </w:rPr>
+            </w:pPr>
+            <w:r>
+              <w:rPr>
+                <w:sz w:val="20"/>
+              </w:rPr>
+              <w:t>Modified the following</w:t>
+            </w:r>
+          </w:p>
+          <w:p>
+            <w:pPr>
+              <w:pStyle w:val="hdr1"/>
+              <w:spacing w:before="0"/>
+              <w:ind w:left="0"/>
+              <w:jc w:val="left"/>
+              <w:rPr>
+                <w:sz w:val="20"/>
+              </w:rPr>
+            </w:pPr>
+            <w:r>
+              <w:rPr>
+                <w:sz w:val="20"/>
+              </w:rPr>
+              <w:t>1.4 – added note</w:t>
+            </w:r>
+          </w:p>
+        </w:tc>
+        <w:tc>
+          <w:tcPr>
+            <w:tcW w:w="1822" w:type="dxa"/>
+          </w:tcPr>
+          <w:p>
+            <w:pPr>
+              <w:pStyle w:val="hdr1"/>
+              <w:spacing w:before="0"/>
+              <w:ind w:left="0"/>
+              <w:jc w:val="left"/>
+              <w:rPr>
+                <w:sz w:val="20"/>
+              </w:rPr>
+            </w:pPr>
+            <w:r>
+              <w:rPr>
+                <w:sz w:val="20"/>
+              </w:rPr>
+              <w:t>Doug Stearns</w:t>
             </w:r>
           </w:p>
         </w:tc>
@@ -2857,6 +2956,8 @@
           <w:noProof/>
         </w:rPr>
       </w:pPr>
+      <w:bookmarkStart w:id="1" w:name="_GoBack"/>
+      <w:bookmarkEnd w:id="1"/>
       <w:r>
         <w:br w:type="page"/>
       </w:r>
@@ -2871,7 +2972,7 @@
           <w:szCs w:val="24"/>
         </w:rPr>
       </w:pPr>
-      <w:bookmarkStart w:id="1" w:name="_Toc321377922"/>
+      <w:bookmarkStart w:id="2" w:name="_Toc321377922"/>
       <w:r>
         <w:lastRenderedPageBreak/>
         <w:t xml:space="preserve">eCoaching Log </w:t>
@@ -2882,7 +2983,7 @@
       <w:r>
         <w:t>Data Files Requirements</w:t>
       </w:r>
-      <w:bookmarkEnd w:id="1"/>
+      <w:bookmarkEnd w:id="2"/>
       <w:r>
         <w:br/>
       </w:r>
@@ -12641,6 +12742,13 @@
         </w:rPr>
         <w:t xml:space="preserve">data file.  </w:t>
       </w:r>
+      <w:r>
+        <w:rPr>
+          <w:b w:val="0"/>
+          <w:szCs w:val="24"/>
+        </w:rPr>
+        <w:t>Note, the status of evaluations is dependant upon the module the log will be created in and the module is determined by the job code of the employee.</w:t>
+      </w:r>
     </w:p>
     <w:p>
       <w:pPr>
@@ -15434,8 +15542,6 @@
               </w:rPr>
               <w:t>Reinforcement</w:t>
             </w:r>
-            <w:bookmarkStart w:id="2" w:name="_GoBack"/>
-            <w:bookmarkEnd w:id="2"/>
           </w:p>
           <w:p>
             <w:pPr>
@@ -15863,7 +15969,7 @@
         </mc:Choice>
         <mc:Fallback>
           <w:pict>
-            <v:line w14:anchorId="66DBF8C4" id="Line 39" o:spid="_x0000_s1026" style="position:absolute;z-index:251658240;visibility:visible;mso-wrap-style:square;mso-width-percent:0;mso-height-percent:0;mso-wrap-distance-left:9pt;mso-wrap-distance-top:0;mso-wrap-distance-right:9pt;mso-wrap-distance-bottom:0;mso-position-horizontal:absolute;mso-position-horizontal-relative:text;mso-position-vertical:absolute;mso-position-vertical-relative:text;mso-width-percent:0;mso-height-percent:0;mso-width-relative:page;mso-height-relative:page" from="0,1.8pt" to="475.2pt,1.8pt" o:gfxdata="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" o:allowincell="f"/>
+            <v:line w14:anchorId="554B6F48" id="Line 39" o:spid="_x0000_s1026" style="position:absolute;z-index:251658240;visibility:visible;mso-wrap-style:square;mso-width-percent:0;mso-height-percent:0;mso-wrap-distance-left:9pt;mso-wrap-distance-top:0;mso-wrap-distance-right:9pt;mso-wrap-distance-bottom:0;mso-position-horizontal:absolute;mso-position-horizontal-relative:text;mso-position-vertical:absolute;mso-position-vertical-relative:text;mso-width-percent:0;mso-height-percent:0;mso-width-relative:page;mso-height-relative:page" from="0,1.8pt" to="475.2pt,1.8pt" o:gfxdata="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" o:allowincell="f"/>
           </w:pict>
         </mc:Fallback>
       </mc:AlternateContent>
@@ -16010,7 +16116,7 @@
         <w:noProof/>
         <w:sz w:val="18"/>
       </w:rPr>
-      <w:t>8</w:t>
+      <w:t>2</w:t>
     </w:r>
     <w:r>
       <w:rPr>
@@ -16106,7 +16212,7 @@
         </mc:Choice>
         <mc:Fallback>
           <w:pict>
-            <v:line w14:anchorId="631C1D5A" id="Line 32" o:spid="_x0000_s1026" style="position:absolute;z-index:251657216;visibility:visible;mso-wrap-style:square;mso-width-percent:0;mso-height-percent:0;mso-wrap-distance-left:9pt;mso-wrap-distance-top:0;mso-wrap-distance-right:9pt;mso-wrap-distance-bottom:0;mso-position-horizontal:absolute;mso-position-horizontal-relative:page;mso-position-vertical:absolute;mso-position-vertical-relative:page;mso-width-percent:0;mso-height-percent:0;mso-width-relative:page;mso-height-relative:page" from="1in,750.3pt" to="540pt,750.3pt" o:gfxdata="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" o:allowincell="f">
+            <v:line w14:anchorId="20E8FB8D" id="Line 32" o:spid="_x0000_s1026" style="position:absolute;z-index:251657216;visibility:visible;mso-wrap-style:square;mso-width-percent:0;mso-height-percent:0;mso-wrap-distance-left:9pt;mso-wrap-distance-top:0;mso-wrap-distance-right:9pt;mso-wrap-distance-bottom:0;mso-position-horizontal:absolute;mso-position-horizontal-relative:page;mso-position-vertical:absolute;mso-position-vertical-relative:page;mso-width-percent:0;mso-height-percent:0;mso-width-relative:page;mso-height-relative:page" from="1in,750.3pt" to="540pt,750.3pt" o:gfxdata="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" o:allowincell="f">
               <w10:wrap anchorx="page" anchory="page"/>
             </v:line>
           </w:pict>
@@ -16262,7 +16368,7 @@
         </mc:Choice>
         <mc:Fallback>
           <w:pict>
-            <v:line w14:anchorId="4BD3F439" id="Line 38" o:spid="_x0000_s1026" style="position:absolute;z-index:251659264;visibility:visible;mso-wrap-style:square;mso-width-percent:0;mso-height-percent:0;mso-wrap-distance-left:9pt;mso-wrap-distance-top:0;mso-wrap-distance-right:9pt;mso-wrap-distance-bottom:0;mso-position-horizontal:absolute;mso-position-horizontal-relative:page;mso-position-vertical:absolute;mso-position-vertical-relative:page;mso-width-percent:0;mso-height-percent:0;mso-width-relative:page;mso-height-relative:page" from="1in,50.4pt" to="561.6pt,50.4pt" o:gfxdata="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" o:allowincell="f">
+            <v:line w14:anchorId="05743443" id="Line 38" o:spid="_x0000_s1026" style="position:absolute;z-index:251659264;visibility:visible;mso-wrap-style:square;mso-width-percent:0;mso-height-percent:0;mso-wrap-distance-left:9pt;mso-wrap-distance-top:0;mso-wrap-distance-right:9pt;mso-wrap-distance-bottom:0;mso-position-horizontal:absolute;mso-position-horizontal-relative:page;mso-position-vertical:absolute;mso-position-vertical-relative:page;mso-width-percent:0;mso-height-percent:0;mso-width-relative:page;mso-height-relative:page" from="1in,50.4pt" to="561.6pt,50.4pt" o:gfxdata="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" o:allowincell="f">
               <w10:wrap anchorx="page" anchory="page"/>
             </v:line>
           </w:pict>
@@ -16375,7 +16481,7 @@
         </mc:Choice>
         <mc:Fallback>
           <w:pict>
-            <v:line w14:anchorId="51F03BD0" id="Line 30" o:spid="_x0000_s1026" style="position:absolute;z-index:251656192;visibility:visible;mso-wrap-style:square;mso-width-percent:0;mso-height-percent:0;mso-wrap-distance-left:9pt;mso-wrap-distance-top:0;mso-wrap-distance-right:9pt;mso-wrap-distance-bottom:0;mso-position-horizontal:absolute;mso-position-horizontal-relative:page;mso-position-vertical:absolute;mso-position-vertical-relative:page;mso-width-percent:0;mso-height-percent:0;mso-width-relative:page;mso-height-relative:page" from="1in,50.4pt" to="540pt,50.4pt" o:gfxdata="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" o:allowincell="f">
+            <v:line w14:anchorId="5CD5CFEF" id="Line 30" o:spid="_x0000_s1026" style="position:absolute;z-index:251656192;visibility:visible;mso-wrap-style:square;mso-width-percent:0;mso-height-percent:0;mso-wrap-distance-left:9pt;mso-wrap-distance-top:0;mso-wrap-distance-right:9pt;mso-wrap-distance-bottom:0;mso-position-horizontal:absolute;mso-position-horizontal-relative:page;mso-position-vertical:absolute;mso-position-vertical-relative:page;mso-width-percent:0;mso-height-percent:0;mso-width-relative:page;mso-height-relative:page" from="1in,50.4pt" to="540pt,50.4pt" o:gfxdata="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" o:allowincell="f">
               <w10:wrap anchorx="page" anchory="page"/>
             </v:line>
           </w:pict>
@@ -19483,21 +19589,6 @@
 </file>
 
 <file path=customXml/item1.xml><?xml version="1.0" encoding="utf-8"?>
-<p:properties xmlns:p="http://schemas.microsoft.com/office/2006/metadata/properties" xmlns:xsi="http://www.w3.org/2001/XMLSchema-instance" xmlns:pc="http://schemas.microsoft.com/office/infopath/2007/PartnerControls">
-  <documentManagement/>
-</p:properties>
-</file>
-
-<file path=customXml/item2.xml><?xml version="1.0" encoding="utf-8"?>
-<?mso-contentType ?>
-<FormTemplates xmlns="http://schemas.microsoft.com/sharepoint/v3/contenttype/forms">
-  <Display>DocumentLibraryForm</Display>
-  <Edit>DocumentLibraryForm</Edit>
-  <New>DocumentLibraryForm</New>
-</FormTemplates>
-</file>
-
-<file path=customXml/item3.xml><?xml version="1.0" encoding="utf-8"?>
 <ct:contentTypeSchema xmlns:ct="http://schemas.microsoft.com/office/2006/metadata/contentType" xmlns:ma="http://schemas.microsoft.com/office/2006/metadata/properties/metaAttributes" ct:_="" ma:_="" ma:contentTypeName="Document" ma:contentTypeID="0x010100DFEC865D7254EB4A8B6C8590FD20E39F" ma:contentTypeVersion="0" ma:contentTypeDescription="Create a new document." ma:contentTypeScope="" ma:versionID="dc620579c55658ff994e4edfb59cdcf1">
   <xsd:schema xmlns:xsd="http://www.w3.org/2001/XMLSchema" xmlns:xs="http://www.w3.org/2001/XMLSchema" xmlns:p="http://schemas.microsoft.com/office/2006/metadata/properties" targetNamespace="http://schemas.microsoft.com/office/2006/metadata/properties" ma:root="true" ma:fieldsID="c64490b4aec6201516c3a874156f37b2">
     <xsd:element name="properties">
@@ -19611,28 +19702,26 @@
 </ct:contentTypeSchema>
 </file>
 
+<file path=customXml/item2.xml><?xml version="1.0" encoding="utf-8"?>
+<?mso-contentType ?>
+<FormTemplates xmlns="http://schemas.microsoft.com/sharepoint/v3/contenttype/forms">
+  <Display>DocumentLibraryForm</Display>
+  <Edit>DocumentLibraryForm</Edit>
+  <New>DocumentLibraryForm</New>
+</FormTemplates>
+</file>
+
+<file path=customXml/item3.xml><?xml version="1.0" encoding="utf-8"?>
+<p:properties xmlns:p="http://schemas.microsoft.com/office/2006/metadata/properties" xmlns:xsi="http://www.w3.org/2001/XMLSchema-instance" xmlns:pc="http://schemas.microsoft.com/office/infopath/2007/PartnerControls">
+  <documentManagement/>
+</p:properties>
+</file>
+
 <file path=customXml/item4.xml><?xml version="1.0" encoding="utf-8"?>
 <b:Sources xmlns:b="http://schemas.openxmlformats.org/officeDocument/2006/bibliography" xmlns="http://schemas.openxmlformats.org/officeDocument/2006/bibliography" SelectedStyle="\APA.XSL" StyleName="APA"/>
 </file>
 
 <file path=customXml/itemProps1.xml><?xml version="1.0" encoding="utf-8"?>
-<ds:datastoreItem xmlns:ds="http://schemas.openxmlformats.org/officeDocument/2006/customXml" ds:itemID="{FAB5EBB6-5E22-4A93-8A88-BE0203FA85CB}">
-  <ds:schemaRefs>
-    <ds:schemaRef ds:uri="http://schemas.microsoft.com/office/2006/metadata/properties"/>
-    <ds:schemaRef ds:uri="http://schemas.microsoft.com/office/infopath/2007/PartnerControls"/>
-  </ds:schemaRefs>
-</ds:datastoreItem>
-</file>
-
-<file path=customXml/itemProps2.xml><?xml version="1.0" encoding="utf-8"?>
-<ds:datastoreItem xmlns:ds="http://schemas.openxmlformats.org/officeDocument/2006/customXml" ds:itemID="{A885B2DB-42DA-4318-9EB7-6D24C272F932}">
-  <ds:schemaRefs>
-    <ds:schemaRef ds:uri="http://schemas.microsoft.com/sharepoint/v3/contenttype/forms"/>
-  </ds:schemaRefs>
-</ds:datastoreItem>
-</file>
-
-<file path=customXml/itemProps3.xml><?xml version="1.0" encoding="utf-8"?>
 <ds:datastoreItem xmlns:ds="http://schemas.openxmlformats.org/officeDocument/2006/customXml" ds:itemID="{3EC30AF7-F6FD-4FB6-B723-1340D7FE908C}">
   <ds:schemaRefs>
     <ds:schemaRef ds:uri="http://schemas.microsoft.com/office/2006/metadata/contentType"/>
@@ -19648,8 +19737,25 @@
 </ds:datastoreItem>
 </file>
 
+<file path=customXml/itemProps2.xml><?xml version="1.0" encoding="utf-8"?>
+<ds:datastoreItem xmlns:ds="http://schemas.openxmlformats.org/officeDocument/2006/customXml" ds:itemID="{A885B2DB-42DA-4318-9EB7-6D24C272F932}">
+  <ds:schemaRefs>
+    <ds:schemaRef ds:uri="http://schemas.microsoft.com/sharepoint/v3/contenttype/forms"/>
+  </ds:schemaRefs>
+</ds:datastoreItem>
+</file>
+
+<file path=customXml/itemProps3.xml><?xml version="1.0" encoding="utf-8"?>
+<ds:datastoreItem xmlns:ds="http://schemas.openxmlformats.org/officeDocument/2006/customXml" ds:itemID="{FAB5EBB6-5E22-4A93-8A88-BE0203FA85CB}">
+  <ds:schemaRefs>
+    <ds:schemaRef ds:uri="http://schemas.microsoft.com/office/2006/metadata/properties"/>
+    <ds:schemaRef ds:uri="http://schemas.microsoft.com/office/infopath/2007/PartnerControls"/>
+  </ds:schemaRefs>
+</ds:datastoreItem>
+</file>
+
 <file path=customXml/itemProps4.xml><?xml version="1.0" encoding="utf-8"?>
-<ds:datastoreItem xmlns:ds="http://schemas.openxmlformats.org/officeDocument/2006/customXml" ds:itemID="{FBF36FC0-0DBB-4C4F-A6AC-A99CF542E439}">
+<ds:datastoreItem xmlns:ds="http://schemas.openxmlformats.org/officeDocument/2006/customXml" ds:itemID="{265F31DE-1C79-45BD-AEBF-5D219A662A78}">
   <ds:schemaRefs>
     <ds:schemaRef ds:uri="http://schemas.openxmlformats.org/officeDocument/2006/bibliography"/>
   </ds:schemaRefs>

</xml_diff>

<commit_message>
Updated with IAEF for TFS9553
git-tfs-id: [https://tfs.omnicloud.local/tfs/cco%20program/]$/eCoaching_V2;C39264
</commit_message>
<xml_diff>
--- a/Requirements/CCO_eCoaching_Log_OMR_Layout.docx
+++ b/Requirements/CCO_eCoaching_Log_OMR_Layout.docx
@@ -1,6 +1,6 @@
 
 <file path=word/document.xml><?xml version="1.0" encoding="utf-8"?>
-<w:document xmlns:wpc="http://schemas.microsoft.com/office/word/2010/wordprocessingCanvas" xmlns:mc="http://schemas.openxmlformats.org/markup-compatibility/2006" xmlns:o="urn:schemas-microsoft-com:office:office" xmlns:r="http://schemas.openxmlformats.org/officeDocument/2006/relationships" xmlns:m="http://schemas.openxmlformats.org/officeDocument/2006/math" xmlns:v="urn:schemas-microsoft-com:vml" xmlns:wp14="http://schemas.microsoft.com/office/word/2010/wordprocessingDrawing" xmlns:wp="http://schemas.openxmlformats.org/drawingml/2006/wordprocessingDrawing" xmlns:w10="urn:schemas-microsoft-com:office:word" xmlns:w="http://schemas.openxmlformats.org/wordprocessingml/2006/main" xmlns:w14="http://schemas.microsoft.com/office/word/2010/wordml" xmlns:w15="http://schemas.microsoft.com/office/word/2012/wordml" xmlns:wpg="http://schemas.microsoft.com/office/word/2010/wordprocessingGroup" xmlns:wpi="http://schemas.microsoft.com/office/word/2010/wordprocessingInk" xmlns:wne="http://schemas.microsoft.com/office/word/2006/wordml" xmlns:wps="http://schemas.microsoft.com/office/word/2010/wordprocessingShape" mc:Ignorable="w14 w15 wp14">
+<w:document xmlns:wpc="http://schemas.microsoft.com/office/word/2010/wordprocessingCanvas" xmlns:cx="http://schemas.microsoft.com/office/drawing/2014/chartex" xmlns:cx1="http://schemas.microsoft.com/office/drawing/2015/9/8/chartex" xmlns:mc="http://schemas.openxmlformats.org/markup-compatibility/2006" xmlns:o="urn:schemas-microsoft-com:office:office" xmlns:r="http://schemas.openxmlformats.org/officeDocument/2006/relationships" xmlns:m="http://schemas.openxmlformats.org/officeDocument/2006/math" xmlns:v="urn:schemas-microsoft-com:vml" xmlns:wp14="http://schemas.microsoft.com/office/word/2010/wordprocessingDrawing" xmlns:wp="http://schemas.openxmlformats.org/drawingml/2006/wordprocessingDrawing" xmlns:w10="urn:schemas-microsoft-com:office:word" xmlns:w="http://schemas.openxmlformats.org/wordprocessingml/2006/main" xmlns:w14="http://schemas.microsoft.com/office/word/2010/wordml" xmlns:w15="http://schemas.microsoft.com/office/word/2012/wordml" xmlns:w16se="http://schemas.microsoft.com/office/word/2015/wordml/symex" xmlns:wpg="http://schemas.microsoft.com/office/word/2010/wordprocessingGroup" xmlns:wpi="http://schemas.microsoft.com/office/word/2010/wordprocessingInk" xmlns:wne="http://schemas.microsoft.com/office/word/2006/wordml" xmlns:wps="http://schemas.microsoft.com/office/word/2010/wordprocessingShape" mc:Ignorable="w14 w15 w16se wp14">
   <w:body>
     <w:p>
       <w:pPr>
@@ -294,7 +294,7 @@
           </mc:Choice>
           <mc:Fallback>
             <w:pict>
-              <v:line w14:anchorId="0D72C31E" id="Line 232" o:spid="_x0000_s1026" style="position:absolute;z-index:251658240;visibility:visible;mso-wrap-style:square;mso-width-percent:0;mso-height-percent:0;mso-wrap-distance-left:9pt;mso-wrap-distance-top:0;mso-wrap-distance-right:9pt;mso-wrap-distance-bottom:0;mso-position-horizontal:absolute;mso-position-horizontal-relative:text;mso-position-vertical:absolute;mso-position-vertical-relative:text;mso-width-percent:0;mso-height-percent:0;mso-width-relative:page;mso-height-relative:page" from="367.2pt,33.3pt" to="439.25pt,33.35pt" o:gfxdata="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" o:allowincell="f">
+              <v:line w14:anchorId="4EA19D14" id="Line 232" o:spid="_x0000_s1026" style="position:absolute;z-index:251658240;visibility:visible;mso-wrap-style:square;mso-width-percent:0;mso-height-percent:0;mso-wrap-distance-left:9pt;mso-wrap-distance-top:0;mso-wrap-distance-right:9pt;mso-wrap-distance-bottom:0;mso-position-horizontal:absolute;mso-position-horizontal-relative:text;mso-position-vertical:absolute;mso-position-vertical-relative:text;mso-width-percent:0;mso-height-percent:0;mso-width-relative:page;mso-height-relative:page" from="367.2pt,33.3pt" to="439.25pt,33.35pt" o:gfxdata="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" o:allowincell="f">
                 <v:stroke startarrowwidth="narrow" startarrowlength="short" endarrowwidth="narrow" endarrowlength="short"/>
               </v:line>
             </w:pict>
@@ -372,7 +372,7 @@
           </mc:Choice>
           <mc:Fallback>
             <w:pict>
-              <v:line w14:anchorId="74ECCA5F" id="Line 230" o:spid="_x0000_s1026" style="position:absolute;z-index:251656192;visibility:visible;mso-wrap-style:square;mso-width-percent:0;mso-height-percent:0;mso-wrap-distance-left:9pt;mso-wrap-distance-top:0;mso-wrap-distance-right:9pt;mso-wrap-distance-bottom:0;mso-position-horizontal:absolute;mso-position-horizontal-relative:text;mso-position-vertical:absolute;mso-position-vertical-relative:text;mso-width-percent:0;mso-height-percent:0;mso-width-relative:page;mso-height-relative:page" from="1in,33.3pt" to="266.45pt,33.35pt" o:gfxdata="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" o:allowincell="f">
+              <v:line w14:anchorId="5CDDB757" id="Line 230" o:spid="_x0000_s1026" style="position:absolute;z-index:251656192;visibility:visible;mso-wrap-style:square;mso-width-percent:0;mso-height-percent:0;mso-wrap-distance-left:9pt;mso-wrap-distance-top:0;mso-wrap-distance-right:9pt;mso-wrap-distance-bottom:0;mso-position-horizontal:absolute;mso-position-horizontal-relative:text;mso-position-vertical:absolute;mso-position-vertical-relative:text;mso-width-percent:0;mso-height-percent:0;mso-width-relative:page;mso-height-relative:page" from="1in,33.3pt" to="266.45pt,33.35pt" o:gfxdata="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" o:allowincell="f">
                 <v:stroke startarrowwidth="narrow" startarrowlength="short" endarrowwidth="narrow" endarrowlength="short"/>
               </v:line>
             </w:pict>
@@ -568,7 +568,7 @@
           </mc:Choice>
           <mc:Fallback>
             <w:pict>
-              <v:line w14:anchorId="1489E748" id="Line 234" o:spid="_x0000_s1026" style="position:absolute;z-index:251659776;visibility:visible;mso-wrap-style:square;mso-width-percent:0;mso-height-percent:0;mso-wrap-distance-left:9pt;mso-wrap-distance-top:0;mso-wrap-distance-right:9pt;mso-wrap-distance-bottom:0;mso-position-horizontal:absolute;mso-position-horizontal-relative:text;mso-position-vertical:absolute;mso-position-vertical-relative:text;mso-width-percent:0;mso-height-percent:0;mso-width-relative:page;mso-height-relative:page" from="115.2pt,.6pt" to="309.6pt,.6pt" o:gfxdata="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" o:allowincell="f">
+              <v:line w14:anchorId="38A42546" id="Line 234" o:spid="_x0000_s1026" style="position:absolute;z-index:251659776;visibility:visible;mso-wrap-style:square;mso-width-percent:0;mso-height-percent:0;mso-wrap-distance-left:9pt;mso-wrap-distance-top:0;mso-wrap-distance-right:9pt;mso-wrap-distance-bottom:0;mso-position-horizontal:absolute;mso-position-horizontal-relative:text;mso-position-vertical:absolute;mso-position-vertical-relative:text;mso-width-percent:0;mso-height-percent:0;mso-width-relative:page;mso-height-relative:page" from="115.2pt,.6pt" to="309.6pt,.6pt" o:gfxdata="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" o:allowincell="f">
                 <v:stroke startarrowwidth="narrow" startarrowlength="short" endarrowwidth="narrow" endarrowlength="short"/>
               </v:line>
             </w:pict>
@@ -674,7 +674,7 @@
           </mc:Choice>
           <mc:Fallback>
             <w:pict>
-              <v:line w14:anchorId="5D3A33B2" id="Line 233" o:spid="_x0000_s1026" style="position:absolute;z-index:251658752;visibility:visible;mso-wrap-style:square;mso-width-percent:0;mso-height-percent:0;mso-wrap-distance-left:9pt;mso-wrap-distance-top:0;mso-wrap-distance-right:9pt;mso-wrap-distance-bottom:0;mso-position-horizontal:absolute;mso-position-horizontal-relative:text;mso-position-vertical:absolute;mso-position-vertical-relative:text;mso-width-percent:0;mso-height-percent:0;mso-width-relative:page;mso-height-relative:page" from="374.4pt,34.75pt" to="446.45pt,34.8pt" o:gfxdata="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" o:allowincell="f">
+              <v:line w14:anchorId="118B5DC8" id="Line 233" o:spid="_x0000_s1026" style="position:absolute;z-index:251658752;visibility:visible;mso-wrap-style:square;mso-width-percent:0;mso-height-percent:0;mso-wrap-distance-left:9pt;mso-wrap-distance-top:0;mso-wrap-distance-right:9pt;mso-wrap-distance-bottom:0;mso-position-horizontal:absolute;mso-position-horizontal-relative:text;mso-position-vertical:absolute;mso-position-vertical-relative:text;mso-width-percent:0;mso-height-percent:0;mso-width-relative:page;mso-height-relative:page" from="374.4pt,34.75pt" to="446.45pt,34.8pt" o:gfxdata="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" o:allowincell="f">
                 <v:stroke startarrowwidth="narrow" startarrowlength="short" endarrowwidth="narrow" endarrowlength="short"/>
               </v:line>
             </w:pict>
@@ -752,7 +752,7 @@
           </mc:Choice>
           <mc:Fallback>
             <w:pict>
-              <v:line w14:anchorId="5B673358" id="Line 231" o:spid="_x0000_s1026" style="position:absolute;z-index:251656704;visibility:visible;mso-wrap-style:square;mso-width-percent:0;mso-height-percent:0;mso-wrap-distance-left:9pt;mso-wrap-distance-top:0;mso-wrap-distance-right:9pt;mso-wrap-distance-bottom:0;mso-position-horizontal:absolute;mso-position-horizontal-relative:text;mso-position-vertical:absolute;mso-position-vertical-relative:text;mso-width-percent:0;mso-height-percent:0;mso-width-relative:page;mso-height-relative:page" from="1in,32.75pt" to="266.45pt,32.8pt" o:gfxdata="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" o:allowincell="f">
+              <v:line w14:anchorId="62F9BC0D" id="Line 231" o:spid="_x0000_s1026" style="position:absolute;z-index:251656704;visibility:visible;mso-wrap-style:square;mso-width-percent:0;mso-height-percent:0;mso-wrap-distance-left:9pt;mso-wrap-distance-top:0;mso-wrap-distance-right:9pt;mso-wrap-distance-bottom:0;mso-position-horizontal:absolute;mso-position-horizontal-relative:text;mso-position-vertical:absolute;mso-position-vertical-relative:text;mso-width-percent:0;mso-height-percent:0;mso-width-relative:page;mso-height-relative:page" from="1in,32.75pt" to="266.45pt,32.8pt" o:gfxdata="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" o:allowincell="f">
                 <v:stroke startarrowwidth="narrow" startarrowlength="short" endarrowwidth="narrow" endarrowlength="short"/>
               </v:line>
             </w:pict>
@@ -2945,6 +2945,97 @@
           </w:p>
         </w:tc>
       </w:tr>
+      <w:tr>
+        <w:trPr>
+          <w:jc w:val="center"/>
+        </w:trPr>
+        <w:tc>
+          <w:tcPr>
+            <w:tcW w:w="1440" w:type="dxa"/>
+          </w:tcPr>
+          <w:p>
+            <w:pPr>
+              <w:pStyle w:val="hdr1"/>
+              <w:spacing w:before="0"/>
+              <w:ind w:left="0"/>
+              <w:jc w:val="left"/>
+              <w:rPr>
+                <w:sz w:val="20"/>
+              </w:rPr>
+            </w:pPr>
+            <w:r>
+              <w:rPr>
+                <w:sz w:val="20"/>
+              </w:rPr>
+              <w:t>1/2/2018</w:t>
+            </w:r>
+          </w:p>
+        </w:tc>
+        <w:tc>
+          <w:tcPr>
+            <w:tcW w:w="6152" w:type="dxa"/>
+          </w:tcPr>
+          <w:p>
+            <w:pPr>
+              <w:pStyle w:val="hdr1"/>
+              <w:spacing w:before="0"/>
+              <w:ind w:left="0"/>
+              <w:jc w:val="left"/>
+              <w:rPr>
+                <w:sz w:val="20"/>
+              </w:rPr>
+            </w:pPr>
+            <w:r>
+              <w:rPr>
+                <w:sz w:val="20"/>
+              </w:rPr>
+              <w:t>TFS9553 -</w:t>
+            </w:r>
+            <w:r>
+              <w:rPr>
+                <w:sz w:val="20"/>
+              </w:rPr>
+              <w:t xml:space="preserve">eCoaching - update documentation to show new OMR report code </w:t>
+            </w:r>
+            <w:bookmarkStart w:id="1" w:name="_GoBack"/>
+            <w:r>
+              <w:rPr>
+                <w:sz w:val="20"/>
+              </w:rPr>
+              <w:t>IAE</w:t>
+            </w:r>
+            <w:bookmarkEnd w:id="1"/>
+            <w:r>
+              <w:rPr>
+                <w:sz w:val="20"/>
+              </w:rPr>
+              <w:t>F</w:t>
+            </w:r>
+          </w:p>
+        </w:tc>
+        <w:tc>
+          <w:tcPr>
+            <w:tcW w:w="1822" w:type="dxa"/>
+          </w:tcPr>
+          <w:p>
+            <w:pPr>
+              <w:pStyle w:val="hdr1"/>
+              <w:spacing w:before="0"/>
+              <w:ind w:left="0"/>
+              <w:jc w:val="left"/>
+              <w:rPr>
+                <w:sz w:val="20"/>
+              </w:rPr>
+            </w:pPr>
+            <w:r>
+              <w:rPr>
+                <w:sz w:val="20"/>
+              </w:rPr>
+              <w:t>Brian Coughlin</w:t>
+            </w:r>
+          </w:p>
+        </w:tc>
+      </w:tr>
     </w:tbl>
     <w:p>
       <w:pPr>
@@ -2956,8 +3047,6 @@
           <w:noProof/>
         </w:rPr>
       </w:pPr>
-      <w:bookmarkStart w:id="1" w:name="_GoBack"/>
-      <w:bookmarkEnd w:id="1"/>
       <w:r>
         <w:br w:type="page"/>
       </w:r>
@@ -9530,6 +9619,48 @@
           <w:b w:val="0"/>
           <w:szCs w:val="24"/>
         </w:rPr>
+        <w:t>IAE</w:t>
+      </w:r>
+      <w:r>
+        <w:rPr>
+          <w:b w:val="0"/>
+          <w:szCs w:val="24"/>
+        </w:rPr>
+        <w:t>F</w:t>
+      </w:r>
+      <w:r>
+        <w:rPr>
+          <w:b w:val="0"/>
+          <w:szCs w:val="24"/>
+        </w:rPr>
+        <w:t xml:space="preserve"> (Inappropriate ARC Escalation</w:t>
+      </w:r>
+      <w:r>
+        <w:rPr>
+          <w:b w:val="0"/>
+          <w:szCs w:val="24"/>
+        </w:rPr>
+        <w:t xml:space="preserve"> FFM</w:t>
+      </w:r>
+      <w:r>
+        <w:rPr>
+          <w:b w:val="0"/>
+          <w:szCs w:val="24"/>
+        </w:rPr>
+        <w:t>)</w:t>
+      </w:r>
+      <w:r>
+        <w:rPr>
+          <w:b w:val="0"/>
+          <w:szCs w:val="24"/>
+        </w:rPr>
+        <w:t xml:space="preserve">, </w:t>
+      </w:r>
+      <w:r>
+        <w:rPr>
+          <w:b w:val="0"/>
+          <w:szCs w:val="24"/>
+        </w:rPr>
         <w:t>IA</w:t>
       </w:r>
       <w:r>
@@ -9950,7 +10081,21 @@
                 <w:sz w:val="22"/>
                 <w:szCs w:val="22"/>
               </w:rPr>
-              <w:t>, IAT</w:t>
+              <w:t xml:space="preserve">, </w:t>
+            </w:r>
+            <w:r>
+              <w:rPr>
+                <w:sz w:val="22"/>
+                <w:szCs w:val="22"/>
+              </w:rPr>
+              <w:t xml:space="preserve">IAEF, </w:t>
+            </w:r>
+            <w:r>
+              <w:rPr>
+                <w:sz w:val="22"/>
+                <w:szCs w:val="22"/>
+              </w:rPr>
+              <w:t>IAT</w:t>
             </w:r>
             <w:r>
               <w:rPr>
@@ -12740,14 +12885,7 @@
           <w:b w:val="0"/>
           <w:szCs w:val="24"/>
         </w:rPr>
-        <w:t xml:space="preserve">data file.  </w:t>
-      </w:r>
-      <w:r>
-        <w:rPr>
-          <w:b w:val="0"/>
-          <w:szCs w:val="24"/>
-        </w:rPr>
-        <w:t>Note, the status of evaluations is dependant upon the module the log will be created in and the module is determined by the job code of the employee.</w:t>
+        <w:t>data file.  Note, the status of evaluations is dependant upon the module the log will be created in and the module is determined by the job code of the employee.</w:t>
       </w:r>
     </w:p>
     <w:p>
@@ -15834,7 +15972,7 @@
 </file>
 
 <file path=word/endnotes.xml><?xml version="1.0" encoding="utf-8"?>
-<w:endnotes xmlns:wpc="http://schemas.microsoft.com/office/word/2010/wordprocessingCanvas" xmlns:mc="http://schemas.openxmlformats.org/markup-compatibility/2006" xmlns:o="urn:schemas-microsoft-com:office:office" xmlns:r="http://schemas.openxmlformats.org/officeDocument/2006/relationships" xmlns:m="http://schemas.openxmlformats.org/officeDocument/2006/math" xmlns:v="urn:schemas-microsoft-com:vml" xmlns:wp14="http://schemas.microsoft.com/office/word/2010/wordprocessingDrawing" xmlns:wp="http://schemas.openxmlformats.org/drawingml/2006/wordprocessingDrawing" xmlns:w10="urn:schemas-microsoft-com:office:word" xmlns:w="http://schemas.openxmlformats.org/wordprocessingml/2006/main" xmlns:w14="http://schemas.microsoft.com/office/word/2010/wordml" xmlns:w15="http://schemas.microsoft.com/office/word/2012/wordml" xmlns:wpg="http://schemas.microsoft.com/office/word/2010/wordprocessingGroup" xmlns:wpi="http://schemas.microsoft.com/office/word/2010/wordprocessingInk" xmlns:wne="http://schemas.microsoft.com/office/word/2006/wordml" xmlns:wps="http://schemas.microsoft.com/office/word/2010/wordprocessingShape" mc:Ignorable="w14 w15 wp14">
+<w:endnotes xmlns:wpc="http://schemas.microsoft.com/office/word/2010/wordprocessingCanvas" xmlns:cx="http://schemas.microsoft.com/office/drawing/2014/chartex" xmlns:cx1="http://schemas.microsoft.com/office/drawing/2015/9/8/chartex" xmlns:mc="http://schemas.openxmlformats.org/markup-compatibility/2006" xmlns:o="urn:schemas-microsoft-com:office:office" xmlns:r="http://schemas.openxmlformats.org/officeDocument/2006/relationships" xmlns:m="http://schemas.openxmlformats.org/officeDocument/2006/math" xmlns:v="urn:schemas-microsoft-com:vml" xmlns:wp14="http://schemas.microsoft.com/office/word/2010/wordprocessingDrawing" xmlns:wp="http://schemas.openxmlformats.org/drawingml/2006/wordprocessingDrawing" xmlns:w10="urn:schemas-microsoft-com:office:word" xmlns:w="http://schemas.openxmlformats.org/wordprocessingml/2006/main" xmlns:w14="http://schemas.microsoft.com/office/word/2010/wordml" xmlns:w15="http://schemas.microsoft.com/office/word/2012/wordml" xmlns:w16se="http://schemas.microsoft.com/office/word/2015/wordml/symex" xmlns:wpg="http://schemas.microsoft.com/office/word/2010/wordprocessingGroup" xmlns:wpi="http://schemas.microsoft.com/office/word/2010/wordprocessingInk" xmlns:wne="http://schemas.microsoft.com/office/word/2006/wordml" xmlns:wps="http://schemas.microsoft.com/office/word/2010/wordprocessingShape" mc:Ignorable="w14 w15 w16se wp14">
   <w:endnote w:type="separator" w:id="-1">
     <w:p>
       <w:r>
@@ -15853,7 +15991,7 @@
 </file>
 
 <file path=word/footer1.xml><?xml version="1.0" encoding="utf-8"?>
-<w:ftr xmlns:wpc="http://schemas.microsoft.com/office/word/2010/wordprocessingCanvas" xmlns:mc="http://schemas.openxmlformats.org/markup-compatibility/2006" xmlns:o="urn:schemas-microsoft-com:office:office" xmlns:r="http://schemas.openxmlformats.org/officeDocument/2006/relationships" xmlns:m="http://schemas.openxmlformats.org/officeDocument/2006/math" xmlns:v="urn:schemas-microsoft-com:vml" xmlns:wp14="http://schemas.microsoft.com/office/word/2010/wordprocessingDrawing" xmlns:wp="http://schemas.openxmlformats.org/drawingml/2006/wordprocessingDrawing" xmlns:w10="urn:schemas-microsoft-com:office:word" xmlns:w="http://schemas.openxmlformats.org/wordprocessingml/2006/main" xmlns:w14="http://schemas.microsoft.com/office/word/2010/wordml" xmlns:w15="http://schemas.microsoft.com/office/word/2012/wordml" xmlns:wpg="http://schemas.microsoft.com/office/word/2010/wordprocessingGroup" xmlns:wpi="http://schemas.microsoft.com/office/word/2010/wordprocessingInk" xmlns:wne="http://schemas.microsoft.com/office/word/2006/wordml" xmlns:wps="http://schemas.microsoft.com/office/word/2010/wordprocessingShape" mc:Ignorable="w14 w15 wp14">
+<w:ftr xmlns:wpc="http://schemas.microsoft.com/office/word/2010/wordprocessingCanvas" xmlns:cx="http://schemas.microsoft.com/office/drawing/2014/chartex" xmlns:cx1="http://schemas.microsoft.com/office/drawing/2015/9/8/chartex" xmlns:mc="http://schemas.openxmlformats.org/markup-compatibility/2006" xmlns:o="urn:schemas-microsoft-com:office:office" xmlns:r="http://schemas.openxmlformats.org/officeDocument/2006/relationships" xmlns:m="http://schemas.openxmlformats.org/officeDocument/2006/math" xmlns:v="urn:schemas-microsoft-com:vml" xmlns:wp14="http://schemas.microsoft.com/office/word/2010/wordprocessingDrawing" xmlns:wp="http://schemas.openxmlformats.org/drawingml/2006/wordprocessingDrawing" xmlns:w10="urn:schemas-microsoft-com:office:word" xmlns:w="http://schemas.openxmlformats.org/wordprocessingml/2006/main" xmlns:w14="http://schemas.microsoft.com/office/word/2010/wordml" xmlns:w15="http://schemas.microsoft.com/office/word/2012/wordml" xmlns:w16se="http://schemas.microsoft.com/office/word/2015/wordml/symex" xmlns:wpg="http://schemas.microsoft.com/office/word/2010/wordprocessingGroup" xmlns:wpi="http://schemas.microsoft.com/office/word/2010/wordprocessingInk" xmlns:wne="http://schemas.microsoft.com/office/word/2006/wordml" xmlns:wps="http://schemas.microsoft.com/office/word/2010/wordprocessingShape" mc:Ignorable="w14 w15 w16se wp14">
   <w:p>
     <w:pPr>
       <w:pStyle w:val="Footer"/>
@@ -15891,7 +16029,7 @@
 </file>
 
 <file path=word/footer2.xml><?xml version="1.0" encoding="utf-8"?>
-<w:ftr xmlns:wpc="http://schemas.microsoft.com/office/word/2010/wordprocessingCanvas" xmlns:mc="http://schemas.openxmlformats.org/markup-compatibility/2006" xmlns:o="urn:schemas-microsoft-com:office:office" xmlns:r="http://schemas.openxmlformats.org/officeDocument/2006/relationships" xmlns:m="http://schemas.openxmlformats.org/officeDocument/2006/math" xmlns:v="urn:schemas-microsoft-com:vml" xmlns:wp14="http://schemas.microsoft.com/office/word/2010/wordprocessingDrawing" xmlns:wp="http://schemas.openxmlformats.org/drawingml/2006/wordprocessingDrawing" xmlns:w10="urn:schemas-microsoft-com:office:word" xmlns:w="http://schemas.openxmlformats.org/wordprocessingml/2006/main" xmlns:w14="http://schemas.microsoft.com/office/word/2010/wordml" xmlns:w15="http://schemas.microsoft.com/office/word/2012/wordml" xmlns:wpg="http://schemas.microsoft.com/office/word/2010/wordprocessingGroup" xmlns:wpi="http://schemas.microsoft.com/office/word/2010/wordprocessingInk" xmlns:wne="http://schemas.microsoft.com/office/word/2006/wordml" xmlns:wps="http://schemas.microsoft.com/office/word/2010/wordprocessingShape" mc:Ignorable="w14 w15 wp14">
+<w:ftr xmlns:wpc="http://schemas.microsoft.com/office/word/2010/wordprocessingCanvas" xmlns:cx="http://schemas.microsoft.com/office/drawing/2014/chartex" xmlns:cx1="http://schemas.microsoft.com/office/drawing/2015/9/8/chartex" xmlns:mc="http://schemas.openxmlformats.org/markup-compatibility/2006" xmlns:o="urn:schemas-microsoft-com:office:office" xmlns:r="http://schemas.openxmlformats.org/officeDocument/2006/relationships" xmlns:m="http://schemas.openxmlformats.org/officeDocument/2006/math" xmlns:v="urn:schemas-microsoft-com:vml" xmlns:wp14="http://schemas.microsoft.com/office/word/2010/wordprocessingDrawing" xmlns:wp="http://schemas.openxmlformats.org/drawingml/2006/wordprocessingDrawing" xmlns:w10="urn:schemas-microsoft-com:office:word" xmlns:w="http://schemas.openxmlformats.org/wordprocessingml/2006/main" xmlns:w14="http://schemas.microsoft.com/office/word/2010/wordml" xmlns:w15="http://schemas.microsoft.com/office/word/2012/wordml" xmlns:w16se="http://schemas.microsoft.com/office/word/2015/wordml/symex" xmlns:wpg="http://schemas.microsoft.com/office/word/2010/wordprocessingGroup" xmlns:wpi="http://schemas.microsoft.com/office/word/2010/wordprocessingInk" xmlns:wne="http://schemas.microsoft.com/office/word/2006/wordml" xmlns:wps="http://schemas.microsoft.com/office/word/2010/wordprocessingShape" mc:Ignorable="w14 w15 w16se wp14">
   <w:p>
     <w:pPr>
       <w:rPr>
@@ -15969,7 +16107,7 @@
         </mc:Choice>
         <mc:Fallback>
           <w:pict>
-            <v:line w14:anchorId="554B6F48" id="Line 39" o:spid="_x0000_s1026" style="position:absolute;z-index:251658240;visibility:visible;mso-wrap-style:square;mso-width-percent:0;mso-height-percent:0;mso-wrap-distance-left:9pt;mso-wrap-distance-top:0;mso-wrap-distance-right:9pt;mso-wrap-distance-bottom:0;mso-position-horizontal:absolute;mso-position-horizontal-relative:text;mso-position-vertical:absolute;mso-position-vertical-relative:text;mso-width-percent:0;mso-height-percent:0;mso-width-relative:page;mso-height-relative:page" from="0,1.8pt" to="475.2pt,1.8pt" o:gfxdata="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" o:allowincell="f"/>
+            <v:line w14:anchorId="5E25966C" id="Line 39" o:spid="_x0000_s1026" style="position:absolute;z-index:251658240;visibility:visible;mso-wrap-style:square;mso-width-percent:0;mso-height-percent:0;mso-wrap-distance-left:9pt;mso-wrap-distance-top:0;mso-wrap-distance-right:9pt;mso-wrap-distance-bottom:0;mso-position-horizontal:absolute;mso-position-horizontal-relative:text;mso-position-vertical:absolute;mso-position-vertical-relative:text;mso-width-percent:0;mso-height-percent:0;mso-width-relative:page;mso-height-relative:page" from="0,1.8pt" to="475.2pt,1.8pt" o:gfxdata="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" o:allowincell="f"/>
           </w:pict>
         </mc:Fallback>
       </mc:AlternateContent>
@@ -16116,7 +16254,7 @@
         <w:noProof/>
         <w:sz w:val="18"/>
       </w:rPr>
-      <w:t>2</w:t>
+      <w:t>3</w:t>
     </w:r>
     <w:r>
       <w:rPr>
@@ -16130,7 +16268,7 @@
 </file>
 
 <file path=word/footer3.xml><?xml version="1.0" encoding="utf-8"?>
-<w:ftr xmlns:wpc="http://schemas.microsoft.com/office/word/2010/wordprocessingCanvas" xmlns:mc="http://schemas.openxmlformats.org/markup-compatibility/2006" xmlns:o="urn:schemas-microsoft-com:office:office" xmlns:r="http://schemas.openxmlformats.org/officeDocument/2006/relationships" xmlns:m="http://schemas.openxmlformats.org/officeDocument/2006/math" xmlns:v="urn:schemas-microsoft-com:vml" xmlns:wp14="http://schemas.microsoft.com/office/word/2010/wordprocessingDrawing" xmlns:wp="http://schemas.openxmlformats.org/drawingml/2006/wordprocessingDrawing" xmlns:w10="urn:schemas-microsoft-com:office:word" xmlns:w="http://schemas.openxmlformats.org/wordprocessingml/2006/main" xmlns:w14="http://schemas.microsoft.com/office/word/2010/wordml" xmlns:w15="http://schemas.microsoft.com/office/word/2012/wordml" xmlns:wpg="http://schemas.microsoft.com/office/word/2010/wordprocessingGroup" xmlns:wpi="http://schemas.microsoft.com/office/word/2010/wordprocessingInk" xmlns:wne="http://schemas.microsoft.com/office/word/2006/wordml" xmlns:wps="http://schemas.microsoft.com/office/word/2010/wordprocessingShape" mc:Ignorable="w14 w15 wp14">
+<w:ftr xmlns:wpc="http://schemas.microsoft.com/office/word/2010/wordprocessingCanvas" xmlns:cx="http://schemas.microsoft.com/office/drawing/2014/chartex" xmlns:cx1="http://schemas.microsoft.com/office/drawing/2015/9/8/chartex" xmlns:mc="http://schemas.openxmlformats.org/markup-compatibility/2006" xmlns:o="urn:schemas-microsoft-com:office:office" xmlns:r="http://schemas.openxmlformats.org/officeDocument/2006/relationships" xmlns:m="http://schemas.openxmlformats.org/officeDocument/2006/math" xmlns:v="urn:schemas-microsoft-com:vml" xmlns:wp14="http://schemas.microsoft.com/office/word/2010/wordprocessingDrawing" xmlns:wp="http://schemas.openxmlformats.org/drawingml/2006/wordprocessingDrawing" xmlns:w10="urn:schemas-microsoft-com:office:word" xmlns:w="http://schemas.openxmlformats.org/wordprocessingml/2006/main" xmlns:w14="http://schemas.microsoft.com/office/word/2010/wordml" xmlns:w15="http://schemas.microsoft.com/office/word/2012/wordml" xmlns:w16se="http://schemas.microsoft.com/office/word/2015/wordml/symex" xmlns:wpg="http://schemas.microsoft.com/office/word/2010/wordprocessingGroup" xmlns:wpi="http://schemas.microsoft.com/office/word/2010/wordprocessingInk" xmlns:wne="http://schemas.microsoft.com/office/word/2006/wordml" xmlns:wps="http://schemas.microsoft.com/office/word/2010/wordprocessingShape" mc:Ignorable="w14 w15 w16se wp14">
   <w:p>
     <w:pPr>
       <w:pStyle w:val="Footer"/>
@@ -16212,7 +16350,7 @@
         </mc:Choice>
         <mc:Fallback>
           <w:pict>
-            <v:line w14:anchorId="20E8FB8D" id="Line 32" o:spid="_x0000_s1026" style="position:absolute;z-index:251657216;visibility:visible;mso-wrap-style:square;mso-width-percent:0;mso-height-percent:0;mso-wrap-distance-left:9pt;mso-wrap-distance-top:0;mso-wrap-distance-right:9pt;mso-wrap-distance-bottom:0;mso-position-horizontal:absolute;mso-position-horizontal-relative:page;mso-position-vertical:absolute;mso-position-vertical-relative:page;mso-width-percent:0;mso-height-percent:0;mso-width-relative:page;mso-height-relative:page" from="1in,750.3pt" to="540pt,750.3pt" o:gfxdata="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" o:allowincell="f">
+            <v:line w14:anchorId="204FE4E6" id="Line 32" o:spid="_x0000_s1026" style="position:absolute;z-index:251657216;visibility:visible;mso-wrap-style:square;mso-width-percent:0;mso-height-percent:0;mso-wrap-distance-left:9pt;mso-wrap-distance-top:0;mso-wrap-distance-right:9pt;mso-wrap-distance-bottom:0;mso-position-horizontal:absolute;mso-position-horizontal-relative:page;mso-position-vertical:absolute;mso-position-vertical-relative:page;mso-width-percent:0;mso-height-percent:0;mso-width-relative:page;mso-height-relative:page" from="1in,750.3pt" to="540pt,750.3pt" o:gfxdata="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" o:allowincell="f">
               <w10:wrap anchorx="page" anchory="page"/>
             </v:line>
           </w:pict>
@@ -16267,7 +16405,7 @@
 </file>
 
 <file path=word/footnotes.xml><?xml version="1.0" encoding="utf-8"?>
-<w:footnotes xmlns:wpc="http://schemas.microsoft.com/office/word/2010/wordprocessingCanvas" xmlns:mc="http://schemas.openxmlformats.org/markup-compatibility/2006" xmlns:o="urn:schemas-microsoft-com:office:office" xmlns:r="http://schemas.openxmlformats.org/officeDocument/2006/relationships" xmlns:m="http://schemas.openxmlformats.org/officeDocument/2006/math" xmlns:v="urn:schemas-microsoft-com:vml" xmlns:wp14="http://schemas.microsoft.com/office/word/2010/wordprocessingDrawing" xmlns:wp="http://schemas.openxmlformats.org/drawingml/2006/wordprocessingDrawing" xmlns:w10="urn:schemas-microsoft-com:office:word" xmlns:w="http://schemas.openxmlformats.org/wordprocessingml/2006/main" xmlns:w14="http://schemas.microsoft.com/office/word/2010/wordml" xmlns:w15="http://schemas.microsoft.com/office/word/2012/wordml" xmlns:wpg="http://schemas.microsoft.com/office/word/2010/wordprocessingGroup" xmlns:wpi="http://schemas.microsoft.com/office/word/2010/wordprocessingInk" xmlns:wne="http://schemas.microsoft.com/office/word/2006/wordml" xmlns:wps="http://schemas.microsoft.com/office/word/2010/wordprocessingShape" mc:Ignorable="w14 w15 wp14">
+<w:footnotes xmlns:wpc="http://schemas.microsoft.com/office/word/2010/wordprocessingCanvas" xmlns:cx="http://schemas.microsoft.com/office/drawing/2014/chartex" xmlns:cx1="http://schemas.microsoft.com/office/drawing/2015/9/8/chartex" xmlns:mc="http://schemas.openxmlformats.org/markup-compatibility/2006" xmlns:o="urn:schemas-microsoft-com:office:office" xmlns:r="http://schemas.openxmlformats.org/officeDocument/2006/relationships" xmlns:m="http://schemas.openxmlformats.org/officeDocument/2006/math" xmlns:v="urn:schemas-microsoft-com:vml" xmlns:wp14="http://schemas.microsoft.com/office/word/2010/wordprocessingDrawing" xmlns:wp="http://schemas.openxmlformats.org/drawingml/2006/wordprocessingDrawing" xmlns:w10="urn:schemas-microsoft-com:office:word" xmlns:w="http://schemas.openxmlformats.org/wordprocessingml/2006/main" xmlns:w14="http://schemas.microsoft.com/office/word/2010/wordml" xmlns:w15="http://schemas.microsoft.com/office/word/2012/wordml" xmlns:w16se="http://schemas.microsoft.com/office/word/2015/wordml/symex" xmlns:wpg="http://schemas.microsoft.com/office/word/2010/wordprocessingGroup" xmlns:wpi="http://schemas.microsoft.com/office/word/2010/wordprocessingInk" xmlns:wne="http://schemas.microsoft.com/office/word/2006/wordml" xmlns:wps="http://schemas.microsoft.com/office/word/2010/wordprocessingShape" mc:Ignorable="w14 w15 w16se wp14">
   <w:footnote w:type="separator" w:id="-1">
     <w:p>
       <w:r>
@@ -16286,7 +16424,7 @@
 </file>
 
 <file path=word/header1.xml><?xml version="1.0" encoding="utf-8"?>
-<w:hdr xmlns:wpc="http://schemas.microsoft.com/office/word/2010/wordprocessingCanvas" xmlns:mc="http://schemas.openxmlformats.org/markup-compatibility/2006" xmlns:o="urn:schemas-microsoft-com:office:office" xmlns:r="http://schemas.openxmlformats.org/officeDocument/2006/relationships" xmlns:m="http://schemas.openxmlformats.org/officeDocument/2006/math" xmlns:v="urn:schemas-microsoft-com:vml" xmlns:wp14="http://schemas.microsoft.com/office/word/2010/wordprocessingDrawing" xmlns:wp="http://schemas.openxmlformats.org/drawingml/2006/wordprocessingDrawing" xmlns:w10="urn:schemas-microsoft-com:office:word" xmlns:w="http://schemas.openxmlformats.org/wordprocessingml/2006/main" xmlns:w14="http://schemas.microsoft.com/office/word/2010/wordml" xmlns:w15="http://schemas.microsoft.com/office/word/2012/wordml" xmlns:wpg="http://schemas.microsoft.com/office/word/2010/wordprocessingGroup" xmlns:wpi="http://schemas.microsoft.com/office/word/2010/wordprocessingInk" xmlns:wne="http://schemas.microsoft.com/office/word/2006/wordml" xmlns:wps="http://schemas.microsoft.com/office/word/2010/wordprocessingShape" mc:Ignorable="w14 w15 wp14">
+<w:hdr xmlns:wpc="http://schemas.microsoft.com/office/word/2010/wordprocessingCanvas" xmlns:cx="http://schemas.microsoft.com/office/drawing/2014/chartex" xmlns:cx1="http://schemas.microsoft.com/office/drawing/2015/9/8/chartex" xmlns:mc="http://schemas.openxmlformats.org/markup-compatibility/2006" xmlns:o="urn:schemas-microsoft-com:office:office" xmlns:r="http://schemas.openxmlformats.org/officeDocument/2006/relationships" xmlns:m="http://schemas.openxmlformats.org/officeDocument/2006/math" xmlns:v="urn:schemas-microsoft-com:vml" xmlns:wp14="http://schemas.microsoft.com/office/word/2010/wordprocessingDrawing" xmlns:wp="http://schemas.openxmlformats.org/drawingml/2006/wordprocessingDrawing" xmlns:w10="urn:schemas-microsoft-com:office:word" xmlns:w="http://schemas.openxmlformats.org/wordprocessingml/2006/main" xmlns:w14="http://schemas.microsoft.com/office/word/2010/wordml" xmlns:w15="http://schemas.microsoft.com/office/word/2012/wordml" xmlns:w16se="http://schemas.microsoft.com/office/word/2015/wordml/symex" xmlns:wpg="http://schemas.microsoft.com/office/word/2010/wordprocessingGroup" xmlns:wpi="http://schemas.microsoft.com/office/word/2010/wordprocessingInk" xmlns:wne="http://schemas.microsoft.com/office/word/2006/wordml" xmlns:wps="http://schemas.microsoft.com/office/word/2010/wordprocessingShape" mc:Ignorable="w14 w15 w16se wp14">
   <w:p>
     <w:pPr>
       <w:pStyle w:val="Header"/>
@@ -16368,7 +16506,7 @@
         </mc:Choice>
         <mc:Fallback>
           <w:pict>
-            <v:line w14:anchorId="05743443" id="Line 38" o:spid="_x0000_s1026" style="position:absolute;z-index:251659264;visibility:visible;mso-wrap-style:square;mso-width-percent:0;mso-height-percent:0;mso-wrap-distance-left:9pt;mso-wrap-distance-top:0;mso-wrap-distance-right:9pt;mso-wrap-distance-bottom:0;mso-position-horizontal:absolute;mso-position-horizontal-relative:page;mso-position-vertical:absolute;mso-position-vertical-relative:page;mso-width-percent:0;mso-height-percent:0;mso-width-relative:page;mso-height-relative:page" from="1in,50.4pt" to="561.6pt,50.4pt" o:gfxdata="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" o:allowincell="f">
+            <v:line w14:anchorId="560E9C79" id="Line 38" o:spid="_x0000_s1026" style="position:absolute;z-index:251659264;visibility:visible;mso-wrap-style:square;mso-width-percent:0;mso-height-percent:0;mso-wrap-distance-left:9pt;mso-wrap-distance-top:0;mso-wrap-distance-right:9pt;mso-wrap-distance-bottom:0;mso-position-horizontal:absolute;mso-position-horizontal-relative:page;mso-position-vertical:absolute;mso-position-vertical-relative:page;mso-width-percent:0;mso-height-percent:0;mso-width-relative:page;mso-height-relative:page" from="1in,50.4pt" to="561.6pt,50.4pt" o:gfxdata="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" o:allowincell="f">
               <w10:wrap anchorx="page" anchory="page"/>
             </v:line>
           </w:pict>
@@ -16405,7 +16543,7 @@
 </file>
 
 <file path=word/header2.xml><?xml version="1.0" encoding="utf-8"?>
-<w:hdr xmlns:wpc="http://schemas.microsoft.com/office/word/2010/wordprocessingCanvas" xmlns:mc="http://schemas.openxmlformats.org/markup-compatibility/2006" xmlns:o="urn:schemas-microsoft-com:office:office" xmlns:r="http://schemas.openxmlformats.org/officeDocument/2006/relationships" xmlns:m="http://schemas.openxmlformats.org/officeDocument/2006/math" xmlns:v="urn:schemas-microsoft-com:vml" xmlns:wp14="http://schemas.microsoft.com/office/word/2010/wordprocessingDrawing" xmlns:wp="http://schemas.openxmlformats.org/drawingml/2006/wordprocessingDrawing" xmlns:w10="urn:schemas-microsoft-com:office:word" xmlns:w="http://schemas.openxmlformats.org/wordprocessingml/2006/main" xmlns:w14="http://schemas.microsoft.com/office/word/2010/wordml" xmlns:w15="http://schemas.microsoft.com/office/word/2012/wordml" xmlns:wpg="http://schemas.microsoft.com/office/word/2010/wordprocessingGroup" xmlns:wpi="http://schemas.microsoft.com/office/word/2010/wordprocessingInk" xmlns:wne="http://schemas.microsoft.com/office/word/2006/wordml" xmlns:wps="http://schemas.microsoft.com/office/word/2010/wordprocessingShape" mc:Ignorable="w14 w15 wp14">
+<w:hdr xmlns:wpc="http://schemas.microsoft.com/office/word/2010/wordprocessingCanvas" xmlns:cx="http://schemas.microsoft.com/office/drawing/2014/chartex" xmlns:cx1="http://schemas.microsoft.com/office/drawing/2015/9/8/chartex" xmlns:mc="http://schemas.openxmlformats.org/markup-compatibility/2006" xmlns:o="urn:schemas-microsoft-com:office:office" xmlns:r="http://schemas.openxmlformats.org/officeDocument/2006/relationships" xmlns:m="http://schemas.openxmlformats.org/officeDocument/2006/math" xmlns:v="urn:schemas-microsoft-com:vml" xmlns:wp14="http://schemas.microsoft.com/office/word/2010/wordprocessingDrawing" xmlns:wp="http://schemas.openxmlformats.org/drawingml/2006/wordprocessingDrawing" xmlns:w10="urn:schemas-microsoft-com:office:word" xmlns:w="http://schemas.openxmlformats.org/wordprocessingml/2006/main" xmlns:w14="http://schemas.microsoft.com/office/word/2010/wordml" xmlns:w15="http://schemas.microsoft.com/office/word/2012/wordml" xmlns:w16se="http://schemas.microsoft.com/office/word/2015/wordml/symex" xmlns:wpg="http://schemas.microsoft.com/office/word/2010/wordprocessingGroup" xmlns:wpi="http://schemas.microsoft.com/office/word/2010/wordprocessingInk" xmlns:wne="http://schemas.microsoft.com/office/word/2006/wordml" xmlns:wps="http://schemas.microsoft.com/office/word/2010/wordprocessingShape" mc:Ignorable="w14 w15 w16se wp14">
   <w:p>
     <w:pPr>
       <w:pStyle w:val="Header"/>
@@ -16481,7 +16619,7 @@
         </mc:Choice>
         <mc:Fallback>
           <w:pict>
-            <v:line w14:anchorId="5CD5CFEF" id="Line 30" o:spid="_x0000_s1026" style="position:absolute;z-index:251656192;visibility:visible;mso-wrap-style:square;mso-width-percent:0;mso-height-percent:0;mso-wrap-distance-left:9pt;mso-wrap-distance-top:0;mso-wrap-distance-right:9pt;mso-wrap-distance-bottom:0;mso-position-horizontal:absolute;mso-position-horizontal-relative:page;mso-position-vertical:absolute;mso-position-vertical-relative:page;mso-width-percent:0;mso-height-percent:0;mso-width-relative:page;mso-height-relative:page" from="1in,50.4pt" to="540pt,50.4pt" o:gfxdata="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" o:allowincell="f">
+            <v:line w14:anchorId="71BC0950" id="Line 30" o:spid="_x0000_s1026" style="position:absolute;z-index:251656192;visibility:visible;mso-wrap-style:square;mso-width-percent:0;mso-height-percent:0;mso-wrap-distance-left:9pt;mso-wrap-distance-top:0;mso-wrap-distance-right:9pt;mso-wrap-distance-bottom:0;mso-position-horizontal:absolute;mso-position-horizontal-relative:page;mso-position-vertical:absolute;mso-position-vertical-relative:page;mso-width-percent:0;mso-height-percent:0;mso-width-relative:page;mso-height-relative:page" from="1in,50.4pt" to="540pt,50.4pt" o:gfxdata="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" o:allowincell="f">
               <w10:wrap anchorx="page" anchory="page"/>
             </v:line>
           </w:pict>
@@ -16500,7 +16638,7 @@
 </file>
 
 <file path=word/numbering.xml><?xml version="1.0" encoding="utf-8"?>
-<w:numbering xmlns:wpc="http://schemas.microsoft.com/office/word/2010/wordprocessingCanvas" xmlns:mc="http://schemas.openxmlformats.org/markup-compatibility/2006" xmlns:o="urn:schemas-microsoft-com:office:office" xmlns:r="http://schemas.openxmlformats.org/officeDocument/2006/relationships" xmlns:m="http://schemas.openxmlformats.org/officeDocument/2006/math" xmlns:v="urn:schemas-microsoft-com:vml" xmlns:wp14="http://schemas.microsoft.com/office/word/2010/wordprocessingDrawing" xmlns:wp="http://schemas.openxmlformats.org/drawingml/2006/wordprocessingDrawing" xmlns:w10="urn:schemas-microsoft-com:office:word" xmlns:w="http://schemas.openxmlformats.org/wordprocessingml/2006/main" xmlns:w14="http://schemas.microsoft.com/office/word/2010/wordml" xmlns:w15="http://schemas.microsoft.com/office/word/2012/wordml" xmlns:wpg="http://schemas.microsoft.com/office/word/2010/wordprocessingGroup" xmlns:wpi="http://schemas.microsoft.com/office/word/2010/wordprocessingInk" xmlns:wne="http://schemas.microsoft.com/office/word/2006/wordml" xmlns:wps="http://schemas.microsoft.com/office/word/2010/wordprocessingShape" mc:Ignorable="w14 w15 wp14">
+<w:numbering xmlns:wpc="http://schemas.microsoft.com/office/word/2010/wordprocessingCanvas" xmlns:cx="http://schemas.microsoft.com/office/drawing/2014/chartex" xmlns:cx1="http://schemas.microsoft.com/office/drawing/2015/9/8/chartex" xmlns:mc="http://schemas.openxmlformats.org/markup-compatibility/2006" xmlns:o="urn:schemas-microsoft-com:office:office" xmlns:r="http://schemas.openxmlformats.org/officeDocument/2006/relationships" xmlns:m="http://schemas.openxmlformats.org/officeDocument/2006/math" xmlns:v="urn:schemas-microsoft-com:vml" xmlns:wp14="http://schemas.microsoft.com/office/word/2010/wordprocessingDrawing" xmlns:wp="http://schemas.openxmlformats.org/drawingml/2006/wordprocessingDrawing" xmlns:w10="urn:schemas-microsoft-com:office:word" xmlns:w="http://schemas.openxmlformats.org/wordprocessingml/2006/main" xmlns:w14="http://schemas.microsoft.com/office/word/2010/wordml" xmlns:w15="http://schemas.microsoft.com/office/word/2012/wordml" xmlns:w16se="http://schemas.microsoft.com/office/word/2015/wordml/symex" xmlns:wpg="http://schemas.microsoft.com/office/word/2010/wordprocessingGroup" xmlns:wpi="http://schemas.microsoft.com/office/word/2010/wordprocessingInk" xmlns:wne="http://schemas.microsoft.com/office/word/2006/wordml" xmlns:wps="http://schemas.microsoft.com/office/word/2010/wordprocessingShape" mc:Ignorable="w14 w15 w16se wp14">
   <w:abstractNum w:abstractNumId="0" w15:restartNumberingAfterBreak="0">
     <w:nsid w:val="000155C1"/>
     <w:multiLevelType w:val="hybridMultilevel"/>
@@ -18073,7 +18211,7 @@
 </file>
 
 <file path=word/styles.xml><?xml version="1.0" encoding="utf-8"?>
-<w:styles xmlns:mc="http://schemas.openxmlformats.org/markup-compatibility/2006" xmlns:r="http://schemas.openxmlformats.org/officeDocument/2006/relationships" xmlns:w="http://schemas.openxmlformats.org/wordprocessingml/2006/main" xmlns:w14="http://schemas.microsoft.com/office/word/2010/wordml" xmlns:w15="http://schemas.microsoft.com/office/word/2012/wordml" mc:Ignorable="w14 w15">
+<w:styles xmlns:mc="http://schemas.openxmlformats.org/markup-compatibility/2006" xmlns:r="http://schemas.openxmlformats.org/officeDocument/2006/relationships" xmlns:w="http://schemas.openxmlformats.org/wordprocessingml/2006/main" xmlns:w14="http://schemas.microsoft.com/office/word/2010/wordml" xmlns:w15="http://schemas.microsoft.com/office/word/2012/wordml" xmlns:w16se="http://schemas.microsoft.com/office/word/2015/wordml/symex" mc:Ignorable="w14 w15 w16se">
   <w:docDefaults>
     <w:rPrDefault>
       <w:rPr>
@@ -19703,18 +19841,18 @@
 </file>
 
 <file path=customXml/item2.xml><?xml version="1.0" encoding="utf-8"?>
+<p:properties xmlns:p="http://schemas.microsoft.com/office/2006/metadata/properties" xmlns:xsi="http://www.w3.org/2001/XMLSchema-instance" xmlns:pc="http://schemas.microsoft.com/office/infopath/2007/PartnerControls">
+  <documentManagement/>
+</p:properties>
+</file>
+
+<file path=customXml/item3.xml><?xml version="1.0" encoding="utf-8"?>
 <?mso-contentType ?>
 <FormTemplates xmlns="http://schemas.microsoft.com/sharepoint/v3/contenttype/forms">
   <Display>DocumentLibraryForm</Display>
   <Edit>DocumentLibraryForm</Edit>
   <New>DocumentLibraryForm</New>
 </FormTemplates>
-</file>
-
-<file path=customXml/item3.xml><?xml version="1.0" encoding="utf-8"?>
-<p:properties xmlns:p="http://schemas.microsoft.com/office/2006/metadata/properties" xmlns:xsi="http://www.w3.org/2001/XMLSchema-instance" xmlns:pc="http://schemas.microsoft.com/office/infopath/2007/PartnerControls">
-  <documentManagement/>
-</p:properties>
 </file>
 
 <file path=customXml/item4.xml><?xml version="1.0" encoding="utf-8"?>
@@ -19738,14 +19876,6 @@
 </file>
 
 <file path=customXml/itemProps2.xml><?xml version="1.0" encoding="utf-8"?>
-<ds:datastoreItem xmlns:ds="http://schemas.openxmlformats.org/officeDocument/2006/customXml" ds:itemID="{A885B2DB-42DA-4318-9EB7-6D24C272F932}">
-  <ds:schemaRefs>
-    <ds:schemaRef ds:uri="http://schemas.microsoft.com/sharepoint/v3/contenttype/forms"/>
-  </ds:schemaRefs>
-</ds:datastoreItem>
-</file>
-
-<file path=customXml/itemProps3.xml><?xml version="1.0" encoding="utf-8"?>
 <ds:datastoreItem xmlns:ds="http://schemas.openxmlformats.org/officeDocument/2006/customXml" ds:itemID="{FAB5EBB6-5E22-4A93-8A88-BE0203FA85CB}">
   <ds:schemaRefs>
     <ds:schemaRef ds:uri="http://schemas.microsoft.com/office/2006/metadata/properties"/>
@@ -19754,8 +19884,16 @@
 </ds:datastoreItem>
 </file>
 
+<file path=customXml/itemProps3.xml><?xml version="1.0" encoding="utf-8"?>
+<ds:datastoreItem xmlns:ds="http://schemas.openxmlformats.org/officeDocument/2006/customXml" ds:itemID="{A885B2DB-42DA-4318-9EB7-6D24C272F932}">
+  <ds:schemaRefs>
+    <ds:schemaRef ds:uri="http://schemas.microsoft.com/sharepoint/v3/contenttype/forms"/>
+  </ds:schemaRefs>
+</ds:datastoreItem>
+</file>
+
 <file path=customXml/itemProps4.xml><?xml version="1.0" encoding="utf-8"?>
-<ds:datastoreItem xmlns:ds="http://schemas.openxmlformats.org/officeDocument/2006/customXml" ds:itemID="{265F31DE-1C79-45BD-AEBF-5D219A662A78}">
+<ds:datastoreItem xmlns:ds="http://schemas.openxmlformats.org/officeDocument/2006/customXml" ds:itemID="{1E449B14-8483-4599-B3BC-E18C94FCC81F}">
   <ds:schemaRefs>
     <ds:schemaRef ds:uri="http://schemas.openxmlformats.org/officeDocument/2006/bibliography"/>
   </ds:schemaRefs>

</xml_diff>

<commit_message>
tfs11451 - ecl omr pbh feed
git-tfs-id: [https://tfs.omnicloud.local/tfs/cco%20program/]$/eCoaching_V2;C40553
</commit_message>
<xml_diff>
--- a/Requirements/CCO_eCoaching_Log_OMR_Layout.docx
+++ b/Requirements/CCO_eCoaching_Log_OMR_Layout.docx
@@ -1,6 +1,6 @@
 
 <file path=word/document.xml><?xml version="1.0" encoding="utf-8"?>
-<w:document xmlns:wpc="http://schemas.microsoft.com/office/word/2010/wordprocessingCanvas" xmlns:cx="http://schemas.microsoft.com/office/drawing/2014/chartex" xmlns:cx1="http://schemas.microsoft.com/office/drawing/2015/9/8/chartex" xmlns:mc="http://schemas.openxmlformats.org/markup-compatibility/2006" xmlns:o="urn:schemas-microsoft-com:office:office" xmlns:r="http://schemas.openxmlformats.org/officeDocument/2006/relationships" xmlns:m="http://schemas.openxmlformats.org/officeDocument/2006/math" xmlns:v="urn:schemas-microsoft-com:vml" xmlns:wp14="http://schemas.microsoft.com/office/word/2010/wordprocessingDrawing" xmlns:wp="http://schemas.openxmlformats.org/drawingml/2006/wordprocessingDrawing" xmlns:w10="urn:schemas-microsoft-com:office:word" xmlns:w="http://schemas.openxmlformats.org/wordprocessingml/2006/main" xmlns:w14="http://schemas.microsoft.com/office/word/2010/wordml" xmlns:w15="http://schemas.microsoft.com/office/word/2012/wordml" xmlns:w16se="http://schemas.microsoft.com/office/word/2015/wordml/symex" xmlns:wpg="http://schemas.microsoft.com/office/word/2010/wordprocessingGroup" xmlns:wpi="http://schemas.microsoft.com/office/word/2010/wordprocessingInk" xmlns:wne="http://schemas.microsoft.com/office/word/2006/wordml" xmlns:wps="http://schemas.microsoft.com/office/word/2010/wordprocessingShape" mc:Ignorable="w14 w15 w16se wp14">
+<w:document xmlns:wpc="http://schemas.microsoft.com/office/word/2010/wordprocessingCanvas" xmlns:mc="http://schemas.openxmlformats.org/markup-compatibility/2006" xmlns:o="urn:schemas-microsoft-com:office:office" xmlns:r="http://schemas.openxmlformats.org/officeDocument/2006/relationships" xmlns:m="http://schemas.openxmlformats.org/officeDocument/2006/math" xmlns:v="urn:schemas-microsoft-com:vml" xmlns:wp14="http://schemas.microsoft.com/office/word/2010/wordprocessingDrawing" xmlns:wp="http://schemas.openxmlformats.org/drawingml/2006/wordprocessingDrawing" xmlns:w10="urn:schemas-microsoft-com:office:word" xmlns:w="http://schemas.openxmlformats.org/wordprocessingml/2006/main" xmlns:w14="http://schemas.microsoft.com/office/word/2010/wordml" xmlns:w15="http://schemas.microsoft.com/office/word/2012/wordml" xmlns:wpg="http://schemas.microsoft.com/office/word/2010/wordprocessingGroup" xmlns:wpi="http://schemas.microsoft.com/office/word/2010/wordprocessingInk" xmlns:wne="http://schemas.microsoft.com/office/word/2006/wordml" xmlns:wps="http://schemas.microsoft.com/office/word/2010/wordprocessingShape" mc:Ignorable="w14 w15 wp14">
   <w:body>
     <w:p>
       <w:pPr>
@@ -147,6 +147,7 @@
         </w:rPr>
         <w:t xml:space="preserve"> </w:t>
       </w:r>
+      <w:proofErr w:type="spellStart"/>
       <w:r>
         <w:rPr>
           <w:rFonts w:ascii="Arial Black" w:hAnsi="Arial Black"/>
@@ -161,7 +162,16 @@
           <w:b/>
           <w:sz w:val="32"/>
         </w:rPr>
-        <w:t>Coaching Log</w:t>
+        <w:t>Coaching</w:t>
+      </w:r>
+      <w:proofErr w:type="spellEnd"/>
+      <w:r>
+        <w:rPr>
+          <w:rFonts w:ascii="Arial Black" w:hAnsi="Arial Black"/>
+          <w:b/>
+          <w:sz w:val="32"/>
+        </w:rPr>
+        <w:t xml:space="preserve"> Log</w:t>
       </w:r>
       <w:r>
         <w:rPr>
@@ -294,7 +304,7 @@
           </mc:Choice>
           <mc:Fallback>
             <w:pict>
-              <v:line w14:anchorId="4EA19D14" id="Line 232" o:spid="_x0000_s1026" style="position:absolute;z-index:251658240;visibility:visible;mso-wrap-style:square;mso-width-percent:0;mso-height-percent:0;mso-wrap-distance-left:9pt;mso-wrap-distance-top:0;mso-wrap-distance-right:9pt;mso-wrap-distance-bottom:0;mso-position-horizontal:absolute;mso-position-horizontal-relative:text;mso-position-vertical:absolute;mso-position-vertical-relative:text;mso-width-percent:0;mso-height-percent:0;mso-width-relative:page;mso-height-relative:page" from="367.2pt,33.3pt" to="439.25pt,33.35pt" o:gfxdata="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" o:allowincell="f">
+              <v:line w14:anchorId="684819E2" id="Line 232" o:spid="_x0000_s1026" style="position:absolute;z-index:251658240;visibility:visible;mso-wrap-style:square;mso-width-percent:0;mso-height-percent:0;mso-wrap-distance-left:9pt;mso-wrap-distance-top:0;mso-wrap-distance-right:9pt;mso-wrap-distance-bottom:0;mso-position-horizontal:absolute;mso-position-horizontal-relative:text;mso-position-vertical:absolute;mso-position-vertical-relative:text;mso-width-percent:0;mso-height-percent:0;mso-width-relative:page;mso-height-relative:page" from="367.2pt,33.3pt" to="439.25pt,33.35pt" o:gfxdata="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" o:allowincell="f">
                 <v:stroke startarrowwidth="narrow" startarrowlength="short" endarrowwidth="narrow" endarrowlength="short"/>
               </v:line>
             </w:pict>
@@ -372,7 +382,7 @@
           </mc:Choice>
           <mc:Fallback>
             <w:pict>
-              <v:line w14:anchorId="5CDDB757" id="Line 230" o:spid="_x0000_s1026" style="position:absolute;z-index:251656192;visibility:visible;mso-wrap-style:square;mso-width-percent:0;mso-height-percent:0;mso-wrap-distance-left:9pt;mso-wrap-distance-top:0;mso-wrap-distance-right:9pt;mso-wrap-distance-bottom:0;mso-position-horizontal:absolute;mso-position-horizontal-relative:text;mso-position-vertical:absolute;mso-position-vertical-relative:text;mso-width-percent:0;mso-height-percent:0;mso-width-relative:page;mso-height-relative:page" from="1in,33.3pt" to="266.45pt,33.35pt" o:gfxdata="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" o:allowincell="f">
+              <v:line w14:anchorId="2C7D5E6A" id="Line 230" o:spid="_x0000_s1026" style="position:absolute;z-index:251656192;visibility:visible;mso-wrap-style:square;mso-width-percent:0;mso-height-percent:0;mso-wrap-distance-left:9pt;mso-wrap-distance-top:0;mso-wrap-distance-right:9pt;mso-wrap-distance-bottom:0;mso-position-horizontal:absolute;mso-position-horizontal-relative:text;mso-position-vertical:absolute;mso-position-vertical-relative:text;mso-width-percent:0;mso-height-percent:0;mso-width-relative:page;mso-height-relative:page" from="1in,33.3pt" to="266.45pt,33.35pt" o:gfxdata="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" o:allowincell="f">
                 <v:stroke startarrowwidth="narrow" startarrowlength="short" endarrowwidth="narrow" endarrowlength="short"/>
               </v:line>
             </w:pict>
@@ -568,7 +578,7 @@
           </mc:Choice>
           <mc:Fallback>
             <w:pict>
-              <v:line w14:anchorId="38A42546" id="Line 234" o:spid="_x0000_s1026" style="position:absolute;z-index:251659776;visibility:visible;mso-wrap-style:square;mso-width-percent:0;mso-height-percent:0;mso-wrap-distance-left:9pt;mso-wrap-distance-top:0;mso-wrap-distance-right:9pt;mso-wrap-distance-bottom:0;mso-position-horizontal:absolute;mso-position-horizontal-relative:text;mso-position-vertical:absolute;mso-position-vertical-relative:text;mso-width-percent:0;mso-height-percent:0;mso-width-relative:page;mso-height-relative:page" from="115.2pt,.6pt" to="309.6pt,.6pt" o:gfxdata="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" o:allowincell="f">
+              <v:line w14:anchorId="61A766D7" id="Line 234" o:spid="_x0000_s1026" style="position:absolute;z-index:251659776;visibility:visible;mso-wrap-style:square;mso-width-percent:0;mso-height-percent:0;mso-wrap-distance-left:9pt;mso-wrap-distance-top:0;mso-wrap-distance-right:9pt;mso-wrap-distance-bottom:0;mso-position-horizontal:absolute;mso-position-horizontal-relative:text;mso-position-vertical:absolute;mso-position-vertical-relative:text;mso-width-percent:0;mso-height-percent:0;mso-width-relative:page;mso-height-relative:page" from="115.2pt,.6pt" to="309.6pt,.6pt" o:gfxdata="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" o:allowincell="f">
                 <v:stroke startarrowwidth="narrow" startarrowlength="short" endarrowwidth="narrow" endarrowlength="short"/>
               </v:line>
             </w:pict>
@@ -674,7 +684,7 @@
           </mc:Choice>
           <mc:Fallback>
             <w:pict>
-              <v:line w14:anchorId="118B5DC8" id="Line 233" o:spid="_x0000_s1026" style="position:absolute;z-index:251658752;visibility:visible;mso-wrap-style:square;mso-width-percent:0;mso-height-percent:0;mso-wrap-distance-left:9pt;mso-wrap-distance-top:0;mso-wrap-distance-right:9pt;mso-wrap-distance-bottom:0;mso-position-horizontal:absolute;mso-position-horizontal-relative:text;mso-position-vertical:absolute;mso-position-vertical-relative:text;mso-width-percent:0;mso-height-percent:0;mso-width-relative:page;mso-height-relative:page" from="374.4pt,34.75pt" to="446.45pt,34.8pt" o:gfxdata="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" o:allowincell="f">
+              <v:line w14:anchorId="757D3298" id="Line 233" o:spid="_x0000_s1026" style="position:absolute;z-index:251658752;visibility:visible;mso-wrap-style:square;mso-width-percent:0;mso-height-percent:0;mso-wrap-distance-left:9pt;mso-wrap-distance-top:0;mso-wrap-distance-right:9pt;mso-wrap-distance-bottom:0;mso-position-horizontal:absolute;mso-position-horizontal-relative:text;mso-position-vertical:absolute;mso-position-vertical-relative:text;mso-width-percent:0;mso-height-percent:0;mso-width-relative:page;mso-height-relative:page" from="374.4pt,34.75pt" to="446.45pt,34.8pt" o:gfxdata="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" o:allowincell="f">
                 <v:stroke startarrowwidth="narrow" startarrowlength="short" endarrowwidth="narrow" endarrowlength="short"/>
               </v:line>
             </w:pict>
@@ -752,7 +762,7 @@
           </mc:Choice>
           <mc:Fallback>
             <w:pict>
-              <v:line w14:anchorId="62F9BC0D" id="Line 231" o:spid="_x0000_s1026" style="position:absolute;z-index:251656704;visibility:visible;mso-wrap-style:square;mso-width-percent:0;mso-height-percent:0;mso-wrap-distance-left:9pt;mso-wrap-distance-top:0;mso-wrap-distance-right:9pt;mso-wrap-distance-bottom:0;mso-position-horizontal:absolute;mso-position-horizontal-relative:text;mso-position-vertical:absolute;mso-position-vertical-relative:text;mso-width-percent:0;mso-height-percent:0;mso-width-relative:page;mso-height-relative:page" from="1in,32.75pt" to="266.45pt,32.8pt" o:gfxdata="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" o:allowincell="f">
+              <v:line w14:anchorId="50B9D463" id="Line 231" o:spid="_x0000_s1026" style="position:absolute;z-index:251656704;visibility:visible;mso-wrap-style:square;mso-width-percent:0;mso-height-percent:0;mso-wrap-distance-left:9pt;mso-wrap-distance-top:0;mso-wrap-distance-right:9pt;mso-wrap-distance-bottom:0;mso-position-horizontal:absolute;mso-position-horizontal-relative:text;mso-position-vertical:absolute;mso-position-vertical-relative:text;mso-width-percent:0;mso-height-percent:0;mso-width-relative:page;mso-height-relative:page" from="1in,32.75pt" to="266.45pt,32.8pt" o:gfxdata="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" o:allowincell="f">
                 <v:stroke startarrowwidth="narrow" startarrowlength="short" endarrowwidth="narrow" endarrowlength="short"/>
               </v:line>
             </w:pict>
@@ -1056,7 +1066,21 @@
               <w:rPr>
                 <w:sz w:val="20"/>
               </w:rPr>
-              <w:t>P11841 – eCL Database Redesign</w:t>
+              <w:t xml:space="preserve">P11841 – </w:t>
+            </w:r>
+            <w:proofErr w:type="spellStart"/>
+            <w:r>
+              <w:rPr>
+                <w:sz w:val="20"/>
+              </w:rPr>
+              <w:t>eCL</w:t>
+            </w:r>
+            <w:proofErr w:type="spellEnd"/>
+            <w:r>
+              <w:rPr>
+                <w:sz w:val="20"/>
+              </w:rPr>
+              <w:t xml:space="preserve"> Database Redesign</w:t>
             </w:r>
           </w:p>
           <w:p>
@@ -1144,7 +1168,21 @@
               <w:rPr>
                 <w:sz w:val="20"/>
               </w:rPr>
-              <w:t xml:space="preserve">P14028 – eCL </w:t>
+              <w:t xml:space="preserve">P14028 – </w:t>
+            </w:r>
+            <w:proofErr w:type="spellStart"/>
+            <w:r>
+              <w:rPr>
+                <w:sz w:val="20"/>
+              </w:rPr>
+              <w:t>eCL</w:t>
+            </w:r>
+            <w:proofErr w:type="spellEnd"/>
+            <w:r>
+              <w:rPr>
+                <w:sz w:val="20"/>
+              </w:rPr>
+              <w:t xml:space="preserve"> </w:t>
             </w:r>
             <w:r>
               <w:rPr>
@@ -1244,7 +1282,21 @@
               <w:rPr>
                 <w:sz w:val="20"/>
               </w:rPr>
-              <w:t xml:space="preserve">P13276 – eCL Change BCC to CCO </w:t>
+              <w:t xml:space="preserve">P13276 – </w:t>
+            </w:r>
+            <w:proofErr w:type="spellStart"/>
+            <w:r>
+              <w:rPr>
+                <w:sz w:val="20"/>
+              </w:rPr>
+              <w:t>eCL</w:t>
+            </w:r>
+            <w:proofErr w:type="spellEnd"/>
+            <w:r>
+              <w:rPr>
+                <w:sz w:val="20"/>
+              </w:rPr>
+              <w:t xml:space="preserve"> Change BCC to CCO </w:t>
             </w:r>
           </w:p>
           <w:p>
@@ -1257,11 +1309,33 @@
                 <w:sz w:val="20"/>
               </w:rPr>
             </w:pPr>
-            <w:r>
-              <w:rPr>
-                <w:sz w:val="20"/>
-              </w:rPr>
-              <w:t>Chagned Vangent logo to GDIT</w:t>
+            <w:proofErr w:type="spellStart"/>
+            <w:r>
+              <w:rPr>
+                <w:sz w:val="20"/>
+              </w:rPr>
+              <w:t>Chagned</w:t>
+            </w:r>
+            <w:proofErr w:type="spellEnd"/>
+            <w:r>
+              <w:rPr>
+                <w:sz w:val="20"/>
+              </w:rPr>
+              <w:t xml:space="preserve"> </w:t>
+            </w:r>
+            <w:proofErr w:type="spellStart"/>
+            <w:r>
+              <w:rPr>
+                <w:sz w:val="20"/>
+              </w:rPr>
+              <w:t>Vangent</w:t>
+            </w:r>
+            <w:proofErr w:type="spellEnd"/>
+            <w:r>
+              <w:rPr>
+                <w:sz w:val="20"/>
+              </w:rPr>
+              <w:t xml:space="preserve"> logo to GDIT</w:t>
             </w:r>
           </w:p>
           <w:p>
@@ -1278,7 +1352,21 @@
               <w:rPr>
                 <w:sz w:val="20"/>
               </w:rPr>
-              <w:t>4 strSouce – BCC Security and Privacy Incident Coaching</w:t>
+              <w:t xml:space="preserve">4 </w:t>
+            </w:r>
+            <w:proofErr w:type="spellStart"/>
+            <w:r>
+              <w:rPr>
+                <w:sz w:val="20"/>
+              </w:rPr>
+              <w:t>strSouce</w:t>
+            </w:r>
+            <w:proofErr w:type="spellEnd"/>
+            <w:r>
+              <w:rPr>
+                <w:sz w:val="20"/>
+              </w:rPr>
+              <w:t xml:space="preserve"> – BCC Security and Privacy Incident Coaching</w:t>
             </w:r>
           </w:p>
           <w:p>
@@ -1366,7 +1454,21 @@
               <w:rPr>
                 <w:sz w:val="20"/>
               </w:rPr>
-              <w:t xml:space="preserve">P13276 – eCL Change BCC to CCO </w:t>
+              <w:t xml:space="preserve">P13276 – </w:t>
+            </w:r>
+            <w:proofErr w:type="spellStart"/>
+            <w:r>
+              <w:rPr>
+                <w:sz w:val="20"/>
+              </w:rPr>
+              <w:t>eCL</w:t>
+            </w:r>
+            <w:proofErr w:type="spellEnd"/>
+            <w:r>
+              <w:rPr>
+                <w:sz w:val="20"/>
+              </w:rPr>
+              <w:t xml:space="preserve"> Change BCC to CCO </w:t>
             </w:r>
           </w:p>
           <w:p>
@@ -1379,11 +1481,33 @@
                 <w:sz w:val="20"/>
               </w:rPr>
             </w:pPr>
-            <w:r>
-              <w:rPr>
-                <w:sz w:val="20"/>
-              </w:rPr>
-              <w:t>Chagned Vangent to GDIT in footer</w:t>
+            <w:proofErr w:type="spellStart"/>
+            <w:r>
+              <w:rPr>
+                <w:sz w:val="20"/>
+              </w:rPr>
+              <w:t>Chagned</w:t>
+            </w:r>
+            <w:proofErr w:type="spellEnd"/>
+            <w:r>
+              <w:rPr>
+                <w:sz w:val="20"/>
+              </w:rPr>
+              <w:t xml:space="preserve"> </w:t>
+            </w:r>
+            <w:proofErr w:type="spellStart"/>
+            <w:r>
+              <w:rPr>
+                <w:sz w:val="20"/>
+              </w:rPr>
+              <w:t>Vangent</w:t>
+            </w:r>
+            <w:proofErr w:type="spellEnd"/>
+            <w:r>
+              <w:rPr>
+                <w:sz w:val="20"/>
+              </w:rPr>
+              <w:t xml:space="preserve"> to GDIT in footer</w:t>
             </w:r>
           </w:p>
         </w:tc>
@@ -1454,7 +1578,21 @@
               <w:rPr>
                 <w:sz w:val="20"/>
               </w:rPr>
-              <w:t>P14818 – eCL Low CSAT data feed</w:t>
+              <w:t xml:space="preserve">P14818 – </w:t>
+            </w:r>
+            <w:proofErr w:type="spellStart"/>
+            <w:r>
+              <w:rPr>
+                <w:sz w:val="20"/>
+              </w:rPr>
+              <w:t>eCL</w:t>
+            </w:r>
+            <w:proofErr w:type="spellEnd"/>
+            <w:r>
+              <w:rPr>
+                <w:sz w:val="20"/>
+              </w:rPr>
+              <w:t xml:space="preserve"> Low CSAT data feed</w:t>
             </w:r>
           </w:p>
           <w:p>
@@ -1488,8 +1626,58 @@
               <w:rPr>
                 <w:sz w:val="20"/>
               </w:rPr>
-              <w:t>File layout - 11 strCSR/EmpID, 16 ManagerID, note on txtDescription</w:t>
-            </w:r>
+              <w:t xml:space="preserve">File layout - 11 </w:t>
+            </w:r>
+            <w:proofErr w:type="spellStart"/>
+            <w:r>
+              <w:rPr>
+                <w:sz w:val="20"/>
+              </w:rPr>
+              <w:t>strCSR</w:t>
+            </w:r>
+            <w:proofErr w:type="spellEnd"/>
+            <w:r>
+              <w:rPr>
+                <w:sz w:val="20"/>
+              </w:rPr>
+              <w:t>/</w:t>
+            </w:r>
+            <w:proofErr w:type="spellStart"/>
+            <w:r>
+              <w:rPr>
+                <w:sz w:val="20"/>
+              </w:rPr>
+              <w:t>EmpID</w:t>
+            </w:r>
+            <w:proofErr w:type="spellEnd"/>
+            <w:r>
+              <w:rPr>
+                <w:sz w:val="20"/>
+              </w:rPr>
+              <w:t xml:space="preserve">, 16 </w:t>
+            </w:r>
+            <w:proofErr w:type="spellStart"/>
+            <w:r>
+              <w:rPr>
+                <w:sz w:val="20"/>
+              </w:rPr>
+              <w:t>ManagerID</w:t>
+            </w:r>
+            <w:proofErr w:type="spellEnd"/>
+            <w:r>
+              <w:rPr>
+                <w:sz w:val="20"/>
+              </w:rPr>
+              <w:t xml:space="preserve">, note on </w:t>
+            </w:r>
+            <w:proofErr w:type="spellStart"/>
+            <w:r>
+              <w:rPr>
+                <w:sz w:val="20"/>
+              </w:rPr>
+              <w:t>txtDescription</w:t>
+            </w:r>
+            <w:proofErr w:type="spellEnd"/>
             <w:r>
               <w:rPr>
                 <w:sz w:val="20"/>
@@ -1577,7 +1765,21 @@
               <w:rPr>
                 <w:sz w:val="20"/>
               </w:rPr>
-              <w:t>TFS644 – eCL OMR Inappropriate ARC Escalation feed</w:t>
+              <w:t xml:space="preserve">TFS644 – </w:t>
+            </w:r>
+            <w:proofErr w:type="spellStart"/>
+            <w:r>
+              <w:rPr>
+                <w:sz w:val="20"/>
+              </w:rPr>
+              <w:t>eCL</w:t>
+            </w:r>
+            <w:proofErr w:type="spellEnd"/>
+            <w:r>
+              <w:rPr>
+                <w:sz w:val="20"/>
+              </w:rPr>
+              <w:t xml:space="preserve"> OMR Inappropriate ARC Escalation feed</w:t>
             </w:r>
           </w:p>
           <w:p>
@@ -1677,7 +1879,21 @@
               <w:rPr>
                 <w:sz w:val="20"/>
               </w:rPr>
-              <w:t>TFS644 – eCL OMR Inappropriate ARC Escalation feed</w:t>
+              <w:t xml:space="preserve">TFS644 – </w:t>
+            </w:r>
+            <w:proofErr w:type="spellStart"/>
+            <w:r>
+              <w:rPr>
+                <w:sz w:val="20"/>
+              </w:rPr>
+              <w:t>eCL</w:t>
+            </w:r>
+            <w:proofErr w:type="spellEnd"/>
+            <w:r>
+              <w:rPr>
+                <w:sz w:val="20"/>
+              </w:rPr>
+              <w:t xml:space="preserve"> OMR Inappropriate ARC Escalation feed</w:t>
             </w:r>
           </w:p>
           <w:p>
@@ -1728,8 +1944,16 @@
               <w:rPr>
                 <w:sz w:val="20"/>
               </w:rPr>
-              <w:t>- #2 strReportCode</w:t>
-            </w:r>
+              <w:t xml:space="preserve">- #2 </w:t>
+            </w:r>
+            <w:proofErr w:type="spellStart"/>
+            <w:r>
+              <w:rPr>
+                <w:sz w:val="20"/>
+              </w:rPr>
+              <w:t>strReportCode</w:t>
+            </w:r>
+            <w:proofErr w:type="spellEnd"/>
           </w:p>
           <w:p>
             <w:pPr>
@@ -1745,8 +1969,16 @@
               <w:rPr>
                 <w:sz w:val="20"/>
               </w:rPr>
-              <w:t>- #4 strSource</w:t>
-            </w:r>
+              <w:t xml:space="preserve">- #4 </w:t>
+            </w:r>
+            <w:proofErr w:type="spellStart"/>
+            <w:r>
+              <w:rPr>
+                <w:sz w:val="20"/>
+              </w:rPr>
+              <w:t>strSource</w:t>
+            </w:r>
+            <w:proofErr w:type="spellEnd"/>
           </w:p>
           <w:p>
             <w:pPr>
@@ -1779,8 +2011,16 @@
               <w:rPr>
                 <w:sz w:val="20"/>
               </w:rPr>
-              <w:t>- #2 strReportCode</w:t>
-            </w:r>
+              <w:t xml:space="preserve">- #2 </w:t>
+            </w:r>
+            <w:proofErr w:type="spellStart"/>
+            <w:r>
+              <w:rPr>
+                <w:sz w:val="20"/>
+              </w:rPr>
+              <w:t>strReportCode</w:t>
+            </w:r>
+            <w:proofErr w:type="spellEnd"/>
           </w:p>
           <w:p>
             <w:pPr>
@@ -1796,8 +2036,16 @@
               <w:rPr>
                 <w:sz w:val="20"/>
               </w:rPr>
-              <w:t>- #4 strSource</w:t>
-            </w:r>
+              <w:t xml:space="preserve">- #4 </w:t>
+            </w:r>
+            <w:proofErr w:type="spellStart"/>
+            <w:r>
+              <w:rPr>
+                <w:sz w:val="20"/>
+              </w:rPr>
+              <w:t>strSource</w:t>
+            </w:r>
+            <w:proofErr w:type="spellEnd"/>
           </w:p>
         </w:tc>
         <w:tc>
@@ -1879,7 +2127,21 @@
               <w:rPr>
                 <w:sz w:val="20"/>
               </w:rPr>
-              <w:t xml:space="preserve">TFS1075 – eCL Requirement Peer Review </w:t>
+              <w:t xml:space="preserve">TFS1075 – </w:t>
+            </w:r>
+            <w:proofErr w:type="spellStart"/>
+            <w:r>
+              <w:rPr>
+                <w:sz w:val="20"/>
+              </w:rPr>
+              <w:t>eCL</w:t>
+            </w:r>
+            <w:proofErr w:type="spellEnd"/>
+            <w:r>
+              <w:rPr>
+                <w:sz w:val="20"/>
+              </w:rPr>
+              <w:t xml:space="preserve"> Requirement Peer Review </w:t>
             </w:r>
           </w:p>
           <w:p>
@@ -1979,7 +2241,21 @@
               <w:rPr>
                 <w:sz w:val="20"/>
               </w:rPr>
-              <w:t>TFS5149 – eCL Requirement Document Cleanup</w:t>
+              <w:t xml:space="preserve">TFS5149 – </w:t>
+            </w:r>
+            <w:proofErr w:type="spellStart"/>
+            <w:r>
+              <w:rPr>
+                <w:sz w:val="20"/>
+              </w:rPr>
+              <w:t>eCL</w:t>
+            </w:r>
+            <w:proofErr w:type="spellEnd"/>
+            <w:r>
+              <w:rPr>
+                <w:sz w:val="20"/>
+              </w:rPr>
+              <w:t xml:space="preserve"> Requirement Document Cleanup</w:t>
             </w:r>
           </w:p>
           <w:p>
@@ -2013,7 +2289,35 @@
               <w:rPr>
                 <w:sz w:val="20"/>
               </w:rPr>
-              <w:t xml:space="preserve">Changed strCSR and ManagerID to 20 bytes </w:t>
+              <w:t xml:space="preserve">Changed </w:t>
+            </w:r>
+            <w:proofErr w:type="spellStart"/>
+            <w:r>
+              <w:rPr>
+                <w:sz w:val="20"/>
+              </w:rPr>
+              <w:t>strCSR</w:t>
+            </w:r>
+            <w:proofErr w:type="spellEnd"/>
+            <w:r>
+              <w:rPr>
+                <w:sz w:val="20"/>
+              </w:rPr>
+              <w:t xml:space="preserve"> and </w:t>
+            </w:r>
+            <w:proofErr w:type="spellStart"/>
+            <w:r>
+              <w:rPr>
+                <w:sz w:val="20"/>
+              </w:rPr>
+              <w:t>ManagerID</w:t>
+            </w:r>
+            <w:proofErr w:type="spellEnd"/>
+            <w:r>
+              <w:rPr>
+                <w:sz w:val="20"/>
+              </w:rPr>
+              <w:t xml:space="preserve"> to 20 bytes </w:t>
             </w:r>
           </w:p>
           <w:p>
@@ -2101,7 +2405,21 @@
               <w:rPr>
                 <w:sz w:val="20"/>
               </w:rPr>
-              <w:t>TFS6145 – eCL Break Feeds</w:t>
+              <w:t xml:space="preserve">TFS6145 – </w:t>
+            </w:r>
+            <w:proofErr w:type="spellStart"/>
+            <w:r>
+              <w:rPr>
+                <w:sz w:val="20"/>
+              </w:rPr>
+              <w:t>eCL</w:t>
+            </w:r>
+            <w:proofErr w:type="spellEnd"/>
+            <w:r>
+              <w:rPr>
+                <w:sz w:val="20"/>
+              </w:rPr>
+              <w:t xml:space="preserve"> Break Feeds</w:t>
             </w:r>
           </w:p>
           <w:p>
@@ -2130,7 +2448,21 @@
               <w:rPr>
                 <w:sz w:val="20"/>
               </w:rPr>
-              <w:t xml:space="preserve"> – eCL </w:t>
+              <w:t xml:space="preserve"> – </w:t>
+            </w:r>
+            <w:proofErr w:type="spellStart"/>
+            <w:r>
+              <w:rPr>
+                <w:sz w:val="20"/>
+              </w:rPr>
+              <w:t>eCL</w:t>
+            </w:r>
+            <w:proofErr w:type="spellEnd"/>
+            <w:r>
+              <w:rPr>
+                <w:sz w:val="20"/>
+              </w:rPr>
+              <w:t xml:space="preserve"> </w:t>
             </w:r>
             <w:r>
               <w:rPr>
@@ -2253,7 +2585,21 @@
               <w:rPr>
                 <w:sz w:val="20"/>
               </w:rPr>
-              <w:t xml:space="preserve"> – eCL </w:t>
+              <w:t xml:space="preserve"> – </w:t>
+            </w:r>
+            <w:proofErr w:type="spellStart"/>
+            <w:r>
+              <w:rPr>
+                <w:sz w:val="20"/>
+              </w:rPr>
+              <w:t>eCL</w:t>
+            </w:r>
+            <w:proofErr w:type="spellEnd"/>
+            <w:r>
+              <w:rPr>
+                <w:sz w:val="20"/>
+              </w:rPr>
+              <w:t xml:space="preserve"> </w:t>
             </w:r>
             <w:r>
               <w:rPr>
@@ -2364,7 +2710,21 @@
               <w:rPr>
                 <w:sz w:val="20"/>
               </w:rPr>
-              <w:t>TFS6377 – eCL Break feed for QS and Sups</w:t>
+              <w:t xml:space="preserve">TFS6377 – </w:t>
+            </w:r>
+            <w:proofErr w:type="spellStart"/>
+            <w:r>
+              <w:rPr>
+                <w:sz w:val="20"/>
+              </w:rPr>
+              <w:t>eCL</w:t>
+            </w:r>
+            <w:proofErr w:type="spellEnd"/>
+            <w:r>
+              <w:rPr>
+                <w:sz w:val="20"/>
+              </w:rPr>
+              <w:t xml:space="preserve"> Break feed for QS and Sups</w:t>
             </w:r>
           </w:p>
           <w:p>
@@ -2486,7 +2846,21 @@
               <w:rPr>
                 <w:sz w:val="20"/>
               </w:rPr>
-              <w:t>TFS6625 – eCL Longer Site Names</w:t>
+              <w:t xml:space="preserve">TFS6625 – </w:t>
+            </w:r>
+            <w:proofErr w:type="spellStart"/>
+            <w:r>
+              <w:rPr>
+                <w:sz w:val="20"/>
+              </w:rPr>
+              <w:t>eCL</w:t>
+            </w:r>
+            <w:proofErr w:type="spellEnd"/>
+            <w:r>
+              <w:rPr>
+                <w:sz w:val="20"/>
+              </w:rPr>
+              <w:t xml:space="preserve"> Longer Site Names</w:t>
             </w:r>
           </w:p>
           <w:p>
@@ -2603,7 +2977,21 @@
               <w:rPr>
                 <w:sz w:val="20"/>
               </w:rPr>
-              <w:t xml:space="preserve"> – eCL </w:t>
+              <w:t xml:space="preserve"> – </w:t>
+            </w:r>
+            <w:proofErr w:type="spellStart"/>
+            <w:r>
+              <w:rPr>
+                <w:sz w:val="20"/>
+              </w:rPr>
+              <w:t>eCL</w:t>
+            </w:r>
+            <w:proofErr w:type="spellEnd"/>
+            <w:r>
+              <w:rPr>
+                <w:sz w:val="20"/>
+              </w:rPr>
+              <w:t xml:space="preserve"> </w:t>
             </w:r>
             <w:r>
               <w:rPr>
@@ -2773,7 +3161,21 @@
               <w:rPr>
                 <w:sz w:val="20"/>
               </w:rPr>
-              <w:t xml:space="preserve"> – eCL </w:t>
+              <w:t xml:space="preserve"> – </w:t>
+            </w:r>
+            <w:proofErr w:type="spellStart"/>
+            <w:r>
+              <w:rPr>
+                <w:sz w:val="20"/>
+              </w:rPr>
+              <w:t>eCL</w:t>
+            </w:r>
+            <w:proofErr w:type="spellEnd"/>
+            <w:r>
+              <w:rPr>
+                <w:sz w:val="20"/>
+              </w:rPr>
+              <w:t xml:space="preserve"> </w:t>
             </w:r>
             <w:r>
               <w:rPr>
@@ -2835,8 +3237,16 @@
               <w:rPr>
                 <w:sz w:val="20"/>
               </w:rPr>
-              <w:t>Doug Steanrs</w:t>
-            </w:r>
+              <w:t xml:space="preserve">Doug </w:t>
+            </w:r>
+            <w:proofErr w:type="spellStart"/>
+            <w:r>
+              <w:rPr>
+                <w:sz w:val="20"/>
+              </w:rPr>
+              <w:t>Steanrs</w:t>
+            </w:r>
+            <w:proofErr w:type="spellEnd"/>
           </w:p>
         </w:tc>
       </w:tr>
@@ -2884,7 +3294,21 @@
               <w:rPr>
                 <w:sz w:val="20"/>
               </w:rPr>
-              <w:t>TFS8793 – eCL BRL/BRN feed for non-exempts</w:t>
+              <w:t xml:space="preserve">TFS8793 – </w:t>
+            </w:r>
+            <w:proofErr w:type="spellStart"/>
+            <w:r>
+              <w:rPr>
+                <w:sz w:val="20"/>
+              </w:rPr>
+              <w:t>eCL</w:t>
+            </w:r>
+            <w:proofErr w:type="spellEnd"/>
+            <w:r>
+              <w:rPr>
+                <w:sz w:val="20"/>
+              </w:rPr>
+              <w:t xml:space="preserve"> BRL/BRN feed for non-exempts</w:t>
             </w:r>
           </w:p>
           <w:p>
@@ -2991,25 +3415,19 @@
               </w:rPr>
               <w:t>TFS9553 -</w:t>
             </w:r>
-            <w:r>
-              <w:rPr>
-                <w:sz w:val="20"/>
-              </w:rPr>
-              <w:t xml:space="preserve">eCoaching - update documentation to show new OMR report code </w:t>
-            </w:r>
-            <w:bookmarkStart w:id="1" w:name="_GoBack"/>
-            <w:r>
-              <w:rPr>
-                <w:sz w:val="20"/>
-              </w:rPr>
-              <w:t>IAE</w:t>
-            </w:r>
-            <w:bookmarkEnd w:id="1"/>
-            <w:r>
-              <w:rPr>
-                <w:sz w:val="20"/>
-              </w:rPr>
-              <w:t>F</w:t>
+            <w:proofErr w:type="spellStart"/>
+            <w:r>
+              <w:rPr>
+                <w:sz w:val="20"/>
+              </w:rPr>
+              <w:t>eCoaching</w:t>
+            </w:r>
+            <w:proofErr w:type="spellEnd"/>
+            <w:r>
+              <w:rPr>
+                <w:sz w:val="20"/>
+              </w:rPr>
+              <w:t xml:space="preserve"> - update documentation to show new OMR report code IAEF</w:t>
             </w:r>
           </w:p>
         </w:tc>
@@ -3032,6 +3450,167 @@
                 <w:sz w:val="20"/>
               </w:rPr>
               <w:t>Brian Coughlin</w:t>
+            </w:r>
+          </w:p>
+        </w:tc>
+      </w:tr>
+      <w:tr>
+        <w:trPr>
+          <w:jc w:val="center"/>
+        </w:trPr>
+        <w:tc>
+          <w:tcPr>
+            <w:tcW w:w="1440" w:type="dxa"/>
+          </w:tcPr>
+          <w:p>
+            <w:pPr>
+              <w:pStyle w:val="hdr1"/>
+              <w:spacing w:before="0"/>
+              <w:ind w:left="0"/>
+              <w:jc w:val="left"/>
+              <w:rPr>
+                <w:sz w:val="20"/>
+              </w:rPr>
+            </w:pPr>
+            <w:r>
+              <w:rPr>
+                <w:sz w:val="20"/>
+              </w:rPr>
+              <w:t>07/20/2018</w:t>
+            </w:r>
+          </w:p>
+        </w:tc>
+        <w:tc>
+          <w:tcPr>
+            <w:tcW w:w="6152" w:type="dxa"/>
+          </w:tcPr>
+          <w:p>
+            <w:pPr>
+              <w:pStyle w:val="hdr1"/>
+              <w:spacing w:before="0"/>
+              <w:ind w:left="0"/>
+              <w:jc w:val="left"/>
+              <w:rPr>
+                <w:sz w:val="20"/>
+              </w:rPr>
+            </w:pPr>
+            <w:r>
+              <w:rPr>
+                <w:sz w:val="20"/>
+              </w:rPr>
+              <w:t xml:space="preserve">TFS11451 – </w:t>
+            </w:r>
+            <w:proofErr w:type="spellStart"/>
+            <w:r>
+              <w:rPr>
+                <w:sz w:val="20"/>
+              </w:rPr>
+              <w:t>eCL</w:t>
+            </w:r>
+            <w:proofErr w:type="spellEnd"/>
+            <w:r>
+              <w:rPr>
+                <w:sz w:val="20"/>
+              </w:rPr>
+              <w:t xml:space="preserve"> New OMR PBH Feed</w:t>
+            </w:r>
+          </w:p>
+          <w:p>
+            <w:pPr>
+              <w:pStyle w:val="hdr1"/>
+              <w:spacing w:before="0"/>
+              <w:ind w:left="0"/>
+              <w:jc w:val="left"/>
+              <w:rPr>
+                <w:sz w:val="20"/>
+              </w:rPr>
+            </w:pPr>
+            <w:r>
+              <w:rPr>
+                <w:sz w:val="20"/>
+              </w:rPr>
+              <w:t>Modified the following</w:t>
+            </w:r>
+          </w:p>
+          <w:p>
+            <w:pPr>
+              <w:pStyle w:val="hdr1"/>
+              <w:spacing w:before="0"/>
+              <w:ind w:left="0"/>
+              <w:jc w:val="left"/>
+              <w:rPr>
+                <w:sz w:val="20"/>
+              </w:rPr>
+            </w:pPr>
+            <w:r>
+              <w:rPr>
+                <w:sz w:val="20"/>
+              </w:rPr>
+              <w:t>1.1 #2,4 – sorted v</w:t>
+            </w:r>
+            <w:bookmarkStart w:id="1" w:name="_GoBack"/>
+            <w:bookmarkEnd w:id="1"/>
+            <w:r>
+              <w:rPr>
+                <w:sz w:val="20"/>
+              </w:rPr>
+              <w:t>alues</w:t>
+            </w:r>
+          </w:p>
+          <w:p>
+            <w:pPr>
+              <w:pStyle w:val="hdr1"/>
+              <w:spacing w:before="0"/>
+              <w:ind w:left="0"/>
+              <w:jc w:val="left"/>
+              <w:rPr>
+                <w:sz w:val="20"/>
+              </w:rPr>
+            </w:pPr>
+            <w:r>
+              <w:rPr>
+                <w:sz w:val="20"/>
+              </w:rPr>
+              <w:t xml:space="preserve">1.3 #4 – clarified value </w:t>
+            </w:r>
+          </w:p>
+          <w:p>
+            <w:pPr>
+              <w:pStyle w:val="hdr1"/>
+              <w:spacing w:before="0"/>
+              <w:ind w:left="0"/>
+              <w:jc w:val="left"/>
+              <w:rPr>
+                <w:sz w:val="20"/>
+              </w:rPr>
+            </w:pPr>
+            <w:r>
+              <w:rPr>
+                <w:sz w:val="20"/>
+              </w:rPr>
+              <w:t>1.4 #2,4,5,15 – added PBH</w:t>
+            </w:r>
+          </w:p>
+        </w:tc>
+        <w:tc>
+          <w:tcPr>
+            <w:tcW w:w="1822" w:type="dxa"/>
+          </w:tcPr>
+          <w:p>
+            <w:pPr>
+              <w:pStyle w:val="hdr1"/>
+              <w:spacing w:before="0"/>
+              <w:ind w:left="0"/>
+              <w:jc w:val="left"/>
+              <w:rPr>
+                <w:sz w:val="20"/>
+              </w:rPr>
+            </w:pPr>
+            <w:r>
+              <w:rPr>
+                <w:sz w:val="20"/>
+              </w:rPr>
+              <w:t>Doug Stearns</w:t>
             </w:r>
           </w:p>
         </w:tc>
@@ -3062,9 +3641,16 @@
         </w:rPr>
       </w:pPr>
       <w:bookmarkStart w:id="2" w:name="_Toc321377922"/>
+      <w:proofErr w:type="spellStart"/>
+      <w:proofErr w:type="gramStart"/>
       <w:r>
         <w:lastRenderedPageBreak/>
-        <w:t xml:space="preserve">eCoaching Log </w:t>
+        <w:t>eCoaching</w:t>
+      </w:r>
+      <w:proofErr w:type="spellEnd"/>
+      <w:proofErr w:type="gramEnd"/>
+      <w:r>
+        <w:t xml:space="preserve"> Log </w:t>
       </w:r>
       <w:r>
         <w:t xml:space="preserve">Outlier Management Report </w:t>
@@ -3135,12 +3721,21 @@
         </w:rPr>
         <w:t xml:space="preserve">nd layout format for the </w:t>
       </w:r>
+      <w:proofErr w:type="spellStart"/>
       <w:r>
         <w:rPr>
           <w:b w:val="0"/>
           <w:szCs w:val="24"/>
         </w:rPr>
-        <w:t>eCoaching Log</w:t>
+        <w:t>eCoaching</w:t>
+      </w:r>
+      <w:proofErr w:type="spellEnd"/>
+      <w:r>
+        <w:rPr>
+          <w:b w:val="0"/>
+          <w:szCs w:val="24"/>
+        </w:rPr>
+        <w:t xml:space="preserve"> Log</w:t>
       </w:r>
       <w:r>
         <w:rPr>
@@ -3361,6 +3956,7 @@
                 <w:szCs w:val="22"/>
               </w:rPr>
             </w:pPr>
+            <w:proofErr w:type="spellStart"/>
             <w:r>
               <w:rPr>
                 <w:sz w:val="22"/>
@@ -3368,6 +3964,7 @@
               </w:rPr>
               <w:t>numReportID</w:t>
             </w:r>
+            <w:proofErr w:type="spellEnd"/>
           </w:p>
         </w:tc>
         <w:tc>
@@ -3482,6 +4079,7 @@
                 <w:szCs w:val="22"/>
               </w:rPr>
             </w:pPr>
+            <w:proofErr w:type="spellStart"/>
             <w:r>
               <w:rPr>
                 <w:sz w:val="22"/>
@@ -3489,6 +4087,7 @@
               </w:rPr>
               <w:t>strReportCode</w:t>
             </w:r>
+            <w:proofErr w:type="spellEnd"/>
           </w:p>
         </w:tc>
         <w:tc>
@@ -3693,7 +4292,7 @@
                 <w:sz w:val="22"/>
                 <w:szCs w:val="22"/>
               </w:rPr>
-              <w:t>SLG,</w:t>
+              <w:t>NIT,</w:t>
             </w:r>
             <w:r>
               <w:rPr>
@@ -3707,7 +4306,7 @@
                 <w:sz w:val="22"/>
                 <w:szCs w:val="22"/>
               </w:rPr>
-              <w:t>NIT,</w:t>
+              <w:t>OPN,</w:t>
             </w:r>
             <w:r>
               <w:rPr>
@@ -3721,7 +4320,7 @@
                 <w:sz w:val="22"/>
                 <w:szCs w:val="22"/>
               </w:rPr>
-              <w:t>OPN,</w:t>
+              <w:t>OSC,</w:t>
             </w:r>
             <w:r>
               <w:rPr>
@@ -3735,20 +4334,6 @@
                 <w:sz w:val="22"/>
                 <w:szCs w:val="22"/>
               </w:rPr>
-              <w:t>OSC,</w:t>
-            </w:r>
-            <w:r>
-              <w:rPr>
-                <w:sz w:val="22"/>
-                <w:szCs w:val="22"/>
-              </w:rPr>
-              <w:t xml:space="preserve"> </w:t>
-            </w:r>
-            <w:r>
-              <w:rPr>
-                <w:sz w:val="22"/>
-                <w:szCs w:val="22"/>
-              </w:rPr>
               <w:t xml:space="preserve">RME, </w:t>
             </w:r>
             <w:r>
@@ -3756,6 +4341,13 @@
                 <w:sz w:val="22"/>
                 <w:szCs w:val="22"/>
               </w:rPr>
+              <w:t xml:space="preserve">SLG, </w:t>
+            </w:r>
+            <w:r>
+              <w:rPr>
+                <w:sz w:val="22"/>
+                <w:szCs w:val="22"/>
+              </w:rPr>
               <w:t>SPI,</w:t>
             </w:r>
             <w:r>
@@ -3763,7 +4355,14 @@
                 <w:sz w:val="22"/>
                 <w:szCs w:val="22"/>
               </w:rPr>
-              <w:t xml:space="preserve"> </w:t>
+              <w:t xml:space="preserve"> TR2</w:t>
+            </w:r>
+            <w:r>
+              <w:rPr>
+                <w:sz w:val="22"/>
+                <w:szCs w:val="22"/>
+              </w:rPr>
+              <w:t xml:space="preserve">, </w:t>
             </w:r>
             <w:r>
               <w:rPr>
@@ -3771,13 +4370,6 @@
                 <w:szCs w:val="22"/>
               </w:rPr>
               <w:t>TRN</w:t>
-            </w:r>
-            <w:r>
-              <w:rPr>
-                <w:sz w:val="22"/>
-                <w:szCs w:val="22"/>
-              </w:rPr>
-              <w:t>, TR2</w:t>
             </w:r>
             <w:r>
               <w:rPr>
@@ -3834,6 +4426,7 @@
                 <w:szCs w:val="22"/>
               </w:rPr>
             </w:pPr>
+            <w:proofErr w:type="spellStart"/>
             <w:r>
               <w:rPr>
                 <w:sz w:val="22"/>
@@ -3841,6 +4434,7 @@
               </w:rPr>
               <w:t>strFormType</w:t>
             </w:r>
+            <w:proofErr w:type="spellEnd"/>
           </w:p>
         </w:tc>
         <w:tc>
@@ -3941,6 +4535,7 @@
                 <w:szCs w:val="22"/>
               </w:rPr>
             </w:pPr>
+            <w:proofErr w:type="spellStart"/>
             <w:r>
               <w:rPr>
                 <w:sz w:val="22"/>
@@ -3948,6 +4543,7 @@
               </w:rPr>
               <w:t>strSource</w:t>
             </w:r>
+            <w:proofErr w:type="spellEnd"/>
           </w:p>
         </w:tc>
         <w:tc>
@@ -4020,6 +4616,96 @@
                 <w:sz w:val="22"/>
                 <w:szCs w:val="22"/>
               </w:rPr>
+              <w:t>OMR: ACW,</w:t>
+            </w:r>
+          </w:p>
+          <w:p>
+            <w:pPr>
+              <w:rPr>
+                <w:sz w:val="22"/>
+                <w:szCs w:val="22"/>
+              </w:rPr>
+            </w:pPr>
+            <w:r>
+              <w:rPr>
+                <w:sz w:val="22"/>
+                <w:szCs w:val="22"/>
+              </w:rPr>
+              <w:t>OMR: AHT,</w:t>
+            </w:r>
+          </w:p>
+          <w:p>
+            <w:pPr>
+              <w:rPr>
+                <w:sz w:val="22"/>
+                <w:szCs w:val="22"/>
+              </w:rPr>
+            </w:pPr>
+            <w:r>
+              <w:rPr>
+                <w:sz w:val="22"/>
+                <w:szCs w:val="22"/>
+              </w:rPr>
+              <w:t>OMR: Cancelled Calls,</w:t>
+            </w:r>
+          </w:p>
+          <w:p>
+            <w:pPr>
+              <w:rPr>
+                <w:sz w:val="22"/>
+                <w:szCs w:val="22"/>
+              </w:rPr>
+            </w:pPr>
+            <w:r>
+              <w:rPr>
+                <w:sz w:val="22"/>
+                <w:szCs w:val="22"/>
+              </w:rPr>
+              <w:t>OMR: CCO Security and Privacy Incident Coaching,</w:t>
+            </w:r>
+          </w:p>
+          <w:p>
+            <w:pPr>
+              <w:rPr>
+                <w:sz w:val="22"/>
+                <w:szCs w:val="22"/>
+              </w:rPr>
+            </w:pPr>
+            <w:r>
+              <w:rPr>
+                <w:sz w:val="22"/>
+                <w:szCs w:val="22"/>
+              </w:rPr>
+              <w:t>OMR: Default Qualifiers,</w:t>
+            </w:r>
+          </w:p>
+          <w:p>
+            <w:pPr>
+              <w:rPr>
+                <w:sz w:val="22"/>
+                <w:szCs w:val="22"/>
+              </w:rPr>
+            </w:pPr>
+            <w:r>
+              <w:rPr>
+                <w:sz w:val="22"/>
+                <w:szCs w:val="22"/>
+              </w:rPr>
+              <w:t>OMR: FFM T2 Transfers,</w:t>
+            </w:r>
+          </w:p>
+          <w:p>
+            <w:pPr>
+              <w:rPr>
+                <w:sz w:val="22"/>
+                <w:szCs w:val="22"/>
+              </w:rPr>
+            </w:pPr>
+            <w:r>
+              <w:rPr>
+                <w:sz w:val="22"/>
+                <w:szCs w:val="22"/>
+              </w:rPr>
               <w:t>OMR: Inappropriate ACO Escalation,</w:t>
             </w:r>
           </w:p>
@@ -4035,66 +4721,6 @@
                 <w:sz w:val="22"/>
                 <w:szCs w:val="22"/>
               </w:rPr>
-              <w:t>OMR: ACW,</w:t>
-            </w:r>
-          </w:p>
-          <w:p>
-            <w:pPr>
-              <w:rPr>
-                <w:sz w:val="22"/>
-                <w:szCs w:val="22"/>
-              </w:rPr>
-            </w:pPr>
-            <w:r>
-              <w:rPr>
-                <w:sz w:val="22"/>
-                <w:szCs w:val="22"/>
-              </w:rPr>
-              <w:t>OMR: AHT,</w:t>
-            </w:r>
-          </w:p>
-          <w:p>
-            <w:pPr>
-              <w:rPr>
-                <w:sz w:val="22"/>
-                <w:szCs w:val="22"/>
-              </w:rPr>
-            </w:pPr>
-            <w:r>
-              <w:rPr>
-                <w:sz w:val="22"/>
-                <w:szCs w:val="22"/>
-              </w:rPr>
-              <w:t>OMR: Cancelled Calls,</w:t>
-            </w:r>
-          </w:p>
-          <w:p>
-            <w:pPr>
-              <w:rPr>
-                <w:sz w:val="22"/>
-                <w:szCs w:val="22"/>
-              </w:rPr>
-            </w:pPr>
-            <w:r>
-              <w:rPr>
-                <w:sz w:val="22"/>
-                <w:szCs w:val="22"/>
-              </w:rPr>
-              <w:t>OMR: Default Qualifiers,</w:t>
-            </w:r>
-          </w:p>
-          <w:p>
-            <w:pPr>
-              <w:rPr>
-                <w:sz w:val="22"/>
-                <w:szCs w:val="22"/>
-              </w:rPr>
-            </w:pPr>
-            <w:r>
-              <w:rPr>
-                <w:sz w:val="22"/>
-                <w:szCs w:val="22"/>
-              </w:rPr>
               <w:t>OMR: Inappropriate DME Escalation,</w:t>
             </w:r>
           </w:p>
@@ -4155,6 +4781,66 @@
                 <w:sz w:val="22"/>
                 <w:szCs w:val="22"/>
               </w:rPr>
+              <w:t>OMR: NGD Inappropriate Transfer,</w:t>
+            </w:r>
+          </w:p>
+          <w:p>
+            <w:pPr>
+              <w:rPr>
+                <w:sz w:val="22"/>
+                <w:szCs w:val="22"/>
+              </w:rPr>
+            </w:pPr>
+            <w:r>
+              <w:rPr>
+                <w:sz w:val="22"/>
+                <w:szCs w:val="22"/>
+              </w:rPr>
+              <w:t>OMR: Open Calls,</w:t>
+            </w:r>
+          </w:p>
+          <w:p>
+            <w:pPr>
+              <w:rPr>
+                <w:sz w:val="22"/>
+                <w:szCs w:val="22"/>
+              </w:rPr>
+            </w:pPr>
+            <w:r>
+              <w:rPr>
+                <w:sz w:val="22"/>
+                <w:szCs w:val="22"/>
+              </w:rPr>
+              <w:t>OMR: Returned MAC Escalation,</w:t>
+            </w:r>
+          </w:p>
+          <w:p>
+            <w:pPr>
+              <w:rPr>
+                <w:sz w:val="22"/>
+                <w:szCs w:val="22"/>
+              </w:rPr>
+            </w:pPr>
+            <w:r>
+              <w:rPr>
+                <w:sz w:val="22"/>
+                <w:szCs w:val="22"/>
+              </w:rPr>
+              <w:t>OMR: Scripts Logged,</w:t>
+            </w:r>
+          </w:p>
+          <w:p>
+            <w:pPr>
+              <w:rPr>
+                <w:sz w:val="22"/>
+                <w:szCs w:val="22"/>
+              </w:rPr>
+            </w:pPr>
+            <w:r>
+              <w:rPr>
+                <w:sz w:val="22"/>
+                <w:szCs w:val="22"/>
+              </w:rPr>
               <w:t>OMR: Short Calls – Inbound,</w:t>
             </w:r>
           </w:p>
@@ -4170,66 +4856,6 @@
                 <w:sz w:val="22"/>
                 <w:szCs w:val="22"/>
               </w:rPr>
-              <w:t>OMR: Scripts Logged,</w:t>
-            </w:r>
-          </w:p>
-          <w:p>
-            <w:pPr>
-              <w:rPr>
-                <w:sz w:val="22"/>
-                <w:szCs w:val="22"/>
-              </w:rPr>
-            </w:pPr>
-            <w:r>
-              <w:rPr>
-                <w:sz w:val="22"/>
-                <w:szCs w:val="22"/>
-              </w:rPr>
-              <w:t>OMR: NGD Inappropriate Transfer,</w:t>
-            </w:r>
-          </w:p>
-          <w:p>
-            <w:pPr>
-              <w:rPr>
-                <w:sz w:val="22"/>
-                <w:szCs w:val="22"/>
-              </w:rPr>
-            </w:pPr>
-            <w:r>
-              <w:rPr>
-                <w:sz w:val="22"/>
-                <w:szCs w:val="22"/>
-              </w:rPr>
-              <w:t>OMR: Open Calls,</w:t>
-            </w:r>
-          </w:p>
-          <w:p>
-            <w:pPr>
-              <w:rPr>
-                <w:sz w:val="22"/>
-                <w:szCs w:val="22"/>
-              </w:rPr>
-            </w:pPr>
-            <w:r>
-              <w:rPr>
-                <w:sz w:val="22"/>
-                <w:szCs w:val="22"/>
-              </w:rPr>
-              <w:t>OMR: Returned MAC Escalation,</w:t>
-            </w:r>
-          </w:p>
-          <w:p>
-            <w:pPr>
-              <w:rPr>
-                <w:sz w:val="22"/>
-                <w:szCs w:val="22"/>
-              </w:rPr>
-            </w:pPr>
-            <w:r>
-              <w:rPr>
-                <w:sz w:val="22"/>
-                <w:szCs w:val="22"/>
-              </w:rPr>
               <w:t>OMR: Short Calls – Outbound,</w:t>
             </w:r>
           </w:p>
@@ -4245,58 +4871,7 @@
                 <w:sz w:val="22"/>
                 <w:szCs w:val="22"/>
               </w:rPr>
-              <w:t xml:space="preserve">OMR: </w:t>
-            </w:r>
-            <w:r>
-              <w:rPr>
-                <w:sz w:val="22"/>
-                <w:szCs w:val="22"/>
-              </w:rPr>
-              <w:t>CCO</w:t>
-            </w:r>
-            <w:r>
-              <w:rPr>
-                <w:sz w:val="22"/>
-                <w:szCs w:val="22"/>
-              </w:rPr>
-              <w:t xml:space="preserve"> Security and Privacy Incident Coaching,</w:t>
-            </w:r>
-          </w:p>
-          <w:p>
-            <w:pPr>
-              <w:rPr>
-                <w:sz w:val="22"/>
-                <w:szCs w:val="22"/>
-              </w:rPr>
-            </w:pPr>
-            <w:r>
-              <w:rPr>
-                <w:sz w:val="22"/>
-                <w:szCs w:val="22"/>
-              </w:rPr>
               <w:t>OMR: Transfers</w:t>
-            </w:r>
-            <w:r>
-              <w:rPr>
-                <w:sz w:val="22"/>
-                <w:szCs w:val="22"/>
-              </w:rPr>
-              <w:t>,</w:t>
-            </w:r>
-          </w:p>
-          <w:p>
-            <w:pPr>
-              <w:rPr>
-                <w:sz w:val="22"/>
-                <w:szCs w:val="22"/>
-              </w:rPr>
-            </w:pPr>
-            <w:r>
-              <w:rPr>
-                <w:sz w:val="22"/>
-                <w:szCs w:val="22"/>
-              </w:rPr>
-              <w:t>OMR: FFM T2 Transfers</w:t>
             </w:r>
           </w:p>
         </w:tc>
@@ -4346,6 +4921,7 @@
                 <w:szCs w:val="22"/>
               </w:rPr>
             </w:pPr>
+            <w:proofErr w:type="spellStart"/>
             <w:r>
               <w:rPr>
                 <w:sz w:val="22"/>
@@ -4353,6 +4929,7 @@
               </w:rPr>
               <w:t>strFormStatus</w:t>
             </w:r>
+            <w:proofErr w:type="spellEnd"/>
           </w:p>
         </w:tc>
         <w:tc>
@@ -4461,6 +5038,7 @@
                 <w:szCs w:val="22"/>
               </w:rPr>
             </w:pPr>
+            <w:proofErr w:type="spellStart"/>
             <w:r>
               <w:rPr>
                 <w:sz w:val="22"/>
@@ -4468,6 +5046,7 @@
               </w:rPr>
               <w:t>EventDate</w:t>
             </w:r>
+            <w:proofErr w:type="spellEnd"/>
           </w:p>
         </w:tc>
         <w:tc>
@@ -5038,6 +5617,7 @@
                 <w:szCs w:val="22"/>
               </w:rPr>
             </w:pPr>
+            <w:proofErr w:type="spellStart"/>
             <w:r>
               <w:rPr>
                 <w:sz w:val="22"/>
@@ -5045,6 +5625,7 @@
               </w:rPr>
               <w:t>SubmittedDate</w:t>
             </w:r>
+            <w:proofErr w:type="spellEnd"/>
           </w:p>
         </w:tc>
         <w:tc>
@@ -5616,6 +6197,7 @@
                 <w:szCs w:val="22"/>
               </w:rPr>
             </w:pPr>
+            <w:proofErr w:type="spellStart"/>
             <w:r>
               <w:rPr>
                 <w:sz w:val="22"/>
@@ -5623,6 +6205,7 @@
               </w:rPr>
               <w:t>StartDate</w:t>
             </w:r>
+            <w:proofErr w:type="spellEnd"/>
           </w:p>
         </w:tc>
         <w:tc>
@@ -5723,6 +6306,7 @@
                 <w:szCs w:val="22"/>
               </w:rPr>
             </w:pPr>
+            <w:proofErr w:type="spellStart"/>
             <w:r>
               <w:rPr>
                 <w:sz w:val="22"/>
@@ -5730,6 +6314,7 @@
               </w:rPr>
               <w:t>strSubmitterName</w:t>
             </w:r>
+            <w:proofErr w:type="spellEnd"/>
           </w:p>
         </w:tc>
         <w:tc>
@@ -5839,6 +6424,7 @@
                 <w:szCs w:val="22"/>
               </w:rPr>
             </w:pPr>
+            <w:proofErr w:type="spellStart"/>
             <w:r>
               <w:rPr>
                 <w:sz w:val="22"/>
@@ -5846,6 +6432,7 @@
               </w:rPr>
               <w:t>strSubmitterEmail</w:t>
             </w:r>
+            <w:proofErr w:type="spellEnd"/>
           </w:p>
           <w:p>
             <w:pPr>
@@ -5906,12 +6493,23 @@
                 <w:szCs w:val="22"/>
               </w:rPr>
             </w:pPr>
-            <w:r>
-              <w:rPr>
-                <w:sz w:val="22"/>
-                <w:szCs w:val="22"/>
-              </w:rPr>
-              <w:t>eMail address of the submitter.</w:t>
+            <w:proofErr w:type="spellStart"/>
+            <w:proofErr w:type="gramStart"/>
+            <w:r>
+              <w:rPr>
+                <w:sz w:val="22"/>
+                <w:szCs w:val="22"/>
+              </w:rPr>
+              <w:t>eMail</w:t>
+            </w:r>
+            <w:proofErr w:type="spellEnd"/>
+            <w:proofErr w:type="gramEnd"/>
+            <w:r>
+              <w:rPr>
+                <w:sz w:val="22"/>
+                <w:szCs w:val="22"/>
+              </w:rPr>
+              <w:t xml:space="preserve"> address of the submitter.</w:t>
             </w:r>
           </w:p>
         </w:tc>
@@ -5963,6 +6561,7 @@
                 <w:szCs w:val="22"/>
               </w:rPr>
             </w:pPr>
+            <w:proofErr w:type="spellStart"/>
             <w:r>
               <w:rPr>
                 <w:sz w:val="22"/>
@@ -5970,6 +6569,7 @@
               </w:rPr>
               <w:t>strCSR</w:t>
             </w:r>
+            <w:proofErr w:type="spellEnd"/>
           </w:p>
         </w:tc>
         <w:tc>
@@ -6079,6 +6679,7 @@
                 <w:szCs w:val="22"/>
               </w:rPr>
             </w:pPr>
+            <w:proofErr w:type="spellStart"/>
             <w:r>
               <w:rPr>
                 <w:sz w:val="22"/>
@@ -6086,6 +6687,7 @@
               </w:rPr>
               <w:t>strCSRSite</w:t>
             </w:r>
+            <w:proofErr w:type="spellEnd"/>
           </w:p>
         </w:tc>
         <w:tc>
@@ -6225,6 +6827,7 @@
                 <w:szCs w:val="22"/>
               </w:rPr>
             </w:pPr>
+            <w:proofErr w:type="spellStart"/>
             <w:r>
               <w:rPr>
                 <w:sz w:val="22"/>
@@ -6232,6 +6835,7 @@
               </w:rPr>
               <w:t>strCoachReason_Current_Coaching_Initiatives</w:t>
             </w:r>
+            <w:proofErr w:type="spellEnd"/>
           </w:p>
         </w:tc>
         <w:tc>
@@ -6386,6 +6990,7 @@
                 <w:szCs w:val="22"/>
               </w:rPr>
             </w:pPr>
+            <w:proofErr w:type="spellStart"/>
             <w:r>
               <w:rPr>
                 <w:sz w:val="22"/>
@@ -6393,6 +6998,7 @@
               </w:rPr>
               <w:t>txtDescription</w:t>
             </w:r>
+            <w:proofErr w:type="spellEnd"/>
           </w:p>
         </w:tc>
         <w:tc>
@@ -6502,6 +7108,7 @@
                 <w:szCs w:val="22"/>
               </w:rPr>
             </w:pPr>
+            <w:proofErr w:type="spellStart"/>
             <w:r>
               <w:rPr>
                 <w:sz w:val="22"/>
@@ -6509,6 +7116,7 @@
               </w:rPr>
               <w:t>strProgram</w:t>
             </w:r>
+            <w:proofErr w:type="spellEnd"/>
           </w:p>
         </w:tc>
         <w:tc>
@@ -6625,14 +7233,46 @@
           <w:szCs w:val="24"/>
         </w:rPr>
         <w:lastRenderedPageBreak/>
-        <w:t>The following chart defines the Outlier Management Report Data File Elements and layout format for the eCoaching Log OMR LCS (Low Customer Sati</w:t>
+        <w:t xml:space="preserve">The following chart defines the Outlier Management Report Data File Elements and layout format for the </w:t>
+      </w:r>
+      <w:proofErr w:type="spellStart"/>
+      <w:r>
+        <w:rPr>
+          <w:b w:val="0"/>
+          <w:szCs w:val="24"/>
+        </w:rPr>
+        <w:t>eCoaching</w:t>
+      </w:r>
+      <w:proofErr w:type="spellEnd"/>
+      <w:r>
+        <w:rPr>
+          <w:b w:val="0"/>
+          <w:szCs w:val="24"/>
+        </w:rPr>
+        <w:t xml:space="preserve"> Log OMR LCS (Low Customer </w:t>
+      </w:r>
+      <w:proofErr w:type="spellStart"/>
+      <w:r>
+        <w:rPr>
+          <w:b w:val="0"/>
+          <w:szCs w:val="24"/>
+        </w:rPr>
+        <w:t>Sati</w:t>
       </w:r>
       <w:r>
         <w:rPr>
           <w:b w:val="0"/>
           <w:szCs w:val="24"/>
         </w:rPr>
-        <w:t>faciton – Low CSAT) data file.</w:t>
+        <w:t>faciton</w:t>
+      </w:r>
+      <w:proofErr w:type="spellEnd"/>
+      <w:r>
+        <w:rPr>
+          <w:b w:val="0"/>
+          <w:szCs w:val="24"/>
+        </w:rPr>
+        <w:t xml:space="preserve"> – Low CSAT) data file.</w:t>
       </w:r>
     </w:p>
     <w:p>
@@ -6833,6 +7473,7 @@
                 <w:szCs w:val="22"/>
               </w:rPr>
             </w:pPr>
+            <w:proofErr w:type="spellStart"/>
             <w:r>
               <w:rPr>
                 <w:sz w:val="22"/>
@@ -6840,6 +7481,7 @@
               </w:rPr>
               <w:t>numReportID</w:t>
             </w:r>
+            <w:proofErr w:type="spellEnd"/>
           </w:p>
         </w:tc>
         <w:tc>
@@ -6940,6 +7582,7 @@
                 <w:szCs w:val="22"/>
               </w:rPr>
             </w:pPr>
+            <w:proofErr w:type="spellStart"/>
             <w:r>
               <w:rPr>
                 <w:sz w:val="22"/>
@@ -6947,6 +7590,7 @@
               </w:rPr>
               <w:t>strReportCode</w:t>
             </w:r>
+            <w:proofErr w:type="spellEnd"/>
           </w:p>
         </w:tc>
         <w:tc>
@@ -7061,6 +7705,7 @@
                 <w:szCs w:val="22"/>
               </w:rPr>
             </w:pPr>
+            <w:proofErr w:type="spellStart"/>
             <w:r>
               <w:rPr>
                 <w:sz w:val="22"/>
@@ -7068,6 +7713,7 @@
               </w:rPr>
               <w:t>strFormType</w:t>
             </w:r>
+            <w:proofErr w:type="spellEnd"/>
           </w:p>
         </w:tc>
         <w:tc>
@@ -7168,6 +7814,7 @@
                 <w:szCs w:val="22"/>
               </w:rPr>
             </w:pPr>
+            <w:proofErr w:type="spellStart"/>
             <w:r>
               <w:rPr>
                 <w:sz w:val="22"/>
@@ -7175,6 +7822,7 @@
               </w:rPr>
               <w:t>strSource</w:t>
             </w:r>
+            <w:proofErr w:type="spellEnd"/>
           </w:p>
         </w:tc>
         <w:tc>
@@ -7290,6 +7938,7 @@
                 <w:szCs w:val="22"/>
               </w:rPr>
             </w:pPr>
+            <w:proofErr w:type="spellStart"/>
             <w:r>
               <w:rPr>
                 <w:sz w:val="22"/>
@@ -7297,6 +7946,7 @@
               </w:rPr>
               <w:t>strFormStatus</w:t>
             </w:r>
+            <w:proofErr w:type="spellEnd"/>
           </w:p>
         </w:tc>
         <w:tc>
@@ -7398,6 +8048,7 @@
                 <w:szCs w:val="22"/>
               </w:rPr>
             </w:pPr>
+            <w:proofErr w:type="spellStart"/>
             <w:r>
               <w:rPr>
                 <w:sz w:val="22"/>
@@ -7405,6 +8056,7 @@
               </w:rPr>
               <w:t>EventDate</w:t>
             </w:r>
+            <w:proofErr w:type="spellEnd"/>
           </w:p>
         </w:tc>
         <w:tc>
@@ -7961,6 +8613,7 @@
                 <w:szCs w:val="22"/>
               </w:rPr>
             </w:pPr>
+            <w:proofErr w:type="spellStart"/>
             <w:r>
               <w:rPr>
                 <w:sz w:val="22"/>
@@ -7968,6 +8621,7 @@
               </w:rPr>
               <w:t>SubmittedDate</w:t>
             </w:r>
+            <w:proofErr w:type="spellEnd"/>
           </w:p>
         </w:tc>
         <w:tc>
@@ -8532,6 +9186,7 @@
                 <w:szCs w:val="22"/>
               </w:rPr>
             </w:pPr>
+            <w:proofErr w:type="spellStart"/>
             <w:r>
               <w:rPr>
                 <w:sz w:val="22"/>
@@ -8539,6 +9194,7 @@
               </w:rPr>
               <w:t>StartDate</w:t>
             </w:r>
+            <w:proofErr w:type="spellEnd"/>
           </w:p>
         </w:tc>
         <w:tc>
@@ -8639,6 +9295,7 @@
                 <w:szCs w:val="22"/>
               </w:rPr>
             </w:pPr>
+            <w:proofErr w:type="spellStart"/>
             <w:r>
               <w:rPr>
                 <w:sz w:val="22"/>
@@ -8646,6 +9303,7 @@
               </w:rPr>
               <w:t>strSubmitterName</w:t>
             </w:r>
+            <w:proofErr w:type="spellEnd"/>
           </w:p>
         </w:tc>
         <w:tc>
@@ -8748,6 +9406,7 @@
                 <w:szCs w:val="22"/>
               </w:rPr>
             </w:pPr>
+            <w:proofErr w:type="spellStart"/>
             <w:r>
               <w:rPr>
                 <w:sz w:val="22"/>
@@ -8755,6 +9414,7 @@
               </w:rPr>
               <w:t>strSubmitterEmail</w:t>
             </w:r>
+            <w:proofErr w:type="spellEnd"/>
           </w:p>
           <w:p>
             <w:pPr>
@@ -8808,12 +9468,23 @@
                 <w:szCs w:val="22"/>
               </w:rPr>
             </w:pPr>
-            <w:r>
-              <w:rPr>
-                <w:sz w:val="22"/>
-                <w:szCs w:val="22"/>
-              </w:rPr>
-              <w:t>eMail address of the submitter.</w:t>
+            <w:proofErr w:type="spellStart"/>
+            <w:proofErr w:type="gramStart"/>
+            <w:r>
+              <w:rPr>
+                <w:sz w:val="22"/>
+                <w:szCs w:val="22"/>
+              </w:rPr>
+              <w:t>eMail</w:t>
+            </w:r>
+            <w:proofErr w:type="spellEnd"/>
+            <w:proofErr w:type="gramEnd"/>
+            <w:r>
+              <w:rPr>
+                <w:sz w:val="22"/>
+                <w:szCs w:val="22"/>
+              </w:rPr>
+              <w:t xml:space="preserve"> address of the submitter.</w:t>
             </w:r>
           </w:p>
         </w:tc>
@@ -8865,6 +9536,7 @@
                 <w:szCs w:val="22"/>
               </w:rPr>
             </w:pPr>
+            <w:proofErr w:type="spellStart"/>
             <w:r>
               <w:rPr>
                 <w:sz w:val="22"/>
@@ -8872,6 +9544,7 @@
               </w:rPr>
               <w:t>strCSR</w:t>
             </w:r>
+            <w:proofErr w:type="spellEnd"/>
           </w:p>
         </w:tc>
         <w:tc>
@@ -8981,6 +9654,7 @@
                 <w:szCs w:val="22"/>
               </w:rPr>
             </w:pPr>
+            <w:proofErr w:type="spellStart"/>
             <w:r>
               <w:rPr>
                 <w:sz w:val="22"/>
@@ -8988,6 +9662,7 @@
               </w:rPr>
               <w:t>strCSRSite</w:t>
             </w:r>
+            <w:proofErr w:type="spellEnd"/>
           </w:p>
         </w:tc>
         <w:tc>
@@ -9113,6 +9788,7 @@
                 <w:szCs w:val="22"/>
               </w:rPr>
             </w:pPr>
+            <w:proofErr w:type="spellStart"/>
             <w:r>
               <w:rPr>
                 <w:sz w:val="22"/>
@@ -9120,6 +9796,7 @@
               </w:rPr>
               <w:t>strCoachReason_Current_Coaching_Initiatives</w:t>
             </w:r>
+            <w:proofErr w:type="spellEnd"/>
           </w:p>
         </w:tc>
         <w:tc>
@@ -9267,6 +9944,7 @@
                 <w:szCs w:val="22"/>
               </w:rPr>
             </w:pPr>
+            <w:proofErr w:type="spellStart"/>
             <w:r>
               <w:rPr>
                 <w:sz w:val="22"/>
@@ -9274,6 +9952,7 @@
               </w:rPr>
               <w:t>txtDescription</w:t>
             </w:r>
+            <w:proofErr w:type="spellEnd"/>
           </w:p>
         </w:tc>
         <w:tc>
@@ -9376,6 +10055,7 @@
                 <w:szCs w:val="22"/>
               </w:rPr>
             </w:pPr>
+            <w:proofErr w:type="spellStart"/>
             <w:r>
               <w:rPr>
                 <w:sz w:val="22"/>
@@ -9383,6 +10063,7 @@
               </w:rPr>
               <w:t>strProgram</w:t>
             </w:r>
+            <w:proofErr w:type="spellEnd"/>
           </w:p>
         </w:tc>
         <w:tc>
@@ -9485,6 +10166,7 @@
                 <w:szCs w:val="22"/>
               </w:rPr>
             </w:pPr>
+            <w:proofErr w:type="spellStart"/>
             <w:r>
               <w:rPr>
                 <w:sz w:val="22"/>
@@ -9492,6 +10174,7 @@
               </w:rPr>
               <w:t>ManagerID</w:t>
             </w:r>
+            <w:proofErr w:type="spellEnd"/>
           </w:p>
         </w:tc>
         <w:tc>
@@ -9605,7 +10288,23 @@
           <w:szCs w:val="24"/>
         </w:rPr>
         <w:lastRenderedPageBreak/>
-        <w:t>The following chart defines the Outlier Management Report Data File Elements and layout format for the eCoaching Log OMR IAE (Inappropriate ARC Escalation)</w:t>
+        <w:t xml:space="preserve">The following chart defines the Outlier Management Report Data File Elements and layout format for the </w:t>
+      </w:r>
+      <w:proofErr w:type="spellStart"/>
+      <w:r>
+        <w:rPr>
+          <w:b w:val="0"/>
+          <w:szCs w:val="24"/>
+        </w:rPr>
+        <w:t>eCoaching</w:t>
+      </w:r>
+      <w:proofErr w:type="spellEnd"/>
+      <w:r>
+        <w:rPr>
+          <w:b w:val="0"/>
+          <w:szCs w:val="24"/>
+        </w:rPr>
+        <w:t xml:space="preserve"> Log OMR IAE (Inappropriate ARC Escalation)</w:t>
       </w:r>
       <w:r>
         <w:rPr>
@@ -9896,6 +10595,7 @@
                 <w:szCs w:val="22"/>
               </w:rPr>
             </w:pPr>
+            <w:proofErr w:type="spellStart"/>
             <w:r>
               <w:rPr>
                 <w:sz w:val="22"/>
@@ -9903,6 +10603,7 @@
               </w:rPr>
               <w:t>numReportID</w:t>
             </w:r>
+            <w:proofErr w:type="spellEnd"/>
           </w:p>
         </w:tc>
         <w:tc>
@@ -10003,6 +10704,7 @@
                 <w:szCs w:val="22"/>
               </w:rPr>
             </w:pPr>
+            <w:proofErr w:type="spellStart"/>
             <w:r>
               <w:rPr>
                 <w:sz w:val="22"/>
@@ -10010,6 +10712,7 @@
               </w:rPr>
               <w:t>strReportCode</w:t>
             </w:r>
+            <w:proofErr w:type="spellEnd"/>
           </w:p>
         </w:tc>
         <w:tc>
@@ -10152,6 +10855,7 @@
                 <w:szCs w:val="22"/>
               </w:rPr>
             </w:pPr>
+            <w:proofErr w:type="spellStart"/>
             <w:r>
               <w:rPr>
                 <w:sz w:val="22"/>
@@ -10159,6 +10863,7 @@
               </w:rPr>
               <w:t>strFormType</w:t>
             </w:r>
+            <w:proofErr w:type="spellEnd"/>
           </w:p>
         </w:tc>
         <w:tc>
@@ -10259,6 +10964,7 @@
                 <w:szCs w:val="22"/>
               </w:rPr>
             </w:pPr>
+            <w:proofErr w:type="spellStart"/>
             <w:r>
               <w:rPr>
                 <w:sz w:val="22"/>
@@ -10266,6 +10972,7 @@
               </w:rPr>
               <w:t>strSource</w:t>
             </w:r>
+            <w:proofErr w:type="spellEnd"/>
           </w:p>
         </w:tc>
         <w:tc>
@@ -10332,6 +11039,28 @@
                 <w:szCs w:val="22"/>
               </w:rPr>
               <w:t>OMR: Inappropriate ARC Escalation</w:t>
+            </w:r>
+          </w:p>
+          <w:p>
+            <w:pPr>
+              <w:rPr>
+                <w:sz w:val="22"/>
+                <w:szCs w:val="22"/>
+              </w:rPr>
+            </w:pPr>
+            <w:r>
+              <w:rPr>
+                <w:sz w:val="22"/>
+                <w:szCs w:val="22"/>
+              </w:rPr>
+              <w:t>OMR: Inappropriate ARC Escalation</w:t>
+            </w:r>
+            <w:r>
+              <w:rPr>
+                <w:sz w:val="22"/>
+                <w:szCs w:val="22"/>
+              </w:rPr>
+              <w:t xml:space="preserve"> FFM</w:t>
             </w:r>
           </w:p>
           <w:p>
@@ -10396,6 +11125,7 @@
                 <w:szCs w:val="22"/>
               </w:rPr>
             </w:pPr>
+            <w:proofErr w:type="spellStart"/>
             <w:r>
               <w:rPr>
                 <w:sz w:val="22"/>
@@ -10403,6 +11133,7 @@
               </w:rPr>
               <w:t>strFormStatus</w:t>
             </w:r>
+            <w:proofErr w:type="spellEnd"/>
           </w:p>
         </w:tc>
         <w:tc>
@@ -10504,6 +11235,7 @@
                 <w:szCs w:val="22"/>
               </w:rPr>
             </w:pPr>
+            <w:proofErr w:type="spellStart"/>
             <w:r>
               <w:rPr>
                 <w:sz w:val="22"/>
@@ -10511,6 +11243,7 @@
               </w:rPr>
               <w:t>EventDate</w:t>
             </w:r>
+            <w:proofErr w:type="spellEnd"/>
           </w:p>
         </w:tc>
         <w:tc>
@@ -11067,6 +11800,7 @@
                 <w:szCs w:val="22"/>
               </w:rPr>
             </w:pPr>
+            <w:proofErr w:type="spellStart"/>
             <w:r>
               <w:rPr>
                 <w:sz w:val="22"/>
@@ -11074,6 +11808,7 @@
               </w:rPr>
               <w:t>SubmittedDate</w:t>
             </w:r>
+            <w:proofErr w:type="spellEnd"/>
           </w:p>
         </w:tc>
         <w:tc>
@@ -11638,6 +12373,7 @@
                 <w:szCs w:val="22"/>
               </w:rPr>
             </w:pPr>
+            <w:proofErr w:type="spellStart"/>
             <w:r>
               <w:rPr>
                 <w:sz w:val="22"/>
@@ -11645,6 +12381,7 @@
               </w:rPr>
               <w:t>StartDate</w:t>
             </w:r>
+            <w:proofErr w:type="spellEnd"/>
           </w:p>
         </w:tc>
         <w:tc>
@@ -11745,6 +12482,7 @@
                 <w:szCs w:val="22"/>
               </w:rPr>
             </w:pPr>
+            <w:proofErr w:type="spellStart"/>
             <w:r>
               <w:rPr>
                 <w:sz w:val="22"/>
@@ -11752,6 +12490,7 @@
               </w:rPr>
               <w:t>strSubmitterName</w:t>
             </w:r>
+            <w:proofErr w:type="spellEnd"/>
           </w:p>
         </w:tc>
         <w:tc>
@@ -11854,6 +12593,7 @@
                 <w:szCs w:val="22"/>
               </w:rPr>
             </w:pPr>
+            <w:proofErr w:type="spellStart"/>
             <w:r>
               <w:rPr>
                 <w:sz w:val="22"/>
@@ -11861,6 +12601,7 @@
               </w:rPr>
               <w:t>strSubmitterEmail</w:t>
             </w:r>
+            <w:proofErr w:type="spellEnd"/>
           </w:p>
         </w:tc>
         <w:tc>
@@ -11906,12 +12647,23 @@
                 <w:szCs w:val="22"/>
               </w:rPr>
             </w:pPr>
-            <w:r>
-              <w:rPr>
-                <w:sz w:val="22"/>
-                <w:szCs w:val="22"/>
-              </w:rPr>
-              <w:t>eMail address of the submitter.</w:t>
+            <w:proofErr w:type="spellStart"/>
+            <w:proofErr w:type="gramStart"/>
+            <w:r>
+              <w:rPr>
+                <w:sz w:val="22"/>
+                <w:szCs w:val="22"/>
+              </w:rPr>
+              <w:t>eMail</w:t>
+            </w:r>
+            <w:proofErr w:type="spellEnd"/>
+            <w:proofErr w:type="gramEnd"/>
+            <w:r>
+              <w:rPr>
+                <w:sz w:val="22"/>
+                <w:szCs w:val="22"/>
+              </w:rPr>
+              <w:t xml:space="preserve"> address of the submitter.</w:t>
             </w:r>
           </w:p>
         </w:tc>
@@ -11963,6 +12715,7 @@
                 <w:szCs w:val="22"/>
               </w:rPr>
             </w:pPr>
+            <w:proofErr w:type="spellStart"/>
             <w:r>
               <w:rPr>
                 <w:sz w:val="22"/>
@@ -11970,6 +12723,7 @@
               </w:rPr>
               <w:t>EmpID</w:t>
             </w:r>
+            <w:proofErr w:type="spellEnd"/>
           </w:p>
         </w:tc>
         <w:tc>
@@ -12079,6 +12833,7 @@
                 <w:szCs w:val="22"/>
               </w:rPr>
             </w:pPr>
+            <w:proofErr w:type="spellStart"/>
             <w:r>
               <w:rPr>
                 <w:sz w:val="22"/>
@@ -12086,6 +12841,7 @@
               </w:rPr>
               <w:t>strCSRSite</w:t>
             </w:r>
+            <w:proofErr w:type="spellEnd"/>
           </w:p>
         </w:tc>
         <w:tc>
@@ -12211,6 +12967,7 @@
                 <w:szCs w:val="22"/>
               </w:rPr>
             </w:pPr>
+            <w:proofErr w:type="spellStart"/>
             <w:r>
               <w:rPr>
                 <w:sz w:val="22"/>
@@ -12218,6 +12975,7 @@
               </w:rPr>
               <w:t>strCoachReason_Current_Coaching_Initiatives</w:t>
             </w:r>
+            <w:proofErr w:type="spellEnd"/>
           </w:p>
         </w:tc>
         <w:tc>
@@ -12365,6 +13123,7 @@
                 <w:szCs w:val="22"/>
               </w:rPr>
             </w:pPr>
+            <w:proofErr w:type="spellStart"/>
             <w:r>
               <w:rPr>
                 <w:sz w:val="22"/>
@@ -12372,6 +13131,7 @@
               </w:rPr>
               <w:t>txtDescription</w:t>
             </w:r>
+            <w:proofErr w:type="spellEnd"/>
           </w:p>
         </w:tc>
         <w:tc>
@@ -12474,6 +13234,7 @@
                 <w:szCs w:val="22"/>
               </w:rPr>
             </w:pPr>
+            <w:proofErr w:type="spellStart"/>
             <w:r>
               <w:rPr>
                 <w:sz w:val="22"/>
@@ -12481,6 +13242,7 @@
               </w:rPr>
               <w:t>strProgram</w:t>
             </w:r>
+            <w:proofErr w:type="spellEnd"/>
           </w:p>
         </w:tc>
         <w:tc>
@@ -12801,7 +13563,65 @@
           <w:szCs w:val="24"/>
         </w:rPr>
         <w:lastRenderedPageBreak/>
-        <w:t xml:space="preserve">The following chart defines the Outlier Management Report Data File Elements and layout format for the eCoaching Log OMR </w:t>
+        <w:t xml:space="preserve">The following chart defines the Outlier Management Report Data File Elements and layout format for the </w:t>
+      </w:r>
+      <w:proofErr w:type="spellStart"/>
+      <w:r>
+        <w:rPr>
+          <w:b w:val="0"/>
+          <w:szCs w:val="24"/>
+        </w:rPr>
+        <w:t>eCoaching</w:t>
+      </w:r>
+      <w:proofErr w:type="spellEnd"/>
+      <w:r>
+        <w:rPr>
+          <w:b w:val="0"/>
+          <w:szCs w:val="24"/>
+        </w:rPr>
+        <w:t xml:space="preserve"> Log </w:t>
+      </w:r>
+      <w:r>
+        <w:rPr>
+          <w:b w:val="0"/>
+          <w:szCs w:val="24"/>
+        </w:rPr>
+        <w:t xml:space="preserve">OMR </w:t>
+      </w:r>
+      <w:r>
+        <w:rPr>
+          <w:b w:val="0"/>
+          <w:szCs w:val="24"/>
+        </w:rPr>
+        <w:t>BRL</w:t>
+      </w:r>
+      <w:r>
+        <w:rPr>
+          <w:b w:val="0"/>
+          <w:szCs w:val="24"/>
+        </w:rPr>
+        <w:t xml:space="preserve"> (</w:t>
+      </w:r>
+      <w:r>
+        <w:rPr>
+          <w:b w:val="0"/>
+          <w:szCs w:val="24"/>
+        </w:rPr>
+        <w:t>Exceed break length</w:t>
+      </w:r>
+      <w:r>
+        <w:rPr>
+          <w:b w:val="0"/>
+          <w:szCs w:val="24"/>
+        </w:rPr>
+        <w:t>)</w:t>
+      </w:r>
+      <w:r>
+        <w:rPr>
+          <w:b w:val="0"/>
+          <w:szCs w:val="24"/>
+        </w:rPr>
+        <w:t xml:space="preserve">, </w:t>
       </w:r>
       <w:r>
         <w:rPr>
@@ -12836,48 +13656,6 @@
           <w:b w:val="0"/>
           <w:szCs w:val="24"/>
         </w:rPr>
-        <w:t>, BRL</w:t>
-      </w:r>
-      <w:r>
-        <w:rPr>
-          <w:b w:val="0"/>
-          <w:szCs w:val="24"/>
-        </w:rPr>
-        <w:t xml:space="preserve"> (</w:t>
-      </w:r>
-      <w:r>
-        <w:rPr>
-          <w:b w:val="0"/>
-          <w:szCs w:val="24"/>
-        </w:rPr>
-        <w:t>Excee</w:t>
-      </w:r>
-      <w:r>
-        <w:rPr>
-          <w:b w:val="0"/>
-          <w:szCs w:val="24"/>
-        </w:rPr>
-        <w:t>d</w:t>
-      </w:r>
-      <w:r>
-        <w:rPr>
-          <w:b w:val="0"/>
-          <w:szCs w:val="24"/>
-        </w:rPr>
-        <w:t xml:space="preserve"> break length</w:t>
-      </w:r>
-      <w:r>
-        <w:rPr>
-          <w:b w:val="0"/>
-          <w:szCs w:val="24"/>
-        </w:rPr>
-        <w:t>)</w:t>
-      </w:r>
-      <w:r>
-        <w:rPr>
-          <w:b w:val="0"/>
-          <w:szCs w:val="24"/>
-        </w:rPr>
         <w:t xml:space="preserve">, MSR (Monthly Scorecard Review), MSRS (Monthly Scorecard Review – Supervisor) </w:t>
       </w:r>
       <w:r>
@@ -12885,7 +13663,30 @@
           <w:b w:val="0"/>
           <w:szCs w:val="24"/>
         </w:rPr>
-        <w:t>data file.  Note, the status of evaluations is dependant upon the module the log will be created in and the module is determined by the job code of the employee.</w:t>
+        <w:t xml:space="preserve">PBH (Potential Hardship) </w:t>
+      </w:r>
+      <w:r>
+        <w:rPr>
+          <w:b w:val="0"/>
+          <w:szCs w:val="24"/>
+        </w:rPr>
+        <w:t xml:space="preserve">data file.  Note, the status of evaluations is </w:t>
+      </w:r>
+      <w:proofErr w:type="spellStart"/>
+      <w:r>
+        <w:rPr>
+          <w:b w:val="0"/>
+          <w:szCs w:val="24"/>
+        </w:rPr>
+        <w:t>dependant</w:t>
+      </w:r>
+      <w:proofErr w:type="spellEnd"/>
+      <w:r>
+        <w:rPr>
+          <w:b w:val="0"/>
+          <w:szCs w:val="24"/>
+        </w:rPr>
+        <w:t xml:space="preserve"> upon the module the log will be created in and the module is determined by the job code of the employee.</w:t>
       </w:r>
     </w:p>
     <w:p>
@@ -13086,6 +13887,7 @@
                 <w:szCs w:val="22"/>
               </w:rPr>
             </w:pPr>
+            <w:proofErr w:type="spellStart"/>
             <w:r>
               <w:rPr>
                 <w:sz w:val="22"/>
@@ -13093,6 +13895,7 @@
               </w:rPr>
               <w:t>numReportID</w:t>
             </w:r>
+            <w:proofErr w:type="spellEnd"/>
           </w:p>
         </w:tc>
         <w:tc>
@@ -13193,6 +13996,7 @@
                 <w:szCs w:val="22"/>
               </w:rPr>
             </w:pPr>
+            <w:proofErr w:type="spellStart"/>
             <w:r>
               <w:rPr>
                 <w:sz w:val="22"/>
@@ -13200,6 +14004,7 @@
               </w:rPr>
               <w:t>strReportCode</w:t>
             </w:r>
+            <w:proofErr w:type="spellEnd"/>
           </w:p>
         </w:tc>
         <w:tc>
@@ -13272,7 +14077,42 @@
                 <w:sz w:val="22"/>
                 <w:szCs w:val="22"/>
               </w:rPr>
-              <w:t>BRN, BRL, MSR, MSRS</w:t>
+              <w:t>BR</w:t>
+            </w:r>
+            <w:r>
+              <w:rPr>
+                <w:sz w:val="22"/>
+                <w:szCs w:val="22"/>
+              </w:rPr>
+              <w:t>L</w:t>
+            </w:r>
+            <w:r>
+              <w:rPr>
+                <w:sz w:val="22"/>
+                <w:szCs w:val="22"/>
+              </w:rPr>
+              <w:t>, BR</w:t>
+            </w:r>
+            <w:r>
+              <w:rPr>
+                <w:sz w:val="22"/>
+                <w:szCs w:val="22"/>
+              </w:rPr>
+              <w:t>N</w:t>
+            </w:r>
+            <w:r>
+              <w:rPr>
+                <w:sz w:val="22"/>
+                <w:szCs w:val="22"/>
+              </w:rPr>
+              <w:t>, MSR, MSRS</w:t>
+            </w:r>
+            <w:r>
+              <w:rPr>
+                <w:sz w:val="22"/>
+                <w:szCs w:val="22"/>
+              </w:rPr>
+              <w:t>, PBH</w:t>
             </w:r>
             <w:r>
               <w:rPr>
@@ -13329,6 +14169,7 @@
                 <w:szCs w:val="22"/>
               </w:rPr>
             </w:pPr>
+            <w:proofErr w:type="spellStart"/>
             <w:r>
               <w:rPr>
                 <w:sz w:val="22"/>
@@ -13336,6 +14177,7 @@
               </w:rPr>
               <w:t>strFormType</w:t>
             </w:r>
+            <w:proofErr w:type="spellEnd"/>
           </w:p>
         </w:tc>
         <w:tc>
@@ -13436,6 +14278,7 @@
                 <w:szCs w:val="22"/>
               </w:rPr>
             </w:pPr>
+            <w:proofErr w:type="spellStart"/>
             <w:r>
               <w:rPr>
                 <w:sz w:val="22"/>
@@ -13443,6 +14286,7 @@
               </w:rPr>
               <w:t>strSource</w:t>
             </w:r>
+            <w:proofErr w:type="spellEnd"/>
           </w:p>
         </w:tc>
         <w:tc>
@@ -13493,6 +14337,21 @@
                 <w:sz w:val="22"/>
                 <w:szCs w:val="22"/>
               </w:rPr>
+              <w:t>BRL – Exceed break length</w:t>
+            </w:r>
+          </w:p>
+          <w:p>
+            <w:pPr>
+              <w:rPr>
+                <w:sz w:val="22"/>
+                <w:szCs w:val="22"/>
+              </w:rPr>
+            </w:pPr>
+            <w:r>
+              <w:rPr>
+                <w:sz w:val="22"/>
+                <w:szCs w:val="22"/>
+              </w:rPr>
               <w:t>BRN</w:t>
             </w:r>
             <w:r>
@@ -13522,42 +14381,6 @@
                 <w:sz w:val="22"/>
                 <w:szCs w:val="22"/>
               </w:rPr>
-              <w:t xml:space="preserve">BRL – </w:t>
-            </w:r>
-            <w:r>
-              <w:rPr>
-                <w:sz w:val="22"/>
-                <w:szCs w:val="22"/>
-              </w:rPr>
-              <w:t>Excee</w:t>
-            </w:r>
-            <w:r>
-              <w:rPr>
-                <w:sz w:val="22"/>
-                <w:szCs w:val="22"/>
-              </w:rPr>
-              <w:t>d</w:t>
-            </w:r>
-            <w:r>
-              <w:rPr>
-                <w:sz w:val="22"/>
-                <w:szCs w:val="22"/>
-              </w:rPr>
-              <w:t xml:space="preserve"> break length</w:t>
-            </w:r>
-          </w:p>
-          <w:p>
-            <w:pPr>
-              <w:rPr>
-                <w:sz w:val="22"/>
-                <w:szCs w:val="22"/>
-              </w:rPr>
-            </w:pPr>
-            <w:r>
-              <w:rPr>
-                <w:sz w:val="22"/>
-                <w:szCs w:val="22"/>
-              </w:rPr>
               <w:t>MSR</w:t>
             </w:r>
             <w:r>
@@ -13588,6 +14411,27 @@
                 <w:szCs w:val="22"/>
               </w:rPr>
               <w:t xml:space="preserve"> – Performance Scorecard</w:t>
+            </w:r>
+          </w:p>
+          <w:p>
+            <w:pPr>
+              <w:rPr>
+                <w:sz w:val="22"/>
+                <w:szCs w:val="22"/>
+              </w:rPr>
+            </w:pPr>
+            <w:r>
+              <w:rPr>
+                <w:sz w:val="22"/>
+                <w:szCs w:val="22"/>
+              </w:rPr>
+              <w:t xml:space="preserve">PBH – </w:t>
+            </w:r>
+            <w:r>
+              <w:rPr>
+                <w:color w:val="000000"/>
+              </w:rPr>
+              <w:t>OMR: Potential Hardship</w:t>
             </w:r>
           </w:p>
         </w:tc>
@@ -13637,6 +14481,7 @@
                 <w:szCs w:val="22"/>
               </w:rPr>
             </w:pPr>
+            <w:proofErr w:type="spellStart"/>
             <w:r>
               <w:rPr>
                 <w:sz w:val="22"/>
@@ -13644,6 +14489,7 @@
               </w:rPr>
               <w:t>strFormStatus</w:t>
             </w:r>
+            <w:proofErr w:type="spellEnd"/>
           </w:p>
         </w:tc>
         <w:tc>
@@ -13709,6 +14555,36 @@
                 <w:sz w:val="22"/>
                 <w:szCs w:val="22"/>
               </w:rPr>
+              <w:t xml:space="preserve">BRL </w:t>
+            </w:r>
+          </w:p>
+          <w:p>
+            <w:pPr>
+              <w:rPr>
+                <w:sz w:val="22"/>
+                <w:szCs w:val="22"/>
+              </w:rPr>
+            </w:pPr>
+            <w:r>
+              <w:rPr>
+                <w:sz w:val="22"/>
+                <w:szCs w:val="22"/>
+              </w:rPr>
+              <w:t>– Pending Supervisor Review/Pending Manager Review/Pending Quality Lead Review</w:t>
+            </w:r>
+          </w:p>
+          <w:p>
+            <w:pPr>
+              <w:rPr>
+                <w:sz w:val="22"/>
+                <w:szCs w:val="22"/>
+              </w:rPr>
+            </w:pPr>
+            <w:r>
+              <w:rPr>
+                <w:sz w:val="22"/>
+                <w:szCs w:val="22"/>
+              </w:rPr>
               <w:t xml:space="preserve">BRN </w:t>
             </w:r>
           </w:p>
@@ -13746,43 +14622,6 @@
                 <w:sz w:val="22"/>
                 <w:szCs w:val="22"/>
               </w:rPr>
-              <w:t xml:space="preserve">BRL </w:t>
-            </w:r>
-          </w:p>
-          <w:p>
-            <w:pPr>
-              <w:rPr>
-                <w:sz w:val="22"/>
-                <w:szCs w:val="22"/>
-              </w:rPr>
-            </w:pPr>
-            <w:r>
-              <w:rPr>
-                <w:sz w:val="22"/>
-                <w:szCs w:val="22"/>
-              </w:rPr>
-              <w:t xml:space="preserve">– </w:t>
-            </w:r>
-            <w:r>
-              <w:rPr>
-                <w:sz w:val="22"/>
-                <w:szCs w:val="22"/>
-              </w:rPr>
-              <w:t>Pending Supervisor Review/Pending Manager Review/Pending Quality Lead Review</w:t>
-            </w:r>
-          </w:p>
-          <w:p>
-            <w:pPr>
-              <w:rPr>
-                <w:sz w:val="22"/>
-                <w:szCs w:val="22"/>
-              </w:rPr>
-            </w:pPr>
-            <w:r>
-              <w:rPr>
-                <w:sz w:val="22"/>
-                <w:szCs w:val="22"/>
-              </w:rPr>
               <w:t xml:space="preserve">MSR – Pending Acknowledgement </w:t>
             </w:r>
           </w:p>
@@ -13799,6 +14638,37 @@
                 <w:szCs w:val="22"/>
               </w:rPr>
               <w:t>MSRS – Pending Acknowledgement</w:t>
+            </w:r>
+          </w:p>
+          <w:p>
+            <w:pPr>
+              <w:rPr>
+                <w:sz w:val="22"/>
+                <w:szCs w:val="22"/>
+              </w:rPr>
+            </w:pPr>
+            <w:r>
+              <w:rPr>
+                <w:sz w:val="22"/>
+                <w:szCs w:val="22"/>
+              </w:rPr>
+              <w:t xml:space="preserve">PBH – Pending </w:t>
+            </w:r>
+            <w:proofErr w:type="spellStart"/>
+            <w:r>
+              <w:rPr>
+                <w:sz w:val="22"/>
+                <w:szCs w:val="22"/>
+              </w:rPr>
+              <w:t>Supervirosr</w:t>
+            </w:r>
+            <w:proofErr w:type="spellEnd"/>
+            <w:r>
+              <w:rPr>
+                <w:sz w:val="22"/>
+                <w:szCs w:val="22"/>
+              </w:rPr>
+              <w:t xml:space="preserve"> Review</w:t>
             </w:r>
           </w:p>
         </w:tc>
@@ -13849,6 +14719,7 @@
                 <w:szCs w:val="22"/>
               </w:rPr>
             </w:pPr>
+            <w:proofErr w:type="spellStart"/>
             <w:r>
               <w:rPr>
                 <w:sz w:val="22"/>
@@ -13856,6 +14727,7 @@
               </w:rPr>
               <w:t>EventDate</w:t>
             </w:r>
+            <w:proofErr w:type="spellEnd"/>
           </w:p>
         </w:tc>
         <w:tc>
@@ -14412,6 +15284,7 @@
                 <w:szCs w:val="22"/>
               </w:rPr>
             </w:pPr>
+            <w:proofErr w:type="spellStart"/>
             <w:r>
               <w:rPr>
                 <w:sz w:val="22"/>
@@ -14419,6 +15292,7 @@
               </w:rPr>
               <w:t>SubmittedDate</w:t>
             </w:r>
+            <w:proofErr w:type="spellEnd"/>
           </w:p>
         </w:tc>
         <w:tc>
@@ -14983,6 +15857,7 @@
                 <w:szCs w:val="22"/>
               </w:rPr>
             </w:pPr>
+            <w:proofErr w:type="spellStart"/>
             <w:r>
               <w:rPr>
                 <w:sz w:val="22"/>
@@ -14990,6 +15865,7 @@
               </w:rPr>
               <w:t>StartDate</w:t>
             </w:r>
+            <w:proofErr w:type="spellEnd"/>
           </w:p>
         </w:tc>
         <w:tc>
@@ -15090,6 +15966,7 @@
                 <w:szCs w:val="22"/>
               </w:rPr>
             </w:pPr>
+            <w:proofErr w:type="spellStart"/>
             <w:r>
               <w:rPr>
                 <w:sz w:val="22"/>
@@ -15097,6 +15974,7 @@
               </w:rPr>
               <w:t>strSubmitterName</w:t>
             </w:r>
+            <w:proofErr w:type="spellEnd"/>
           </w:p>
         </w:tc>
         <w:tc>
@@ -15199,6 +16077,7 @@
                 <w:szCs w:val="22"/>
               </w:rPr>
             </w:pPr>
+            <w:proofErr w:type="spellStart"/>
             <w:r>
               <w:rPr>
                 <w:sz w:val="22"/>
@@ -15206,6 +16085,7 @@
               </w:rPr>
               <w:t>strSubmitterEmail</w:t>
             </w:r>
+            <w:proofErr w:type="spellEnd"/>
           </w:p>
         </w:tc>
         <w:tc>
@@ -15251,12 +16131,23 @@
                 <w:szCs w:val="22"/>
               </w:rPr>
             </w:pPr>
-            <w:r>
-              <w:rPr>
-                <w:sz w:val="22"/>
-                <w:szCs w:val="22"/>
-              </w:rPr>
-              <w:t>eMail address of the submitter.</w:t>
+            <w:proofErr w:type="spellStart"/>
+            <w:proofErr w:type="gramStart"/>
+            <w:r>
+              <w:rPr>
+                <w:sz w:val="22"/>
+                <w:szCs w:val="22"/>
+              </w:rPr>
+              <w:t>eMail</w:t>
+            </w:r>
+            <w:proofErr w:type="spellEnd"/>
+            <w:proofErr w:type="gramEnd"/>
+            <w:r>
+              <w:rPr>
+                <w:sz w:val="22"/>
+                <w:szCs w:val="22"/>
+              </w:rPr>
+              <w:t xml:space="preserve"> address of the submitter.</w:t>
             </w:r>
           </w:p>
         </w:tc>
@@ -15308,6 +16199,7 @@
                 <w:szCs w:val="22"/>
               </w:rPr>
             </w:pPr>
+            <w:proofErr w:type="spellStart"/>
             <w:r>
               <w:rPr>
                 <w:sz w:val="22"/>
@@ -15315,6 +16207,23 @@
               </w:rPr>
               <w:t>EmpID</w:t>
             </w:r>
+            <w:proofErr w:type="spellEnd"/>
+            <w:r>
+              <w:rPr>
+                <w:sz w:val="22"/>
+                <w:szCs w:val="22"/>
+              </w:rPr>
+              <w:t>/</w:t>
+            </w:r>
+            <w:proofErr w:type="spellStart"/>
+            <w:r>
+              <w:rPr>
+                <w:sz w:val="22"/>
+                <w:szCs w:val="22"/>
+              </w:rPr>
+              <w:t>strCSR</w:t>
+            </w:r>
+            <w:proofErr w:type="spellEnd"/>
           </w:p>
         </w:tc>
         <w:tc>
@@ -15424,6 +16333,7 @@
                 <w:szCs w:val="22"/>
               </w:rPr>
             </w:pPr>
+            <w:proofErr w:type="spellStart"/>
             <w:r>
               <w:rPr>
                 <w:sz w:val="22"/>
@@ -15431,6 +16341,7 @@
               </w:rPr>
               <w:t>strCSRSite</w:t>
             </w:r>
+            <w:proofErr w:type="spellEnd"/>
           </w:p>
         </w:tc>
         <w:tc>
@@ -15570,6 +16481,7 @@
                 <w:szCs w:val="22"/>
               </w:rPr>
             </w:pPr>
+            <w:proofErr w:type="spellStart"/>
             <w:r>
               <w:rPr>
                 <w:sz w:val="22"/>
@@ -15577,6 +16489,7 @@
               </w:rPr>
               <w:t>strCoachReason_Current_Coaching_Initiatives</w:t>
             </w:r>
+            <w:proofErr w:type="spellEnd"/>
           </w:p>
         </w:tc>
         <w:tc>
@@ -15627,6 +16540,28 @@
                 <w:sz w:val="22"/>
                 <w:szCs w:val="22"/>
               </w:rPr>
+              <w:t xml:space="preserve">BRL – </w:t>
+            </w:r>
+            <w:r>
+              <w:rPr>
+                <w:sz w:val="22"/>
+                <w:szCs w:val="22"/>
+              </w:rPr>
+              <w:t>Research Required</w:t>
+            </w:r>
+          </w:p>
+          <w:p>
+            <w:pPr>
+              <w:rPr>
+                <w:sz w:val="22"/>
+                <w:szCs w:val="22"/>
+              </w:rPr>
+            </w:pPr>
+            <w:r>
+              <w:rPr>
+                <w:sz w:val="22"/>
+                <w:szCs w:val="22"/>
+              </w:rPr>
               <w:t xml:space="preserve">BRN – </w:t>
             </w:r>
             <w:r>
@@ -15649,28 +16584,6 @@
                 <w:sz w:val="22"/>
                 <w:szCs w:val="22"/>
               </w:rPr>
-              <w:t xml:space="preserve">BRL – </w:t>
-            </w:r>
-            <w:r>
-              <w:rPr>
-                <w:sz w:val="22"/>
-                <w:szCs w:val="22"/>
-              </w:rPr>
-              <w:t>Research Required</w:t>
-            </w:r>
-          </w:p>
-          <w:p>
-            <w:pPr>
-              <w:rPr>
-                <w:sz w:val="22"/>
-                <w:szCs w:val="22"/>
-              </w:rPr>
-            </w:pPr>
-            <w:r>
-              <w:rPr>
-                <w:sz w:val="22"/>
-                <w:szCs w:val="22"/>
-              </w:rPr>
               <w:t xml:space="preserve">MSR – </w:t>
             </w:r>
             <w:r>
@@ -15701,6 +16614,21 @@
                 <w:szCs w:val="22"/>
               </w:rPr>
               <w:t>Reinforcement</w:t>
+            </w:r>
+          </w:p>
+          <w:p>
+            <w:pPr>
+              <w:rPr>
+                <w:sz w:val="22"/>
+                <w:szCs w:val="22"/>
+              </w:rPr>
+            </w:pPr>
+            <w:r>
+              <w:rPr>
+                <w:sz w:val="22"/>
+                <w:szCs w:val="22"/>
+              </w:rPr>
+              <w:t xml:space="preserve">PBH – Opportunity </w:t>
             </w:r>
           </w:p>
         </w:tc>
@@ -15752,6 +16680,7 @@
                 <w:szCs w:val="22"/>
               </w:rPr>
             </w:pPr>
+            <w:proofErr w:type="spellStart"/>
             <w:r>
               <w:rPr>
                 <w:sz w:val="22"/>
@@ -15759,6 +16688,7 @@
               </w:rPr>
               <w:t>txtDescription</w:t>
             </w:r>
+            <w:proofErr w:type="spellEnd"/>
           </w:p>
         </w:tc>
         <w:tc>
@@ -15861,6 +16791,7 @@
                 <w:szCs w:val="22"/>
               </w:rPr>
             </w:pPr>
+            <w:proofErr w:type="spellStart"/>
             <w:r>
               <w:rPr>
                 <w:sz w:val="22"/>
@@ -15868,6 +16799,7 @@
               </w:rPr>
               <w:t>strProgram</w:t>
             </w:r>
+            <w:proofErr w:type="spellEnd"/>
           </w:p>
         </w:tc>
         <w:tc>
@@ -15972,7 +16904,7 @@
 </file>
 
 <file path=word/endnotes.xml><?xml version="1.0" encoding="utf-8"?>
-<w:endnotes xmlns:wpc="http://schemas.microsoft.com/office/word/2010/wordprocessingCanvas" xmlns:cx="http://schemas.microsoft.com/office/drawing/2014/chartex" xmlns:cx1="http://schemas.microsoft.com/office/drawing/2015/9/8/chartex" xmlns:mc="http://schemas.openxmlformats.org/markup-compatibility/2006" xmlns:o="urn:schemas-microsoft-com:office:office" xmlns:r="http://schemas.openxmlformats.org/officeDocument/2006/relationships" xmlns:m="http://schemas.openxmlformats.org/officeDocument/2006/math" xmlns:v="urn:schemas-microsoft-com:vml" xmlns:wp14="http://schemas.microsoft.com/office/word/2010/wordprocessingDrawing" xmlns:wp="http://schemas.openxmlformats.org/drawingml/2006/wordprocessingDrawing" xmlns:w10="urn:schemas-microsoft-com:office:word" xmlns:w="http://schemas.openxmlformats.org/wordprocessingml/2006/main" xmlns:w14="http://schemas.microsoft.com/office/word/2010/wordml" xmlns:w15="http://schemas.microsoft.com/office/word/2012/wordml" xmlns:w16se="http://schemas.microsoft.com/office/word/2015/wordml/symex" xmlns:wpg="http://schemas.microsoft.com/office/word/2010/wordprocessingGroup" xmlns:wpi="http://schemas.microsoft.com/office/word/2010/wordprocessingInk" xmlns:wne="http://schemas.microsoft.com/office/word/2006/wordml" xmlns:wps="http://schemas.microsoft.com/office/word/2010/wordprocessingShape" mc:Ignorable="w14 w15 w16se wp14">
+<w:endnotes xmlns:wpc="http://schemas.microsoft.com/office/word/2010/wordprocessingCanvas" xmlns:mc="http://schemas.openxmlformats.org/markup-compatibility/2006" xmlns:o="urn:schemas-microsoft-com:office:office" xmlns:r="http://schemas.openxmlformats.org/officeDocument/2006/relationships" xmlns:m="http://schemas.openxmlformats.org/officeDocument/2006/math" xmlns:v="urn:schemas-microsoft-com:vml" xmlns:wp14="http://schemas.microsoft.com/office/word/2010/wordprocessingDrawing" xmlns:wp="http://schemas.openxmlformats.org/drawingml/2006/wordprocessingDrawing" xmlns:w10="urn:schemas-microsoft-com:office:word" xmlns:w="http://schemas.openxmlformats.org/wordprocessingml/2006/main" xmlns:w14="http://schemas.microsoft.com/office/word/2010/wordml" xmlns:w15="http://schemas.microsoft.com/office/word/2012/wordml" xmlns:wpg="http://schemas.microsoft.com/office/word/2010/wordprocessingGroup" xmlns:wpi="http://schemas.microsoft.com/office/word/2010/wordprocessingInk" xmlns:wne="http://schemas.microsoft.com/office/word/2006/wordml" xmlns:wps="http://schemas.microsoft.com/office/word/2010/wordprocessingShape" mc:Ignorable="w14 w15 wp14">
   <w:endnote w:type="separator" w:id="-1">
     <w:p>
       <w:r>
@@ -15991,7 +16923,7 @@
 </file>
 
 <file path=word/footer1.xml><?xml version="1.0" encoding="utf-8"?>
-<w:ftr xmlns:wpc="http://schemas.microsoft.com/office/word/2010/wordprocessingCanvas" xmlns:cx="http://schemas.microsoft.com/office/drawing/2014/chartex" xmlns:cx1="http://schemas.microsoft.com/office/drawing/2015/9/8/chartex" xmlns:mc="http://schemas.openxmlformats.org/markup-compatibility/2006" xmlns:o="urn:schemas-microsoft-com:office:office" xmlns:r="http://schemas.openxmlformats.org/officeDocument/2006/relationships" xmlns:m="http://schemas.openxmlformats.org/officeDocument/2006/math" xmlns:v="urn:schemas-microsoft-com:vml" xmlns:wp14="http://schemas.microsoft.com/office/word/2010/wordprocessingDrawing" xmlns:wp="http://schemas.openxmlformats.org/drawingml/2006/wordprocessingDrawing" xmlns:w10="urn:schemas-microsoft-com:office:word" xmlns:w="http://schemas.openxmlformats.org/wordprocessingml/2006/main" xmlns:w14="http://schemas.microsoft.com/office/word/2010/wordml" xmlns:w15="http://schemas.microsoft.com/office/word/2012/wordml" xmlns:w16se="http://schemas.microsoft.com/office/word/2015/wordml/symex" xmlns:wpg="http://schemas.microsoft.com/office/word/2010/wordprocessingGroup" xmlns:wpi="http://schemas.microsoft.com/office/word/2010/wordprocessingInk" xmlns:wne="http://schemas.microsoft.com/office/word/2006/wordml" xmlns:wps="http://schemas.microsoft.com/office/word/2010/wordprocessingShape" mc:Ignorable="w14 w15 w16se wp14">
+<w:ftr xmlns:wpc="http://schemas.microsoft.com/office/word/2010/wordprocessingCanvas" xmlns:mc="http://schemas.openxmlformats.org/markup-compatibility/2006" xmlns:o="urn:schemas-microsoft-com:office:office" xmlns:r="http://schemas.openxmlformats.org/officeDocument/2006/relationships" xmlns:m="http://schemas.openxmlformats.org/officeDocument/2006/math" xmlns:v="urn:schemas-microsoft-com:vml" xmlns:wp14="http://schemas.microsoft.com/office/word/2010/wordprocessingDrawing" xmlns:wp="http://schemas.openxmlformats.org/drawingml/2006/wordprocessingDrawing" xmlns:w10="urn:schemas-microsoft-com:office:word" xmlns:w="http://schemas.openxmlformats.org/wordprocessingml/2006/main" xmlns:w14="http://schemas.microsoft.com/office/word/2010/wordml" xmlns:w15="http://schemas.microsoft.com/office/word/2012/wordml" xmlns:wpg="http://schemas.microsoft.com/office/word/2010/wordprocessingGroup" xmlns:wpi="http://schemas.microsoft.com/office/word/2010/wordprocessingInk" xmlns:wne="http://schemas.microsoft.com/office/word/2006/wordml" xmlns:wps="http://schemas.microsoft.com/office/word/2010/wordprocessingShape" mc:Ignorable="w14 w15 wp14">
   <w:p>
     <w:pPr>
       <w:pStyle w:val="Footer"/>
@@ -16029,7 +16961,7 @@
 </file>
 
 <file path=word/footer2.xml><?xml version="1.0" encoding="utf-8"?>
-<w:ftr xmlns:wpc="http://schemas.microsoft.com/office/word/2010/wordprocessingCanvas" xmlns:cx="http://schemas.microsoft.com/office/drawing/2014/chartex" xmlns:cx1="http://schemas.microsoft.com/office/drawing/2015/9/8/chartex" xmlns:mc="http://schemas.openxmlformats.org/markup-compatibility/2006" xmlns:o="urn:schemas-microsoft-com:office:office" xmlns:r="http://schemas.openxmlformats.org/officeDocument/2006/relationships" xmlns:m="http://schemas.openxmlformats.org/officeDocument/2006/math" xmlns:v="urn:schemas-microsoft-com:vml" xmlns:wp14="http://schemas.microsoft.com/office/word/2010/wordprocessingDrawing" xmlns:wp="http://schemas.openxmlformats.org/drawingml/2006/wordprocessingDrawing" xmlns:w10="urn:schemas-microsoft-com:office:word" xmlns:w="http://schemas.openxmlformats.org/wordprocessingml/2006/main" xmlns:w14="http://schemas.microsoft.com/office/word/2010/wordml" xmlns:w15="http://schemas.microsoft.com/office/word/2012/wordml" xmlns:w16se="http://schemas.microsoft.com/office/word/2015/wordml/symex" xmlns:wpg="http://schemas.microsoft.com/office/word/2010/wordprocessingGroup" xmlns:wpi="http://schemas.microsoft.com/office/word/2010/wordprocessingInk" xmlns:wne="http://schemas.microsoft.com/office/word/2006/wordml" xmlns:wps="http://schemas.microsoft.com/office/word/2010/wordprocessingShape" mc:Ignorable="w14 w15 w16se wp14">
+<w:ftr xmlns:wpc="http://schemas.microsoft.com/office/word/2010/wordprocessingCanvas" xmlns:mc="http://schemas.openxmlformats.org/markup-compatibility/2006" xmlns:o="urn:schemas-microsoft-com:office:office" xmlns:r="http://schemas.openxmlformats.org/officeDocument/2006/relationships" xmlns:m="http://schemas.openxmlformats.org/officeDocument/2006/math" xmlns:v="urn:schemas-microsoft-com:vml" xmlns:wp14="http://schemas.microsoft.com/office/word/2010/wordprocessingDrawing" xmlns:wp="http://schemas.openxmlformats.org/drawingml/2006/wordprocessingDrawing" xmlns:w10="urn:schemas-microsoft-com:office:word" xmlns:w="http://schemas.openxmlformats.org/wordprocessingml/2006/main" xmlns:w14="http://schemas.microsoft.com/office/word/2010/wordml" xmlns:w15="http://schemas.microsoft.com/office/word/2012/wordml" xmlns:wpg="http://schemas.microsoft.com/office/word/2010/wordprocessingGroup" xmlns:wpi="http://schemas.microsoft.com/office/word/2010/wordprocessingInk" xmlns:wne="http://schemas.microsoft.com/office/word/2006/wordml" xmlns:wps="http://schemas.microsoft.com/office/word/2010/wordprocessingShape" mc:Ignorable="w14 w15 wp14">
   <w:p>
     <w:pPr>
       <w:rPr>
@@ -16107,7 +17039,7 @@
         </mc:Choice>
         <mc:Fallback>
           <w:pict>
-            <v:line w14:anchorId="5E25966C" id="Line 39" o:spid="_x0000_s1026" style="position:absolute;z-index:251658240;visibility:visible;mso-wrap-style:square;mso-width-percent:0;mso-height-percent:0;mso-wrap-distance-left:9pt;mso-wrap-distance-top:0;mso-wrap-distance-right:9pt;mso-wrap-distance-bottom:0;mso-position-horizontal:absolute;mso-position-horizontal-relative:text;mso-position-vertical:absolute;mso-position-vertical-relative:text;mso-width-percent:0;mso-height-percent:0;mso-width-relative:page;mso-height-relative:page" from="0,1.8pt" to="475.2pt,1.8pt" o:gfxdata="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" o:allowincell="f"/>
+            <v:line w14:anchorId="09455AE5" id="Line 39" o:spid="_x0000_s1026" style="position:absolute;z-index:251658240;visibility:visible;mso-wrap-style:square;mso-width-percent:0;mso-height-percent:0;mso-wrap-distance-left:9pt;mso-wrap-distance-top:0;mso-wrap-distance-right:9pt;mso-wrap-distance-bottom:0;mso-position-horizontal:absolute;mso-position-horizontal-relative:text;mso-position-vertical:absolute;mso-position-vertical-relative:text;mso-width-percent:0;mso-height-percent:0;mso-width-relative:page;mso-height-relative:page" from="0,1.8pt" to="475.2pt,1.8pt" o:gfxdata="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" o:allowincell="f"/>
           </w:pict>
         </mc:Fallback>
       </mc:AlternateContent>
@@ -16254,7 +17186,7 @@
         <w:noProof/>
         <w:sz w:val="18"/>
       </w:rPr>
-      <w:t>3</w:t>
+      <w:t>10</w:t>
     </w:r>
     <w:r>
       <w:rPr>
@@ -16268,7 +17200,7 @@
 </file>
 
 <file path=word/footer3.xml><?xml version="1.0" encoding="utf-8"?>
-<w:ftr xmlns:wpc="http://schemas.microsoft.com/office/word/2010/wordprocessingCanvas" xmlns:cx="http://schemas.microsoft.com/office/drawing/2014/chartex" xmlns:cx1="http://schemas.microsoft.com/office/drawing/2015/9/8/chartex" xmlns:mc="http://schemas.openxmlformats.org/markup-compatibility/2006" xmlns:o="urn:schemas-microsoft-com:office:office" xmlns:r="http://schemas.openxmlformats.org/officeDocument/2006/relationships" xmlns:m="http://schemas.openxmlformats.org/officeDocument/2006/math" xmlns:v="urn:schemas-microsoft-com:vml" xmlns:wp14="http://schemas.microsoft.com/office/word/2010/wordprocessingDrawing" xmlns:wp="http://schemas.openxmlformats.org/drawingml/2006/wordprocessingDrawing" xmlns:w10="urn:schemas-microsoft-com:office:word" xmlns:w="http://schemas.openxmlformats.org/wordprocessingml/2006/main" xmlns:w14="http://schemas.microsoft.com/office/word/2010/wordml" xmlns:w15="http://schemas.microsoft.com/office/word/2012/wordml" xmlns:w16se="http://schemas.microsoft.com/office/word/2015/wordml/symex" xmlns:wpg="http://schemas.microsoft.com/office/word/2010/wordprocessingGroup" xmlns:wpi="http://schemas.microsoft.com/office/word/2010/wordprocessingInk" xmlns:wne="http://schemas.microsoft.com/office/word/2006/wordml" xmlns:wps="http://schemas.microsoft.com/office/word/2010/wordprocessingShape" mc:Ignorable="w14 w15 w16se wp14">
+<w:ftr xmlns:wpc="http://schemas.microsoft.com/office/word/2010/wordprocessingCanvas" xmlns:mc="http://schemas.openxmlformats.org/markup-compatibility/2006" xmlns:o="urn:schemas-microsoft-com:office:office" xmlns:r="http://schemas.openxmlformats.org/officeDocument/2006/relationships" xmlns:m="http://schemas.openxmlformats.org/officeDocument/2006/math" xmlns:v="urn:schemas-microsoft-com:vml" xmlns:wp14="http://schemas.microsoft.com/office/word/2010/wordprocessingDrawing" xmlns:wp="http://schemas.openxmlformats.org/drawingml/2006/wordprocessingDrawing" xmlns:w10="urn:schemas-microsoft-com:office:word" xmlns:w="http://schemas.openxmlformats.org/wordprocessingml/2006/main" xmlns:w14="http://schemas.microsoft.com/office/word/2010/wordml" xmlns:w15="http://schemas.microsoft.com/office/word/2012/wordml" xmlns:wpg="http://schemas.microsoft.com/office/word/2010/wordprocessingGroup" xmlns:wpi="http://schemas.microsoft.com/office/word/2010/wordprocessingInk" xmlns:wne="http://schemas.microsoft.com/office/word/2006/wordml" xmlns:wps="http://schemas.microsoft.com/office/word/2010/wordprocessingShape" mc:Ignorable="w14 w15 wp14">
   <w:p>
     <w:pPr>
       <w:pStyle w:val="Footer"/>
@@ -16350,7 +17282,7 @@
         </mc:Choice>
         <mc:Fallback>
           <w:pict>
-            <v:line w14:anchorId="204FE4E6" id="Line 32" o:spid="_x0000_s1026" style="position:absolute;z-index:251657216;visibility:visible;mso-wrap-style:square;mso-width-percent:0;mso-height-percent:0;mso-wrap-distance-left:9pt;mso-wrap-distance-top:0;mso-wrap-distance-right:9pt;mso-wrap-distance-bottom:0;mso-position-horizontal:absolute;mso-position-horizontal-relative:page;mso-position-vertical:absolute;mso-position-vertical-relative:page;mso-width-percent:0;mso-height-percent:0;mso-width-relative:page;mso-height-relative:page" from="1in,750.3pt" to="540pt,750.3pt" o:gfxdata="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" o:allowincell="f">
+            <v:line w14:anchorId="040C346C" id="Line 32" o:spid="_x0000_s1026" style="position:absolute;z-index:251657216;visibility:visible;mso-wrap-style:square;mso-width-percent:0;mso-height-percent:0;mso-wrap-distance-left:9pt;mso-wrap-distance-top:0;mso-wrap-distance-right:9pt;mso-wrap-distance-bottom:0;mso-position-horizontal:absolute;mso-position-horizontal-relative:page;mso-position-vertical:absolute;mso-position-vertical-relative:page;mso-width-percent:0;mso-height-percent:0;mso-width-relative:page;mso-height-relative:page" from="1in,750.3pt" to="540pt,750.3pt" o:gfxdata="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" o:allowincell="f">
               <w10:wrap anchorx="page" anchory="page"/>
             </v:line>
           </w:pict>
@@ -16405,7 +17337,7 @@
 </file>
 
 <file path=word/footnotes.xml><?xml version="1.0" encoding="utf-8"?>
-<w:footnotes xmlns:wpc="http://schemas.microsoft.com/office/word/2010/wordprocessingCanvas" xmlns:cx="http://schemas.microsoft.com/office/drawing/2014/chartex" xmlns:cx1="http://schemas.microsoft.com/office/drawing/2015/9/8/chartex" xmlns:mc="http://schemas.openxmlformats.org/markup-compatibility/2006" xmlns:o="urn:schemas-microsoft-com:office:office" xmlns:r="http://schemas.openxmlformats.org/officeDocument/2006/relationships" xmlns:m="http://schemas.openxmlformats.org/officeDocument/2006/math" xmlns:v="urn:schemas-microsoft-com:vml" xmlns:wp14="http://schemas.microsoft.com/office/word/2010/wordprocessingDrawing" xmlns:wp="http://schemas.openxmlformats.org/drawingml/2006/wordprocessingDrawing" xmlns:w10="urn:schemas-microsoft-com:office:word" xmlns:w="http://schemas.openxmlformats.org/wordprocessingml/2006/main" xmlns:w14="http://schemas.microsoft.com/office/word/2010/wordml" xmlns:w15="http://schemas.microsoft.com/office/word/2012/wordml" xmlns:w16se="http://schemas.microsoft.com/office/word/2015/wordml/symex" xmlns:wpg="http://schemas.microsoft.com/office/word/2010/wordprocessingGroup" xmlns:wpi="http://schemas.microsoft.com/office/word/2010/wordprocessingInk" xmlns:wne="http://schemas.microsoft.com/office/word/2006/wordml" xmlns:wps="http://schemas.microsoft.com/office/word/2010/wordprocessingShape" mc:Ignorable="w14 w15 w16se wp14">
+<w:footnotes xmlns:wpc="http://schemas.microsoft.com/office/word/2010/wordprocessingCanvas" xmlns:mc="http://schemas.openxmlformats.org/markup-compatibility/2006" xmlns:o="urn:schemas-microsoft-com:office:office" xmlns:r="http://schemas.openxmlformats.org/officeDocument/2006/relationships" xmlns:m="http://schemas.openxmlformats.org/officeDocument/2006/math" xmlns:v="urn:schemas-microsoft-com:vml" xmlns:wp14="http://schemas.microsoft.com/office/word/2010/wordprocessingDrawing" xmlns:wp="http://schemas.openxmlformats.org/drawingml/2006/wordprocessingDrawing" xmlns:w10="urn:schemas-microsoft-com:office:word" xmlns:w="http://schemas.openxmlformats.org/wordprocessingml/2006/main" xmlns:w14="http://schemas.microsoft.com/office/word/2010/wordml" xmlns:w15="http://schemas.microsoft.com/office/word/2012/wordml" xmlns:wpg="http://schemas.microsoft.com/office/word/2010/wordprocessingGroup" xmlns:wpi="http://schemas.microsoft.com/office/word/2010/wordprocessingInk" xmlns:wne="http://schemas.microsoft.com/office/word/2006/wordml" xmlns:wps="http://schemas.microsoft.com/office/word/2010/wordprocessingShape" mc:Ignorable="w14 w15 wp14">
   <w:footnote w:type="separator" w:id="-1">
     <w:p>
       <w:r>
@@ -16424,7 +17356,7 @@
 </file>
 
 <file path=word/header1.xml><?xml version="1.0" encoding="utf-8"?>
-<w:hdr xmlns:wpc="http://schemas.microsoft.com/office/word/2010/wordprocessingCanvas" xmlns:cx="http://schemas.microsoft.com/office/drawing/2014/chartex" xmlns:cx1="http://schemas.microsoft.com/office/drawing/2015/9/8/chartex" xmlns:mc="http://schemas.openxmlformats.org/markup-compatibility/2006" xmlns:o="urn:schemas-microsoft-com:office:office" xmlns:r="http://schemas.openxmlformats.org/officeDocument/2006/relationships" xmlns:m="http://schemas.openxmlformats.org/officeDocument/2006/math" xmlns:v="urn:schemas-microsoft-com:vml" xmlns:wp14="http://schemas.microsoft.com/office/word/2010/wordprocessingDrawing" xmlns:wp="http://schemas.openxmlformats.org/drawingml/2006/wordprocessingDrawing" xmlns:w10="urn:schemas-microsoft-com:office:word" xmlns:w="http://schemas.openxmlformats.org/wordprocessingml/2006/main" xmlns:w14="http://schemas.microsoft.com/office/word/2010/wordml" xmlns:w15="http://schemas.microsoft.com/office/word/2012/wordml" xmlns:w16se="http://schemas.microsoft.com/office/word/2015/wordml/symex" xmlns:wpg="http://schemas.microsoft.com/office/word/2010/wordprocessingGroup" xmlns:wpi="http://schemas.microsoft.com/office/word/2010/wordprocessingInk" xmlns:wne="http://schemas.microsoft.com/office/word/2006/wordml" xmlns:wps="http://schemas.microsoft.com/office/word/2010/wordprocessingShape" mc:Ignorable="w14 w15 w16se wp14">
+<w:hdr xmlns:wpc="http://schemas.microsoft.com/office/word/2010/wordprocessingCanvas" xmlns:mc="http://schemas.openxmlformats.org/markup-compatibility/2006" xmlns:o="urn:schemas-microsoft-com:office:office" xmlns:r="http://schemas.openxmlformats.org/officeDocument/2006/relationships" xmlns:m="http://schemas.openxmlformats.org/officeDocument/2006/math" xmlns:v="urn:schemas-microsoft-com:vml" xmlns:wp14="http://schemas.microsoft.com/office/word/2010/wordprocessingDrawing" xmlns:wp="http://schemas.openxmlformats.org/drawingml/2006/wordprocessingDrawing" xmlns:w10="urn:schemas-microsoft-com:office:word" xmlns:w="http://schemas.openxmlformats.org/wordprocessingml/2006/main" xmlns:w14="http://schemas.microsoft.com/office/word/2010/wordml" xmlns:w15="http://schemas.microsoft.com/office/word/2012/wordml" xmlns:wpg="http://schemas.microsoft.com/office/word/2010/wordprocessingGroup" xmlns:wpi="http://schemas.microsoft.com/office/word/2010/wordprocessingInk" xmlns:wne="http://schemas.microsoft.com/office/word/2006/wordml" xmlns:wps="http://schemas.microsoft.com/office/word/2010/wordprocessingShape" mc:Ignorable="w14 w15 wp14">
   <w:p>
     <w:pPr>
       <w:pStyle w:val="Header"/>
@@ -16506,7 +17438,7 @@
         </mc:Choice>
         <mc:Fallback>
           <w:pict>
-            <v:line w14:anchorId="560E9C79" id="Line 38" o:spid="_x0000_s1026" style="position:absolute;z-index:251659264;visibility:visible;mso-wrap-style:square;mso-width-percent:0;mso-height-percent:0;mso-wrap-distance-left:9pt;mso-wrap-distance-top:0;mso-wrap-distance-right:9pt;mso-wrap-distance-bottom:0;mso-position-horizontal:absolute;mso-position-horizontal-relative:page;mso-position-vertical:absolute;mso-position-vertical-relative:page;mso-width-percent:0;mso-height-percent:0;mso-width-relative:page;mso-height-relative:page" from="1in,50.4pt" to="561.6pt,50.4pt" o:gfxdata="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" o:allowincell="f">
+            <v:line w14:anchorId="4789EB26" id="Line 38" o:spid="_x0000_s1026" style="position:absolute;z-index:251659264;visibility:visible;mso-wrap-style:square;mso-width-percent:0;mso-height-percent:0;mso-wrap-distance-left:9pt;mso-wrap-distance-top:0;mso-wrap-distance-right:9pt;mso-wrap-distance-bottom:0;mso-position-horizontal:absolute;mso-position-horizontal-relative:page;mso-position-vertical:absolute;mso-position-vertical-relative:page;mso-width-percent:0;mso-height-percent:0;mso-width-relative:page;mso-height-relative:page" from="1in,50.4pt" to="561.6pt,50.4pt" o:gfxdata="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" o:allowincell="f">
               <w10:wrap anchorx="page" anchory="page"/>
             </v:line>
           </w:pict>
@@ -16543,7 +17475,7 @@
 </file>
 
 <file path=word/header2.xml><?xml version="1.0" encoding="utf-8"?>
-<w:hdr xmlns:wpc="http://schemas.microsoft.com/office/word/2010/wordprocessingCanvas" xmlns:cx="http://schemas.microsoft.com/office/drawing/2014/chartex" xmlns:cx1="http://schemas.microsoft.com/office/drawing/2015/9/8/chartex" xmlns:mc="http://schemas.openxmlformats.org/markup-compatibility/2006" xmlns:o="urn:schemas-microsoft-com:office:office" xmlns:r="http://schemas.openxmlformats.org/officeDocument/2006/relationships" xmlns:m="http://schemas.openxmlformats.org/officeDocument/2006/math" xmlns:v="urn:schemas-microsoft-com:vml" xmlns:wp14="http://schemas.microsoft.com/office/word/2010/wordprocessingDrawing" xmlns:wp="http://schemas.openxmlformats.org/drawingml/2006/wordprocessingDrawing" xmlns:w10="urn:schemas-microsoft-com:office:word" xmlns:w="http://schemas.openxmlformats.org/wordprocessingml/2006/main" xmlns:w14="http://schemas.microsoft.com/office/word/2010/wordml" xmlns:w15="http://schemas.microsoft.com/office/word/2012/wordml" xmlns:w16se="http://schemas.microsoft.com/office/word/2015/wordml/symex" xmlns:wpg="http://schemas.microsoft.com/office/word/2010/wordprocessingGroup" xmlns:wpi="http://schemas.microsoft.com/office/word/2010/wordprocessingInk" xmlns:wne="http://schemas.microsoft.com/office/word/2006/wordml" xmlns:wps="http://schemas.microsoft.com/office/word/2010/wordprocessingShape" mc:Ignorable="w14 w15 w16se wp14">
+<w:hdr xmlns:wpc="http://schemas.microsoft.com/office/word/2010/wordprocessingCanvas" xmlns:mc="http://schemas.openxmlformats.org/markup-compatibility/2006" xmlns:o="urn:schemas-microsoft-com:office:office" xmlns:r="http://schemas.openxmlformats.org/officeDocument/2006/relationships" xmlns:m="http://schemas.openxmlformats.org/officeDocument/2006/math" xmlns:v="urn:schemas-microsoft-com:vml" xmlns:wp14="http://schemas.microsoft.com/office/word/2010/wordprocessingDrawing" xmlns:wp="http://schemas.openxmlformats.org/drawingml/2006/wordprocessingDrawing" xmlns:w10="urn:schemas-microsoft-com:office:word" xmlns:w="http://schemas.openxmlformats.org/wordprocessingml/2006/main" xmlns:w14="http://schemas.microsoft.com/office/word/2010/wordml" xmlns:w15="http://schemas.microsoft.com/office/word/2012/wordml" xmlns:wpg="http://schemas.microsoft.com/office/word/2010/wordprocessingGroup" xmlns:wpi="http://schemas.microsoft.com/office/word/2010/wordprocessingInk" xmlns:wne="http://schemas.microsoft.com/office/word/2006/wordml" xmlns:wps="http://schemas.microsoft.com/office/word/2010/wordprocessingShape" mc:Ignorable="w14 w15 wp14">
   <w:p>
     <w:pPr>
       <w:pStyle w:val="Header"/>
@@ -16619,7 +17551,7 @@
         </mc:Choice>
         <mc:Fallback>
           <w:pict>
-            <v:line w14:anchorId="71BC0950" id="Line 30" o:spid="_x0000_s1026" style="position:absolute;z-index:251656192;visibility:visible;mso-wrap-style:square;mso-width-percent:0;mso-height-percent:0;mso-wrap-distance-left:9pt;mso-wrap-distance-top:0;mso-wrap-distance-right:9pt;mso-wrap-distance-bottom:0;mso-position-horizontal:absolute;mso-position-horizontal-relative:page;mso-position-vertical:absolute;mso-position-vertical-relative:page;mso-width-percent:0;mso-height-percent:0;mso-width-relative:page;mso-height-relative:page" from="1in,50.4pt" to="540pt,50.4pt" o:gfxdata="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" o:allowincell="f">
+            <v:line w14:anchorId="29F889E7" id="Line 30" o:spid="_x0000_s1026" style="position:absolute;z-index:251656192;visibility:visible;mso-wrap-style:square;mso-width-percent:0;mso-height-percent:0;mso-wrap-distance-left:9pt;mso-wrap-distance-top:0;mso-wrap-distance-right:9pt;mso-wrap-distance-bottom:0;mso-position-horizontal:absolute;mso-position-horizontal-relative:page;mso-position-vertical:absolute;mso-position-vertical-relative:page;mso-width-percent:0;mso-height-percent:0;mso-width-relative:page;mso-height-relative:page" from="1in,50.4pt" to="540pt,50.4pt" o:gfxdata="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" o:allowincell="f">
               <w10:wrap anchorx="page" anchory="page"/>
             </v:line>
           </w:pict>
@@ -16638,7 +17570,7 @@
 </file>
 
 <file path=word/numbering.xml><?xml version="1.0" encoding="utf-8"?>
-<w:numbering xmlns:wpc="http://schemas.microsoft.com/office/word/2010/wordprocessingCanvas" xmlns:cx="http://schemas.microsoft.com/office/drawing/2014/chartex" xmlns:cx1="http://schemas.microsoft.com/office/drawing/2015/9/8/chartex" xmlns:mc="http://schemas.openxmlformats.org/markup-compatibility/2006" xmlns:o="urn:schemas-microsoft-com:office:office" xmlns:r="http://schemas.openxmlformats.org/officeDocument/2006/relationships" xmlns:m="http://schemas.openxmlformats.org/officeDocument/2006/math" xmlns:v="urn:schemas-microsoft-com:vml" xmlns:wp14="http://schemas.microsoft.com/office/word/2010/wordprocessingDrawing" xmlns:wp="http://schemas.openxmlformats.org/drawingml/2006/wordprocessingDrawing" xmlns:w10="urn:schemas-microsoft-com:office:word" xmlns:w="http://schemas.openxmlformats.org/wordprocessingml/2006/main" xmlns:w14="http://schemas.microsoft.com/office/word/2010/wordml" xmlns:w15="http://schemas.microsoft.com/office/word/2012/wordml" xmlns:w16se="http://schemas.microsoft.com/office/word/2015/wordml/symex" xmlns:wpg="http://schemas.microsoft.com/office/word/2010/wordprocessingGroup" xmlns:wpi="http://schemas.microsoft.com/office/word/2010/wordprocessingInk" xmlns:wne="http://schemas.microsoft.com/office/word/2006/wordml" xmlns:wps="http://schemas.microsoft.com/office/word/2010/wordprocessingShape" mc:Ignorable="w14 w15 w16se wp14">
+<w:numbering xmlns:wpc="http://schemas.microsoft.com/office/word/2010/wordprocessingCanvas" xmlns:mc="http://schemas.openxmlformats.org/markup-compatibility/2006" xmlns:o="urn:schemas-microsoft-com:office:office" xmlns:r="http://schemas.openxmlformats.org/officeDocument/2006/relationships" xmlns:m="http://schemas.openxmlformats.org/officeDocument/2006/math" xmlns:v="urn:schemas-microsoft-com:vml" xmlns:wp14="http://schemas.microsoft.com/office/word/2010/wordprocessingDrawing" xmlns:wp="http://schemas.openxmlformats.org/drawingml/2006/wordprocessingDrawing" xmlns:w10="urn:schemas-microsoft-com:office:word" xmlns:w="http://schemas.openxmlformats.org/wordprocessingml/2006/main" xmlns:w14="http://schemas.microsoft.com/office/word/2010/wordml" xmlns:w15="http://schemas.microsoft.com/office/word/2012/wordml" xmlns:wpg="http://schemas.microsoft.com/office/word/2010/wordprocessingGroup" xmlns:wpi="http://schemas.microsoft.com/office/word/2010/wordprocessingInk" xmlns:wne="http://schemas.microsoft.com/office/word/2006/wordml" xmlns:wps="http://schemas.microsoft.com/office/word/2010/wordprocessingShape" mc:Ignorable="w14 w15 wp14">
   <w:abstractNum w:abstractNumId="0" w15:restartNumberingAfterBreak="0">
     <w:nsid w:val="000155C1"/>
     <w:multiLevelType w:val="hybridMultilevel"/>
@@ -18211,7 +19143,7 @@
 </file>
 
 <file path=word/styles.xml><?xml version="1.0" encoding="utf-8"?>
-<w:styles xmlns:mc="http://schemas.openxmlformats.org/markup-compatibility/2006" xmlns:r="http://schemas.openxmlformats.org/officeDocument/2006/relationships" xmlns:w="http://schemas.openxmlformats.org/wordprocessingml/2006/main" xmlns:w14="http://schemas.microsoft.com/office/word/2010/wordml" xmlns:w15="http://schemas.microsoft.com/office/word/2012/wordml" xmlns:w16se="http://schemas.microsoft.com/office/word/2015/wordml/symex" mc:Ignorable="w14 w15 w16se">
+<w:styles xmlns:mc="http://schemas.openxmlformats.org/markup-compatibility/2006" xmlns:r="http://schemas.openxmlformats.org/officeDocument/2006/relationships" xmlns:w="http://schemas.openxmlformats.org/wordprocessingml/2006/main" xmlns:w14="http://schemas.microsoft.com/office/word/2010/wordml" xmlns:w15="http://schemas.microsoft.com/office/word/2012/wordml" mc:Ignorable="w14 w15">
   <w:docDefaults>
     <w:rPrDefault>
       <w:rPr>
@@ -19727,6 +20659,21 @@
 </file>
 
 <file path=customXml/item1.xml><?xml version="1.0" encoding="utf-8"?>
+<?mso-contentType ?>
+<FormTemplates xmlns="http://schemas.microsoft.com/sharepoint/v3/contenttype/forms">
+  <Display>DocumentLibraryForm</Display>
+  <Edit>DocumentLibraryForm</Edit>
+  <New>DocumentLibraryForm</New>
+</FormTemplates>
+</file>
+
+<file path=customXml/item2.xml><?xml version="1.0" encoding="utf-8"?>
+<p:properties xmlns:p="http://schemas.microsoft.com/office/2006/metadata/properties" xmlns:xsi="http://www.w3.org/2001/XMLSchema-instance" xmlns:pc="http://schemas.microsoft.com/office/infopath/2007/PartnerControls">
+  <documentManagement/>
+</p:properties>
+</file>
+
+<file path=customXml/item3.xml><?xml version="1.0" encoding="utf-8"?>
 <ct:contentTypeSchema xmlns:ct="http://schemas.microsoft.com/office/2006/metadata/contentType" xmlns:ma="http://schemas.microsoft.com/office/2006/metadata/properties/metaAttributes" ct:_="" ma:_="" ma:contentTypeName="Document" ma:contentTypeID="0x010100DFEC865D7254EB4A8B6C8590FD20E39F" ma:contentTypeVersion="0" ma:contentTypeDescription="Create a new document." ma:contentTypeScope="" ma:versionID="dc620579c55658ff994e4edfb59cdcf1">
   <xsd:schema xmlns:xsd="http://www.w3.org/2001/XMLSchema" xmlns:xs="http://www.w3.org/2001/XMLSchema" xmlns:p="http://schemas.microsoft.com/office/2006/metadata/properties" targetNamespace="http://schemas.microsoft.com/office/2006/metadata/properties" ma:root="true" ma:fieldsID="c64490b4aec6201516c3a874156f37b2">
     <xsd:element name="properties">
@@ -19840,26 +20787,28 @@
 </ct:contentTypeSchema>
 </file>
 
-<file path=customXml/item2.xml><?xml version="1.0" encoding="utf-8"?>
-<p:properties xmlns:p="http://schemas.microsoft.com/office/2006/metadata/properties" xmlns:xsi="http://www.w3.org/2001/XMLSchema-instance" xmlns:pc="http://schemas.microsoft.com/office/infopath/2007/PartnerControls">
-  <documentManagement/>
-</p:properties>
-</file>
-
-<file path=customXml/item3.xml><?xml version="1.0" encoding="utf-8"?>
-<?mso-contentType ?>
-<FormTemplates xmlns="http://schemas.microsoft.com/sharepoint/v3/contenttype/forms">
-  <Display>DocumentLibraryForm</Display>
-  <Edit>DocumentLibraryForm</Edit>
-  <New>DocumentLibraryForm</New>
-</FormTemplates>
-</file>
-
 <file path=customXml/item4.xml><?xml version="1.0" encoding="utf-8"?>
 <b:Sources xmlns:b="http://schemas.openxmlformats.org/officeDocument/2006/bibliography" xmlns="http://schemas.openxmlformats.org/officeDocument/2006/bibliography" SelectedStyle="\APA.XSL" StyleName="APA"/>
 </file>
 
 <file path=customXml/itemProps1.xml><?xml version="1.0" encoding="utf-8"?>
+<ds:datastoreItem xmlns:ds="http://schemas.openxmlformats.org/officeDocument/2006/customXml" ds:itemID="{A885B2DB-42DA-4318-9EB7-6D24C272F932}">
+  <ds:schemaRefs>
+    <ds:schemaRef ds:uri="http://schemas.microsoft.com/sharepoint/v3/contenttype/forms"/>
+  </ds:schemaRefs>
+</ds:datastoreItem>
+</file>
+
+<file path=customXml/itemProps2.xml><?xml version="1.0" encoding="utf-8"?>
+<ds:datastoreItem xmlns:ds="http://schemas.openxmlformats.org/officeDocument/2006/customXml" ds:itemID="{FAB5EBB6-5E22-4A93-8A88-BE0203FA85CB}">
+  <ds:schemaRefs>
+    <ds:schemaRef ds:uri="http://schemas.microsoft.com/office/2006/metadata/properties"/>
+    <ds:schemaRef ds:uri="http://schemas.microsoft.com/office/infopath/2007/PartnerControls"/>
+  </ds:schemaRefs>
+</ds:datastoreItem>
+</file>
+
+<file path=customXml/itemProps3.xml><?xml version="1.0" encoding="utf-8"?>
 <ds:datastoreItem xmlns:ds="http://schemas.openxmlformats.org/officeDocument/2006/customXml" ds:itemID="{3EC30AF7-F6FD-4FB6-B723-1340D7FE908C}">
   <ds:schemaRefs>
     <ds:schemaRef ds:uri="http://schemas.microsoft.com/office/2006/metadata/contentType"/>
@@ -19875,25 +20824,8 @@
 </ds:datastoreItem>
 </file>
 
-<file path=customXml/itemProps2.xml><?xml version="1.0" encoding="utf-8"?>
-<ds:datastoreItem xmlns:ds="http://schemas.openxmlformats.org/officeDocument/2006/customXml" ds:itemID="{FAB5EBB6-5E22-4A93-8A88-BE0203FA85CB}">
-  <ds:schemaRefs>
-    <ds:schemaRef ds:uri="http://schemas.microsoft.com/office/2006/metadata/properties"/>
-    <ds:schemaRef ds:uri="http://schemas.microsoft.com/office/infopath/2007/PartnerControls"/>
-  </ds:schemaRefs>
-</ds:datastoreItem>
-</file>
-
-<file path=customXml/itemProps3.xml><?xml version="1.0" encoding="utf-8"?>
-<ds:datastoreItem xmlns:ds="http://schemas.openxmlformats.org/officeDocument/2006/customXml" ds:itemID="{A885B2DB-42DA-4318-9EB7-6D24C272F932}">
-  <ds:schemaRefs>
-    <ds:schemaRef ds:uri="http://schemas.microsoft.com/sharepoint/v3/contenttype/forms"/>
-  </ds:schemaRefs>
-</ds:datastoreItem>
-</file>
-
 <file path=customXml/itemProps4.xml><?xml version="1.0" encoding="utf-8"?>
-<ds:datastoreItem xmlns:ds="http://schemas.openxmlformats.org/officeDocument/2006/customXml" ds:itemID="{1E449B14-8483-4599-B3BC-E18C94FCC81F}">
+<ds:datastoreItem xmlns:ds="http://schemas.openxmlformats.org/officeDocument/2006/customXml" ds:itemID="{EB1B23D0-4948-4BDE-A758-7855823FF179}">
   <ds:schemaRefs>
     <ds:schemaRef ds:uri="http://schemas.openxmlformats.org/officeDocument/2006/bibliography"/>
   </ds:schemaRefs>

</xml_diff>

<commit_message>
tfs18154 - ecl incentives data feed
git-tfs-id: [https://tfs.omnicloud.local/tfs/cco%20program/]$/eCoaching_V2;C47018
</commit_message>
<xml_diff>
--- a/Requirements/CCO_eCoaching_Log_OMR_Layout.docx
+++ b/Requirements/CCO_eCoaching_Log_OMR_Layout.docx
@@ -279,7 +279,7 @@
           </mc:Choice>
           <mc:Fallback>
             <w:pict>
-              <v:line w14:anchorId="5CB30035" id="Line 232" o:spid="_x0000_s1026" style="position:absolute;z-index:251658240;visibility:visible;mso-wrap-style:square;mso-width-percent:0;mso-height-percent:0;mso-wrap-distance-left:9pt;mso-wrap-distance-top:0;mso-wrap-distance-right:9pt;mso-wrap-distance-bottom:0;mso-position-horizontal:absolute;mso-position-horizontal-relative:text;mso-position-vertical:absolute;mso-position-vertical-relative:text;mso-width-percent:0;mso-height-percent:0;mso-width-relative:page;mso-height-relative:page" from="367.2pt,33.3pt" to="439.25pt,33.35pt" o:gfxdata="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" o:allowincell="f">
+              <v:line w14:anchorId="74A885D3" id="Line 232" o:spid="_x0000_s1026" style="position:absolute;z-index:251658240;visibility:visible;mso-wrap-style:square;mso-width-percent:0;mso-height-percent:0;mso-wrap-distance-left:9pt;mso-wrap-distance-top:0;mso-wrap-distance-right:9pt;mso-wrap-distance-bottom:0;mso-position-horizontal:absolute;mso-position-horizontal-relative:text;mso-position-vertical:absolute;mso-position-vertical-relative:text;mso-width-percent:0;mso-height-percent:0;mso-width-relative:page;mso-height-relative:page" from="367.2pt,33.3pt" to="439.25pt,33.35pt" o:gfxdata="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" o:allowincell="f">
                 <v:stroke startarrowwidth="narrow" startarrowlength="short" endarrowwidth="narrow" endarrowlength="short"/>
               </v:line>
             </w:pict>
@@ -357,7 +357,7 @@
           </mc:Choice>
           <mc:Fallback>
             <w:pict>
-              <v:line w14:anchorId="665702B2" id="Line 230" o:spid="_x0000_s1026" style="position:absolute;z-index:251656192;visibility:visible;mso-wrap-style:square;mso-width-percent:0;mso-height-percent:0;mso-wrap-distance-left:9pt;mso-wrap-distance-top:0;mso-wrap-distance-right:9pt;mso-wrap-distance-bottom:0;mso-position-horizontal:absolute;mso-position-horizontal-relative:text;mso-position-vertical:absolute;mso-position-vertical-relative:text;mso-width-percent:0;mso-height-percent:0;mso-width-relative:page;mso-height-relative:page" from="1in,33.3pt" to="266.45pt,33.35pt" o:gfxdata="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" o:allowincell="f">
+              <v:line w14:anchorId="2B0D8C1F" id="Line 230" o:spid="_x0000_s1026" style="position:absolute;z-index:251656192;visibility:visible;mso-wrap-style:square;mso-width-percent:0;mso-height-percent:0;mso-wrap-distance-left:9pt;mso-wrap-distance-top:0;mso-wrap-distance-right:9pt;mso-wrap-distance-bottom:0;mso-position-horizontal:absolute;mso-position-horizontal-relative:text;mso-position-vertical:absolute;mso-position-vertical-relative:text;mso-width-percent:0;mso-height-percent:0;mso-width-relative:page;mso-height-relative:page" from="1in,33.3pt" to="266.45pt,33.35pt" o:gfxdata="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" o:allowincell="f">
                 <v:stroke startarrowwidth="narrow" startarrowlength="short" endarrowwidth="narrow" endarrowlength="short"/>
               </v:line>
             </w:pict>
@@ -563,7 +563,7 @@
           </mc:Choice>
           <mc:Fallback>
             <w:pict>
-              <v:line w14:anchorId="364E2D69" id="Line 234" o:spid="_x0000_s1026" style="position:absolute;z-index:251659776;visibility:visible;mso-wrap-style:square;mso-width-percent:0;mso-height-percent:0;mso-wrap-distance-left:9pt;mso-wrap-distance-top:0;mso-wrap-distance-right:9pt;mso-wrap-distance-bottom:0;mso-position-horizontal:absolute;mso-position-horizontal-relative:text;mso-position-vertical:absolute;mso-position-vertical-relative:text;mso-width-percent:0;mso-height-percent:0;mso-width-relative:page;mso-height-relative:page" from="115.2pt,.6pt" to="309.6pt,.6pt" o:gfxdata="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" o:allowincell="f">
+              <v:line w14:anchorId="22312EC6" id="Line 234" o:spid="_x0000_s1026" style="position:absolute;z-index:251659776;visibility:visible;mso-wrap-style:square;mso-width-percent:0;mso-height-percent:0;mso-wrap-distance-left:9pt;mso-wrap-distance-top:0;mso-wrap-distance-right:9pt;mso-wrap-distance-bottom:0;mso-position-horizontal:absolute;mso-position-horizontal-relative:text;mso-position-vertical:absolute;mso-position-vertical-relative:text;mso-width-percent:0;mso-height-percent:0;mso-width-relative:page;mso-height-relative:page" from="115.2pt,.6pt" to="309.6pt,.6pt" o:gfxdata="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" o:allowincell="f">
                 <v:stroke startarrowwidth="narrow" startarrowlength="short" endarrowwidth="narrow" endarrowlength="short"/>
               </v:line>
             </w:pict>
@@ -669,7 +669,7 @@
           </mc:Choice>
           <mc:Fallback>
             <w:pict>
-              <v:line w14:anchorId="11787431" id="Line 233" o:spid="_x0000_s1026" style="position:absolute;z-index:251658752;visibility:visible;mso-wrap-style:square;mso-width-percent:0;mso-height-percent:0;mso-wrap-distance-left:9pt;mso-wrap-distance-top:0;mso-wrap-distance-right:9pt;mso-wrap-distance-bottom:0;mso-position-horizontal:absolute;mso-position-horizontal-relative:text;mso-position-vertical:absolute;mso-position-vertical-relative:text;mso-width-percent:0;mso-height-percent:0;mso-width-relative:page;mso-height-relative:page" from="374.4pt,34.75pt" to="446.45pt,34.8pt" o:gfxdata="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" o:allowincell="f">
+              <v:line w14:anchorId="0E5A8955" id="Line 233" o:spid="_x0000_s1026" style="position:absolute;z-index:251658752;visibility:visible;mso-wrap-style:square;mso-width-percent:0;mso-height-percent:0;mso-wrap-distance-left:9pt;mso-wrap-distance-top:0;mso-wrap-distance-right:9pt;mso-wrap-distance-bottom:0;mso-position-horizontal:absolute;mso-position-horizontal-relative:text;mso-position-vertical:absolute;mso-position-vertical-relative:text;mso-width-percent:0;mso-height-percent:0;mso-width-relative:page;mso-height-relative:page" from="374.4pt,34.75pt" to="446.45pt,34.8pt" o:gfxdata="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" o:allowincell="f">
                 <v:stroke startarrowwidth="narrow" startarrowlength="short" endarrowwidth="narrow" endarrowlength="short"/>
               </v:line>
             </w:pict>
@@ -747,7 +747,7 @@
           </mc:Choice>
           <mc:Fallback>
             <w:pict>
-              <v:line w14:anchorId="1A6D09FE" id="Line 231" o:spid="_x0000_s1026" style="position:absolute;z-index:251656704;visibility:visible;mso-wrap-style:square;mso-width-percent:0;mso-height-percent:0;mso-wrap-distance-left:9pt;mso-wrap-distance-top:0;mso-wrap-distance-right:9pt;mso-wrap-distance-bottom:0;mso-position-horizontal:absolute;mso-position-horizontal-relative:text;mso-position-vertical:absolute;mso-position-vertical-relative:text;mso-width-percent:0;mso-height-percent:0;mso-width-relative:page;mso-height-relative:page" from="1in,32.75pt" to="266.45pt,32.8pt" o:gfxdata="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" o:allowincell="f">
+              <v:line w14:anchorId="674FD8C7" id="Line 231" o:spid="_x0000_s1026" style="position:absolute;z-index:251656704;visibility:visible;mso-wrap-style:square;mso-width-percent:0;mso-height-percent:0;mso-wrap-distance-left:9pt;mso-wrap-distance-top:0;mso-wrap-distance-right:9pt;mso-wrap-distance-bottom:0;mso-position-horizontal:absolute;mso-position-horizontal-relative:text;mso-position-vertical:absolute;mso-position-vertical-relative:text;mso-width-percent:0;mso-height-percent:0;mso-width-relative:page;mso-height-relative:page" from="1in,32.75pt" to="266.45pt,32.8pt" o:gfxdata="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" o:allowincell="f">
                 <v:stroke startarrowwidth="narrow" startarrowlength="short" endarrowwidth="narrow" endarrowlength="short"/>
               </v:line>
             </w:pict>
@@ -3733,6 +3733,7 @@
           <w:p>
             <w:pPr>
               <w:pStyle w:val="hdr1"/>
+              <w:spacing w:before="0"/>
               <w:ind w:left="0"/>
               <w:rPr>
                 <w:sz w:val="20"/>
@@ -3774,6 +3775,106 @@
                 <w:sz w:val="20"/>
               </w:rPr>
               <w:t>Updated throughout as needed</w:t>
+            </w:r>
+          </w:p>
+        </w:tc>
+        <w:tc>
+          <w:tcPr>
+            <w:tcW w:w="1822" w:type="dxa"/>
+          </w:tcPr>
+          <w:p>
+            <w:pPr>
+              <w:pStyle w:val="hdr1"/>
+              <w:spacing w:before="0"/>
+              <w:ind w:left="0"/>
+              <w:jc w:val="left"/>
+              <w:rPr>
+                <w:sz w:val="20"/>
+              </w:rPr>
+            </w:pPr>
+            <w:r>
+              <w:rPr>
+                <w:sz w:val="20"/>
+              </w:rPr>
+              <w:t>Doug Stearns</w:t>
+            </w:r>
+          </w:p>
+        </w:tc>
+      </w:tr>
+      <w:tr>
+        <w:trPr>
+          <w:jc w:val="center"/>
+        </w:trPr>
+        <w:tc>
+          <w:tcPr>
+            <w:tcW w:w="1440" w:type="dxa"/>
+          </w:tcPr>
+          <w:p>
+            <w:pPr>
+              <w:pStyle w:val="hdr1"/>
+              <w:spacing w:before="0"/>
+              <w:ind w:left="0"/>
+              <w:jc w:val="left"/>
+              <w:rPr>
+                <w:sz w:val="20"/>
+              </w:rPr>
+            </w:pPr>
+            <w:r>
+              <w:rPr>
+                <w:sz w:val="20"/>
+              </w:rPr>
+              <w:t>09/10/2020</w:t>
+            </w:r>
+          </w:p>
+        </w:tc>
+        <w:tc>
+          <w:tcPr>
+            <w:tcW w:w="6152" w:type="dxa"/>
+          </w:tcPr>
+          <w:p>
+            <w:pPr>
+              <w:pStyle w:val="hdr1"/>
+              <w:spacing w:before="0"/>
+              <w:ind w:left="0"/>
+              <w:rPr>
+                <w:sz w:val="20"/>
+              </w:rPr>
+            </w:pPr>
+            <w:r>
+              <w:rPr>
+                <w:sz w:val="20"/>
+              </w:rPr>
+              <w:t xml:space="preserve">TFS18154 – </w:t>
+            </w:r>
+            <w:proofErr w:type="spellStart"/>
+            <w:r>
+              <w:rPr>
+                <w:sz w:val="20"/>
+              </w:rPr>
+              <w:t>eCL</w:t>
+            </w:r>
+            <w:proofErr w:type="spellEnd"/>
+            <w:r>
+              <w:rPr>
+                <w:sz w:val="20"/>
+              </w:rPr>
+              <w:t xml:space="preserve"> Incentive Data Feed</w:t>
+            </w:r>
+          </w:p>
+          <w:p>
+            <w:pPr>
+              <w:pStyle w:val="hdr1"/>
+              <w:spacing w:before="0"/>
+              <w:ind w:left="0"/>
+              <w:rPr>
+                <w:sz w:val="20"/>
+              </w:rPr>
+            </w:pPr>
+            <w:r>
+              <w:rPr>
+                <w:sz w:val="20"/>
+              </w:rPr>
+              <w:t>Updated 1.4 #2, 4, 5, 13</w:t>
             </w:r>
           </w:p>
         </w:tc>
@@ -13916,7 +14017,21 @@
           <w:b w:val="0"/>
           <w:szCs w:val="24"/>
         </w:rPr>
-        <w:t xml:space="preserve">, MSR (Monthly Scorecard Review), MSRS (Monthly Scorecard Review – Supervisor) </w:t>
+        <w:t xml:space="preserve">, </w:t>
+      </w:r>
+      <w:r>
+        <w:rPr>
+          <w:b w:val="0"/>
+          <w:szCs w:val="24"/>
+        </w:rPr>
+        <w:t xml:space="preserve">IDD (Incentives Data Discrepancy), </w:t>
+      </w:r>
+      <w:r>
+        <w:rPr>
+          <w:b w:val="0"/>
+          <w:szCs w:val="24"/>
+        </w:rPr>
+        <w:t xml:space="preserve">MSR (Monthly Scorecard Review), MSRS (Monthly Scorecard Review – Supervisor) </w:t>
       </w:r>
       <w:r>
         <w:rPr>
@@ -14381,7 +14496,21 @@
                 <w:sz w:val="22"/>
                 <w:szCs w:val="22"/>
               </w:rPr>
-              <w:t>, MSR, MSRS</w:t>
+              <w:t xml:space="preserve">, </w:t>
+            </w:r>
+            <w:r>
+              <w:rPr>
+                <w:sz w:val="22"/>
+                <w:szCs w:val="22"/>
+              </w:rPr>
+              <w:t xml:space="preserve">IDD, </w:t>
+            </w:r>
+            <w:r>
+              <w:rPr>
+                <w:sz w:val="22"/>
+                <w:szCs w:val="22"/>
+              </w:rPr>
+              <w:t>MSR, MSRS</w:t>
             </w:r>
             <w:r>
               <w:rPr>
@@ -14657,6 +14786,21 @@
                 <w:sz w:val="22"/>
                 <w:szCs w:val="22"/>
               </w:rPr>
+              <w:t>IDD – Incentives Data Discrepancy</w:t>
+            </w:r>
+          </w:p>
+          <w:p>
+            <w:pPr>
+              <w:rPr>
+                <w:sz w:val="22"/>
+                <w:szCs w:val="22"/>
+              </w:rPr>
+            </w:pPr>
+            <w:r>
+              <w:rPr>
+                <w:sz w:val="22"/>
+                <w:szCs w:val="22"/>
+              </w:rPr>
               <w:t>MSR</w:t>
             </w:r>
             <w:r>
@@ -14898,6 +15042,21 @@
                 <w:sz w:val="22"/>
                 <w:szCs w:val="22"/>
               </w:rPr>
+              <w:t>IDD – Pending Employee Review, Pending Quality Lead Review</w:t>
+            </w:r>
+          </w:p>
+          <w:p>
+            <w:pPr>
+              <w:rPr>
+                <w:sz w:val="22"/>
+                <w:szCs w:val="22"/>
+              </w:rPr>
+            </w:pPr>
+            <w:r>
+              <w:rPr>
+                <w:sz w:val="22"/>
+                <w:szCs w:val="22"/>
+              </w:rPr>
               <w:t xml:space="preserve">MSR – Pending Acknowledgement </w:t>
             </w:r>
           </w:p>
@@ -16858,6 +17017,21 @@
                 <w:szCs w:val="22"/>
               </w:rPr>
               <w:t>Research Required</w:t>
+            </w:r>
+          </w:p>
+          <w:p>
+            <w:pPr>
+              <w:rPr>
+                <w:sz w:val="22"/>
+                <w:szCs w:val="22"/>
+              </w:rPr>
+            </w:pPr>
+            <w:r>
+              <w:rPr>
+                <w:sz w:val="22"/>
+                <w:szCs w:val="22"/>
+              </w:rPr>
+              <w:t xml:space="preserve">IDD – Reinforcement </w:t>
             </w:r>
           </w:p>
           <w:p>
@@ -17173,6 +17347,32 @@
           <w:szCs w:val="24"/>
         </w:rPr>
       </w:pPr>
+    </w:p>
+    <w:p>
+      <w:pPr>
+        <w:rPr>
+          <w:b/>
+          <w:sz w:val="24"/>
+          <w:szCs w:val="24"/>
+        </w:rPr>
+      </w:pPr>
+    </w:p>
+    <w:p>
+      <w:pPr>
+        <w:rPr>
+          <w:b/>
+          <w:sz w:val="24"/>
+          <w:szCs w:val="24"/>
+        </w:rPr>
+      </w:pPr>
+      <w:r>
+        <w:rPr>
+          <w:b/>
+          <w:sz w:val="24"/>
+          <w:szCs w:val="24"/>
+        </w:rPr>
+        <w:br w:type="page"/>
+      </w:r>
     </w:p>
     <w:p>
       <w:pPr>
@@ -17188,6 +17388,7 @@
           <w:b w:val="0"/>
           <w:szCs w:val="24"/>
         </w:rPr>
+        <w:lastRenderedPageBreak/>
         <w:t xml:space="preserve">The following chart defines the Outlier Management Report Data File Elements and layout format for the </w:t>
       </w:r>
       <w:proofErr w:type="spellStart"/>
@@ -20464,7 +20665,7 @@
         </mc:Choice>
         <mc:Fallback>
           <w:pict>
-            <v:line w14:anchorId="1FE29D43" id="Line 39" o:spid="_x0000_s1026" style="position:absolute;z-index:251658240;visibility:visible;mso-wrap-style:square;mso-width-percent:0;mso-height-percent:0;mso-wrap-distance-left:9pt;mso-wrap-distance-top:0;mso-wrap-distance-right:9pt;mso-wrap-distance-bottom:0;mso-position-horizontal:absolute;mso-position-horizontal-relative:text;mso-position-vertical:absolute;mso-position-vertical-relative:text;mso-width-percent:0;mso-height-percent:0;mso-width-relative:page;mso-height-relative:page" from="0,1.8pt" to="475.2pt,1.8pt" o:gfxdata="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" o:allowincell="f"/>
+            <v:line w14:anchorId="1BE4480C" id="Line 39" o:spid="_x0000_s1026" style="position:absolute;z-index:251658240;visibility:visible;mso-wrap-style:square;mso-width-percent:0;mso-height-percent:0;mso-wrap-distance-left:9pt;mso-wrap-distance-top:0;mso-wrap-distance-right:9pt;mso-wrap-distance-bottom:0;mso-position-horizontal:absolute;mso-position-horizontal-relative:text;mso-position-vertical:absolute;mso-position-vertical-relative:text;mso-width-percent:0;mso-height-percent:0;mso-width-relative:page;mso-height-relative:page" from="0,1.8pt" to="475.2pt,1.8pt" o:gfxdata="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" o:allowincell="f"/>
           </w:pict>
         </mc:Fallback>
       </mc:AlternateContent>
@@ -20670,7 +20871,7 @@
         </mc:Choice>
         <mc:Fallback>
           <w:pict>
-            <v:line w14:anchorId="36F79E4E" id="Line 32" o:spid="_x0000_s1026" style="position:absolute;z-index:251657216;visibility:visible;mso-wrap-style:square;mso-width-percent:0;mso-height-percent:0;mso-wrap-distance-left:9pt;mso-wrap-distance-top:0;mso-wrap-distance-right:9pt;mso-wrap-distance-bottom:0;mso-position-horizontal:absolute;mso-position-horizontal-relative:page;mso-position-vertical:absolute;mso-position-vertical-relative:page;mso-width-percent:0;mso-height-percent:0;mso-width-relative:page;mso-height-relative:page" from="1in,750.3pt" to="540pt,750.3pt" o:gfxdata="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" o:allowincell="f">
+            <v:line w14:anchorId="04163067" id="Line 32" o:spid="_x0000_s1026" style="position:absolute;z-index:251657216;visibility:visible;mso-wrap-style:square;mso-width-percent:0;mso-height-percent:0;mso-wrap-distance-left:9pt;mso-wrap-distance-top:0;mso-wrap-distance-right:9pt;mso-wrap-distance-bottom:0;mso-position-horizontal:absolute;mso-position-horizontal-relative:page;mso-position-vertical:absolute;mso-position-vertical-relative:page;mso-width-percent:0;mso-height-percent:0;mso-width-relative:page;mso-height-relative:page" from="1in,750.3pt" to="540pt,750.3pt" o:gfxdata="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" o:allowincell="f">
               <w10:wrap anchorx="page" anchory="page"/>
             </v:line>
           </w:pict>
@@ -20826,7 +21027,7 @@
         </mc:Choice>
         <mc:Fallback>
           <w:pict>
-            <v:line w14:anchorId="39D81D67" id="Line 38" o:spid="_x0000_s1026" style="position:absolute;z-index:251659264;visibility:visible;mso-wrap-style:square;mso-width-percent:0;mso-height-percent:0;mso-wrap-distance-left:9pt;mso-wrap-distance-top:0;mso-wrap-distance-right:9pt;mso-wrap-distance-bottom:0;mso-position-horizontal:absolute;mso-position-horizontal-relative:page;mso-position-vertical:absolute;mso-position-vertical-relative:page;mso-width-percent:0;mso-height-percent:0;mso-width-relative:page;mso-height-relative:page" from="1in,50.4pt" to="561.6pt,50.4pt" o:gfxdata="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" o:allowincell="f">
+            <v:line w14:anchorId="1B01EC39" id="Line 38" o:spid="_x0000_s1026" style="position:absolute;z-index:251659264;visibility:visible;mso-wrap-style:square;mso-width-percent:0;mso-height-percent:0;mso-wrap-distance-left:9pt;mso-wrap-distance-top:0;mso-wrap-distance-right:9pt;mso-wrap-distance-bottom:0;mso-position-horizontal:absolute;mso-position-horizontal-relative:page;mso-position-vertical:absolute;mso-position-vertical-relative:page;mso-width-percent:0;mso-height-percent:0;mso-width-relative:page;mso-height-relative:page" from="1in,50.4pt" to="561.6pt,50.4pt" o:gfxdata="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" o:allowincell="f">
               <w10:wrap anchorx="page" anchory="page"/>
             </v:line>
           </w:pict>
@@ -20939,7 +21140,7 @@
         </mc:Choice>
         <mc:Fallback>
           <w:pict>
-            <v:line w14:anchorId="6CA1003C" id="Line 30" o:spid="_x0000_s1026" style="position:absolute;z-index:251656192;visibility:visible;mso-wrap-style:square;mso-width-percent:0;mso-height-percent:0;mso-wrap-distance-left:9pt;mso-wrap-distance-top:0;mso-wrap-distance-right:9pt;mso-wrap-distance-bottom:0;mso-position-horizontal:absolute;mso-position-horizontal-relative:page;mso-position-vertical:absolute;mso-position-vertical-relative:page;mso-width-percent:0;mso-height-percent:0;mso-width-relative:page;mso-height-relative:page" from="1in,50.4pt" to="540pt,50.4pt" o:gfxdata="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" o:allowincell="f">
+            <v:line w14:anchorId="61A41515" id="Line 30" o:spid="_x0000_s1026" style="position:absolute;z-index:251656192;visibility:visible;mso-wrap-style:square;mso-width-percent:0;mso-height-percent:0;mso-wrap-distance-left:9pt;mso-wrap-distance-top:0;mso-wrap-distance-right:9pt;mso-wrap-distance-bottom:0;mso-position-horizontal:absolute;mso-position-horizontal-relative:page;mso-position-vertical:absolute;mso-position-vertical-relative:page;mso-width-percent:0;mso-height-percent:0;mso-width-relative:page;mso-height-relative:page" from="1in,50.4pt" to="540pt,50.4pt" o:gfxdata="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" o:allowincell="f">
               <w10:wrap anchorx="page" anchory="page"/>
             </v:line>
           </w:pict>

</xml_diff>

<commit_message>
tfs18154 - ecl incentive feed
git-tfs-id: [https://tfs.omnicloud.local/tfs/cco%20program/]$/eCoaching_V2;C47192
</commit_message>
<xml_diff>
--- a/Requirements/CCO_eCoaching_Log_OMR_Layout.docx
+++ b/Requirements/CCO_eCoaching_Log_OMR_Layout.docx
@@ -279,7 +279,7 @@
           </mc:Choice>
           <mc:Fallback>
             <w:pict>
-              <v:line w14:anchorId="74A885D3" id="Line 232" o:spid="_x0000_s1026" style="position:absolute;z-index:251658240;visibility:visible;mso-wrap-style:square;mso-width-percent:0;mso-height-percent:0;mso-wrap-distance-left:9pt;mso-wrap-distance-top:0;mso-wrap-distance-right:9pt;mso-wrap-distance-bottom:0;mso-position-horizontal:absolute;mso-position-horizontal-relative:text;mso-position-vertical:absolute;mso-position-vertical-relative:text;mso-width-percent:0;mso-height-percent:0;mso-width-relative:page;mso-height-relative:page" from="367.2pt,33.3pt" to="439.25pt,33.35pt" o:gfxdata="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" o:allowincell="f">
+              <v:line w14:anchorId="280368E1" id="Line 232" o:spid="_x0000_s1026" style="position:absolute;z-index:251658240;visibility:visible;mso-wrap-style:square;mso-width-percent:0;mso-height-percent:0;mso-wrap-distance-left:9pt;mso-wrap-distance-top:0;mso-wrap-distance-right:9pt;mso-wrap-distance-bottom:0;mso-position-horizontal:absolute;mso-position-horizontal-relative:text;mso-position-vertical:absolute;mso-position-vertical-relative:text;mso-width-percent:0;mso-height-percent:0;mso-width-relative:page;mso-height-relative:page" from="367.2pt,33.3pt" to="439.25pt,33.35pt" o:gfxdata="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" o:allowincell="f">
                 <v:stroke startarrowwidth="narrow" startarrowlength="short" endarrowwidth="narrow" endarrowlength="short"/>
               </v:line>
             </w:pict>
@@ -357,7 +357,7 @@
           </mc:Choice>
           <mc:Fallback>
             <w:pict>
-              <v:line w14:anchorId="2B0D8C1F" id="Line 230" o:spid="_x0000_s1026" style="position:absolute;z-index:251656192;visibility:visible;mso-wrap-style:square;mso-width-percent:0;mso-height-percent:0;mso-wrap-distance-left:9pt;mso-wrap-distance-top:0;mso-wrap-distance-right:9pt;mso-wrap-distance-bottom:0;mso-position-horizontal:absolute;mso-position-horizontal-relative:text;mso-position-vertical:absolute;mso-position-vertical-relative:text;mso-width-percent:0;mso-height-percent:0;mso-width-relative:page;mso-height-relative:page" from="1in,33.3pt" to="266.45pt,33.35pt" o:gfxdata="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" o:allowincell="f">
+              <v:line w14:anchorId="036AFA49" id="Line 230" o:spid="_x0000_s1026" style="position:absolute;z-index:251656192;visibility:visible;mso-wrap-style:square;mso-width-percent:0;mso-height-percent:0;mso-wrap-distance-left:9pt;mso-wrap-distance-top:0;mso-wrap-distance-right:9pt;mso-wrap-distance-bottom:0;mso-position-horizontal:absolute;mso-position-horizontal-relative:text;mso-position-vertical:absolute;mso-position-vertical-relative:text;mso-width-percent:0;mso-height-percent:0;mso-width-relative:page;mso-height-relative:page" from="1in,33.3pt" to="266.45pt,33.35pt" o:gfxdata="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" o:allowincell="f">
                 <v:stroke startarrowwidth="narrow" startarrowlength="short" endarrowwidth="narrow" endarrowlength="short"/>
               </v:line>
             </w:pict>
@@ -563,7 +563,7 @@
           </mc:Choice>
           <mc:Fallback>
             <w:pict>
-              <v:line w14:anchorId="22312EC6" id="Line 234" o:spid="_x0000_s1026" style="position:absolute;z-index:251659776;visibility:visible;mso-wrap-style:square;mso-width-percent:0;mso-height-percent:0;mso-wrap-distance-left:9pt;mso-wrap-distance-top:0;mso-wrap-distance-right:9pt;mso-wrap-distance-bottom:0;mso-position-horizontal:absolute;mso-position-horizontal-relative:text;mso-position-vertical:absolute;mso-position-vertical-relative:text;mso-width-percent:0;mso-height-percent:0;mso-width-relative:page;mso-height-relative:page" from="115.2pt,.6pt" to="309.6pt,.6pt" o:gfxdata="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" o:allowincell="f">
+              <v:line w14:anchorId="675C87B1" id="Line 234" o:spid="_x0000_s1026" style="position:absolute;z-index:251659776;visibility:visible;mso-wrap-style:square;mso-width-percent:0;mso-height-percent:0;mso-wrap-distance-left:9pt;mso-wrap-distance-top:0;mso-wrap-distance-right:9pt;mso-wrap-distance-bottom:0;mso-position-horizontal:absolute;mso-position-horizontal-relative:text;mso-position-vertical:absolute;mso-position-vertical-relative:text;mso-width-percent:0;mso-height-percent:0;mso-width-relative:page;mso-height-relative:page" from="115.2pt,.6pt" to="309.6pt,.6pt" o:gfxdata="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" o:allowincell="f">
                 <v:stroke startarrowwidth="narrow" startarrowlength="short" endarrowwidth="narrow" endarrowlength="short"/>
               </v:line>
             </w:pict>
@@ -669,7 +669,7 @@
           </mc:Choice>
           <mc:Fallback>
             <w:pict>
-              <v:line w14:anchorId="0E5A8955" id="Line 233" o:spid="_x0000_s1026" style="position:absolute;z-index:251658752;visibility:visible;mso-wrap-style:square;mso-width-percent:0;mso-height-percent:0;mso-wrap-distance-left:9pt;mso-wrap-distance-top:0;mso-wrap-distance-right:9pt;mso-wrap-distance-bottom:0;mso-position-horizontal:absolute;mso-position-horizontal-relative:text;mso-position-vertical:absolute;mso-position-vertical-relative:text;mso-width-percent:0;mso-height-percent:0;mso-width-relative:page;mso-height-relative:page" from="374.4pt,34.75pt" to="446.45pt,34.8pt" o:gfxdata="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" o:allowincell="f">
+              <v:line w14:anchorId="33940A92" id="Line 233" o:spid="_x0000_s1026" style="position:absolute;z-index:251658752;visibility:visible;mso-wrap-style:square;mso-width-percent:0;mso-height-percent:0;mso-wrap-distance-left:9pt;mso-wrap-distance-top:0;mso-wrap-distance-right:9pt;mso-wrap-distance-bottom:0;mso-position-horizontal:absolute;mso-position-horizontal-relative:text;mso-position-vertical:absolute;mso-position-vertical-relative:text;mso-width-percent:0;mso-height-percent:0;mso-width-relative:page;mso-height-relative:page" from="374.4pt,34.75pt" to="446.45pt,34.8pt" o:gfxdata="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" o:allowincell="f">
                 <v:stroke startarrowwidth="narrow" startarrowlength="short" endarrowwidth="narrow" endarrowlength="short"/>
               </v:line>
             </w:pict>
@@ -747,7 +747,7 @@
           </mc:Choice>
           <mc:Fallback>
             <w:pict>
-              <v:line w14:anchorId="674FD8C7" id="Line 231" o:spid="_x0000_s1026" style="position:absolute;z-index:251656704;visibility:visible;mso-wrap-style:square;mso-width-percent:0;mso-height-percent:0;mso-wrap-distance-left:9pt;mso-wrap-distance-top:0;mso-wrap-distance-right:9pt;mso-wrap-distance-bottom:0;mso-position-horizontal:absolute;mso-position-horizontal-relative:text;mso-position-vertical:absolute;mso-position-vertical-relative:text;mso-width-percent:0;mso-height-percent:0;mso-width-relative:page;mso-height-relative:page" from="1in,32.75pt" to="266.45pt,32.8pt" o:gfxdata="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" o:allowincell="f">
+              <v:line w14:anchorId="0AAA8947" id="Line 231" o:spid="_x0000_s1026" style="position:absolute;z-index:251656704;visibility:visible;mso-wrap-style:square;mso-width-percent:0;mso-height-percent:0;mso-wrap-distance-left:9pt;mso-wrap-distance-top:0;mso-wrap-distance-right:9pt;mso-wrap-distance-bottom:0;mso-position-horizontal:absolute;mso-position-horizontal-relative:text;mso-position-vertical:absolute;mso-position-vertical-relative:text;mso-width-percent:0;mso-height-percent:0;mso-width-relative:page;mso-height-relative:page" from="1in,32.75pt" to="266.45pt,32.8pt" o:gfxdata="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" o:allowincell="f">
                 <v:stroke startarrowwidth="narrow" startarrowlength="short" endarrowwidth="narrow" endarrowlength="short"/>
               </v:line>
             </w:pict>
@@ -3875,6 +3875,112 @@
                 <w:sz w:val="20"/>
               </w:rPr>
               <w:t>Updated 1.4 #2, 4, 5, 13</w:t>
+            </w:r>
+          </w:p>
+        </w:tc>
+        <w:tc>
+          <w:tcPr>
+            <w:tcW w:w="1822" w:type="dxa"/>
+          </w:tcPr>
+          <w:p>
+            <w:pPr>
+              <w:pStyle w:val="hdr1"/>
+              <w:spacing w:before="0"/>
+              <w:ind w:left="0"/>
+              <w:jc w:val="left"/>
+              <w:rPr>
+                <w:sz w:val="20"/>
+              </w:rPr>
+            </w:pPr>
+            <w:r>
+              <w:rPr>
+                <w:sz w:val="20"/>
+              </w:rPr>
+              <w:t>Doug Stearns</w:t>
+            </w:r>
+          </w:p>
+        </w:tc>
+      </w:tr>
+      <w:tr>
+        <w:trPr>
+          <w:jc w:val="center"/>
+        </w:trPr>
+        <w:tc>
+          <w:tcPr>
+            <w:tcW w:w="1440" w:type="dxa"/>
+          </w:tcPr>
+          <w:p>
+            <w:pPr>
+              <w:pStyle w:val="hdr1"/>
+              <w:spacing w:before="0"/>
+              <w:ind w:left="0"/>
+              <w:jc w:val="left"/>
+              <w:rPr>
+                <w:sz w:val="20"/>
+              </w:rPr>
+            </w:pPr>
+            <w:r>
+              <w:rPr>
+                <w:sz w:val="20"/>
+              </w:rPr>
+              <w:t>09/23/2020</w:t>
+            </w:r>
+          </w:p>
+        </w:tc>
+        <w:tc>
+          <w:tcPr>
+            <w:tcW w:w="6152" w:type="dxa"/>
+          </w:tcPr>
+          <w:p>
+            <w:pPr>
+              <w:pStyle w:val="hdr1"/>
+              <w:spacing w:before="0"/>
+              <w:ind w:left="0"/>
+              <w:rPr>
+                <w:sz w:val="20"/>
+              </w:rPr>
+            </w:pPr>
+            <w:r>
+              <w:rPr>
+                <w:sz w:val="20"/>
+              </w:rPr>
+              <w:t xml:space="preserve">TFS18154 – </w:t>
+            </w:r>
+            <w:proofErr w:type="spellStart"/>
+            <w:r>
+              <w:rPr>
+                <w:sz w:val="20"/>
+              </w:rPr>
+              <w:t>eCL</w:t>
+            </w:r>
+            <w:proofErr w:type="spellEnd"/>
+            <w:r>
+              <w:rPr>
+                <w:sz w:val="20"/>
+              </w:rPr>
+              <w:t xml:space="preserve"> Incentive Data Feed</w:t>
+            </w:r>
+          </w:p>
+          <w:p>
+            <w:pPr>
+              <w:pStyle w:val="hdr1"/>
+              <w:spacing w:before="0"/>
+              <w:ind w:left="0"/>
+              <w:rPr>
+                <w:sz w:val="20"/>
+              </w:rPr>
+            </w:pPr>
+            <w:r>
+              <w:rPr>
+                <w:sz w:val="20"/>
+              </w:rPr>
+              <w:t>Updated 1.4 #</w:t>
+            </w:r>
+            <w:r>
+              <w:rPr>
+                <w:sz w:val="20"/>
+              </w:rPr>
+              <w:t>5, 5</w:t>
             </w:r>
           </w:p>
         </w:tc>
@@ -14786,7 +14892,14 @@
                 <w:sz w:val="22"/>
                 <w:szCs w:val="22"/>
               </w:rPr>
-              <w:t>IDD – Incentives Data Discrepancy</w:t>
+              <w:t xml:space="preserve">IDD – </w:t>
+            </w:r>
+            <w:r>
+              <w:rPr>
+                <w:sz w:val="22"/>
+                <w:szCs w:val="22"/>
+              </w:rPr>
+              <w:t>Internal PRM-O (Incentives Team)</w:t>
             </w:r>
           </w:p>
           <w:p>
@@ -15042,7 +15155,7 @@
                 <w:sz w:val="22"/>
                 <w:szCs w:val="22"/>
               </w:rPr>
-              <w:t>IDD – Pending Employee Review, Pending Quality Lead Review</w:t>
+              <w:t>IDD – Pending Employee Review</w:t>
             </w:r>
           </w:p>
           <w:p>
@@ -20665,7 +20778,7 @@
         </mc:Choice>
         <mc:Fallback>
           <w:pict>
-            <v:line w14:anchorId="1BE4480C" id="Line 39" o:spid="_x0000_s1026" style="position:absolute;z-index:251658240;visibility:visible;mso-wrap-style:square;mso-width-percent:0;mso-height-percent:0;mso-wrap-distance-left:9pt;mso-wrap-distance-top:0;mso-wrap-distance-right:9pt;mso-wrap-distance-bottom:0;mso-position-horizontal:absolute;mso-position-horizontal-relative:text;mso-position-vertical:absolute;mso-position-vertical-relative:text;mso-width-percent:0;mso-height-percent:0;mso-width-relative:page;mso-height-relative:page" from="0,1.8pt" to="475.2pt,1.8pt" o:gfxdata="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" o:allowincell="f"/>
+            <v:line w14:anchorId="0094BB6E" id="Line 39" o:spid="_x0000_s1026" style="position:absolute;z-index:251658240;visibility:visible;mso-wrap-style:square;mso-width-percent:0;mso-height-percent:0;mso-wrap-distance-left:9pt;mso-wrap-distance-top:0;mso-wrap-distance-right:9pt;mso-wrap-distance-bottom:0;mso-position-horizontal:absolute;mso-position-horizontal-relative:text;mso-position-vertical:absolute;mso-position-vertical-relative:text;mso-width-percent:0;mso-height-percent:0;mso-width-relative:page;mso-height-relative:page" from="0,1.8pt" to="475.2pt,1.8pt" o:gfxdata="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" o:allowincell="f"/>
           </w:pict>
         </mc:Fallback>
       </mc:AlternateContent>
@@ -20871,7 +20984,7 @@
         </mc:Choice>
         <mc:Fallback>
           <w:pict>
-            <v:line w14:anchorId="04163067" id="Line 32" o:spid="_x0000_s1026" style="position:absolute;z-index:251657216;visibility:visible;mso-wrap-style:square;mso-width-percent:0;mso-height-percent:0;mso-wrap-distance-left:9pt;mso-wrap-distance-top:0;mso-wrap-distance-right:9pt;mso-wrap-distance-bottom:0;mso-position-horizontal:absolute;mso-position-horizontal-relative:page;mso-position-vertical:absolute;mso-position-vertical-relative:page;mso-width-percent:0;mso-height-percent:0;mso-width-relative:page;mso-height-relative:page" from="1in,750.3pt" to="540pt,750.3pt" o:gfxdata="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" o:allowincell="f">
+            <v:line w14:anchorId="50171D9C" id="Line 32" o:spid="_x0000_s1026" style="position:absolute;z-index:251657216;visibility:visible;mso-wrap-style:square;mso-width-percent:0;mso-height-percent:0;mso-wrap-distance-left:9pt;mso-wrap-distance-top:0;mso-wrap-distance-right:9pt;mso-wrap-distance-bottom:0;mso-position-horizontal:absolute;mso-position-horizontal-relative:page;mso-position-vertical:absolute;mso-position-vertical-relative:page;mso-width-percent:0;mso-height-percent:0;mso-width-relative:page;mso-height-relative:page" from="1in,750.3pt" to="540pt,750.3pt" o:gfxdata="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" o:allowincell="f">
               <w10:wrap anchorx="page" anchory="page"/>
             </v:line>
           </w:pict>
@@ -21027,7 +21140,7 @@
         </mc:Choice>
         <mc:Fallback>
           <w:pict>
-            <v:line w14:anchorId="1B01EC39" id="Line 38" o:spid="_x0000_s1026" style="position:absolute;z-index:251659264;visibility:visible;mso-wrap-style:square;mso-width-percent:0;mso-height-percent:0;mso-wrap-distance-left:9pt;mso-wrap-distance-top:0;mso-wrap-distance-right:9pt;mso-wrap-distance-bottom:0;mso-position-horizontal:absolute;mso-position-horizontal-relative:page;mso-position-vertical:absolute;mso-position-vertical-relative:page;mso-width-percent:0;mso-height-percent:0;mso-width-relative:page;mso-height-relative:page" from="1in,50.4pt" to="561.6pt,50.4pt" o:gfxdata="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" o:allowincell="f">
+            <v:line w14:anchorId="5FDDE0E1" id="Line 38" o:spid="_x0000_s1026" style="position:absolute;z-index:251659264;visibility:visible;mso-wrap-style:square;mso-width-percent:0;mso-height-percent:0;mso-wrap-distance-left:9pt;mso-wrap-distance-top:0;mso-wrap-distance-right:9pt;mso-wrap-distance-bottom:0;mso-position-horizontal:absolute;mso-position-horizontal-relative:page;mso-position-vertical:absolute;mso-position-vertical-relative:page;mso-width-percent:0;mso-height-percent:0;mso-width-relative:page;mso-height-relative:page" from="1in,50.4pt" to="561.6pt,50.4pt" o:gfxdata="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" o:allowincell="f">
               <w10:wrap anchorx="page" anchory="page"/>
             </v:line>
           </w:pict>
@@ -21140,7 +21253,7 @@
         </mc:Choice>
         <mc:Fallback>
           <w:pict>
-            <v:line w14:anchorId="61A41515" id="Line 30" o:spid="_x0000_s1026" style="position:absolute;z-index:251656192;visibility:visible;mso-wrap-style:square;mso-width-percent:0;mso-height-percent:0;mso-wrap-distance-left:9pt;mso-wrap-distance-top:0;mso-wrap-distance-right:9pt;mso-wrap-distance-bottom:0;mso-position-horizontal:absolute;mso-position-horizontal-relative:page;mso-position-vertical:absolute;mso-position-vertical-relative:page;mso-width-percent:0;mso-height-percent:0;mso-width-relative:page;mso-height-relative:page" from="1in,50.4pt" to="540pt,50.4pt" o:gfxdata="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" o:allowincell="f">
+            <v:line w14:anchorId="5596CA54" id="Line 30" o:spid="_x0000_s1026" style="position:absolute;z-index:251656192;visibility:visible;mso-wrap-style:square;mso-width-percent:0;mso-height-percent:0;mso-wrap-distance-left:9pt;mso-wrap-distance-top:0;mso-wrap-distance-right:9pt;mso-wrap-distance-bottom:0;mso-position-horizontal:absolute;mso-position-horizontal-relative:page;mso-position-vertical:absolute;mso-position-vertical-relative:page;mso-width-percent:0;mso-height-percent:0;mso-width-relative:page;mso-height-relative:page" from="1in,50.4pt" to="540pt,50.4pt" o:gfxdata="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" o:allowincell="f">
               <w10:wrap anchorx="page" anchory="page"/>
             </v:line>
           </w:pict>
@@ -24345,19 +24458,12 @@
 </file>
 
 <file path=customXml/item1.xml><?xml version="1.0" encoding="utf-8"?>
-<?mso-contentType ?>
-<FormTemplates xmlns="http://schemas.microsoft.com/sharepoint/v3/contenttype/forms">
-  <Display>DocumentLibraryForm</Display>
-  <Edit>DocumentLibraryForm</Edit>
-  <New>DocumentLibraryForm</New>
-</FormTemplates>
+<p:properties xmlns:p="http://schemas.microsoft.com/office/2006/metadata/properties" xmlns:xsi="http://www.w3.org/2001/XMLSchema-instance" xmlns:pc="http://schemas.microsoft.com/office/infopath/2007/PartnerControls">
+  <documentManagement/>
+</p:properties>
 </file>
 
 <file path=customXml/item2.xml><?xml version="1.0" encoding="utf-8"?>
-<b:Sources xmlns:b="http://schemas.openxmlformats.org/officeDocument/2006/bibliography" xmlns="http://schemas.openxmlformats.org/officeDocument/2006/bibliography" SelectedStyle="\APA.XSL" StyleName="APA"/>
-</file>
-
-<file path=customXml/item3.xml><?xml version="1.0" encoding="utf-8"?>
 <ct:contentTypeSchema xmlns:ct="http://schemas.microsoft.com/office/2006/metadata/contentType" xmlns:ma="http://schemas.microsoft.com/office/2006/metadata/properties/metaAttributes" ct:_="" ma:_="" ma:contentTypeName="Document" ma:contentTypeID="0x010100DFEC865D7254EB4A8B6C8590FD20E39F" ma:contentTypeVersion="0" ma:contentTypeDescription="Create a new document." ma:contentTypeScope="" ma:versionID="dc620579c55658ff994e4edfb59cdcf1">
   <xsd:schema xmlns:xsd="http://www.w3.org/2001/XMLSchema" xmlns:xs="http://www.w3.org/2001/XMLSchema" xmlns:p="http://schemas.microsoft.com/office/2006/metadata/properties" targetNamespace="http://schemas.microsoft.com/office/2006/metadata/properties" ma:root="true" ma:fieldsID="c64490b4aec6201516c3a874156f37b2">
     <xsd:element name="properties">
@@ -24471,29 +24577,29 @@
 </ct:contentTypeSchema>
 </file>
 
+<file path=customXml/item3.xml><?xml version="1.0" encoding="utf-8"?>
+<b:Sources xmlns:b="http://schemas.openxmlformats.org/officeDocument/2006/bibliography" xmlns="http://schemas.openxmlformats.org/officeDocument/2006/bibliography" SelectedStyle="\APA.XSL" StyleName="APA"/>
+</file>
+
 <file path=customXml/item4.xml><?xml version="1.0" encoding="utf-8"?>
-<p:properties xmlns:p="http://schemas.microsoft.com/office/2006/metadata/properties" xmlns:xsi="http://www.w3.org/2001/XMLSchema-instance" xmlns:pc="http://schemas.microsoft.com/office/infopath/2007/PartnerControls">
-  <documentManagement/>
-</p:properties>
+<?mso-contentType ?>
+<FormTemplates xmlns="http://schemas.microsoft.com/sharepoint/v3/contenttype/forms">
+  <Display>DocumentLibraryForm</Display>
+  <Edit>DocumentLibraryForm</Edit>
+  <New>DocumentLibraryForm</New>
+</FormTemplates>
 </file>
 
 <file path=customXml/itemProps1.xml><?xml version="1.0" encoding="utf-8"?>
-<ds:datastoreItem xmlns:ds="http://schemas.openxmlformats.org/officeDocument/2006/customXml" ds:itemID="{A885B2DB-42DA-4318-9EB7-6D24C272F932}">
+<ds:datastoreItem xmlns:ds="http://schemas.openxmlformats.org/officeDocument/2006/customXml" ds:itemID="{FAB5EBB6-5E22-4A93-8A88-BE0203FA85CB}">
   <ds:schemaRefs>
-    <ds:schemaRef ds:uri="http://schemas.microsoft.com/sharepoint/v3/contenttype/forms"/>
+    <ds:schemaRef ds:uri="http://schemas.microsoft.com/office/2006/metadata/properties"/>
+    <ds:schemaRef ds:uri="http://schemas.microsoft.com/office/infopath/2007/PartnerControls"/>
   </ds:schemaRefs>
 </ds:datastoreItem>
 </file>
 
 <file path=customXml/itemProps2.xml><?xml version="1.0" encoding="utf-8"?>
-<ds:datastoreItem xmlns:ds="http://schemas.openxmlformats.org/officeDocument/2006/customXml" ds:itemID="{402E42D2-F9A7-4C01-8691-5CC5483C3CA1}">
-  <ds:schemaRefs>
-    <ds:schemaRef ds:uri="http://schemas.openxmlformats.org/officeDocument/2006/bibliography"/>
-  </ds:schemaRefs>
-</ds:datastoreItem>
-</file>
-
-<file path=customXml/itemProps3.xml><?xml version="1.0" encoding="utf-8"?>
 <ds:datastoreItem xmlns:ds="http://schemas.openxmlformats.org/officeDocument/2006/customXml" ds:itemID="{3EC30AF7-F6FD-4FB6-B723-1340D7FE908C}">
   <ds:schemaRefs>
     <ds:schemaRef ds:uri="http://schemas.microsoft.com/office/2006/metadata/contentType"/>
@@ -24509,11 +24615,18 @@
 </ds:datastoreItem>
 </file>
 
+<file path=customXml/itemProps3.xml><?xml version="1.0" encoding="utf-8"?>
+<ds:datastoreItem xmlns:ds="http://schemas.openxmlformats.org/officeDocument/2006/customXml" ds:itemID="{402E42D2-F9A7-4C01-8691-5CC5483C3CA1}">
+  <ds:schemaRefs>
+    <ds:schemaRef ds:uri="http://schemas.openxmlformats.org/officeDocument/2006/bibliography"/>
+  </ds:schemaRefs>
+</ds:datastoreItem>
+</file>
+
 <file path=customXml/itemProps4.xml><?xml version="1.0" encoding="utf-8"?>
-<ds:datastoreItem xmlns:ds="http://schemas.openxmlformats.org/officeDocument/2006/customXml" ds:itemID="{FAB5EBB6-5E22-4A93-8A88-BE0203FA85CB}">
+<ds:datastoreItem xmlns:ds="http://schemas.openxmlformats.org/officeDocument/2006/customXml" ds:itemID="{A885B2DB-42DA-4318-9EB7-6D24C272F932}">
   <ds:schemaRefs>
-    <ds:schemaRef ds:uri="http://schemas.microsoft.com/office/2006/metadata/properties"/>
-    <ds:schemaRef ds:uri="http://schemas.microsoft.com/office/infopath/2007/PartnerControls"/>
+    <ds:schemaRef ds:uri="http://schemas.microsoft.com/sharepoint/v3/contenttype/forms"/>
   </ds:schemaRefs>
 </ds:datastoreItem>
 </file>
</xml_diff>

<commit_message>
Adding FS and OMR layout doc updates for CR23048
git-tfs-id: [https://tfs.omnicloud.local/tfs/cco%20program/]$/eCoaching_V2;C50643
</commit_message>
<xml_diff>
--- a/Requirements/CCO_eCoaching_Log_OMR_Layout.docx
+++ b/Requirements/CCO_eCoaching_Log_OMR_Layout.docx
@@ -122,7 +122,6 @@
         </w:rPr>
         <w:t xml:space="preserve"> </w:t>
       </w:r>
-      <w:proofErr w:type="spellStart"/>
       <w:r>
         <w:rPr>
           <w:rFonts w:ascii="Arial Black" w:hAnsi="Arial Black"/>
@@ -137,16 +136,7 @@
           <w:b/>
           <w:sz w:val="32"/>
         </w:rPr>
-        <w:t>Coaching</w:t>
-      </w:r>
-      <w:proofErr w:type="spellEnd"/>
-      <w:r>
-        <w:rPr>
-          <w:rFonts w:ascii="Arial Black" w:hAnsi="Arial Black"/>
-          <w:b/>
-          <w:sz w:val="32"/>
-        </w:rPr>
-        <w:t xml:space="preserve"> Log</w:t>
+        <w:t>Coaching Log</w:t>
       </w:r>
       <w:r>
         <w:rPr>
@@ -279,7 +269,7 @@
           </mc:Choice>
           <mc:Fallback>
             <w:pict>
-              <v:line w14:anchorId="14173D49" id="Line 232" o:spid="_x0000_s1026" style="position:absolute;z-index:251658240;visibility:visible;mso-wrap-style:square;mso-width-percent:0;mso-height-percent:0;mso-wrap-distance-left:9pt;mso-wrap-distance-top:0;mso-wrap-distance-right:9pt;mso-wrap-distance-bottom:0;mso-position-horizontal:absolute;mso-position-horizontal-relative:text;mso-position-vertical:absolute;mso-position-vertical-relative:text;mso-width-percent:0;mso-height-percent:0;mso-width-relative:page;mso-height-relative:page" from="367.2pt,33.3pt" to="439.25pt,33.35pt" o:gfxdata="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" o:allowincell="f">
+              <v:line w14:anchorId="2434406A" id="Line 232" o:spid="_x0000_s1026" style="position:absolute;z-index:251658240;visibility:visible;mso-wrap-style:square;mso-width-percent:0;mso-height-percent:0;mso-wrap-distance-left:9pt;mso-wrap-distance-top:0;mso-wrap-distance-right:9pt;mso-wrap-distance-bottom:0;mso-position-horizontal:absolute;mso-position-horizontal-relative:text;mso-position-vertical:absolute;mso-position-vertical-relative:text;mso-width-percent:0;mso-height-percent:0;mso-width-relative:page;mso-height-relative:page" from="367.2pt,33.3pt" to="439.25pt,33.35pt" o:gfxdata="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" o:allowincell="f">
                 <v:stroke startarrowwidth="narrow" startarrowlength="short" endarrowwidth="narrow" endarrowlength="short"/>
               </v:line>
             </w:pict>
@@ -357,7 +347,7 @@
           </mc:Choice>
           <mc:Fallback>
             <w:pict>
-              <v:line w14:anchorId="652C0D02" id="Line 230" o:spid="_x0000_s1026" style="position:absolute;z-index:251656192;visibility:visible;mso-wrap-style:square;mso-width-percent:0;mso-height-percent:0;mso-wrap-distance-left:9pt;mso-wrap-distance-top:0;mso-wrap-distance-right:9pt;mso-wrap-distance-bottom:0;mso-position-horizontal:absolute;mso-position-horizontal-relative:text;mso-position-vertical:absolute;mso-position-vertical-relative:text;mso-width-percent:0;mso-height-percent:0;mso-width-relative:page;mso-height-relative:page" from="1in,33.3pt" to="266.45pt,33.35pt" o:gfxdata="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" o:allowincell="f">
+              <v:line w14:anchorId="4771FBBD" id="Line 230" o:spid="_x0000_s1026" style="position:absolute;z-index:251656192;visibility:visible;mso-wrap-style:square;mso-width-percent:0;mso-height-percent:0;mso-wrap-distance-left:9pt;mso-wrap-distance-top:0;mso-wrap-distance-right:9pt;mso-wrap-distance-bottom:0;mso-position-horizontal:absolute;mso-position-horizontal-relative:text;mso-position-vertical:absolute;mso-position-vertical-relative:text;mso-width-percent:0;mso-height-percent:0;mso-width-relative:page;mso-height-relative:page" from="1in,33.3pt" to="266.45pt,33.35pt" o:gfxdata="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" o:allowincell="f">
                 <v:stroke startarrowwidth="narrow" startarrowlength="short" endarrowwidth="narrow" endarrowlength="short"/>
               </v:line>
             </w:pict>
@@ -563,7 +553,7 @@
           </mc:Choice>
           <mc:Fallback>
             <w:pict>
-              <v:line w14:anchorId="2E8D9CEE" id="Line 234" o:spid="_x0000_s1026" style="position:absolute;z-index:251659776;visibility:visible;mso-wrap-style:square;mso-width-percent:0;mso-height-percent:0;mso-wrap-distance-left:9pt;mso-wrap-distance-top:0;mso-wrap-distance-right:9pt;mso-wrap-distance-bottom:0;mso-position-horizontal:absolute;mso-position-horizontal-relative:text;mso-position-vertical:absolute;mso-position-vertical-relative:text;mso-width-percent:0;mso-height-percent:0;mso-width-relative:page;mso-height-relative:page" from="115.2pt,.6pt" to="309.6pt,.6pt" o:gfxdata="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" o:allowincell="f">
+              <v:line w14:anchorId="334FBD96" id="Line 234" o:spid="_x0000_s1026" style="position:absolute;z-index:251659776;visibility:visible;mso-wrap-style:square;mso-width-percent:0;mso-height-percent:0;mso-wrap-distance-left:9pt;mso-wrap-distance-top:0;mso-wrap-distance-right:9pt;mso-wrap-distance-bottom:0;mso-position-horizontal:absolute;mso-position-horizontal-relative:text;mso-position-vertical:absolute;mso-position-vertical-relative:text;mso-width-percent:0;mso-height-percent:0;mso-width-relative:page;mso-height-relative:page" from="115.2pt,.6pt" to="309.6pt,.6pt" o:gfxdata="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" o:allowincell="f">
                 <v:stroke startarrowwidth="narrow" startarrowlength="short" endarrowwidth="narrow" endarrowlength="short"/>
               </v:line>
             </w:pict>
@@ -669,7 +659,7 @@
           </mc:Choice>
           <mc:Fallback>
             <w:pict>
-              <v:line w14:anchorId="593D84EB" id="Line 233" o:spid="_x0000_s1026" style="position:absolute;z-index:251658752;visibility:visible;mso-wrap-style:square;mso-width-percent:0;mso-height-percent:0;mso-wrap-distance-left:9pt;mso-wrap-distance-top:0;mso-wrap-distance-right:9pt;mso-wrap-distance-bottom:0;mso-position-horizontal:absolute;mso-position-horizontal-relative:text;mso-position-vertical:absolute;mso-position-vertical-relative:text;mso-width-percent:0;mso-height-percent:0;mso-width-relative:page;mso-height-relative:page" from="374.4pt,34.75pt" to="446.45pt,34.8pt" o:gfxdata="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" o:allowincell="f">
+              <v:line w14:anchorId="2D19C80A" id="Line 233" o:spid="_x0000_s1026" style="position:absolute;z-index:251658752;visibility:visible;mso-wrap-style:square;mso-width-percent:0;mso-height-percent:0;mso-wrap-distance-left:9pt;mso-wrap-distance-top:0;mso-wrap-distance-right:9pt;mso-wrap-distance-bottom:0;mso-position-horizontal:absolute;mso-position-horizontal-relative:text;mso-position-vertical:absolute;mso-position-vertical-relative:text;mso-width-percent:0;mso-height-percent:0;mso-width-relative:page;mso-height-relative:page" from="374.4pt,34.75pt" to="446.45pt,34.8pt" o:gfxdata="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" o:allowincell="f">
                 <v:stroke startarrowwidth="narrow" startarrowlength="short" endarrowwidth="narrow" endarrowlength="short"/>
               </v:line>
             </w:pict>
@@ -747,7 +737,7 @@
           </mc:Choice>
           <mc:Fallback>
             <w:pict>
-              <v:line w14:anchorId="1831C978" id="Line 231" o:spid="_x0000_s1026" style="position:absolute;z-index:251656704;visibility:visible;mso-wrap-style:square;mso-width-percent:0;mso-height-percent:0;mso-wrap-distance-left:9pt;mso-wrap-distance-top:0;mso-wrap-distance-right:9pt;mso-wrap-distance-bottom:0;mso-position-horizontal:absolute;mso-position-horizontal-relative:text;mso-position-vertical:absolute;mso-position-vertical-relative:text;mso-width-percent:0;mso-height-percent:0;mso-width-relative:page;mso-height-relative:page" from="1in,32.75pt" to="266.45pt,32.8pt" o:gfxdata="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" o:allowincell="f">
+              <v:line w14:anchorId="0E453DB8" id="Line 231" o:spid="_x0000_s1026" style="position:absolute;z-index:251656704;visibility:visible;mso-wrap-style:square;mso-width-percent:0;mso-height-percent:0;mso-wrap-distance-left:9pt;mso-wrap-distance-top:0;mso-wrap-distance-right:9pt;mso-wrap-distance-bottom:0;mso-position-horizontal:absolute;mso-position-horizontal-relative:text;mso-position-vertical:absolute;mso-position-vertical-relative:text;mso-width-percent:0;mso-height-percent:0;mso-width-relative:page;mso-height-relative:page" from="1in,32.75pt" to="266.45pt,32.8pt" o:gfxdata="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" o:allowincell="f">
                 <v:stroke startarrowwidth="narrow" startarrowlength="short" endarrowwidth="narrow" endarrowlength="short"/>
               </v:line>
             </w:pict>
@@ -1051,21 +1041,7 @@
               <w:rPr>
                 <w:sz w:val="20"/>
               </w:rPr>
-              <w:t xml:space="preserve">P11841 – </w:t>
-            </w:r>
-            <w:proofErr w:type="spellStart"/>
-            <w:r>
-              <w:rPr>
-                <w:sz w:val="20"/>
-              </w:rPr>
-              <w:t>eCL</w:t>
-            </w:r>
-            <w:proofErr w:type="spellEnd"/>
-            <w:r>
-              <w:rPr>
-                <w:sz w:val="20"/>
-              </w:rPr>
-              <w:t xml:space="preserve"> Database Redesign</w:t>
+              <w:t>P11841 – eCL Database Redesign</w:t>
             </w:r>
           </w:p>
           <w:p>
@@ -1153,21 +1129,7 @@
               <w:rPr>
                 <w:sz w:val="20"/>
               </w:rPr>
-              <w:t xml:space="preserve">P14028 – </w:t>
-            </w:r>
-            <w:proofErr w:type="spellStart"/>
-            <w:r>
-              <w:rPr>
-                <w:sz w:val="20"/>
-              </w:rPr>
-              <w:t>eCL</w:t>
-            </w:r>
-            <w:proofErr w:type="spellEnd"/>
-            <w:r>
-              <w:rPr>
-                <w:sz w:val="20"/>
-              </w:rPr>
-              <w:t xml:space="preserve"> </w:t>
+              <w:t xml:space="preserve">P14028 – eCL </w:t>
             </w:r>
             <w:r>
               <w:rPr>
@@ -1267,21 +1229,7 @@
               <w:rPr>
                 <w:sz w:val="20"/>
               </w:rPr>
-              <w:t xml:space="preserve">P13276 – </w:t>
-            </w:r>
-            <w:proofErr w:type="spellStart"/>
-            <w:r>
-              <w:rPr>
-                <w:sz w:val="20"/>
-              </w:rPr>
-              <w:t>eCL</w:t>
-            </w:r>
-            <w:proofErr w:type="spellEnd"/>
-            <w:r>
-              <w:rPr>
-                <w:sz w:val="20"/>
-              </w:rPr>
-              <w:t xml:space="preserve"> Change BCC to CCO </w:t>
+              <w:t xml:space="preserve">P13276 – eCL Change BCC to CCO </w:t>
             </w:r>
           </w:p>
           <w:p>
@@ -1439,21 +1387,7 @@
               <w:rPr>
                 <w:sz w:val="20"/>
               </w:rPr>
-              <w:t xml:space="preserve">P13276 – </w:t>
-            </w:r>
-            <w:proofErr w:type="spellStart"/>
-            <w:r>
-              <w:rPr>
-                <w:sz w:val="20"/>
-              </w:rPr>
-              <w:t>eCL</w:t>
-            </w:r>
-            <w:proofErr w:type="spellEnd"/>
-            <w:r>
-              <w:rPr>
-                <w:sz w:val="20"/>
-              </w:rPr>
-              <w:t xml:space="preserve"> Change BCC to CCO </w:t>
+              <w:t xml:space="preserve">P13276 – eCL Change BCC to CCO </w:t>
             </w:r>
           </w:p>
           <w:p>
@@ -1563,21 +1497,7 @@
               <w:rPr>
                 <w:sz w:val="20"/>
               </w:rPr>
-              <w:t xml:space="preserve">P14818 – </w:t>
-            </w:r>
-            <w:proofErr w:type="spellStart"/>
-            <w:r>
-              <w:rPr>
-                <w:sz w:val="20"/>
-              </w:rPr>
-              <w:t>eCL</w:t>
-            </w:r>
-            <w:proofErr w:type="spellEnd"/>
-            <w:r>
-              <w:rPr>
-                <w:sz w:val="20"/>
-              </w:rPr>
-              <w:t xml:space="preserve"> Low CSAT data feed</w:t>
+              <w:t>P14818 – eCL Low CSAT data feed</w:t>
             </w:r>
           </w:p>
           <w:p>
@@ -1750,21 +1670,7 @@
               <w:rPr>
                 <w:sz w:val="20"/>
               </w:rPr>
-              <w:t xml:space="preserve">TFS644 – </w:t>
-            </w:r>
-            <w:proofErr w:type="spellStart"/>
-            <w:r>
-              <w:rPr>
-                <w:sz w:val="20"/>
-              </w:rPr>
-              <w:t>eCL</w:t>
-            </w:r>
-            <w:proofErr w:type="spellEnd"/>
-            <w:r>
-              <w:rPr>
-                <w:sz w:val="20"/>
-              </w:rPr>
-              <w:t xml:space="preserve"> OMR Inappropriate ARC Escalation feed</w:t>
+              <w:t>TFS644 – eCL OMR Inappropriate ARC Escalation feed</w:t>
             </w:r>
           </w:p>
           <w:p>
@@ -1864,21 +1770,7 @@
               <w:rPr>
                 <w:sz w:val="20"/>
               </w:rPr>
-              <w:t xml:space="preserve">TFS644 – </w:t>
-            </w:r>
-            <w:proofErr w:type="spellStart"/>
-            <w:r>
-              <w:rPr>
-                <w:sz w:val="20"/>
-              </w:rPr>
-              <w:t>eCL</w:t>
-            </w:r>
-            <w:proofErr w:type="spellEnd"/>
-            <w:r>
-              <w:rPr>
-                <w:sz w:val="20"/>
-              </w:rPr>
-              <w:t xml:space="preserve"> OMR Inappropriate ARC Escalation feed</w:t>
+              <w:t>TFS644 – eCL OMR Inappropriate ARC Escalation feed</w:t>
             </w:r>
           </w:p>
           <w:p>
@@ -2112,21 +2004,7 @@
               <w:rPr>
                 <w:sz w:val="20"/>
               </w:rPr>
-              <w:t xml:space="preserve">TFS1075 – </w:t>
-            </w:r>
-            <w:proofErr w:type="spellStart"/>
-            <w:r>
-              <w:rPr>
-                <w:sz w:val="20"/>
-              </w:rPr>
-              <w:t>eCL</w:t>
-            </w:r>
-            <w:proofErr w:type="spellEnd"/>
-            <w:r>
-              <w:rPr>
-                <w:sz w:val="20"/>
-              </w:rPr>
-              <w:t xml:space="preserve"> Requirement Peer Review </w:t>
+              <w:t xml:space="preserve">TFS1075 – eCL Requirement Peer Review </w:t>
             </w:r>
           </w:p>
           <w:p>
@@ -2226,21 +2104,7 @@
               <w:rPr>
                 <w:sz w:val="20"/>
               </w:rPr>
-              <w:t xml:space="preserve">TFS5149 – </w:t>
-            </w:r>
-            <w:proofErr w:type="spellStart"/>
-            <w:r>
-              <w:rPr>
-                <w:sz w:val="20"/>
-              </w:rPr>
-              <w:t>eCL</w:t>
-            </w:r>
-            <w:proofErr w:type="spellEnd"/>
-            <w:r>
-              <w:rPr>
-                <w:sz w:val="20"/>
-              </w:rPr>
-              <w:t xml:space="preserve"> Requirement Document Cleanup</w:t>
+              <w:t>TFS5149 – eCL Requirement Document Cleanup</w:t>
             </w:r>
           </w:p>
           <w:p>
@@ -2390,21 +2254,7 @@
               <w:rPr>
                 <w:sz w:val="20"/>
               </w:rPr>
-              <w:t xml:space="preserve">TFS6145 – </w:t>
-            </w:r>
-            <w:proofErr w:type="spellStart"/>
-            <w:r>
-              <w:rPr>
-                <w:sz w:val="20"/>
-              </w:rPr>
-              <w:t>eCL</w:t>
-            </w:r>
-            <w:proofErr w:type="spellEnd"/>
-            <w:r>
-              <w:rPr>
-                <w:sz w:val="20"/>
-              </w:rPr>
-              <w:t xml:space="preserve"> Break Feeds</w:t>
+              <w:t>TFS6145 – eCL Break Feeds</w:t>
             </w:r>
           </w:p>
           <w:p>
@@ -2433,21 +2283,7 @@
               <w:rPr>
                 <w:sz w:val="20"/>
               </w:rPr>
-              <w:t xml:space="preserve"> – </w:t>
-            </w:r>
-            <w:proofErr w:type="spellStart"/>
-            <w:r>
-              <w:rPr>
-                <w:sz w:val="20"/>
-              </w:rPr>
-              <w:t>eCL</w:t>
-            </w:r>
-            <w:proofErr w:type="spellEnd"/>
-            <w:r>
-              <w:rPr>
-                <w:sz w:val="20"/>
-              </w:rPr>
-              <w:t xml:space="preserve"> </w:t>
+              <w:t xml:space="preserve"> – eCL </w:t>
             </w:r>
             <w:r>
               <w:rPr>
@@ -2570,21 +2406,7 @@
               <w:rPr>
                 <w:sz w:val="20"/>
               </w:rPr>
-              <w:t xml:space="preserve"> – </w:t>
-            </w:r>
-            <w:proofErr w:type="spellStart"/>
-            <w:r>
-              <w:rPr>
-                <w:sz w:val="20"/>
-              </w:rPr>
-              <w:t>eCL</w:t>
-            </w:r>
-            <w:proofErr w:type="spellEnd"/>
-            <w:r>
-              <w:rPr>
-                <w:sz w:val="20"/>
-              </w:rPr>
-              <w:t xml:space="preserve"> </w:t>
+              <w:t xml:space="preserve"> – eCL </w:t>
             </w:r>
             <w:r>
               <w:rPr>
@@ -2695,21 +2517,7 @@
               <w:rPr>
                 <w:sz w:val="20"/>
               </w:rPr>
-              <w:t xml:space="preserve">TFS6377 – </w:t>
-            </w:r>
-            <w:proofErr w:type="spellStart"/>
-            <w:r>
-              <w:rPr>
-                <w:sz w:val="20"/>
-              </w:rPr>
-              <w:t>eCL</w:t>
-            </w:r>
-            <w:proofErr w:type="spellEnd"/>
-            <w:r>
-              <w:rPr>
-                <w:sz w:val="20"/>
-              </w:rPr>
-              <w:t xml:space="preserve"> Break feed for QS and Sups</w:t>
+              <w:t>TFS6377 – eCL Break feed for QS and Sups</w:t>
             </w:r>
           </w:p>
           <w:p>
@@ -2831,21 +2639,7 @@
               <w:rPr>
                 <w:sz w:val="20"/>
               </w:rPr>
-              <w:t xml:space="preserve">TFS6625 – </w:t>
-            </w:r>
-            <w:proofErr w:type="spellStart"/>
-            <w:r>
-              <w:rPr>
-                <w:sz w:val="20"/>
-              </w:rPr>
-              <w:t>eCL</w:t>
-            </w:r>
-            <w:proofErr w:type="spellEnd"/>
-            <w:r>
-              <w:rPr>
-                <w:sz w:val="20"/>
-              </w:rPr>
-              <w:t xml:space="preserve"> Longer Site Names</w:t>
+              <w:t>TFS6625 – eCL Longer Site Names</w:t>
             </w:r>
           </w:p>
           <w:p>
@@ -2962,21 +2756,7 @@
               <w:rPr>
                 <w:sz w:val="20"/>
               </w:rPr>
-              <w:t xml:space="preserve"> – </w:t>
-            </w:r>
-            <w:proofErr w:type="spellStart"/>
-            <w:r>
-              <w:rPr>
-                <w:sz w:val="20"/>
-              </w:rPr>
-              <w:t>eCL</w:t>
-            </w:r>
-            <w:proofErr w:type="spellEnd"/>
-            <w:r>
-              <w:rPr>
-                <w:sz w:val="20"/>
-              </w:rPr>
-              <w:t xml:space="preserve"> </w:t>
+              <w:t xml:space="preserve"> – eCL </w:t>
             </w:r>
             <w:r>
               <w:rPr>
@@ -3146,21 +2926,7 @@
               <w:rPr>
                 <w:sz w:val="20"/>
               </w:rPr>
-              <w:t xml:space="preserve"> – </w:t>
-            </w:r>
-            <w:proofErr w:type="spellStart"/>
-            <w:r>
-              <w:rPr>
-                <w:sz w:val="20"/>
-              </w:rPr>
-              <w:t>eCL</w:t>
-            </w:r>
-            <w:proofErr w:type="spellEnd"/>
-            <w:r>
-              <w:rPr>
-                <w:sz w:val="20"/>
-              </w:rPr>
-              <w:t xml:space="preserve"> </w:t>
+              <w:t xml:space="preserve"> – eCL </w:t>
             </w:r>
             <w:r>
               <w:rPr>
@@ -3279,21 +3045,7 @@
               <w:rPr>
                 <w:sz w:val="20"/>
               </w:rPr>
-              <w:t xml:space="preserve">TFS8793 – </w:t>
-            </w:r>
-            <w:proofErr w:type="spellStart"/>
-            <w:r>
-              <w:rPr>
-                <w:sz w:val="20"/>
-              </w:rPr>
-              <w:t>eCL</w:t>
-            </w:r>
-            <w:proofErr w:type="spellEnd"/>
-            <w:r>
-              <w:rPr>
-                <w:sz w:val="20"/>
-              </w:rPr>
-              <w:t xml:space="preserve"> BRL/BRN feed for non-exempts</w:t>
+              <w:t>TFS8793 – eCL BRL/BRN feed for non-exempts</w:t>
             </w:r>
           </w:p>
           <w:p>
@@ -3400,19 +3152,11 @@
               </w:rPr>
               <w:t>TFS9553 -</w:t>
             </w:r>
-            <w:proofErr w:type="spellStart"/>
-            <w:r>
-              <w:rPr>
-                <w:sz w:val="20"/>
-              </w:rPr>
-              <w:t>eCoaching</w:t>
-            </w:r>
-            <w:proofErr w:type="spellEnd"/>
-            <w:r>
-              <w:rPr>
-                <w:sz w:val="20"/>
-              </w:rPr>
-              <w:t xml:space="preserve"> - update documentation to show new OMR report code IAEF</w:t>
+            <w:r>
+              <w:rPr>
+                <w:sz w:val="20"/>
+              </w:rPr>
+              <w:t>eCoaching - update documentation to show new OMR report code IAEF</w:t>
             </w:r>
           </w:p>
         </w:tc>
@@ -3483,21 +3227,7 @@
               <w:rPr>
                 <w:sz w:val="20"/>
               </w:rPr>
-              <w:t xml:space="preserve">TFS11451 – </w:t>
-            </w:r>
-            <w:proofErr w:type="spellStart"/>
-            <w:r>
-              <w:rPr>
-                <w:sz w:val="20"/>
-              </w:rPr>
-              <w:t>eCL</w:t>
-            </w:r>
-            <w:proofErr w:type="spellEnd"/>
-            <w:r>
-              <w:rPr>
-                <w:sz w:val="20"/>
-              </w:rPr>
-              <w:t xml:space="preserve"> New OMR PBH Feed</w:t>
+              <w:t>TFS11451 – eCL New OMR PBH Feed</w:t>
             </w:r>
           </w:p>
           <w:p>
@@ -3636,21 +3366,7 @@
               <w:rPr>
                 <w:sz w:val="20"/>
               </w:rPr>
-              <w:t xml:space="preserve">TFS14108-eCoaching – Modifications for Short Call </w:t>
-            </w:r>
-            <w:proofErr w:type="spellStart"/>
-            <w:r>
-              <w:rPr>
-                <w:sz w:val="20"/>
-              </w:rPr>
-              <w:t>eCoaching</w:t>
-            </w:r>
-            <w:proofErr w:type="spellEnd"/>
-            <w:r>
-              <w:rPr>
-                <w:sz w:val="20"/>
-              </w:rPr>
-              <w:t xml:space="preserve"> Logs</w:t>
+              <w:t>TFS14108-eCoaching – Modifications for Short Call eCoaching Logs</w:t>
             </w:r>
           </w:p>
           <w:p>
@@ -3743,21 +3459,7 @@
               <w:rPr>
                 <w:sz w:val="20"/>
               </w:rPr>
-              <w:t xml:space="preserve">TFS17716 – </w:t>
-            </w:r>
-            <w:proofErr w:type="spellStart"/>
-            <w:r>
-              <w:rPr>
-                <w:sz w:val="20"/>
-              </w:rPr>
-              <w:t>eCL</w:t>
-            </w:r>
-            <w:proofErr w:type="spellEnd"/>
-            <w:r>
-              <w:rPr>
-                <w:sz w:val="20"/>
-              </w:rPr>
-              <w:t xml:space="preserve"> Remove GDIT References</w:t>
+              <w:t>TFS17716 – eCL Remove GDIT References</w:t>
             </w:r>
           </w:p>
           <w:p>
@@ -3844,21 +3546,7 @@
               <w:rPr>
                 <w:sz w:val="20"/>
               </w:rPr>
-              <w:t xml:space="preserve">TFS18154 – </w:t>
-            </w:r>
-            <w:proofErr w:type="spellStart"/>
-            <w:r>
-              <w:rPr>
-                <w:sz w:val="20"/>
-              </w:rPr>
-              <w:t>eCL</w:t>
-            </w:r>
-            <w:proofErr w:type="spellEnd"/>
-            <w:r>
-              <w:rPr>
-                <w:sz w:val="20"/>
-              </w:rPr>
-              <w:t xml:space="preserve"> Incentive Data Feed</w:t>
+              <w:t>TFS18154 – eCL Incentive Data Feed</w:t>
             </w:r>
           </w:p>
           <w:p>
@@ -3944,21 +3632,7 @@
               <w:rPr>
                 <w:sz w:val="20"/>
               </w:rPr>
-              <w:t xml:space="preserve">TFS18154 – </w:t>
-            </w:r>
-            <w:proofErr w:type="spellStart"/>
-            <w:r>
-              <w:rPr>
-                <w:sz w:val="20"/>
-              </w:rPr>
-              <w:t>eCL</w:t>
-            </w:r>
-            <w:proofErr w:type="spellEnd"/>
-            <w:r>
-              <w:rPr>
-                <w:sz w:val="20"/>
-              </w:rPr>
-              <w:t xml:space="preserve"> Incentive Data Feed</w:t>
+              <w:t>TFS18154 – eCL Incentive Data Feed</w:t>
             </w:r>
           </w:p>
           <w:p>
@@ -4044,21 +3718,7 @@
               <w:rPr>
                 <w:sz w:val="20"/>
               </w:rPr>
-              <w:t xml:space="preserve">TFS18833 – </w:t>
-            </w:r>
-            <w:proofErr w:type="spellStart"/>
-            <w:r>
-              <w:rPr>
-                <w:sz w:val="20"/>
-              </w:rPr>
-              <w:t>eCL</w:t>
-            </w:r>
-            <w:proofErr w:type="spellEnd"/>
-            <w:r>
-              <w:rPr>
-                <w:sz w:val="20"/>
-              </w:rPr>
-              <w:t xml:space="preserve"> site field size expansion</w:t>
+              <w:t>TFS18833 – eCL site field size expansion</w:t>
             </w:r>
           </w:p>
           <w:p>
@@ -4103,6 +3763,150 @@
                 <w:sz w:val="20"/>
               </w:rPr>
               <w:t>Doug Stearns</w:t>
+            </w:r>
+          </w:p>
+        </w:tc>
+      </w:tr>
+      <w:tr>
+        <w:trPr>
+          <w:jc w:val="center"/>
+        </w:trPr>
+        <w:tc>
+          <w:tcPr>
+            <w:tcW w:w="1440" w:type="dxa"/>
+          </w:tcPr>
+          <w:p>
+            <w:pPr>
+              <w:pStyle w:val="hdr1"/>
+              <w:spacing w:before="0"/>
+              <w:ind w:left="0"/>
+              <w:jc w:val="left"/>
+              <w:rPr>
+                <w:sz w:val="20"/>
+              </w:rPr>
+            </w:pPr>
+            <w:r>
+              <w:rPr>
+                <w:sz w:val="20"/>
+              </w:rPr>
+              <w:t>10/19/2021</w:t>
+            </w:r>
+          </w:p>
+        </w:tc>
+        <w:tc>
+          <w:tcPr>
+            <w:tcW w:w="6152" w:type="dxa"/>
+          </w:tcPr>
+          <w:p>
+            <w:pPr>
+              <w:pStyle w:val="hdr1"/>
+              <w:spacing w:before="0"/>
+              <w:ind w:left="0"/>
+              <w:rPr>
+                <w:sz w:val="20"/>
+              </w:rPr>
+            </w:pPr>
+            <w:r>
+              <w:rPr>
+                <w:sz w:val="20"/>
+              </w:rPr>
+              <w:t xml:space="preserve">TFS23048 -eCL </w:t>
+            </w:r>
+            <w:r>
+              <w:rPr>
+                <w:sz w:val="20"/>
+              </w:rPr>
+              <w:t xml:space="preserve">new feed request for Written </w:t>
+            </w:r>
+            <w:proofErr w:type="spellStart"/>
+            <w:r>
+              <w:rPr>
+                <w:sz w:val="20"/>
+              </w:rPr>
+              <w:t>Corr</w:t>
+            </w:r>
+            <w:proofErr w:type="spellEnd"/>
+            <w:r>
+              <w:rPr>
+                <w:sz w:val="20"/>
+              </w:rPr>
+              <w:t xml:space="preserve"> process</w:t>
+            </w:r>
+          </w:p>
+          <w:p>
+            <w:pPr>
+              <w:pStyle w:val="hdr1"/>
+              <w:spacing w:before="0"/>
+              <w:ind w:left="0"/>
+              <w:rPr>
+                <w:sz w:val="20"/>
+              </w:rPr>
+            </w:pPr>
+            <w:r>
+              <w:rPr>
+                <w:sz w:val="20"/>
+              </w:rPr>
+              <w:t xml:space="preserve">Updated </w:t>
+            </w:r>
+            <w:r>
+              <w:rPr>
+                <w:sz w:val="20"/>
+              </w:rPr>
+              <w:t>1.</w:t>
+            </w:r>
+            <w:r>
+              <w:rPr>
+                <w:sz w:val="20"/>
+              </w:rPr>
+              <w:t>4</w:t>
+            </w:r>
+            <w:r>
+              <w:rPr>
+                <w:sz w:val="20"/>
+              </w:rPr>
+              <w:t xml:space="preserve"> </w:t>
+            </w:r>
+            <w:r>
+              <w:rPr>
+                <w:sz w:val="20"/>
+              </w:rPr>
+              <w:t xml:space="preserve">#2, 4, 5, 7, 9, </w:t>
+            </w:r>
+            <w:r>
+              <w:rPr>
+                <w:sz w:val="20"/>
+              </w:rPr>
+              <w:t xml:space="preserve">10, </w:t>
+            </w:r>
+            <w:bookmarkStart w:id="1" w:name="_GoBack"/>
+            <w:bookmarkEnd w:id="1"/>
+            <w:r>
+              <w:rPr>
+                <w:sz w:val="20"/>
+              </w:rPr>
+              <w:t>13 and 14</w:t>
+            </w:r>
+          </w:p>
+        </w:tc>
+        <w:tc>
+          <w:tcPr>
+            <w:tcW w:w="1822" w:type="dxa"/>
+          </w:tcPr>
+          <w:p>
+            <w:pPr>
+              <w:pStyle w:val="hdr1"/>
+              <w:spacing w:before="0"/>
+              <w:ind w:left="0"/>
+              <w:jc w:val="left"/>
+              <w:rPr>
+                <w:sz w:val="20"/>
+              </w:rPr>
+            </w:pPr>
+            <w:r>
+              <w:rPr>
+                <w:sz w:val="20"/>
+              </w:rPr>
+              <w:t>Jackie Miller</w:t>
             </w:r>
           </w:p>
         </w:tc>
@@ -4132,15 +3936,10 @@
           <w:szCs w:val="24"/>
         </w:rPr>
       </w:pPr>
-      <w:bookmarkStart w:id="1" w:name="_Toc321377922"/>
-      <w:proofErr w:type="spellStart"/>
+      <w:bookmarkStart w:id="2" w:name="_Toc321377922"/>
       <w:r>
         <w:lastRenderedPageBreak/>
-        <w:t>eCoaching</w:t>
-      </w:r>
-      <w:proofErr w:type="spellEnd"/>
-      <w:r>
-        <w:t xml:space="preserve"> Log </w:t>
+        <w:t xml:space="preserve">eCoaching Log </w:t>
       </w:r>
       <w:r>
         <w:t xml:space="preserve">Outlier Management Report </w:t>
@@ -4148,7 +3947,7 @@
       <w:r>
         <w:t>Data Files Requirements</w:t>
       </w:r>
-      <w:bookmarkEnd w:id="1"/>
+      <w:bookmarkEnd w:id="2"/>
       <w:r>
         <w:br/>
       </w:r>
@@ -4211,21 +4010,12 @@
         </w:rPr>
         <w:t xml:space="preserve">nd layout format for the </w:t>
       </w:r>
-      <w:proofErr w:type="spellStart"/>
       <w:r>
         <w:rPr>
           <w:b w:val="0"/>
           <w:szCs w:val="24"/>
         </w:rPr>
-        <w:t>eCoaching</w:t>
-      </w:r>
-      <w:proofErr w:type="spellEnd"/>
-      <w:r>
-        <w:rPr>
-          <w:b w:val="0"/>
-          <w:szCs w:val="24"/>
-        </w:rPr>
-        <w:t xml:space="preserve"> Log</w:t>
+        <w:t>eCoaching Log</w:t>
       </w:r>
       <w:r>
         <w:rPr>
@@ -7751,23 +7541,7 @@
           <w:szCs w:val="24"/>
         </w:rPr>
         <w:lastRenderedPageBreak/>
-        <w:t xml:space="preserve">The following chart defines the Outlier Management Report Data File Elements and layout format for the </w:t>
-      </w:r>
-      <w:proofErr w:type="spellStart"/>
-      <w:r>
-        <w:rPr>
-          <w:b w:val="0"/>
-          <w:szCs w:val="24"/>
-        </w:rPr>
-        <w:t>eCoaching</w:t>
-      </w:r>
-      <w:proofErr w:type="spellEnd"/>
-      <w:r>
-        <w:rPr>
-          <w:b w:val="0"/>
-          <w:szCs w:val="24"/>
-        </w:rPr>
-        <w:t xml:space="preserve"> Log OMR LCS (Low Customer </w:t>
+        <w:t xml:space="preserve">The following chart defines the Outlier Management Report Data File Elements and layout format for the eCoaching Log OMR LCS (Low Customer </w:t>
       </w:r>
       <w:proofErr w:type="spellStart"/>
       <w:r>
@@ -10834,23 +10608,7 @@
           <w:szCs w:val="24"/>
         </w:rPr>
         <w:lastRenderedPageBreak/>
-        <w:t xml:space="preserve">The following chart defines the Outlier Management Report Data File Elements and layout format for the </w:t>
-      </w:r>
-      <w:proofErr w:type="spellStart"/>
-      <w:r>
-        <w:rPr>
-          <w:b w:val="0"/>
-          <w:szCs w:val="24"/>
-        </w:rPr>
-        <w:t>eCoaching</w:t>
-      </w:r>
-      <w:proofErr w:type="spellEnd"/>
-      <w:r>
-        <w:rPr>
-          <w:b w:val="0"/>
-          <w:szCs w:val="24"/>
-        </w:rPr>
-        <w:t xml:space="preserve"> Log OMR IAE (Inappropriate ARC Escalation)</w:t>
+        <w:t>The following chart defines the Outlier Management Report Data File Elements and layout format for the eCoaching Log OMR IAE (Inappropriate ARC Escalation)</w:t>
       </w:r>
       <w:r>
         <w:rPr>
@@ -14137,51 +13895,35 @@
           <w:szCs w:val="24"/>
         </w:rPr>
         <w:lastRenderedPageBreak/>
-        <w:t xml:space="preserve">The following chart defines the Outlier Management Report Data File Elements and layout format for the </w:t>
-      </w:r>
-      <w:proofErr w:type="spellStart"/>
-      <w:r>
-        <w:rPr>
-          <w:b w:val="0"/>
-          <w:szCs w:val="24"/>
-        </w:rPr>
-        <w:t>eCoaching</w:t>
-      </w:r>
-      <w:proofErr w:type="spellEnd"/>
-      <w:r>
-        <w:rPr>
-          <w:b w:val="0"/>
-          <w:szCs w:val="24"/>
-        </w:rPr>
-        <w:t xml:space="preserve"> Log </w:t>
+        <w:t xml:space="preserve">The following chart defines the Outlier Management Report Data File Elements and layout format for the eCoaching Log </w:t>
       </w:r>
       <w:r>
         <w:rPr>
           <w:b w:val="0"/>
           <w:szCs w:val="24"/>
         </w:rPr>
-        <w:t>OMR BRL</w:t>
+        <w:t xml:space="preserve">OMR BRL (Exceed break length), </w:t>
       </w:r>
       <w:r>
         <w:rPr>
           <w:b w:val="0"/>
           <w:szCs w:val="24"/>
         </w:rPr>
-        <w:t xml:space="preserve"> (</w:t>
+        <w:t xml:space="preserve">BRN (Exceed number of breaks), </w:t>
       </w:r>
       <w:r>
         <w:rPr>
           <w:b w:val="0"/>
           <w:szCs w:val="24"/>
         </w:rPr>
-        <w:t>Exceed break length</w:t>
+        <w:t xml:space="preserve">IDD (Incentives Data Discrepancy), </w:t>
       </w:r>
       <w:r>
         <w:rPr>
           <w:b w:val="0"/>
           <w:szCs w:val="24"/>
         </w:rPr>
-        <w:t>)</w:t>
+        <w:t>MSR (Monthly Scorecard Review), MSRS (Monthly Scorecard Review – Supervisor)</w:t>
       </w:r>
       <w:r>
         <w:rPr>
@@ -14195,28 +13937,7 @@
           <w:b w:val="0"/>
           <w:szCs w:val="24"/>
         </w:rPr>
-        <w:t>BRN</w:t>
-      </w:r>
-      <w:r>
-        <w:rPr>
-          <w:b w:val="0"/>
-          <w:szCs w:val="24"/>
-        </w:rPr>
-        <w:t xml:space="preserve"> (</w:t>
-      </w:r>
-      <w:r>
-        <w:rPr>
-          <w:b w:val="0"/>
-          <w:szCs w:val="24"/>
-        </w:rPr>
-        <w:t>Exceed number of breaks</w:t>
-      </w:r>
-      <w:r>
-        <w:rPr>
-          <w:b w:val="0"/>
-          <w:szCs w:val="24"/>
-        </w:rPr>
-        <w:t>)</w:t>
+        <w:t>PBH (Potential Hardship)</w:t>
       </w:r>
       <w:r>
         <w:rPr>
@@ -14230,28 +13951,21 @@
           <w:b w:val="0"/>
           <w:szCs w:val="24"/>
         </w:rPr>
-        <w:t xml:space="preserve">IDD (Incentives Data Discrepancy), </w:t>
+        <w:t>WCP (Written Correspondence Project) data file.</w:t>
       </w:r>
       <w:r>
         <w:rPr>
           <w:b w:val="0"/>
           <w:szCs w:val="24"/>
         </w:rPr>
-        <w:t xml:space="preserve">MSR (Monthly Scorecard Review), MSRS (Monthly Scorecard Review – Supervisor) </w:t>
+        <w:t xml:space="preserve">  </w:t>
       </w:r>
       <w:r>
         <w:rPr>
           <w:b w:val="0"/>
           <w:szCs w:val="24"/>
         </w:rPr>
-        <w:t xml:space="preserve">PBH (Potential Hardship) </w:t>
-      </w:r>
-      <w:r>
-        <w:rPr>
-          <w:b w:val="0"/>
-          <w:szCs w:val="24"/>
-        </w:rPr>
-        <w:t xml:space="preserve">data file.  Note, the status of evaluations is </w:t>
+        <w:t xml:space="preserve">Note, the status of evaluations is </w:t>
       </w:r>
       <w:proofErr w:type="spellStart"/>
       <w:r>
@@ -14730,6 +14444,13 @@
                 <w:sz w:val="22"/>
                 <w:szCs w:val="22"/>
               </w:rPr>
+              <w:t>, WCP</w:t>
+            </w:r>
+            <w:r>
+              <w:rPr>
+                <w:sz w:val="22"/>
+                <w:szCs w:val="22"/>
+              </w:rPr>
               <w:t>)</w:t>
             </w:r>
           </w:p>
@@ -15049,6 +14770,7 @@
           <w:p>
             <w:pPr>
               <w:rPr>
+                <w:color w:val="000000"/>
                 <w:sz w:val="22"/>
                 <w:szCs w:val="22"/>
               </w:rPr>
@@ -15063,8 +14785,58 @@
             <w:r>
               <w:rPr>
                 <w:color w:val="000000"/>
+                <w:sz w:val="22"/>
+                <w:szCs w:val="22"/>
               </w:rPr>
               <w:t>OMR: Potential Hardship</w:t>
+            </w:r>
+          </w:p>
+          <w:p>
+            <w:pPr>
+              <w:rPr>
+                <w:sz w:val="22"/>
+                <w:szCs w:val="22"/>
+              </w:rPr>
+            </w:pPr>
+            <w:r>
+              <w:rPr>
+                <w:color w:val="000000"/>
+                <w:sz w:val="22"/>
+                <w:szCs w:val="22"/>
+              </w:rPr>
+              <w:t>WCP</w:t>
+            </w:r>
+            <w:r>
+              <w:rPr>
+                <w:color w:val="000000"/>
+                <w:sz w:val="22"/>
+                <w:szCs w:val="22"/>
+              </w:rPr>
+              <w:t xml:space="preserve"> -</w:t>
+            </w:r>
+            <w:r>
+              <w:rPr>
+                <w:color w:val="000000"/>
+                <w:sz w:val="22"/>
+                <w:szCs w:val="22"/>
+              </w:rPr>
+              <w:t>-</w:t>
+            </w:r>
+            <w:r>
+              <w:rPr>
+                <w:color w:val="000000"/>
+                <w:sz w:val="22"/>
+                <w:szCs w:val="22"/>
+              </w:rPr>
+              <w:t xml:space="preserve"> </w:t>
+            </w:r>
+            <w:r>
+              <w:rPr>
+                <w:color w:val="000000"/>
+                <w:sz w:val="22"/>
+                <w:szCs w:val="22"/>
+              </w:rPr>
+              <w:t>Internal CCO Reporting</w:t>
             </w:r>
           </w:p>
         </w:tc>
@@ -15319,6 +15091,21 @@
               <w:t xml:space="preserve"> Review</w:t>
             </w:r>
           </w:p>
+          <w:p>
+            <w:pPr>
+              <w:rPr>
+                <w:sz w:val="22"/>
+                <w:szCs w:val="22"/>
+              </w:rPr>
+            </w:pPr>
+            <w:r>
+              <w:rPr>
+                <w:sz w:val="22"/>
+                <w:szCs w:val="22"/>
+              </w:rPr>
+              <w:t>WCP - Pending Supervisor Review</w:t>
+            </w:r>
+          </w:p>
         </w:tc>
       </w:tr>
       <w:tr>
@@ -16001,6 +15788,44 @@
                 <w:szCs w:val="22"/>
               </w:rPr>
             </w:pPr>
+          </w:p>
+          <w:p>
+            <w:pPr>
+              <w:rPr>
+                <w:sz w:val="22"/>
+                <w:szCs w:val="22"/>
+              </w:rPr>
+            </w:pPr>
+            <w:r>
+              <w:rPr>
+                <w:sz w:val="22"/>
+                <w:szCs w:val="22"/>
+              </w:rPr>
+              <w:t>WCP-</w:t>
+            </w:r>
+            <w:r>
+              <w:rPr>
+                <w:sz w:val="22"/>
+                <w:szCs w:val="22"/>
+              </w:rPr>
+              <w:t xml:space="preserve"> The date the file is loaded and </w:t>
+            </w:r>
+            <w:proofErr w:type="spellStart"/>
+            <w:r>
+              <w:rPr>
+                <w:sz w:val="22"/>
+                <w:szCs w:val="22"/>
+              </w:rPr>
+              <w:t>eCLs</w:t>
+            </w:r>
+            <w:proofErr w:type="spellEnd"/>
+            <w:r>
+              <w:rPr>
+                <w:sz w:val="22"/>
+                <w:szCs w:val="22"/>
+              </w:rPr>
+              <w:t xml:space="preserve"> are sent out. </w:t>
+            </w:r>
             <w:r>
               <w:rPr>
                 <w:vanish/>
@@ -16674,6 +16499,35 @@
               <w:t>Name of the submitter.</w:t>
             </w:r>
           </w:p>
+          <w:p>
+            <w:pPr>
+              <w:rPr>
+                <w:sz w:val="22"/>
+                <w:szCs w:val="22"/>
+              </w:rPr>
+            </w:pPr>
+            <w:r>
+              <w:rPr>
+                <w:sz w:val="22"/>
+                <w:szCs w:val="22"/>
+              </w:rPr>
+              <w:t>WCP--</w:t>
+            </w:r>
+            <w:r>
+              <w:rPr>
+                <w:sz w:val="22"/>
+                <w:szCs w:val="22"/>
+              </w:rPr>
+              <w:t xml:space="preserve"> </w:t>
+            </w:r>
+            <w:r>
+              <w:rPr>
+                <w:sz w:val="22"/>
+                <w:szCs w:val="22"/>
+              </w:rPr>
+              <w:t>CMS WC Leadership</w:t>
+            </w:r>
+          </w:p>
         </w:tc>
       </w:tr>
       <w:tr>
@@ -16810,6 +16664,35 @@
               <w:t xml:space="preserve"> address of the submitter.</w:t>
             </w:r>
           </w:p>
+          <w:p>
+            <w:pPr>
+              <w:rPr>
+                <w:sz w:val="22"/>
+                <w:szCs w:val="22"/>
+              </w:rPr>
+            </w:pPr>
+            <w:r>
+              <w:rPr>
+                <w:sz w:val="22"/>
+                <w:szCs w:val="22"/>
+              </w:rPr>
+              <w:t>WCP--</w:t>
+            </w:r>
+            <w:r>
+              <w:rPr>
+                <w:sz w:val="22"/>
+                <w:szCs w:val="22"/>
+              </w:rPr>
+              <w:t xml:space="preserve"> </w:t>
+            </w:r>
+            <w:r>
+              <w:rPr>
+                <w:sz w:val="22"/>
+                <w:szCs w:val="22"/>
+              </w:rPr>
+              <w:t>CMS WC Leadership@maximus.com</w:t>
+            </w:r>
+          </w:p>
         </w:tc>
       </w:tr>
       <w:tr>
@@ -17306,6 +17189,21 @@
               <w:t xml:space="preserve">PBH – Opportunity </w:t>
             </w:r>
           </w:p>
+          <w:p>
+            <w:pPr>
+              <w:rPr>
+                <w:sz w:val="22"/>
+                <w:szCs w:val="22"/>
+              </w:rPr>
+            </w:pPr>
+            <w:r>
+              <w:rPr>
+                <w:sz w:val="22"/>
+                <w:szCs w:val="22"/>
+              </w:rPr>
+              <w:t>WCP -- Opportunity</w:t>
+            </w:r>
+          </w:p>
         </w:tc>
       </w:tr>
       <w:tr>
@@ -17415,6 +17313,42 @@
                 <w:szCs w:val="22"/>
               </w:rPr>
               <w:t>Details for the reason for the Coaching</w:t>
+            </w:r>
+          </w:p>
+          <w:p>
+            <w:pPr>
+              <w:rPr>
+                <w:sz w:val="22"/>
+                <w:szCs w:val="22"/>
+              </w:rPr>
+            </w:pPr>
+            <w:r>
+              <w:rPr>
+                <w:sz w:val="22"/>
+                <w:szCs w:val="22"/>
+              </w:rPr>
+              <w:t xml:space="preserve">WCP - </w:t>
+            </w:r>
+            <w:r>
+              <w:rPr>
+                <w:sz w:val="22"/>
+                <w:szCs w:val="22"/>
+              </w:rPr>
+              <w:t xml:space="preserve">UCID will be </w:t>
+            </w:r>
+            <w:r>
+              <w:rPr>
+                <w:sz w:val="22"/>
+                <w:szCs w:val="22"/>
+              </w:rPr>
+              <w:t xml:space="preserve">included </w:t>
+            </w:r>
+            <w:r>
+              <w:rPr>
+                <w:sz w:val="22"/>
+                <w:szCs w:val="22"/>
+              </w:rPr>
+              <w:t>in static text</w:t>
             </w:r>
           </w:p>
         </w:tc>
@@ -17602,23 +17536,7 @@
           <w:szCs w:val="24"/>
         </w:rPr>
         <w:lastRenderedPageBreak/>
-        <w:t xml:space="preserve">The following chart defines the Outlier Management Report Data File Elements and layout format for the </w:t>
-      </w:r>
-      <w:proofErr w:type="spellStart"/>
-      <w:r>
-        <w:rPr>
-          <w:b w:val="0"/>
-          <w:szCs w:val="24"/>
-        </w:rPr>
-        <w:t>eCoaching</w:t>
-      </w:r>
-      <w:proofErr w:type="spellEnd"/>
-      <w:r>
-        <w:rPr>
-          <w:b w:val="0"/>
-          <w:szCs w:val="24"/>
-        </w:rPr>
-        <w:t xml:space="preserve"> Log </w:t>
+        <w:t xml:space="preserve">The following chart defines the Outlier Management Report Data File Elements and layout format for the eCoaching Log </w:t>
       </w:r>
       <w:r>
         <w:rPr>
@@ -17681,7 +17599,7 @@
     </w:p>
     <w:tbl>
       <w:tblPr>
-        <w:tblW w:w="9090" w:type="dxa"/>
+        <w:tblW w:w="8827" w:type="dxa"/>
         <w:tblInd w:w="655" w:type="dxa"/>
         <w:tblBorders>
           <w:top w:val="single" w:sz="4" w:space="0" w:color="auto"/>
@@ -17702,7 +17620,7 @@
       </w:tblPr>
       <w:tblGrid>
         <w:gridCol w:w="1253"/>
-        <w:gridCol w:w="2250"/>
+        <w:gridCol w:w="1987"/>
         <w:gridCol w:w="1800"/>
         <w:gridCol w:w="3787"/>
       </w:tblGrid>
@@ -17740,7 +17658,7 @@
         </w:tc>
         <w:tc>
           <w:tcPr>
-            <w:tcW w:w="2250" w:type="dxa"/>
+            <w:tcW w:w="1987" w:type="dxa"/>
             <w:tcBorders>
               <w:top w:val="single" w:sz="4" w:space="0" w:color="auto"/>
               <w:left w:val="single" w:sz="4" w:space="0" w:color="auto"/>
@@ -17853,7 +17771,7 @@
         </w:tc>
         <w:tc>
           <w:tcPr>
-            <w:tcW w:w="2250" w:type="dxa"/>
+            <w:tcW w:w="1987" w:type="dxa"/>
             <w:tcBorders>
               <w:top w:val="single" w:sz="4" w:space="0" w:color="auto"/>
               <w:left w:val="single" w:sz="4" w:space="0" w:color="auto"/>
@@ -17962,7 +17880,7 @@
         </w:tc>
         <w:tc>
           <w:tcPr>
-            <w:tcW w:w="2250" w:type="dxa"/>
+            <w:tcW w:w="1987" w:type="dxa"/>
             <w:tcBorders>
               <w:top w:val="single" w:sz="4" w:space="0" w:color="auto"/>
               <w:left w:val="single" w:sz="4" w:space="0" w:color="auto"/>
@@ -18116,7 +18034,7 @@
         </w:tc>
         <w:tc>
           <w:tcPr>
-            <w:tcW w:w="2250" w:type="dxa"/>
+            <w:tcW w:w="1987" w:type="dxa"/>
             <w:tcBorders>
               <w:top w:val="single" w:sz="4" w:space="0" w:color="auto"/>
               <w:left w:val="single" w:sz="4" w:space="0" w:color="auto"/>
@@ -18225,7 +18143,7 @@
         </w:tc>
         <w:tc>
           <w:tcPr>
-            <w:tcW w:w="2250" w:type="dxa"/>
+            <w:tcW w:w="1987" w:type="dxa"/>
             <w:tcBorders>
               <w:top w:val="single" w:sz="4" w:space="0" w:color="auto"/>
               <w:left w:val="single" w:sz="4" w:space="0" w:color="auto"/>
@@ -18356,7 +18274,7 @@
         </w:tc>
         <w:tc>
           <w:tcPr>
-            <w:tcW w:w="2250" w:type="dxa"/>
+            <w:tcW w:w="1987" w:type="dxa"/>
             <w:tcBorders>
               <w:top w:val="single" w:sz="4" w:space="0" w:color="auto"/>
               <w:left w:val="single" w:sz="4" w:space="0" w:color="auto"/>
@@ -18501,7 +18419,7 @@
         </w:tc>
         <w:tc>
           <w:tcPr>
-            <w:tcW w:w="2250" w:type="dxa"/>
+            <w:tcW w:w="1987" w:type="dxa"/>
             <w:tcBorders>
               <w:top w:val="single" w:sz="4" w:space="0" w:color="auto"/>
               <w:left w:val="single" w:sz="4" w:space="0" w:color="auto"/>
@@ -19067,7 +18985,7 @@
         </w:tc>
         <w:tc>
           <w:tcPr>
-            <w:tcW w:w="2250" w:type="dxa"/>
+            <w:tcW w:w="1987" w:type="dxa"/>
             <w:tcBorders>
               <w:top w:val="single" w:sz="4" w:space="0" w:color="auto"/>
               <w:left w:val="single" w:sz="4" w:space="0" w:color="auto"/>
@@ -19640,7 +19558,7 @@
         </w:tc>
         <w:tc>
           <w:tcPr>
-            <w:tcW w:w="2250" w:type="dxa"/>
+            <w:tcW w:w="1987" w:type="dxa"/>
             <w:tcBorders>
               <w:top w:val="single" w:sz="4" w:space="0" w:color="auto"/>
               <w:left w:val="single" w:sz="4" w:space="0" w:color="auto"/>
@@ -19747,7 +19665,7 @@
         </w:tc>
         <w:tc>
           <w:tcPr>
-            <w:tcW w:w="2250" w:type="dxa"/>
+            <w:tcW w:w="1987" w:type="dxa"/>
             <w:tcBorders>
               <w:top w:val="single" w:sz="4" w:space="0" w:color="auto"/>
               <w:left w:val="single" w:sz="4" w:space="0" w:color="auto"/>
@@ -19863,7 +19781,7 @@
         </w:tc>
         <w:tc>
           <w:tcPr>
-            <w:tcW w:w="2250" w:type="dxa"/>
+            <w:tcW w:w="1987" w:type="dxa"/>
             <w:tcBorders>
               <w:top w:val="single" w:sz="4" w:space="0" w:color="auto"/>
               <w:left w:val="single" w:sz="4" w:space="0" w:color="auto"/>
@@ -19999,7 +19917,7 @@
         </w:tc>
         <w:tc>
           <w:tcPr>
-            <w:tcW w:w="2250" w:type="dxa"/>
+            <w:tcW w:w="1987" w:type="dxa"/>
             <w:tcBorders>
               <w:top w:val="single" w:sz="4" w:space="0" w:color="auto"/>
               <w:left w:val="single" w:sz="4" w:space="0" w:color="auto"/>
@@ -20117,7 +20035,7 @@
         </w:tc>
         <w:tc>
           <w:tcPr>
-            <w:tcW w:w="2250" w:type="dxa"/>
+            <w:tcW w:w="1987" w:type="dxa"/>
             <w:tcBorders>
               <w:top w:val="single" w:sz="4" w:space="0" w:color="auto"/>
               <w:left w:val="single" w:sz="4" w:space="0" w:color="auto"/>
@@ -20243,7 +20161,7 @@
         </w:tc>
         <w:tc>
           <w:tcPr>
-            <w:tcW w:w="2250" w:type="dxa"/>
+            <w:tcW w:w="1987" w:type="dxa"/>
             <w:tcBorders>
               <w:top w:val="single" w:sz="4" w:space="0" w:color="auto"/>
               <w:left w:val="single" w:sz="4" w:space="0" w:color="auto"/>
@@ -20391,7 +20309,7 @@
         </w:tc>
         <w:tc>
           <w:tcPr>
-            <w:tcW w:w="2250" w:type="dxa"/>
+            <w:tcW w:w="1987" w:type="dxa"/>
             <w:tcBorders>
               <w:top w:val="single" w:sz="4" w:space="0" w:color="auto"/>
               <w:left w:val="single" w:sz="4" w:space="0" w:color="auto"/>
@@ -20502,7 +20420,7 @@
         </w:tc>
         <w:tc>
           <w:tcPr>
-            <w:tcW w:w="2250" w:type="dxa"/>
+            <w:tcW w:w="1987" w:type="dxa"/>
             <w:tcBorders>
               <w:top w:val="single" w:sz="4" w:space="0" w:color="auto"/>
               <w:left w:val="single" w:sz="4" w:space="0" w:color="auto"/>
@@ -20613,7 +20531,7 @@
         </w:tc>
         <w:tc>
           <w:tcPr>
-            <w:tcW w:w="2250" w:type="dxa"/>
+            <w:tcW w:w="1987" w:type="dxa"/>
             <w:tcBorders>
               <w:top w:val="single" w:sz="4" w:space="0" w:color="auto"/>
               <w:left w:val="single" w:sz="4" w:space="0" w:color="auto"/>
@@ -20716,6 +20634,51 @@
         </w:tc>
       </w:tr>
     </w:tbl>
+    <w:p>
+      <w:pPr>
+        <w:rPr>
+          <w:b/>
+          <w:sz w:val="24"/>
+          <w:szCs w:val="24"/>
+        </w:rPr>
+      </w:pPr>
+    </w:p>
+    <w:p>
+      <w:pPr>
+        <w:rPr>
+          <w:b/>
+          <w:sz w:val="24"/>
+          <w:szCs w:val="24"/>
+        </w:rPr>
+      </w:pPr>
+    </w:p>
+    <w:p>
+      <w:pPr>
+        <w:rPr>
+          <w:b/>
+          <w:sz w:val="24"/>
+          <w:szCs w:val="24"/>
+        </w:rPr>
+      </w:pPr>
+    </w:p>
+    <w:p>
+      <w:pPr>
+        <w:rPr>
+          <w:b/>
+          <w:sz w:val="24"/>
+          <w:szCs w:val="24"/>
+        </w:rPr>
+      </w:pPr>
+    </w:p>
+    <w:p>
+      <w:pPr>
+        <w:rPr>
+          <w:b/>
+          <w:sz w:val="24"/>
+          <w:szCs w:val="24"/>
+        </w:rPr>
+      </w:pPr>
+    </w:p>
     <w:p>
       <w:pPr>
         <w:rPr>
@@ -20878,7 +20841,7 @@
         </mc:Choice>
         <mc:Fallback>
           <w:pict>
-            <v:line w14:anchorId="7F18E259" id="Line 39" o:spid="_x0000_s1026" style="position:absolute;z-index:251658240;visibility:visible;mso-wrap-style:square;mso-width-percent:0;mso-height-percent:0;mso-wrap-distance-left:9pt;mso-wrap-distance-top:0;mso-wrap-distance-right:9pt;mso-wrap-distance-bottom:0;mso-position-horizontal:absolute;mso-position-horizontal-relative:text;mso-position-vertical:absolute;mso-position-vertical-relative:text;mso-width-percent:0;mso-height-percent:0;mso-width-relative:page;mso-height-relative:page" from="0,1.8pt" to="475.2pt,1.8pt" o:gfxdata="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" o:allowincell="f"/>
+            <v:line w14:anchorId="02BE3201" id="Line 39" o:spid="_x0000_s1026" style="position:absolute;z-index:251658240;visibility:visible;mso-wrap-style:square;mso-width-percent:0;mso-height-percent:0;mso-wrap-distance-left:9pt;mso-wrap-distance-top:0;mso-wrap-distance-right:9pt;mso-wrap-distance-bottom:0;mso-position-horizontal:absolute;mso-position-horizontal-relative:text;mso-position-vertical:absolute;mso-position-vertical-relative:text;mso-width-percent:0;mso-height-percent:0;mso-width-relative:page;mso-height-relative:page" from="0,1.8pt" to="475.2pt,1.8pt" o:gfxdata="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" o:allowincell="f"/>
           </w:pict>
         </mc:Fallback>
       </mc:AlternateContent>
@@ -21084,7 +21047,7 @@
         </mc:Choice>
         <mc:Fallback>
           <w:pict>
-            <v:line w14:anchorId="10319114" id="Line 32" o:spid="_x0000_s1026" style="position:absolute;z-index:251657216;visibility:visible;mso-wrap-style:square;mso-width-percent:0;mso-height-percent:0;mso-wrap-distance-left:9pt;mso-wrap-distance-top:0;mso-wrap-distance-right:9pt;mso-wrap-distance-bottom:0;mso-position-horizontal:absolute;mso-position-horizontal-relative:page;mso-position-vertical:absolute;mso-position-vertical-relative:page;mso-width-percent:0;mso-height-percent:0;mso-width-relative:page;mso-height-relative:page" from="1in,750.3pt" to="540pt,750.3pt" o:gfxdata="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" o:allowincell="f">
+            <v:line w14:anchorId="049D1E97" id="Line 32" o:spid="_x0000_s1026" style="position:absolute;z-index:251657216;visibility:visible;mso-wrap-style:square;mso-width-percent:0;mso-height-percent:0;mso-wrap-distance-left:9pt;mso-wrap-distance-top:0;mso-wrap-distance-right:9pt;mso-wrap-distance-bottom:0;mso-position-horizontal:absolute;mso-position-horizontal-relative:page;mso-position-vertical:absolute;mso-position-vertical-relative:page;mso-width-percent:0;mso-height-percent:0;mso-width-relative:page;mso-height-relative:page" from="1in,750.3pt" to="540pt,750.3pt" o:gfxdata="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" o:allowincell="f">
               <w10:wrap anchorx="page" anchory="page"/>
             </v:line>
           </w:pict>
@@ -21240,7 +21203,7 @@
         </mc:Choice>
         <mc:Fallback>
           <w:pict>
-            <v:line w14:anchorId="1EED239C" id="Line 38" o:spid="_x0000_s1026" style="position:absolute;z-index:251659264;visibility:visible;mso-wrap-style:square;mso-width-percent:0;mso-height-percent:0;mso-wrap-distance-left:9pt;mso-wrap-distance-top:0;mso-wrap-distance-right:9pt;mso-wrap-distance-bottom:0;mso-position-horizontal:absolute;mso-position-horizontal-relative:page;mso-position-vertical:absolute;mso-position-vertical-relative:page;mso-width-percent:0;mso-height-percent:0;mso-width-relative:page;mso-height-relative:page" from="1in,50.4pt" to="561.6pt,50.4pt" o:gfxdata="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" o:allowincell="f">
+            <v:line w14:anchorId="5DEBF3DE" id="Line 38" o:spid="_x0000_s1026" style="position:absolute;z-index:251659264;visibility:visible;mso-wrap-style:square;mso-width-percent:0;mso-height-percent:0;mso-wrap-distance-left:9pt;mso-wrap-distance-top:0;mso-wrap-distance-right:9pt;mso-wrap-distance-bottom:0;mso-position-horizontal:absolute;mso-position-horizontal-relative:page;mso-position-vertical:absolute;mso-position-vertical-relative:page;mso-width-percent:0;mso-height-percent:0;mso-width-relative:page;mso-height-relative:page" from="1in,50.4pt" to="561.6pt,50.4pt" o:gfxdata="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" o:allowincell="f">
               <w10:wrap anchorx="page" anchory="page"/>
             </v:line>
           </w:pict>
@@ -21353,7 +21316,7 @@
         </mc:Choice>
         <mc:Fallback>
           <w:pict>
-            <v:line w14:anchorId="1A0FA7D4" id="Line 30" o:spid="_x0000_s1026" style="position:absolute;z-index:251656192;visibility:visible;mso-wrap-style:square;mso-width-percent:0;mso-height-percent:0;mso-wrap-distance-left:9pt;mso-wrap-distance-top:0;mso-wrap-distance-right:9pt;mso-wrap-distance-bottom:0;mso-position-horizontal:absolute;mso-position-horizontal-relative:page;mso-position-vertical:absolute;mso-position-vertical-relative:page;mso-width-percent:0;mso-height-percent:0;mso-width-relative:page;mso-height-relative:page" from="1in,50.4pt" to="540pt,50.4pt" o:gfxdata="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" o:allowincell="f">
+            <v:line w14:anchorId="38CED061" id="Line 30" o:spid="_x0000_s1026" style="position:absolute;z-index:251656192;visibility:visible;mso-wrap-style:square;mso-width-percent:0;mso-height-percent:0;mso-wrap-distance-left:9pt;mso-wrap-distance-top:0;mso-wrap-distance-right:9pt;mso-wrap-distance-bottom:0;mso-position-horizontal:absolute;mso-position-horizontal-relative:page;mso-position-vertical:absolute;mso-position-vertical-relative:page;mso-width-percent:0;mso-height-percent:0;mso-width-relative:page;mso-height-relative:page" from="1in,50.4pt" to="540pt,50.4pt" o:gfxdata="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" o:allowincell="f">
               <w10:wrap anchorx="page" anchory="page"/>
             </v:line>
           </w:pict>
@@ -21487,6 +21450,95 @@
     </w:lvl>
   </w:abstractNum>
   <w:abstractNum w:abstractNumId="1" w15:restartNumberingAfterBreak="0">
+    <w:nsid w:val="0F6E2EC7"/>
+    <w:multiLevelType w:val="hybridMultilevel"/>
+    <w:tmpl w:val="977E3F6A"/>
+    <w:lvl w:ilvl="0" w:tplc="3EA258FE">
+      <w:start w:val="1"/>
+      <w:numFmt w:val="decimal"/>
+      <w:lvlText w:val="%1"/>
+      <w:lvlJc w:val="left"/>
+      <w:pPr>
+        <w:ind w:left="720" w:hanging="360"/>
+      </w:pPr>
+      <w:rPr>
+        <w:rFonts w:hint="default"/>
+      </w:rPr>
+    </w:lvl>
+    <w:lvl w:ilvl="1" w:tplc="04090019" w:tentative="1">
+      <w:start w:val="1"/>
+      <w:numFmt w:val="lowerLetter"/>
+      <w:lvlText w:val="%2."/>
+      <w:lvlJc w:val="left"/>
+      <w:pPr>
+        <w:ind w:left="1440" w:hanging="360"/>
+      </w:pPr>
+    </w:lvl>
+    <w:lvl w:ilvl="2" w:tplc="0409001B" w:tentative="1">
+      <w:start w:val="1"/>
+      <w:numFmt w:val="lowerRoman"/>
+      <w:lvlText w:val="%3."/>
+      <w:lvlJc w:val="right"/>
+      <w:pPr>
+        <w:ind w:left="2160" w:hanging="180"/>
+      </w:pPr>
+    </w:lvl>
+    <w:lvl w:ilvl="3" w:tplc="0409000F" w:tentative="1">
+      <w:start w:val="1"/>
+      <w:numFmt w:val="decimal"/>
+      <w:lvlText w:val="%4."/>
+      <w:lvlJc w:val="left"/>
+      <w:pPr>
+        <w:ind w:left="2880" w:hanging="360"/>
+      </w:pPr>
+    </w:lvl>
+    <w:lvl w:ilvl="4" w:tplc="04090019" w:tentative="1">
+      <w:start w:val="1"/>
+      <w:numFmt w:val="lowerLetter"/>
+      <w:lvlText w:val="%5."/>
+      <w:lvlJc w:val="left"/>
+      <w:pPr>
+        <w:ind w:left="3600" w:hanging="360"/>
+      </w:pPr>
+    </w:lvl>
+    <w:lvl w:ilvl="5" w:tplc="0409001B" w:tentative="1">
+      <w:start w:val="1"/>
+      <w:numFmt w:val="lowerRoman"/>
+      <w:lvlText w:val="%6."/>
+      <w:lvlJc w:val="right"/>
+      <w:pPr>
+        <w:ind w:left="4320" w:hanging="180"/>
+      </w:pPr>
+    </w:lvl>
+    <w:lvl w:ilvl="6" w:tplc="0409000F" w:tentative="1">
+      <w:start w:val="1"/>
+      <w:numFmt w:val="decimal"/>
+      <w:lvlText w:val="%7."/>
+      <w:lvlJc w:val="left"/>
+      <w:pPr>
+        <w:ind w:left="5040" w:hanging="360"/>
+      </w:pPr>
+    </w:lvl>
+    <w:lvl w:ilvl="7" w:tplc="04090019" w:tentative="1">
+      <w:start w:val="1"/>
+      <w:numFmt w:val="lowerLetter"/>
+      <w:lvlText w:val="%8."/>
+      <w:lvlJc w:val="left"/>
+      <w:pPr>
+        <w:ind w:left="5760" w:hanging="360"/>
+      </w:pPr>
+    </w:lvl>
+    <w:lvl w:ilvl="8" w:tplc="0409001B" w:tentative="1">
+      <w:start w:val="1"/>
+      <w:numFmt w:val="lowerRoman"/>
+      <w:lvlText w:val="%9."/>
+      <w:lvlJc w:val="right"/>
+      <w:pPr>
+        <w:ind w:left="6480" w:hanging="180"/>
+      </w:pPr>
+    </w:lvl>
+  </w:abstractNum>
+  <w:abstractNum w:abstractNumId="2" w15:restartNumberingAfterBreak="0">
     <w:nsid w:val="199409F8"/>
     <w:multiLevelType w:val="hybridMultilevel"/>
     <w:tmpl w:val="3E3CD638"/>
@@ -21599,7 +21651,7 @@
       </w:rPr>
     </w:lvl>
   </w:abstractNum>
-  <w:abstractNum w:abstractNumId="2" w15:restartNumberingAfterBreak="0">
+  <w:abstractNum w:abstractNumId="3" w15:restartNumberingAfterBreak="0">
     <w:nsid w:val="32C85EE1"/>
     <w:multiLevelType w:val="hybridMultilevel"/>
     <w:tmpl w:val="75280BFE"/>
@@ -21712,7 +21764,7 @@
       </w:rPr>
     </w:lvl>
   </w:abstractNum>
-  <w:abstractNum w:abstractNumId="3" w15:restartNumberingAfterBreak="0">
+  <w:abstractNum w:abstractNumId="4" w15:restartNumberingAfterBreak="0">
     <w:nsid w:val="347A642A"/>
     <w:multiLevelType w:val="hybridMultilevel"/>
     <w:tmpl w:val="977E3F6A"/>
@@ -21801,7 +21853,7 @@
       </w:pPr>
     </w:lvl>
   </w:abstractNum>
-  <w:abstractNum w:abstractNumId="4" w15:restartNumberingAfterBreak="0">
+  <w:abstractNum w:abstractNumId="5" w15:restartNumberingAfterBreak="0">
     <w:nsid w:val="3B37710B"/>
     <w:multiLevelType w:val="multilevel"/>
     <w:tmpl w:val="F4E22584"/>
@@ -21950,7 +22002,7 @@
       </w:rPr>
     </w:lvl>
   </w:abstractNum>
-  <w:abstractNum w:abstractNumId="5" w15:restartNumberingAfterBreak="0">
+  <w:abstractNum w:abstractNumId="6" w15:restartNumberingAfterBreak="0">
     <w:nsid w:val="3BC654F2"/>
     <w:multiLevelType w:val="hybridMultilevel"/>
     <w:tmpl w:val="977E3F6A"/>
@@ -22039,7 +22091,7 @@
       </w:pPr>
     </w:lvl>
   </w:abstractNum>
-  <w:abstractNum w:abstractNumId="6" w15:restartNumberingAfterBreak="0">
+  <w:abstractNum w:abstractNumId="7" w15:restartNumberingAfterBreak="0">
     <w:nsid w:val="40177525"/>
     <w:multiLevelType w:val="hybridMultilevel"/>
     <w:tmpl w:val="977E3F6A"/>
@@ -22128,7 +22180,7 @@
       </w:pPr>
     </w:lvl>
   </w:abstractNum>
-  <w:abstractNum w:abstractNumId="7" w15:restartNumberingAfterBreak="0">
+  <w:abstractNum w:abstractNumId="8" w15:restartNumberingAfterBreak="0">
     <w:nsid w:val="418011EC"/>
     <w:multiLevelType w:val="singleLevel"/>
     <w:tmpl w:val="399EAB7E"/>
@@ -22149,7 +22201,7 @@
       </w:rPr>
     </w:lvl>
   </w:abstractNum>
-  <w:abstractNum w:abstractNumId="8" w15:restartNumberingAfterBreak="0">
+  <w:abstractNum w:abstractNumId="9" w15:restartNumberingAfterBreak="0">
     <w:nsid w:val="45DB13C5"/>
     <w:multiLevelType w:val="hybridMultilevel"/>
     <w:tmpl w:val="23A4AD5A"/>
@@ -22262,7 +22314,7 @@
       </w:rPr>
     </w:lvl>
   </w:abstractNum>
-  <w:abstractNum w:abstractNumId="9" w15:restartNumberingAfterBreak="0">
+  <w:abstractNum w:abstractNumId="10" w15:restartNumberingAfterBreak="0">
     <w:nsid w:val="492D177D"/>
     <w:multiLevelType w:val="hybridMultilevel"/>
     <w:tmpl w:val="7BDAFA30"/>
@@ -22375,7 +22427,7 @@
       </w:rPr>
     </w:lvl>
   </w:abstractNum>
-  <w:abstractNum w:abstractNumId="10" w15:restartNumberingAfterBreak="0">
+  <w:abstractNum w:abstractNumId="11" w15:restartNumberingAfterBreak="0">
     <w:nsid w:val="4A892E5C"/>
     <w:multiLevelType w:val="hybridMultilevel"/>
     <w:tmpl w:val="977E3F6A"/>
@@ -22464,7 +22516,7 @@
       </w:pPr>
     </w:lvl>
   </w:abstractNum>
-  <w:abstractNum w:abstractNumId="11" w15:restartNumberingAfterBreak="0">
+  <w:abstractNum w:abstractNumId="12" w15:restartNumberingAfterBreak="0">
     <w:nsid w:val="60572D94"/>
     <w:multiLevelType w:val="hybridMultilevel"/>
     <w:tmpl w:val="977E3F6A"/>
@@ -22553,7 +22605,7 @@
       </w:pPr>
     </w:lvl>
   </w:abstractNum>
-  <w:abstractNum w:abstractNumId="12" w15:restartNumberingAfterBreak="0">
+  <w:abstractNum w:abstractNumId="13" w15:restartNumberingAfterBreak="0">
     <w:nsid w:val="60F32453"/>
     <w:multiLevelType w:val="hybridMultilevel"/>
     <w:tmpl w:val="98C8D63E"/>
@@ -22666,7 +22718,7 @@
       </w:rPr>
     </w:lvl>
   </w:abstractNum>
-  <w:abstractNum w:abstractNumId="13" w15:restartNumberingAfterBreak="0">
+  <w:abstractNum w:abstractNumId="14" w15:restartNumberingAfterBreak="0">
     <w:nsid w:val="664E1BBF"/>
     <w:multiLevelType w:val="hybridMultilevel"/>
     <w:tmpl w:val="D6B42FCE"/>
@@ -22758,7 +22810,7 @@
       </w:pPr>
     </w:lvl>
   </w:abstractNum>
-  <w:abstractNum w:abstractNumId="14" w15:restartNumberingAfterBreak="0">
+  <w:abstractNum w:abstractNumId="15" w15:restartNumberingAfterBreak="0">
     <w:nsid w:val="66CE4507"/>
     <w:multiLevelType w:val="hybridMultilevel"/>
     <w:tmpl w:val="C3260AE2"/>
@@ -22871,7 +22923,7 @@
       </w:rPr>
     </w:lvl>
   </w:abstractNum>
-  <w:abstractNum w:abstractNumId="15" w15:restartNumberingAfterBreak="0">
+  <w:abstractNum w:abstractNumId="16" w15:restartNumberingAfterBreak="0">
     <w:nsid w:val="6A451C39"/>
     <w:multiLevelType w:val="hybridMultilevel"/>
     <w:tmpl w:val="C520D114"/>
@@ -22985,52 +23037,55 @@
     </w:lvl>
   </w:abstractNum>
   <w:num w:numId="1">
-    <w:abstractNumId w:val="7"/>
+    <w:abstractNumId w:val="8"/>
   </w:num>
   <w:num w:numId="2">
-    <w:abstractNumId w:val="4"/>
+    <w:abstractNumId w:val="5"/>
   </w:num>
   <w:num w:numId="3">
-    <w:abstractNumId w:val="2"/>
+    <w:abstractNumId w:val="3"/>
   </w:num>
   <w:num w:numId="4">
-    <w:abstractNumId w:val="11"/>
+    <w:abstractNumId w:val="12"/>
   </w:num>
   <w:num w:numId="5">
-    <w:abstractNumId w:val="12"/>
+    <w:abstractNumId w:val="13"/>
   </w:num>
   <w:num w:numId="6">
     <w:abstractNumId w:val="0"/>
   </w:num>
   <w:num w:numId="7">
+    <w:abstractNumId w:val="16"/>
+  </w:num>
+  <w:num w:numId="8">
     <w:abstractNumId w:val="15"/>
   </w:num>
-  <w:num w:numId="8">
+  <w:num w:numId="9">
+    <w:abstractNumId w:val="2"/>
+  </w:num>
+  <w:num w:numId="10">
     <w:abstractNumId w:val="14"/>
   </w:num>
-  <w:num w:numId="9">
-    <w:abstractNumId w:val="1"/>
-  </w:num>
-  <w:num w:numId="10">
-    <w:abstractNumId w:val="13"/>
-  </w:num>
   <w:num w:numId="11">
-    <w:abstractNumId w:val="8"/>
+    <w:abstractNumId w:val="9"/>
   </w:num>
   <w:num w:numId="12">
-    <w:abstractNumId w:val="9"/>
+    <w:abstractNumId w:val="10"/>
   </w:num>
   <w:num w:numId="13">
+    <w:abstractNumId w:val="7"/>
+  </w:num>
+  <w:num w:numId="14">
+    <w:abstractNumId w:val="4"/>
+  </w:num>
+  <w:num w:numId="15">
+    <w:abstractNumId w:val="11"/>
+  </w:num>
+  <w:num w:numId="16">
     <w:abstractNumId w:val="6"/>
   </w:num>
-  <w:num w:numId="14">
-    <w:abstractNumId w:val="3"/>
-  </w:num>
-  <w:num w:numId="15">
-    <w:abstractNumId w:val="10"/>
-  </w:num>
-  <w:num w:numId="16">
-    <w:abstractNumId w:val="5"/>
+  <w:num w:numId="17">
+    <w:abstractNumId w:val="1"/>
   </w:num>
   <w:numIdMacAtCleanup w:val="3"/>
 </w:numbering>
@@ -24558,10 +24613,6 @@
 </file>
 
 <file path=customXml/item1.xml><?xml version="1.0" encoding="utf-8"?>
-<b:Sources xmlns:b="http://schemas.openxmlformats.org/officeDocument/2006/bibliography" xmlns="http://schemas.openxmlformats.org/officeDocument/2006/bibliography" SelectedStyle="\APA.XSL" StyleName="APA"/>
-</file>
-
-<file path=customXml/item2.xml><?xml version="1.0" encoding="utf-8"?>
 <?mso-contentType ?>
 <FormTemplates xmlns="http://schemas.microsoft.com/sharepoint/v3/contenttype/forms">
   <Display>DocumentLibraryForm</Display>
@@ -24570,13 +24621,7 @@
 </FormTemplates>
 </file>
 
-<file path=customXml/item3.xml><?xml version="1.0" encoding="utf-8"?>
-<p:properties xmlns:p="http://schemas.microsoft.com/office/2006/metadata/properties" xmlns:xsi="http://www.w3.org/2001/XMLSchema-instance" xmlns:pc="http://schemas.microsoft.com/office/infopath/2007/PartnerControls">
-  <documentManagement/>
-</p:properties>
-</file>
-
-<file path=customXml/item4.xml><?xml version="1.0" encoding="utf-8"?>
+<file path=customXml/item2.xml><?xml version="1.0" encoding="utf-8"?>
 <ct:contentTypeSchema xmlns:ct="http://schemas.microsoft.com/office/2006/metadata/contentType" xmlns:ma="http://schemas.microsoft.com/office/2006/metadata/properties/metaAttributes" ct:_="" ma:_="" ma:contentTypeName="Document" ma:contentTypeID="0x010100DFEC865D7254EB4A8B6C8590FD20E39F" ma:contentTypeVersion="0" ma:contentTypeDescription="Create a new document." ma:contentTypeScope="" ma:versionID="dc620579c55658ff994e4edfb59cdcf1">
   <xsd:schema xmlns:xsd="http://www.w3.org/2001/XMLSchema" xmlns:xs="http://www.w3.org/2001/XMLSchema" xmlns:p="http://schemas.microsoft.com/office/2006/metadata/properties" targetNamespace="http://schemas.microsoft.com/office/2006/metadata/properties" ma:root="true" ma:fieldsID="c64490b4aec6201516c3a874156f37b2">
     <xsd:element name="properties">
@@ -24690,18 +24735,36 @@
 </ct:contentTypeSchema>
 </file>
 
+<file path=customXml/item3.xml><?xml version="1.0" encoding="utf-8"?>
+<p:properties xmlns:p="http://schemas.microsoft.com/office/2006/metadata/properties" xmlns:xsi="http://www.w3.org/2001/XMLSchema-instance" xmlns:pc="http://schemas.microsoft.com/office/infopath/2007/PartnerControls">
+  <documentManagement/>
+</p:properties>
+</file>
+
+<file path=customXml/item4.xml><?xml version="1.0" encoding="utf-8"?>
+<b:Sources xmlns:b="http://schemas.openxmlformats.org/officeDocument/2006/bibliography" xmlns="http://schemas.openxmlformats.org/officeDocument/2006/bibliography" SelectedStyle="\APA.XSL" StyleName="APA"/>
+</file>
+
 <file path=customXml/itemProps1.xml><?xml version="1.0" encoding="utf-8"?>
-<ds:datastoreItem xmlns:ds="http://schemas.openxmlformats.org/officeDocument/2006/customXml" ds:itemID="{402E42D2-F9A7-4C01-8691-5CC5483C3CA1}">
+<ds:datastoreItem xmlns:ds="http://schemas.openxmlformats.org/officeDocument/2006/customXml" ds:itemID="{A885B2DB-42DA-4318-9EB7-6D24C272F932}">
   <ds:schemaRefs>
-    <ds:schemaRef ds:uri="http://schemas.openxmlformats.org/officeDocument/2006/bibliography"/>
+    <ds:schemaRef ds:uri="http://schemas.microsoft.com/sharepoint/v3/contenttype/forms"/>
   </ds:schemaRefs>
 </ds:datastoreItem>
 </file>
 
 <file path=customXml/itemProps2.xml><?xml version="1.0" encoding="utf-8"?>
-<ds:datastoreItem xmlns:ds="http://schemas.openxmlformats.org/officeDocument/2006/customXml" ds:itemID="{A885B2DB-42DA-4318-9EB7-6D24C272F932}">
+<ds:datastoreItem xmlns:ds="http://schemas.openxmlformats.org/officeDocument/2006/customXml" ds:itemID="{3EC30AF7-F6FD-4FB6-B723-1340D7FE908C}">
   <ds:schemaRefs>
-    <ds:schemaRef ds:uri="http://schemas.microsoft.com/sharepoint/v3/contenttype/forms"/>
+    <ds:schemaRef ds:uri="http://schemas.microsoft.com/office/2006/metadata/contentType"/>
+    <ds:schemaRef ds:uri="http://schemas.microsoft.com/office/2006/metadata/properties/metaAttributes"/>
+    <ds:schemaRef ds:uri="http://www.w3.org/2001/XMLSchema"/>
+    <ds:schemaRef ds:uri="http://schemas.microsoft.com/office/2006/metadata/properties"/>
+    <ds:schemaRef ds:uri="http://schemas.openxmlformats.org/package/2006/metadata/core-properties"/>
+    <ds:schemaRef ds:uri="http://purl.org/dc/elements/1.1/"/>
+    <ds:schemaRef ds:uri="http://purl.org/dc/terms/"/>
+    <ds:schemaRef ds:uri="http://schemas.microsoft.com/internal/obd"/>
+    <ds:schemaRef ds:uri="http://schemas.microsoft.com/office/infopath/2007/PartnerControls"/>
   </ds:schemaRefs>
 </ds:datastoreItem>
 </file>
@@ -24716,17 +24779,9 @@
 </file>
 
 <file path=customXml/itemProps4.xml><?xml version="1.0" encoding="utf-8"?>
-<ds:datastoreItem xmlns:ds="http://schemas.openxmlformats.org/officeDocument/2006/customXml" ds:itemID="{3EC30AF7-F6FD-4FB6-B723-1340D7FE908C}">
+<ds:datastoreItem xmlns:ds="http://schemas.openxmlformats.org/officeDocument/2006/customXml" ds:itemID="{7E2006ED-E9D3-4946-A2D7-EFD0FAD3371C}">
   <ds:schemaRefs>
-    <ds:schemaRef ds:uri="http://schemas.microsoft.com/office/2006/metadata/contentType"/>
-    <ds:schemaRef ds:uri="http://schemas.microsoft.com/office/2006/metadata/properties/metaAttributes"/>
-    <ds:schemaRef ds:uri="http://www.w3.org/2001/XMLSchema"/>
-    <ds:schemaRef ds:uri="http://schemas.microsoft.com/office/2006/metadata/properties"/>
-    <ds:schemaRef ds:uri="http://schemas.openxmlformats.org/package/2006/metadata/core-properties"/>
-    <ds:schemaRef ds:uri="http://purl.org/dc/elements/1.1/"/>
-    <ds:schemaRef ds:uri="http://purl.org/dc/terms/"/>
-    <ds:schemaRef ds:uri="http://schemas.microsoft.com/internal/obd"/>
-    <ds:schemaRef ds:uri="http://schemas.microsoft.com/office/infopath/2007/PartnerControls"/>
+    <ds:schemaRef ds:uri="http://schemas.openxmlformats.org/officeDocument/2006/bibliography"/>
   </ds:schemaRefs>
 </ds:datastoreItem>
 </file>
</xml_diff>

<commit_message>
CR26432-eCL-Coaching audio issues in the eCoaching Log
git-tfs-id: [https://tfs.omnicloud.local/tfs/cco%20program/]$/eCoaching_V2;C52704
</commit_message>
<xml_diff>
--- a/Requirements/CCO_eCoaching_Log_OMR_Layout.docx
+++ b/Requirements/CCO_eCoaching_Log_OMR_Layout.docx
@@ -1,6 +1,6 @@
 
 <file path=word/document.xml><?xml version="1.0" encoding="utf-8"?>
-<w:document xmlns:wpc="http://schemas.microsoft.com/office/word/2010/wordprocessingCanvas" xmlns:cx="http://schemas.microsoft.com/office/drawing/2014/chartex" xmlns:cx1="http://schemas.microsoft.com/office/drawing/2015/9/8/chartex" xmlns:cx2="http://schemas.microsoft.com/office/drawing/2015/10/21/chartex" xmlns:cx3="http://schemas.microsoft.com/office/drawing/2016/5/9/chartex" xmlns:cx4="http://schemas.microsoft.com/office/drawing/2016/5/10/chartex" xmlns:cx5="http://schemas.microsoft.com/office/drawing/2016/5/11/chartex" xmlns:cx6="http://schemas.microsoft.com/office/drawing/2016/5/12/chartex" xmlns:cx7="http://schemas.microsoft.com/office/drawing/2016/5/13/chartex" xmlns:cx8="http://schemas.microsoft.com/office/drawing/2016/5/14/chartex" xmlns:mc="http://schemas.openxmlformats.org/markup-compatibility/2006" xmlns:aink="http://schemas.microsoft.com/office/drawing/2016/ink" xmlns:am3d="http://schemas.microsoft.com/office/drawing/2017/model3d" xmlns:o="urn:schemas-microsoft-com:office:office" xmlns:r="http://schemas.openxmlformats.org/officeDocument/2006/relationships" xmlns:m="http://schemas.openxmlformats.org/officeDocument/2006/math" xmlns:v="urn:schemas-microsoft-com:vml" xmlns:wp14="http://schemas.microsoft.com/office/word/2010/wordprocessingDrawing" xmlns:wp="http://schemas.openxmlformats.org/drawingml/2006/wordprocessingDrawing" xmlns:w10="urn:schemas-microsoft-com:office:word" xmlns:w="http://schemas.openxmlformats.org/wordprocessingml/2006/main" xmlns:w14="http://schemas.microsoft.com/office/word/2010/wordml" xmlns:w15="http://schemas.microsoft.com/office/word/2012/wordml" xmlns:w16cex="http://schemas.microsoft.com/office/word/2018/wordml/cex" xmlns:w16cid="http://schemas.microsoft.com/office/word/2016/wordml/cid" xmlns:w16="http://schemas.microsoft.com/office/word/2018/wordml" xmlns:w16se="http://schemas.microsoft.com/office/word/2015/wordml/symex" xmlns:wpg="http://schemas.microsoft.com/office/word/2010/wordprocessingGroup" xmlns:wpi="http://schemas.microsoft.com/office/word/2010/wordprocessingInk" xmlns:wne="http://schemas.microsoft.com/office/word/2006/wordml" xmlns:wps="http://schemas.microsoft.com/office/word/2010/wordprocessingShape" mc:Ignorable="w14 w15 w16se w16cid w16 w16cex wp14">
+<w:document xmlns:wpc="http://schemas.microsoft.com/office/word/2010/wordprocessingCanvas" xmlns:cx="http://schemas.microsoft.com/office/drawing/2014/chartex" xmlns:cx1="http://schemas.microsoft.com/office/drawing/2015/9/8/chartex" xmlns:cx2="http://schemas.microsoft.com/office/drawing/2015/10/21/chartex" xmlns:cx3="http://schemas.microsoft.com/office/drawing/2016/5/9/chartex" xmlns:cx4="http://schemas.microsoft.com/office/drawing/2016/5/10/chartex" xmlns:cx5="http://schemas.microsoft.com/office/drawing/2016/5/11/chartex" xmlns:cx6="http://schemas.microsoft.com/office/drawing/2016/5/12/chartex" xmlns:cx7="http://schemas.microsoft.com/office/drawing/2016/5/13/chartex" xmlns:cx8="http://schemas.microsoft.com/office/drawing/2016/5/14/chartex" xmlns:mc="http://schemas.openxmlformats.org/markup-compatibility/2006" xmlns:aink="http://schemas.microsoft.com/office/drawing/2016/ink" xmlns:am3d="http://schemas.microsoft.com/office/drawing/2017/model3d" xmlns:o="urn:schemas-microsoft-com:office:office" xmlns:oel="http://schemas.microsoft.com/office/2019/extlst" xmlns:r="http://schemas.openxmlformats.org/officeDocument/2006/relationships" xmlns:m="http://schemas.openxmlformats.org/officeDocument/2006/math" xmlns:v="urn:schemas-microsoft-com:vml" xmlns:wp14="http://schemas.microsoft.com/office/word/2010/wordprocessingDrawing" xmlns:wp="http://schemas.openxmlformats.org/drawingml/2006/wordprocessingDrawing" xmlns:w10="urn:schemas-microsoft-com:office:word" xmlns:w="http://schemas.openxmlformats.org/wordprocessingml/2006/main" xmlns:w14="http://schemas.microsoft.com/office/word/2010/wordml" xmlns:w15="http://schemas.microsoft.com/office/word/2012/wordml" xmlns:w16cex="http://schemas.microsoft.com/office/word/2018/wordml/cex" xmlns:w16cid="http://schemas.microsoft.com/office/word/2016/wordml/cid" xmlns:w16="http://schemas.microsoft.com/office/word/2018/wordml" xmlns:w16sdtdh="http://schemas.microsoft.com/office/word/2020/wordml/sdtdatahash" xmlns:w16se="http://schemas.microsoft.com/office/word/2015/wordml/symex" xmlns:wpg="http://schemas.microsoft.com/office/word/2010/wordprocessingGroup" xmlns:wpi="http://schemas.microsoft.com/office/word/2010/wordprocessingInk" xmlns:wne="http://schemas.microsoft.com/office/word/2006/wordml" xmlns:wps="http://schemas.microsoft.com/office/word/2010/wordprocessingShape" mc:Ignorable="w14 w15 w16se w16cid w16 w16cex w16sdtdh wp14">
   <w:body>
     <w:p>
       <w:pPr>
@@ -269,7 +269,7 @@
           </mc:Choice>
           <mc:Fallback>
             <w:pict>
-              <v:line w14:anchorId="2434406A" id="Line 232" o:spid="_x0000_s1026" style="position:absolute;z-index:251658240;visibility:visible;mso-wrap-style:square;mso-width-percent:0;mso-height-percent:0;mso-wrap-distance-left:9pt;mso-wrap-distance-top:0;mso-wrap-distance-right:9pt;mso-wrap-distance-bottom:0;mso-position-horizontal:absolute;mso-position-horizontal-relative:text;mso-position-vertical:absolute;mso-position-vertical-relative:text;mso-width-percent:0;mso-height-percent:0;mso-width-relative:page;mso-height-relative:page" from="367.2pt,33.3pt" to="439.25pt,33.35pt" o:gfxdata="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" o:allowincell="f">
+              <v:line w14:anchorId="5E4684CC" id="Line 232" o:spid="_x0000_s1026" style="position:absolute;z-index:251658240;visibility:visible;mso-wrap-style:square;mso-width-percent:0;mso-height-percent:0;mso-wrap-distance-left:9pt;mso-wrap-distance-top:0;mso-wrap-distance-right:9pt;mso-wrap-distance-bottom:0;mso-position-horizontal:absolute;mso-position-horizontal-relative:text;mso-position-vertical:absolute;mso-position-vertical-relative:text;mso-width-percent:0;mso-height-percent:0;mso-width-relative:page;mso-height-relative:page" from="367.2pt,33.3pt" to="439.25pt,33.35pt" o:gfxdata="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" o:allowincell="f">
                 <v:stroke startarrowwidth="narrow" startarrowlength="short" endarrowwidth="narrow" endarrowlength="short"/>
               </v:line>
             </w:pict>
@@ -347,7 +347,7 @@
           </mc:Choice>
           <mc:Fallback>
             <w:pict>
-              <v:line w14:anchorId="4771FBBD" id="Line 230" o:spid="_x0000_s1026" style="position:absolute;z-index:251656192;visibility:visible;mso-wrap-style:square;mso-width-percent:0;mso-height-percent:0;mso-wrap-distance-left:9pt;mso-wrap-distance-top:0;mso-wrap-distance-right:9pt;mso-wrap-distance-bottom:0;mso-position-horizontal:absolute;mso-position-horizontal-relative:text;mso-position-vertical:absolute;mso-position-vertical-relative:text;mso-width-percent:0;mso-height-percent:0;mso-width-relative:page;mso-height-relative:page" from="1in,33.3pt" to="266.45pt,33.35pt" o:gfxdata="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" o:allowincell="f">
+              <v:line w14:anchorId="3FBDCD2C" id="Line 230" o:spid="_x0000_s1026" style="position:absolute;z-index:251656192;visibility:visible;mso-wrap-style:square;mso-width-percent:0;mso-height-percent:0;mso-wrap-distance-left:9pt;mso-wrap-distance-top:0;mso-wrap-distance-right:9pt;mso-wrap-distance-bottom:0;mso-position-horizontal:absolute;mso-position-horizontal-relative:text;mso-position-vertical:absolute;mso-position-vertical-relative:text;mso-width-percent:0;mso-height-percent:0;mso-width-relative:page;mso-height-relative:page" from="1in,33.3pt" to="266.45pt,33.35pt" o:gfxdata="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" o:allowincell="f">
                 <v:stroke startarrowwidth="narrow" startarrowlength="short" endarrowwidth="narrow" endarrowlength="short"/>
               </v:line>
             </w:pict>
@@ -553,7 +553,7 @@
           </mc:Choice>
           <mc:Fallback>
             <w:pict>
-              <v:line w14:anchorId="334FBD96" id="Line 234" o:spid="_x0000_s1026" style="position:absolute;z-index:251659776;visibility:visible;mso-wrap-style:square;mso-width-percent:0;mso-height-percent:0;mso-wrap-distance-left:9pt;mso-wrap-distance-top:0;mso-wrap-distance-right:9pt;mso-wrap-distance-bottom:0;mso-position-horizontal:absolute;mso-position-horizontal-relative:text;mso-position-vertical:absolute;mso-position-vertical-relative:text;mso-width-percent:0;mso-height-percent:0;mso-width-relative:page;mso-height-relative:page" from="115.2pt,.6pt" to="309.6pt,.6pt" o:gfxdata="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" o:allowincell="f">
+              <v:line w14:anchorId="128B645C" id="Line 234" o:spid="_x0000_s1026" style="position:absolute;z-index:251659776;visibility:visible;mso-wrap-style:square;mso-width-percent:0;mso-height-percent:0;mso-wrap-distance-left:9pt;mso-wrap-distance-top:0;mso-wrap-distance-right:9pt;mso-wrap-distance-bottom:0;mso-position-horizontal:absolute;mso-position-horizontal-relative:text;mso-position-vertical:absolute;mso-position-vertical-relative:text;mso-width-percent:0;mso-height-percent:0;mso-width-relative:page;mso-height-relative:page" from="115.2pt,.6pt" to="309.6pt,.6pt" o:gfxdata="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" o:allowincell="f">
                 <v:stroke startarrowwidth="narrow" startarrowlength="short" endarrowwidth="narrow" endarrowlength="short"/>
               </v:line>
             </w:pict>
@@ -659,7 +659,7 @@
           </mc:Choice>
           <mc:Fallback>
             <w:pict>
-              <v:line w14:anchorId="2D19C80A" id="Line 233" o:spid="_x0000_s1026" style="position:absolute;z-index:251658752;visibility:visible;mso-wrap-style:square;mso-width-percent:0;mso-height-percent:0;mso-wrap-distance-left:9pt;mso-wrap-distance-top:0;mso-wrap-distance-right:9pt;mso-wrap-distance-bottom:0;mso-position-horizontal:absolute;mso-position-horizontal-relative:text;mso-position-vertical:absolute;mso-position-vertical-relative:text;mso-width-percent:0;mso-height-percent:0;mso-width-relative:page;mso-height-relative:page" from="374.4pt,34.75pt" to="446.45pt,34.8pt" o:gfxdata="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" o:allowincell="f">
+              <v:line w14:anchorId="356399A7" id="Line 233" o:spid="_x0000_s1026" style="position:absolute;z-index:251658752;visibility:visible;mso-wrap-style:square;mso-width-percent:0;mso-height-percent:0;mso-wrap-distance-left:9pt;mso-wrap-distance-top:0;mso-wrap-distance-right:9pt;mso-wrap-distance-bottom:0;mso-position-horizontal:absolute;mso-position-horizontal-relative:text;mso-position-vertical:absolute;mso-position-vertical-relative:text;mso-width-percent:0;mso-height-percent:0;mso-width-relative:page;mso-height-relative:page" from="374.4pt,34.75pt" to="446.45pt,34.8pt" o:gfxdata="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" o:allowincell="f">
                 <v:stroke startarrowwidth="narrow" startarrowlength="short" endarrowwidth="narrow" endarrowlength="short"/>
               </v:line>
             </w:pict>
@@ -737,7 +737,7 @@
           </mc:Choice>
           <mc:Fallback>
             <w:pict>
-              <v:line w14:anchorId="0E453DB8" id="Line 231" o:spid="_x0000_s1026" style="position:absolute;z-index:251656704;visibility:visible;mso-wrap-style:square;mso-width-percent:0;mso-height-percent:0;mso-wrap-distance-left:9pt;mso-wrap-distance-top:0;mso-wrap-distance-right:9pt;mso-wrap-distance-bottom:0;mso-position-horizontal:absolute;mso-position-horizontal-relative:text;mso-position-vertical:absolute;mso-position-vertical-relative:text;mso-width-percent:0;mso-height-percent:0;mso-width-relative:page;mso-height-relative:page" from="1in,32.75pt" to="266.45pt,32.8pt" o:gfxdata="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" o:allowincell="f">
+              <v:line w14:anchorId="73CB0E5B" id="Line 231" o:spid="_x0000_s1026" style="position:absolute;z-index:251656704;visibility:visible;mso-wrap-style:square;mso-width-percent:0;mso-height-percent:0;mso-wrap-distance-left:9pt;mso-wrap-distance-top:0;mso-wrap-distance-right:9pt;mso-wrap-distance-bottom:0;mso-position-horizontal:absolute;mso-position-horizontal-relative:text;mso-position-vertical:absolute;mso-position-vertical-relative:text;mso-width-percent:0;mso-height-percent:0;mso-width-relative:page;mso-height-relative:page" from="1in,32.75pt" to="266.45pt,32.8pt" o:gfxdata="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" o:allowincell="f">
                 <v:stroke startarrowwidth="narrow" startarrowlength="short" endarrowwidth="narrow" endarrowlength="short"/>
               </v:line>
             </w:pict>
@@ -3878,13 +3878,117 @@
               </w:rPr>
               <w:t xml:space="preserve">10, </w:t>
             </w:r>
-            <w:bookmarkStart w:id="1" w:name="_GoBack"/>
-            <w:bookmarkEnd w:id="1"/>
             <w:r>
               <w:rPr>
                 <w:sz w:val="20"/>
               </w:rPr>
               <w:t>13 and 14</w:t>
+            </w:r>
+          </w:p>
+        </w:tc>
+        <w:tc>
+          <w:tcPr>
+            <w:tcW w:w="1822" w:type="dxa"/>
+          </w:tcPr>
+          <w:p>
+            <w:pPr>
+              <w:pStyle w:val="hdr1"/>
+              <w:spacing w:before="0"/>
+              <w:ind w:left="0"/>
+              <w:jc w:val="left"/>
+              <w:rPr>
+                <w:sz w:val="20"/>
+              </w:rPr>
+            </w:pPr>
+            <w:r>
+              <w:rPr>
+                <w:sz w:val="20"/>
+              </w:rPr>
+              <w:t>Jackie Miller</w:t>
+            </w:r>
+          </w:p>
+        </w:tc>
+      </w:tr>
+      <w:tr>
+        <w:trPr>
+          <w:jc w:val="center"/>
+        </w:trPr>
+        <w:tc>
+          <w:tcPr>
+            <w:tcW w:w="1440" w:type="dxa"/>
+          </w:tcPr>
+          <w:p>
+            <w:pPr>
+              <w:pStyle w:val="hdr1"/>
+              <w:spacing w:before="0"/>
+              <w:ind w:left="0"/>
+              <w:jc w:val="left"/>
+              <w:rPr>
+                <w:sz w:val="20"/>
+              </w:rPr>
+            </w:pPr>
+            <w:r>
+              <w:rPr>
+                <w:sz w:val="20"/>
+              </w:rPr>
+              <w:t>04/06/2023</w:t>
+            </w:r>
+          </w:p>
+        </w:tc>
+        <w:tc>
+          <w:tcPr>
+            <w:tcW w:w="6152" w:type="dxa"/>
+          </w:tcPr>
+          <w:p>
+            <w:pPr>
+              <w:pStyle w:val="hdr1"/>
+              <w:spacing w:before="0"/>
+              <w:ind w:left="0"/>
+              <w:rPr>
+                <w:sz w:val="20"/>
+              </w:rPr>
+            </w:pPr>
+            <w:r>
+              <w:rPr>
+                <w:sz w:val="20"/>
+              </w:rPr>
+              <w:t>TFS26432-</w:t>
+            </w:r>
+            <w:r>
+              <w:rPr>
+                <w:sz w:val="20"/>
+              </w:rPr>
+              <w:t xml:space="preserve">eCL-Coaching audio issues in the </w:t>
+            </w:r>
+            <w:proofErr w:type="spellStart"/>
+            <w:r>
+              <w:rPr>
+                <w:sz w:val="20"/>
+              </w:rPr>
+              <w:t>eCoaching</w:t>
+            </w:r>
+            <w:proofErr w:type="spellEnd"/>
+            <w:r>
+              <w:rPr>
+                <w:sz w:val="20"/>
+              </w:rPr>
+              <w:t xml:space="preserve"> Log</w:t>
+            </w:r>
+          </w:p>
+          <w:p>
+            <w:pPr>
+              <w:pStyle w:val="hdr1"/>
+              <w:spacing w:before="0"/>
+              <w:ind w:left="0"/>
+              <w:rPr>
+                <w:sz w:val="20"/>
+              </w:rPr>
+            </w:pPr>
+            <w:r>
+              <w:rPr>
+                <w:sz w:val="20"/>
+              </w:rPr>
+              <w:t>1.6 – added new layout for feeds</w:t>
             </w:r>
           </w:p>
         </w:tc>
@@ -3936,7 +4040,7 @@
           <w:szCs w:val="24"/>
         </w:rPr>
       </w:pPr>
-      <w:bookmarkStart w:id="2" w:name="_Toc321377922"/>
+      <w:bookmarkStart w:id="1" w:name="_Toc321377922"/>
       <w:r>
         <w:lastRenderedPageBreak/>
         <w:t xml:space="preserve">eCoaching Log </w:t>
@@ -3947,7 +4051,7 @@
       <w:r>
         <w:t>Data Files Requirements</w:t>
       </w:r>
-      <w:bookmarkEnd w:id="2"/>
+      <w:bookmarkEnd w:id="1"/>
       <w:r>
         <w:br/>
       </w:r>
@@ -13944,14 +14048,7 @@
           <w:b w:val="0"/>
           <w:szCs w:val="24"/>
         </w:rPr>
-        <w:t xml:space="preserve">, </w:t>
-      </w:r>
-      <w:r>
-        <w:rPr>
-          <w:b w:val="0"/>
-          <w:szCs w:val="24"/>
-        </w:rPr>
-        <w:t>WCP (Written Correspondence Project) data file.</w:t>
+        <w:t>, WCP (Written Correspondence Project) data file.</w:t>
       </w:r>
       <w:r>
         <w:rPr>
@@ -16518,14 +16615,7 @@
                 <w:sz w:val="22"/>
                 <w:szCs w:val="22"/>
               </w:rPr>
-              <w:t xml:space="preserve"> </w:t>
-            </w:r>
-            <w:r>
-              <w:rPr>
-                <w:sz w:val="22"/>
-                <w:szCs w:val="22"/>
-              </w:rPr>
-              <w:t>CMS WC Leadership</w:t>
+              <w:t xml:space="preserve"> CMS WC Leadership</w:t>
             </w:r>
           </w:p>
         </w:tc>
@@ -16683,14 +16773,7 @@
                 <w:sz w:val="22"/>
                 <w:szCs w:val="22"/>
               </w:rPr>
-              <w:t xml:space="preserve"> </w:t>
-            </w:r>
-            <w:r>
-              <w:rPr>
-                <w:sz w:val="22"/>
-                <w:szCs w:val="22"/>
-              </w:rPr>
-              <w:t>CMS WC Leadership@maximus.com</w:t>
+              <w:t xml:space="preserve"> CMS WC Leadership@maximus.com</w:t>
             </w:r>
           </w:p>
         </w:tc>
@@ -20681,6 +20764,3237 @@
     </w:p>
     <w:p>
       <w:pPr>
+        <w:pStyle w:val="Heading2"/>
+        <w:spacing w:before="0" w:after="0"/>
+        <w:rPr>
+          <w:b w:val="0"/>
+          <w:szCs w:val="24"/>
+        </w:rPr>
+      </w:pPr>
+      <w:r>
+        <w:rPr>
+          <w:b w:val="0"/>
+          <w:szCs w:val="24"/>
+        </w:rPr>
+        <w:lastRenderedPageBreak/>
+        <w:t xml:space="preserve">The following chart defines the Outlier Management Report Data File Elements and layout format for the </w:t>
+      </w:r>
+      <w:proofErr w:type="spellStart"/>
+      <w:r>
+        <w:rPr>
+          <w:b w:val="0"/>
+          <w:szCs w:val="24"/>
+        </w:rPr>
+        <w:t>eCoaching</w:t>
+      </w:r>
+      <w:proofErr w:type="spellEnd"/>
+      <w:r>
+        <w:rPr>
+          <w:b w:val="0"/>
+          <w:szCs w:val="24"/>
+        </w:rPr>
+        <w:t xml:space="preserve"> Log </w:t>
+      </w:r>
+      <w:r>
+        <w:rPr>
+          <w:b w:val="0"/>
+          <w:bCs/>
+          <w:szCs w:val="24"/>
+        </w:rPr>
+        <w:t xml:space="preserve">OMR </w:t>
+      </w:r>
+      <w:r>
+        <w:rPr>
+          <w:b w:val="0"/>
+          <w:bCs/>
+          <w:szCs w:val="24"/>
+        </w:rPr>
+        <w:t>AUD (</w:t>
+      </w:r>
+      <w:r>
+        <w:rPr>
+          <w:b w:val="0"/>
+          <w:bCs/>
+          <w:szCs w:val="24"/>
+        </w:rPr>
+        <w:t xml:space="preserve">Speech Analytics </w:t>
+      </w:r>
+      <w:r>
+        <w:rPr>
+          <w:b w:val="0"/>
+          <w:bCs/>
+          <w:szCs w:val="24"/>
+        </w:rPr>
+        <w:t xml:space="preserve">Audio Issues) </w:t>
+      </w:r>
+      <w:r>
+        <w:rPr>
+          <w:b w:val="0"/>
+          <w:bCs/>
+          <w:szCs w:val="24"/>
+        </w:rPr>
+        <w:t>data file.</w:t>
+      </w:r>
+      <w:r>
+        <w:rPr>
+          <w:b w:val="0"/>
+          <w:szCs w:val="24"/>
+        </w:rPr>
+        <w:t xml:space="preserve">  </w:t>
+      </w:r>
+    </w:p>
+    <w:p/>
+    <w:tbl>
+      <w:tblPr>
+        <w:tblW w:w="9090" w:type="dxa"/>
+        <w:tblInd w:w="655" w:type="dxa"/>
+        <w:tblBorders>
+          <w:top w:val="single" w:sz="4" w:space="0" w:color="auto"/>
+          <w:left w:val="single" w:sz="4" w:space="0" w:color="auto"/>
+          <w:bottom w:val="single" w:sz="4" w:space="0" w:color="auto"/>
+          <w:right w:val="single" w:sz="4" w:space="0" w:color="auto"/>
+          <w:insideH w:val="single" w:sz="4" w:space="0" w:color="auto"/>
+          <w:insideV w:val="single" w:sz="4" w:space="0" w:color="auto"/>
+        </w:tblBorders>
+        <w:tblLayout w:type="fixed"/>
+        <w:tblCellMar>
+          <w:top w:w="29" w:type="dxa"/>
+          <w:left w:w="115" w:type="dxa"/>
+          <w:bottom w:w="29" w:type="dxa"/>
+          <w:right w:w="115" w:type="dxa"/>
+        </w:tblCellMar>
+        <w:tblLook w:val="01E0" w:firstRow="1" w:lastRow="1" w:firstColumn="1" w:lastColumn="1" w:noHBand="0" w:noVBand="0"/>
+      </w:tblPr>
+      <w:tblGrid>
+        <w:gridCol w:w="1253"/>
+        <w:gridCol w:w="2167"/>
+        <w:gridCol w:w="1883"/>
+        <w:gridCol w:w="3787"/>
+      </w:tblGrid>
+      <w:tr>
+        <w:trPr>
+          <w:tblHeader/>
+        </w:trPr>
+        <w:tc>
+          <w:tcPr>
+            <w:tcW w:w="1253" w:type="dxa"/>
+            <w:tcBorders>
+              <w:top w:val="single" w:sz="4" w:space="0" w:color="auto"/>
+              <w:left w:val="single" w:sz="4" w:space="0" w:color="auto"/>
+              <w:bottom w:val="single" w:sz="4" w:space="0" w:color="auto"/>
+              <w:right w:val="single" w:sz="4" w:space="0" w:color="auto"/>
+            </w:tcBorders>
+          </w:tcPr>
+          <w:p>
+            <w:pPr>
+              <w:rPr>
+                <w:b/>
+                <w:sz w:val="22"/>
+                <w:szCs w:val="22"/>
+              </w:rPr>
+            </w:pPr>
+            <w:r>
+              <w:rPr>
+                <w:b/>
+                <w:sz w:val="22"/>
+                <w:szCs w:val="22"/>
+              </w:rPr>
+              <w:t>Element #</w:t>
+            </w:r>
+          </w:p>
+        </w:tc>
+        <w:tc>
+          <w:tcPr>
+            <w:tcW w:w="2167" w:type="dxa"/>
+            <w:tcBorders>
+              <w:top w:val="single" w:sz="4" w:space="0" w:color="auto"/>
+              <w:left w:val="single" w:sz="4" w:space="0" w:color="auto"/>
+              <w:bottom w:val="single" w:sz="4" w:space="0" w:color="auto"/>
+              <w:right w:val="single" w:sz="4" w:space="0" w:color="auto"/>
+            </w:tcBorders>
+          </w:tcPr>
+          <w:p>
+            <w:pPr>
+              <w:rPr>
+                <w:b/>
+                <w:sz w:val="22"/>
+                <w:szCs w:val="22"/>
+              </w:rPr>
+            </w:pPr>
+            <w:r>
+              <w:rPr>
+                <w:b/>
+                <w:sz w:val="22"/>
+                <w:szCs w:val="22"/>
+              </w:rPr>
+              <w:t>Field Name</w:t>
+            </w:r>
+          </w:p>
+        </w:tc>
+        <w:tc>
+          <w:tcPr>
+            <w:tcW w:w="1883" w:type="dxa"/>
+            <w:tcBorders>
+              <w:top w:val="single" w:sz="4" w:space="0" w:color="auto"/>
+              <w:left w:val="single" w:sz="4" w:space="0" w:color="auto"/>
+              <w:bottom w:val="single" w:sz="4" w:space="0" w:color="auto"/>
+              <w:right w:val="single" w:sz="4" w:space="0" w:color="auto"/>
+            </w:tcBorders>
+          </w:tcPr>
+          <w:p>
+            <w:pPr>
+              <w:rPr>
+                <w:b/>
+                <w:sz w:val="22"/>
+                <w:szCs w:val="22"/>
+              </w:rPr>
+            </w:pPr>
+            <w:r>
+              <w:rPr>
+                <w:b/>
+                <w:sz w:val="22"/>
+                <w:szCs w:val="22"/>
+              </w:rPr>
+              <w:t>Max Length / Field Format</w:t>
+            </w:r>
+          </w:p>
+        </w:tc>
+        <w:tc>
+          <w:tcPr>
+            <w:tcW w:w="3787" w:type="dxa"/>
+            <w:tcBorders>
+              <w:top w:val="single" w:sz="4" w:space="0" w:color="auto"/>
+              <w:left w:val="single" w:sz="4" w:space="0" w:color="auto"/>
+              <w:bottom w:val="single" w:sz="4" w:space="0" w:color="auto"/>
+              <w:right w:val="single" w:sz="4" w:space="0" w:color="auto"/>
+            </w:tcBorders>
+          </w:tcPr>
+          <w:p>
+            <w:pPr>
+              <w:rPr>
+                <w:b/>
+                <w:sz w:val="22"/>
+                <w:szCs w:val="22"/>
+              </w:rPr>
+            </w:pPr>
+            <w:r>
+              <w:rPr>
+                <w:b/>
+                <w:sz w:val="22"/>
+                <w:szCs w:val="22"/>
+              </w:rPr>
+              <w:t>Description</w:t>
+            </w:r>
+          </w:p>
+        </w:tc>
+      </w:tr>
+      <w:tr>
+        <w:trPr>
+          <w:tblHeader/>
+        </w:trPr>
+        <w:tc>
+          <w:tcPr>
+            <w:tcW w:w="1253" w:type="dxa"/>
+            <w:tcBorders>
+              <w:top w:val="single" w:sz="4" w:space="0" w:color="auto"/>
+              <w:left w:val="single" w:sz="4" w:space="0" w:color="auto"/>
+              <w:bottom w:val="single" w:sz="4" w:space="0" w:color="auto"/>
+              <w:right w:val="single" w:sz="4" w:space="0" w:color="auto"/>
+            </w:tcBorders>
+          </w:tcPr>
+          <w:p>
+            <w:pPr>
+              <w:pStyle w:val="TableText"/>
+              <w:numPr>
+                <w:ilvl w:val="0"/>
+                <w:numId w:val="18"/>
+              </w:numPr>
+              <w:rPr>
+                <w:b w:val="0"/>
+                <w:szCs w:val="22"/>
+              </w:rPr>
+            </w:pPr>
+          </w:p>
+        </w:tc>
+        <w:tc>
+          <w:tcPr>
+            <w:tcW w:w="2167" w:type="dxa"/>
+            <w:tcBorders>
+              <w:top w:val="single" w:sz="4" w:space="0" w:color="auto"/>
+              <w:left w:val="single" w:sz="4" w:space="0" w:color="auto"/>
+              <w:bottom w:val="single" w:sz="4" w:space="0" w:color="auto"/>
+              <w:right w:val="single" w:sz="4" w:space="0" w:color="auto"/>
+            </w:tcBorders>
+          </w:tcPr>
+          <w:p>
+            <w:pPr>
+              <w:rPr>
+                <w:sz w:val="22"/>
+                <w:szCs w:val="22"/>
+              </w:rPr>
+            </w:pPr>
+            <w:proofErr w:type="spellStart"/>
+            <w:r>
+              <w:rPr>
+                <w:sz w:val="22"/>
+                <w:szCs w:val="22"/>
+              </w:rPr>
+              <w:t>numReportID</w:t>
+            </w:r>
+            <w:proofErr w:type="spellEnd"/>
+          </w:p>
+        </w:tc>
+        <w:tc>
+          <w:tcPr>
+            <w:tcW w:w="1883" w:type="dxa"/>
+            <w:tcBorders>
+              <w:top w:val="single" w:sz="4" w:space="0" w:color="auto"/>
+              <w:left w:val="single" w:sz="4" w:space="0" w:color="auto"/>
+              <w:bottom w:val="single" w:sz="4" w:space="0" w:color="auto"/>
+              <w:right w:val="single" w:sz="4" w:space="0" w:color="auto"/>
+            </w:tcBorders>
+          </w:tcPr>
+          <w:p>
+            <w:pPr>
+              <w:rPr>
+                <w:sz w:val="22"/>
+                <w:szCs w:val="22"/>
+              </w:rPr>
+            </w:pPr>
+            <w:r>
+              <w:rPr>
+                <w:sz w:val="22"/>
+                <w:szCs w:val="22"/>
+              </w:rPr>
+              <w:t>Numeric</w:t>
+            </w:r>
+          </w:p>
+        </w:tc>
+        <w:tc>
+          <w:tcPr>
+            <w:tcW w:w="3787" w:type="dxa"/>
+            <w:tcBorders>
+              <w:top w:val="single" w:sz="4" w:space="0" w:color="auto"/>
+              <w:left w:val="single" w:sz="4" w:space="0" w:color="auto"/>
+              <w:bottom w:val="single" w:sz="4" w:space="0" w:color="auto"/>
+              <w:right w:val="single" w:sz="4" w:space="0" w:color="auto"/>
+            </w:tcBorders>
+          </w:tcPr>
+          <w:p>
+            <w:pPr>
+              <w:rPr>
+                <w:sz w:val="22"/>
+                <w:szCs w:val="22"/>
+              </w:rPr>
+            </w:pPr>
+            <w:r>
+              <w:rPr>
+                <w:sz w:val="22"/>
+                <w:szCs w:val="22"/>
+              </w:rPr>
+              <w:t xml:space="preserve">Report ID is the </w:t>
+            </w:r>
+            <w:r>
+              <w:rPr>
+                <w:sz w:val="22"/>
+                <w:szCs w:val="22"/>
+              </w:rPr>
+              <w:t xml:space="preserve">number sequence for each row in the record, </w:t>
+            </w:r>
+            <w:proofErr w:type="spellStart"/>
+            <w:proofErr w:type="gramStart"/>
+            <w:r>
+              <w:rPr>
+                <w:sz w:val="22"/>
+                <w:szCs w:val="22"/>
+              </w:rPr>
+              <w:t>ie</w:t>
+            </w:r>
+            <w:proofErr w:type="spellEnd"/>
+            <w:proofErr w:type="gramEnd"/>
+            <w:r>
+              <w:rPr>
+                <w:sz w:val="22"/>
+                <w:szCs w:val="22"/>
+              </w:rPr>
+              <w:t xml:space="preserve"> 1, 2, 3, 4 etc.</w:t>
+            </w:r>
+          </w:p>
+        </w:tc>
+      </w:tr>
+      <w:tr>
+        <w:trPr>
+          <w:tblHeader/>
+        </w:trPr>
+        <w:tc>
+          <w:tcPr>
+            <w:tcW w:w="1253" w:type="dxa"/>
+            <w:tcBorders>
+              <w:top w:val="single" w:sz="4" w:space="0" w:color="auto"/>
+              <w:left w:val="single" w:sz="4" w:space="0" w:color="auto"/>
+              <w:bottom w:val="single" w:sz="4" w:space="0" w:color="auto"/>
+              <w:right w:val="single" w:sz="4" w:space="0" w:color="auto"/>
+            </w:tcBorders>
+          </w:tcPr>
+          <w:p>
+            <w:pPr>
+              <w:pStyle w:val="TableText"/>
+              <w:numPr>
+                <w:ilvl w:val="0"/>
+                <w:numId w:val="18"/>
+              </w:numPr>
+              <w:rPr>
+                <w:b w:val="0"/>
+                <w:szCs w:val="22"/>
+              </w:rPr>
+            </w:pPr>
+          </w:p>
+        </w:tc>
+        <w:tc>
+          <w:tcPr>
+            <w:tcW w:w="2167" w:type="dxa"/>
+            <w:tcBorders>
+              <w:top w:val="single" w:sz="4" w:space="0" w:color="auto"/>
+              <w:left w:val="single" w:sz="4" w:space="0" w:color="auto"/>
+              <w:bottom w:val="single" w:sz="4" w:space="0" w:color="auto"/>
+              <w:right w:val="single" w:sz="4" w:space="0" w:color="auto"/>
+            </w:tcBorders>
+          </w:tcPr>
+          <w:p>
+            <w:pPr>
+              <w:rPr>
+                <w:sz w:val="22"/>
+                <w:szCs w:val="22"/>
+              </w:rPr>
+            </w:pPr>
+            <w:proofErr w:type="spellStart"/>
+            <w:r>
+              <w:rPr>
+                <w:sz w:val="22"/>
+                <w:szCs w:val="22"/>
+              </w:rPr>
+              <w:t>strReportCode</w:t>
+            </w:r>
+            <w:proofErr w:type="spellEnd"/>
+          </w:p>
+        </w:tc>
+        <w:tc>
+          <w:tcPr>
+            <w:tcW w:w="1883" w:type="dxa"/>
+            <w:tcBorders>
+              <w:top w:val="single" w:sz="4" w:space="0" w:color="auto"/>
+              <w:left w:val="single" w:sz="4" w:space="0" w:color="auto"/>
+              <w:bottom w:val="single" w:sz="4" w:space="0" w:color="auto"/>
+              <w:right w:val="single" w:sz="4" w:space="0" w:color="auto"/>
+            </w:tcBorders>
+          </w:tcPr>
+          <w:p>
+            <w:pPr>
+              <w:rPr>
+                <w:sz w:val="22"/>
+                <w:szCs w:val="22"/>
+              </w:rPr>
+            </w:pPr>
+            <w:r>
+              <w:rPr>
+                <w:sz w:val="22"/>
+                <w:szCs w:val="22"/>
+              </w:rPr>
+              <w:t xml:space="preserve">20 </w:t>
+            </w:r>
+            <w:proofErr w:type="gramStart"/>
+            <w:r>
+              <w:rPr>
+                <w:sz w:val="22"/>
+                <w:szCs w:val="22"/>
+              </w:rPr>
+              <w:t>bytes,  3</w:t>
+            </w:r>
+            <w:proofErr w:type="gramEnd"/>
+            <w:r>
+              <w:rPr>
+                <w:sz w:val="22"/>
+                <w:szCs w:val="22"/>
+              </w:rPr>
+              <w:t xml:space="preserve"> character report code + CCYYMMDD</w:t>
+            </w:r>
+          </w:p>
+        </w:tc>
+        <w:tc>
+          <w:tcPr>
+            <w:tcW w:w="3787" w:type="dxa"/>
+            <w:tcBorders>
+              <w:top w:val="single" w:sz="4" w:space="0" w:color="auto"/>
+              <w:left w:val="single" w:sz="4" w:space="0" w:color="auto"/>
+              <w:bottom w:val="single" w:sz="4" w:space="0" w:color="auto"/>
+              <w:right w:val="single" w:sz="4" w:space="0" w:color="auto"/>
+            </w:tcBorders>
+          </w:tcPr>
+          <w:p>
+            <w:pPr>
+              <w:rPr>
+                <w:sz w:val="22"/>
+                <w:szCs w:val="22"/>
+              </w:rPr>
+            </w:pPr>
+            <w:r>
+              <w:rPr>
+                <w:sz w:val="22"/>
+                <w:szCs w:val="22"/>
+              </w:rPr>
+              <w:t>Outlier report code that corresponds to the specific report and date</w:t>
+            </w:r>
+            <w:r>
+              <w:rPr>
+                <w:sz w:val="22"/>
+                <w:szCs w:val="22"/>
+              </w:rPr>
+              <w:t>.</w:t>
+            </w:r>
+          </w:p>
+          <w:p>
+            <w:pPr>
+              <w:rPr>
+                <w:sz w:val="22"/>
+                <w:szCs w:val="22"/>
+              </w:rPr>
+            </w:pPr>
+            <w:r>
+              <w:rPr>
+                <w:sz w:val="22"/>
+                <w:szCs w:val="22"/>
+              </w:rPr>
+              <w:t xml:space="preserve"> </w:t>
+            </w:r>
+            <w:r>
+              <w:rPr>
+                <w:sz w:val="22"/>
+                <w:szCs w:val="22"/>
+              </w:rPr>
+              <w:t>(</w:t>
+            </w:r>
+            <w:r>
+              <w:rPr>
+                <w:sz w:val="22"/>
+                <w:szCs w:val="22"/>
+              </w:rPr>
+              <w:t>AUD</w:t>
+            </w:r>
+            <w:r>
+              <w:rPr>
+                <w:sz w:val="22"/>
+                <w:szCs w:val="22"/>
+              </w:rPr>
+              <w:t>)</w:t>
+            </w:r>
+          </w:p>
+        </w:tc>
+      </w:tr>
+      <w:tr>
+        <w:trPr>
+          <w:tblHeader/>
+        </w:trPr>
+        <w:tc>
+          <w:tcPr>
+            <w:tcW w:w="1253" w:type="dxa"/>
+            <w:tcBorders>
+              <w:top w:val="single" w:sz="4" w:space="0" w:color="auto"/>
+              <w:left w:val="single" w:sz="4" w:space="0" w:color="auto"/>
+              <w:bottom w:val="single" w:sz="4" w:space="0" w:color="auto"/>
+              <w:right w:val="single" w:sz="4" w:space="0" w:color="auto"/>
+            </w:tcBorders>
+          </w:tcPr>
+          <w:p>
+            <w:pPr>
+              <w:pStyle w:val="TableText"/>
+              <w:numPr>
+                <w:ilvl w:val="0"/>
+                <w:numId w:val="18"/>
+              </w:numPr>
+              <w:rPr>
+                <w:b w:val="0"/>
+                <w:szCs w:val="22"/>
+              </w:rPr>
+            </w:pPr>
+          </w:p>
+        </w:tc>
+        <w:tc>
+          <w:tcPr>
+            <w:tcW w:w="2167" w:type="dxa"/>
+            <w:tcBorders>
+              <w:top w:val="single" w:sz="4" w:space="0" w:color="auto"/>
+              <w:left w:val="single" w:sz="4" w:space="0" w:color="auto"/>
+              <w:bottom w:val="single" w:sz="4" w:space="0" w:color="auto"/>
+              <w:right w:val="single" w:sz="4" w:space="0" w:color="auto"/>
+            </w:tcBorders>
+          </w:tcPr>
+          <w:p>
+            <w:pPr>
+              <w:rPr>
+                <w:sz w:val="22"/>
+                <w:szCs w:val="22"/>
+              </w:rPr>
+            </w:pPr>
+            <w:proofErr w:type="spellStart"/>
+            <w:r>
+              <w:rPr>
+                <w:sz w:val="22"/>
+                <w:szCs w:val="22"/>
+              </w:rPr>
+              <w:t>strFormType</w:t>
+            </w:r>
+            <w:proofErr w:type="spellEnd"/>
+          </w:p>
+        </w:tc>
+        <w:tc>
+          <w:tcPr>
+            <w:tcW w:w="1883" w:type="dxa"/>
+            <w:tcBorders>
+              <w:top w:val="single" w:sz="4" w:space="0" w:color="auto"/>
+              <w:left w:val="single" w:sz="4" w:space="0" w:color="auto"/>
+              <w:bottom w:val="single" w:sz="4" w:space="0" w:color="auto"/>
+              <w:right w:val="single" w:sz="4" w:space="0" w:color="auto"/>
+            </w:tcBorders>
+          </w:tcPr>
+          <w:p>
+            <w:pPr>
+              <w:rPr>
+                <w:sz w:val="22"/>
+                <w:szCs w:val="22"/>
+              </w:rPr>
+            </w:pPr>
+            <w:r>
+              <w:rPr>
+                <w:sz w:val="22"/>
+                <w:szCs w:val="22"/>
+              </w:rPr>
+              <w:t>20 bytes, Alpha</w:t>
+            </w:r>
+          </w:p>
+        </w:tc>
+        <w:tc>
+          <w:tcPr>
+            <w:tcW w:w="3787" w:type="dxa"/>
+            <w:tcBorders>
+              <w:top w:val="single" w:sz="4" w:space="0" w:color="auto"/>
+              <w:left w:val="single" w:sz="4" w:space="0" w:color="auto"/>
+              <w:bottom w:val="single" w:sz="4" w:space="0" w:color="auto"/>
+              <w:right w:val="single" w:sz="4" w:space="0" w:color="auto"/>
+            </w:tcBorders>
+          </w:tcPr>
+          <w:p>
+            <w:pPr>
+              <w:rPr>
+                <w:sz w:val="22"/>
+                <w:szCs w:val="22"/>
+              </w:rPr>
+            </w:pPr>
+            <w:r>
+              <w:rPr>
+                <w:sz w:val="22"/>
+                <w:szCs w:val="22"/>
+              </w:rPr>
+              <w:t>Indirect</w:t>
+            </w:r>
+          </w:p>
+        </w:tc>
+      </w:tr>
+      <w:tr>
+        <w:trPr>
+          <w:tblHeader/>
+        </w:trPr>
+        <w:tc>
+          <w:tcPr>
+            <w:tcW w:w="1253" w:type="dxa"/>
+            <w:tcBorders>
+              <w:top w:val="single" w:sz="4" w:space="0" w:color="auto"/>
+              <w:left w:val="single" w:sz="4" w:space="0" w:color="auto"/>
+              <w:bottom w:val="single" w:sz="4" w:space="0" w:color="auto"/>
+              <w:right w:val="single" w:sz="4" w:space="0" w:color="auto"/>
+            </w:tcBorders>
+          </w:tcPr>
+          <w:p>
+            <w:pPr>
+              <w:pStyle w:val="TableText"/>
+              <w:numPr>
+                <w:ilvl w:val="0"/>
+                <w:numId w:val="18"/>
+              </w:numPr>
+              <w:rPr>
+                <w:b w:val="0"/>
+                <w:szCs w:val="22"/>
+              </w:rPr>
+            </w:pPr>
+          </w:p>
+        </w:tc>
+        <w:tc>
+          <w:tcPr>
+            <w:tcW w:w="2167" w:type="dxa"/>
+            <w:tcBorders>
+              <w:top w:val="single" w:sz="4" w:space="0" w:color="auto"/>
+              <w:left w:val="single" w:sz="4" w:space="0" w:color="auto"/>
+              <w:bottom w:val="single" w:sz="4" w:space="0" w:color="auto"/>
+              <w:right w:val="single" w:sz="4" w:space="0" w:color="auto"/>
+            </w:tcBorders>
+          </w:tcPr>
+          <w:p>
+            <w:pPr>
+              <w:rPr>
+                <w:sz w:val="22"/>
+                <w:szCs w:val="22"/>
+              </w:rPr>
+            </w:pPr>
+            <w:proofErr w:type="spellStart"/>
+            <w:r>
+              <w:rPr>
+                <w:sz w:val="22"/>
+                <w:szCs w:val="22"/>
+              </w:rPr>
+              <w:t>strSource</w:t>
+            </w:r>
+            <w:proofErr w:type="spellEnd"/>
+          </w:p>
+        </w:tc>
+        <w:tc>
+          <w:tcPr>
+            <w:tcW w:w="1883" w:type="dxa"/>
+            <w:tcBorders>
+              <w:top w:val="single" w:sz="4" w:space="0" w:color="auto"/>
+              <w:left w:val="single" w:sz="4" w:space="0" w:color="auto"/>
+              <w:bottom w:val="single" w:sz="4" w:space="0" w:color="auto"/>
+              <w:right w:val="single" w:sz="4" w:space="0" w:color="auto"/>
+            </w:tcBorders>
+          </w:tcPr>
+          <w:p>
+            <w:pPr>
+              <w:rPr>
+                <w:sz w:val="22"/>
+                <w:szCs w:val="22"/>
+              </w:rPr>
+            </w:pPr>
+            <w:r>
+              <w:rPr>
+                <w:sz w:val="22"/>
+                <w:szCs w:val="22"/>
+              </w:rPr>
+              <w:t>60 bytes, Alpha/Numeric</w:t>
+            </w:r>
+          </w:p>
+        </w:tc>
+        <w:tc>
+          <w:tcPr>
+            <w:tcW w:w="3787" w:type="dxa"/>
+            <w:tcBorders>
+              <w:top w:val="single" w:sz="4" w:space="0" w:color="auto"/>
+              <w:left w:val="single" w:sz="4" w:space="0" w:color="auto"/>
+              <w:bottom w:val="single" w:sz="4" w:space="0" w:color="auto"/>
+              <w:right w:val="single" w:sz="4" w:space="0" w:color="auto"/>
+            </w:tcBorders>
+          </w:tcPr>
+          <w:p>
+            <w:pPr>
+              <w:rPr>
+                <w:sz w:val="22"/>
+                <w:szCs w:val="22"/>
+              </w:rPr>
+            </w:pPr>
+            <w:r>
+              <w:rPr>
+                <w:color w:val="000000"/>
+                <w:sz w:val="22"/>
+                <w:szCs w:val="22"/>
+              </w:rPr>
+              <w:t>Internal CCO Reporting</w:t>
+            </w:r>
+          </w:p>
+        </w:tc>
+      </w:tr>
+      <w:tr>
+        <w:trPr>
+          <w:tblHeader/>
+        </w:trPr>
+        <w:tc>
+          <w:tcPr>
+            <w:tcW w:w="1253" w:type="dxa"/>
+            <w:tcBorders>
+              <w:top w:val="single" w:sz="4" w:space="0" w:color="auto"/>
+              <w:left w:val="single" w:sz="4" w:space="0" w:color="auto"/>
+              <w:bottom w:val="single" w:sz="4" w:space="0" w:color="auto"/>
+              <w:right w:val="single" w:sz="4" w:space="0" w:color="auto"/>
+            </w:tcBorders>
+          </w:tcPr>
+          <w:p>
+            <w:pPr>
+              <w:pStyle w:val="TableText"/>
+              <w:numPr>
+                <w:ilvl w:val="0"/>
+                <w:numId w:val="18"/>
+              </w:numPr>
+              <w:rPr>
+                <w:b w:val="0"/>
+                <w:szCs w:val="22"/>
+              </w:rPr>
+            </w:pPr>
+          </w:p>
+        </w:tc>
+        <w:tc>
+          <w:tcPr>
+            <w:tcW w:w="2167" w:type="dxa"/>
+            <w:tcBorders>
+              <w:top w:val="single" w:sz="4" w:space="0" w:color="auto"/>
+              <w:left w:val="single" w:sz="4" w:space="0" w:color="auto"/>
+              <w:bottom w:val="single" w:sz="4" w:space="0" w:color="auto"/>
+              <w:right w:val="single" w:sz="4" w:space="0" w:color="auto"/>
+            </w:tcBorders>
+          </w:tcPr>
+          <w:p>
+            <w:pPr>
+              <w:rPr>
+                <w:sz w:val="22"/>
+                <w:szCs w:val="22"/>
+              </w:rPr>
+            </w:pPr>
+            <w:proofErr w:type="spellStart"/>
+            <w:r>
+              <w:rPr>
+                <w:sz w:val="22"/>
+                <w:szCs w:val="22"/>
+              </w:rPr>
+              <w:t>strFormStatus</w:t>
+            </w:r>
+            <w:proofErr w:type="spellEnd"/>
+          </w:p>
+        </w:tc>
+        <w:tc>
+          <w:tcPr>
+            <w:tcW w:w="1883" w:type="dxa"/>
+            <w:tcBorders>
+              <w:top w:val="single" w:sz="4" w:space="0" w:color="auto"/>
+              <w:left w:val="single" w:sz="4" w:space="0" w:color="auto"/>
+              <w:bottom w:val="single" w:sz="4" w:space="0" w:color="auto"/>
+              <w:right w:val="single" w:sz="4" w:space="0" w:color="auto"/>
+            </w:tcBorders>
+          </w:tcPr>
+          <w:p>
+            <w:pPr>
+              <w:rPr>
+                <w:sz w:val="22"/>
+                <w:szCs w:val="22"/>
+              </w:rPr>
+            </w:pPr>
+            <w:r>
+              <w:rPr>
+                <w:sz w:val="22"/>
+                <w:szCs w:val="22"/>
+              </w:rPr>
+              <w:t>30 bytes, Alpha</w:t>
+            </w:r>
+          </w:p>
+        </w:tc>
+        <w:tc>
+          <w:tcPr>
+            <w:tcW w:w="3787" w:type="dxa"/>
+            <w:tcBorders>
+              <w:top w:val="single" w:sz="4" w:space="0" w:color="auto"/>
+              <w:left w:val="single" w:sz="4" w:space="0" w:color="auto"/>
+              <w:bottom w:val="single" w:sz="4" w:space="0" w:color="auto"/>
+              <w:right w:val="single" w:sz="4" w:space="0" w:color="auto"/>
+            </w:tcBorders>
+          </w:tcPr>
+          <w:p>
+            <w:pPr>
+              <w:rPr>
+                <w:sz w:val="22"/>
+                <w:szCs w:val="22"/>
+              </w:rPr>
+            </w:pPr>
+            <w:r>
+              <w:rPr>
+                <w:sz w:val="22"/>
+                <w:szCs w:val="22"/>
+              </w:rPr>
+              <w:t>Status of the evaluation</w:t>
+            </w:r>
+            <w:r>
+              <w:rPr>
+                <w:sz w:val="22"/>
+                <w:szCs w:val="22"/>
+              </w:rPr>
+              <w:t>.</w:t>
+            </w:r>
+          </w:p>
+          <w:p>
+            <w:pPr>
+              <w:rPr>
+                <w:sz w:val="22"/>
+                <w:szCs w:val="22"/>
+              </w:rPr>
+            </w:pPr>
+            <w:r>
+              <w:rPr>
+                <w:sz w:val="22"/>
+                <w:szCs w:val="22"/>
+              </w:rPr>
+              <w:t>Pending Supervisor Review</w:t>
+            </w:r>
+          </w:p>
+        </w:tc>
+      </w:tr>
+      <w:tr>
+        <w:trPr>
+          <w:tblHeader/>
+        </w:trPr>
+        <w:tc>
+          <w:tcPr>
+            <w:tcW w:w="1253" w:type="dxa"/>
+            <w:tcBorders>
+              <w:top w:val="single" w:sz="4" w:space="0" w:color="auto"/>
+              <w:left w:val="single" w:sz="4" w:space="0" w:color="auto"/>
+              <w:bottom w:val="single" w:sz="4" w:space="0" w:color="auto"/>
+              <w:right w:val="single" w:sz="4" w:space="0" w:color="auto"/>
+            </w:tcBorders>
+          </w:tcPr>
+          <w:p>
+            <w:pPr>
+              <w:pStyle w:val="TableText"/>
+              <w:numPr>
+                <w:ilvl w:val="0"/>
+                <w:numId w:val="18"/>
+              </w:numPr>
+              <w:rPr>
+                <w:b w:val="0"/>
+                <w:szCs w:val="22"/>
+              </w:rPr>
+            </w:pPr>
+          </w:p>
+        </w:tc>
+        <w:tc>
+          <w:tcPr>
+            <w:tcW w:w="2167" w:type="dxa"/>
+            <w:tcBorders>
+              <w:top w:val="single" w:sz="4" w:space="0" w:color="auto"/>
+              <w:left w:val="single" w:sz="4" w:space="0" w:color="auto"/>
+              <w:bottom w:val="single" w:sz="4" w:space="0" w:color="auto"/>
+              <w:right w:val="single" w:sz="4" w:space="0" w:color="auto"/>
+            </w:tcBorders>
+          </w:tcPr>
+          <w:p>
+            <w:pPr>
+              <w:rPr>
+                <w:b/>
+                <w:sz w:val="22"/>
+                <w:szCs w:val="22"/>
+              </w:rPr>
+            </w:pPr>
+            <w:proofErr w:type="spellStart"/>
+            <w:r>
+              <w:rPr>
+                <w:sz w:val="22"/>
+                <w:szCs w:val="22"/>
+              </w:rPr>
+              <w:t>EventDate</w:t>
+            </w:r>
+            <w:proofErr w:type="spellEnd"/>
+          </w:p>
+        </w:tc>
+        <w:tc>
+          <w:tcPr>
+            <w:tcW w:w="1883" w:type="dxa"/>
+            <w:tcBorders>
+              <w:top w:val="single" w:sz="4" w:space="0" w:color="auto"/>
+              <w:left w:val="single" w:sz="4" w:space="0" w:color="auto"/>
+              <w:bottom w:val="single" w:sz="4" w:space="0" w:color="auto"/>
+              <w:right w:val="single" w:sz="4" w:space="0" w:color="auto"/>
+            </w:tcBorders>
+          </w:tcPr>
+          <w:p>
+            <w:pPr>
+              <w:rPr>
+                <w:sz w:val="22"/>
+                <w:szCs w:val="22"/>
+              </w:rPr>
+            </w:pPr>
+            <w:r>
+              <w:rPr>
+                <w:sz w:val="22"/>
+                <w:szCs w:val="22"/>
+              </w:rPr>
+              <w:t>10 bytes, MM/DD/CCYY</w:t>
+            </w:r>
+            <w:r>
+              <w:rPr>
+                <w:sz w:val="22"/>
+                <w:szCs w:val="22"/>
+              </w:rPr>
+              <w:t xml:space="preserve"> </w:t>
+            </w:r>
+            <w:proofErr w:type="gramStart"/>
+            <w:r>
+              <w:rPr>
+                <w:sz w:val="22"/>
+                <w:szCs w:val="22"/>
+              </w:rPr>
+              <w:t>0000  (</w:t>
+            </w:r>
+            <w:proofErr w:type="gramEnd"/>
+            <w:r>
+              <w:rPr>
+                <w:sz w:val="22"/>
+                <w:szCs w:val="22"/>
+              </w:rPr>
+              <w:t>Date/Time)</w:t>
+            </w:r>
+          </w:p>
+        </w:tc>
+        <w:tc>
+          <w:tcPr>
+            <w:tcW w:w="3787" w:type="dxa"/>
+            <w:tcBorders>
+              <w:top w:val="single" w:sz="4" w:space="0" w:color="auto"/>
+              <w:left w:val="single" w:sz="4" w:space="0" w:color="auto"/>
+              <w:bottom w:val="single" w:sz="4" w:space="0" w:color="auto"/>
+              <w:right w:val="single" w:sz="4" w:space="0" w:color="auto"/>
+            </w:tcBorders>
+          </w:tcPr>
+          <w:p>
+            <w:pPr>
+              <w:rPr>
+                <w:sz w:val="22"/>
+                <w:szCs w:val="22"/>
+              </w:rPr>
+            </w:pPr>
+            <w:r>
+              <w:rPr>
+                <w:sz w:val="22"/>
+                <w:szCs w:val="22"/>
+              </w:rPr>
+              <w:t xml:space="preserve">The date </w:t>
+            </w:r>
+            <w:r>
+              <w:rPr>
+                <w:sz w:val="22"/>
+                <w:szCs w:val="22"/>
+              </w:rPr>
+              <w:t xml:space="preserve">and time </w:t>
+            </w:r>
+            <w:r>
+              <w:rPr>
+                <w:sz w:val="22"/>
+                <w:szCs w:val="22"/>
+              </w:rPr>
+              <w:t>when the incident occurred.</w:t>
+            </w:r>
+            <w:r>
+              <w:rPr>
+                <w:vanish/>
+                <w:sz w:val="22"/>
+                <w:szCs w:val="22"/>
+              </w:rPr>
+              <w:t>e CSR’s sentuator IDcard as an opportunity or reinforcement</w:t>
+            </w:r>
+            <w:r>
+              <w:rPr>
+                <w:vanish/>
+                <w:sz w:val="22"/>
+                <w:szCs w:val="22"/>
+              </w:rPr>
+              <w:pgNum/>
+            </w:r>
+            <w:r>
+              <w:rPr>
+                <w:vanish/>
+                <w:sz w:val="22"/>
+                <w:szCs w:val="22"/>
+              </w:rPr>
+              <w:pgNum/>
+            </w:r>
+            <w:r>
+              <w:rPr>
+                <w:vanish/>
+                <w:sz w:val="22"/>
+                <w:szCs w:val="22"/>
+              </w:rPr>
+              <w:pgNum/>
+            </w:r>
+            <w:r>
+              <w:rPr>
+                <w:vanish/>
+                <w:sz w:val="22"/>
+                <w:szCs w:val="22"/>
+              </w:rPr>
+              <w:pgNum/>
+            </w:r>
+            <w:r>
+              <w:rPr>
+                <w:vanish/>
+                <w:sz w:val="22"/>
+                <w:szCs w:val="22"/>
+              </w:rPr>
+              <w:pgNum/>
+            </w:r>
+            <w:r>
+              <w:rPr>
+                <w:vanish/>
+                <w:sz w:val="22"/>
+                <w:szCs w:val="22"/>
+              </w:rPr>
+              <w:pgNum/>
+            </w:r>
+            <w:r>
+              <w:rPr>
+                <w:vanish/>
+                <w:sz w:val="22"/>
+                <w:szCs w:val="22"/>
+              </w:rPr>
+              <w:pgNum/>
+            </w:r>
+            <w:r>
+              <w:rPr>
+                <w:vanish/>
+                <w:sz w:val="22"/>
+                <w:szCs w:val="22"/>
+              </w:rPr>
+              <w:pgNum/>
+            </w:r>
+            <w:r>
+              <w:rPr>
+                <w:vanish/>
+                <w:sz w:val="22"/>
+                <w:szCs w:val="22"/>
+              </w:rPr>
+              <w:pgNum/>
+            </w:r>
+            <w:r>
+              <w:rPr>
+                <w:vanish/>
+                <w:sz w:val="22"/>
+                <w:szCs w:val="22"/>
+              </w:rPr>
+              <w:pgNum/>
+            </w:r>
+            <w:r>
+              <w:rPr>
+                <w:vanish/>
+                <w:sz w:val="22"/>
+                <w:szCs w:val="22"/>
+              </w:rPr>
+              <w:pgNum/>
+            </w:r>
+            <w:r>
+              <w:rPr>
+                <w:vanish/>
+                <w:sz w:val="22"/>
+                <w:szCs w:val="22"/>
+              </w:rPr>
+              <w:pgNum/>
+            </w:r>
+            <w:r>
+              <w:rPr>
+                <w:vanish/>
+                <w:sz w:val="22"/>
+                <w:szCs w:val="22"/>
+              </w:rPr>
+              <w:pgNum/>
+            </w:r>
+            <w:r>
+              <w:rPr>
+                <w:vanish/>
+                <w:sz w:val="22"/>
+                <w:szCs w:val="22"/>
+              </w:rPr>
+              <w:pgNum/>
+            </w:r>
+            <w:r>
+              <w:rPr>
+                <w:vanish/>
+                <w:sz w:val="22"/>
+                <w:szCs w:val="22"/>
+              </w:rPr>
+              <w:pgNum/>
+            </w:r>
+            <w:r>
+              <w:rPr>
+                <w:vanish/>
+                <w:sz w:val="22"/>
+                <w:szCs w:val="22"/>
+              </w:rPr>
+              <w:pgNum/>
+            </w:r>
+            <w:r>
+              <w:rPr>
+                <w:vanish/>
+                <w:sz w:val="22"/>
+                <w:szCs w:val="22"/>
+              </w:rPr>
+              <w:pgNum/>
+            </w:r>
+            <w:r>
+              <w:rPr>
+                <w:vanish/>
+                <w:sz w:val="22"/>
+                <w:szCs w:val="22"/>
+              </w:rPr>
+              <w:pgNum/>
+            </w:r>
+            <w:r>
+              <w:rPr>
+                <w:vanish/>
+                <w:sz w:val="22"/>
+                <w:szCs w:val="22"/>
+              </w:rPr>
+              <w:pgNum/>
+            </w:r>
+            <w:r>
+              <w:rPr>
+                <w:vanish/>
+                <w:sz w:val="22"/>
+                <w:szCs w:val="22"/>
+              </w:rPr>
+              <w:pgNum/>
+            </w:r>
+            <w:r>
+              <w:rPr>
+                <w:vanish/>
+                <w:sz w:val="22"/>
+                <w:szCs w:val="22"/>
+              </w:rPr>
+              <w:pgNum/>
+            </w:r>
+            <w:r>
+              <w:rPr>
+                <w:vanish/>
+                <w:sz w:val="22"/>
+                <w:szCs w:val="22"/>
+              </w:rPr>
+              <w:pgNum/>
+            </w:r>
+            <w:r>
+              <w:rPr>
+                <w:vanish/>
+                <w:sz w:val="22"/>
+                <w:szCs w:val="22"/>
+              </w:rPr>
+              <w:pgNum/>
+            </w:r>
+            <w:r>
+              <w:rPr>
+                <w:vanish/>
+                <w:sz w:val="22"/>
+                <w:szCs w:val="22"/>
+              </w:rPr>
+              <w:pgNum/>
+            </w:r>
+            <w:r>
+              <w:rPr>
+                <w:vanish/>
+                <w:sz w:val="22"/>
+                <w:szCs w:val="22"/>
+              </w:rPr>
+              <w:pgNum/>
+            </w:r>
+            <w:r>
+              <w:rPr>
+                <w:vanish/>
+                <w:sz w:val="22"/>
+                <w:szCs w:val="22"/>
+              </w:rPr>
+              <w:pgNum/>
+            </w:r>
+            <w:r>
+              <w:rPr>
+                <w:vanish/>
+                <w:sz w:val="22"/>
+                <w:szCs w:val="22"/>
+              </w:rPr>
+              <w:pgNum/>
+            </w:r>
+            <w:r>
+              <w:rPr>
+                <w:vanish/>
+                <w:sz w:val="22"/>
+                <w:szCs w:val="22"/>
+              </w:rPr>
+              <w:pgNum/>
+            </w:r>
+            <w:r>
+              <w:rPr>
+                <w:vanish/>
+                <w:sz w:val="22"/>
+                <w:szCs w:val="22"/>
+              </w:rPr>
+              <w:pgNum/>
+            </w:r>
+            <w:r>
+              <w:rPr>
+                <w:vanish/>
+                <w:sz w:val="22"/>
+                <w:szCs w:val="22"/>
+              </w:rPr>
+              <w:pgNum/>
+            </w:r>
+            <w:r>
+              <w:rPr>
+                <w:vanish/>
+                <w:sz w:val="22"/>
+                <w:szCs w:val="22"/>
+              </w:rPr>
+              <w:pgNum/>
+            </w:r>
+            <w:r>
+              <w:rPr>
+                <w:vanish/>
+                <w:sz w:val="22"/>
+                <w:szCs w:val="22"/>
+              </w:rPr>
+              <w:pgNum/>
+            </w:r>
+            <w:r>
+              <w:rPr>
+                <w:vanish/>
+                <w:sz w:val="22"/>
+                <w:szCs w:val="22"/>
+              </w:rPr>
+              <w:pgNum/>
+            </w:r>
+            <w:r>
+              <w:rPr>
+                <w:vanish/>
+                <w:sz w:val="22"/>
+                <w:szCs w:val="22"/>
+              </w:rPr>
+              <w:pgNum/>
+            </w:r>
+            <w:r>
+              <w:rPr>
+                <w:vanish/>
+                <w:sz w:val="22"/>
+                <w:szCs w:val="22"/>
+              </w:rPr>
+              <w:pgNum/>
+            </w:r>
+            <w:r>
+              <w:rPr>
+                <w:vanish/>
+                <w:sz w:val="22"/>
+                <w:szCs w:val="22"/>
+              </w:rPr>
+              <w:pgNum/>
+            </w:r>
+            <w:r>
+              <w:rPr>
+                <w:vanish/>
+                <w:sz w:val="22"/>
+                <w:szCs w:val="22"/>
+              </w:rPr>
+              <w:pgNum/>
+            </w:r>
+            <w:r>
+              <w:rPr>
+                <w:vanish/>
+                <w:sz w:val="22"/>
+                <w:szCs w:val="22"/>
+              </w:rPr>
+              <w:pgNum/>
+            </w:r>
+            <w:r>
+              <w:rPr>
+                <w:vanish/>
+                <w:sz w:val="22"/>
+                <w:szCs w:val="22"/>
+              </w:rPr>
+              <w:pgNum/>
+            </w:r>
+            <w:r>
+              <w:rPr>
+                <w:vanish/>
+                <w:sz w:val="22"/>
+                <w:szCs w:val="22"/>
+              </w:rPr>
+              <w:pgNum/>
+            </w:r>
+            <w:r>
+              <w:rPr>
+                <w:vanish/>
+                <w:sz w:val="22"/>
+                <w:szCs w:val="22"/>
+              </w:rPr>
+              <w:pgNum/>
+            </w:r>
+            <w:r>
+              <w:rPr>
+                <w:vanish/>
+                <w:sz w:val="22"/>
+                <w:szCs w:val="22"/>
+              </w:rPr>
+              <w:pgNum/>
+            </w:r>
+            <w:r>
+              <w:rPr>
+                <w:vanish/>
+                <w:sz w:val="22"/>
+                <w:szCs w:val="22"/>
+              </w:rPr>
+              <w:pgNum/>
+            </w:r>
+            <w:r>
+              <w:rPr>
+                <w:vanish/>
+                <w:sz w:val="22"/>
+                <w:szCs w:val="22"/>
+              </w:rPr>
+              <w:pgNum/>
+            </w:r>
+            <w:r>
+              <w:rPr>
+                <w:vanish/>
+                <w:sz w:val="22"/>
+                <w:szCs w:val="22"/>
+              </w:rPr>
+              <w:pgNum/>
+            </w:r>
+            <w:r>
+              <w:rPr>
+                <w:vanish/>
+                <w:sz w:val="22"/>
+                <w:szCs w:val="22"/>
+              </w:rPr>
+              <w:pgNum/>
+            </w:r>
+            <w:r>
+              <w:rPr>
+                <w:vanish/>
+                <w:sz w:val="22"/>
+                <w:szCs w:val="22"/>
+              </w:rPr>
+              <w:pgNum/>
+            </w:r>
+            <w:r>
+              <w:rPr>
+                <w:vanish/>
+                <w:sz w:val="22"/>
+                <w:szCs w:val="22"/>
+              </w:rPr>
+              <w:pgNum/>
+            </w:r>
+            <w:r>
+              <w:rPr>
+                <w:vanish/>
+                <w:sz w:val="22"/>
+                <w:szCs w:val="22"/>
+              </w:rPr>
+              <w:pgNum/>
+            </w:r>
+            <w:r>
+              <w:rPr>
+                <w:vanish/>
+                <w:sz w:val="22"/>
+                <w:szCs w:val="22"/>
+              </w:rPr>
+              <w:pgNum/>
+            </w:r>
+            <w:r>
+              <w:rPr>
+                <w:vanish/>
+                <w:sz w:val="22"/>
+                <w:szCs w:val="22"/>
+              </w:rPr>
+              <w:pgNum/>
+            </w:r>
+            <w:r>
+              <w:rPr>
+                <w:vanish/>
+                <w:sz w:val="22"/>
+                <w:szCs w:val="22"/>
+              </w:rPr>
+              <w:pgNum/>
+            </w:r>
+            <w:r>
+              <w:rPr>
+                <w:vanish/>
+                <w:sz w:val="22"/>
+                <w:szCs w:val="22"/>
+              </w:rPr>
+              <w:pgNum/>
+            </w:r>
+            <w:r>
+              <w:rPr>
+                <w:vanish/>
+                <w:sz w:val="22"/>
+                <w:szCs w:val="22"/>
+              </w:rPr>
+              <w:pgNum/>
+            </w:r>
+            <w:r>
+              <w:rPr>
+                <w:vanish/>
+                <w:sz w:val="22"/>
+                <w:szCs w:val="22"/>
+              </w:rPr>
+              <w:pgNum/>
+            </w:r>
+            <w:r>
+              <w:rPr>
+                <w:vanish/>
+                <w:sz w:val="22"/>
+                <w:szCs w:val="22"/>
+              </w:rPr>
+              <w:pgNum/>
+            </w:r>
+          </w:p>
+        </w:tc>
+      </w:tr>
+      <w:tr>
+        <w:trPr>
+          <w:tblHeader/>
+        </w:trPr>
+        <w:tc>
+          <w:tcPr>
+            <w:tcW w:w="1253" w:type="dxa"/>
+            <w:tcBorders>
+              <w:top w:val="single" w:sz="4" w:space="0" w:color="auto"/>
+              <w:left w:val="single" w:sz="4" w:space="0" w:color="auto"/>
+              <w:bottom w:val="single" w:sz="4" w:space="0" w:color="auto"/>
+              <w:right w:val="single" w:sz="4" w:space="0" w:color="auto"/>
+            </w:tcBorders>
+          </w:tcPr>
+          <w:p>
+            <w:pPr>
+              <w:pStyle w:val="TableText"/>
+              <w:numPr>
+                <w:ilvl w:val="0"/>
+                <w:numId w:val="18"/>
+              </w:numPr>
+              <w:rPr>
+                <w:b w:val="0"/>
+                <w:szCs w:val="22"/>
+              </w:rPr>
+            </w:pPr>
+          </w:p>
+        </w:tc>
+        <w:tc>
+          <w:tcPr>
+            <w:tcW w:w="2167" w:type="dxa"/>
+            <w:tcBorders>
+              <w:top w:val="single" w:sz="4" w:space="0" w:color="auto"/>
+              <w:left w:val="single" w:sz="4" w:space="0" w:color="auto"/>
+              <w:bottom w:val="single" w:sz="4" w:space="0" w:color="auto"/>
+              <w:right w:val="single" w:sz="4" w:space="0" w:color="auto"/>
+            </w:tcBorders>
+          </w:tcPr>
+          <w:p>
+            <w:pPr>
+              <w:rPr>
+                <w:sz w:val="22"/>
+                <w:szCs w:val="22"/>
+              </w:rPr>
+            </w:pPr>
+            <w:proofErr w:type="spellStart"/>
+            <w:r>
+              <w:rPr>
+                <w:sz w:val="22"/>
+                <w:szCs w:val="22"/>
+              </w:rPr>
+              <w:t>SubmittedDate</w:t>
+            </w:r>
+            <w:proofErr w:type="spellEnd"/>
+          </w:p>
+        </w:tc>
+        <w:tc>
+          <w:tcPr>
+            <w:tcW w:w="1883" w:type="dxa"/>
+            <w:tcBorders>
+              <w:top w:val="single" w:sz="4" w:space="0" w:color="auto"/>
+              <w:left w:val="single" w:sz="4" w:space="0" w:color="auto"/>
+              <w:bottom w:val="single" w:sz="4" w:space="0" w:color="auto"/>
+              <w:right w:val="single" w:sz="4" w:space="0" w:color="auto"/>
+            </w:tcBorders>
+          </w:tcPr>
+          <w:p>
+            <w:pPr>
+              <w:rPr>
+                <w:sz w:val="22"/>
+                <w:szCs w:val="22"/>
+              </w:rPr>
+            </w:pPr>
+            <w:r>
+              <w:rPr>
+                <w:sz w:val="22"/>
+                <w:szCs w:val="22"/>
+              </w:rPr>
+              <w:t>10 bytes, MM/DD/CCYY</w:t>
+            </w:r>
+            <w:r>
+              <w:rPr>
+                <w:sz w:val="22"/>
+                <w:szCs w:val="22"/>
+              </w:rPr>
+              <w:t xml:space="preserve">  0000 (Date/Time)</w:t>
+            </w:r>
+          </w:p>
+        </w:tc>
+        <w:tc>
+          <w:tcPr>
+            <w:tcW w:w="3787" w:type="dxa"/>
+            <w:tcBorders>
+              <w:top w:val="single" w:sz="4" w:space="0" w:color="auto"/>
+              <w:left w:val="single" w:sz="4" w:space="0" w:color="auto"/>
+              <w:bottom w:val="single" w:sz="4" w:space="0" w:color="auto"/>
+              <w:right w:val="single" w:sz="4" w:space="0" w:color="auto"/>
+            </w:tcBorders>
+          </w:tcPr>
+          <w:p>
+            <w:pPr>
+              <w:rPr>
+                <w:sz w:val="22"/>
+                <w:szCs w:val="22"/>
+              </w:rPr>
+            </w:pPr>
+            <w:r>
+              <w:rPr>
+                <w:sz w:val="22"/>
+                <w:szCs w:val="22"/>
+              </w:rPr>
+              <w:t xml:space="preserve">The date </w:t>
+            </w:r>
+            <w:r>
+              <w:rPr>
+                <w:sz w:val="22"/>
+                <w:szCs w:val="22"/>
+              </w:rPr>
+              <w:t xml:space="preserve">and time </w:t>
+            </w:r>
+            <w:r>
+              <w:rPr>
+                <w:sz w:val="22"/>
+                <w:szCs w:val="22"/>
+              </w:rPr>
+              <w:t>when the evaluation is created.</w:t>
+            </w:r>
+            <w:r>
+              <w:rPr>
+                <w:vanish/>
+                <w:sz w:val="22"/>
+                <w:szCs w:val="22"/>
+              </w:rPr>
+              <w:t>e CSR’s sentuator IDcard as an opportunity or reinforcement</w:t>
+            </w:r>
+            <w:r>
+              <w:rPr>
+                <w:vanish/>
+                <w:sz w:val="22"/>
+                <w:szCs w:val="22"/>
+              </w:rPr>
+              <w:pgNum/>
+            </w:r>
+            <w:r>
+              <w:rPr>
+                <w:vanish/>
+                <w:sz w:val="22"/>
+                <w:szCs w:val="22"/>
+              </w:rPr>
+              <w:pgNum/>
+            </w:r>
+            <w:r>
+              <w:rPr>
+                <w:vanish/>
+                <w:sz w:val="22"/>
+                <w:szCs w:val="22"/>
+              </w:rPr>
+              <w:pgNum/>
+            </w:r>
+            <w:r>
+              <w:rPr>
+                <w:vanish/>
+                <w:sz w:val="22"/>
+                <w:szCs w:val="22"/>
+              </w:rPr>
+              <w:pgNum/>
+            </w:r>
+            <w:r>
+              <w:rPr>
+                <w:vanish/>
+                <w:sz w:val="22"/>
+                <w:szCs w:val="22"/>
+              </w:rPr>
+              <w:pgNum/>
+            </w:r>
+            <w:r>
+              <w:rPr>
+                <w:vanish/>
+                <w:sz w:val="22"/>
+                <w:szCs w:val="22"/>
+              </w:rPr>
+              <w:pgNum/>
+            </w:r>
+            <w:r>
+              <w:rPr>
+                <w:vanish/>
+                <w:sz w:val="22"/>
+                <w:szCs w:val="22"/>
+              </w:rPr>
+              <w:pgNum/>
+            </w:r>
+            <w:r>
+              <w:rPr>
+                <w:vanish/>
+                <w:sz w:val="22"/>
+                <w:szCs w:val="22"/>
+              </w:rPr>
+              <w:pgNum/>
+            </w:r>
+            <w:r>
+              <w:rPr>
+                <w:vanish/>
+                <w:sz w:val="22"/>
+                <w:szCs w:val="22"/>
+              </w:rPr>
+              <w:pgNum/>
+            </w:r>
+            <w:r>
+              <w:rPr>
+                <w:vanish/>
+                <w:sz w:val="22"/>
+                <w:szCs w:val="22"/>
+              </w:rPr>
+              <w:pgNum/>
+            </w:r>
+            <w:r>
+              <w:rPr>
+                <w:vanish/>
+                <w:sz w:val="22"/>
+                <w:szCs w:val="22"/>
+              </w:rPr>
+              <w:pgNum/>
+            </w:r>
+            <w:r>
+              <w:rPr>
+                <w:vanish/>
+                <w:sz w:val="22"/>
+                <w:szCs w:val="22"/>
+              </w:rPr>
+              <w:pgNum/>
+            </w:r>
+            <w:r>
+              <w:rPr>
+                <w:vanish/>
+                <w:sz w:val="22"/>
+                <w:szCs w:val="22"/>
+              </w:rPr>
+              <w:pgNum/>
+            </w:r>
+            <w:r>
+              <w:rPr>
+                <w:vanish/>
+                <w:sz w:val="22"/>
+                <w:szCs w:val="22"/>
+              </w:rPr>
+              <w:pgNum/>
+            </w:r>
+            <w:r>
+              <w:rPr>
+                <w:vanish/>
+                <w:sz w:val="22"/>
+                <w:szCs w:val="22"/>
+              </w:rPr>
+              <w:pgNum/>
+            </w:r>
+            <w:r>
+              <w:rPr>
+                <w:vanish/>
+                <w:sz w:val="22"/>
+                <w:szCs w:val="22"/>
+              </w:rPr>
+              <w:pgNum/>
+            </w:r>
+            <w:r>
+              <w:rPr>
+                <w:vanish/>
+                <w:sz w:val="22"/>
+                <w:szCs w:val="22"/>
+              </w:rPr>
+              <w:pgNum/>
+            </w:r>
+            <w:r>
+              <w:rPr>
+                <w:vanish/>
+                <w:sz w:val="22"/>
+                <w:szCs w:val="22"/>
+              </w:rPr>
+              <w:pgNum/>
+            </w:r>
+            <w:r>
+              <w:rPr>
+                <w:vanish/>
+                <w:sz w:val="22"/>
+                <w:szCs w:val="22"/>
+              </w:rPr>
+              <w:pgNum/>
+            </w:r>
+            <w:r>
+              <w:rPr>
+                <w:vanish/>
+                <w:sz w:val="22"/>
+                <w:szCs w:val="22"/>
+              </w:rPr>
+              <w:pgNum/>
+            </w:r>
+            <w:r>
+              <w:rPr>
+                <w:vanish/>
+                <w:sz w:val="22"/>
+                <w:szCs w:val="22"/>
+              </w:rPr>
+              <w:pgNum/>
+            </w:r>
+            <w:r>
+              <w:rPr>
+                <w:vanish/>
+                <w:sz w:val="22"/>
+                <w:szCs w:val="22"/>
+              </w:rPr>
+              <w:pgNum/>
+            </w:r>
+            <w:r>
+              <w:rPr>
+                <w:vanish/>
+                <w:sz w:val="22"/>
+                <w:szCs w:val="22"/>
+              </w:rPr>
+              <w:pgNum/>
+            </w:r>
+            <w:r>
+              <w:rPr>
+                <w:vanish/>
+                <w:sz w:val="22"/>
+                <w:szCs w:val="22"/>
+              </w:rPr>
+              <w:pgNum/>
+            </w:r>
+            <w:r>
+              <w:rPr>
+                <w:vanish/>
+                <w:sz w:val="22"/>
+                <w:szCs w:val="22"/>
+              </w:rPr>
+              <w:pgNum/>
+            </w:r>
+            <w:r>
+              <w:rPr>
+                <w:vanish/>
+                <w:sz w:val="22"/>
+                <w:szCs w:val="22"/>
+              </w:rPr>
+              <w:pgNum/>
+            </w:r>
+            <w:r>
+              <w:rPr>
+                <w:vanish/>
+                <w:sz w:val="22"/>
+                <w:szCs w:val="22"/>
+              </w:rPr>
+              <w:pgNum/>
+            </w:r>
+            <w:r>
+              <w:rPr>
+                <w:vanish/>
+                <w:sz w:val="22"/>
+                <w:szCs w:val="22"/>
+              </w:rPr>
+              <w:pgNum/>
+            </w:r>
+            <w:r>
+              <w:rPr>
+                <w:vanish/>
+                <w:sz w:val="22"/>
+                <w:szCs w:val="22"/>
+              </w:rPr>
+              <w:pgNum/>
+            </w:r>
+            <w:r>
+              <w:rPr>
+                <w:vanish/>
+                <w:sz w:val="22"/>
+                <w:szCs w:val="22"/>
+              </w:rPr>
+              <w:pgNum/>
+            </w:r>
+            <w:r>
+              <w:rPr>
+                <w:vanish/>
+                <w:sz w:val="22"/>
+                <w:szCs w:val="22"/>
+              </w:rPr>
+              <w:pgNum/>
+            </w:r>
+            <w:r>
+              <w:rPr>
+                <w:vanish/>
+                <w:sz w:val="22"/>
+                <w:szCs w:val="22"/>
+              </w:rPr>
+              <w:pgNum/>
+            </w:r>
+            <w:r>
+              <w:rPr>
+                <w:vanish/>
+                <w:sz w:val="22"/>
+                <w:szCs w:val="22"/>
+              </w:rPr>
+              <w:pgNum/>
+            </w:r>
+            <w:r>
+              <w:rPr>
+                <w:vanish/>
+                <w:sz w:val="22"/>
+                <w:szCs w:val="22"/>
+              </w:rPr>
+              <w:pgNum/>
+            </w:r>
+            <w:r>
+              <w:rPr>
+                <w:vanish/>
+                <w:sz w:val="22"/>
+                <w:szCs w:val="22"/>
+              </w:rPr>
+              <w:pgNum/>
+            </w:r>
+            <w:r>
+              <w:rPr>
+                <w:vanish/>
+                <w:sz w:val="22"/>
+                <w:szCs w:val="22"/>
+              </w:rPr>
+              <w:pgNum/>
+            </w:r>
+            <w:r>
+              <w:rPr>
+                <w:vanish/>
+                <w:sz w:val="22"/>
+                <w:szCs w:val="22"/>
+              </w:rPr>
+              <w:pgNum/>
+            </w:r>
+            <w:r>
+              <w:rPr>
+                <w:vanish/>
+                <w:sz w:val="22"/>
+                <w:szCs w:val="22"/>
+              </w:rPr>
+              <w:pgNum/>
+            </w:r>
+            <w:r>
+              <w:rPr>
+                <w:vanish/>
+                <w:sz w:val="22"/>
+                <w:szCs w:val="22"/>
+              </w:rPr>
+              <w:pgNum/>
+            </w:r>
+            <w:r>
+              <w:rPr>
+                <w:vanish/>
+                <w:sz w:val="22"/>
+                <w:szCs w:val="22"/>
+              </w:rPr>
+              <w:pgNum/>
+            </w:r>
+            <w:r>
+              <w:rPr>
+                <w:vanish/>
+                <w:sz w:val="22"/>
+                <w:szCs w:val="22"/>
+              </w:rPr>
+              <w:pgNum/>
+            </w:r>
+            <w:r>
+              <w:rPr>
+                <w:vanish/>
+                <w:sz w:val="22"/>
+                <w:szCs w:val="22"/>
+              </w:rPr>
+              <w:pgNum/>
+            </w:r>
+            <w:r>
+              <w:rPr>
+                <w:vanish/>
+                <w:sz w:val="22"/>
+                <w:szCs w:val="22"/>
+              </w:rPr>
+              <w:pgNum/>
+            </w:r>
+            <w:r>
+              <w:rPr>
+                <w:vanish/>
+                <w:sz w:val="22"/>
+                <w:szCs w:val="22"/>
+              </w:rPr>
+              <w:pgNum/>
+            </w:r>
+            <w:r>
+              <w:rPr>
+                <w:vanish/>
+                <w:sz w:val="22"/>
+                <w:szCs w:val="22"/>
+              </w:rPr>
+              <w:pgNum/>
+            </w:r>
+            <w:r>
+              <w:rPr>
+                <w:vanish/>
+                <w:sz w:val="22"/>
+                <w:szCs w:val="22"/>
+              </w:rPr>
+              <w:pgNum/>
+            </w:r>
+            <w:r>
+              <w:rPr>
+                <w:vanish/>
+                <w:sz w:val="22"/>
+                <w:szCs w:val="22"/>
+              </w:rPr>
+              <w:pgNum/>
+            </w:r>
+            <w:r>
+              <w:rPr>
+                <w:vanish/>
+                <w:sz w:val="22"/>
+                <w:szCs w:val="22"/>
+              </w:rPr>
+              <w:pgNum/>
+            </w:r>
+            <w:r>
+              <w:rPr>
+                <w:vanish/>
+                <w:sz w:val="22"/>
+                <w:szCs w:val="22"/>
+              </w:rPr>
+              <w:pgNum/>
+            </w:r>
+            <w:r>
+              <w:rPr>
+                <w:vanish/>
+                <w:sz w:val="22"/>
+                <w:szCs w:val="22"/>
+              </w:rPr>
+              <w:pgNum/>
+            </w:r>
+            <w:r>
+              <w:rPr>
+                <w:vanish/>
+                <w:sz w:val="22"/>
+                <w:szCs w:val="22"/>
+              </w:rPr>
+              <w:pgNum/>
+            </w:r>
+            <w:r>
+              <w:rPr>
+                <w:vanish/>
+                <w:sz w:val="22"/>
+                <w:szCs w:val="22"/>
+              </w:rPr>
+              <w:pgNum/>
+            </w:r>
+            <w:r>
+              <w:rPr>
+                <w:vanish/>
+                <w:sz w:val="22"/>
+                <w:szCs w:val="22"/>
+              </w:rPr>
+              <w:pgNum/>
+            </w:r>
+            <w:r>
+              <w:rPr>
+                <w:vanish/>
+                <w:sz w:val="22"/>
+                <w:szCs w:val="22"/>
+              </w:rPr>
+              <w:pgNum/>
+            </w:r>
+            <w:r>
+              <w:rPr>
+                <w:vanish/>
+                <w:sz w:val="22"/>
+                <w:szCs w:val="22"/>
+              </w:rPr>
+              <w:pgNum/>
+            </w:r>
+            <w:r>
+              <w:rPr>
+                <w:vanish/>
+                <w:sz w:val="22"/>
+                <w:szCs w:val="22"/>
+              </w:rPr>
+              <w:pgNum/>
+            </w:r>
+          </w:p>
+        </w:tc>
+      </w:tr>
+      <w:tr>
+        <w:trPr>
+          <w:tblHeader/>
+        </w:trPr>
+        <w:tc>
+          <w:tcPr>
+            <w:tcW w:w="1253" w:type="dxa"/>
+            <w:tcBorders>
+              <w:top w:val="single" w:sz="4" w:space="0" w:color="auto"/>
+              <w:left w:val="single" w:sz="4" w:space="0" w:color="auto"/>
+              <w:bottom w:val="single" w:sz="4" w:space="0" w:color="auto"/>
+              <w:right w:val="single" w:sz="4" w:space="0" w:color="auto"/>
+            </w:tcBorders>
+          </w:tcPr>
+          <w:p>
+            <w:pPr>
+              <w:pStyle w:val="TableText"/>
+              <w:numPr>
+                <w:ilvl w:val="0"/>
+                <w:numId w:val="18"/>
+              </w:numPr>
+              <w:rPr>
+                <w:b w:val="0"/>
+                <w:szCs w:val="22"/>
+              </w:rPr>
+            </w:pPr>
+          </w:p>
+        </w:tc>
+        <w:tc>
+          <w:tcPr>
+            <w:tcW w:w="2167" w:type="dxa"/>
+            <w:tcBorders>
+              <w:top w:val="single" w:sz="4" w:space="0" w:color="auto"/>
+              <w:left w:val="single" w:sz="4" w:space="0" w:color="auto"/>
+              <w:bottom w:val="single" w:sz="4" w:space="0" w:color="auto"/>
+              <w:right w:val="single" w:sz="4" w:space="0" w:color="auto"/>
+            </w:tcBorders>
+          </w:tcPr>
+          <w:p>
+            <w:pPr>
+              <w:rPr>
+                <w:sz w:val="22"/>
+                <w:szCs w:val="22"/>
+              </w:rPr>
+            </w:pPr>
+            <w:r>
+              <w:rPr>
+                <w:sz w:val="22"/>
+                <w:szCs w:val="22"/>
+              </w:rPr>
+              <w:t>StartDate</w:t>
+            </w:r>
+          </w:p>
+        </w:tc>
+        <w:tc>
+          <w:tcPr>
+            <w:tcW w:w="1883" w:type="dxa"/>
+            <w:tcBorders>
+              <w:top w:val="single" w:sz="4" w:space="0" w:color="auto"/>
+              <w:left w:val="single" w:sz="4" w:space="0" w:color="auto"/>
+              <w:bottom w:val="single" w:sz="4" w:space="0" w:color="auto"/>
+              <w:right w:val="single" w:sz="4" w:space="0" w:color="auto"/>
+            </w:tcBorders>
+          </w:tcPr>
+          <w:p>
+            <w:pPr>
+              <w:rPr>
+                <w:sz w:val="22"/>
+                <w:szCs w:val="22"/>
+              </w:rPr>
+            </w:pPr>
+            <w:r>
+              <w:rPr>
+                <w:sz w:val="22"/>
+                <w:szCs w:val="22"/>
+              </w:rPr>
+              <w:t>10 bytes, MM/DD/CCYY</w:t>
+            </w:r>
+          </w:p>
+        </w:tc>
+        <w:tc>
+          <w:tcPr>
+            <w:tcW w:w="3787" w:type="dxa"/>
+            <w:tcBorders>
+              <w:top w:val="single" w:sz="4" w:space="0" w:color="auto"/>
+              <w:left w:val="single" w:sz="4" w:space="0" w:color="auto"/>
+              <w:bottom w:val="single" w:sz="4" w:space="0" w:color="auto"/>
+              <w:right w:val="single" w:sz="4" w:space="0" w:color="auto"/>
+            </w:tcBorders>
+          </w:tcPr>
+          <w:p>
+            <w:pPr>
+              <w:rPr>
+                <w:sz w:val="22"/>
+                <w:szCs w:val="22"/>
+              </w:rPr>
+            </w:pPr>
+            <w:r>
+              <w:rPr>
+                <w:sz w:val="22"/>
+                <w:szCs w:val="22"/>
+              </w:rPr>
+              <w:t>The date when work begins on the evaluation.</w:t>
+            </w:r>
+          </w:p>
+        </w:tc>
+      </w:tr>
+      <w:tr>
+        <w:trPr>
+          <w:tblHeader/>
+        </w:trPr>
+        <w:tc>
+          <w:tcPr>
+            <w:tcW w:w="1253" w:type="dxa"/>
+            <w:tcBorders>
+              <w:top w:val="single" w:sz="4" w:space="0" w:color="auto"/>
+              <w:left w:val="single" w:sz="4" w:space="0" w:color="auto"/>
+              <w:bottom w:val="single" w:sz="4" w:space="0" w:color="auto"/>
+              <w:right w:val="single" w:sz="4" w:space="0" w:color="auto"/>
+            </w:tcBorders>
+          </w:tcPr>
+          <w:p>
+            <w:pPr>
+              <w:pStyle w:val="TableText"/>
+              <w:numPr>
+                <w:ilvl w:val="0"/>
+                <w:numId w:val="18"/>
+              </w:numPr>
+              <w:rPr>
+                <w:b w:val="0"/>
+                <w:szCs w:val="22"/>
+              </w:rPr>
+            </w:pPr>
+          </w:p>
+        </w:tc>
+        <w:tc>
+          <w:tcPr>
+            <w:tcW w:w="2167" w:type="dxa"/>
+            <w:tcBorders>
+              <w:top w:val="single" w:sz="4" w:space="0" w:color="auto"/>
+              <w:left w:val="single" w:sz="4" w:space="0" w:color="auto"/>
+              <w:bottom w:val="single" w:sz="4" w:space="0" w:color="auto"/>
+              <w:right w:val="single" w:sz="4" w:space="0" w:color="auto"/>
+            </w:tcBorders>
+          </w:tcPr>
+          <w:p>
+            <w:pPr>
+              <w:rPr>
+                <w:sz w:val="22"/>
+                <w:szCs w:val="22"/>
+              </w:rPr>
+            </w:pPr>
+            <w:proofErr w:type="spellStart"/>
+            <w:r>
+              <w:rPr>
+                <w:sz w:val="22"/>
+                <w:szCs w:val="22"/>
+              </w:rPr>
+              <w:t>strSubmitterName</w:t>
+            </w:r>
+            <w:proofErr w:type="spellEnd"/>
+          </w:p>
+        </w:tc>
+        <w:tc>
+          <w:tcPr>
+            <w:tcW w:w="1883" w:type="dxa"/>
+            <w:tcBorders>
+              <w:top w:val="single" w:sz="4" w:space="0" w:color="auto"/>
+              <w:left w:val="single" w:sz="4" w:space="0" w:color="auto"/>
+              <w:bottom w:val="single" w:sz="4" w:space="0" w:color="auto"/>
+              <w:right w:val="single" w:sz="4" w:space="0" w:color="auto"/>
+            </w:tcBorders>
+          </w:tcPr>
+          <w:p>
+            <w:pPr>
+              <w:rPr>
+                <w:sz w:val="22"/>
+                <w:szCs w:val="22"/>
+              </w:rPr>
+            </w:pPr>
+            <w:r>
+              <w:rPr>
+                <w:sz w:val="22"/>
+                <w:szCs w:val="22"/>
+              </w:rPr>
+              <w:t>30 bytes, Alpha/Numeric</w:t>
+            </w:r>
+          </w:p>
+        </w:tc>
+        <w:tc>
+          <w:tcPr>
+            <w:tcW w:w="3787" w:type="dxa"/>
+            <w:tcBorders>
+              <w:top w:val="single" w:sz="4" w:space="0" w:color="auto"/>
+              <w:left w:val="single" w:sz="4" w:space="0" w:color="auto"/>
+              <w:bottom w:val="single" w:sz="4" w:space="0" w:color="auto"/>
+              <w:right w:val="single" w:sz="4" w:space="0" w:color="auto"/>
+            </w:tcBorders>
+          </w:tcPr>
+          <w:p>
+            <w:pPr>
+              <w:rPr>
+                <w:sz w:val="22"/>
+                <w:szCs w:val="22"/>
+              </w:rPr>
+            </w:pPr>
+            <w:r>
+              <w:rPr>
+                <w:sz w:val="22"/>
+                <w:szCs w:val="22"/>
+              </w:rPr>
+              <w:t>Name of the submitter.</w:t>
+            </w:r>
+          </w:p>
+          <w:p>
+            <w:pPr>
+              <w:rPr>
+                <w:sz w:val="22"/>
+                <w:szCs w:val="22"/>
+              </w:rPr>
+            </w:pPr>
+            <w:r>
+              <w:rPr>
+                <w:sz w:val="22"/>
+                <w:szCs w:val="22"/>
+              </w:rPr>
+              <w:t>CCO Analytics</w:t>
+            </w:r>
+          </w:p>
+        </w:tc>
+      </w:tr>
+      <w:tr>
+        <w:trPr>
+          <w:tblHeader/>
+        </w:trPr>
+        <w:tc>
+          <w:tcPr>
+            <w:tcW w:w="1253" w:type="dxa"/>
+            <w:tcBorders>
+              <w:top w:val="single" w:sz="4" w:space="0" w:color="auto"/>
+              <w:left w:val="single" w:sz="4" w:space="0" w:color="auto"/>
+              <w:bottom w:val="single" w:sz="4" w:space="0" w:color="auto"/>
+              <w:right w:val="single" w:sz="4" w:space="0" w:color="auto"/>
+            </w:tcBorders>
+          </w:tcPr>
+          <w:p>
+            <w:pPr>
+              <w:pStyle w:val="TableText"/>
+              <w:numPr>
+                <w:ilvl w:val="0"/>
+                <w:numId w:val="18"/>
+              </w:numPr>
+              <w:rPr>
+                <w:b w:val="0"/>
+                <w:szCs w:val="22"/>
+              </w:rPr>
+            </w:pPr>
+          </w:p>
+        </w:tc>
+        <w:tc>
+          <w:tcPr>
+            <w:tcW w:w="2167" w:type="dxa"/>
+            <w:tcBorders>
+              <w:top w:val="single" w:sz="4" w:space="0" w:color="auto"/>
+              <w:left w:val="single" w:sz="4" w:space="0" w:color="auto"/>
+              <w:bottom w:val="single" w:sz="4" w:space="0" w:color="auto"/>
+              <w:right w:val="single" w:sz="4" w:space="0" w:color="auto"/>
+            </w:tcBorders>
+          </w:tcPr>
+          <w:p>
+            <w:pPr>
+              <w:pStyle w:val="NormalWeb"/>
+              <w:spacing w:before="0" w:beforeAutospacing="0" w:after="0" w:afterAutospacing="0"/>
+              <w:rPr>
+                <w:sz w:val="22"/>
+                <w:szCs w:val="22"/>
+              </w:rPr>
+            </w:pPr>
+            <w:proofErr w:type="spellStart"/>
+            <w:r>
+              <w:rPr>
+                <w:sz w:val="22"/>
+                <w:szCs w:val="22"/>
+              </w:rPr>
+              <w:t>strSubmitterEmail</w:t>
+            </w:r>
+            <w:proofErr w:type="spellEnd"/>
+          </w:p>
+        </w:tc>
+        <w:tc>
+          <w:tcPr>
+            <w:tcW w:w="1883" w:type="dxa"/>
+            <w:tcBorders>
+              <w:top w:val="single" w:sz="4" w:space="0" w:color="auto"/>
+              <w:left w:val="single" w:sz="4" w:space="0" w:color="auto"/>
+              <w:bottom w:val="single" w:sz="4" w:space="0" w:color="auto"/>
+              <w:right w:val="single" w:sz="4" w:space="0" w:color="auto"/>
+            </w:tcBorders>
+          </w:tcPr>
+          <w:p>
+            <w:pPr>
+              <w:rPr>
+                <w:sz w:val="22"/>
+                <w:szCs w:val="22"/>
+              </w:rPr>
+            </w:pPr>
+            <w:r>
+              <w:rPr>
+                <w:sz w:val="22"/>
+                <w:szCs w:val="22"/>
+              </w:rPr>
+              <w:t xml:space="preserve">50 </w:t>
+            </w:r>
+            <w:proofErr w:type="gramStart"/>
+            <w:r>
+              <w:rPr>
+                <w:sz w:val="22"/>
+                <w:szCs w:val="22"/>
+              </w:rPr>
+              <w:t>bytes,  Alpha</w:t>
+            </w:r>
+            <w:proofErr w:type="gramEnd"/>
+            <w:r>
+              <w:rPr>
+                <w:sz w:val="22"/>
+                <w:szCs w:val="22"/>
+              </w:rPr>
+              <w:t>/Numeric</w:t>
+            </w:r>
+          </w:p>
+        </w:tc>
+        <w:tc>
+          <w:tcPr>
+            <w:tcW w:w="3787" w:type="dxa"/>
+            <w:tcBorders>
+              <w:top w:val="single" w:sz="4" w:space="0" w:color="auto"/>
+              <w:left w:val="single" w:sz="4" w:space="0" w:color="auto"/>
+              <w:bottom w:val="single" w:sz="4" w:space="0" w:color="auto"/>
+              <w:right w:val="single" w:sz="4" w:space="0" w:color="auto"/>
+            </w:tcBorders>
+          </w:tcPr>
+          <w:p>
+            <w:pPr>
+              <w:rPr>
+                <w:sz w:val="22"/>
+                <w:szCs w:val="22"/>
+              </w:rPr>
+            </w:pPr>
+            <w:proofErr w:type="spellStart"/>
+            <w:r>
+              <w:rPr>
+                <w:sz w:val="22"/>
+                <w:szCs w:val="22"/>
+              </w:rPr>
+              <w:t>eMail</w:t>
+            </w:r>
+            <w:proofErr w:type="spellEnd"/>
+            <w:r>
+              <w:rPr>
+                <w:sz w:val="22"/>
+                <w:szCs w:val="22"/>
+              </w:rPr>
+              <w:t xml:space="preserve"> address of the submitter.</w:t>
+            </w:r>
+          </w:p>
+          <w:p>
+            <w:pPr>
+              <w:rPr>
+                <w:sz w:val="22"/>
+                <w:szCs w:val="22"/>
+              </w:rPr>
+            </w:pPr>
+            <w:r>
+              <w:rPr>
+                <w:sz w:val="22"/>
+                <w:szCs w:val="22"/>
+              </w:rPr>
+              <w:t>CCO_Reports@Maximus.com</w:t>
+            </w:r>
+          </w:p>
+        </w:tc>
+      </w:tr>
+      <w:tr>
+        <w:trPr>
+          <w:tblHeader/>
+        </w:trPr>
+        <w:tc>
+          <w:tcPr>
+            <w:tcW w:w="1253" w:type="dxa"/>
+            <w:tcBorders>
+              <w:top w:val="single" w:sz="4" w:space="0" w:color="auto"/>
+              <w:left w:val="single" w:sz="4" w:space="0" w:color="auto"/>
+              <w:bottom w:val="single" w:sz="4" w:space="0" w:color="auto"/>
+              <w:right w:val="single" w:sz="4" w:space="0" w:color="auto"/>
+            </w:tcBorders>
+          </w:tcPr>
+          <w:p>
+            <w:pPr>
+              <w:pStyle w:val="TableText"/>
+              <w:numPr>
+                <w:ilvl w:val="0"/>
+                <w:numId w:val="18"/>
+              </w:numPr>
+              <w:rPr>
+                <w:b w:val="0"/>
+                <w:szCs w:val="22"/>
+              </w:rPr>
+            </w:pPr>
+          </w:p>
+        </w:tc>
+        <w:tc>
+          <w:tcPr>
+            <w:tcW w:w="2167" w:type="dxa"/>
+            <w:tcBorders>
+              <w:top w:val="single" w:sz="4" w:space="0" w:color="auto"/>
+              <w:left w:val="single" w:sz="4" w:space="0" w:color="auto"/>
+              <w:bottom w:val="single" w:sz="4" w:space="0" w:color="auto"/>
+              <w:right w:val="single" w:sz="4" w:space="0" w:color="auto"/>
+            </w:tcBorders>
+          </w:tcPr>
+          <w:p>
+            <w:pPr>
+              <w:pStyle w:val="NormalWeb"/>
+              <w:spacing w:before="0" w:beforeAutospacing="0" w:after="0" w:afterAutospacing="0"/>
+              <w:rPr>
+                <w:sz w:val="22"/>
+                <w:szCs w:val="22"/>
+              </w:rPr>
+            </w:pPr>
+            <w:proofErr w:type="spellStart"/>
+            <w:r>
+              <w:rPr>
+                <w:sz w:val="22"/>
+                <w:szCs w:val="22"/>
+              </w:rPr>
+              <w:t>EmpID</w:t>
+            </w:r>
+            <w:proofErr w:type="spellEnd"/>
+            <w:r>
+              <w:rPr>
+                <w:sz w:val="22"/>
+                <w:szCs w:val="22"/>
+              </w:rPr>
+              <w:t>/</w:t>
+            </w:r>
+            <w:proofErr w:type="spellStart"/>
+            <w:r>
+              <w:rPr>
+                <w:sz w:val="22"/>
+                <w:szCs w:val="22"/>
+              </w:rPr>
+              <w:t>strCSR</w:t>
+            </w:r>
+            <w:proofErr w:type="spellEnd"/>
+          </w:p>
+        </w:tc>
+        <w:tc>
+          <w:tcPr>
+            <w:tcW w:w="1883" w:type="dxa"/>
+            <w:tcBorders>
+              <w:top w:val="single" w:sz="4" w:space="0" w:color="auto"/>
+              <w:left w:val="single" w:sz="4" w:space="0" w:color="auto"/>
+              <w:bottom w:val="single" w:sz="4" w:space="0" w:color="auto"/>
+              <w:right w:val="single" w:sz="4" w:space="0" w:color="auto"/>
+            </w:tcBorders>
+          </w:tcPr>
+          <w:p>
+            <w:pPr>
+              <w:rPr>
+                <w:sz w:val="22"/>
+                <w:szCs w:val="22"/>
+              </w:rPr>
+            </w:pPr>
+            <w:r>
+              <w:rPr>
+                <w:sz w:val="22"/>
+                <w:szCs w:val="22"/>
+              </w:rPr>
+              <w:t>20 bytes, Alpha/Numeric</w:t>
+            </w:r>
+          </w:p>
+        </w:tc>
+        <w:tc>
+          <w:tcPr>
+            <w:tcW w:w="3787" w:type="dxa"/>
+            <w:tcBorders>
+              <w:top w:val="single" w:sz="4" w:space="0" w:color="auto"/>
+              <w:left w:val="single" w:sz="4" w:space="0" w:color="auto"/>
+              <w:bottom w:val="single" w:sz="4" w:space="0" w:color="auto"/>
+              <w:right w:val="single" w:sz="4" w:space="0" w:color="auto"/>
+            </w:tcBorders>
+          </w:tcPr>
+          <w:p>
+            <w:pPr>
+              <w:rPr>
+                <w:sz w:val="22"/>
+                <w:szCs w:val="22"/>
+              </w:rPr>
+            </w:pPr>
+            <w:r>
+              <w:rPr>
+                <w:sz w:val="22"/>
+                <w:szCs w:val="22"/>
+              </w:rPr>
+              <w:t xml:space="preserve">Employee ID of the </w:t>
+            </w:r>
+            <w:r>
+              <w:rPr>
+                <w:sz w:val="22"/>
+                <w:szCs w:val="22"/>
+              </w:rPr>
+              <w:t>CSR</w:t>
+            </w:r>
+            <w:r>
+              <w:rPr>
+                <w:sz w:val="22"/>
+                <w:szCs w:val="22"/>
+              </w:rPr>
+              <w:t>.</w:t>
+            </w:r>
+          </w:p>
+        </w:tc>
+      </w:tr>
+      <w:tr>
+        <w:trPr>
+          <w:tblHeader/>
+        </w:trPr>
+        <w:tc>
+          <w:tcPr>
+            <w:tcW w:w="1253" w:type="dxa"/>
+            <w:tcBorders>
+              <w:top w:val="single" w:sz="4" w:space="0" w:color="auto"/>
+              <w:left w:val="single" w:sz="4" w:space="0" w:color="auto"/>
+              <w:bottom w:val="single" w:sz="4" w:space="0" w:color="auto"/>
+              <w:right w:val="single" w:sz="4" w:space="0" w:color="auto"/>
+            </w:tcBorders>
+          </w:tcPr>
+          <w:p>
+            <w:pPr>
+              <w:pStyle w:val="TableText"/>
+              <w:numPr>
+                <w:ilvl w:val="0"/>
+                <w:numId w:val="18"/>
+              </w:numPr>
+              <w:rPr>
+                <w:b w:val="0"/>
+                <w:szCs w:val="22"/>
+              </w:rPr>
+            </w:pPr>
+          </w:p>
+        </w:tc>
+        <w:tc>
+          <w:tcPr>
+            <w:tcW w:w="2167" w:type="dxa"/>
+            <w:tcBorders>
+              <w:top w:val="single" w:sz="4" w:space="0" w:color="auto"/>
+              <w:left w:val="single" w:sz="4" w:space="0" w:color="auto"/>
+              <w:bottom w:val="single" w:sz="4" w:space="0" w:color="auto"/>
+              <w:right w:val="single" w:sz="4" w:space="0" w:color="auto"/>
+            </w:tcBorders>
+          </w:tcPr>
+          <w:p>
+            <w:pPr>
+              <w:pStyle w:val="NormalWeb"/>
+              <w:spacing w:before="0" w:beforeAutospacing="0" w:after="0" w:afterAutospacing="0"/>
+              <w:rPr>
+                <w:sz w:val="22"/>
+                <w:szCs w:val="22"/>
+              </w:rPr>
+            </w:pPr>
+            <w:proofErr w:type="spellStart"/>
+            <w:r>
+              <w:rPr>
+                <w:sz w:val="22"/>
+                <w:szCs w:val="22"/>
+              </w:rPr>
+              <w:t>strCSRSite</w:t>
+            </w:r>
+            <w:proofErr w:type="spellEnd"/>
+          </w:p>
+        </w:tc>
+        <w:tc>
+          <w:tcPr>
+            <w:tcW w:w="1883" w:type="dxa"/>
+            <w:tcBorders>
+              <w:top w:val="single" w:sz="4" w:space="0" w:color="auto"/>
+              <w:left w:val="single" w:sz="4" w:space="0" w:color="auto"/>
+              <w:bottom w:val="single" w:sz="4" w:space="0" w:color="auto"/>
+              <w:right w:val="single" w:sz="4" w:space="0" w:color="auto"/>
+            </w:tcBorders>
+          </w:tcPr>
+          <w:p>
+            <w:pPr>
+              <w:rPr>
+                <w:sz w:val="22"/>
+                <w:szCs w:val="22"/>
+              </w:rPr>
+            </w:pPr>
+            <w:r>
+              <w:rPr>
+                <w:sz w:val="22"/>
+                <w:szCs w:val="22"/>
+              </w:rPr>
+              <w:t>6</w:t>
+            </w:r>
+            <w:r>
+              <w:rPr>
+                <w:sz w:val="22"/>
+                <w:szCs w:val="22"/>
+              </w:rPr>
+              <w:t>0 bytes. Alpha</w:t>
+            </w:r>
+          </w:p>
+          <w:p>
+            <w:pPr>
+              <w:rPr>
+                <w:sz w:val="22"/>
+                <w:szCs w:val="22"/>
+              </w:rPr>
+            </w:pPr>
+          </w:p>
+        </w:tc>
+        <w:tc>
+          <w:tcPr>
+            <w:tcW w:w="3787" w:type="dxa"/>
+            <w:tcBorders>
+              <w:top w:val="single" w:sz="4" w:space="0" w:color="auto"/>
+              <w:left w:val="single" w:sz="4" w:space="0" w:color="auto"/>
+              <w:bottom w:val="single" w:sz="4" w:space="0" w:color="auto"/>
+              <w:right w:val="single" w:sz="4" w:space="0" w:color="auto"/>
+            </w:tcBorders>
+          </w:tcPr>
+          <w:p>
+            <w:pPr>
+              <w:rPr>
+                <w:sz w:val="22"/>
+                <w:szCs w:val="22"/>
+              </w:rPr>
+            </w:pPr>
+            <w:r>
+              <w:rPr>
+                <w:sz w:val="22"/>
+                <w:szCs w:val="22"/>
+              </w:rPr>
+              <w:t xml:space="preserve">Name of the </w:t>
+            </w:r>
+            <w:r>
+              <w:rPr>
+                <w:sz w:val="22"/>
+                <w:szCs w:val="22"/>
+              </w:rPr>
+              <w:t>CSR</w:t>
+            </w:r>
+            <w:r>
+              <w:rPr>
+                <w:sz w:val="22"/>
+                <w:szCs w:val="22"/>
+              </w:rPr>
+              <w:t xml:space="preserve">’s </w:t>
+            </w:r>
+            <w:r>
+              <w:rPr>
+                <w:sz w:val="22"/>
+                <w:szCs w:val="22"/>
+              </w:rPr>
+              <w:t>site.</w:t>
+            </w:r>
+          </w:p>
+          <w:p>
+            <w:pPr>
+              <w:rPr>
+                <w:sz w:val="22"/>
+                <w:szCs w:val="22"/>
+              </w:rPr>
+            </w:pPr>
+          </w:p>
+        </w:tc>
+      </w:tr>
+      <w:tr>
+        <w:trPr>
+          <w:tblHeader/>
+        </w:trPr>
+        <w:tc>
+          <w:tcPr>
+            <w:tcW w:w="1253" w:type="dxa"/>
+            <w:tcBorders>
+              <w:top w:val="single" w:sz="4" w:space="0" w:color="auto"/>
+              <w:left w:val="single" w:sz="4" w:space="0" w:color="auto"/>
+              <w:bottom w:val="single" w:sz="4" w:space="0" w:color="auto"/>
+              <w:right w:val="single" w:sz="4" w:space="0" w:color="auto"/>
+            </w:tcBorders>
+          </w:tcPr>
+          <w:p>
+            <w:pPr>
+              <w:pStyle w:val="TableText"/>
+              <w:numPr>
+                <w:ilvl w:val="0"/>
+                <w:numId w:val="18"/>
+              </w:numPr>
+              <w:rPr>
+                <w:b w:val="0"/>
+                <w:szCs w:val="22"/>
+              </w:rPr>
+            </w:pPr>
+          </w:p>
+        </w:tc>
+        <w:tc>
+          <w:tcPr>
+            <w:tcW w:w="2167" w:type="dxa"/>
+            <w:tcBorders>
+              <w:top w:val="single" w:sz="4" w:space="0" w:color="auto"/>
+              <w:left w:val="single" w:sz="4" w:space="0" w:color="auto"/>
+              <w:bottom w:val="single" w:sz="4" w:space="0" w:color="auto"/>
+              <w:right w:val="single" w:sz="4" w:space="0" w:color="auto"/>
+            </w:tcBorders>
+          </w:tcPr>
+          <w:p>
+            <w:pPr>
+              <w:pStyle w:val="NormalWeb"/>
+              <w:spacing w:before="0" w:beforeAutospacing="0" w:after="0" w:afterAutospacing="0"/>
+              <w:rPr>
+                <w:sz w:val="22"/>
+                <w:szCs w:val="22"/>
+              </w:rPr>
+            </w:pPr>
+            <w:proofErr w:type="spellStart"/>
+            <w:r>
+              <w:rPr>
+                <w:sz w:val="22"/>
+                <w:szCs w:val="22"/>
+              </w:rPr>
+              <w:t>strCoachReason_Current_Coaching_Initiatives</w:t>
+            </w:r>
+            <w:proofErr w:type="spellEnd"/>
+          </w:p>
+        </w:tc>
+        <w:tc>
+          <w:tcPr>
+            <w:tcW w:w="1883" w:type="dxa"/>
+            <w:tcBorders>
+              <w:top w:val="single" w:sz="4" w:space="0" w:color="auto"/>
+              <w:left w:val="single" w:sz="4" w:space="0" w:color="auto"/>
+              <w:bottom w:val="single" w:sz="4" w:space="0" w:color="auto"/>
+              <w:right w:val="single" w:sz="4" w:space="0" w:color="auto"/>
+            </w:tcBorders>
+          </w:tcPr>
+          <w:p>
+            <w:pPr>
+              <w:rPr>
+                <w:sz w:val="22"/>
+                <w:szCs w:val="22"/>
+              </w:rPr>
+            </w:pPr>
+            <w:r>
+              <w:rPr>
+                <w:sz w:val="22"/>
+                <w:szCs w:val="22"/>
+              </w:rPr>
+              <w:t>20 bytes, Alpha</w:t>
+            </w:r>
+          </w:p>
+        </w:tc>
+        <w:tc>
+          <w:tcPr>
+            <w:tcW w:w="3787" w:type="dxa"/>
+            <w:tcBorders>
+              <w:top w:val="single" w:sz="4" w:space="0" w:color="auto"/>
+              <w:left w:val="single" w:sz="4" w:space="0" w:color="auto"/>
+              <w:bottom w:val="single" w:sz="4" w:space="0" w:color="auto"/>
+              <w:right w:val="single" w:sz="4" w:space="0" w:color="auto"/>
+            </w:tcBorders>
+          </w:tcPr>
+          <w:p>
+            <w:pPr>
+              <w:rPr>
+                <w:sz w:val="22"/>
+                <w:szCs w:val="22"/>
+              </w:rPr>
+            </w:pPr>
+            <w:r>
+              <w:rPr>
+                <w:sz w:val="22"/>
+                <w:szCs w:val="22"/>
+              </w:rPr>
+              <w:t>NA (</w:t>
+            </w:r>
+            <w:r>
+              <w:rPr>
+                <w:sz w:val="22"/>
+                <w:szCs w:val="22"/>
+              </w:rPr>
+              <w:t xml:space="preserve">This </w:t>
+            </w:r>
+            <w:r>
+              <w:rPr>
+                <w:sz w:val="22"/>
+                <w:szCs w:val="22"/>
+              </w:rPr>
+              <w:t xml:space="preserve">field </w:t>
+            </w:r>
+            <w:r>
+              <w:rPr>
+                <w:sz w:val="22"/>
+                <w:szCs w:val="22"/>
+              </w:rPr>
+              <w:t xml:space="preserve">will be left </w:t>
+            </w:r>
+            <w:proofErr w:type="gramStart"/>
+            <w:r>
+              <w:rPr>
+                <w:sz w:val="22"/>
+                <w:szCs w:val="22"/>
+              </w:rPr>
+              <w:t>blank</w:t>
+            </w:r>
+            <w:proofErr w:type="gramEnd"/>
+            <w:r>
+              <w:rPr>
+                <w:sz w:val="22"/>
+                <w:szCs w:val="22"/>
+              </w:rPr>
+              <w:t xml:space="preserve"> and the l</w:t>
+            </w:r>
+            <w:r>
+              <w:rPr>
+                <w:sz w:val="22"/>
+                <w:szCs w:val="22"/>
+              </w:rPr>
+              <w:t>ogs will not be either opportunity or reinforcement)</w:t>
+            </w:r>
+            <w:r>
+              <w:rPr>
+                <w:sz w:val="22"/>
+                <w:szCs w:val="22"/>
+              </w:rPr>
+              <w:t>.</w:t>
+            </w:r>
+          </w:p>
+        </w:tc>
+      </w:tr>
+      <w:tr>
+        <w:trPr>
+          <w:tblHeader/>
+        </w:trPr>
+        <w:tc>
+          <w:tcPr>
+            <w:tcW w:w="1253" w:type="dxa"/>
+            <w:tcBorders>
+              <w:top w:val="single" w:sz="4" w:space="0" w:color="auto"/>
+              <w:left w:val="single" w:sz="4" w:space="0" w:color="auto"/>
+              <w:bottom w:val="single" w:sz="4" w:space="0" w:color="auto"/>
+              <w:right w:val="single" w:sz="4" w:space="0" w:color="auto"/>
+            </w:tcBorders>
+          </w:tcPr>
+          <w:p>
+            <w:pPr>
+              <w:pStyle w:val="TableText"/>
+              <w:numPr>
+                <w:ilvl w:val="0"/>
+                <w:numId w:val="18"/>
+              </w:numPr>
+              <w:rPr>
+                <w:b w:val="0"/>
+                <w:szCs w:val="22"/>
+              </w:rPr>
+            </w:pPr>
+          </w:p>
+        </w:tc>
+        <w:tc>
+          <w:tcPr>
+            <w:tcW w:w="2167" w:type="dxa"/>
+            <w:tcBorders>
+              <w:top w:val="single" w:sz="4" w:space="0" w:color="auto"/>
+              <w:left w:val="single" w:sz="4" w:space="0" w:color="auto"/>
+              <w:bottom w:val="single" w:sz="4" w:space="0" w:color="auto"/>
+              <w:right w:val="single" w:sz="4" w:space="0" w:color="auto"/>
+            </w:tcBorders>
+          </w:tcPr>
+          <w:p>
+            <w:pPr>
+              <w:pStyle w:val="NormalWeb"/>
+              <w:spacing w:before="0" w:beforeAutospacing="0" w:after="0" w:afterAutospacing="0"/>
+              <w:rPr>
+                <w:sz w:val="22"/>
+                <w:szCs w:val="22"/>
+              </w:rPr>
+            </w:pPr>
+            <w:proofErr w:type="spellStart"/>
+            <w:r>
+              <w:rPr>
+                <w:sz w:val="22"/>
+                <w:szCs w:val="22"/>
+              </w:rPr>
+              <w:t>txtDescription</w:t>
+            </w:r>
+            <w:proofErr w:type="spellEnd"/>
+          </w:p>
+        </w:tc>
+        <w:tc>
+          <w:tcPr>
+            <w:tcW w:w="1883" w:type="dxa"/>
+            <w:tcBorders>
+              <w:top w:val="single" w:sz="4" w:space="0" w:color="auto"/>
+              <w:left w:val="single" w:sz="4" w:space="0" w:color="auto"/>
+              <w:bottom w:val="single" w:sz="4" w:space="0" w:color="auto"/>
+              <w:right w:val="single" w:sz="4" w:space="0" w:color="auto"/>
+            </w:tcBorders>
+          </w:tcPr>
+          <w:p>
+            <w:pPr>
+              <w:rPr>
+                <w:sz w:val="22"/>
+                <w:szCs w:val="22"/>
+              </w:rPr>
+            </w:pPr>
+            <w:r>
+              <w:rPr>
+                <w:sz w:val="22"/>
+                <w:szCs w:val="22"/>
+              </w:rPr>
+              <w:t xml:space="preserve">3000 bytes, Alpha/Numeric </w:t>
+            </w:r>
+          </w:p>
+        </w:tc>
+        <w:tc>
+          <w:tcPr>
+            <w:tcW w:w="3787" w:type="dxa"/>
+            <w:tcBorders>
+              <w:top w:val="single" w:sz="4" w:space="0" w:color="auto"/>
+              <w:left w:val="single" w:sz="4" w:space="0" w:color="auto"/>
+              <w:bottom w:val="single" w:sz="4" w:space="0" w:color="auto"/>
+              <w:right w:val="single" w:sz="4" w:space="0" w:color="auto"/>
+            </w:tcBorders>
+          </w:tcPr>
+          <w:p>
+            <w:pPr>
+              <w:rPr>
+                <w:sz w:val="22"/>
+                <w:szCs w:val="22"/>
+              </w:rPr>
+            </w:pPr>
+            <w:r>
+              <w:rPr>
+                <w:sz w:val="22"/>
+                <w:szCs w:val="22"/>
+              </w:rPr>
+              <w:t>Details for the reason for the Coaching</w:t>
+            </w:r>
+          </w:p>
+          <w:p>
+            <w:pPr>
+              <w:rPr>
+                <w:sz w:val="22"/>
+                <w:szCs w:val="22"/>
+              </w:rPr>
+            </w:pPr>
+            <w:r>
+              <w:rPr>
+                <w:sz w:val="22"/>
+                <w:szCs w:val="22"/>
+              </w:rPr>
+              <w:t xml:space="preserve">The count of calls taken on a </w:t>
+            </w:r>
+            <w:r>
+              <w:rPr>
+                <w:sz w:val="22"/>
+                <w:szCs w:val="22"/>
+              </w:rPr>
+              <w:t xml:space="preserve">specific </w:t>
+            </w:r>
+            <w:r>
+              <w:rPr>
+                <w:sz w:val="22"/>
+                <w:szCs w:val="22"/>
+              </w:rPr>
+              <w:t xml:space="preserve">date </w:t>
+            </w:r>
+            <w:r>
+              <w:rPr>
+                <w:sz w:val="22"/>
+                <w:szCs w:val="22"/>
+              </w:rPr>
+              <w:t xml:space="preserve">will be </w:t>
+            </w:r>
+            <w:r>
+              <w:rPr>
+                <w:sz w:val="22"/>
+                <w:szCs w:val="22"/>
+              </w:rPr>
+              <w:t xml:space="preserve">included </w:t>
+            </w:r>
+            <w:r>
+              <w:rPr>
+                <w:sz w:val="22"/>
+                <w:szCs w:val="22"/>
+              </w:rPr>
+              <w:t xml:space="preserve">in </w:t>
+            </w:r>
+            <w:r>
+              <w:rPr>
+                <w:sz w:val="22"/>
+                <w:szCs w:val="22"/>
+              </w:rPr>
+              <w:t xml:space="preserve">the </w:t>
+            </w:r>
+            <w:r>
+              <w:rPr>
+                <w:sz w:val="22"/>
+                <w:szCs w:val="22"/>
+              </w:rPr>
+              <w:t>text</w:t>
+            </w:r>
+            <w:r>
+              <w:rPr>
+                <w:sz w:val="22"/>
+                <w:szCs w:val="22"/>
+              </w:rPr>
+              <w:t>.</w:t>
+            </w:r>
+          </w:p>
+        </w:tc>
+      </w:tr>
+      <w:tr>
+        <w:trPr>
+          <w:tblHeader/>
+        </w:trPr>
+        <w:tc>
+          <w:tcPr>
+            <w:tcW w:w="1253" w:type="dxa"/>
+            <w:tcBorders>
+              <w:top w:val="single" w:sz="4" w:space="0" w:color="auto"/>
+              <w:left w:val="single" w:sz="4" w:space="0" w:color="auto"/>
+              <w:bottom w:val="single" w:sz="4" w:space="0" w:color="auto"/>
+              <w:right w:val="single" w:sz="4" w:space="0" w:color="auto"/>
+            </w:tcBorders>
+          </w:tcPr>
+          <w:p>
+            <w:pPr>
+              <w:pStyle w:val="TableText"/>
+              <w:numPr>
+                <w:ilvl w:val="0"/>
+                <w:numId w:val="18"/>
+              </w:numPr>
+              <w:rPr>
+                <w:b w:val="0"/>
+                <w:szCs w:val="22"/>
+              </w:rPr>
+            </w:pPr>
+          </w:p>
+        </w:tc>
+        <w:tc>
+          <w:tcPr>
+            <w:tcW w:w="2167" w:type="dxa"/>
+            <w:tcBorders>
+              <w:top w:val="single" w:sz="4" w:space="0" w:color="auto"/>
+              <w:left w:val="single" w:sz="4" w:space="0" w:color="auto"/>
+              <w:bottom w:val="single" w:sz="4" w:space="0" w:color="auto"/>
+              <w:right w:val="single" w:sz="4" w:space="0" w:color="auto"/>
+            </w:tcBorders>
+          </w:tcPr>
+          <w:p>
+            <w:pPr>
+              <w:pStyle w:val="NormalWeb"/>
+              <w:spacing w:before="0" w:beforeAutospacing="0" w:after="0" w:afterAutospacing="0"/>
+              <w:rPr>
+                <w:sz w:val="22"/>
+                <w:szCs w:val="22"/>
+              </w:rPr>
+            </w:pPr>
+            <w:proofErr w:type="spellStart"/>
+            <w:r>
+              <w:rPr>
+                <w:sz w:val="22"/>
+                <w:szCs w:val="22"/>
+              </w:rPr>
+              <w:t>strProgram</w:t>
+            </w:r>
+            <w:proofErr w:type="spellEnd"/>
+          </w:p>
+        </w:tc>
+        <w:tc>
+          <w:tcPr>
+            <w:tcW w:w="1883" w:type="dxa"/>
+            <w:tcBorders>
+              <w:top w:val="single" w:sz="4" w:space="0" w:color="auto"/>
+              <w:left w:val="single" w:sz="4" w:space="0" w:color="auto"/>
+              <w:bottom w:val="single" w:sz="4" w:space="0" w:color="auto"/>
+              <w:right w:val="single" w:sz="4" w:space="0" w:color="auto"/>
+            </w:tcBorders>
+          </w:tcPr>
+          <w:p>
+            <w:pPr>
+              <w:rPr>
+                <w:sz w:val="22"/>
+                <w:szCs w:val="22"/>
+              </w:rPr>
+            </w:pPr>
+            <w:r>
+              <w:rPr>
+                <w:sz w:val="22"/>
+                <w:szCs w:val="22"/>
+              </w:rPr>
+              <w:t>20 bytes, Alpha/Numeric</w:t>
+            </w:r>
+          </w:p>
+        </w:tc>
+        <w:tc>
+          <w:tcPr>
+            <w:tcW w:w="3787" w:type="dxa"/>
+            <w:tcBorders>
+              <w:top w:val="single" w:sz="4" w:space="0" w:color="auto"/>
+              <w:left w:val="single" w:sz="4" w:space="0" w:color="auto"/>
+              <w:bottom w:val="single" w:sz="4" w:space="0" w:color="auto"/>
+              <w:right w:val="single" w:sz="4" w:space="0" w:color="auto"/>
+            </w:tcBorders>
+          </w:tcPr>
+          <w:p>
+            <w:pPr>
+              <w:rPr>
+                <w:sz w:val="22"/>
+                <w:szCs w:val="22"/>
+              </w:rPr>
+            </w:pPr>
+            <w:r>
+              <w:rPr>
+                <w:sz w:val="22"/>
+                <w:szCs w:val="22"/>
+              </w:rPr>
+              <w:t>Identifies whether the coaching record is for Medicare</w:t>
+            </w:r>
+            <w:r>
+              <w:rPr>
+                <w:sz w:val="22"/>
+                <w:szCs w:val="22"/>
+              </w:rPr>
+              <w:t xml:space="preserve"> or </w:t>
+            </w:r>
+            <w:r>
+              <w:rPr>
+                <w:sz w:val="22"/>
+                <w:szCs w:val="22"/>
+              </w:rPr>
+              <w:t>Marketplace</w:t>
+            </w:r>
+            <w:r>
+              <w:rPr>
+                <w:sz w:val="22"/>
+                <w:szCs w:val="22"/>
+              </w:rPr>
+              <w:t>.</w:t>
+            </w:r>
+          </w:p>
+        </w:tc>
+      </w:tr>
+    </w:tbl>
+    <w:p>
+      <w:pPr>
+        <w:rPr>
+          <w:b/>
+          <w:sz w:val="24"/>
+          <w:szCs w:val="24"/>
+        </w:rPr>
+      </w:pPr>
+    </w:p>
+    <w:p>
+      <w:pPr>
         <w:rPr>
           <w:b/>
           <w:sz w:val="24"/>
@@ -20706,7 +24020,7 @@
 </file>
 
 <file path=word/endnotes.xml><?xml version="1.0" encoding="utf-8"?>
-<w:endnotes xmlns:wpc="http://schemas.microsoft.com/office/word/2010/wordprocessingCanvas" xmlns:cx="http://schemas.microsoft.com/office/drawing/2014/chartex" xmlns:cx1="http://schemas.microsoft.com/office/drawing/2015/9/8/chartex" xmlns:cx2="http://schemas.microsoft.com/office/drawing/2015/10/21/chartex" xmlns:cx3="http://schemas.microsoft.com/office/drawing/2016/5/9/chartex" xmlns:cx4="http://schemas.microsoft.com/office/drawing/2016/5/10/chartex" xmlns:cx5="http://schemas.microsoft.com/office/drawing/2016/5/11/chartex" xmlns:cx6="http://schemas.microsoft.com/office/drawing/2016/5/12/chartex" xmlns:cx7="http://schemas.microsoft.com/office/drawing/2016/5/13/chartex" xmlns:cx8="http://schemas.microsoft.com/office/drawing/2016/5/14/chartex" xmlns:mc="http://schemas.openxmlformats.org/markup-compatibility/2006" xmlns:aink="http://schemas.microsoft.com/office/drawing/2016/ink" xmlns:am3d="http://schemas.microsoft.com/office/drawing/2017/model3d" xmlns:o="urn:schemas-microsoft-com:office:office" xmlns:r="http://schemas.openxmlformats.org/officeDocument/2006/relationships" xmlns:m="http://schemas.openxmlformats.org/officeDocument/2006/math" xmlns:v="urn:schemas-microsoft-com:vml" xmlns:wp14="http://schemas.microsoft.com/office/word/2010/wordprocessingDrawing" xmlns:wp="http://schemas.openxmlformats.org/drawingml/2006/wordprocessingDrawing" xmlns:w10="urn:schemas-microsoft-com:office:word" xmlns:w="http://schemas.openxmlformats.org/wordprocessingml/2006/main" xmlns:w14="http://schemas.microsoft.com/office/word/2010/wordml" xmlns:w15="http://schemas.microsoft.com/office/word/2012/wordml" xmlns:w16cex="http://schemas.microsoft.com/office/word/2018/wordml/cex" xmlns:w16cid="http://schemas.microsoft.com/office/word/2016/wordml/cid" xmlns:w16="http://schemas.microsoft.com/office/word/2018/wordml" xmlns:w16se="http://schemas.microsoft.com/office/word/2015/wordml/symex" xmlns:wpg="http://schemas.microsoft.com/office/word/2010/wordprocessingGroup" xmlns:wpi="http://schemas.microsoft.com/office/word/2010/wordprocessingInk" xmlns:wne="http://schemas.microsoft.com/office/word/2006/wordml" xmlns:wps="http://schemas.microsoft.com/office/word/2010/wordprocessingShape" mc:Ignorable="w14 w15 w16se w16cid w16 w16cex wp14">
+<w:endnotes xmlns:wpc="http://schemas.microsoft.com/office/word/2010/wordprocessingCanvas" xmlns:cx="http://schemas.microsoft.com/office/drawing/2014/chartex" xmlns:cx1="http://schemas.microsoft.com/office/drawing/2015/9/8/chartex" xmlns:cx2="http://schemas.microsoft.com/office/drawing/2015/10/21/chartex" xmlns:cx3="http://schemas.microsoft.com/office/drawing/2016/5/9/chartex" xmlns:cx4="http://schemas.microsoft.com/office/drawing/2016/5/10/chartex" xmlns:cx5="http://schemas.microsoft.com/office/drawing/2016/5/11/chartex" xmlns:cx6="http://schemas.microsoft.com/office/drawing/2016/5/12/chartex" xmlns:cx7="http://schemas.microsoft.com/office/drawing/2016/5/13/chartex" xmlns:cx8="http://schemas.microsoft.com/office/drawing/2016/5/14/chartex" xmlns:mc="http://schemas.openxmlformats.org/markup-compatibility/2006" xmlns:aink="http://schemas.microsoft.com/office/drawing/2016/ink" xmlns:am3d="http://schemas.microsoft.com/office/drawing/2017/model3d" xmlns:o="urn:schemas-microsoft-com:office:office" xmlns:oel="http://schemas.microsoft.com/office/2019/extlst" xmlns:r="http://schemas.openxmlformats.org/officeDocument/2006/relationships" xmlns:m="http://schemas.openxmlformats.org/officeDocument/2006/math" xmlns:v="urn:schemas-microsoft-com:vml" xmlns:wp14="http://schemas.microsoft.com/office/word/2010/wordprocessingDrawing" xmlns:wp="http://schemas.openxmlformats.org/drawingml/2006/wordprocessingDrawing" xmlns:w10="urn:schemas-microsoft-com:office:word" xmlns:w="http://schemas.openxmlformats.org/wordprocessingml/2006/main" xmlns:w14="http://schemas.microsoft.com/office/word/2010/wordml" xmlns:w15="http://schemas.microsoft.com/office/word/2012/wordml" xmlns:w16cex="http://schemas.microsoft.com/office/word/2018/wordml/cex" xmlns:w16cid="http://schemas.microsoft.com/office/word/2016/wordml/cid" xmlns:w16="http://schemas.microsoft.com/office/word/2018/wordml" xmlns:w16sdtdh="http://schemas.microsoft.com/office/word/2020/wordml/sdtdatahash" xmlns:w16se="http://schemas.microsoft.com/office/word/2015/wordml/symex" xmlns:wpg="http://schemas.microsoft.com/office/word/2010/wordprocessingGroup" xmlns:wpi="http://schemas.microsoft.com/office/word/2010/wordprocessingInk" xmlns:wne="http://schemas.microsoft.com/office/word/2006/wordml" xmlns:wps="http://schemas.microsoft.com/office/word/2010/wordprocessingShape" mc:Ignorable="w14 w15 w16se w16cid w16 w16cex w16sdtdh wp14">
   <w:endnote w:type="separator" w:id="-1">
     <w:p>
       <w:r>
@@ -20725,7 +24039,7 @@
 </file>
 
 <file path=word/footer1.xml><?xml version="1.0" encoding="utf-8"?>
-<w:ftr xmlns:wpc="http://schemas.microsoft.com/office/word/2010/wordprocessingCanvas" xmlns:cx="http://schemas.microsoft.com/office/drawing/2014/chartex" xmlns:cx1="http://schemas.microsoft.com/office/drawing/2015/9/8/chartex" xmlns:cx2="http://schemas.microsoft.com/office/drawing/2015/10/21/chartex" xmlns:cx3="http://schemas.microsoft.com/office/drawing/2016/5/9/chartex" xmlns:cx4="http://schemas.microsoft.com/office/drawing/2016/5/10/chartex" xmlns:cx5="http://schemas.microsoft.com/office/drawing/2016/5/11/chartex" xmlns:cx6="http://schemas.microsoft.com/office/drawing/2016/5/12/chartex" xmlns:cx7="http://schemas.microsoft.com/office/drawing/2016/5/13/chartex" xmlns:cx8="http://schemas.microsoft.com/office/drawing/2016/5/14/chartex" xmlns:mc="http://schemas.openxmlformats.org/markup-compatibility/2006" xmlns:aink="http://schemas.microsoft.com/office/drawing/2016/ink" xmlns:am3d="http://schemas.microsoft.com/office/drawing/2017/model3d" xmlns:o="urn:schemas-microsoft-com:office:office" xmlns:r="http://schemas.openxmlformats.org/officeDocument/2006/relationships" xmlns:m="http://schemas.openxmlformats.org/officeDocument/2006/math" xmlns:v="urn:schemas-microsoft-com:vml" xmlns:wp14="http://schemas.microsoft.com/office/word/2010/wordprocessingDrawing" xmlns:wp="http://schemas.openxmlformats.org/drawingml/2006/wordprocessingDrawing" xmlns:w10="urn:schemas-microsoft-com:office:word" xmlns:w="http://schemas.openxmlformats.org/wordprocessingml/2006/main" xmlns:w14="http://schemas.microsoft.com/office/word/2010/wordml" xmlns:w15="http://schemas.microsoft.com/office/word/2012/wordml" xmlns:w16cex="http://schemas.microsoft.com/office/word/2018/wordml/cex" xmlns:w16cid="http://schemas.microsoft.com/office/word/2016/wordml/cid" xmlns:w16="http://schemas.microsoft.com/office/word/2018/wordml" xmlns:w16se="http://schemas.microsoft.com/office/word/2015/wordml/symex" xmlns:wpg="http://schemas.microsoft.com/office/word/2010/wordprocessingGroup" xmlns:wpi="http://schemas.microsoft.com/office/word/2010/wordprocessingInk" xmlns:wne="http://schemas.microsoft.com/office/word/2006/wordml" xmlns:wps="http://schemas.microsoft.com/office/word/2010/wordprocessingShape" mc:Ignorable="w14 w15 w16se w16cid w16 w16cex wp14">
+<w:ftr xmlns:wpc="http://schemas.microsoft.com/office/word/2010/wordprocessingCanvas" xmlns:cx="http://schemas.microsoft.com/office/drawing/2014/chartex" xmlns:cx1="http://schemas.microsoft.com/office/drawing/2015/9/8/chartex" xmlns:cx2="http://schemas.microsoft.com/office/drawing/2015/10/21/chartex" xmlns:cx3="http://schemas.microsoft.com/office/drawing/2016/5/9/chartex" xmlns:cx4="http://schemas.microsoft.com/office/drawing/2016/5/10/chartex" xmlns:cx5="http://schemas.microsoft.com/office/drawing/2016/5/11/chartex" xmlns:cx6="http://schemas.microsoft.com/office/drawing/2016/5/12/chartex" xmlns:cx7="http://schemas.microsoft.com/office/drawing/2016/5/13/chartex" xmlns:cx8="http://schemas.microsoft.com/office/drawing/2016/5/14/chartex" xmlns:mc="http://schemas.openxmlformats.org/markup-compatibility/2006" xmlns:aink="http://schemas.microsoft.com/office/drawing/2016/ink" xmlns:am3d="http://schemas.microsoft.com/office/drawing/2017/model3d" xmlns:o="urn:schemas-microsoft-com:office:office" xmlns:oel="http://schemas.microsoft.com/office/2019/extlst" xmlns:r="http://schemas.openxmlformats.org/officeDocument/2006/relationships" xmlns:m="http://schemas.openxmlformats.org/officeDocument/2006/math" xmlns:v="urn:schemas-microsoft-com:vml" xmlns:wp14="http://schemas.microsoft.com/office/word/2010/wordprocessingDrawing" xmlns:wp="http://schemas.openxmlformats.org/drawingml/2006/wordprocessingDrawing" xmlns:w10="urn:schemas-microsoft-com:office:word" xmlns:w="http://schemas.openxmlformats.org/wordprocessingml/2006/main" xmlns:w14="http://schemas.microsoft.com/office/word/2010/wordml" xmlns:w15="http://schemas.microsoft.com/office/word/2012/wordml" xmlns:w16cex="http://schemas.microsoft.com/office/word/2018/wordml/cex" xmlns:w16cid="http://schemas.microsoft.com/office/word/2016/wordml/cid" xmlns:w16="http://schemas.microsoft.com/office/word/2018/wordml" xmlns:w16sdtdh="http://schemas.microsoft.com/office/word/2020/wordml/sdtdatahash" xmlns:w16se="http://schemas.microsoft.com/office/word/2015/wordml/symex" xmlns:wpg="http://schemas.microsoft.com/office/word/2010/wordprocessingGroup" xmlns:wpi="http://schemas.microsoft.com/office/word/2010/wordprocessingInk" xmlns:wne="http://schemas.microsoft.com/office/word/2006/wordml" xmlns:wps="http://schemas.microsoft.com/office/word/2010/wordprocessingShape" mc:Ignorable="w14 w15 w16se w16cid w16 w16cex w16sdtdh wp14">
   <w:p>
     <w:pPr>
       <w:pStyle w:val="Footer"/>
@@ -20763,7 +24077,7 @@
 </file>
 
 <file path=word/footer2.xml><?xml version="1.0" encoding="utf-8"?>
-<w:ftr xmlns:wpc="http://schemas.microsoft.com/office/word/2010/wordprocessingCanvas" xmlns:cx="http://schemas.microsoft.com/office/drawing/2014/chartex" xmlns:cx1="http://schemas.microsoft.com/office/drawing/2015/9/8/chartex" xmlns:cx2="http://schemas.microsoft.com/office/drawing/2015/10/21/chartex" xmlns:cx3="http://schemas.microsoft.com/office/drawing/2016/5/9/chartex" xmlns:cx4="http://schemas.microsoft.com/office/drawing/2016/5/10/chartex" xmlns:cx5="http://schemas.microsoft.com/office/drawing/2016/5/11/chartex" xmlns:cx6="http://schemas.microsoft.com/office/drawing/2016/5/12/chartex" xmlns:cx7="http://schemas.microsoft.com/office/drawing/2016/5/13/chartex" xmlns:cx8="http://schemas.microsoft.com/office/drawing/2016/5/14/chartex" xmlns:mc="http://schemas.openxmlformats.org/markup-compatibility/2006" xmlns:aink="http://schemas.microsoft.com/office/drawing/2016/ink" xmlns:am3d="http://schemas.microsoft.com/office/drawing/2017/model3d" xmlns:o="urn:schemas-microsoft-com:office:office" xmlns:r="http://schemas.openxmlformats.org/officeDocument/2006/relationships" xmlns:m="http://schemas.openxmlformats.org/officeDocument/2006/math" xmlns:v="urn:schemas-microsoft-com:vml" xmlns:wp14="http://schemas.microsoft.com/office/word/2010/wordprocessingDrawing" xmlns:wp="http://schemas.openxmlformats.org/drawingml/2006/wordprocessingDrawing" xmlns:w10="urn:schemas-microsoft-com:office:word" xmlns:w="http://schemas.openxmlformats.org/wordprocessingml/2006/main" xmlns:w14="http://schemas.microsoft.com/office/word/2010/wordml" xmlns:w15="http://schemas.microsoft.com/office/word/2012/wordml" xmlns:w16cex="http://schemas.microsoft.com/office/word/2018/wordml/cex" xmlns:w16cid="http://schemas.microsoft.com/office/word/2016/wordml/cid" xmlns:w16="http://schemas.microsoft.com/office/word/2018/wordml" xmlns:w16se="http://schemas.microsoft.com/office/word/2015/wordml/symex" xmlns:wpg="http://schemas.microsoft.com/office/word/2010/wordprocessingGroup" xmlns:wpi="http://schemas.microsoft.com/office/word/2010/wordprocessingInk" xmlns:wne="http://schemas.microsoft.com/office/word/2006/wordml" xmlns:wps="http://schemas.microsoft.com/office/word/2010/wordprocessingShape" mc:Ignorable="w14 w15 w16se w16cid w16 w16cex wp14">
+<w:ftr xmlns:wpc="http://schemas.microsoft.com/office/word/2010/wordprocessingCanvas" xmlns:cx="http://schemas.microsoft.com/office/drawing/2014/chartex" xmlns:cx1="http://schemas.microsoft.com/office/drawing/2015/9/8/chartex" xmlns:cx2="http://schemas.microsoft.com/office/drawing/2015/10/21/chartex" xmlns:cx3="http://schemas.microsoft.com/office/drawing/2016/5/9/chartex" xmlns:cx4="http://schemas.microsoft.com/office/drawing/2016/5/10/chartex" xmlns:cx5="http://schemas.microsoft.com/office/drawing/2016/5/11/chartex" xmlns:cx6="http://schemas.microsoft.com/office/drawing/2016/5/12/chartex" xmlns:cx7="http://schemas.microsoft.com/office/drawing/2016/5/13/chartex" xmlns:cx8="http://schemas.microsoft.com/office/drawing/2016/5/14/chartex" xmlns:mc="http://schemas.openxmlformats.org/markup-compatibility/2006" xmlns:aink="http://schemas.microsoft.com/office/drawing/2016/ink" xmlns:am3d="http://schemas.microsoft.com/office/drawing/2017/model3d" xmlns:o="urn:schemas-microsoft-com:office:office" xmlns:oel="http://schemas.microsoft.com/office/2019/extlst" xmlns:r="http://schemas.openxmlformats.org/officeDocument/2006/relationships" xmlns:m="http://schemas.openxmlformats.org/officeDocument/2006/math" xmlns:v="urn:schemas-microsoft-com:vml" xmlns:wp14="http://schemas.microsoft.com/office/word/2010/wordprocessingDrawing" xmlns:wp="http://schemas.openxmlformats.org/drawingml/2006/wordprocessingDrawing" xmlns:w10="urn:schemas-microsoft-com:office:word" xmlns:w="http://schemas.openxmlformats.org/wordprocessingml/2006/main" xmlns:w14="http://schemas.microsoft.com/office/word/2010/wordml" xmlns:w15="http://schemas.microsoft.com/office/word/2012/wordml" xmlns:w16cex="http://schemas.microsoft.com/office/word/2018/wordml/cex" xmlns:w16cid="http://schemas.microsoft.com/office/word/2016/wordml/cid" xmlns:w16="http://schemas.microsoft.com/office/word/2018/wordml" xmlns:w16sdtdh="http://schemas.microsoft.com/office/word/2020/wordml/sdtdatahash" xmlns:w16se="http://schemas.microsoft.com/office/word/2015/wordml/symex" xmlns:wpg="http://schemas.microsoft.com/office/word/2010/wordprocessingGroup" xmlns:wpi="http://schemas.microsoft.com/office/word/2010/wordprocessingInk" xmlns:wne="http://schemas.microsoft.com/office/word/2006/wordml" xmlns:wps="http://schemas.microsoft.com/office/word/2010/wordprocessingShape" mc:Ignorable="w14 w15 w16se w16cid w16 w16cex w16sdtdh wp14">
   <w:p>
     <w:pPr>
       <w:rPr>
@@ -20841,7 +24155,7 @@
         </mc:Choice>
         <mc:Fallback>
           <w:pict>
-            <v:line w14:anchorId="02BE3201" id="Line 39" o:spid="_x0000_s1026" style="position:absolute;z-index:251658240;visibility:visible;mso-wrap-style:square;mso-width-percent:0;mso-height-percent:0;mso-wrap-distance-left:9pt;mso-wrap-distance-top:0;mso-wrap-distance-right:9pt;mso-wrap-distance-bottom:0;mso-position-horizontal:absolute;mso-position-horizontal-relative:text;mso-position-vertical:absolute;mso-position-vertical-relative:text;mso-width-percent:0;mso-height-percent:0;mso-width-relative:page;mso-height-relative:page" from="0,1.8pt" to="475.2pt,1.8pt" o:gfxdata="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" o:allowincell="f"/>
+            <v:line w14:anchorId="2106588D" id="Line 39" o:spid="_x0000_s1026" style="position:absolute;z-index:251658240;visibility:visible;mso-wrap-style:square;mso-width-percent:0;mso-height-percent:0;mso-wrap-distance-left:9pt;mso-wrap-distance-top:0;mso-wrap-distance-right:9pt;mso-wrap-distance-bottom:0;mso-position-horizontal:absolute;mso-position-horizontal-relative:text;mso-position-vertical:absolute;mso-position-vertical-relative:text;mso-width-percent:0;mso-height-percent:0;mso-width-relative:page;mso-height-relative:page" from="0,1.8pt" to="475.2pt,1.8pt" o:gfxdata="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" o:allowincell="f"/>
           </w:pict>
         </mc:Fallback>
       </mc:AlternateContent>
@@ -20965,7 +24279,7 @@
 </file>
 
 <file path=word/footer3.xml><?xml version="1.0" encoding="utf-8"?>
-<w:ftr xmlns:wpc="http://schemas.microsoft.com/office/word/2010/wordprocessingCanvas" xmlns:cx="http://schemas.microsoft.com/office/drawing/2014/chartex" xmlns:cx1="http://schemas.microsoft.com/office/drawing/2015/9/8/chartex" xmlns:cx2="http://schemas.microsoft.com/office/drawing/2015/10/21/chartex" xmlns:cx3="http://schemas.microsoft.com/office/drawing/2016/5/9/chartex" xmlns:cx4="http://schemas.microsoft.com/office/drawing/2016/5/10/chartex" xmlns:cx5="http://schemas.microsoft.com/office/drawing/2016/5/11/chartex" xmlns:cx6="http://schemas.microsoft.com/office/drawing/2016/5/12/chartex" xmlns:cx7="http://schemas.microsoft.com/office/drawing/2016/5/13/chartex" xmlns:cx8="http://schemas.microsoft.com/office/drawing/2016/5/14/chartex" xmlns:mc="http://schemas.openxmlformats.org/markup-compatibility/2006" xmlns:aink="http://schemas.microsoft.com/office/drawing/2016/ink" xmlns:am3d="http://schemas.microsoft.com/office/drawing/2017/model3d" xmlns:o="urn:schemas-microsoft-com:office:office" xmlns:r="http://schemas.openxmlformats.org/officeDocument/2006/relationships" xmlns:m="http://schemas.openxmlformats.org/officeDocument/2006/math" xmlns:v="urn:schemas-microsoft-com:vml" xmlns:wp14="http://schemas.microsoft.com/office/word/2010/wordprocessingDrawing" xmlns:wp="http://schemas.openxmlformats.org/drawingml/2006/wordprocessingDrawing" xmlns:w10="urn:schemas-microsoft-com:office:word" xmlns:w="http://schemas.openxmlformats.org/wordprocessingml/2006/main" xmlns:w14="http://schemas.microsoft.com/office/word/2010/wordml" xmlns:w15="http://schemas.microsoft.com/office/word/2012/wordml" xmlns:w16cex="http://schemas.microsoft.com/office/word/2018/wordml/cex" xmlns:w16cid="http://schemas.microsoft.com/office/word/2016/wordml/cid" xmlns:w16="http://schemas.microsoft.com/office/word/2018/wordml" xmlns:w16se="http://schemas.microsoft.com/office/word/2015/wordml/symex" xmlns:wpg="http://schemas.microsoft.com/office/word/2010/wordprocessingGroup" xmlns:wpi="http://schemas.microsoft.com/office/word/2010/wordprocessingInk" xmlns:wne="http://schemas.microsoft.com/office/word/2006/wordml" xmlns:wps="http://schemas.microsoft.com/office/word/2010/wordprocessingShape" mc:Ignorable="w14 w15 w16se w16cid w16 w16cex wp14">
+<w:ftr xmlns:wpc="http://schemas.microsoft.com/office/word/2010/wordprocessingCanvas" xmlns:cx="http://schemas.microsoft.com/office/drawing/2014/chartex" xmlns:cx1="http://schemas.microsoft.com/office/drawing/2015/9/8/chartex" xmlns:cx2="http://schemas.microsoft.com/office/drawing/2015/10/21/chartex" xmlns:cx3="http://schemas.microsoft.com/office/drawing/2016/5/9/chartex" xmlns:cx4="http://schemas.microsoft.com/office/drawing/2016/5/10/chartex" xmlns:cx5="http://schemas.microsoft.com/office/drawing/2016/5/11/chartex" xmlns:cx6="http://schemas.microsoft.com/office/drawing/2016/5/12/chartex" xmlns:cx7="http://schemas.microsoft.com/office/drawing/2016/5/13/chartex" xmlns:cx8="http://schemas.microsoft.com/office/drawing/2016/5/14/chartex" xmlns:mc="http://schemas.openxmlformats.org/markup-compatibility/2006" xmlns:aink="http://schemas.microsoft.com/office/drawing/2016/ink" xmlns:am3d="http://schemas.microsoft.com/office/drawing/2017/model3d" xmlns:o="urn:schemas-microsoft-com:office:office" xmlns:oel="http://schemas.microsoft.com/office/2019/extlst" xmlns:r="http://schemas.openxmlformats.org/officeDocument/2006/relationships" xmlns:m="http://schemas.openxmlformats.org/officeDocument/2006/math" xmlns:v="urn:schemas-microsoft-com:vml" xmlns:wp14="http://schemas.microsoft.com/office/word/2010/wordprocessingDrawing" xmlns:wp="http://schemas.openxmlformats.org/drawingml/2006/wordprocessingDrawing" xmlns:w10="urn:schemas-microsoft-com:office:word" xmlns:w="http://schemas.openxmlformats.org/wordprocessingml/2006/main" xmlns:w14="http://schemas.microsoft.com/office/word/2010/wordml" xmlns:w15="http://schemas.microsoft.com/office/word/2012/wordml" xmlns:w16cex="http://schemas.microsoft.com/office/word/2018/wordml/cex" xmlns:w16cid="http://schemas.microsoft.com/office/word/2016/wordml/cid" xmlns:w16="http://schemas.microsoft.com/office/word/2018/wordml" xmlns:w16sdtdh="http://schemas.microsoft.com/office/word/2020/wordml/sdtdatahash" xmlns:w16se="http://schemas.microsoft.com/office/word/2015/wordml/symex" xmlns:wpg="http://schemas.microsoft.com/office/word/2010/wordprocessingGroup" xmlns:wpi="http://schemas.microsoft.com/office/word/2010/wordprocessingInk" xmlns:wne="http://schemas.microsoft.com/office/word/2006/wordml" xmlns:wps="http://schemas.microsoft.com/office/word/2010/wordprocessingShape" mc:Ignorable="w14 w15 w16se w16cid w16 w16cex w16sdtdh wp14">
   <w:p>
     <w:pPr>
       <w:pStyle w:val="Footer"/>
@@ -21047,7 +24361,7 @@
         </mc:Choice>
         <mc:Fallback>
           <w:pict>
-            <v:line w14:anchorId="049D1E97" id="Line 32" o:spid="_x0000_s1026" style="position:absolute;z-index:251657216;visibility:visible;mso-wrap-style:square;mso-width-percent:0;mso-height-percent:0;mso-wrap-distance-left:9pt;mso-wrap-distance-top:0;mso-wrap-distance-right:9pt;mso-wrap-distance-bottom:0;mso-position-horizontal:absolute;mso-position-horizontal-relative:page;mso-position-vertical:absolute;mso-position-vertical-relative:page;mso-width-percent:0;mso-height-percent:0;mso-width-relative:page;mso-height-relative:page" from="1in,750.3pt" to="540pt,750.3pt" o:gfxdata="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" o:allowincell="f">
+            <v:line w14:anchorId="6C7DBAE0" id="Line 32" o:spid="_x0000_s1026" style="position:absolute;z-index:251657216;visibility:visible;mso-wrap-style:square;mso-width-percent:0;mso-height-percent:0;mso-wrap-distance-left:9pt;mso-wrap-distance-top:0;mso-wrap-distance-right:9pt;mso-wrap-distance-bottom:0;mso-position-horizontal:absolute;mso-position-horizontal-relative:page;mso-position-vertical:absolute;mso-position-vertical-relative:page;mso-width-percent:0;mso-height-percent:0;mso-width-relative:page;mso-height-relative:page" from="1in,750.3pt" to="540pt,750.3pt" o:gfxdata="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" o:allowincell="f">
               <w10:wrap anchorx="page" anchory="page"/>
             </v:line>
           </w:pict>
@@ -21102,7 +24416,7 @@
 </file>
 
 <file path=word/footnotes.xml><?xml version="1.0" encoding="utf-8"?>
-<w:footnotes xmlns:wpc="http://schemas.microsoft.com/office/word/2010/wordprocessingCanvas" xmlns:cx="http://schemas.microsoft.com/office/drawing/2014/chartex" xmlns:cx1="http://schemas.microsoft.com/office/drawing/2015/9/8/chartex" xmlns:cx2="http://schemas.microsoft.com/office/drawing/2015/10/21/chartex" xmlns:cx3="http://schemas.microsoft.com/office/drawing/2016/5/9/chartex" xmlns:cx4="http://schemas.microsoft.com/office/drawing/2016/5/10/chartex" xmlns:cx5="http://schemas.microsoft.com/office/drawing/2016/5/11/chartex" xmlns:cx6="http://schemas.microsoft.com/office/drawing/2016/5/12/chartex" xmlns:cx7="http://schemas.microsoft.com/office/drawing/2016/5/13/chartex" xmlns:cx8="http://schemas.microsoft.com/office/drawing/2016/5/14/chartex" xmlns:mc="http://schemas.openxmlformats.org/markup-compatibility/2006" xmlns:aink="http://schemas.microsoft.com/office/drawing/2016/ink" xmlns:am3d="http://schemas.microsoft.com/office/drawing/2017/model3d" xmlns:o="urn:schemas-microsoft-com:office:office" xmlns:r="http://schemas.openxmlformats.org/officeDocument/2006/relationships" xmlns:m="http://schemas.openxmlformats.org/officeDocument/2006/math" xmlns:v="urn:schemas-microsoft-com:vml" xmlns:wp14="http://schemas.microsoft.com/office/word/2010/wordprocessingDrawing" xmlns:wp="http://schemas.openxmlformats.org/drawingml/2006/wordprocessingDrawing" xmlns:w10="urn:schemas-microsoft-com:office:word" xmlns:w="http://schemas.openxmlformats.org/wordprocessingml/2006/main" xmlns:w14="http://schemas.microsoft.com/office/word/2010/wordml" xmlns:w15="http://schemas.microsoft.com/office/word/2012/wordml" xmlns:w16cex="http://schemas.microsoft.com/office/word/2018/wordml/cex" xmlns:w16cid="http://schemas.microsoft.com/office/word/2016/wordml/cid" xmlns:w16="http://schemas.microsoft.com/office/word/2018/wordml" xmlns:w16se="http://schemas.microsoft.com/office/word/2015/wordml/symex" xmlns:wpg="http://schemas.microsoft.com/office/word/2010/wordprocessingGroup" xmlns:wpi="http://schemas.microsoft.com/office/word/2010/wordprocessingInk" xmlns:wne="http://schemas.microsoft.com/office/word/2006/wordml" xmlns:wps="http://schemas.microsoft.com/office/word/2010/wordprocessingShape" mc:Ignorable="w14 w15 w16se w16cid w16 w16cex wp14">
+<w:footnotes xmlns:wpc="http://schemas.microsoft.com/office/word/2010/wordprocessingCanvas" xmlns:cx="http://schemas.microsoft.com/office/drawing/2014/chartex" xmlns:cx1="http://schemas.microsoft.com/office/drawing/2015/9/8/chartex" xmlns:cx2="http://schemas.microsoft.com/office/drawing/2015/10/21/chartex" xmlns:cx3="http://schemas.microsoft.com/office/drawing/2016/5/9/chartex" xmlns:cx4="http://schemas.microsoft.com/office/drawing/2016/5/10/chartex" xmlns:cx5="http://schemas.microsoft.com/office/drawing/2016/5/11/chartex" xmlns:cx6="http://schemas.microsoft.com/office/drawing/2016/5/12/chartex" xmlns:cx7="http://schemas.microsoft.com/office/drawing/2016/5/13/chartex" xmlns:cx8="http://schemas.microsoft.com/office/drawing/2016/5/14/chartex" xmlns:mc="http://schemas.openxmlformats.org/markup-compatibility/2006" xmlns:aink="http://schemas.microsoft.com/office/drawing/2016/ink" xmlns:am3d="http://schemas.microsoft.com/office/drawing/2017/model3d" xmlns:o="urn:schemas-microsoft-com:office:office" xmlns:oel="http://schemas.microsoft.com/office/2019/extlst" xmlns:r="http://schemas.openxmlformats.org/officeDocument/2006/relationships" xmlns:m="http://schemas.openxmlformats.org/officeDocument/2006/math" xmlns:v="urn:schemas-microsoft-com:vml" xmlns:wp14="http://schemas.microsoft.com/office/word/2010/wordprocessingDrawing" xmlns:wp="http://schemas.openxmlformats.org/drawingml/2006/wordprocessingDrawing" xmlns:w10="urn:schemas-microsoft-com:office:word" xmlns:w="http://schemas.openxmlformats.org/wordprocessingml/2006/main" xmlns:w14="http://schemas.microsoft.com/office/word/2010/wordml" xmlns:w15="http://schemas.microsoft.com/office/word/2012/wordml" xmlns:w16cex="http://schemas.microsoft.com/office/word/2018/wordml/cex" xmlns:w16cid="http://schemas.microsoft.com/office/word/2016/wordml/cid" xmlns:w16="http://schemas.microsoft.com/office/word/2018/wordml" xmlns:w16sdtdh="http://schemas.microsoft.com/office/word/2020/wordml/sdtdatahash" xmlns:w16se="http://schemas.microsoft.com/office/word/2015/wordml/symex" xmlns:wpg="http://schemas.microsoft.com/office/word/2010/wordprocessingGroup" xmlns:wpi="http://schemas.microsoft.com/office/word/2010/wordprocessingInk" xmlns:wne="http://schemas.microsoft.com/office/word/2006/wordml" xmlns:wps="http://schemas.microsoft.com/office/word/2010/wordprocessingShape" mc:Ignorable="w14 w15 w16se w16cid w16 w16cex w16sdtdh wp14">
   <w:footnote w:type="separator" w:id="-1">
     <w:p>
       <w:r>
@@ -21121,7 +24435,7 @@
 </file>
 
 <file path=word/header1.xml><?xml version="1.0" encoding="utf-8"?>
-<w:hdr xmlns:wpc="http://schemas.microsoft.com/office/word/2010/wordprocessingCanvas" xmlns:cx="http://schemas.microsoft.com/office/drawing/2014/chartex" xmlns:cx1="http://schemas.microsoft.com/office/drawing/2015/9/8/chartex" xmlns:cx2="http://schemas.microsoft.com/office/drawing/2015/10/21/chartex" xmlns:cx3="http://schemas.microsoft.com/office/drawing/2016/5/9/chartex" xmlns:cx4="http://schemas.microsoft.com/office/drawing/2016/5/10/chartex" xmlns:cx5="http://schemas.microsoft.com/office/drawing/2016/5/11/chartex" xmlns:cx6="http://schemas.microsoft.com/office/drawing/2016/5/12/chartex" xmlns:cx7="http://schemas.microsoft.com/office/drawing/2016/5/13/chartex" xmlns:cx8="http://schemas.microsoft.com/office/drawing/2016/5/14/chartex" xmlns:mc="http://schemas.openxmlformats.org/markup-compatibility/2006" xmlns:aink="http://schemas.microsoft.com/office/drawing/2016/ink" xmlns:am3d="http://schemas.microsoft.com/office/drawing/2017/model3d" xmlns:o="urn:schemas-microsoft-com:office:office" xmlns:r="http://schemas.openxmlformats.org/officeDocument/2006/relationships" xmlns:m="http://schemas.openxmlformats.org/officeDocument/2006/math" xmlns:v="urn:schemas-microsoft-com:vml" xmlns:wp14="http://schemas.microsoft.com/office/word/2010/wordprocessingDrawing" xmlns:wp="http://schemas.openxmlformats.org/drawingml/2006/wordprocessingDrawing" xmlns:w10="urn:schemas-microsoft-com:office:word" xmlns:w="http://schemas.openxmlformats.org/wordprocessingml/2006/main" xmlns:w14="http://schemas.microsoft.com/office/word/2010/wordml" xmlns:w15="http://schemas.microsoft.com/office/word/2012/wordml" xmlns:w16cex="http://schemas.microsoft.com/office/word/2018/wordml/cex" xmlns:w16cid="http://schemas.microsoft.com/office/word/2016/wordml/cid" xmlns:w16="http://schemas.microsoft.com/office/word/2018/wordml" xmlns:w16se="http://schemas.microsoft.com/office/word/2015/wordml/symex" xmlns:wpg="http://schemas.microsoft.com/office/word/2010/wordprocessingGroup" xmlns:wpi="http://schemas.microsoft.com/office/word/2010/wordprocessingInk" xmlns:wne="http://schemas.microsoft.com/office/word/2006/wordml" xmlns:wps="http://schemas.microsoft.com/office/word/2010/wordprocessingShape" mc:Ignorable="w14 w15 w16se w16cid w16 w16cex wp14">
+<w:hdr xmlns:wpc="http://schemas.microsoft.com/office/word/2010/wordprocessingCanvas" xmlns:cx="http://schemas.microsoft.com/office/drawing/2014/chartex" xmlns:cx1="http://schemas.microsoft.com/office/drawing/2015/9/8/chartex" xmlns:cx2="http://schemas.microsoft.com/office/drawing/2015/10/21/chartex" xmlns:cx3="http://schemas.microsoft.com/office/drawing/2016/5/9/chartex" xmlns:cx4="http://schemas.microsoft.com/office/drawing/2016/5/10/chartex" xmlns:cx5="http://schemas.microsoft.com/office/drawing/2016/5/11/chartex" xmlns:cx6="http://schemas.microsoft.com/office/drawing/2016/5/12/chartex" xmlns:cx7="http://schemas.microsoft.com/office/drawing/2016/5/13/chartex" xmlns:cx8="http://schemas.microsoft.com/office/drawing/2016/5/14/chartex" xmlns:mc="http://schemas.openxmlformats.org/markup-compatibility/2006" xmlns:aink="http://schemas.microsoft.com/office/drawing/2016/ink" xmlns:am3d="http://schemas.microsoft.com/office/drawing/2017/model3d" xmlns:o="urn:schemas-microsoft-com:office:office" xmlns:oel="http://schemas.microsoft.com/office/2019/extlst" xmlns:r="http://schemas.openxmlformats.org/officeDocument/2006/relationships" xmlns:m="http://schemas.openxmlformats.org/officeDocument/2006/math" xmlns:v="urn:schemas-microsoft-com:vml" xmlns:wp14="http://schemas.microsoft.com/office/word/2010/wordprocessingDrawing" xmlns:wp="http://schemas.openxmlformats.org/drawingml/2006/wordprocessingDrawing" xmlns:w10="urn:schemas-microsoft-com:office:word" xmlns:w="http://schemas.openxmlformats.org/wordprocessingml/2006/main" xmlns:w14="http://schemas.microsoft.com/office/word/2010/wordml" xmlns:w15="http://schemas.microsoft.com/office/word/2012/wordml" xmlns:w16cex="http://schemas.microsoft.com/office/word/2018/wordml/cex" xmlns:w16cid="http://schemas.microsoft.com/office/word/2016/wordml/cid" xmlns:w16="http://schemas.microsoft.com/office/word/2018/wordml" xmlns:w16sdtdh="http://schemas.microsoft.com/office/word/2020/wordml/sdtdatahash" xmlns:w16se="http://schemas.microsoft.com/office/word/2015/wordml/symex" xmlns:wpg="http://schemas.microsoft.com/office/word/2010/wordprocessingGroup" xmlns:wpi="http://schemas.microsoft.com/office/word/2010/wordprocessingInk" xmlns:wne="http://schemas.microsoft.com/office/word/2006/wordml" xmlns:wps="http://schemas.microsoft.com/office/word/2010/wordprocessingShape" mc:Ignorable="w14 w15 w16se w16cid w16 w16cex w16sdtdh wp14">
   <w:p>
     <w:pPr>
       <w:pStyle w:val="Header"/>
@@ -21203,7 +24517,7 @@
         </mc:Choice>
         <mc:Fallback>
           <w:pict>
-            <v:line w14:anchorId="5DEBF3DE" id="Line 38" o:spid="_x0000_s1026" style="position:absolute;z-index:251659264;visibility:visible;mso-wrap-style:square;mso-width-percent:0;mso-height-percent:0;mso-wrap-distance-left:9pt;mso-wrap-distance-top:0;mso-wrap-distance-right:9pt;mso-wrap-distance-bottom:0;mso-position-horizontal:absolute;mso-position-horizontal-relative:page;mso-position-vertical:absolute;mso-position-vertical-relative:page;mso-width-percent:0;mso-height-percent:0;mso-width-relative:page;mso-height-relative:page" from="1in,50.4pt" to="561.6pt,50.4pt" o:gfxdata="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" o:allowincell="f">
+            <v:line w14:anchorId="4F079466" id="Line 38" o:spid="_x0000_s1026" style="position:absolute;z-index:251659264;visibility:visible;mso-wrap-style:square;mso-width-percent:0;mso-height-percent:0;mso-wrap-distance-left:9pt;mso-wrap-distance-top:0;mso-wrap-distance-right:9pt;mso-wrap-distance-bottom:0;mso-position-horizontal:absolute;mso-position-horizontal-relative:page;mso-position-vertical:absolute;mso-position-vertical-relative:page;mso-width-percent:0;mso-height-percent:0;mso-width-relative:page;mso-height-relative:page" from="1in,50.4pt" to="561.6pt,50.4pt" o:gfxdata="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" o:allowincell="f">
               <w10:wrap anchorx="page" anchory="page"/>
             </v:line>
           </w:pict>
@@ -21240,7 +24554,7 @@
 </file>
 
 <file path=word/header2.xml><?xml version="1.0" encoding="utf-8"?>
-<w:hdr xmlns:wpc="http://schemas.microsoft.com/office/word/2010/wordprocessingCanvas" xmlns:cx="http://schemas.microsoft.com/office/drawing/2014/chartex" xmlns:cx1="http://schemas.microsoft.com/office/drawing/2015/9/8/chartex" xmlns:cx2="http://schemas.microsoft.com/office/drawing/2015/10/21/chartex" xmlns:cx3="http://schemas.microsoft.com/office/drawing/2016/5/9/chartex" xmlns:cx4="http://schemas.microsoft.com/office/drawing/2016/5/10/chartex" xmlns:cx5="http://schemas.microsoft.com/office/drawing/2016/5/11/chartex" xmlns:cx6="http://schemas.microsoft.com/office/drawing/2016/5/12/chartex" xmlns:cx7="http://schemas.microsoft.com/office/drawing/2016/5/13/chartex" xmlns:cx8="http://schemas.microsoft.com/office/drawing/2016/5/14/chartex" xmlns:mc="http://schemas.openxmlformats.org/markup-compatibility/2006" xmlns:aink="http://schemas.microsoft.com/office/drawing/2016/ink" xmlns:am3d="http://schemas.microsoft.com/office/drawing/2017/model3d" xmlns:o="urn:schemas-microsoft-com:office:office" xmlns:r="http://schemas.openxmlformats.org/officeDocument/2006/relationships" xmlns:m="http://schemas.openxmlformats.org/officeDocument/2006/math" xmlns:v="urn:schemas-microsoft-com:vml" xmlns:wp14="http://schemas.microsoft.com/office/word/2010/wordprocessingDrawing" xmlns:wp="http://schemas.openxmlformats.org/drawingml/2006/wordprocessingDrawing" xmlns:w10="urn:schemas-microsoft-com:office:word" xmlns:w="http://schemas.openxmlformats.org/wordprocessingml/2006/main" xmlns:w14="http://schemas.microsoft.com/office/word/2010/wordml" xmlns:w15="http://schemas.microsoft.com/office/word/2012/wordml" xmlns:w16cex="http://schemas.microsoft.com/office/word/2018/wordml/cex" xmlns:w16cid="http://schemas.microsoft.com/office/word/2016/wordml/cid" xmlns:w16="http://schemas.microsoft.com/office/word/2018/wordml" xmlns:w16se="http://schemas.microsoft.com/office/word/2015/wordml/symex" xmlns:wpg="http://schemas.microsoft.com/office/word/2010/wordprocessingGroup" xmlns:wpi="http://schemas.microsoft.com/office/word/2010/wordprocessingInk" xmlns:wne="http://schemas.microsoft.com/office/word/2006/wordml" xmlns:wps="http://schemas.microsoft.com/office/word/2010/wordprocessingShape" mc:Ignorable="w14 w15 w16se w16cid w16 w16cex wp14">
+<w:hdr xmlns:wpc="http://schemas.microsoft.com/office/word/2010/wordprocessingCanvas" xmlns:cx="http://schemas.microsoft.com/office/drawing/2014/chartex" xmlns:cx1="http://schemas.microsoft.com/office/drawing/2015/9/8/chartex" xmlns:cx2="http://schemas.microsoft.com/office/drawing/2015/10/21/chartex" xmlns:cx3="http://schemas.microsoft.com/office/drawing/2016/5/9/chartex" xmlns:cx4="http://schemas.microsoft.com/office/drawing/2016/5/10/chartex" xmlns:cx5="http://schemas.microsoft.com/office/drawing/2016/5/11/chartex" xmlns:cx6="http://schemas.microsoft.com/office/drawing/2016/5/12/chartex" xmlns:cx7="http://schemas.microsoft.com/office/drawing/2016/5/13/chartex" xmlns:cx8="http://schemas.microsoft.com/office/drawing/2016/5/14/chartex" xmlns:mc="http://schemas.openxmlformats.org/markup-compatibility/2006" xmlns:aink="http://schemas.microsoft.com/office/drawing/2016/ink" xmlns:am3d="http://schemas.microsoft.com/office/drawing/2017/model3d" xmlns:o="urn:schemas-microsoft-com:office:office" xmlns:oel="http://schemas.microsoft.com/office/2019/extlst" xmlns:r="http://schemas.openxmlformats.org/officeDocument/2006/relationships" xmlns:m="http://schemas.openxmlformats.org/officeDocument/2006/math" xmlns:v="urn:schemas-microsoft-com:vml" xmlns:wp14="http://schemas.microsoft.com/office/word/2010/wordprocessingDrawing" xmlns:wp="http://schemas.openxmlformats.org/drawingml/2006/wordprocessingDrawing" xmlns:w10="urn:schemas-microsoft-com:office:word" xmlns:w="http://schemas.openxmlformats.org/wordprocessingml/2006/main" xmlns:w14="http://schemas.microsoft.com/office/word/2010/wordml" xmlns:w15="http://schemas.microsoft.com/office/word/2012/wordml" xmlns:w16cex="http://schemas.microsoft.com/office/word/2018/wordml/cex" xmlns:w16cid="http://schemas.microsoft.com/office/word/2016/wordml/cid" xmlns:w16="http://schemas.microsoft.com/office/word/2018/wordml" xmlns:w16sdtdh="http://schemas.microsoft.com/office/word/2020/wordml/sdtdatahash" xmlns:w16se="http://schemas.microsoft.com/office/word/2015/wordml/symex" xmlns:wpg="http://schemas.microsoft.com/office/word/2010/wordprocessingGroup" xmlns:wpi="http://schemas.microsoft.com/office/word/2010/wordprocessingInk" xmlns:wne="http://schemas.microsoft.com/office/word/2006/wordml" xmlns:wps="http://schemas.microsoft.com/office/word/2010/wordprocessingShape" mc:Ignorable="w14 w15 w16se w16cid w16 w16cex w16sdtdh wp14">
   <w:p>
     <w:pPr>
       <w:pStyle w:val="Header"/>
@@ -21316,7 +24630,7 @@
         </mc:Choice>
         <mc:Fallback>
           <w:pict>
-            <v:line w14:anchorId="38CED061" id="Line 30" o:spid="_x0000_s1026" style="position:absolute;z-index:251656192;visibility:visible;mso-wrap-style:square;mso-width-percent:0;mso-height-percent:0;mso-wrap-distance-left:9pt;mso-wrap-distance-top:0;mso-wrap-distance-right:9pt;mso-wrap-distance-bottom:0;mso-position-horizontal:absolute;mso-position-horizontal-relative:page;mso-position-vertical:absolute;mso-position-vertical-relative:page;mso-width-percent:0;mso-height-percent:0;mso-width-relative:page;mso-height-relative:page" from="1in,50.4pt" to="540pt,50.4pt" o:gfxdata="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" o:allowincell="f">
+            <v:line w14:anchorId="3E9B7189" id="Line 30" o:spid="_x0000_s1026" style="position:absolute;z-index:251656192;visibility:visible;mso-wrap-style:square;mso-width-percent:0;mso-height-percent:0;mso-wrap-distance-left:9pt;mso-wrap-distance-top:0;mso-wrap-distance-right:9pt;mso-wrap-distance-bottom:0;mso-position-horizontal:absolute;mso-position-horizontal-relative:page;mso-position-vertical:absolute;mso-position-vertical-relative:page;mso-width-percent:0;mso-height-percent:0;mso-width-relative:page;mso-height-relative:page" from="1in,50.4pt" to="540pt,50.4pt" o:gfxdata="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" o:allowincell="f">
               <w10:wrap anchorx="page" anchory="page"/>
             </v:line>
           </w:pict>
@@ -21335,7 +24649,7 @@
 </file>
 
 <file path=word/numbering.xml><?xml version="1.0" encoding="utf-8"?>
-<w:numbering xmlns:wpc="http://schemas.microsoft.com/office/word/2010/wordprocessingCanvas" xmlns:cx="http://schemas.microsoft.com/office/drawing/2014/chartex" xmlns:cx1="http://schemas.microsoft.com/office/drawing/2015/9/8/chartex" xmlns:cx2="http://schemas.microsoft.com/office/drawing/2015/10/21/chartex" xmlns:cx3="http://schemas.microsoft.com/office/drawing/2016/5/9/chartex" xmlns:cx4="http://schemas.microsoft.com/office/drawing/2016/5/10/chartex" xmlns:cx5="http://schemas.microsoft.com/office/drawing/2016/5/11/chartex" xmlns:cx6="http://schemas.microsoft.com/office/drawing/2016/5/12/chartex" xmlns:cx7="http://schemas.microsoft.com/office/drawing/2016/5/13/chartex" xmlns:cx8="http://schemas.microsoft.com/office/drawing/2016/5/14/chartex" xmlns:mc="http://schemas.openxmlformats.org/markup-compatibility/2006" xmlns:aink="http://schemas.microsoft.com/office/drawing/2016/ink" xmlns:am3d="http://schemas.microsoft.com/office/drawing/2017/model3d" xmlns:o="urn:schemas-microsoft-com:office:office" xmlns:r="http://schemas.openxmlformats.org/officeDocument/2006/relationships" xmlns:m="http://schemas.openxmlformats.org/officeDocument/2006/math" xmlns:v="urn:schemas-microsoft-com:vml" xmlns:wp14="http://schemas.microsoft.com/office/word/2010/wordprocessingDrawing" xmlns:wp="http://schemas.openxmlformats.org/drawingml/2006/wordprocessingDrawing" xmlns:w10="urn:schemas-microsoft-com:office:word" xmlns:w="http://schemas.openxmlformats.org/wordprocessingml/2006/main" xmlns:w14="http://schemas.microsoft.com/office/word/2010/wordml" xmlns:w15="http://schemas.microsoft.com/office/word/2012/wordml" xmlns:w16cex="http://schemas.microsoft.com/office/word/2018/wordml/cex" xmlns:w16cid="http://schemas.microsoft.com/office/word/2016/wordml/cid" xmlns:w16="http://schemas.microsoft.com/office/word/2018/wordml" xmlns:w16se="http://schemas.microsoft.com/office/word/2015/wordml/symex" xmlns:wpg="http://schemas.microsoft.com/office/word/2010/wordprocessingGroup" xmlns:wpi="http://schemas.microsoft.com/office/word/2010/wordprocessingInk" xmlns:wne="http://schemas.microsoft.com/office/word/2006/wordml" xmlns:wps="http://schemas.microsoft.com/office/word/2010/wordprocessingShape" mc:Ignorable="w14 w15 w16se w16cid w16 w16cex wp14">
+<w:numbering xmlns:wpc="http://schemas.microsoft.com/office/word/2010/wordprocessingCanvas" xmlns:cx="http://schemas.microsoft.com/office/drawing/2014/chartex" xmlns:cx1="http://schemas.microsoft.com/office/drawing/2015/9/8/chartex" xmlns:cx2="http://schemas.microsoft.com/office/drawing/2015/10/21/chartex" xmlns:cx3="http://schemas.microsoft.com/office/drawing/2016/5/9/chartex" xmlns:cx4="http://schemas.microsoft.com/office/drawing/2016/5/10/chartex" xmlns:cx5="http://schemas.microsoft.com/office/drawing/2016/5/11/chartex" xmlns:cx6="http://schemas.microsoft.com/office/drawing/2016/5/12/chartex" xmlns:cx7="http://schemas.microsoft.com/office/drawing/2016/5/13/chartex" xmlns:cx8="http://schemas.microsoft.com/office/drawing/2016/5/14/chartex" xmlns:mc="http://schemas.openxmlformats.org/markup-compatibility/2006" xmlns:aink="http://schemas.microsoft.com/office/drawing/2016/ink" xmlns:am3d="http://schemas.microsoft.com/office/drawing/2017/model3d" xmlns:o="urn:schemas-microsoft-com:office:office" xmlns:oel="http://schemas.microsoft.com/office/2019/extlst" xmlns:r="http://schemas.openxmlformats.org/officeDocument/2006/relationships" xmlns:m="http://schemas.openxmlformats.org/officeDocument/2006/math" xmlns:v="urn:schemas-microsoft-com:vml" xmlns:wp14="http://schemas.microsoft.com/office/word/2010/wordprocessingDrawing" xmlns:wp="http://schemas.openxmlformats.org/drawingml/2006/wordprocessingDrawing" xmlns:w10="urn:schemas-microsoft-com:office:word" xmlns:w="http://schemas.openxmlformats.org/wordprocessingml/2006/main" xmlns:w14="http://schemas.microsoft.com/office/word/2010/wordml" xmlns:w15="http://schemas.microsoft.com/office/word/2012/wordml" xmlns:w16cex="http://schemas.microsoft.com/office/word/2018/wordml/cex" xmlns:w16cid="http://schemas.microsoft.com/office/word/2016/wordml/cid" xmlns:w16="http://schemas.microsoft.com/office/word/2018/wordml" xmlns:w16sdtdh="http://schemas.microsoft.com/office/word/2020/wordml/sdtdatahash" xmlns:w16se="http://schemas.microsoft.com/office/word/2015/wordml/symex" xmlns:wpg="http://schemas.microsoft.com/office/word/2010/wordprocessingGroup" xmlns:wpi="http://schemas.microsoft.com/office/word/2010/wordprocessingInk" xmlns:wne="http://schemas.microsoft.com/office/word/2006/wordml" xmlns:wps="http://schemas.microsoft.com/office/word/2010/wordprocessingShape" mc:Ignorable="w14 w15 w16se w16cid w16 w16cex w16sdtdh wp14">
   <w:abstractNum w:abstractNumId="0" w15:restartNumberingAfterBreak="0">
     <w:nsid w:val="000155C1"/>
     <w:multiLevelType w:val="hybridMultilevel"/>
@@ -23036,63 +26350,155 @@
       </w:rPr>
     </w:lvl>
   </w:abstractNum>
-  <w:num w:numId="1">
+  <w:abstractNum w:abstractNumId="17" w15:restartNumberingAfterBreak="0">
+    <w:nsid w:val="741B6E28"/>
+    <w:multiLevelType w:val="hybridMultilevel"/>
+    <w:tmpl w:val="977E3F6A"/>
+    <w:lvl w:ilvl="0" w:tplc="FFFFFFFF">
+      <w:start w:val="1"/>
+      <w:numFmt w:val="decimal"/>
+      <w:lvlText w:val="%1"/>
+      <w:lvlJc w:val="left"/>
+      <w:pPr>
+        <w:ind w:left="720" w:hanging="360"/>
+      </w:pPr>
+      <w:rPr>
+        <w:rFonts w:hint="default"/>
+      </w:rPr>
+    </w:lvl>
+    <w:lvl w:ilvl="1" w:tplc="FFFFFFFF" w:tentative="1">
+      <w:start w:val="1"/>
+      <w:numFmt w:val="lowerLetter"/>
+      <w:lvlText w:val="%2."/>
+      <w:lvlJc w:val="left"/>
+      <w:pPr>
+        <w:ind w:left="1440" w:hanging="360"/>
+      </w:pPr>
+    </w:lvl>
+    <w:lvl w:ilvl="2" w:tplc="FFFFFFFF" w:tentative="1">
+      <w:start w:val="1"/>
+      <w:numFmt w:val="lowerRoman"/>
+      <w:lvlText w:val="%3."/>
+      <w:lvlJc w:val="right"/>
+      <w:pPr>
+        <w:ind w:left="2160" w:hanging="180"/>
+      </w:pPr>
+    </w:lvl>
+    <w:lvl w:ilvl="3" w:tplc="FFFFFFFF" w:tentative="1">
+      <w:start w:val="1"/>
+      <w:numFmt w:val="decimal"/>
+      <w:lvlText w:val="%4."/>
+      <w:lvlJc w:val="left"/>
+      <w:pPr>
+        <w:ind w:left="2880" w:hanging="360"/>
+      </w:pPr>
+    </w:lvl>
+    <w:lvl w:ilvl="4" w:tplc="FFFFFFFF" w:tentative="1">
+      <w:start w:val="1"/>
+      <w:numFmt w:val="lowerLetter"/>
+      <w:lvlText w:val="%5."/>
+      <w:lvlJc w:val="left"/>
+      <w:pPr>
+        <w:ind w:left="3600" w:hanging="360"/>
+      </w:pPr>
+    </w:lvl>
+    <w:lvl w:ilvl="5" w:tplc="FFFFFFFF" w:tentative="1">
+      <w:start w:val="1"/>
+      <w:numFmt w:val="lowerRoman"/>
+      <w:lvlText w:val="%6."/>
+      <w:lvlJc w:val="right"/>
+      <w:pPr>
+        <w:ind w:left="4320" w:hanging="180"/>
+      </w:pPr>
+    </w:lvl>
+    <w:lvl w:ilvl="6" w:tplc="FFFFFFFF" w:tentative="1">
+      <w:start w:val="1"/>
+      <w:numFmt w:val="decimal"/>
+      <w:lvlText w:val="%7."/>
+      <w:lvlJc w:val="left"/>
+      <w:pPr>
+        <w:ind w:left="5040" w:hanging="360"/>
+      </w:pPr>
+    </w:lvl>
+    <w:lvl w:ilvl="7" w:tplc="FFFFFFFF" w:tentative="1">
+      <w:start w:val="1"/>
+      <w:numFmt w:val="lowerLetter"/>
+      <w:lvlText w:val="%8."/>
+      <w:lvlJc w:val="left"/>
+      <w:pPr>
+        <w:ind w:left="5760" w:hanging="360"/>
+      </w:pPr>
+    </w:lvl>
+    <w:lvl w:ilvl="8" w:tplc="FFFFFFFF" w:tentative="1">
+      <w:start w:val="1"/>
+      <w:numFmt w:val="lowerRoman"/>
+      <w:lvlText w:val="%9."/>
+      <w:lvlJc w:val="right"/>
+      <w:pPr>
+        <w:ind w:left="6480" w:hanging="180"/>
+      </w:pPr>
+    </w:lvl>
+  </w:abstractNum>
+  <w:num w:numId="1" w16cid:durableId="1767270093">
     <w:abstractNumId w:val="8"/>
   </w:num>
-  <w:num w:numId="2">
+  <w:num w:numId="2" w16cid:durableId="221908010">
     <w:abstractNumId w:val="5"/>
   </w:num>
-  <w:num w:numId="3">
+  <w:num w:numId="3" w16cid:durableId="1622414694">
     <w:abstractNumId w:val="3"/>
   </w:num>
-  <w:num w:numId="4">
+  <w:num w:numId="4" w16cid:durableId="215552792">
     <w:abstractNumId w:val="12"/>
   </w:num>
-  <w:num w:numId="5">
+  <w:num w:numId="5" w16cid:durableId="1053772869">
     <w:abstractNumId w:val="13"/>
   </w:num>
-  <w:num w:numId="6">
+  <w:num w:numId="6" w16cid:durableId="1305313003">
     <w:abstractNumId w:val="0"/>
   </w:num>
-  <w:num w:numId="7">
+  <w:num w:numId="7" w16cid:durableId="670447970">
     <w:abstractNumId w:val="16"/>
   </w:num>
-  <w:num w:numId="8">
+  <w:num w:numId="8" w16cid:durableId="2033339150">
     <w:abstractNumId w:val="15"/>
   </w:num>
-  <w:num w:numId="9">
+  <w:num w:numId="9" w16cid:durableId="1485969964">
     <w:abstractNumId w:val="2"/>
   </w:num>
-  <w:num w:numId="10">
+  <w:num w:numId="10" w16cid:durableId="1094517403">
     <w:abstractNumId w:val="14"/>
   </w:num>
-  <w:num w:numId="11">
+  <w:num w:numId="11" w16cid:durableId="123234801">
     <w:abstractNumId w:val="9"/>
   </w:num>
-  <w:num w:numId="12">
+  <w:num w:numId="12" w16cid:durableId="124741955">
     <w:abstractNumId w:val="10"/>
   </w:num>
-  <w:num w:numId="13">
+  <w:num w:numId="13" w16cid:durableId="1773238410">
     <w:abstractNumId w:val="7"/>
   </w:num>
-  <w:num w:numId="14">
+  <w:num w:numId="14" w16cid:durableId="1332299548">
     <w:abstractNumId w:val="4"/>
   </w:num>
-  <w:num w:numId="15">
+  <w:num w:numId="15" w16cid:durableId="1209758888">
     <w:abstractNumId w:val="11"/>
   </w:num>
-  <w:num w:numId="16">
+  <w:num w:numId="16" w16cid:durableId="1518620325">
     <w:abstractNumId w:val="6"/>
   </w:num>
-  <w:num w:numId="17">
+  <w:num w:numId="17" w16cid:durableId="1525438989">
     <w:abstractNumId w:val="1"/>
+  </w:num>
+  <w:num w:numId="18" w16cid:durableId="1399522101">
+    <w:abstractNumId w:val="17"/>
   </w:num>
   <w:numIdMacAtCleanup w:val="3"/>
 </w:numbering>
 </file>
 
 <file path=word/styles.xml><?xml version="1.0" encoding="utf-8"?>
-<w:styles xmlns:mc="http://schemas.openxmlformats.org/markup-compatibility/2006" xmlns:r="http://schemas.openxmlformats.org/officeDocument/2006/relationships" xmlns:w="http://schemas.openxmlformats.org/wordprocessingml/2006/main" xmlns:w14="http://schemas.microsoft.com/office/word/2010/wordml" xmlns:w15="http://schemas.microsoft.com/office/word/2012/wordml" xmlns:w16cex="http://schemas.microsoft.com/office/word/2018/wordml/cex" xmlns:w16cid="http://schemas.microsoft.com/office/word/2016/wordml/cid" xmlns:w16="http://schemas.microsoft.com/office/word/2018/wordml" xmlns:w16se="http://schemas.microsoft.com/office/word/2015/wordml/symex" mc:Ignorable="w14 w15 w16se w16cid w16 w16cex">
+<w:styles xmlns:mc="http://schemas.openxmlformats.org/markup-compatibility/2006" xmlns:r="http://schemas.openxmlformats.org/officeDocument/2006/relationships" xmlns:w="http://schemas.openxmlformats.org/wordprocessingml/2006/main" xmlns:w14="http://schemas.microsoft.com/office/word/2010/wordml" xmlns:w15="http://schemas.microsoft.com/office/word/2012/wordml" xmlns:w16cex="http://schemas.microsoft.com/office/word/2018/wordml/cex" xmlns:w16cid="http://schemas.microsoft.com/office/word/2016/wordml/cid" xmlns:w16="http://schemas.microsoft.com/office/word/2018/wordml" xmlns:w16sdtdh="http://schemas.microsoft.com/office/word/2020/wordml/sdtdatahash" xmlns:w16se="http://schemas.microsoft.com/office/word/2015/wordml/symex" mc:Ignorable="w14 w15 w16se w16cid w16 w16cex w16sdtdh">
   <w:docDefaults>
     <w:rPrDefault>
       <w:rPr>
@@ -24613,6 +28019,16 @@
 </file>
 
 <file path=customXml/item1.xml><?xml version="1.0" encoding="utf-8"?>
+<p:properties xmlns:p="http://schemas.microsoft.com/office/2006/metadata/properties" xmlns:xsi="http://www.w3.org/2001/XMLSchema-instance" xmlns:pc="http://schemas.microsoft.com/office/infopath/2007/PartnerControls">
+  <documentManagement/>
+</p:properties>
+</file>
+
+<file path=customXml/item2.xml><?xml version="1.0" encoding="utf-8"?>
+<b:Sources xmlns:b="http://schemas.openxmlformats.org/officeDocument/2006/bibliography" xmlns="http://schemas.openxmlformats.org/officeDocument/2006/bibliography" SelectedStyle="\APA.XSL" StyleName="APA"/>
+</file>
+
+<file path=customXml/item3.xml><?xml version="1.0" encoding="utf-8"?>
 <?mso-contentType ?>
 <FormTemplates xmlns="http://schemas.microsoft.com/sharepoint/v3/contenttype/forms">
   <Display>DocumentLibraryForm</Display>
@@ -24621,7 +28037,7 @@
 </FormTemplates>
 </file>
 
-<file path=customXml/item2.xml><?xml version="1.0" encoding="utf-8"?>
+<file path=customXml/item4.xml><?xml version="1.0" encoding="utf-8"?>
 <ct:contentTypeSchema xmlns:ct="http://schemas.microsoft.com/office/2006/metadata/contentType" xmlns:ma="http://schemas.microsoft.com/office/2006/metadata/properties/metaAttributes" ct:_="" ma:_="" ma:contentTypeName="Document" ma:contentTypeID="0x010100DFEC865D7254EB4A8B6C8590FD20E39F" ma:contentTypeVersion="0" ma:contentTypeDescription="Create a new document." ma:contentTypeScope="" ma:versionID="dc620579c55658ff994e4edfb59cdcf1">
   <xsd:schema xmlns:xsd="http://www.w3.org/2001/XMLSchema" xmlns:xs="http://www.w3.org/2001/XMLSchema" xmlns:p="http://schemas.microsoft.com/office/2006/metadata/properties" targetNamespace="http://schemas.microsoft.com/office/2006/metadata/properties" ma:root="true" ma:fieldsID="c64490b4aec6201516c3a874156f37b2">
     <xsd:element name="properties">
@@ -24735,17 +28151,24 @@
 </ct:contentTypeSchema>
 </file>
 
-<file path=customXml/item3.xml><?xml version="1.0" encoding="utf-8"?>
-<p:properties xmlns:p="http://schemas.microsoft.com/office/2006/metadata/properties" xmlns:xsi="http://www.w3.org/2001/XMLSchema-instance" xmlns:pc="http://schemas.microsoft.com/office/infopath/2007/PartnerControls">
-  <documentManagement/>
-</p:properties>
+<file path=customXml/itemProps1.xml><?xml version="1.0" encoding="utf-8"?>
+<ds:datastoreItem xmlns:ds="http://schemas.openxmlformats.org/officeDocument/2006/customXml" ds:itemID="{FAB5EBB6-5E22-4A93-8A88-BE0203FA85CB}">
+  <ds:schemaRefs>
+    <ds:schemaRef ds:uri="http://schemas.microsoft.com/office/2006/metadata/properties"/>
+    <ds:schemaRef ds:uri="http://schemas.microsoft.com/office/infopath/2007/PartnerControls"/>
+  </ds:schemaRefs>
+</ds:datastoreItem>
 </file>
 
-<file path=customXml/item4.xml><?xml version="1.0" encoding="utf-8"?>
-<b:Sources xmlns:b="http://schemas.openxmlformats.org/officeDocument/2006/bibliography" xmlns="http://schemas.openxmlformats.org/officeDocument/2006/bibliography" SelectedStyle="\APA.XSL" StyleName="APA"/>
+<file path=customXml/itemProps2.xml><?xml version="1.0" encoding="utf-8"?>
+<ds:datastoreItem xmlns:ds="http://schemas.openxmlformats.org/officeDocument/2006/customXml" ds:itemID="{7E2006ED-E9D3-4946-A2D7-EFD0FAD3371C}">
+  <ds:schemaRefs>
+    <ds:schemaRef ds:uri="http://schemas.openxmlformats.org/officeDocument/2006/bibliography"/>
+  </ds:schemaRefs>
+</ds:datastoreItem>
 </file>
 
-<file path=customXml/itemProps1.xml><?xml version="1.0" encoding="utf-8"?>
+<file path=customXml/itemProps3.xml><?xml version="1.0" encoding="utf-8"?>
 <ds:datastoreItem xmlns:ds="http://schemas.openxmlformats.org/officeDocument/2006/customXml" ds:itemID="{A885B2DB-42DA-4318-9EB7-6D24C272F932}">
   <ds:schemaRefs>
     <ds:schemaRef ds:uri="http://schemas.microsoft.com/sharepoint/v3/contenttype/forms"/>
@@ -24753,7 +28176,7 @@
 </ds:datastoreItem>
 </file>
 
-<file path=customXml/itemProps2.xml><?xml version="1.0" encoding="utf-8"?>
+<file path=customXml/itemProps4.xml><?xml version="1.0" encoding="utf-8"?>
 <ds:datastoreItem xmlns:ds="http://schemas.openxmlformats.org/officeDocument/2006/customXml" ds:itemID="{3EC30AF7-F6FD-4FB6-B723-1340D7FE908C}">
   <ds:schemaRefs>
     <ds:schemaRef ds:uri="http://schemas.microsoft.com/office/2006/metadata/contentType"/>
@@ -24767,21 +28190,4 @@
     <ds:schemaRef ds:uri="http://schemas.microsoft.com/office/infopath/2007/PartnerControls"/>
   </ds:schemaRefs>
 </ds:datastoreItem>
-</file>
-
-<file path=customXml/itemProps3.xml><?xml version="1.0" encoding="utf-8"?>
-<ds:datastoreItem xmlns:ds="http://schemas.openxmlformats.org/officeDocument/2006/customXml" ds:itemID="{FAB5EBB6-5E22-4A93-8A88-BE0203FA85CB}">
-  <ds:schemaRefs>
-    <ds:schemaRef ds:uri="http://schemas.microsoft.com/office/2006/metadata/properties"/>
-    <ds:schemaRef ds:uri="http://schemas.microsoft.com/office/infopath/2007/PartnerControls"/>
-  </ds:schemaRefs>
-</ds:datastoreItem>
-</file>
-
-<file path=customXml/itemProps4.xml><?xml version="1.0" encoding="utf-8"?>
-<ds:datastoreItem xmlns:ds="http://schemas.openxmlformats.org/officeDocument/2006/customXml" ds:itemID="{7E2006ED-E9D3-4946-A2D7-EFD0FAD3371C}">
-  <ds:schemaRefs>
-    <ds:schemaRef ds:uri="http://schemas.openxmlformats.org/officeDocument/2006/bibliography"/>
-  </ds:schemaRefs>
-</ds:datastoreItem>
 </file>
</xml_diff>

<commit_message>
CR27135-Add the Verint call id for eCL audio issues reported for the FS and OMR layout and CR27139-Allow multiple eCL logs to be Inactivated simultaneously in the Admin Tool for the FS update made
git-tfs-id: [https://tfs.omnicloud.local/tfs/cco%20program/]$/eCoaching_V2;C53252
</commit_message>
<xml_diff>
--- a/Requirements/CCO_eCoaching_Log_OMR_Layout.docx
+++ b/Requirements/CCO_eCoaching_Log_OMR_Layout.docx
@@ -269,7 +269,7 @@
           </mc:Choice>
           <mc:Fallback>
             <w:pict>
-              <v:line w14:anchorId="5E4684CC" id="Line 232" o:spid="_x0000_s1026" style="position:absolute;z-index:251658240;visibility:visible;mso-wrap-style:square;mso-width-percent:0;mso-height-percent:0;mso-wrap-distance-left:9pt;mso-wrap-distance-top:0;mso-wrap-distance-right:9pt;mso-wrap-distance-bottom:0;mso-position-horizontal:absolute;mso-position-horizontal-relative:text;mso-position-vertical:absolute;mso-position-vertical-relative:text;mso-width-percent:0;mso-height-percent:0;mso-width-relative:page;mso-height-relative:page" from="367.2pt,33.3pt" to="439.25pt,33.35pt" o:gfxdata="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" o:allowincell="f">
+              <v:line w14:anchorId="6DFAE0D6" id="Line 232" o:spid="_x0000_s1026" style="position:absolute;z-index:251658240;visibility:visible;mso-wrap-style:square;mso-width-percent:0;mso-height-percent:0;mso-wrap-distance-left:9pt;mso-wrap-distance-top:0;mso-wrap-distance-right:9pt;mso-wrap-distance-bottom:0;mso-position-horizontal:absolute;mso-position-horizontal-relative:text;mso-position-vertical:absolute;mso-position-vertical-relative:text;mso-width-percent:0;mso-height-percent:0;mso-width-relative:page;mso-height-relative:page" from="367.2pt,33.3pt" to="439.25pt,33.35pt" o:gfxdata="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" o:allowincell="f">
                 <v:stroke startarrowwidth="narrow" startarrowlength="short" endarrowwidth="narrow" endarrowlength="short"/>
               </v:line>
             </w:pict>
@@ -347,7 +347,7 @@
           </mc:Choice>
           <mc:Fallback>
             <w:pict>
-              <v:line w14:anchorId="3FBDCD2C" id="Line 230" o:spid="_x0000_s1026" style="position:absolute;z-index:251656192;visibility:visible;mso-wrap-style:square;mso-width-percent:0;mso-height-percent:0;mso-wrap-distance-left:9pt;mso-wrap-distance-top:0;mso-wrap-distance-right:9pt;mso-wrap-distance-bottom:0;mso-position-horizontal:absolute;mso-position-horizontal-relative:text;mso-position-vertical:absolute;mso-position-vertical-relative:text;mso-width-percent:0;mso-height-percent:0;mso-width-relative:page;mso-height-relative:page" from="1in,33.3pt" to="266.45pt,33.35pt" o:gfxdata="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" o:allowincell="f">
+              <v:line w14:anchorId="088D59A5" id="Line 230" o:spid="_x0000_s1026" style="position:absolute;z-index:251656192;visibility:visible;mso-wrap-style:square;mso-width-percent:0;mso-height-percent:0;mso-wrap-distance-left:9pt;mso-wrap-distance-top:0;mso-wrap-distance-right:9pt;mso-wrap-distance-bottom:0;mso-position-horizontal:absolute;mso-position-horizontal-relative:text;mso-position-vertical:absolute;mso-position-vertical-relative:text;mso-width-percent:0;mso-height-percent:0;mso-width-relative:page;mso-height-relative:page" from="1in,33.3pt" to="266.45pt,33.35pt" o:gfxdata="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" o:allowincell="f">
                 <v:stroke startarrowwidth="narrow" startarrowlength="short" endarrowwidth="narrow" endarrowlength="short"/>
               </v:line>
             </w:pict>
@@ -553,7 +553,7 @@
           </mc:Choice>
           <mc:Fallback>
             <w:pict>
-              <v:line w14:anchorId="128B645C" id="Line 234" o:spid="_x0000_s1026" style="position:absolute;z-index:251659776;visibility:visible;mso-wrap-style:square;mso-width-percent:0;mso-height-percent:0;mso-wrap-distance-left:9pt;mso-wrap-distance-top:0;mso-wrap-distance-right:9pt;mso-wrap-distance-bottom:0;mso-position-horizontal:absolute;mso-position-horizontal-relative:text;mso-position-vertical:absolute;mso-position-vertical-relative:text;mso-width-percent:0;mso-height-percent:0;mso-width-relative:page;mso-height-relative:page" from="115.2pt,.6pt" to="309.6pt,.6pt" o:gfxdata="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" o:allowincell="f">
+              <v:line w14:anchorId="6D738BF8" id="Line 234" o:spid="_x0000_s1026" style="position:absolute;z-index:251659776;visibility:visible;mso-wrap-style:square;mso-width-percent:0;mso-height-percent:0;mso-wrap-distance-left:9pt;mso-wrap-distance-top:0;mso-wrap-distance-right:9pt;mso-wrap-distance-bottom:0;mso-position-horizontal:absolute;mso-position-horizontal-relative:text;mso-position-vertical:absolute;mso-position-vertical-relative:text;mso-width-percent:0;mso-height-percent:0;mso-width-relative:page;mso-height-relative:page" from="115.2pt,.6pt" to="309.6pt,.6pt" o:gfxdata="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" o:allowincell="f">
                 <v:stroke startarrowwidth="narrow" startarrowlength="short" endarrowwidth="narrow" endarrowlength="short"/>
               </v:line>
             </w:pict>
@@ -659,7 +659,7 @@
           </mc:Choice>
           <mc:Fallback>
             <w:pict>
-              <v:line w14:anchorId="356399A7" id="Line 233" o:spid="_x0000_s1026" style="position:absolute;z-index:251658752;visibility:visible;mso-wrap-style:square;mso-width-percent:0;mso-height-percent:0;mso-wrap-distance-left:9pt;mso-wrap-distance-top:0;mso-wrap-distance-right:9pt;mso-wrap-distance-bottom:0;mso-position-horizontal:absolute;mso-position-horizontal-relative:text;mso-position-vertical:absolute;mso-position-vertical-relative:text;mso-width-percent:0;mso-height-percent:0;mso-width-relative:page;mso-height-relative:page" from="374.4pt,34.75pt" to="446.45pt,34.8pt" o:gfxdata="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" o:allowincell="f">
+              <v:line w14:anchorId="2D5C38D9" id="Line 233" o:spid="_x0000_s1026" style="position:absolute;z-index:251658752;visibility:visible;mso-wrap-style:square;mso-width-percent:0;mso-height-percent:0;mso-wrap-distance-left:9pt;mso-wrap-distance-top:0;mso-wrap-distance-right:9pt;mso-wrap-distance-bottom:0;mso-position-horizontal:absolute;mso-position-horizontal-relative:text;mso-position-vertical:absolute;mso-position-vertical-relative:text;mso-width-percent:0;mso-height-percent:0;mso-width-relative:page;mso-height-relative:page" from="374.4pt,34.75pt" to="446.45pt,34.8pt" o:gfxdata="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" o:allowincell="f">
                 <v:stroke startarrowwidth="narrow" startarrowlength="short" endarrowwidth="narrow" endarrowlength="short"/>
               </v:line>
             </w:pict>
@@ -737,7 +737,7 @@
           </mc:Choice>
           <mc:Fallback>
             <w:pict>
-              <v:line w14:anchorId="73CB0E5B" id="Line 231" o:spid="_x0000_s1026" style="position:absolute;z-index:251656704;visibility:visible;mso-wrap-style:square;mso-width-percent:0;mso-height-percent:0;mso-wrap-distance-left:9pt;mso-wrap-distance-top:0;mso-wrap-distance-right:9pt;mso-wrap-distance-bottom:0;mso-position-horizontal:absolute;mso-position-horizontal-relative:text;mso-position-vertical:absolute;mso-position-vertical-relative:text;mso-width-percent:0;mso-height-percent:0;mso-width-relative:page;mso-height-relative:page" from="1in,32.75pt" to="266.45pt,32.8pt" o:gfxdata="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" o:allowincell="f">
+              <v:line w14:anchorId="70468BB4" id="Line 231" o:spid="_x0000_s1026" style="position:absolute;z-index:251656704;visibility:visible;mso-wrap-style:square;mso-width-percent:0;mso-height-percent:0;mso-wrap-distance-left:9pt;mso-wrap-distance-top:0;mso-wrap-distance-right:9pt;mso-wrap-distance-bottom:0;mso-position-horizontal:absolute;mso-position-horizontal-relative:text;mso-position-vertical:absolute;mso-position-vertical-relative:text;mso-width-percent:0;mso-height-percent:0;mso-width-relative:page;mso-height-relative:page" from="1in,32.75pt" to="266.45pt,32.8pt" o:gfxdata="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" o:allowincell="f">
                 <v:stroke startarrowwidth="narrow" startarrowlength="short" endarrowwidth="narrow" endarrowlength="short"/>
               </v:line>
             </w:pict>
@@ -3989,6 +3989,149 @@
                 <w:sz w:val="20"/>
               </w:rPr>
               <w:t>1.6 – added new layout for feeds</w:t>
+            </w:r>
+          </w:p>
+        </w:tc>
+        <w:tc>
+          <w:tcPr>
+            <w:tcW w:w="1822" w:type="dxa"/>
+          </w:tcPr>
+          <w:p>
+            <w:pPr>
+              <w:pStyle w:val="hdr1"/>
+              <w:spacing w:before="0"/>
+              <w:ind w:left="0"/>
+              <w:jc w:val="left"/>
+              <w:rPr>
+                <w:sz w:val="20"/>
+              </w:rPr>
+            </w:pPr>
+            <w:r>
+              <w:rPr>
+                <w:sz w:val="20"/>
+              </w:rPr>
+              <w:t>Jackie Miller</w:t>
+            </w:r>
+          </w:p>
+        </w:tc>
+      </w:tr>
+      <w:tr>
+        <w:trPr>
+          <w:jc w:val="center"/>
+        </w:trPr>
+        <w:tc>
+          <w:tcPr>
+            <w:tcW w:w="1440" w:type="dxa"/>
+          </w:tcPr>
+          <w:p>
+            <w:pPr>
+              <w:pStyle w:val="hdr1"/>
+              <w:spacing w:before="0"/>
+              <w:ind w:left="0"/>
+              <w:jc w:val="left"/>
+              <w:rPr>
+                <w:sz w:val="20"/>
+              </w:rPr>
+            </w:pPr>
+            <w:r>
+              <w:rPr>
+                <w:sz w:val="20"/>
+              </w:rPr>
+              <w:t>10/03/2023</w:t>
+            </w:r>
+          </w:p>
+        </w:tc>
+        <w:tc>
+          <w:tcPr>
+            <w:tcW w:w="6152" w:type="dxa"/>
+          </w:tcPr>
+          <w:p>
+            <w:pPr>
+              <w:pStyle w:val="hdr1"/>
+              <w:spacing w:before="0"/>
+              <w:ind w:left="0"/>
+              <w:rPr>
+                <w:sz w:val="20"/>
+              </w:rPr>
+            </w:pPr>
+            <w:r>
+              <w:rPr>
+                <w:sz w:val="20"/>
+              </w:rPr>
+              <w:t>TFS27135-</w:t>
+            </w:r>
+            <w:r>
+              <w:t xml:space="preserve"> </w:t>
+            </w:r>
+            <w:proofErr w:type="spellStart"/>
+            <w:r>
+              <w:rPr>
+                <w:sz w:val="20"/>
+              </w:rPr>
+              <w:t>eCL</w:t>
+            </w:r>
+            <w:proofErr w:type="spellEnd"/>
+            <w:r>
+              <w:rPr>
+                <w:sz w:val="20"/>
+              </w:rPr>
+              <w:t xml:space="preserve">-Add the Verint call id for </w:t>
+            </w:r>
+            <w:proofErr w:type="spellStart"/>
+            <w:r>
+              <w:rPr>
+                <w:sz w:val="20"/>
+              </w:rPr>
+              <w:t>eCL</w:t>
+            </w:r>
+            <w:proofErr w:type="spellEnd"/>
+            <w:r>
+              <w:rPr>
+                <w:sz w:val="20"/>
+              </w:rPr>
+              <w:t xml:space="preserve"> audio issues </w:t>
+            </w:r>
+            <w:proofErr w:type="gramStart"/>
+            <w:r>
+              <w:rPr>
+                <w:sz w:val="20"/>
+              </w:rPr>
+              <w:t>reported</w:t>
+            </w:r>
+            <w:proofErr w:type="gramEnd"/>
+          </w:p>
+          <w:p>
+            <w:pPr>
+              <w:pStyle w:val="hdr1"/>
+              <w:spacing w:before="0"/>
+              <w:ind w:left="0"/>
+              <w:rPr>
+                <w:sz w:val="20"/>
+              </w:rPr>
+            </w:pPr>
+            <w:r>
+              <w:rPr>
+                <w:sz w:val="20"/>
+              </w:rPr>
+              <w:t xml:space="preserve">1.6- Added </w:t>
+            </w:r>
+            <w:r>
+              <w:rPr>
+                <w:sz w:val="20"/>
+              </w:rPr>
+              <w:t xml:space="preserve">#16 as </w:t>
+            </w:r>
+            <w:r>
+              <w:rPr>
+                <w:sz w:val="20"/>
+              </w:rPr>
+              <w:t>a new field</w:t>
+            </w:r>
+            <w:r>
+              <w:rPr>
+                <w:sz w:val="20"/>
+              </w:rPr>
+              <w:t xml:space="preserve"> in the layout for the AUD feeds.</w:t>
             </w:r>
           </w:p>
         </w:tc>
@@ -23983,6 +24126,215 @@
           </w:p>
         </w:tc>
       </w:tr>
+      <w:tr>
+        <w:trPr>
+          <w:tblHeader/>
+        </w:trPr>
+        <w:tc>
+          <w:tcPr>
+            <w:tcW w:w="1253" w:type="dxa"/>
+            <w:tcBorders>
+              <w:top w:val="single" w:sz="4" w:space="0" w:color="auto"/>
+              <w:left w:val="single" w:sz="4" w:space="0" w:color="auto"/>
+              <w:bottom w:val="single" w:sz="4" w:space="0" w:color="auto"/>
+              <w:right w:val="single" w:sz="4" w:space="0" w:color="auto"/>
+            </w:tcBorders>
+          </w:tcPr>
+          <w:p>
+            <w:pPr>
+              <w:pStyle w:val="TableText"/>
+              <w:numPr>
+                <w:ilvl w:val="0"/>
+                <w:numId w:val="18"/>
+              </w:numPr>
+              <w:rPr>
+                <w:b w:val="0"/>
+                <w:szCs w:val="22"/>
+              </w:rPr>
+            </w:pPr>
+          </w:p>
+        </w:tc>
+        <w:tc>
+          <w:tcPr>
+            <w:tcW w:w="2167" w:type="dxa"/>
+            <w:tcBorders>
+              <w:top w:val="single" w:sz="4" w:space="0" w:color="auto"/>
+              <w:left w:val="single" w:sz="4" w:space="0" w:color="auto"/>
+              <w:bottom w:val="single" w:sz="4" w:space="0" w:color="auto"/>
+              <w:right w:val="single" w:sz="4" w:space="0" w:color="auto"/>
+            </w:tcBorders>
+          </w:tcPr>
+          <w:p>
+            <w:pPr>
+              <w:pStyle w:val="NormalWeb"/>
+              <w:spacing w:before="0" w:beforeAutospacing="0" w:after="0" w:afterAutospacing="0"/>
+              <w:rPr>
+                <w:sz w:val="22"/>
+                <w:szCs w:val="22"/>
+              </w:rPr>
+            </w:pPr>
+            <w:proofErr w:type="spellStart"/>
+            <w:r>
+              <w:rPr>
+                <w:sz w:val="22"/>
+                <w:szCs w:val="22"/>
+              </w:rPr>
+              <w:t>VerintI</w:t>
+            </w:r>
+            <w:r>
+              <w:rPr>
+                <w:sz w:val="22"/>
+                <w:szCs w:val="22"/>
+              </w:rPr>
+              <w:t>d</w:t>
+            </w:r>
+            <w:r>
+              <w:rPr>
+                <w:sz w:val="22"/>
+                <w:szCs w:val="22"/>
+              </w:rPr>
+              <w:t>s</w:t>
+            </w:r>
+            <w:proofErr w:type="spellEnd"/>
+          </w:p>
+        </w:tc>
+        <w:tc>
+          <w:tcPr>
+            <w:tcW w:w="1883" w:type="dxa"/>
+            <w:tcBorders>
+              <w:top w:val="single" w:sz="4" w:space="0" w:color="auto"/>
+              <w:left w:val="single" w:sz="4" w:space="0" w:color="auto"/>
+              <w:bottom w:val="single" w:sz="4" w:space="0" w:color="auto"/>
+              <w:right w:val="single" w:sz="4" w:space="0" w:color="auto"/>
+            </w:tcBorders>
+          </w:tcPr>
+          <w:p>
+            <w:pPr>
+              <w:rPr>
+                <w:sz w:val="22"/>
+                <w:szCs w:val="22"/>
+              </w:rPr>
+            </w:pPr>
+            <w:r>
+              <w:rPr>
+                <w:sz w:val="22"/>
+                <w:szCs w:val="22"/>
+              </w:rPr>
+              <w:t>600</w:t>
+            </w:r>
+            <w:r>
+              <w:rPr>
+                <w:sz w:val="22"/>
+                <w:szCs w:val="22"/>
+              </w:rPr>
+              <w:t xml:space="preserve"> bytes, Numeric</w:t>
+            </w:r>
+          </w:p>
+        </w:tc>
+        <w:tc>
+          <w:tcPr>
+            <w:tcW w:w="3787" w:type="dxa"/>
+            <w:tcBorders>
+              <w:top w:val="single" w:sz="4" w:space="0" w:color="auto"/>
+              <w:left w:val="single" w:sz="4" w:space="0" w:color="auto"/>
+              <w:bottom w:val="single" w:sz="4" w:space="0" w:color="auto"/>
+              <w:right w:val="single" w:sz="4" w:space="0" w:color="auto"/>
+            </w:tcBorders>
+          </w:tcPr>
+          <w:p>
+            <w:pPr>
+              <w:rPr>
+                <w:sz w:val="22"/>
+                <w:szCs w:val="22"/>
+              </w:rPr>
+            </w:pPr>
+            <w:r>
+              <w:rPr>
+                <w:sz w:val="22"/>
+                <w:szCs w:val="22"/>
+              </w:rPr>
+              <w:t xml:space="preserve">Identifies the </w:t>
+            </w:r>
+            <w:r>
+              <w:rPr>
+                <w:sz w:val="22"/>
+                <w:szCs w:val="22"/>
+              </w:rPr>
+              <w:t>ID of the Verint call</w:t>
+            </w:r>
+            <w:r>
+              <w:rPr>
+                <w:sz w:val="22"/>
+                <w:szCs w:val="22"/>
+              </w:rPr>
+              <w:t>s</w:t>
+            </w:r>
+            <w:r>
+              <w:rPr>
+                <w:sz w:val="22"/>
+                <w:szCs w:val="22"/>
+              </w:rPr>
+              <w:t xml:space="preserve"> </w:t>
+            </w:r>
+            <w:r>
+              <w:rPr>
+                <w:sz w:val="22"/>
+                <w:szCs w:val="22"/>
+              </w:rPr>
+              <w:t>for the Supervisor</w:t>
+            </w:r>
+            <w:r>
+              <w:rPr>
+                <w:sz w:val="22"/>
+                <w:szCs w:val="22"/>
+              </w:rPr>
+              <w:t xml:space="preserve"> </w:t>
+            </w:r>
+            <w:r>
+              <w:rPr>
+                <w:sz w:val="22"/>
+                <w:szCs w:val="22"/>
+              </w:rPr>
+              <w:t xml:space="preserve">to </w:t>
+            </w:r>
+            <w:r>
+              <w:rPr>
+                <w:sz w:val="22"/>
+                <w:szCs w:val="22"/>
+              </w:rPr>
+              <w:t>conduct the research</w:t>
+            </w:r>
+            <w:r>
+              <w:rPr>
+                <w:sz w:val="22"/>
+                <w:szCs w:val="22"/>
+              </w:rPr>
+              <w:t xml:space="preserve"> on the </w:t>
+            </w:r>
+            <w:r>
+              <w:rPr>
+                <w:bCs/>
+                <w:szCs w:val="24"/>
+              </w:rPr>
+              <w:t>Speech Analytics Audio Issue</w:t>
+            </w:r>
+            <w:r>
+              <w:rPr>
+                <w:bCs/>
+                <w:szCs w:val="24"/>
+              </w:rPr>
+              <w:t>s</w:t>
+            </w:r>
+            <w:r>
+              <w:rPr>
+                <w:sz w:val="22"/>
+                <w:szCs w:val="22"/>
+              </w:rPr>
+              <w:t>.</w:t>
+            </w:r>
+          </w:p>
+        </w:tc>
+      </w:tr>
     </w:tbl>
     <w:p>
       <w:pPr>
@@ -24155,7 +24507,7 @@
         </mc:Choice>
         <mc:Fallback>
           <w:pict>
-            <v:line w14:anchorId="2106588D" id="Line 39" o:spid="_x0000_s1026" style="position:absolute;z-index:251658240;visibility:visible;mso-wrap-style:square;mso-width-percent:0;mso-height-percent:0;mso-wrap-distance-left:9pt;mso-wrap-distance-top:0;mso-wrap-distance-right:9pt;mso-wrap-distance-bottom:0;mso-position-horizontal:absolute;mso-position-horizontal-relative:text;mso-position-vertical:absolute;mso-position-vertical-relative:text;mso-width-percent:0;mso-height-percent:0;mso-width-relative:page;mso-height-relative:page" from="0,1.8pt" to="475.2pt,1.8pt" o:gfxdata="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" o:allowincell="f"/>
+            <v:line w14:anchorId="618B5295" id="Line 39" o:spid="_x0000_s1026" style="position:absolute;z-index:251658240;visibility:visible;mso-wrap-style:square;mso-width-percent:0;mso-height-percent:0;mso-wrap-distance-left:9pt;mso-wrap-distance-top:0;mso-wrap-distance-right:9pt;mso-wrap-distance-bottom:0;mso-position-horizontal:absolute;mso-position-horizontal-relative:text;mso-position-vertical:absolute;mso-position-vertical-relative:text;mso-width-percent:0;mso-height-percent:0;mso-width-relative:page;mso-height-relative:page" from="0,1.8pt" to="475.2pt,1.8pt" o:gfxdata="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" o:allowincell="f"/>
           </w:pict>
         </mc:Fallback>
       </mc:AlternateContent>
@@ -24361,7 +24713,7 @@
         </mc:Choice>
         <mc:Fallback>
           <w:pict>
-            <v:line w14:anchorId="6C7DBAE0" id="Line 32" o:spid="_x0000_s1026" style="position:absolute;z-index:251657216;visibility:visible;mso-wrap-style:square;mso-width-percent:0;mso-height-percent:0;mso-wrap-distance-left:9pt;mso-wrap-distance-top:0;mso-wrap-distance-right:9pt;mso-wrap-distance-bottom:0;mso-position-horizontal:absolute;mso-position-horizontal-relative:page;mso-position-vertical:absolute;mso-position-vertical-relative:page;mso-width-percent:0;mso-height-percent:0;mso-width-relative:page;mso-height-relative:page" from="1in,750.3pt" to="540pt,750.3pt" o:gfxdata="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" o:allowincell="f">
+            <v:line w14:anchorId="2F596A51" id="Line 32" o:spid="_x0000_s1026" style="position:absolute;z-index:251657216;visibility:visible;mso-wrap-style:square;mso-width-percent:0;mso-height-percent:0;mso-wrap-distance-left:9pt;mso-wrap-distance-top:0;mso-wrap-distance-right:9pt;mso-wrap-distance-bottom:0;mso-position-horizontal:absolute;mso-position-horizontal-relative:page;mso-position-vertical:absolute;mso-position-vertical-relative:page;mso-width-percent:0;mso-height-percent:0;mso-width-relative:page;mso-height-relative:page" from="1in,750.3pt" to="540pt,750.3pt" o:gfxdata="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" o:allowincell="f">
               <w10:wrap anchorx="page" anchory="page"/>
             </v:line>
           </w:pict>
@@ -24517,7 +24869,7 @@
         </mc:Choice>
         <mc:Fallback>
           <w:pict>
-            <v:line w14:anchorId="4F079466" id="Line 38" o:spid="_x0000_s1026" style="position:absolute;z-index:251659264;visibility:visible;mso-wrap-style:square;mso-width-percent:0;mso-height-percent:0;mso-wrap-distance-left:9pt;mso-wrap-distance-top:0;mso-wrap-distance-right:9pt;mso-wrap-distance-bottom:0;mso-position-horizontal:absolute;mso-position-horizontal-relative:page;mso-position-vertical:absolute;mso-position-vertical-relative:page;mso-width-percent:0;mso-height-percent:0;mso-width-relative:page;mso-height-relative:page" from="1in,50.4pt" to="561.6pt,50.4pt" o:gfxdata="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" o:allowincell="f">
+            <v:line w14:anchorId="221F9AA3" id="Line 38" o:spid="_x0000_s1026" style="position:absolute;z-index:251659264;visibility:visible;mso-wrap-style:square;mso-width-percent:0;mso-height-percent:0;mso-wrap-distance-left:9pt;mso-wrap-distance-top:0;mso-wrap-distance-right:9pt;mso-wrap-distance-bottom:0;mso-position-horizontal:absolute;mso-position-horizontal-relative:page;mso-position-vertical:absolute;mso-position-vertical-relative:page;mso-width-percent:0;mso-height-percent:0;mso-width-relative:page;mso-height-relative:page" from="1in,50.4pt" to="561.6pt,50.4pt" o:gfxdata="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" o:allowincell="f">
               <w10:wrap anchorx="page" anchory="page"/>
             </v:line>
           </w:pict>
@@ -24630,7 +24982,7 @@
         </mc:Choice>
         <mc:Fallback>
           <w:pict>
-            <v:line w14:anchorId="3E9B7189" id="Line 30" o:spid="_x0000_s1026" style="position:absolute;z-index:251656192;visibility:visible;mso-wrap-style:square;mso-width-percent:0;mso-height-percent:0;mso-wrap-distance-left:9pt;mso-wrap-distance-top:0;mso-wrap-distance-right:9pt;mso-wrap-distance-bottom:0;mso-position-horizontal:absolute;mso-position-horizontal-relative:page;mso-position-vertical:absolute;mso-position-vertical-relative:page;mso-width-percent:0;mso-height-percent:0;mso-width-relative:page;mso-height-relative:page" from="1in,50.4pt" to="540pt,50.4pt" o:gfxdata="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" o:allowincell="f">
+            <v:line w14:anchorId="5CF58BD0" id="Line 30" o:spid="_x0000_s1026" style="position:absolute;z-index:251656192;visibility:visible;mso-wrap-style:square;mso-width-percent:0;mso-height-percent:0;mso-wrap-distance-left:9pt;mso-wrap-distance-top:0;mso-wrap-distance-right:9pt;mso-wrap-distance-bottom:0;mso-position-horizontal:absolute;mso-position-horizontal-relative:page;mso-position-vertical:absolute;mso-position-vertical-relative:page;mso-width-percent:0;mso-height-percent:0;mso-width-relative:page;mso-height-relative:page" from="1in,50.4pt" to="540pt,50.4pt" o:gfxdata="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" o:allowincell="f">
               <w10:wrap anchorx="page" anchory="page"/>
             </v:line>
           </w:pict>
@@ -28019,16 +28371,6 @@
 </file>
 
 <file path=customXml/item1.xml><?xml version="1.0" encoding="utf-8"?>
-<p:properties xmlns:p="http://schemas.microsoft.com/office/2006/metadata/properties" xmlns:xsi="http://www.w3.org/2001/XMLSchema-instance" xmlns:pc="http://schemas.microsoft.com/office/infopath/2007/PartnerControls">
-  <documentManagement/>
-</p:properties>
-</file>
-
-<file path=customXml/item2.xml><?xml version="1.0" encoding="utf-8"?>
-<b:Sources xmlns:b="http://schemas.openxmlformats.org/officeDocument/2006/bibliography" xmlns="http://schemas.openxmlformats.org/officeDocument/2006/bibliography" SelectedStyle="\APA.XSL" StyleName="APA"/>
-</file>
-
-<file path=customXml/item3.xml><?xml version="1.0" encoding="utf-8"?>
 <?mso-contentType ?>
 <FormTemplates xmlns="http://schemas.microsoft.com/sharepoint/v3/contenttype/forms">
   <Display>DocumentLibraryForm</Display>
@@ -28037,7 +28379,7 @@
 </FormTemplates>
 </file>
 
-<file path=customXml/item4.xml><?xml version="1.0" encoding="utf-8"?>
+<file path=customXml/item2.xml><?xml version="1.0" encoding="utf-8"?>
 <ct:contentTypeSchema xmlns:ct="http://schemas.microsoft.com/office/2006/metadata/contentType" xmlns:ma="http://schemas.microsoft.com/office/2006/metadata/properties/metaAttributes" ct:_="" ma:_="" ma:contentTypeName="Document" ma:contentTypeID="0x010100DFEC865D7254EB4A8B6C8590FD20E39F" ma:contentTypeVersion="0" ma:contentTypeDescription="Create a new document." ma:contentTypeScope="" ma:versionID="dc620579c55658ff994e4edfb59cdcf1">
   <xsd:schema xmlns:xsd="http://www.w3.org/2001/XMLSchema" xmlns:xs="http://www.w3.org/2001/XMLSchema" xmlns:p="http://schemas.microsoft.com/office/2006/metadata/properties" targetNamespace="http://schemas.microsoft.com/office/2006/metadata/properties" ma:root="true" ma:fieldsID="c64490b4aec6201516c3a874156f37b2">
     <xsd:element name="properties">
@@ -28151,24 +28493,17 @@
 </ct:contentTypeSchema>
 </file>
 
-<file path=customXml/itemProps1.xml><?xml version="1.0" encoding="utf-8"?>
-<ds:datastoreItem xmlns:ds="http://schemas.openxmlformats.org/officeDocument/2006/customXml" ds:itemID="{FAB5EBB6-5E22-4A93-8A88-BE0203FA85CB}">
-  <ds:schemaRefs>
-    <ds:schemaRef ds:uri="http://schemas.microsoft.com/office/2006/metadata/properties"/>
-    <ds:schemaRef ds:uri="http://schemas.microsoft.com/office/infopath/2007/PartnerControls"/>
-  </ds:schemaRefs>
-</ds:datastoreItem>
+<file path=customXml/item3.xml><?xml version="1.0" encoding="utf-8"?>
+<p:properties xmlns:p="http://schemas.microsoft.com/office/2006/metadata/properties" xmlns:xsi="http://www.w3.org/2001/XMLSchema-instance" xmlns:pc="http://schemas.microsoft.com/office/infopath/2007/PartnerControls">
+  <documentManagement/>
+</p:properties>
 </file>
 
-<file path=customXml/itemProps2.xml><?xml version="1.0" encoding="utf-8"?>
-<ds:datastoreItem xmlns:ds="http://schemas.openxmlformats.org/officeDocument/2006/customXml" ds:itemID="{7E2006ED-E9D3-4946-A2D7-EFD0FAD3371C}">
-  <ds:schemaRefs>
-    <ds:schemaRef ds:uri="http://schemas.openxmlformats.org/officeDocument/2006/bibliography"/>
-  </ds:schemaRefs>
-</ds:datastoreItem>
+<file path=customXml/item4.xml><?xml version="1.0" encoding="utf-8"?>
+<b:Sources xmlns:b="http://schemas.openxmlformats.org/officeDocument/2006/bibliography" xmlns="http://schemas.openxmlformats.org/officeDocument/2006/bibliography" SelectedStyle="\APA.XSL" StyleName="APA"/>
 </file>
 
-<file path=customXml/itemProps3.xml><?xml version="1.0" encoding="utf-8"?>
+<file path=customXml/itemProps1.xml><?xml version="1.0" encoding="utf-8"?>
 <ds:datastoreItem xmlns:ds="http://schemas.openxmlformats.org/officeDocument/2006/customXml" ds:itemID="{A885B2DB-42DA-4318-9EB7-6D24C272F932}">
   <ds:schemaRefs>
     <ds:schemaRef ds:uri="http://schemas.microsoft.com/sharepoint/v3/contenttype/forms"/>
@@ -28176,7 +28511,7 @@
 </ds:datastoreItem>
 </file>
 
-<file path=customXml/itemProps4.xml><?xml version="1.0" encoding="utf-8"?>
+<file path=customXml/itemProps2.xml><?xml version="1.0" encoding="utf-8"?>
 <ds:datastoreItem xmlns:ds="http://schemas.openxmlformats.org/officeDocument/2006/customXml" ds:itemID="{3EC30AF7-F6FD-4FB6-B723-1340D7FE908C}">
   <ds:schemaRefs>
     <ds:schemaRef ds:uri="http://schemas.microsoft.com/office/2006/metadata/contentType"/>
@@ -28190,4 +28525,21 @@
     <ds:schemaRef ds:uri="http://schemas.microsoft.com/office/infopath/2007/PartnerControls"/>
   </ds:schemaRefs>
 </ds:datastoreItem>
+</file>
+
+<file path=customXml/itemProps3.xml><?xml version="1.0" encoding="utf-8"?>
+<ds:datastoreItem xmlns:ds="http://schemas.openxmlformats.org/officeDocument/2006/customXml" ds:itemID="{FAB5EBB6-5E22-4A93-8A88-BE0203FA85CB}">
+  <ds:schemaRefs>
+    <ds:schemaRef ds:uri="http://schemas.microsoft.com/office/2006/metadata/properties"/>
+    <ds:schemaRef ds:uri="http://schemas.microsoft.com/office/infopath/2007/PartnerControls"/>
+  </ds:schemaRefs>
+</ds:datastoreItem>
+</file>
+
+<file path=customXml/itemProps4.xml><?xml version="1.0" encoding="utf-8"?>
+<ds:datastoreItem xmlns:ds="http://schemas.openxmlformats.org/officeDocument/2006/customXml" ds:itemID="{7E2006ED-E9D3-4946-A2D7-EFD0FAD3371C}">
+  <ds:schemaRefs>
+    <ds:schemaRef ds:uri="http://schemas.openxmlformats.org/officeDocument/2006/bibliography"/>
+  </ds:schemaRefs>
+</ds:datastoreItem>
 </file>
</xml_diff>

<commit_message>
CR27396-eCL-Coaching NGD login issues in the eCoaching Log
git-tfs-id: [https://tfs.omnicloud.local/tfs/cco%20program/]$/eCoaching_V2;C53342
</commit_message>
<xml_diff>
--- a/Requirements/CCO_eCoaching_Log_OMR_Layout.docx
+++ b/Requirements/CCO_eCoaching_Log_OMR_Layout.docx
@@ -269,7 +269,7 @@
           </mc:Choice>
           <mc:Fallback>
             <w:pict>
-              <v:line w14:anchorId="6DFAE0D6" id="Line 232" o:spid="_x0000_s1026" style="position:absolute;z-index:251658240;visibility:visible;mso-wrap-style:square;mso-width-percent:0;mso-height-percent:0;mso-wrap-distance-left:9pt;mso-wrap-distance-top:0;mso-wrap-distance-right:9pt;mso-wrap-distance-bottom:0;mso-position-horizontal:absolute;mso-position-horizontal-relative:text;mso-position-vertical:absolute;mso-position-vertical-relative:text;mso-width-percent:0;mso-height-percent:0;mso-width-relative:page;mso-height-relative:page" from="367.2pt,33.3pt" to="439.25pt,33.35pt" o:gfxdata="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" o:allowincell="f">
+              <v:line w14:anchorId="43FD27B9" id="Line 232" o:spid="_x0000_s1026" style="position:absolute;z-index:251658240;visibility:visible;mso-wrap-style:square;mso-width-percent:0;mso-height-percent:0;mso-wrap-distance-left:9pt;mso-wrap-distance-top:0;mso-wrap-distance-right:9pt;mso-wrap-distance-bottom:0;mso-position-horizontal:absolute;mso-position-horizontal-relative:text;mso-position-vertical:absolute;mso-position-vertical-relative:text;mso-width-percent:0;mso-height-percent:0;mso-width-relative:page;mso-height-relative:page" from="367.2pt,33.3pt" to="439.25pt,33.35pt" o:gfxdata="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" o:allowincell="f">
                 <v:stroke startarrowwidth="narrow" startarrowlength="short" endarrowwidth="narrow" endarrowlength="short"/>
               </v:line>
             </w:pict>
@@ -347,7 +347,7 @@
           </mc:Choice>
           <mc:Fallback>
             <w:pict>
-              <v:line w14:anchorId="088D59A5" id="Line 230" o:spid="_x0000_s1026" style="position:absolute;z-index:251656192;visibility:visible;mso-wrap-style:square;mso-width-percent:0;mso-height-percent:0;mso-wrap-distance-left:9pt;mso-wrap-distance-top:0;mso-wrap-distance-right:9pt;mso-wrap-distance-bottom:0;mso-position-horizontal:absolute;mso-position-horizontal-relative:text;mso-position-vertical:absolute;mso-position-vertical-relative:text;mso-width-percent:0;mso-height-percent:0;mso-width-relative:page;mso-height-relative:page" from="1in,33.3pt" to="266.45pt,33.35pt" o:gfxdata="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" o:allowincell="f">
+              <v:line w14:anchorId="07A24AC0" id="Line 230" o:spid="_x0000_s1026" style="position:absolute;z-index:251656192;visibility:visible;mso-wrap-style:square;mso-width-percent:0;mso-height-percent:0;mso-wrap-distance-left:9pt;mso-wrap-distance-top:0;mso-wrap-distance-right:9pt;mso-wrap-distance-bottom:0;mso-position-horizontal:absolute;mso-position-horizontal-relative:text;mso-position-vertical:absolute;mso-position-vertical-relative:text;mso-width-percent:0;mso-height-percent:0;mso-width-relative:page;mso-height-relative:page" from="1in,33.3pt" to="266.45pt,33.35pt" o:gfxdata="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" o:allowincell="f">
                 <v:stroke startarrowwidth="narrow" startarrowlength="short" endarrowwidth="narrow" endarrowlength="short"/>
               </v:line>
             </w:pict>
@@ -553,7 +553,7 @@
           </mc:Choice>
           <mc:Fallback>
             <w:pict>
-              <v:line w14:anchorId="6D738BF8" id="Line 234" o:spid="_x0000_s1026" style="position:absolute;z-index:251659776;visibility:visible;mso-wrap-style:square;mso-width-percent:0;mso-height-percent:0;mso-wrap-distance-left:9pt;mso-wrap-distance-top:0;mso-wrap-distance-right:9pt;mso-wrap-distance-bottom:0;mso-position-horizontal:absolute;mso-position-horizontal-relative:text;mso-position-vertical:absolute;mso-position-vertical-relative:text;mso-width-percent:0;mso-height-percent:0;mso-width-relative:page;mso-height-relative:page" from="115.2pt,.6pt" to="309.6pt,.6pt" o:gfxdata="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" o:allowincell="f">
+              <v:line w14:anchorId="2AA9031F" id="Line 234" o:spid="_x0000_s1026" style="position:absolute;z-index:251659776;visibility:visible;mso-wrap-style:square;mso-width-percent:0;mso-height-percent:0;mso-wrap-distance-left:9pt;mso-wrap-distance-top:0;mso-wrap-distance-right:9pt;mso-wrap-distance-bottom:0;mso-position-horizontal:absolute;mso-position-horizontal-relative:text;mso-position-vertical:absolute;mso-position-vertical-relative:text;mso-width-percent:0;mso-height-percent:0;mso-width-relative:page;mso-height-relative:page" from="115.2pt,.6pt" to="309.6pt,.6pt" o:gfxdata="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" o:allowincell="f">
                 <v:stroke startarrowwidth="narrow" startarrowlength="short" endarrowwidth="narrow" endarrowlength="short"/>
               </v:line>
             </w:pict>
@@ -659,7 +659,7 @@
           </mc:Choice>
           <mc:Fallback>
             <w:pict>
-              <v:line w14:anchorId="2D5C38D9" id="Line 233" o:spid="_x0000_s1026" style="position:absolute;z-index:251658752;visibility:visible;mso-wrap-style:square;mso-width-percent:0;mso-height-percent:0;mso-wrap-distance-left:9pt;mso-wrap-distance-top:0;mso-wrap-distance-right:9pt;mso-wrap-distance-bottom:0;mso-position-horizontal:absolute;mso-position-horizontal-relative:text;mso-position-vertical:absolute;mso-position-vertical-relative:text;mso-width-percent:0;mso-height-percent:0;mso-width-relative:page;mso-height-relative:page" from="374.4pt,34.75pt" to="446.45pt,34.8pt" o:gfxdata="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" o:allowincell="f">
+              <v:line w14:anchorId="0DCED0E6" id="Line 233" o:spid="_x0000_s1026" style="position:absolute;z-index:251658752;visibility:visible;mso-wrap-style:square;mso-width-percent:0;mso-height-percent:0;mso-wrap-distance-left:9pt;mso-wrap-distance-top:0;mso-wrap-distance-right:9pt;mso-wrap-distance-bottom:0;mso-position-horizontal:absolute;mso-position-horizontal-relative:text;mso-position-vertical:absolute;mso-position-vertical-relative:text;mso-width-percent:0;mso-height-percent:0;mso-width-relative:page;mso-height-relative:page" from="374.4pt,34.75pt" to="446.45pt,34.8pt" o:gfxdata="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" o:allowincell="f">
                 <v:stroke startarrowwidth="narrow" startarrowlength="short" endarrowwidth="narrow" endarrowlength="short"/>
               </v:line>
             </w:pict>
@@ -737,7 +737,7 @@
           </mc:Choice>
           <mc:Fallback>
             <w:pict>
-              <v:line w14:anchorId="70468BB4" id="Line 231" o:spid="_x0000_s1026" style="position:absolute;z-index:251656704;visibility:visible;mso-wrap-style:square;mso-width-percent:0;mso-height-percent:0;mso-wrap-distance-left:9pt;mso-wrap-distance-top:0;mso-wrap-distance-right:9pt;mso-wrap-distance-bottom:0;mso-position-horizontal:absolute;mso-position-horizontal-relative:text;mso-position-vertical:absolute;mso-position-vertical-relative:text;mso-width-percent:0;mso-height-percent:0;mso-width-relative:page;mso-height-relative:page" from="1in,32.75pt" to="266.45pt,32.8pt" o:gfxdata="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" o:allowincell="f">
+              <v:line w14:anchorId="7E369F0E" id="Line 231" o:spid="_x0000_s1026" style="position:absolute;z-index:251656704;visibility:visible;mso-wrap-style:square;mso-width-percent:0;mso-height-percent:0;mso-wrap-distance-left:9pt;mso-wrap-distance-top:0;mso-wrap-distance-right:9pt;mso-wrap-distance-bottom:0;mso-position-horizontal:absolute;mso-position-horizontal-relative:text;mso-position-vertical:absolute;mso-position-vertical-relative:text;mso-width-percent:0;mso-height-percent:0;mso-width-relative:page;mso-height-relative:page" from="1in,32.75pt" to="266.45pt,32.8pt" o:gfxdata="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" o:allowincell="f">
                 <v:stroke startarrowwidth="narrow" startarrowlength="short" endarrowwidth="narrow" endarrowlength="short"/>
               </v:line>
             </w:pict>
@@ -3682,6 +3682,9 @@
         <w:tc>
           <w:tcPr>
             <w:tcW w:w="1440" w:type="dxa"/>
+            <w:tcBorders>
+              <w:bottom w:val="single" w:sz="4" w:space="0" w:color="auto"/>
+            </w:tcBorders>
           </w:tcPr>
           <w:p>
             <w:pPr>
@@ -3704,6 +3707,9 @@
         <w:tc>
           <w:tcPr>
             <w:tcW w:w="6152" w:type="dxa"/>
+            <w:tcBorders>
+              <w:bottom w:val="single" w:sz="4" w:space="0" w:color="auto"/>
+            </w:tcBorders>
           </w:tcPr>
           <w:p>
             <w:pPr>
@@ -3774,6 +3780,9 @@
         <w:tc>
           <w:tcPr>
             <w:tcW w:w="1440" w:type="dxa"/>
+            <w:tcBorders>
+              <w:bottom w:val="single" w:sz="4" w:space="0" w:color="auto"/>
+            </w:tcBorders>
           </w:tcPr>
           <w:p>
             <w:pPr>
@@ -3796,6 +3805,9 @@
         <w:tc>
           <w:tcPr>
             <w:tcW w:w="6152" w:type="dxa"/>
+            <w:tcBorders>
+              <w:bottom w:val="single" w:sz="4" w:space="0" w:color="auto"/>
+            </w:tcBorders>
           </w:tcPr>
           <w:p>
             <w:pPr>
@@ -3916,6 +3928,10 @@
         <w:tc>
           <w:tcPr>
             <w:tcW w:w="1440" w:type="dxa"/>
+            <w:tcBorders>
+              <w:top w:val="single" w:sz="4" w:space="0" w:color="auto"/>
+              <w:bottom w:val="single" w:sz="4" w:space="0" w:color="auto"/>
+            </w:tcBorders>
           </w:tcPr>
           <w:p>
             <w:pPr>
@@ -3938,6 +3954,10 @@
         <w:tc>
           <w:tcPr>
             <w:tcW w:w="6152" w:type="dxa"/>
+            <w:tcBorders>
+              <w:top w:val="single" w:sz="4" w:space="0" w:color="auto"/>
+              <w:bottom w:val="single" w:sz="4" w:space="0" w:color="auto"/>
+            </w:tcBorders>
           </w:tcPr>
           <w:p>
             <w:pPr>
@@ -4022,6 +4042,10 @@
         <w:tc>
           <w:tcPr>
             <w:tcW w:w="1440" w:type="dxa"/>
+            <w:tcBorders>
+              <w:top w:val="single" w:sz="4" w:space="0" w:color="auto"/>
+              <w:bottom w:val="single" w:sz="4" w:space="0" w:color="auto"/>
+            </w:tcBorders>
           </w:tcPr>
           <w:p>
             <w:pPr>
@@ -4044,6 +4068,10 @@
         <w:tc>
           <w:tcPr>
             <w:tcW w:w="6152" w:type="dxa"/>
+            <w:tcBorders>
+              <w:top w:val="single" w:sz="4" w:space="0" w:color="auto"/>
+              <w:bottom w:val="single" w:sz="4" w:space="0" w:color="auto"/>
+            </w:tcBorders>
           </w:tcPr>
           <w:p>
             <w:pPr>
@@ -4138,6 +4166,9 @@
         <w:tc>
           <w:tcPr>
             <w:tcW w:w="1822" w:type="dxa"/>
+            <w:tcBorders>
+              <w:bottom w:val="single" w:sz="4" w:space="0" w:color="auto"/>
+            </w:tcBorders>
           </w:tcPr>
           <w:p>
             <w:pPr>
@@ -4155,6 +4186,248 @@
               </w:rPr>
               <w:t>Jackie Miller</w:t>
             </w:r>
+          </w:p>
+        </w:tc>
+      </w:tr>
+      <w:tr>
+        <w:trPr>
+          <w:jc w:val="center"/>
+        </w:trPr>
+        <w:tc>
+          <w:tcPr>
+            <w:tcW w:w="1440" w:type="dxa"/>
+            <w:tcBorders>
+              <w:top w:val="single" w:sz="4" w:space="0" w:color="auto"/>
+              <w:left w:val="single" w:sz="4" w:space="0" w:color="auto"/>
+              <w:bottom w:val="single" w:sz="4" w:space="0" w:color="auto"/>
+              <w:right w:val="single" w:sz="4" w:space="0" w:color="auto"/>
+            </w:tcBorders>
+          </w:tcPr>
+          <w:p>
+            <w:pPr>
+              <w:pStyle w:val="hdr1"/>
+              <w:spacing w:before="0"/>
+              <w:ind w:left="0"/>
+              <w:jc w:val="left"/>
+              <w:rPr>
+                <w:sz w:val="20"/>
+              </w:rPr>
+            </w:pPr>
+            <w:r>
+              <w:rPr>
+                <w:sz w:val="20"/>
+              </w:rPr>
+              <w:t>11</w:t>
+            </w:r>
+            <w:r>
+              <w:rPr>
+                <w:sz w:val="20"/>
+              </w:rPr>
+              <w:t>/</w:t>
+            </w:r>
+            <w:r>
+              <w:rPr>
+                <w:sz w:val="20"/>
+              </w:rPr>
+              <w:t>27</w:t>
+            </w:r>
+            <w:r>
+              <w:rPr>
+                <w:sz w:val="20"/>
+              </w:rPr>
+              <w:t>/2023</w:t>
+            </w:r>
+          </w:p>
+        </w:tc>
+        <w:tc>
+          <w:tcPr>
+            <w:tcW w:w="6152" w:type="dxa"/>
+            <w:tcBorders>
+              <w:top w:val="single" w:sz="4" w:space="0" w:color="auto"/>
+              <w:left w:val="single" w:sz="4" w:space="0" w:color="auto"/>
+              <w:bottom w:val="single" w:sz="4" w:space="0" w:color="auto"/>
+              <w:right w:val="single" w:sz="4" w:space="0" w:color="auto"/>
+            </w:tcBorders>
+          </w:tcPr>
+          <w:p>
+            <w:pPr>
+              <w:pStyle w:val="hdr1"/>
+              <w:spacing w:before="0"/>
+              <w:ind w:left="0"/>
+              <w:rPr>
+                <w:sz w:val="20"/>
+              </w:rPr>
+            </w:pPr>
+            <w:r>
+              <w:rPr>
+                <w:sz w:val="20"/>
+              </w:rPr>
+              <w:t>TFS2</w:t>
+            </w:r>
+            <w:r>
+              <w:rPr>
+                <w:sz w:val="20"/>
+              </w:rPr>
+              <w:t>7396</w:t>
+            </w:r>
+            <w:r>
+              <w:rPr>
+                <w:sz w:val="20"/>
+              </w:rPr>
+              <w:t>-</w:t>
+            </w:r>
+            <w:r>
+              <w:rPr>
+                <w:sz w:val="20"/>
+              </w:rPr>
+              <w:t>eCL-</w:t>
+            </w:r>
+            <w:r>
+              <w:rPr>
+                <w:sz w:val="20"/>
+              </w:rPr>
+              <w:t xml:space="preserve">Coaching NGD login issues in the </w:t>
+            </w:r>
+            <w:proofErr w:type="spellStart"/>
+            <w:r>
+              <w:rPr>
+                <w:sz w:val="20"/>
+              </w:rPr>
+              <w:t>eCoaching</w:t>
+            </w:r>
+            <w:proofErr w:type="spellEnd"/>
+            <w:r>
+              <w:rPr>
+                <w:sz w:val="20"/>
+              </w:rPr>
+              <w:t xml:space="preserve"> Log</w:t>
+            </w:r>
+          </w:p>
+          <w:p>
+            <w:pPr>
+              <w:pStyle w:val="hdr1"/>
+              <w:spacing w:before="0"/>
+              <w:ind w:left="0"/>
+              <w:rPr>
+                <w:sz w:val="20"/>
+              </w:rPr>
+            </w:pPr>
+            <w:r>
+              <w:rPr>
+                <w:sz w:val="20"/>
+              </w:rPr>
+              <w:t xml:space="preserve">Updated </w:t>
+            </w:r>
+            <w:r>
+              <w:rPr>
+                <w:sz w:val="20"/>
+              </w:rPr>
+              <w:t xml:space="preserve">1.6 – </w:t>
+            </w:r>
+            <w:r>
+              <w:rPr>
+                <w:sz w:val="20"/>
+              </w:rPr>
+              <w:t>#2, 13, 14, and 16</w:t>
+            </w:r>
+          </w:p>
+        </w:tc>
+        <w:tc>
+          <w:tcPr>
+            <w:tcW w:w="1822" w:type="dxa"/>
+            <w:tcBorders>
+              <w:top w:val="single" w:sz="4" w:space="0" w:color="auto"/>
+              <w:left w:val="single" w:sz="4" w:space="0" w:color="auto"/>
+              <w:bottom w:val="single" w:sz="4" w:space="0" w:color="auto"/>
+              <w:right w:val="single" w:sz="4" w:space="0" w:color="auto"/>
+            </w:tcBorders>
+          </w:tcPr>
+          <w:p>
+            <w:pPr>
+              <w:pStyle w:val="hdr1"/>
+              <w:spacing w:before="0"/>
+              <w:ind w:left="0"/>
+              <w:jc w:val="left"/>
+              <w:rPr>
+                <w:sz w:val="20"/>
+              </w:rPr>
+            </w:pPr>
+            <w:r>
+              <w:rPr>
+                <w:sz w:val="20"/>
+              </w:rPr>
+              <w:t>Jackie Miller</w:t>
+            </w:r>
+          </w:p>
+        </w:tc>
+      </w:tr>
+      <w:tr>
+        <w:trPr>
+          <w:jc w:val="center"/>
+        </w:trPr>
+        <w:tc>
+          <w:tcPr>
+            <w:tcW w:w="1440" w:type="dxa"/>
+            <w:tcBorders>
+              <w:top w:val="single" w:sz="4" w:space="0" w:color="auto"/>
+              <w:left w:val="single" w:sz="4" w:space="0" w:color="auto"/>
+              <w:bottom w:val="single" w:sz="4" w:space="0" w:color="auto"/>
+              <w:right w:val="single" w:sz="4" w:space="0" w:color="auto"/>
+            </w:tcBorders>
+          </w:tcPr>
+          <w:p>
+            <w:pPr>
+              <w:pStyle w:val="hdr1"/>
+              <w:spacing w:before="0"/>
+              <w:ind w:left="0"/>
+              <w:jc w:val="left"/>
+              <w:rPr>
+                <w:sz w:val="20"/>
+              </w:rPr>
+            </w:pPr>
+          </w:p>
+        </w:tc>
+        <w:tc>
+          <w:tcPr>
+            <w:tcW w:w="6152" w:type="dxa"/>
+            <w:tcBorders>
+              <w:top w:val="single" w:sz="4" w:space="0" w:color="auto"/>
+              <w:left w:val="single" w:sz="4" w:space="0" w:color="auto"/>
+              <w:bottom w:val="single" w:sz="4" w:space="0" w:color="auto"/>
+              <w:right w:val="single" w:sz="4" w:space="0" w:color="auto"/>
+            </w:tcBorders>
+          </w:tcPr>
+          <w:p>
+            <w:pPr>
+              <w:pStyle w:val="hdr1"/>
+              <w:spacing w:before="0"/>
+              <w:ind w:left="0"/>
+              <w:rPr>
+                <w:sz w:val="20"/>
+              </w:rPr>
+            </w:pPr>
+          </w:p>
+        </w:tc>
+        <w:tc>
+          <w:tcPr>
+            <w:tcW w:w="1822" w:type="dxa"/>
+            <w:tcBorders>
+              <w:top w:val="single" w:sz="4" w:space="0" w:color="auto"/>
+              <w:left w:val="single" w:sz="4" w:space="0" w:color="auto"/>
+              <w:bottom w:val="single" w:sz="4" w:space="0" w:color="auto"/>
+              <w:right w:val="single" w:sz="4" w:space="0" w:color="auto"/>
+            </w:tcBorders>
+          </w:tcPr>
+          <w:p>
+            <w:pPr>
+              <w:pStyle w:val="hdr1"/>
+              <w:spacing w:before="0"/>
+              <w:ind w:left="0"/>
+              <w:jc w:val="left"/>
+              <w:rPr>
+                <w:sz w:val="20"/>
+              </w:rPr>
+            </w:pPr>
           </w:p>
         </w:tc>
       </w:tr>
@@ -20976,6 +21249,128 @@
           <w:bCs/>
           <w:szCs w:val="24"/>
         </w:rPr>
+        <w:t xml:space="preserve">and the </w:t>
+      </w:r>
+      <w:proofErr w:type="gramStart"/>
+      <w:r>
+        <w:rPr>
+          <w:b w:val="0"/>
+          <w:bCs/>
+          <w:szCs w:val="24"/>
+        </w:rPr>
+        <w:t>OMR:NGD</w:t>
+      </w:r>
+      <w:proofErr w:type="gramEnd"/>
+      <w:r>
+        <w:rPr>
+          <w:b w:val="0"/>
+          <w:bCs/>
+          <w:szCs w:val="24"/>
+        </w:rPr>
+        <w:t xml:space="preserve"> System Log In</w:t>
+      </w:r>
+      <w:r>
+        <w:rPr>
+          <w:b w:val="0"/>
+          <w:bCs/>
+          <w:szCs w:val="24"/>
+        </w:rPr>
+        <w:t xml:space="preserve"> (NGD</w:t>
+      </w:r>
+      <w:r>
+        <w:rPr>
+          <w:b w:val="0"/>
+          <w:bCs/>
+          <w:szCs w:val="24"/>
+        </w:rPr>
+        <w:t xml:space="preserve"> System</w:t>
+      </w:r>
+      <w:r>
+        <w:rPr>
+          <w:b w:val="0"/>
+          <w:bCs/>
+          <w:szCs w:val="24"/>
+        </w:rPr>
+        <w:t xml:space="preserve"> </w:t>
+      </w:r>
+      <w:r>
+        <w:rPr>
+          <w:b w:val="0"/>
+          <w:bCs/>
+          <w:szCs w:val="24"/>
+        </w:rPr>
+        <w:t>L</w:t>
+      </w:r>
+      <w:r>
+        <w:rPr>
+          <w:b w:val="0"/>
+          <w:bCs/>
+          <w:szCs w:val="24"/>
+        </w:rPr>
+        <w:t>ogin Issues</w:t>
+      </w:r>
+      <w:r>
+        <w:rPr>
+          <w:b w:val="0"/>
+          <w:bCs/>
+          <w:szCs w:val="24"/>
+        </w:rPr>
+        <w:t xml:space="preserve"> </w:t>
+      </w:r>
+      <w:r>
+        <w:rPr>
+          <w:b w:val="0"/>
+          <w:bCs/>
+          <w:szCs w:val="24"/>
+        </w:rPr>
+        <w:t>that occurs before</w:t>
+      </w:r>
+      <w:r>
+        <w:rPr>
+          <w:b w:val="0"/>
+          <w:bCs/>
+          <w:szCs w:val="24"/>
+        </w:rPr>
+        <w:t>/</w:t>
+      </w:r>
+      <w:r>
+        <w:rPr>
+          <w:b w:val="0"/>
+          <w:bCs/>
+          <w:szCs w:val="24"/>
+        </w:rPr>
+        <w:t xml:space="preserve">after </w:t>
+      </w:r>
+      <w:r>
+        <w:rPr>
+          <w:b w:val="0"/>
+          <w:bCs/>
+          <w:szCs w:val="24"/>
+        </w:rPr>
+        <w:t xml:space="preserve">CSRs </w:t>
+      </w:r>
+      <w:r>
+        <w:rPr>
+          <w:b w:val="0"/>
+          <w:bCs/>
+          <w:szCs w:val="24"/>
+        </w:rPr>
+        <w:t>shift.</w:t>
+      </w:r>
+      <w:r>
+        <w:rPr>
+          <w:b w:val="0"/>
+          <w:bCs/>
+          <w:szCs w:val="24"/>
+        </w:rPr>
+        <w:t xml:space="preserve">) </w:t>
+      </w:r>
+      <w:r>
+        <w:rPr>
+          <w:b w:val="0"/>
+          <w:bCs/>
+          <w:szCs w:val="24"/>
+        </w:rPr>
         <w:t>data file.</w:t>
       </w:r>
       <w:r>
@@ -21428,6 +21823,20 @@
                 <w:sz w:val="22"/>
                 <w:szCs w:val="22"/>
               </w:rPr>
+              <w:t xml:space="preserve"> or NGD</w:t>
+            </w:r>
+            <w:r>
+              <w:rPr>
+                <w:sz w:val="22"/>
+                <w:szCs w:val="22"/>
+              </w:rPr>
+              <w:t>S</w:t>
+            </w:r>
+            <w:r>
+              <w:rPr>
+                <w:sz w:val="22"/>
+                <w:szCs w:val="22"/>
+              </w:rPr>
               <w:t>)</w:t>
             </w:r>
           </w:p>
@@ -23756,6 +24165,13 @@
                 <w:sz w:val="22"/>
                 <w:szCs w:val="22"/>
               </w:rPr>
+              <w:t>AUD-</w:t>
+            </w:r>
+            <w:r>
+              <w:rPr>
+                <w:sz w:val="22"/>
+                <w:szCs w:val="22"/>
+              </w:rPr>
               <w:t>NA (</w:t>
             </w:r>
             <w:r>
@@ -23808,6 +24224,43 @@
                 <w:szCs w:val="22"/>
               </w:rPr>
               <w:t>.</w:t>
+            </w:r>
+          </w:p>
+          <w:p>
+            <w:pPr>
+              <w:rPr>
+                <w:sz w:val="22"/>
+                <w:szCs w:val="22"/>
+              </w:rPr>
+            </w:pPr>
+          </w:p>
+          <w:p>
+            <w:pPr>
+              <w:rPr>
+                <w:sz w:val="22"/>
+                <w:szCs w:val="22"/>
+              </w:rPr>
+            </w:pPr>
+            <w:r>
+              <w:rPr>
+                <w:sz w:val="22"/>
+                <w:szCs w:val="22"/>
+              </w:rPr>
+              <w:t>NGD</w:t>
+            </w:r>
+            <w:r>
+              <w:rPr>
+                <w:sz w:val="22"/>
+                <w:szCs w:val="22"/>
+              </w:rPr>
+              <w:t>S</w:t>
+            </w:r>
+            <w:r>
+              <w:rPr>
+                <w:sz w:val="22"/>
+                <w:szCs w:val="22"/>
+              </w:rPr>
+              <w:t>-Opportunity</w:t>
             </w:r>
           </w:p>
         </w:tc>
@@ -23933,6 +24386,13 @@
                 <w:sz w:val="22"/>
                 <w:szCs w:val="22"/>
               </w:rPr>
+              <w:t>AUD-</w:t>
+            </w:r>
+            <w:r>
+              <w:rPr>
+                <w:sz w:val="22"/>
+                <w:szCs w:val="22"/>
+              </w:rPr>
               <w:t xml:space="preserve">The count of calls taken on a </w:t>
             </w:r>
             <w:r>
@@ -23990,6 +24450,81 @@
                 <w:szCs w:val="22"/>
               </w:rPr>
               <w:t>.</w:t>
+            </w:r>
+          </w:p>
+          <w:p>
+            <w:pPr>
+              <w:rPr>
+                <w:sz w:val="22"/>
+                <w:szCs w:val="22"/>
+              </w:rPr>
+            </w:pPr>
+            <w:r>
+              <w:rPr>
+                <w:sz w:val="22"/>
+                <w:szCs w:val="22"/>
+              </w:rPr>
+              <w:t>NGD</w:t>
+            </w:r>
+            <w:r>
+              <w:rPr>
+                <w:sz w:val="22"/>
+                <w:szCs w:val="22"/>
+              </w:rPr>
+              <w:t>S</w:t>
+            </w:r>
+            <w:r>
+              <w:rPr>
+                <w:sz w:val="22"/>
+                <w:szCs w:val="22"/>
+              </w:rPr>
+              <w:t>-</w:t>
+            </w:r>
+            <w:r>
+              <w:rPr>
+                <w:sz w:val="22"/>
+                <w:szCs w:val="22"/>
+              </w:rPr>
+              <w:t xml:space="preserve"> The count of instances on a specific date </w:t>
+            </w:r>
+            <w:r>
+              <w:rPr>
+                <w:sz w:val="22"/>
+                <w:szCs w:val="22"/>
+              </w:rPr>
+              <w:t xml:space="preserve">with the total time in a </w:t>
+            </w:r>
+            <w:proofErr w:type="spellStart"/>
+            <w:proofErr w:type="gramStart"/>
+            <w:r>
+              <w:rPr>
+                <w:sz w:val="22"/>
+                <w:szCs w:val="22"/>
+              </w:rPr>
+              <w:t>hour:minute</w:t>
+            </w:r>
+            <w:proofErr w:type="gramEnd"/>
+            <w:r>
+              <w:rPr>
+                <w:sz w:val="22"/>
+                <w:szCs w:val="22"/>
+              </w:rPr>
+              <w:t>:second</w:t>
+            </w:r>
+            <w:proofErr w:type="spellEnd"/>
+            <w:r>
+              <w:rPr>
+                <w:sz w:val="22"/>
+                <w:szCs w:val="22"/>
+              </w:rPr>
+              <w:t xml:space="preserve"> format </w:t>
+            </w:r>
+            <w:r>
+              <w:rPr>
+                <w:sz w:val="22"/>
+                <w:szCs w:val="22"/>
+              </w:rPr>
+              <w:t>will be included in the text</w:t>
             </w:r>
           </w:p>
         </w:tc>
@@ -24253,6 +24788,13 @@
                 <w:sz w:val="22"/>
                 <w:szCs w:val="22"/>
               </w:rPr>
+              <w:t>AUD-</w:t>
+            </w:r>
+            <w:r>
+              <w:rPr>
+                <w:sz w:val="22"/>
+                <w:szCs w:val="22"/>
+              </w:rPr>
               <w:t xml:space="preserve">Identifies the </w:t>
             </w:r>
             <w:r>
@@ -24336,15 +24878,6 @@
         </w:tc>
       </w:tr>
     </w:tbl>
-    <w:p>
-      <w:pPr>
-        <w:rPr>
-          <w:b/>
-          <w:sz w:val="24"/>
-          <w:szCs w:val="24"/>
-        </w:rPr>
-      </w:pPr>
-    </w:p>
     <w:p>
       <w:pPr>
         <w:rPr>
@@ -24507,7 +25040,7 @@
         </mc:Choice>
         <mc:Fallback>
           <w:pict>
-            <v:line w14:anchorId="618B5295" id="Line 39" o:spid="_x0000_s1026" style="position:absolute;z-index:251658240;visibility:visible;mso-wrap-style:square;mso-width-percent:0;mso-height-percent:0;mso-wrap-distance-left:9pt;mso-wrap-distance-top:0;mso-wrap-distance-right:9pt;mso-wrap-distance-bottom:0;mso-position-horizontal:absolute;mso-position-horizontal-relative:text;mso-position-vertical:absolute;mso-position-vertical-relative:text;mso-width-percent:0;mso-height-percent:0;mso-width-relative:page;mso-height-relative:page" from="0,1.8pt" to="475.2pt,1.8pt" o:gfxdata="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" o:allowincell="f"/>
+            <v:line w14:anchorId="5D800DD7" id="Line 39" o:spid="_x0000_s1026" style="position:absolute;z-index:251658240;visibility:visible;mso-wrap-style:square;mso-width-percent:0;mso-height-percent:0;mso-wrap-distance-left:9pt;mso-wrap-distance-top:0;mso-wrap-distance-right:9pt;mso-wrap-distance-bottom:0;mso-position-horizontal:absolute;mso-position-horizontal-relative:text;mso-position-vertical:absolute;mso-position-vertical-relative:text;mso-width-percent:0;mso-height-percent:0;mso-width-relative:page;mso-height-relative:page" from="0,1.8pt" to="475.2pt,1.8pt" o:gfxdata="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" o:allowincell="f"/>
           </w:pict>
         </mc:Fallback>
       </mc:AlternateContent>
@@ -24713,7 +25246,7 @@
         </mc:Choice>
         <mc:Fallback>
           <w:pict>
-            <v:line w14:anchorId="2F596A51" id="Line 32" o:spid="_x0000_s1026" style="position:absolute;z-index:251657216;visibility:visible;mso-wrap-style:square;mso-width-percent:0;mso-height-percent:0;mso-wrap-distance-left:9pt;mso-wrap-distance-top:0;mso-wrap-distance-right:9pt;mso-wrap-distance-bottom:0;mso-position-horizontal:absolute;mso-position-horizontal-relative:page;mso-position-vertical:absolute;mso-position-vertical-relative:page;mso-width-percent:0;mso-height-percent:0;mso-width-relative:page;mso-height-relative:page" from="1in,750.3pt" to="540pt,750.3pt" o:gfxdata="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" o:allowincell="f">
+            <v:line w14:anchorId="0968C8B5" id="Line 32" o:spid="_x0000_s1026" style="position:absolute;z-index:251657216;visibility:visible;mso-wrap-style:square;mso-width-percent:0;mso-height-percent:0;mso-wrap-distance-left:9pt;mso-wrap-distance-top:0;mso-wrap-distance-right:9pt;mso-wrap-distance-bottom:0;mso-position-horizontal:absolute;mso-position-horizontal-relative:page;mso-position-vertical:absolute;mso-position-vertical-relative:page;mso-width-percent:0;mso-height-percent:0;mso-width-relative:page;mso-height-relative:page" from="1in,750.3pt" to="540pt,750.3pt" o:gfxdata="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" o:allowincell="f">
               <w10:wrap anchorx="page" anchory="page"/>
             </v:line>
           </w:pict>
@@ -24869,7 +25402,7 @@
         </mc:Choice>
         <mc:Fallback>
           <w:pict>
-            <v:line w14:anchorId="221F9AA3" id="Line 38" o:spid="_x0000_s1026" style="position:absolute;z-index:251659264;visibility:visible;mso-wrap-style:square;mso-width-percent:0;mso-height-percent:0;mso-wrap-distance-left:9pt;mso-wrap-distance-top:0;mso-wrap-distance-right:9pt;mso-wrap-distance-bottom:0;mso-position-horizontal:absolute;mso-position-horizontal-relative:page;mso-position-vertical:absolute;mso-position-vertical-relative:page;mso-width-percent:0;mso-height-percent:0;mso-width-relative:page;mso-height-relative:page" from="1in,50.4pt" to="561.6pt,50.4pt" o:gfxdata="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" o:allowincell="f">
+            <v:line w14:anchorId="5FA0B21F" id="Line 38" o:spid="_x0000_s1026" style="position:absolute;z-index:251659264;visibility:visible;mso-wrap-style:square;mso-width-percent:0;mso-height-percent:0;mso-wrap-distance-left:9pt;mso-wrap-distance-top:0;mso-wrap-distance-right:9pt;mso-wrap-distance-bottom:0;mso-position-horizontal:absolute;mso-position-horizontal-relative:page;mso-position-vertical:absolute;mso-position-vertical-relative:page;mso-width-percent:0;mso-height-percent:0;mso-width-relative:page;mso-height-relative:page" from="1in,50.4pt" to="561.6pt,50.4pt" o:gfxdata="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" o:allowincell="f">
               <w10:wrap anchorx="page" anchory="page"/>
             </v:line>
           </w:pict>
@@ -24982,7 +25515,7 @@
         </mc:Choice>
         <mc:Fallback>
           <w:pict>
-            <v:line w14:anchorId="5CF58BD0" id="Line 30" o:spid="_x0000_s1026" style="position:absolute;z-index:251656192;visibility:visible;mso-wrap-style:square;mso-width-percent:0;mso-height-percent:0;mso-wrap-distance-left:9pt;mso-wrap-distance-top:0;mso-wrap-distance-right:9pt;mso-wrap-distance-bottom:0;mso-position-horizontal:absolute;mso-position-horizontal-relative:page;mso-position-vertical:absolute;mso-position-vertical-relative:page;mso-width-percent:0;mso-height-percent:0;mso-width-relative:page;mso-height-relative:page" from="1in,50.4pt" to="540pt,50.4pt" o:gfxdata="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" o:allowincell="f">
+            <v:line w14:anchorId="1EB5B36E" id="Line 30" o:spid="_x0000_s1026" style="position:absolute;z-index:251656192;visibility:visible;mso-wrap-style:square;mso-width-percent:0;mso-height-percent:0;mso-wrap-distance-left:9pt;mso-wrap-distance-top:0;mso-wrap-distance-right:9pt;mso-wrap-distance-bottom:0;mso-position-horizontal:absolute;mso-position-horizontal-relative:page;mso-position-vertical:absolute;mso-position-vertical-relative:page;mso-width-percent:0;mso-height-percent:0;mso-width-relative:page;mso-height-relative:page" from="1in,50.4pt" to="540pt,50.4pt" o:gfxdata="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" o:allowincell="f">
               <w10:wrap anchorx="page" anchory="page"/>
             </v:line>
           </w:pict>
@@ -26712,7 +27245,7 @@
       <w:lvlText w:val="%1"/>
       <w:lvlJc w:val="left"/>
       <w:pPr>
-        <w:ind w:left="720" w:hanging="360"/>
+        <w:ind w:left="648" w:hanging="360"/>
       </w:pPr>
       <w:rPr>
         <w:rFonts w:hint="default"/>
@@ -26724,7 +27257,7 @@
       <w:lvlText w:val="%2."/>
       <w:lvlJc w:val="left"/>
       <w:pPr>
-        <w:ind w:left="1440" w:hanging="360"/>
+        <w:ind w:left="648" w:hanging="360"/>
       </w:pPr>
     </w:lvl>
     <w:lvl w:ilvl="2" w:tplc="FFFFFFFF" w:tentative="1">
@@ -26733,7 +27266,7 @@
       <w:lvlText w:val="%3."/>
       <w:lvlJc w:val="right"/>
       <w:pPr>
-        <w:ind w:left="2160" w:hanging="180"/>
+        <w:ind w:left="1368" w:hanging="180"/>
       </w:pPr>
     </w:lvl>
     <w:lvl w:ilvl="3" w:tplc="FFFFFFFF" w:tentative="1">
@@ -26742,7 +27275,7 @@
       <w:lvlText w:val="%4."/>
       <w:lvlJc w:val="left"/>
       <w:pPr>
-        <w:ind w:left="2880" w:hanging="360"/>
+        <w:ind w:left="2088" w:hanging="360"/>
       </w:pPr>
     </w:lvl>
     <w:lvl w:ilvl="4" w:tplc="FFFFFFFF" w:tentative="1">
@@ -26751,7 +27284,7 @@
       <w:lvlText w:val="%5."/>
       <w:lvlJc w:val="left"/>
       <w:pPr>
-        <w:ind w:left="3600" w:hanging="360"/>
+        <w:ind w:left="2808" w:hanging="360"/>
       </w:pPr>
     </w:lvl>
     <w:lvl w:ilvl="5" w:tplc="FFFFFFFF" w:tentative="1">
@@ -26760,7 +27293,7 @@
       <w:lvlText w:val="%6."/>
       <w:lvlJc w:val="right"/>
       <w:pPr>
-        <w:ind w:left="4320" w:hanging="180"/>
+        <w:ind w:left="3528" w:hanging="180"/>
       </w:pPr>
     </w:lvl>
     <w:lvl w:ilvl="6" w:tplc="FFFFFFFF" w:tentative="1">
@@ -26769,7 +27302,7 @@
       <w:lvlText w:val="%7."/>
       <w:lvlJc w:val="left"/>
       <w:pPr>
-        <w:ind w:left="5040" w:hanging="360"/>
+        <w:ind w:left="4248" w:hanging="360"/>
       </w:pPr>
     </w:lvl>
     <w:lvl w:ilvl="7" w:tplc="FFFFFFFF" w:tentative="1">
@@ -26778,7 +27311,7 @@
       <w:lvlText w:val="%8."/>
       <w:lvlJc w:val="left"/>
       <w:pPr>
-        <w:ind w:left="5760" w:hanging="360"/>
+        <w:ind w:left="4968" w:hanging="360"/>
       </w:pPr>
     </w:lvl>
     <w:lvl w:ilvl="8" w:tplc="FFFFFFFF" w:tentative="1">
@@ -26787,7 +27320,7 @@
       <w:lvlText w:val="%9."/>
       <w:lvlJc w:val="right"/>
       <w:pPr>
-        <w:ind w:left="6480" w:hanging="180"/>
+        <w:ind w:left="5688" w:hanging="180"/>
       </w:pPr>
     </w:lvl>
   </w:abstractNum>
@@ -28371,15 +28904,16 @@
 </file>
 
 <file path=customXml/item1.xml><?xml version="1.0" encoding="utf-8"?>
-<?mso-contentType ?>
-<FormTemplates xmlns="http://schemas.microsoft.com/sharepoint/v3/contenttype/forms">
-  <Display>DocumentLibraryForm</Display>
-  <Edit>DocumentLibraryForm</Edit>
-  <New>DocumentLibraryForm</New>
-</FormTemplates>
+<b:Sources xmlns:b="http://schemas.openxmlformats.org/officeDocument/2006/bibliography" xmlns="http://schemas.openxmlformats.org/officeDocument/2006/bibliography" SelectedStyle="\APA.XSL" StyleName="APA"/>
 </file>
 
 <file path=customXml/item2.xml><?xml version="1.0" encoding="utf-8"?>
+<p:properties xmlns:p="http://schemas.microsoft.com/office/2006/metadata/properties" xmlns:xsi="http://www.w3.org/2001/XMLSchema-instance" xmlns:pc="http://schemas.microsoft.com/office/infopath/2007/PartnerControls">
+  <documentManagement/>
+</p:properties>
+</file>
+
+<file path=customXml/item3.xml><?xml version="1.0" encoding="utf-8"?>
 <ct:contentTypeSchema xmlns:ct="http://schemas.microsoft.com/office/2006/metadata/contentType" xmlns:ma="http://schemas.microsoft.com/office/2006/metadata/properties/metaAttributes" ct:_="" ma:_="" ma:contentTypeName="Document" ma:contentTypeID="0x010100DFEC865D7254EB4A8B6C8590FD20E39F" ma:contentTypeVersion="0" ma:contentTypeDescription="Create a new document." ma:contentTypeScope="" ma:versionID="dc620579c55658ff994e4edfb59cdcf1">
   <xsd:schema xmlns:xsd="http://www.w3.org/2001/XMLSchema" xmlns:xs="http://www.w3.org/2001/XMLSchema" xmlns:p="http://schemas.microsoft.com/office/2006/metadata/properties" targetNamespace="http://schemas.microsoft.com/office/2006/metadata/properties" ma:root="true" ma:fieldsID="c64490b4aec6201516c3a874156f37b2">
     <xsd:element name="properties">
@@ -28493,25 +29027,33 @@
 </ct:contentTypeSchema>
 </file>
 
-<file path=customXml/item3.xml><?xml version="1.0" encoding="utf-8"?>
-<p:properties xmlns:p="http://schemas.microsoft.com/office/2006/metadata/properties" xmlns:xsi="http://www.w3.org/2001/XMLSchema-instance" xmlns:pc="http://schemas.microsoft.com/office/infopath/2007/PartnerControls">
-  <documentManagement/>
-</p:properties>
-</file>
-
 <file path=customXml/item4.xml><?xml version="1.0" encoding="utf-8"?>
-<b:Sources xmlns:b="http://schemas.openxmlformats.org/officeDocument/2006/bibliography" xmlns="http://schemas.openxmlformats.org/officeDocument/2006/bibliography" SelectedStyle="\APA.XSL" StyleName="APA"/>
+<?mso-contentType ?>
+<FormTemplates xmlns="http://schemas.microsoft.com/sharepoint/v3/contenttype/forms">
+  <Display>DocumentLibraryForm</Display>
+  <Edit>DocumentLibraryForm</Edit>
+  <New>DocumentLibraryForm</New>
+</FormTemplates>
 </file>
 
 <file path=customXml/itemProps1.xml><?xml version="1.0" encoding="utf-8"?>
-<ds:datastoreItem xmlns:ds="http://schemas.openxmlformats.org/officeDocument/2006/customXml" ds:itemID="{A885B2DB-42DA-4318-9EB7-6D24C272F932}">
+<ds:datastoreItem xmlns:ds="http://schemas.openxmlformats.org/officeDocument/2006/customXml" ds:itemID="{7E2006ED-E9D3-4946-A2D7-EFD0FAD3371C}">
   <ds:schemaRefs>
-    <ds:schemaRef ds:uri="http://schemas.microsoft.com/sharepoint/v3/contenttype/forms"/>
+    <ds:schemaRef ds:uri="http://schemas.openxmlformats.org/officeDocument/2006/bibliography"/>
   </ds:schemaRefs>
 </ds:datastoreItem>
 </file>
 
 <file path=customXml/itemProps2.xml><?xml version="1.0" encoding="utf-8"?>
+<ds:datastoreItem xmlns:ds="http://schemas.openxmlformats.org/officeDocument/2006/customXml" ds:itemID="{FAB5EBB6-5E22-4A93-8A88-BE0203FA85CB}">
+  <ds:schemaRefs>
+    <ds:schemaRef ds:uri="http://schemas.microsoft.com/office/2006/metadata/properties"/>
+    <ds:schemaRef ds:uri="http://schemas.microsoft.com/office/infopath/2007/PartnerControls"/>
+  </ds:schemaRefs>
+</ds:datastoreItem>
+</file>
+
+<file path=customXml/itemProps3.xml><?xml version="1.0" encoding="utf-8"?>
 <ds:datastoreItem xmlns:ds="http://schemas.openxmlformats.org/officeDocument/2006/customXml" ds:itemID="{3EC30AF7-F6FD-4FB6-B723-1340D7FE908C}">
   <ds:schemaRefs>
     <ds:schemaRef ds:uri="http://schemas.microsoft.com/office/2006/metadata/contentType"/>
@@ -28527,19 +29069,10 @@
 </ds:datastoreItem>
 </file>
 
-<file path=customXml/itemProps3.xml><?xml version="1.0" encoding="utf-8"?>
-<ds:datastoreItem xmlns:ds="http://schemas.openxmlformats.org/officeDocument/2006/customXml" ds:itemID="{FAB5EBB6-5E22-4A93-8A88-BE0203FA85CB}">
+<file path=customXml/itemProps4.xml><?xml version="1.0" encoding="utf-8"?>
+<ds:datastoreItem xmlns:ds="http://schemas.openxmlformats.org/officeDocument/2006/customXml" ds:itemID="{A885B2DB-42DA-4318-9EB7-6D24C272F932}">
   <ds:schemaRefs>
-    <ds:schemaRef ds:uri="http://schemas.microsoft.com/office/2006/metadata/properties"/>
-    <ds:schemaRef ds:uri="http://schemas.microsoft.com/office/infopath/2007/PartnerControls"/>
-  </ds:schemaRefs>
-</ds:datastoreItem>
-</file>
-
-<file path=customXml/itemProps4.xml><?xml version="1.0" encoding="utf-8"?>
-<ds:datastoreItem xmlns:ds="http://schemas.openxmlformats.org/officeDocument/2006/customXml" ds:itemID="{7E2006ED-E9D3-4946-A2D7-EFD0FAD3371C}">
-  <ds:schemaRefs>
-    <ds:schemaRef ds:uri="http://schemas.openxmlformats.org/officeDocument/2006/bibliography"/>
+    <ds:schemaRef ds:uri="http://schemas.microsoft.com/sharepoint/v3/contenttype/forms"/>
   </ds:schemaRefs>
 </ds:datastoreItem>
 </file>
</xml_diff>

<commit_message>
CR27638-eCL-Create a new Wellbeing Break eCL data Feed
git-tfs-id: [https://tfs.omnicloud.local/tfs/cco%20program/]$/eCoaching_V2;C53514
</commit_message>
<xml_diff>
--- a/Requirements/CCO_eCoaching_Log_OMR_Layout.docx
+++ b/Requirements/CCO_eCoaching_Log_OMR_Layout.docx
@@ -269,7 +269,7 @@
           </mc:Choice>
           <mc:Fallback>
             <w:pict>
-              <v:line w14:anchorId="43FD27B9" id="Line 232" o:spid="_x0000_s1026" style="position:absolute;z-index:251658240;visibility:visible;mso-wrap-style:square;mso-width-percent:0;mso-height-percent:0;mso-wrap-distance-left:9pt;mso-wrap-distance-top:0;mso-wrap-distance-right:9pt;mso-wrap-distance-bottom:0;mso-position-horizontal:absolute;mso-position-horizontal-relative:text;mso-position-vertical:absolute;mso-position-vertical-relative:text;mso-width-percent:0;mso-height-percent:0;mso-width-relative:page;mso-height-relative:page" from="367.2pt,33.3pt" to="439.25pt,33.35pt" o:gfxdata="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" o:allowincell="f">
+              <v:line w14:anchorId="565B1A19" id="Line 232" o:spid="_x0000_s1026" style="position:absolute;z-index:251658240;visibility:visible;mso-wrap-style:square;mso-width-percent:0;mso-height-percent:0;mso-wrap-distance-left:9pt;mso-wrap-distance-top:0;mso-wrap-distance-right:9pt;mso-wrap-distance-bottom:0;mso-position-horizontal:absolute;mso-position-horizontal-relative:text;mso-position-vertical:absolute;mso-position-vertical-relative:text;mso-width-percent:0;mso-height-percent:0;mso-width-relative:page;mso-height-relative:page" from="367.2pt,33.3pt" to="439.25pt,33.35pt" o:gfxdata="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" o:allowincell="f">
                 <v:stroke startarrowwidth="narrow" startarrowlength="short" endarrowwidth="narrow" endarrowlength="short"/>
               </v:line>
             </w:pict>
@@ -347,7 +347,7 @@
           </mc:Choice>
           <mc:Fallback>
             <w:pict>
-              <v:line w14:anchorId="07A24AC0" id="Line 230" o:spid="_x0000_s1026" style="position:absolute;z-index:251656192;visibility:visible;mso-wrap-style:square;mso-width-percent:0;mso-height-percent:0;mso-wrap-distance-left:9pt;mso-wrap-distance-top:0;mso-wrap-distance-right:9pt;mso-wrap-distance-bottom:0;mso-position-horizontal:absolute;mso-position-horizontal-relative:text;mso-position-vertical:absolute;mso-position-vertical-relative:text;mso-width-percent:0;mso-height-percent:0;mso-width-relative:page;mso-height-relative:page" from="1in,33.3pt" to="266.45pt,33.35pt" o:gfxdata="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" o:allowincell="f">
+              <v:line w14:anchorId="6F55626E" id="Line 230" o:spid="_x0000_s1026" style="position:absolute;z-index:251656192;visibility:visible;mso-wrap-style:square;mso-width-percent:0;mso-height-percent:0;mso-wrap-distance-left:9pt;mso-wrap-distance-top:0;mso-wrap-distance-right:9pt;mso-wrap-distance-bottom:0;mso-position-horizontal:absolute;mso-position-horizontal-relative:text;mso-position-vertical:absolute;mso-position-vertical-relative:text;mso-width-percent:0;mso-height-percent:0;mso-width-relative:page;mso-height-relative:page" from="1in,33.3pt" to="266.45pt,33.35pt" o:gfxdata="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" o:allowincell="f">
                 <v:stroke startarrowwidth="narrow" startarrowlength="short" endarrowwidth="narrow" endarrowlength="short"/>
               </v:line>
             </w:pict>
@@ -553,7 +553,7 @@
           </mc:Choice>
           <mc:Fallback>
             <w:pict>
-              <v:line w14:anchorId="2AA9031F" id="Line 234" o:spid="_x0000_s1026" style="position:absolute;z-index:251659776;visibility:visible;mso-wrap-style:square;mso-width-percent:0;mso-height-percent:0;mso-wrap-distance-left:9pt;mso-wrap-distance-top:0;mso-wrap-distance-right:9pt;mso-wrap-distance-bottom:0;mso-position-horizontal:absolute;mso-position-horizontal-relative:text;mso-position-vertical:absolute;mso-position-vertical-relative:text;mso-width-percent:0;mso-height-percent:0;mso-width-relative:page;mso-height-relative:page" from="115.2pt,.6pt" to="309.6pt,.6pt" o:gfxdata="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" o:allowincell="f">
+              <v:line w14:anchorId="2ED6DFC2" id="Line 234" o:spid="_x0000_s1026" style="position:absolute;z-index:251659776;visibility:visible;mso-wrap-style:square;mso-width-percent:0;mso-height-percent:0;mso-wrap-distance-left:9pt;mso-wrap-distance-top:0;mso-wrap-distance-right:9pt;mso-wrap-distance-bottom:0;mso-position-horizontal:absolute;mso-position-horizontal-relative:text;mso-position-vertical:absolute;mso-position-vertical-relative:text;mso-width-percent:0;mso-height-percent:0;mso-width-relative:page;mso-height-relative:page" from="115.2pt,.6pt" to="309.6pt,.6pt" o:gfxdata="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" o:allowincell="f">
                 <v:stroke startarrowwidth="narrow" startarrowlength="short" endarrowwidth="narrow" endarrowlength="short"/>
               </v:line>
             </w:pict>
@@ -659,7 +659,7 @@
           </mc:Choice>
           <mc:Fallback>
             <w:pict>
-              <v:line w14:anchorId="0DCED0E6" id="Line 233" o:spid="_x0000_s1026" style="position:absolute;z-index:251658752;visibility:visible;mso-wrap-style:square;mso-width-percent:0;mso-height-percent:0;mso-wrap-distance-left:9pt;mso-wrap-distance-top:0;mso-wrap-distance-right:9pt;mso-wrap-distance-bottom:0;mso-position-horizontal:absolute;mso-position-horizontal-relative:text;mso-position-vertical:absolute;mso-position-vertical-relative:text;mso-width-percent:0;mso-height-percent:0;mso-width-relative:page;mso-height-relative:page" from="374.4pt,34.75pt" to="446.45pt,34.8pt" o:gfxdata="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" o:allowincell="f">
+              <v:line w14:anchorId="1C8519ED" id="Line 233" o:spid="_x0000_s1026" style="position:absolute;z-index:251658752;visibility:visible;mso-wrap-style:square;mso-width-percent:0;mso-height-percent:0;mso-wrap-distance-left:9pt;mso-wrap-distance-top:0;mso-wrap-distance-right:9pt;mso-wrap-distance-bottom:0;mso-position-horizontal:absolute;mso-position-horizontal-relative:text;mso-position-vertical:absolute;mso-position-vertical-relative:text;mso-width-percent:0;mso-height-percent:0;mso-width-relative:page;mso-height-relative:page" from="374.4pt,34.75pt" to="446.45pt,34.8pt" o:gfxdata="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" o:allowincell="f">
                 <v:stroke startarrowwidth="narrow" startarrowlength="short" endarrowwidth="narrow" endarrowlength="short"/>
               </v:line>
             </w:pict>
@@ -737,7 +737,7 @@
           </mc:Choice>
           <mc:Fallback>
             <w:pict>
-              <v:line w14:anchorId="7E369F0E" id="Line 231" o:spid="_x0000_s1026" style="position:absolute;z-index:251656704;visibility:visible;mso-wrap-style:square;mso-width-percent:0;mso-height-percent:0;mso-wrap-distance-left:9pt;mso-wrap-distance-top:0;mso-wrap-distance-right:9pt;mso-wrap-distance-bottom:0;mso-position-horizontal:absolute;mso-position-horizontal-relative:text;mso-position-vertical:absolute;mso-position-vertical-relative:text;mso-width-percent:0;mso-height-percent:0;mso-width-relative:page;mso-height-relative:page" from="1in,32.75pt" to="266.45pt,32.8pt" o:gfxdata="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" o:allowincell="f">
+              <v:line w14:anchorId="7E344780" id="Line 231" o:spid="_x0000_s1026" style="position:absolute;z-index:251656704;visibility:visible;mso-wrap-style:square;mso-width-percent:0;mso-height-percent:0;mso-wrap-distance-left:9pt;mso-wrap-distance-top:0;mso-wrap-distance-right:9pt;mso-wrap-distance-bottom:0;mso-position-horizontal:absolute;mso-position-horizontal-relative:text;mso-position-vertical:absolute;mso-position-vertical-relative:text;mso-width-percent:0;mso-height-percent:0;mso-width-relative:page;mso-height-relative:page" from="1in,32.75pt" to="266.45pt,32.8pt" o:gfxdata="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" o:allowincell="f">
                 <v:stroke startarrowwidth="narrow" startarrowlength="short" endarrowwidth="narrow" endarrowlength="short"/>
               </v:line>
             </w:pict>
@@ -4329,6 +4329,197 @@
                 <w:sz w:val="20"/>
               </w:rPr>
               <w:t>#2, 13, 14, and 16</w:t>
+            </w:r>
+          </w:p>
+        </w:tc>
+        <w:tc>
+          <w:tcPr>
+            <w:tcW w:w="1822" w:type="dxa"/>
+            <w:tcBorders>
+              <w:top w:val="single" w:sz="4" w:space="0" w:color="auto"/>
+              <w:left w:val="single" w:sz="4" w:space="0" w:color="auto"/>
+              <w:bottom w:val="single" w:sz="4" w:space="0" w:color="auto"/>
+              <w:right w:val="single" w:sz="4" w:space="0" w:color="auto"/>
+            </w:tcBorders>
+          </w:tcPr>
+          <w:p>
+            <w:pPr>
+              <w:pStyle w:val="hdr1"/>
+              <w:spacing w:before="0"/>
+              <w:ind w:left="0"/>
+              <w:jc w:val="left"/>
+              <w:rPr>
+                <w:sz w:val="20"/>
+              </w:rPr>
+            </w:pPr>
+            <w:r>
+              <w:rPr>
+                <w:sz w:val="20"/>
+              </w:rPr>
+              <w:t>Jackie Miller</w:t>
+            </w:r>
+          </w:p>
+        </w:tc>
+      </w:tr>
+      <w:tr>
+        <w:trPr>
+          <w:jc w:val="center"/>
+        </w:trPr>
+        <w:tc>
+          <w:tcPr>
+            <w:tcW w:w="1440" w:type="dxa"/>
+            <w:tcBorders>
+              <w:top w:val="single" w:sz="4" w:space="0" w:color="auto"/>
+              <w:left w:val="single" w:sz="4" w:space="0" w:color="auto"/>
+              <w:bottom w:val="single" w:sz="4" w:space="0" w:color="auto"/>
+              <w:right w:val="single" w:sz="4" w:space="0" w:color="auto"/>
+            </w:tcBorders>
+          </w:tcPr>
+          <w:p>
+            <w:pPr>
+              <w:pStyle w:val="hdr1"/>
+              <w:spacing w:before="0"/>
+              <w:ind w:left="0"/>
+              <w:jc w:val="left"/>
+              <w:rPr>
+                <w:sz w:val="20"/>
+              </w:rPr>
+            </w:pPr>
+            <w:r>
+              <w:rPr>
+                <w:sz w:val="20"/>
+              </w:rPr>
+              <w:t>1-16-2024</w:t>
+            </w:r>
+          </w:p>
+        </w:tc>
+        <w:tc>
+          <w:tcPr>
+            <w:tcW w:w="6152" w:type="dxa"/>
+            <w:tcBorders>
+              <w:top w:val="single" w:sz="4" w:space="0" w:color="auto"/>
+              <w:left w:val="single" w:sz="4" w:space="0" w:color="auto"/>
+              <w:bottom w:val="single" w:sz="4" w:space="0" w:color="auto"/>
+              <w:right w:val="single" w:sz="4" w:space="0" w:color="auto"/>
+            </w:tcBorders>
+          </w:tcPr>
+          <w:p>
+            <w:pPr>
+              <w:pStyle w:val="hdr1"/>
+              <w:spacing w:before="0"/>
+              <w:ind w:left="0"/>
+              <w:rPr>
+                <w:sz w:val="20"/>
+              </w:rPr>
+            </w:pPr>
+            <w:r>
+              <w:rPr>
+                <w:sz w:val="20"/>
+              </w:rPr>
+              <w:t>TFS27638-</w:t>
+            </w:r>
+            <w:r>
+              <w:t xml:space="preserve"> </w:t>
+            </w:r>
+            <w:r>
+              <w:rPr>
+                <w:sz w:val="20"/>
+              </w:rPr>
+              <w:t xml:space="preserve">Create a new Wellbeing Break </w:t>
+            </w:r>
+            <w:proofErr w:type="spellStart"/>
+            <w:r>
+              <w:rPr>
+                <w:sz w:val="20"/>
+              </w:rPr>
+              <w:t>eCL</w:t>
+            </w:r>
+            <w:proofErr w:type="spellEnd"/>
+            <w:r>
+              <w:rPr>
+                <w:sz w:val="20"/>
+              </w:rPr>
+              <w:t xml:space="preserve"> data </w:t>
+            </w:r>
+            <w:proofErr w:type="gramStart"/>
+            <w:r>
+              <w:rPr>
+                <w:sz w:val="20"/>
+              </w:rPr>
+              <w:t>Feed</w:t>
+            </w:r>
+            <w:proofErr w:type="gramEnd"/>
+          </w:p>
+          <w:p>
+            <w:pPr>
+              <w:pStyle w:val="hdr1"/>
+              <w:spacing w:before="0"/>
+              <w:ind w:left="0"/>
+              <w:rPr>
+                <w:sz w:val="20"/>
+              </w:rPr>
+            </w:pPr>
+            <w:r>
+              <w:rPr>
+                <w:sz w:val="20"/>
+              </w:rPr>
+              <w:t xml:space="preserve">Updated 1.4 </w:t>
+            </w:r>
+            <w:r>
+              <w:rPr>
+                <w:sz w:val="20"/>
+              </w:rPr>
+              <w:t>#</w:t>
+            </w:r>
+            <w:r>
+              <w:rPr>
+                <w:sz w:val="20"/>
+              </w:rPr>
+              <w:t xml:space="preserve">2, </w:t>
+            </w:r>
+            <w:r>
+              <w:rPr>
+                <w:sz w:val="20"/>
+              </w:rPr>
+              <w:t>#</w:t>
+            </w:r>
+            <w:r>
+              <w:rPr>
+                <w:sz w:val="20"/>
+              </w:rPr>
+              <w:t xml:space="preserve">4, </w:t>
+            </w:r>
+            <w:r>
+              <w:rPr>
+                <w:sz w:val="20"/>
+              </w:rPr>
+              <w:t>#</w:t>
+            </w:r>
+            <w:r>
+              <w:rPr>
+                <w:sz w:val="20"/>
+              </w:rPr>
+              <w:t xml:space="preserve">5, </w:t>
+            </w:r>
+            <w:r>
+              <w:rPr>
+                <w:sz w:val="20"/>
+              </w:rPr>
+              <w:t>#9, #</w:t>
+            </w:r>
+            <w:proofErr w:type="gramStart"/>
+            <w:r>
+              <w:rPr>
+                <w:sz w:val="20"/>
+              </w:rPr>
+              <w:t>10,#</w:t>
+            </w:r>
+            <w:proofErr w:type="gramEnd"/>
+            <w:r>
+              <w:rPr>
+                <w:sz w:val="20"/>
+              </w:rPr>
+              <w:t>13</w:t>
             </w:r>
           </w:p>
         </w:tc>
@@ -14464,7 +14655,42 @@
           <w:b w:val="0"/>
           <w:szCs w:val="24"/>
         </w:rPr>
-        <w:t>, WCP (Written Correspondence Project) data file.</w:t>
+        <w:t>, WCP (Written Correspondence Project</w:t>
+      </w:r>
+      <w:r>
+        <w:rPr>
+          <w:b w:val="0"/>
+          <w:szCs w:val="24"/>
+        </w:rPr>
+        <w:t xml:space="preserve">), </w:t>
+      </w:r>
+      <w:r>
+        <w:rPr>
+          <w:b w:val="0"/>
+          <w:szCs w:val="24"/>
+        </w:rPr>
+        <w:t>WLB (Wellbeing Break</w:t>
+      </w:r>
+      <w:r>
+        <w:rPr>
+          <w:b w:val="0"/>
+          <w:szCs w:val="24"/>
+        </w:rPr>
+        <w:t>s</w:t>
+      </w:r>
+      <w:r>
+        <w:rPr>
+          <w:b w:val="0"/>
+          <w:szCs w:val="24"/>
+        </w:rPr>
+        <w:t>)</w:t>
+      </w:r>
+      <w:r>
+        <w:rPr>
+          <w:b w:val="0"/>
+          <w:szCs w:val="24"/>
+        </w:rPr>
+        <w:t xml:space="preserve"> data file.</w:t>
       </w:r>
       <w:r>
         <w:rPr>
@@ -14894,14 +15120,7 @@
                 <w:sz w:val="22"/>
                 <w:szCs w:val="22"/>
               </w:rPr>
-              <w:t>(</w:t>
-            </w:r>
-            <w:r>
-              <w:rPr>
-                <w:sz w:val="22"/>
-                <w:szCs w:val="22"/>
-              </w:rPr>
-              <w:t>BR</w:t>
+              <w:t>(BR</w:t>
             </w:r>
             <w:r>
               <w:rPr>
@@ -14958,6 +15177,13 @@
                 <w:szCs w:val="22"/>
               </w:rPr>
               <w:t>, WCP</w:t>
+            </w:r>
+            <w:r>
+              <w:rPr>
+                <w:sz w:val="22"/>
+                <w:szCs w:val="22"/>
+              </w:rPr>
+              <w:t>, WLB</w:t>
             </w:r>
             <w:r>
               <w:rPr>
@@ -15307,16 +15533,17 @@
           <w:p>
             <w:pPr>
               <w:rPr>
-                <w:sz w:val="22"/>
-                <w:szCs w:val="22"/>
-              </w:rPr>
-            </w:pPr>
-            <w:r>
-              <w:rPr>
                 <w:color w:val="000000"/>
                 <w:sz w:val="22"/>
                 <w:szCs w:val="22"/>
               </w:rPr>
+            </w:pPr>
+            <w:r>
+              <w:rPr>
+                <w:color w:val="000000"/>
+                <w:sz w:val="22"/>
+                <w:szCs w:val="22"/>
+              </w:rPr>
               <w:t>WCP</w:t>
             </w:r>
             <w:r>
@@ -15342,6 +15569,54 @@
                 <w:szCs w:val="22"/>
               </w:rPr>
               <w:t xml:space="preserve"> </w:t>
+            </w:r>
+            <w:r>
+              <w:rPr>
+                <w:color w:val="000000"/>
+                <w:sz w:val="22"/>
+                <w:szCs w:val="22"/>
+              </w:rPr>
+              <w:t>Internal CCO Reporting</w:t>
+            </w:r>
+          </w:p>
+          <w:p>
+            <w:pPr>
+              <w:rPr>
+                <w:sz w:val="22"/>
+                <w:szCs w:val="22"/>
+              </w:rPr>
+            </w:pPr>
+            <w:r>
+              <w:rPr>
+                <w:color w:val="000000"/>
+                <w:sz w:val="22"/>
+                <w:szCs w:val="22"/>
+              </w:rPr>
+              <w:t>WLB</w:t>
+            </w:r>
+            <w:r>
+              <w:rPr>
+                <w:color w:val="000000"/>
+                <w:sz w:val="22"/>
+                <w:szCs w:val="22"/>
+              </w:rPr>
+              <w:t xml:space="preserve"> </w:t>
+            </w:r>
+            <w:r>
+              <w:rPr>
+                <w:color w:val="000000"/>
+                <w:sz w:val="22"/>
+                <w:szCs w:val="22"/>
+              </w:rPr>
+              <w:t>-</w:t>
+            </w:r>
+            <w:r>
+              <w:rPr>
+                <w:color w:val="000000"/>
+                <w:sz w:val="22"/>
+                <w:szCs w:val="22"/>
+              </w:rPr>
+              <w:t>-</w:t>
             </w:r>
             <w:r>
               <w:rPr>
@@ -15619,6 +15894,28 @@
               <w:t>WCP - Pending Supervisor Review</w:t>
             </w:r>
           </w:p>
+          <w:p>
+            <w:pPr>
+              <w:rPr>
+                <w:sz w:val="22"/>
+                <w:szCs w:val="22"/>
+              </w:rPr>
+            </w:pPr>
+            <w:r>
+              <w:rPr>
+                <w:sz w:val="22"/>
+                <w:szCs w:val="22"/>
+              </w:rPr>
+              <w:t>WLB - Pending Supervisor</w:t>
+            </w:r>
+            <w:r>
+              <w:rPr>
+                <w:sz w:val="22"/>
+                <w:szCs w:val="22"/>
+              </w:rPr>
+              <w:t xml:space="preserve"> Review</w:t>
+            </w:r>
+          </w:p>
         </w:tc>
       </w:tr>
       <w:tr>
@@ -17034,6 +17331,28 @@
               <w:t xml:space="preserve"> CMS WC Leadership</w:t>
             </w:r>
           </w:p>
+          <w:p>
+            <w:pPr>
+              <w:rPr>
+                <w:sz w:val="22"/>
+                <w:szCs w:val="22"/>
+              </w:rPr>
+            </w:pPr>
+            <w:r>
+              <w:rPr>
+                <w:sz w:val="22"/>
+                <w:szCs w:val="22"/>
+              </w:rPr>
+              <w:t xml:space="preserve">WLB-- </w:t>
+            </w:r>
+            <w:r>
+              <w:rPr>
+                <w:sz w:val="22"/>
+                <w:szCs w:val="22"/>
+              </w:rPr>
+              <w:t>CCO Analytics</w:t>
+            </w:r>
+          </w:p>
         </w:tc>
       </w:tr>
       <w:tr>
@@ -17189,8 +17508,43 @@
                 <w:sz w:val="22"/>
                 <w:szCs w:val="22"/>
               </w:rPr>
-              <w:t xml:space="preserve"> CMS WC Leadership@maximus.com</w:t>
-            </w:r>
+              <w:t xml:space="preserve"> CMS WC </w:t>
+            </w:r>
+            <w:hyperlink r:id="rId11" w:history="1">
+              <w:r>
+                <w:rPr>
+                  <w:rStyle w:val="Hyperlink"/>
+                  <w:sz w:val="22"/>
+                  <w:szCs w:val="22"/>
+                </w:rPr>
+                <w:t>Leadership@maximus.com</w:t>
+              </w:r>
+            </w:hyperlink>
+          </w:p>
+          <w:p>
+            <w:pPr>
+              <w:rPr>
+                <w:sz w:val="22"/>
+                <w:szCs w:val="22"/>
+              </w:rPr>
+            </w:pPr>
+            <w:r>
+              <w:rPr>
+                <w:sz w:val="22"/>
+                <w:szCs w:val="22"/>
+              </w:rPr>
+              <w:t xml:space="preserve">WLB-- </w:t>
+            </w:r>
+            <w:hyperlink r:id="rId12" w:history="1">
+              <w:r>
+                <w:rPr>
+                  <w:rStyle w:val="Hyperlink"/>
+                  <w:sz w:val="22"/>
+                  <w:szCs w:val="22"/>
+                </w:rPr>
+                <w:t>CCO_Reports@Maximus.com</w:t>
+              </w:r>
+            </w:hyperlink>
           </w:p>
         </w:tc>
       </w:tr>
@@ -17523,6 +17877,7 @@
                 <w:szCs w:val="22"/>
               </w:rPr>
             </w:pPr>
+            <w:bookmarkStart w:id="2" w:name="_Hlk157158144"/>
             <w:proofErr w:type="spellStart"/>
             <w:r>
               <w:rPr>
@@ -17531,6 +17886,7 @@
               </w:rPr>
               <w:t>strCoachReason_Current_Coaching_Initiatives</w:t>
             </w:r>
+            <w:bookmarkEnd w:id="2"/>
             <w:proofErr w:type="spellEnd"/>
           </w:p>
         </w:tc>
@@ -17700,7 +18056,43 @@
                 <w:sz w:val="22"/>
                 <w:szCs w:val="22"/>
               </w:rPr>
-              <w:t>WCP -- Opportunity</w:t>
+              <w:t xml:space="preserve">WCP </w:t>
+            </w:r>
+            <w:r>
+              <w:rPr>
+                <w:sz w:val="22"/>
+                <w:szCs w:val="22"/>
+              </w:rPr>
+              <w:t>–</w:t>
+            </w:r>
+            <w:r>
+              <w:rPr>
+                <w:sz w:val="22"/>
+                <w:szCs w:val="22"/>
+              </w:rPr>
+              <w:t xml:space="preserve"> Opportunity</w:t>
+            </w:r>
+          </w:p>
+          <w:p>
+            <w:pPr>
+              <w:rPr>
+                <w:sz w:val="22"/>
+                <w:szCs w:val="22"/>
+              </w:rPr>
+            </w:pPr>
+            <w:r>
+              <w:rPr>
+                <w:sz w:val="22"/>
+                <w:szCs w:val="22"/>
+              </w:rPr>
+              <w:t xml:space="preserve">WLB- </w:t>
+            </w:r>
+            <w:r>
+              <w:rPr>
+                <w:sz w:val="22"/>
+                <w:szCs w:val="22"/>
+              </w:rPr>
+              <w:t>NA (left blank)</w:t>
             </w:r>
           </w:p>
         </w:tc>
@@ -24888,11 +25280,11 @@
       </w:pPr>
     </w:p>
     <w:sectPr>
-      <w:headerReference w:type="default" r:id="rId11"/>
-      <w:footerReference w:type="even" r:id="rId12"/>
-      <w:footerReference w:type="default" r:id="rId13"/>
-      <w:headerReference w:type="first" r:id="rId14"/>
-      <w:footerReference w:type="first" r:id="rId15"/>
+      <w:headerReference w:type="default" r:id="rId13"/>
+      <w:footerReference w:type="even" r:id="rId14"/>
+      <w:footerReference w:type="default" r:id="rId15"/>
+      <w:headerReference w:type="first" r:id="rId16"/>
+      <w:footerReference w:type="first" r:id="rId17"/>
       <w:type w:val="oddPage"/>
       <w:pgSz w:w="12240" w:h="15840"/>
       <w:pgMar w:top="1440" w:right="1080" w:bottom="1440" w:left="1440" w:header="720" w:footer="504" w:gutter="0"/>
@@ -25040,7 +25432,7 @@
         </mc:Choice>
         <mc:Fallback>
           <w:pict>
-            <v:line w14:anchorId="5D800DD7" id="Line 39" o:spid="_x0000_s1026" style="position:absolute;z-index:251658240;visibility:visible;mso-wrap-style:square;mso-width-percent:0;mso-height-percent:0;mso-wrap-distance-left:9pt;mso-wrap-distance-top:0;mso-wrap-distance-right:9pt;mso-wrap-distance-bottom:0;mso-position-horizontal:absolute;mso-position-horizontal-relative:text;mso-position-vertical:absolute;mso-position-vertical-relative:text;mso-width-percent:0;mso-height-percent:0;mso-width-relative:page;mso-height-relative:page" from="0,1.8pt" to="475.2pt,1.8pt" o:gfxdata="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" o:allowincell="f"/>
+            <v:line w14:anchorId="6A544C96" id="Line 39" o:spid="_x0000_s1026" style="position:absolute;z-index:251658240;visibility:visible;mso-wrap-style:square;mso-width-percent:0;mso-height-percent:0;mso-wrap-distance-left:9pt;mso-wrap-distance-top:0;mso-wrap-distance-right:9pt;mso-wrap-distance-bottom:0;mso-position-horizontal:absolute;mso-position-horizontal-relative:text;mso-position-vertical:absolute;mso-position-vertical-relative:text;mso-width-percent:0;mso-height-percent:0;mso-width-relative:page;mso-height-relative:page" from="0,1.8pt" to="475.2pt,1.8pt" o:gfxdata="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" o:allowincell="f"/>
           </w:pict>
         </mc:Fallback>
       </mc:AlternateContent>
@@ -25246,7 +25638,7 @@
         </mc:Choice>
         <mc:Fallback>
           <w:pict>
-            <v:line w14:anchorId="0968C8B5" id="Line 32" o:spid="_x0000_s1026" style="position:absolute;z-index:251657216;visibility:visible;mso-wrap-style:square;mso-width-percent:0;mso-height-percent:0;mso-wrap-distance-left:9pt;mso-wrap-distance-top:0;mso-wrap-distance-right:9pt;mso-wrap-distance-bottom:0;mso-position-horizontal:absolute;mso-position-horizontal-relative:page;mso-position-vertical:absolute;mso-position-vertical-relative:page;mso-width-percent:0;mso-height-percent:0;mso-width-relative:page;mso-height-relative:page" from="1in,750.3pt" to="540pt,750.3pt" o:gfxdata="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" o:allowincell="f">
+            <v:line w14:anchorId="2922F5C3" id="Line 32" o:spid="_x0000_s1026" style="position:absolute;z-index:251657216;visibility:visible;mso-wrap-style:square;mso-width-percent:0;mso-height-percent:0;mso-wrap-distance-left:9pt;mso-wrap-distance-top:0;mso-wrap-distance-right:9pt;mso-wrap-distance-bottom:0;mso-position-horizontal:absolute;mso-position-horizontal-relative:page;mso-position-vertical:absolute;mso-position-vertical-relative:page;mso-width-percent:0;mso-height-percent:0;mso-width-relative:page;mso-height-relative:page" from="1in,750.3pt" to="540pt,750.3pt" o:gfxdata="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" o:allowincell="f">
               <w10:wrap anchorx="page" anchory="page"/>
             </v:line>
           </w:pict>
@@ -25402,7 +25794,7 @@
         </mc:Choice>
         <mc:Fallback>
           <w:pict>
-            <v:line w14:anchorId="5FA0B21F" id="Line 38" o:spid="_x0000_s1026" style="position:absolute;z-index:251659264;visibility:visible;mso-wrap-style:square;mso-width-percent:0;mso-height-percent:0;mso-wrap-distance-left:9pt;mso-wrap-distance-top:0;mso-wrap-distance-right:9pt;mso-wrap-distance-bottom:0;mso-position-horizontal:absolute;mso-position-horizontal-relative:page;mso-position-vertical:absolute;mso-position-vertical-relative:page;mso-width-percent:0;mso-height-percent:0;mso-width-relative:page;mso-height-relative:page" from="1in,50.4pt" to="561.6pt,50.4pt" o:gfxdata="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" o:allowincell="f">
+            <v:line w14:anchorId="4980311A" id="Line 38" o:spid="_x0000_s1026" style="position:absolute;z-index:251659264;visibility:visible;mso-wrap-style:square;mso-width-percent:0;mso-height-percent:0;mso-wrap-distance-left:9pt;mso-wrap-distance-top:0;mso-wrap-distance-right:9pt;mso-wrap-distance-bottom:0;mso-position-horizontal:absolute;mso-position-horizontal-relative:page;mso-position-vertical:absolute;mso-position-vertical-relative:page;mso-width-percent:0;mso-height-percent:0;mso-width-relative:page;mso-height-relative:page" from="1in,50.4pt" to="561.6pt,50.4pt" o:gfxdata="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" o:allowincell="f">
               <w10:wrap anchorx="page" anchory="page"/>
             </v:line>
           </w:pict>
@@ -25515,7 +25907,7 @@
         </mc:Choice>
         <mc:Fallback>
           <w:pict>
-            <v:line w14:anchorId="1EB5B36E" id="Line 30" o:spid="_x0000_s1026" style="position:absolute;z-index:251656192;visibility:visible;mso-wrap-style:square;mso-width-percent:0;mso-height-percent:0;mso-wrap-distance-left:9pt;mso-wrap-distance-top:0;mso-wrap-distance-right:9pt;mso-wrap-distance-bottom:0;mso-position-horizontal:absolute;mso-position-horizontal-relative:page;mso-position-vertical:absolute;mso-position-vertical-relative:page;mso-width-percent:0;mso-height-percent:0;mso-width-relative:page;mso-height-relative:page" from="1in,50.4pt" to="540pt,50.4pt" o:gfxdata="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" o:allowincell="f">
+            <v:line w14:anchorId="2DAC5656" id="Line 30" o:spid="_x0000_s1026" style="position:absolute;z-index:251656192;visibility:visible;mso-wrap-style:square;mso-width-percent:0;mso-height-percent:0;mso-wrap-distance-left:9pt;mso-wrap-distance-top:0;mso-wrap-distance-right:9pt;mso-wrap-distance-bottom:0;mso-position-horizontal:absolute;mso-position-horizontal-relative:page;mso-position-vertical:absolute;mso-position-vertical-relative:page;mso-width-percent:0;mso-height-percent:0;mso-width-relative:page;mso-height-relative:page" from="1in,50.4pt" to="540pt,50.4pt" o:gfxdata="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" o:allowincell="f">
               <w10:wrap anchorx="page" anchory="page"/>
             </v:line>
           </w:pict>
@@ -28617,6 +29009,18 @@
       <w:contextualSpacing/>
     </w:pPr>
   </w:style>
+  <w:style w:type="character" w:styleId="UnresolvedMention">
+    <w:name w:val="Unresolved Mention"/>
+    <w:basedOn w:val="DefaultParagraphFont"/>
+    <w:uiPriority w:val="99"/>
+    <w:semiHidden/>
+    <w:unhideWhenUsed/>
+    <w:rsid w:val="008416EB"/>
+    <w:rPr>
+      <w:color w:val="605E5C"/>
+      <w:shd w:val="clear" w:color="auto" w:fill="E1DFDD"/>
+    </w:rPr>
+  </w:style>
 </w:styles>
 </file>
 

</xml_diff>

<commit_message>
Updates to CR27638-eCL-Create a new Wellbeing Break eCL data Feed
git-tfs-id: [https://tfs.omnicloud.local/tfs/cco%20program/]$/eCoaching_V2;C53517
</commit_message>
<xml_diff>
--- a/Requirements/CCO_eCoaching_Log_OMR_Layout.docx
+++ b/Requirements/CCO_eCoaching_Log_OMR_Layout.docx
@@ -269,7 +269,7 @@
           </mc:Choice>
           <mc:Fallback>
             <w:pict>
-              <v:line w14:anchorId="565B1A19" id="Line 232" o:spid="_x0000_s1026" style="position:absolute;z-index:251658240;visibility:visible;mso-wrap-style:square;mso-width-percent:0;mso-height-percent:0;mso-wrap-distance-left:9pt;mso-wrap-distance-top:0;mso-wrap-distance-right:9pt;mso-wrap-distance-bottom:0;mso-position-horizontal:absolute;mso-position-horizontal-relative:text;mso-position-vertical:absolute;mso-position-vertical-relative:text;mso-width-percent:0;mso-height-percent:0;mso-width-relative:page;mso-height-relative:page" from="367.2pt,33.3pt" to="439.25pt,33.35pt" o:gfxdata="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" o:allowincell="f">
+              <v:line w14:anchorId="7D6C9C1B" id="Line 232" o:spid="_x0000_s1026" style="position:absolute;z-index:251658240;visibility:visible;mso-wrap-style:square;mso-width-percent:0;mso-height-percent:0;mso-wrap-distance-left:9pt;mso-wrap-distance-top:0;mso-wrap-distance-right:9pt;mso-wrap-distance-bottom:0;mso-position-horizontal:absolute;mso-position-horizontal-relative:text;mso-position-vertical:absolute;mso-position-vertical-relative:text;mso-width-percent:0;mso-height-percent:0;mso-width-relative:page;mso-height-relative:page" from="367.2pt,33.3pt" to="439.25pt,33.35pt" o:gfxdata="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" o:allowincell="f">
                 <v:stroke startarrowwidth="narrow" startarrowlength="short" endarrowwidth="narrow" endarrowlength="short"/>
               </v:line>
             </w:pict>
@@ -347,7 +347,7 @@
           </mc:Choice>
           <mc:Fallback>
             <w:pict>
-              <v:line w14:anchorId="6F55626E" id="Line 230" o:spid="_x0000_s1026" style="position:absolute;z-index:251656192;visibility:visible;mso-wrap-style:square;mso-width-percent:0;mso-height-percent:0;mso-wrap-distance-left:9pt;mso-wrap-distance-top:0;mso-wrap-distance-right:9pt;mso-wrap-distance-bottom:0;mso-position-horizontal:absolute;mso-position-horizontal-relative:text;mso-position-vertical:absolute;mso-position-vertical-relative:text;mso-width-percent:0;mso-height-percent:0;mso-width-relative:page;mso-height-relative:page" from="1in,33.3pt" to="266.45pt,33.35pt" o:gfxdata="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" o:allowincell="f">
+              <v:line w14:anchorId="4AC269CE" id="Line 230" o:spid="_x0000_s1026" style="position:absolute;z-index:251656192;visibility:visible;mso-wrap-style:square;mso-width-percent:0;mso-height-percent:0;mso-wrap-distance-left:9pt;mso-wrap-distance-top:0;mso-wrap-distance-right:9pt;mso-wrap-distance-bottom:0;mso-position-horizontal:absolute;mso-position-horizontal-relative:text;mso-position-vertical:absolute;mso-position-vertical-relative:text;mso-width-percent:0;mso-height-percent:0;mso-width-relative:page;mso-height-relative:page" from="1in,33.3pt" to="266.45pt,33.35pt" o:gfxdata="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" o:allowincell="f">
                 <v:stroke startarrowwidth="narrow" startarrowlength="short" endarrowwidth="narrow" endarrowlength="short"/>
               </v:line>
             </w:pict>
@@ -553,7 +553,7 @@
           </mc:Choice>
           <mc:Fallback>
             <w:pict>
-              <v:line w14:anchorId="2ED6DFC2" id="Line 234" o:spid="_x0000_s1026" style="position:absolute;z-index:251659776;visibility:visible;mso-wrap-style:square;mso-width-percent:0;mso-height-percent:0;mso-wrap-distance-left:9pt;mso-wrap-distance-top:0;mso-wrap-distance-right:9pt;mso-wrap-distance-bottom:0;mso-position-horizontal:absolute;mso-position-horizontal-relative:text;mso-position-vertical:absolute;mso-position-vertical-relative:text;mso-width-percent:0;mso-height-percent:0;mso-width-relative:page;mso-height-relative:page" from="115.2pt,.6pt" to="309.6pt,.6pt" o:gfxdata="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" o:allowincell="f">
+              <v:line w14:anchorId="5D525B3A" id="Line 234" o:spid="_x0000_s1026" style="position:absolute;z-index:251659776;visibility:visible;mso-wrap-style:square;mso-width-percent:0;mso-height-percent:0;mso-wrap-distance-left:9pt;mso-wrap-distance-top:0;mso-wrap-distance-right:9pt;mso-wrap-distance-bottom:0;mso-position-horizontal:absolute;mso-position-horizontal-relative:text;mso-position-vertical:absolute;mso-position-vertical-relative:text;mso-width-percent:0;mso-height-percent:0;mso-width-relative:page;mso-height-relative:page" from="115.2pt,.6pt" to="309.6pt,.6pt" o:gfxdata="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" o:allowincell="f">
                 <v:stroke startarrowwidth="narrow" startarrowlength="short" endarrowwidth="narrow" endarrowlength="short"/>
               </v:line>
             </w:pict>
@@ -659,7 +659,7 @@
           </mc:Choice>
           <mc:Fallback>
             <w:pict>
-              <v:line w14:anchorId="1C8519ED" id="Line 233" o:spid="_x0000_s1026" style="position:absolute;z-index:251658752;visibility:visible;mso-wrap-style:square;mso-width-percent:0;mso-height-percent:0;mso-wrap-distance-left:9pt;mso-wrap-distance-top:0;mso-wrap-distance-right:9pt;mso-wrap-distance-bottom:0;mso-position-horizontal:absolute;mso-position-horizontal-relative:text;mso-position-vertical:absolute;mso-position-vertical-relative:text;mso-width-percent:0;mso-height-percent:0;mso-width-relative:page;mso-height-relative:page" from="374.4pt,34.75pt" to="446.45pt,34.8pt" o:gfxdata="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" o:allowincell="f">
+              <v:line w14:anchorId="424723CC" id="Line 233" o:spid="_x0000_s1026" style="position:absolute;z-index:251658752;visibility:visible;mso-wrap-style:square;mso-width-percent:0;mso-height-percent:0;mso-wrap-distance-left:9pt;mso-wrap-distance-top:0;mso-wrap-distance-right:9pt;mso-wrap-distance-bottom:0;mso-position-horizontal:absolute;mso-position-horizontal-relative:text;mso-position-vertical:absolute;mso-position-vertical-relative:text;mso-width-percent:0;mso-height-percent:0;mso-width-relative:page;mso-height-relative:page" from="374.4pt,34.75pt" to="446.45pt,34.8pt" o:gfxdata="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" o:allowincell="f">
                 <v:stroke startarrowwidth="narrow" startarrowlength="short" endarrowwidth="narrow" endarrowlength="short"/>
               </v:line>
             </w:pict>
@@ -737,7 +737,7 @@
           </mc:Choice>
           <mc:Fallback>
             <w:pict>
-              <v:line w14:anchorId="7E344780" id="Line 231" o:spid="_x0000_s1026" style="position:absolute;z-index:251656704;visibility:visible;mso-wrap-style:square;mso-width-percent:0;mso-height-percent:0;mso-wrap-distance-left:9pt;mso-wrap-distance-top:0;mso-wrap-distance-right:9pt;mso-wrap-distance-bottom:0;mso-position-horizontal:absolute;mso-position-horizontal-relative:text;mso-position-vertical:absolute;mso-position-vertical-relative:text;mso-width-percent:0;mso-height-percent:0;mso-width-relative:page;mso-height-relative:page" from="1in,32.75pt" to="266.45pt,32.8pt" o:gfxdata="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" o:allowincell="f">
+              <v:line w14:anchorId="5B6FB34D" id="Line 231" o:spid="_x0000_s1026" style="position:absolute;z-index:251656704;visibility:visible;mso-wrap-style:square;mso-width-percent:0;mso-height-percent:0;mso-wrap-distance-left:9pt;mso-wrap-distance-top:0;mso-wrap-distance-right:9pt;mso-wrap-distance-bottom:0;mso-position-horizontal:absolute;mso-position-horizontal-relative:text;mso-position-vertical:absolute;mso-position-vertical-relative:text;mso-width-percent:0;mso-height-percent:0;mso-width-relative:page;mso-height-relative:page" from="1in,32.75pt" to="266.45pt,32.8pt" o:gfxdata="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" o:allowincell="f">
                 <v:stroke startarrowwidth="narrow" startarrowlength="short" endarrowwidth="narrow" endarrowlength="short"/>
               </v:line>
             </w:pict>
@@ -4576,6 +4576,12 @@
                 <w:sz w:val="20"/>
               </w:rPr>
             </w:pPr>
+            <w:r>
+              <w:rPr>
+                <w:sz w:val="20"/>
+              </w:rPr>
+              <w:t>1-29-2024</w:t>
+            </w:r>
           </w:p>
         </w:tc>
         <w:tc>
@@ -4597,6 +4603,79 @@
                 <w:sz w:val="20"/>
               </w:rPr>
             </w:pPr>
+            <w:r>
+              <w:rPr>
+                <w:sz w:val="20"/>
+              </w:rPr>
+              <w:t>TFS27638-</w:t>
+            </w:r>
+            <w:r>
+              <w:t xml:space="preserve"> </w:t>
+            </w:r>
+            <w:r>
+              <w:rPr>
+                <w:sz w:val="20"/>
+              </w:rPr>
+              <w:t xml:space="preserve">Create a new Wellbeing Break </w:t>
+            </w:r>
+            <w:proofErr w:type="spellStart"/>
+            <w:r>
+              <w:rPr>
+                <w:sz w:val="20"/>
+              </w:rPr>
+              <w:t>eCL</w:t>
+            </w:r>
+            <w:proofErr w:type="spellEnd"/>
+            <w:r>
+              <w:rPr>
+                <w:sz w:val="20"/>
+              </w:rPr>
+              <w:t xml:space="preserve"> data </w:t>
+            </w:r>
+            <w:proofErr w:type="gramStart"/>
+            <w:r>
+              <w:rPr>
+                <w:sz w:val="20"/>
+              </w:rPr>
+              <w:t>Feed</w:t>
+            </w:r>
+            <w:proofErr w:type="gramEnd"/>
+          </w:p>
+          <w:p>
+            <w:pPr>
+              <w:pStyle w:val="hdr1"/>
+              <w:spacing w:before="0"/>
+              <w:ind w:left="0"/>
+              <w:rPr>
+                <w:sz w:val="20"/>
+              </w:rPr>
+            </w:pPr>
+            <w:r>
+              <w:rPr>
+                <w:sz w:val="20"/>
+              </w:rPr>
+              <w:t>Updated 1.4 #2, #4, #5, #9, #</w:t>
+            </w:r>
+            <w:proofErr w:type="gramStart"/>
+            <w:r>
+              <w:rPr>
+                <w:sz w:val="20"/>
+              </w:rPr>
+              <w:t>10,#</w:t>
+            </w:r>
+            <w:proofErr w:type="gramEnd"/>
+            <w:r>
+              <w:rPr>
+                <w:sz w:val="20"/>
+              </w:rPr>
+              <w:t>13</w:t>
+            </w:r>
+            <w:r>
+              <w:rPr>
+                <w:sz w:val="20"/>
+              </w:rPr>
+              <w:t>.  Changed WLB to BRW</w:t>
+            </w:r>
           </w:p>
         </w:tc>
         <w:tc>
@@ -4619,6 +4698,12 @@
                 <w:sz w:val="20"/>
               </w:rPr>
             </w:pPr>
+            <w:r>
+              <w:rPr>
+                <w:sz w:val="20"/>
+              </w:rPr>
+              <w:t>Jackie Miller</w:t>
+            </w:r>
           </w:p>
         </w:tc>
       </w:tr>
@@ -14669,7 +14754,14 @@
           <w:b w:val="0"/>
           <w:szCs w:val="24"/>
         </w:rPr>
-        <w:t>WLB (Wellbeing Break</w:t>
+        <w:t>BRW</w:t>
+      </w:r>
+      <w:r>
+        <w:rPr>
+          <w:b w:val="0"/>
+          <w:szCs w:val="24"/>
+        </w:rPr>
+        <w:t xml:space="preserve"> (Wellbeing Break</w:t>
       </w:r>
       <w:r>
         <w:rPr>
@@ -15176,14 +15268,28 @@
                 <w:sz w:val="22"/>
                 <w:szCs w:val="22"/>
               </w:rPr>
-              <w:t>, WCP</w:t>
-            </w:r>
-            <w:r>
-              <w:rPr>
-                <w:sz w:val="22"/>
-                <w:szCs w:val="22"/>
-              </w:rPr>
-              <w:t>, WLB</w:t>
+              <w:t xml:space="preserve">, </w:t>
+            </w:r>
+            <w:r>
+              <w:rPr>
+                <w:sz w:val="22"/>
+                <w:szCs w:val="22"/>
+              </w:rPr>
+              <w:t>WCP</w:t>
+            </w:r>
+            <w:r>
+              <w:rPr>
+                <w:sz w:val="22"/>
+                <w:szCs w:val="22"/>
+              </w:rPr>
+              <w:t xml:space="preserve">, </w:t>
+            </w:r>
+            <w:r>
+              <w:rPr>
+                <w:sz w:val="22"/>
+                <w:szCs w:val="22"/>
+              </w:rPr>
+              <w:t>BRW</w:t>
             </w:r>
             <w:r>
               <w:rPr>
@@ -15592,7 +15698,7 @@
                 <w:sz w:val="22"/>
                 <w:szCs w:val="22"/>
               </w:rPr>
-              <w:t>WLB</w:t>
+              <w:t>BRW</w:t>
             </w:r>
             <w:r>
               <w:rPr>
@@ -15906,7 +16012,14 @@
                 <w:sz w:val="22"/>
                 <w:szCs w:val="22"/>
               </w:rPr>
-              <w:t>WLB - Pending Supervisor</w:t>
+              <w:t>BRW</w:t>
+            </w:r>
+            <w:r>
+              <w:rPr>
+                <w:sz w:val="22"/>
+                <w:szCs w:val="22"/>
+              </w:rPr>
+              <w:t xml:space="preserve"> - Pending Supervisor</w:t>
             </w:r>
             <w:r>
               <w:rPr>
@@ -17343,14 +17456,14 @@
                 <w:sz w:val="22"/>
                 <w:szCs w:val="22"/>
               </w:rPr>
-              <w:t xml:space="preserve">WLB-- </w:t>
-            </w:r>
-            <w:r>
-              <w:rPr>
-                <w:sz w:val="22"/>
-                <w:szCs w:val="22"/>
-              </w:rPr>
-              <w:t>CCO Analytics</w:t>
+              <w:t>BRW</w:t>
+            </w:r>
+            <w:r>
+              <w:rPr>
+                <w:sz w:val="22"/>
+                <w:szCs w:val="22"/>
+              </w:rPr>
+              <w:t>-- CCO Analytics</w:t>
             </w:r>
           </w:p>
         </w:tc>
@@ -17533,7 +17646,14 @@
                 <w:sz w:val="22"/>
                 <w:szCs w:val="22"/>
               </w:rPr>
-              <w:t xml:space="preserve">WLB-- </w:t>
+              <w:t>BRW</w:t>
+            </w:r>
+            <w:r>
+              <w:rPr>
+                <w:sz w:val="22"/>
+                <w:szCs w:val="22"/>
+              </w:rPr>
+              <w:t xml:space="preserve">-- </w:t>
             </w:r>
             <w:hyperlink r:id="rId12" w:history="1">
               <w:r>
@@ -18085,7 +18205,14 @@
                 <w:sz w:val="22"/>
                 <w:szCs w:val="22"/>
               </w:rPr>
-              <w:t xml:space="preserve">WLB- </w:t>
+              <w:t>BRW</w:t>
+            </w:r>
+            <w:r>
+              <w:rPr>
+                <w:sz w:val="22"/>
+                <w:szCs w:val="22"/>
+              </w:rPr>
+              <w:t xml:space="preserve">- </w:t>
             </w:r>
             <w:r>
               <w:rPr>
@@ -25432,7 +25559,7 @@
         </mc:Choice>
         <mc:Fallback>
           <w:pict>
-            <v:line w14:anchorId="6A544C96" id="Line 39" o:spid="_x0000_s1026" style="position:absolute;z-index:251658240;visibility:visible;mso-wrap-style:square;mso-width-percent:0;mso-height-percent:0;mso-wrap-distance-left:9pt;mso-wrap-distance-top:0;mso-wrap-distance-right:9pt;mso-wrap-distance-bottom:0;mso-position-horizontal:absolute;mso-position-horizontal-relative:text;mso-position-vertical:absolute;mso-position-vertical-relative:text;mso-width-percent:0;mso-height-percent:0;mso-width-relative:page;mso-height-relative:page" from="0,1.8pt" to="475.2pt,1.8pt" o:gfxdata="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" o:allowincell="f"/>
+            <v:line w14:anchorId="606DBA03" id="Line 39" o:spid="_x0000_s1026" style="position:absolute;z-index:251658240;visibility:visible;mso-wrap-style:square;mso-width-percent:0;mso-height-percent:0;mso-wrap-distance-left:9pt;mso-wrap-distance-top:0;mso-wrap-distance-right:9pt;mso-wrap-distance-bottom:0;mso-position-horizontal:absolute;mso-position-horizontal-relative:text;mso-position-vertical:absolute;mso-position-vertical-relative:text;mso-width-percent:0;mso-height-percent:0;mso-width-relative:page;mso-height-relative:page" from="0,1.8pt" to="475.2pt,1.8pt" o:gfxdata="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" o:allowincell="f"/>
           </w:pict>
         </mc:Fallback>
       </mc:AlternateContent>
@@ -25638,7 +25765,7 @@
         </mc:Choice>
         <mc:Fallback>
           <w:pict>
-            <v:line w14:anchorId="2922F5C3" id="Line 32" o:spid="_x0000_s1026" style="position:absolute;z-index:251657216;visibility:visible;mso-wrap-style:square;mso-width-percent:0;mso-height-percent:0;mso-wrap-distance-left:9pt;mso-wrap-distance-top:0;mso-wrap-distance-right:9pt;mso-wrap-distance-bottom:0;mso-position-horizontal:absolute;mso-position-horizontal-relative:page;mso-position-vertical:absolute;mso-position-vertical-relative:page;mso-width-percent:0;mso-height-percent:0;mso-width-relative:page;mso-height-relative:page" from="1in,750.3pt" to="540pt,750.3pt" o:gfxdata="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" o:allowincell="f">
+            <v:line w14:anchorId="49F8B401" id="Line 32" o:spid="_x0000_s1026" style="position:absolute;z-index:251657216;visibility:visible;mso-wrap-style:square;mso-width-percent:0;mso-height-percent:0;mso-wrap-distance-left:9pt;mso-wrap-distance-top:0;mso-wrap-distance-right:9pt;mso-wrap-distance-bottom:0;mso-position-horizontal:absolute;mso-position-horizontal-relative:page;mso-position-vertical:absolute;mso-position-vertical-relative:page;mso-width-percent:0;mso-height-percent:0;mso-width-relative:page;mso-height-relative:page" from="1in,750.3pt" to="540pt,750.3pt" o:gfxdata="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" o:allowincell="f">
               <w10:wrap anchorx="page" anchory="page"/>
             </v:line>
           </w:pict>
@@ -25794,7 +25921,7 @@
         </mc:Choice>
         <mc:Fallback>
           <w:pict>
-            <v:line w14:anchorId="4980311A" id="Line 38" o:spid="_x0000_s1026" style="position:absolute;z-index:251659264;visibility:visible;mso-wrap-style:square;mso-width-percent:0;mso-height-percent:0;mso-wrap-distance-left:9pt;mso-wrap-distance-top:0;mso-wrap-distance-right:9pt;mso-wrap-distance-bottom:0;mso-position-horizontal:absolute;mso-position-horizontal-relative:page;mso-position-vertical:absolute;mso-position-vertical-relative:page;mso-width-percent:0;mso-height-percent:0;mso-width-relative:page;mso-height-relative:page" from="1in,50.4pt" to="561.6pt,50.4pt" o:gfxdata="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" o:allowincell="f">
+            <v:line w14:anchorId="238B0EBA" id="Line 38" o:spid="_x0000_s1026" style="position:absolute;z-index:251659264;visibility:visible;mso-wrap-style:square;mso-width-percent:0;mso-height-percent:0;mso-wrap-distance-left:9pt;mso-wrap-distance-top:0;mso-wrap-distance-right:9pt;mso-wrap-distance-bottom:0;mso-position-horizontal:absolute;mso-position-horizontal-relative:page;mso-position-vertical:absolute;mso-position-vertical-relative:page;mso-width-percent:0;mso-height-percent:0;mso-width-relative:page;mso-height-relative:page" from="1in,50.4pt" to="561.6pt,50.4pt" o:gfxdata="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" o:allowincell="f">
               <w10:wrap anchorx="page" anchory="page"/>
             </v:line>
           </w:pict>
@@ -25907,7 +26034,7 @@
         </mc:Choice>
         <mc:Fallback>
           <w:pict>
-            <v:line w14:anchorId="2DAC5656" id="Line 30" o:spid="_x0000_s1026" style="position:absolute;z-index:251656192;visibility:visible;mso-wrap-style:square;mso-width-percent:0;mso-height-percent:0;mso-wrap-distance-left:9pt;mso-wrap-distance-top:0;mso-wrap-distance-right:9pt;mso-wrap-distance-bottom:0;mso-position-horizontal:absolute;mso-position-horizontal-relative:page;mso-position-vertical:absolute;mso-position-vertical-relative:page;mso-width-percent:0;mso-height-percent:0;mso-width-relative:page;mso-height-relative:page" from="1in,50.4pt" to="540pt,50.4pt" o:gfxdata="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" o:allowincell="f">
+            <v:line w14:anchorId="0BCA1248" id="Line 30" o:spid="_x0000_s1026" style="position:absolute;z-index:251656192;visibility:visible;mso-wrap-style:square;mso-width-percent:0;mso-height-percent:0;mso-wrap-distance-left:9pt;mso-wrap-distance-top:0;mso-wrap-distance-right:9pt;mso-wrap-distance-bottom:0;mso-position-horizontal:absolute;mso-position-horizontal-relative:page;mso-position-vertical:absolute;mso-position-vertical-relative:page;mso-width-percent:0;mso-height-percent:0;mso-width-relative:page;mso-height-relative:page" from="1in,50.4pt" to="540pt,50.4pt" o:gfxdata="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" o:allowincell="f">
               <w10:wrap anchorx="page" anchory="page"/>
             </v:line>
           </w:pict>
@@ -29312,9 +29439,12 @@
 </file>
 
 <file path=customXml/item2.xml><?xml version="1.0" encoding="utf-8"?>
-<p:properties xmlns:p="http://schemas.microsoft.com/office/2006/metadata/properties" xmlns:xsi="http://www.w3.org/2001/XMLSchema-instance" xmlns:pc="http://schemas.microsoft.com/office/infopath/2007/PartnerControls">
-  <documentManagement/>
-</p:properties>
+<?mso-contentType ?>
+<FormTemplates xmlns="http://schemas.microsoft.com/sharepoint/v3/contenttype/forms">
+  <Display>DocumentLibraryForm</Display>
+  <Edit>DocumentLibraryForm</Edit>
+  <New>DocumentLibraryForm</New>
+</FormTemplates>
 </file>
 
 <file path=customXml/item3.xml><?xml version="1.0" encoding="utf-8"?>
@@ -29432,12 +29562,9 @@
 </file>
 
 <file path=customXml/item4.xml><?xml version="1.0" encoding="utf-8"?>
-<?mso-contentType ?>
-<FormTemplates xmlns="http://schemas.microsoft.com/sharepoint/v3/contenttype/forms">
-  <Display>DocumentLibraryForm</Display>
-  <Edit>DocumentLibraryForm</Edit>
-  <New>DocumentLibraryForm</New>
-</FormTemplates>
+<p:properties xmlns:p="http://schemas.microsoft.com/office/2006/metadata/properties" xmlns:xsi="http://www.w3.org/2001/XMLSchema-instance" xmlns:pc="http://schemas.microsoft.com/office/infopath/2007/PartnerControls">
+  <documentManagement/>
+</p:properties>
 </file>
 
 <file path=customXml/itemProps1.xml><?xml version="1.0" encoding="utf-8"?>
@@ -29449,10 +29576,9 @@
 </file>
 
 <file path=customXml/itemProps2.xml><?xml version="1.0" encoding="utf-8"?>
-<ds:datastoreItem xmlns:ds="http://schemas.openxmlformats.org/officeDocument/2006/customXml" ds:itemID="{FAB5EBB6-5E22-4A93-8A88-BE0203FA85CB}">
+<ds:datastoreItem xmlns:ds="http://schemas.openxmlformats.org/officeDocument/2006/customXml" ds:itemID="{A885B2DB-42DA-4318-9EB7-6D24C272F932}">
   <ds:schemaRefs>
-    <ds:schemaRef ds:uri="http://schemas.microsoft.com/office/2006/metadata/properties"/>
-    <ds:schemaRef ds:uri="http://schemas.microsoft.com/office/infopath/2007/PartnerControls"/>
+    <ds:schemaRef ds:uri="http://schemas.microsoft.com/sharepoint/v3/contenttype/forms"/>
   </ds:schemaRefs>
 </ds:datastoreItem>
 </file>
@@ -29474,9 +29600,10 @@
 </file>
 
 <file path=customXml/itemProps4.xml><?xml version="1.0" encoding="utf-8"?>
-<ds:datastoreItem xmlns:ds="http://schemas.openxmlformats.org/officeDocument/2006/customXml" ds:itemID="{A885B2DB-42DA-4318-9EB7-6D24C272F932}">
+<ds:datastoreItem xmlns:ds="http://schemas.openxmlformats.org/officeDocument/2006/customXml" ds:itemID="{FAB5EBB6-5E22-4A93-8A88-BE0203FA85CB}">
   <ds:schemaRefs>
-    <ds:schemaRef ds:uri="http://schemas.microsoft.com/sharepoint/v3/contenttype/forms"/>
+    <ds:schemaRef ds:uri="http://schemas.microsoft.com/office/2006/metadata/properties"/>
+    <ds:schemaRef ds:uri="http://schemas.microsoft.com/office/infopath/2007/PartnerControls"/>
   </ds:schemaRefs>
 </ds:datastoreItem>
 </file>
</xml_diff>